<commit_message>
doc script improvements doc updates
</commit_message>
<xml_diff>
--- a/doc/Blotch3D.docx
+++ b/doc/Blotch3D.docx
@@ -147,14 +147,7 @@
           <w:rFonts w:asciiTheme="majorHAnsi" w:hAnsiTheme="majorHAnsi" w:cstheme="majorHAnsi"/>
           <w:color w:val="FFFF00"/>
         </w:rPr>
-        <w:t>w</w:t>
-      </w:r>
-      <w:r>
-        <w:rPr>
-          <w:rFonts w:asciiTheme="majorHAnsi" w:hAnsiTheme="majorHAnsi" w:cstheme="majorHAnsi"/>
-          <w:color w:val="FFFF00"/>
-        </w:rPr>
-        <w:t>ith just a few lines of C# code</w:t>
+        <w:t>with just a few lines of C# code</w:t>
       </w:r>
       <w:r>
         <w:rPr>
@@ -693,14 +686,7 @@
           <w:rFonts w:asciiTheme="majorHAnsi" w:hAnsiTheme="majorHAnsi" w:cstheme="majorHAnsi"/>
           <w:color w:val="FFFF00"/>
         </w:rPr>
-        <w:t>file types</w:t>
-      </w:r>
-      <w:r>
-        <w:rPr>
-          <w:rFonts w:asciiTheme="majorHAnsi" w:hAnsiTheme="majorHAnsi" w:cstheme="majorHAnsi"/>
-          <w:color w:val="FFFF00"/>
-        </w:rPr>
-        <w:t xml:space="preserve"> </w:t>
+        <w:t xml:space="preserve">file types </w:t>
       </w:r>
       <w:r>
         <w:rPr>
@@ -2215,7 +2201,7 @@
           <w:rFonts w:asciiTheme="majorHAnsi" w:hAnsiTheme="majorHAnsi" w:cstheme="majorHAnsi"/>
           <w:color w:val="FFFF00"/>
         </w:rPr>
-        <w:t xml:space="preserve">and it’s used </w:t>
+        <w:t xml:space="preserve">and used </w:t>
       </w:r>
       <w:r>
         <w:rPr>
@@ -2296,7 +2282,21 @@
           <w:rFonts w:asciiTheme="majorHAnsi" w:hAnsiTheme="majorHAnsi" w:cstheme="majorHAnsi"/>
           <w:color w:val="FFFF00"/>
         </w:rPr>
-        <w:t xml:space="preserve"> features remain available.</w:t>
+        <w:t xml:space="preserve"> features remain available</w:t>
+      </w:r>
+      <w:r>
+        <w:rPr>
+          <w:rFonts w:asciiTheme="majorHAnsi" w:hAnsiTheme="majorHAnsi" w:cstheme="majorHAnsi"/>
+          <w:color w:val="FFFF00"/>
+        </w:rPr>
+        <w:t xml:space="preserve"> in Blotch3D</w:t>
+      </w:r>
+      <w:r>
+        <w:rPr>
+          <w:rFonts w:asciiTheme="majorHAnsi" w:hAnsiTheme="majorHAnsi" w:cstheme="majorHAnsi"/>
+          <w:color w:val="FFFF00"/>
+        </w:rPr>
+        <w:t>.</w:t>
       </w:r>
       <w:r>
         <w:rPr>
@@ -2351,7 +2351,7 @@
           <w:rFonts w:asciiTheme="majorHAnsi" w:hAnsiTheme="majorHAnsi" w:cstheme="majorHAnsi"/>
           <w:color w:val="FFFF00"/>
         </w:rPr>
-        <w:t>All r</w:t>
+        <w:t>R</w:t>
       </w:r>
       <w:r>
         <w:rPr>
@@ -2386,35 +2386,7 @@
           <w:rFonts w:asciiTheme="majorHAnsi" w:hAnsiTheme="majorHAnsi" w:cstheme="majorHAnsi"/>
           <w:color w:val="FFFF00"/>
         </w:rPr>
-        <w:t xml:space="preserve">, and </w:t>
-      </w:r>
-      <w:r>
-        <w:rPr>
-          <w:rFonts w:asciiTheme="majorHAnsi" w:hAnsiTheme="majorHAnsi" w:cstheme="majorHAnsi"/>
-          <w:color w:val="FFFF00"/>
-        </w:rPr>
-        <w:t xml:space="preserve">it is </w:t>
-      </w:r>
-      <w:r>
-        <w:rPr>
-          <w:rFonts w:asciiTheme="majorHAnsi" w:hAnsiTheme="majorHAnsi" w:cstheme="majorHAnsi"/>
-          <w:color w:val="FFFF00"/>
-        </w:rPr>
-        <w:t xml:space="preserve">also </w:t>
-      </w:r>
-      <w:r>
-        <w:rPr>
-          <w:rFonts w:asciiTheme="majorHAnsi" w:hAnsiTheme="majorHAnsi" w:cstheme="majorHAnsi"/>
-          <w:color w:val="FFFF00"/>
-        </w:rPr>
-        <w:t xml:space="preserve">available </w:t>
-      </w:r>
-      <w:r>
-        <w:rPr>
-          <w:rFonts w:asciiTheme="majorHAnsi" w:hAnsiTheme="majorHAnsi" w:cstheme="majorHAnsi"/>
-          <w:color w:val="FFFF00"/>
-        </w:rPr>
-        <w:t>in “Blotch3DManual.pdf”</w:t>
+        <w:t>, and in “Blotch3DManual.pdf”</w:t>
       </w:r>
       <w:r>
         <w:rPr>
@@ -3137,58 +3109,41 @@
           <w:rFonts w:asciiTheme="majorHAnsi" w:hAnsiTheme="majorHAnsi" w:cstheme="majorHAnsi"/>
           <w:color w:val="FFFF00"/>
         </w:rPr>
-        <w:t>To create a new project</w:t>
-      </w:r>
-      <w:r>
-        <w:rPr>
-          <w:rFonts w:asciiTheme="majorHAnsi" w:hAnsiTheme="majorHAnsi" w:cstheme="majorHAnsi"/>
-          <w:color w:val="FFFF00"/>
-        </w:rPr>
-        <w:t>,</w:t>
-      </w:r>
-      <w:r>
-        <w:rPr>
-          <w:rFonts w:asciiTheme="majorHAnsi" w:hAnsiTheme="majorHAnsi" w:cstheme="majorHAnsi"/>
-          <w:color w:val="FFFF00"/>
-        </w:rPr>
-        <w:t xml:space="preserve"> you can just copy the </w:t>
-      </w:r>
-      <w:r>
-        <w:rPr>
-          <w:rFonts w:asciiTheme="majorHAnsi" w:hAnsiTheme="majorHAnsi" w:cstheme="majorHAnsi"/>
-          <w:color w:val="FFFF00"/>
-        </w:rPr>
-        <w:t>b</w:t>
-      </w:r>
-      <w:r>
-        <w:rPr>
-          <w:rFonts w:asciiTheme="majorHAnsi" w:hAnsiTheme="majorHAnsi" w:cstheme="majorHAnsi"/>
-          <w:color w:val="FFFF00"/>
-        </w:rPr>
-        <w:t xml:space="preserve">asic </w:t>
-      </w:r>
-      <w:r>
-        <w:rPr>
-          <w:rFonts w:asciiTheme="majorHAnsi" w:hAnsiTheme="majorHAnsi" w:cstheme="majorHAnsi"/>
-          <w:color w:val="FFFF00"/>
-        </w:rPr>
-        <w:t>example</w:t>
-      </w:r>
-      <w:r>
-        <w:rPr>
-          <w:rFonts w:asciiTheme="majorHAnsi" w:hAnsiTheme="majorHAnsi" w:cstheme="majorHAnsi"/>
-          <w:color w:val="FFFF00"/>
-        </w:rPr>
-        <w:t xml:space="preserve"> and rename the project, or you can create the project from scratch like this:</w:t>
-      </w:r>
-    </w:p>
-    <w:p>
-      <w:pPr>
-        <w:pStyle w:val="ListParagraph"/>
-        <w:numPr>
-          <w:ilvl w:val="0"/>
-          <w:numId w:val="7"/>
-        </w:numPr>
+        <w:t>If you are copying the Blotch3D assembly (like Blotch3D.dll on</w:t>
+      </w:r>
+      <w:r>
+        <w:rPr>
+          <w:rFonts w:asciiTheme="majorHAnsi" w:hAnsiTheme="majorHAnsi" w:cstheme="majorHAnsi"/>
+          <w:color w:val="FFFF00"/>
+        </w:rPr>
+        <w:t xml:space="preserve"> </w:t>
+      </w:r>
+      <w:r>
+        <w:rPr>
+          <w:rFonts w:asciiTheme="majorHAnsi" w:hAnsiTheme="majorHAnsi" w:cstheme="majorHAnsi"/>
+          <w:color w:val="FFFF00"/>
+        </w:rPr>
+        <w:t xml:space="preserve">Microsoft Windows) to a project or packages folder so you don’t have to include the source code of the library in your solution, be sure to also copy Blotch3D.xml so you still get the IntelliSense. You shouldn’t have to copy any other binary file from the Blotch3D output folder if you’ve installed </w:t>
+      </w:r>
+      <w:proofErr w:type="spellStart"/>
+      <w:r>
+        <w:rPr>
+          <w:rFonts w:asciiTheme="majorHAnsi" w:hAnsiTheme="majorHAnsi" w:cstheme="majorHAnsi"/>
+          <w:color w:val="FFFF00"/>
+        </w:rPr>
+        <w:t>MonoGame</w:t>
+      </w:r>
+      <w:proofErr w:type="spellEnd"/>
+      <w:r>
+        <w:rPr>
+          <w:rFonts w:asciiTheme="majorHAnsi" w:hAnsiTheme="majorHAnsi" w:cstheme="majorHAnsi"/>
+          <w:color w:val="FFFF00"/>
+        </w:rPr>
+        <w:t xml:space="preserve"> on the destination machine. Otherwise you should copy the entire project output folder. For example, you’d probably want to copy everything in the output folder when you are distributing your app.</w:t>
+      </w:r>
+    </w:p>
+    <w:p>
+      <w:pPr>
         <w:shd w:val="clear" w:color="auto" w:fill="000000" w:themeFill="text1"/>
         <w:rPr>
           <w:rFonts w:asciiTheme="majorHAnsi" w:hAnsiTheme="majorHAnsi" w:cstheme="majorHAnsi"/>
@@ -3200,7 +3155,35 @@
           <w:rFonts w:asciiTheme="majorHAnsi" w:hAnsiTheme="majorHAnsi" w:cstheme="majorHAnsi"/>
           <w:color w:val="FFFF00"/>
         </w:rPr>
-        <w:t xml:space="preserve">If you haven’t already done it, install </w:t>
+        <w:t xml:space="preserve">To create a new project, </w:t>
+      </w:r>
+      <w:r>
+        <w:rPr>
+          <w:rFonts w:asciiTheme="majorHAnsi" w:hAnsiTheme="majorHAnsi" w:cstheme="majorHAnsi"/>
+          <w:color w:val="FFFF00"/>
+        </w:rPr>
+        <w:t>if you haven’t already</w:t>
+      </w:r>
+      <w:r>
+        <w:rPr>
+          <w:rFonts w:asciiTheme="majorHAnsi" w:hAnsiTheme="majorHAnsi" w:cstheme="majorHAnsi"/>
+          <w:color w:val="FFFF00"/>
+        </w:rPr>
+        <w:t xml:space="preserve"> </w:t>
+      </w:r>
+      <w:r>
+        <w:rPr>
+          <w:rFonts w:asciiTheme="majorHAnsi" w:hAnsiTheme="majorHAnsi" w:cstheme="majorHAnsi"/>
+          <w:color w:val="FFFF00"/>
+        </w:rPr>
+        <w:t xml:space="preserve">you must first </w:t>
+      </w:r>
+      <w:r>
+        <w:rPr>
+          <w:rFonts w:asciiTheme="majorHAnsi" w:hAnsiTheme="majorHAnsi" w:cstheme="majorHAnsi"/>
+          <w:color w:val="FFFF00"/>
+        </w:rPr>
+        <w:t xml:space="preserve">install </w:t>
       </w:r>
       <w:proofErr w:type="spellStart"/>
       <w:r>
@@ -3234,6 +3217,127 @@
         </w:rPr>
         <w:t xml:space="preserve"> section.</w:t>
       </w:r>
+      <w:r>
+        <w:rPr>
+          <w:rFonts w:asciiTheme="majorHAnsi" w:hAnsiTheme="majorHAnsi" w:cstheme="majorHAnsi"/>
+          <w:color w:val="FFFF00"/>
+        </w:rPr>
+        <w:t xml:space="preserve"> You must also</w:t>
+      </w:r>
+      <w:r>
+        <w:rPr>
+          <w:rFonts w:asciiTheme="majorHAnsi" w:hAnsiTheme="majorHAnsi" w:cstheme="majorHAnsi"/>
+          <w:color w:val="FFFF00"/>
+        </w:rPr>
+        <w:t xml:space="preserve"> install the Visual Studio add-ons, etc. for th</w:t>
+      </w:r>
+      <w:r>
+        <w:rPr>
+          <w:rFonts w:asciiTheme="majorHAnsi" w:hAnsiTheme="majorHAnsi" w:cstheme="majorHAnsi"/>
+          <w:color w:val="FFFF00"/>
+        </w:rPr>
+        <w:t>e desired</w:t>
+      </w:r>
+      <w:r>
+        <w:rPr>
+          <w:rFonts w:asciiTheme="majorHAnsi" w:hAnsiTheme="majorHAnsi" w:cstheme="majorHAnsi"/>
+          <w:color w:val="FFFF00"/>
+        </w:rPr>
+        <w:t xml:space="preserve"> platform</w:t>
+      </w:r>
+      <w:r>
+        <w:rPr>
+          <w:rFonts w:asciiTheme="majorHAnsi" w:hAnsiTheme="majorHAnsi" w:cstheme="majorHAnsi"/>
+          <w:color w:val="FFFF00"/>
+        </w:rPr>
+        <w:t xml:space="preserve"> i</w:t>
+      </w:r>
+      <w:r>
+        <w:rPr>
+          <w:rFonts w:asciiTheme="majorHAnsi" w:hAnsiTheme="majorHAnsi" w:cstheme="majorHAnsi"/>
+          <w:color w:val="FFFF00"/>
+        </w:rPr>
+        <w:t xml:space="preserve">f </w:t>
+      </w:r>
+      <w:r>
+        <w:rPr>
+          <w:rFonts w:asciiTheme="majorHAnsi" w:hAnsiTheme="majorHAnsi" w:cstheme="majorHAnsi"/>
+          <w:color w:val="FFFF00"/>
+        </w:rPr>
+        <w:t xml:space="preserve">different from </w:t>
+      </w:r>
+      <w:r>
+        <w:rPr>
+          <w:rFonts w:asciiTheme="majorHAnsi" w:hAnsiTheme="majorHAnsi" w:cstheme="majorHAnsi"/>
+          <w:color w:val="FFFF00"/>
+        </w:rPr>
+        <w:t xml:space="preserve">Microsoft Windows. (For example, for Android you’d need </w:t>
+      </w:r>
+      <w:r>
+        <w:rPr>
+          <w:rFonts w:asciiTheme="majorHAnsi" w:hAnsiTheme="majorHAnsi" w:cstheme="majorHAnsi"/>
+          <w:color w:val="FFFF00"/>
+        </w:rPr>
+        <w:t xml:space="preserve">the </w:t>
+      </w:r>
+      <w:r>
+        <w:rPr>
+          <w:rFonts w:asciiTheme="majorHAnsi" w:hAnsiTheme="majorHAnsi" w:cstheme="majorHAnsi"/>
+          <w:color w:val="FFFF00"/>
+        </w:rPr>
+        <w:t>Xamarin for Android</w:t>
+      </w:r>
+      <w:r>
+        <w:rPr>
+          <w:rFonts w:asciiTheme="majorHAnsi" w:hAnsiTheme="majorHAnsi" w:cstheme="majorHAnsi"/>
+          <w:color w:val="FFFF00"/>
+        </w:rPr>
+        <w:t xml:space="preserve"> add-on</w:t>
+      </w:r>
+      <w:r>
+        <w:rPr>
+          <w:rFonts w:asciiTheme="majorHAnsi" w:hAnsiTheme="majorHAnsi" w:cstheme="majorHAnsi"/>
+          <w:color w:val="FFFF00"/>
+        </w:rPr>
+        <w:t>.)</w:t>
+      </w:r>
+    </w:p>
+    <w:p>
+      <w:pPr>
+        <w:shd w:val="clear" w:color="auto" w:fill="000000" w:themeFill="text1"/>
+        <w:rPr>
+          <w:rFonts w:asciiTheme="majorHAnsi" w:hAnsiTheme="majorHAnsi" w:cstheme="majorHAnsi"/>
+          <w:color w:val="FFFF00"/>
+        </w:rPr>
+      </w:pPr>
+      <w:r>
+        <w:rPr>
+          <w:rFonts w:asciiTheme="majorHAnsi" w:hAnsiTheme="majorHAnsi" w:cstheme="majorHAnsi"/>
+          <w:color w:val="FFFF00"/>
+        </w:rPr>
+        <w:t xml:space="preserve">Then </w:t>
+      </w:r>
+      <w:r>
+        <w:rPr>
+          <w:rFonts w:asciiTheme="majorHAnsi" w:hAnsiTheme="majorHAnsi" w:cstheme="majorHAnsi"/>
+          <w:color w:val="FFFF00"/>
+        </w:rPr>
+        <w:t xml:space="preserve">try one of the following, in order of increasing </w:t>
+      </w:r>
+      <w:r>
+        <w:rPr>
+          <w:rFonts w:asciiTheme="majorHAnsi" w:hAnsiTheme="majorHAnsi" w:cstheme="majorHAnsi"/>
+          <w:color w:val="FFFF00"/>
+        </w:rPr>
+        <w:t>difficulty</w:t>
+      </w:r>
+      <w:r>
+        <w:rPr>
+          <w:rFonts w:asciiTheme="majorHAnsi" w:hAnsiTheme="majorHAnsi" w:cstheme="majorHAnsi"/>
+          <w:color w:val="FFFF00"/>
+        </w:rPr>
+        <w:t>:</w:t>
+      </w:r>
     </w:p>
     <w:p>
       <w:pPr>
@@ -3253,21 +3357,42 @@
           <w:rFonts w:asciiTheme="majorHAnsi" w:hAnsiTheme="majorHAnsi" w:cstheme="majorHAnsi"/>
           <w:color w:val="FFFF00"/>
         </w:rPr>
-        <w:t xml:space="preserve">If you are building for a platform other than </w:t>
-      </w:r>
-      <w:r>
-        <w:rPr>
-          <w:rFonts w:asciiTheme="majorHAnsi" w:hAnsiTheme="majorHAnsi" w:cstheme="majorHAnsi"/>
-          <w:color w:val="FFFF00"/>
-        </w:rPr>
-        <w:t xml:space="preserve">Microsoft </w:t>
-      </w:r>
-      <w:r>
-        <w:rPr>
-          <w:rFonts w:asciiTheme="majorHAnsi" w:hAnsiTheme="majorHAnsi" w:cstheme="majorHAnsi"/>
-          <w:color w:val="FFFF00"/>
-        </w:rPr>
-        <w:t>Windows, install the Visual Studio add-ons, etc. for that platform. (For example, for Android you’d need Xamarin for Android.)</w:t>
+        <w:t>C</w:t>
+      </w:r>
+      <w:r>
+        <w:rPr>
+          <w:rFonts w:asciiTheme="majorHAnsi" w:hAnsiTheme="majorHAnsi" w:cstheme="majorHAnsi"/>
+          <w:color w:val="FFFF00"/>
+        </w:rPr>
+        <w:t xml:space="preserve">opy an existing </w:t>
+      </w:r>
+      <w:r>
+        <w:rPr>
+          <w:rFonts w:asciiTheme="majorHAnsi" w:hAnsiTheme="majorHAnsi" w:cstheme="majorHAnsi"/>
+          <w:color w:val="FFFF00"/>
+        </w:rPr>
+        <w:t xml:space="preserve">Blotch3D </w:t>
+      </w:r>
+      <w:r>
+        <w:rPr>
+          <w:rFonts w:asciiTheme="majorHAnsi" w:hAnsiTheme="majorHAnsi" w:cstheme="majorHAnsi"/>
+          <w:color w:val="FFFF00"/>
+        </w:rPr>
+        <w:t>example project and rename it</w:t>
+      </w:r>
+      <w:r>
+        <w:rPr>
+          <w:rFonts w:asciiTheme="majorHAnsi" w:hAnsiTheme="majorHAnsi" w:cstheme="majorHAnsi"/>
+          <w:color w:val="FFFF00"/>
+        </w:rPr>
+        <w:t xml:space="preserve"> (Windows only)</w:t>
+      </w:r>
+      <w:r>
+        <w:rPr>
+          <w:rFonts w:asciiTheme="majorHAnsi" w:hAnsiTheme="majorHAnsi" w:cstheme="majorHAnsi"/>
+          <w:color w:val="FFFF00"/>
+        </w:rPr>
+        <w:t>.</w:t>
       </w:r>
     </w:p>
     <w:p>
@@ -3288,56 +3413,7 @@
           <w:rFonts w:asciiTheme="majorHAnsi" w:hAnsiTheme="majorHAnsi" w:cstheme="majorHAnsi"/>
           <w:color w:val="FFFF00"/>
         </w:rPr>
-        <w:t>C</w:t>
-      </w:r>
-      <w:r>
-        <w:rPr>
-          <w:rFonts w:asciiTheme="majorHAnsi" w:hAnsiTheme="majorHAnsi" w:cstheme="majorHAnsi"/>
-          <w:color w:val="FFFF00"/>
-        </w:rPr>
-        <w:t xml:space="preserve">reate </w:t>
-      </w:r>
-      <w:r>
-        <w:rPr>
-          <w:rFonts w:asciiTheme="majorHAnsi" w:hAnsiTheme="majorHAnsi" w:cstheme="majorHAnsi"/>
-          <w:color w:val="FFFF00"/>
-        </w:rPr>
-        <w:t>a</w:t>
-      </w:r>
-      <w:r>
-        <w:rPr>
-          <w:rFonts w:asciiTheme="majorHAnsi" w:hAnsiTheme="majorHAnsi" w:cstheme="majorHAnsi"/>
-          <w:color w:val="FFFF00"/>
-        </w:rPr>
-        <w:t xml:space="preserve"> new</w:t>
-      </w:r>
-      <w:r>
-        <w:rPr>
-          <w:rFonts w:asciiTheme="majorHAnsi" w:hAnsiTheme="majorHAnsi" w:cstheme="majorHAnsi"/>
-          <w:color w:val="FFFF00"/>
-        </w:rPr>
-        <w:t xml:space="preserve"> project </w:t>
-      </w:r>
-      <w:r>
-        <w:rPr>
-          <w:rFonts w:asciiTheme="majorHAnsi" w:hAnsiTheme="majorHAnsi" w:cstheme="majorHAnsi"/>
-          <w:color w:val="FFFF00"/>
-        </w:rPr>
-        <w:t>for a</w:t>
-      </w:r>
-      <w:r>
-        <w:rPr>
-          <w:rFonts w:asciiTheme="majorHAnsi" w:hAnsiTheme="majorHAnsi" w:cstheme="majorHAnsi"/>
-          <w:color w:val="FFFF00"/>
-        </w:rPr>
-        <w:t xml:space="preserve"> platform </w:t>
-      </w:r>
-      <w:r>
-        <w:rPr>
-          <w:rFonts w:asciiTheme="majorHAnsi" w:hAnsiTheme="majorHAnsi" w:cstheme="majorHAnsi"/>
-          <w:color w:val="FFFF00"/>
-        </w:rPr>
-        <w:t xml:space="preserve">that is compatible with </w:t>
+        <w:t xml:space="preserve">Use the project wizard to create a </w:t>
       </w:r>
       <w:proofErr w:type="spellStart"/>
       <w:r>
@@ -3345,16 +3421,30 @@
           <w:rFonts w:asciiTheme="majorHAnsi" w:hAnsiTheme="majorHAnsi" w:cstheme="majorHAnsi"/>
           <w:color w:val="FFFF00"/>
         </w:rPr>
-        <w:t>M</w:t>
-      </w:r>
-      <w:r>
-        <w:rPr>
-          <w:rFonts w:asciiTheme="majorHAnsi" w:hAnsiTheme="majorHAnsi" w:cstheme="majorHAnsi"/>
-          <w:color w:val="FFFF00"/>
-        </w:rPr>
-        <w:t>onoGame</w:t>
+        <w:t>MonoGame</w:t>
       </w:r>
       <w:proofErr w:type="spellEnd"/>
+      <w:r>
+        <w:rPr>
+          <w:rFonts w:asciiTheme="majorHAnsi" w:hAnsiTheme="majorHAnsi" w:cstheme="majorHAnsi"/>
+          <w:color w:val="FFFF00"/>
+        </w:rPr>
+        <w:t xml:space="preserve"> project</w:t>
+      </w:r>
+      <w:r>
+        <w:rPr>
+          <w:rFonts w:asciiTheme="majorHAnsi" w:hAnsiTheme="majorHAnsi" w:cstheme="majorHAnsi"/>
+          <w:color w:val="FFFF00"/>
+        </w:rPr>
+        <w:t>, and then add a reference to Blotch3D</w:t>
+      </w:r>
+      <w:r>
+        <w:rPr>
+          <w:rFonts w:asciiTheme="majorHAnsi" w:hAnsiTheme="majorHAnsi" w:cstheme="majorHAnsi"/>
+          <w:color w:val="FFFF00"/>
+        </w:rPr>
+        <w:t>, or the Blotch3D source</w:t>
+      </w:r>
       <w:r>
         <w:rPr>
           <w:rFonts w:asciiTheme="majorHAnsi" w:hAnsiTheme="majorHAnsi" w:cstheme="majorHAnsi"/>
@@ -3381,76 +3471,21 @@
           <w:rFonts w:asciiTheme="majorHAnsi" w:hAnsiTheme="majorHAnsi" w:cstheme="majorHAnsi"/>
           <w:color w:val="FFFF00"/>
         </w:rPr>
-        <w:t xml:space="preserve">Add a reference to </w:t>
-      </w:r>
-      <w:proofErr w:type="spellStart"/>
-      <w:r>
-        <w:rPr>
-          <w:rFonts w:asciiTheme="majorHAnsi" w:hAnsiTheme="majorHAnsi" w:cstheme="majorHAnsi"/>
-          <w:color w:val="FFFF00"/>
-        </w:rPr>
-        <w:t>MonoGame</w:t>
-      </w:r>
-      <w:proofErr w:type="spellEnd"/>
-      <w:r>
-        <w:rPr>
-          <w:rFonts w:asciiTheme="majorHAnsi" w:hAnsiTheme="majorHAnsi" w:cstheme="majorHAnsi"/>
-          <w:color w:val="FFFF00"/>
-        </w:rPr>
-        <w:t>. (For .NET Framework, you would add something like \Program Files (x</w:t>
-      </w:r>
-      <w:proofErr w:type="gramStart"/>
-      <w:r>
-        <w:rPr>
-          <w:rFonts w:asciiTheme="majorHAnsi" w:hAnsiTheme="majorHAnsi" w:cstheme="majorHAnsi"/>
-          <w:color w:val="FFFF00"/>
-        </w:rPr>
-        <w:t>86)\</w:t>
-      </w:r>
-      <w:proofErr w:type="spellStart"/>
-      <w:r>
-        <w:rPr>
-          <w:rFonts w:asciiTheme="majorHAnsi" w:hAnsiTheme="majorHAnsi" w:cstheme="majorHAnsi"/>
-          <w:color w:val="FFFF00"/>
-        </w:rPr>
-        <w:t>MonoGame</w:t>
-      </w:r>
-      <w:proofErr w:type="spellEnd"/>
-      <w:r>
-        <w:rPr>
-          <w:rFonts w:asciiTheme="majorHAnsi" w:hAnsiTheme="majorHAnsi" w:cstheme="majorHAnsi"/>
-          <w:color w:val="FFFF00"/>
-        </w:rPr>
-        <w:t>\v3.0\Assemblies\Windows\</w:t>
-      </w:r>
-      <w:r>
-        <w:rPr>
-          <w:rFonts w:asciiTheme="majorHAnsi" w:hAnsiTheme="majorHAnsi" w:cstheme="majorHAnsi"/>
-          <w:color w:val="FFFF00"/>
-        </w:rPr>
-        <w:t>MonoGame.Framework</w:t>
-      </w:r>
-      <w:r>
-        <w:rPr>
-          <w:rFonts w:asciiTheme="majorHAnsi" w:hAnsiTheme="majorHAnsi" w:cstheme="majorHAnsi"/>
-          <w:color w:val="FFFF00"/>
-        </w:rPr>
-        <w:t>.</w:t>
-      </w:r>
-      <w:r>
-        <w:rPr>
-          <w:rFonts w:asciiTheme="majorHAnsi" w:hAnsiTheme="majorHAnsi" w:cstheme="majorHAnsi"/>
-          <w:color w:val="FFFF00"/>
-        </w:rPr>
-        <w:t>dll</w:t>
-      </w:r>
-      <w:proofErr w:type="gramEnd"/>
-      <w:r>
-        <w:rPr>
-          <w:rFonts w:asciiTheme="majorHAnsi" w:hAnsiTheme="majorHAnsi" w:cstheme="majorHAnsi"/>
-          <w:color w:val="FFFF00"/>
-        </w:rPr>
-        <w:t>)</w:t>
+        <w:t>L</w:t>
+      </w:r>
+      <w:r>
+        <w:rPr>
+          <w:rFonts w:asciiTheme="majorHAnsi" w:hAnsiTheme="majorHAnsi" w:cstheme="majorHAnsi"/>
+          <w:color w:val="FFFF00"/>
+        </w:rPr>
+        <w:t xml:space="preserve">ook online for instructions on creating the project </w:t>
+      </w:r>
+      <w:r>
+        <w:rPr>
+          <w:rFonts w:asciiTheme="majorHAnsi" w:hAnsiTheme="majorHAnsi" w:cstheme="majorHAnsi"/>
+          <w:color w:val="FFFF00"/>
+        </w:rPr>
+        <w:t>type you want.</w:t>
       </w:r>
     </w:p>
     <w:p>
@@ -3471,63 +3506,286 @@
           <w:rFonts w:asciiTheme="majorHAnsi" w:hAnsiTheme="majorHAnsi" w:cstheme="majorHAnsi"/>
           <w:color w:val="FFFF00"/>
         </w:rPr>
-        <w:t xml:space="preserve">If the </w:t>
-      </w:r>
-      <w:r>
-        <w:rPr>
-          <w:rFonts w:asciiTheme="majorHAnsi" w:hAnsiTheme="majorHAnsi" w:cstheme="majorHAnsi"/>
-          <w:color w:val="FFFF00"/>
-        </w:rPr>
-        <w:t xml:space="preserve">Blotch3D </w:t>
-      </w:r>
-      <w:r>
-        <w:rPr>
-          <w:rFonts w:asciiTheme="majorHAnsi" w:hAnsiTheme="majorHAnsi" w:cstheme="majorHAnsi"/>
-          <w:color w:val="FFFF00"/>
-        </w:rPr>
-        <w:t>project is not in the solution, a</w:t>
-      </w:r>
-      <w:r>
-        <w:rPr>
-          <w:rFonts w:asciiTheme="majorHAnsi" w:hAnsiTheme="majorHAnsi" w:cstheme="majorHAnsi"/>
-          <w:color w:val="FFFF00"/>
-        </w:rPr>
-        <w:t>dd a reference to the Blotch3D assembly</w:t>
-      </w:r>
-      <w:r>
-        <w:rPr>
-          <w:rFonts w:asciiTheme="majorHAnsi" w:hAnsiTheme="majorHAnsi" w:cstheme="majorHAnsi"/>
-          <w:color w:val="FFFF00"/>
-        </w:rPr>
-        <w:t xml:space="preserve"> (like Blotch3D.dll on </w:t>
-      </w:r>
-      <w:r>
-        <w:rPr>
-          <w:rFonts w:asciiTheme="majorHAnsi" w:hAnsiTheme="majorHAnsi" w:cstheme="majorHAnsi"/>
-          <w:color w:val="FFFF00"/>
-        </w:rPr>
-        <w:t xml:space="preserve">Microsoft </w:t>
-      </w:r>
-      <w:r>
-        <w:rPr>
-          <w:rFonts w:asciiTheme="majorHAnsi" w:hAnsiTheme="majorHAnsi" w:cstheme="majorHAnsi"/>
-          <w:color w:val="FFFF00"/>
-        </w:rPr>
-        <w:t>Windows)</w:t>
-      </w:r>
-      <w:r>
-        <w:rPr>
-          <w:rFonts w:asciiTheme="majorHAnsi" w:hAnsiTheme="majorHAnsi" w:cstheme="majorHAnsi"/>
-          <w:color w:val="FFFF00"/>
-        </w:rPr>
-        <w:t>.</w:t>
+        <w:t>D</w:t>
+      </w:r>
+      <w:r>
+        <w:rPr>
+          <w:rFonts w:asciiTheme="majorHAnsi" w:hAnsiTheme="majorHAnsi" w:cstheme="majorHAnsi"/>
+          <w:color w:val="FFFF00"/>
+        </w:rPr>
+        <w:t>o something like the following</w:t>
+      </w:r>
+      <w:r>
+        <w:rPr>
+          <w:rFonts w:asciiTheme="majorHAnsi" w:hAnsiTheme="majorHAnsi" w:cstheme="majorHAnsi"/>
+          <w:color w:val="FFFF00"/>
+        </w:rPr>
+        <w:t>:</w:t>
       </w:r>
     </w:p>
     <w:p>
       <w:pPr>
         <w:pStyle w:val="ListParagraph"/>
         <w:numPr>
-          <w:ilvl w:val="0"/>
+          <w:ilvl w:val="1"/>
+          <w:numId w:val="7"/>
+        </w:numPr>
+        <w:shd w:val="clear" w:color="auto" w:fill="000000" w:themeFill="text1"/>
+        <w:rPr>
+          <w:rFonts w:asciiTheme="majorHAnsi" w:hAnsiTheme="majorHAnsi" w:cstheme="majorHAnsi"/>
+          <w:color w:val="FFFF00"/>
+        </w:rPr>
+      </w:pPr>
+      <w:r>
+        <w:rPr>
+          <w:rFonts w:asciiTheme="majorHAnsi" w:hAnsiTheme="majorHAnsi" w:cstheme="majorHAnsi"/>
+          <w:color w:val="FFFF00"/>
+        </w:rPr>
+        <w:t>C</w:t>
+      </w:r>
+      <w:r>
+        <w:rPr>
+          <w:rFonts w:asciiTheme="majorHAnsi" w:hAnsiTheme="majorHAnsi" w:cstheme="majorHAnsi"/>
+          <w:color w:val="FFFF00"/>
+        </w:rPr>
+        <w:t xml:space="preserve">reate </w:t>
+      </w:r>
+      <w:r>
+        <w:rPr>
+          <w:rFonts w:asciiTheme="majorHAnsi" w:hAnsiTheme="majorHAnsi" w:cstheme="majorHAnsi"/>
+          <w:color w:val="FFFF00"/>
+        </w:rPr>
+        <w:t>a</w:t>
+      </w:r>
+      <w:r>
+        <w:rPr>
+          <w:rFonts w:asciiTheme="majorHAnsi" w:hAnsiTheme="majorHAnsi" w:cstheme="majorHAnsi"/>
+          <w:color w:val="FFFF00"/>
+        </w:rPr>
+        <w:t xml:space="preserve"> new</w:t>
+      </w:r>
+      <w:r>
+        <w:rPr>
+          <w:rFonts w:asciiTheme="majorHAnsi" w:hAnsiTheme="majorHAnsi" w:cstheme="majorHAnsi"/>
+          <w:color w:val="FFFF00"/>
+        </w:rPr>
+        <w:t xml:space="preserve"> project </w:t>
+      </w:r>
+      <w:r>
+        <w:rPr>
+          <w:rFonts w:asciiTheme="majorHAnsi" w:hAnsiTheme="majorHAnsi" w:cstheme="majorHAnsi"/>
+          <w:color w:val="FFFF00"/>
+        </w:rPr>
+        <w:t>with the project wizard that is close to the type you want.</w:t>
+      </w:r>
+    </w:p>
+    <w:p>
+      <w:pPr>
+        <w:pStyle w:val="ListParagraph"/>
+        <w:numPr>
+          <w:ilvl w:val="1"/>
+          <w:numId w:val="7"/>
+        </w:numPr>
+        <w:shd w:val="clear" w:color="auto" w:fill="000000" w:themeFill="text1"/>
+        <w:rPr>
+          <w:rFonts w:asciiTheme="majorHAnsi" w:hAnsiTheme="majorHAnsi" w:cstheme="majorHAnsi"/>
+          <w:color w:val="FFFF00"/>
+        </w:rPr>
+      </w:pPr>
+      <w:r>
+        <w:rPr>
+          <w:rFonts w:asciiTheme="majorHAnsi" w:hAnsiTheme="majorHAnsi" w:cstheme="majorHAnsi"/>
+          <w:color w:val="FFFF00"/>
+        </w:rPr>
+        <w:t xml:space="preserve">Add a reference to </w:t>
+      </w:r>
+      <w:proofErr w:type="spellStart"/>
+      <w:r>
+        <w:rPr>
+          <w:rFonts w:asciiTheme="majorHAnsi" w:hAnsiTheme="majorHAnsi" w:cstheme="majorHAnsi"/>
+          <w:color w:val="FFFF00"/>
+        </w:rPr>
+        <w:t>MonoGame</w:t>
+      </w:r>
+      <w:proofErr w:type="spellEnd"/>
+      <w:r>
+        <w:rPr>
+          <w:rFonts w:asciiTheme="majorHAnsi" w:hAnsiTheme="majorHAnsi" w:cstheme="majorHAnsi"/>
+          <w:color w:val="FFFF00"/>
+        </w:rPr>
+        <w:t xml:space="preserve">. (For </w:t>
+      </w:r>
+      <w:r>
+        <w:rPr>
+          <w:rFonts w:asciiTheme="majorHAnsi" w:hAnsiTheme="majorHAnsi" w:cstheme="majorHAnsi"/>
+          <w:color w:val="FFFF00"/>
+        </w:rPr>
+        <w:t xml:space="preserve">example, for </w:t>
+      </w:r>
+      <w:r>
+        <w:rPr>
+          <w:rFonts w:asciiTheme="majorHAnsi" w:hAnsiTheme="majorHAnsi" w:cstheme="majorHAnsi"/>
+          <w:color w:val="FFFF00"/>
+        </w:rPr>
+        <w:t>.NET Framework</w:t>
+      </w:r>
+      <w:r>
+        <w:rPr>
+          <w:rFonts w:asciiTheme="majorHAnsi" w:hAnsiTheme="majorHAnsi" w:cstheme="majorHAnsi"/>
+          <w:color w:val="FFFF00"/>
+        </w:rPr>
+        <w:t xml:space="preserve"> on Windows</w:t>
+      </w:r>
+      <w:r>
+        <w:rPr>
+          <w:rFonts w:asciiTheme="majorHAnsi" w:hAnsiTheme="majorHAnsi" w:cstheme="majorHAnsi"/>
+          <w:color w:val="FFFF00"/>
+        </w:rPr>
+        <w:t xml:space="preserve"> you would add something like \Program Files</w:t>
+      </w:r>
+      <w:r>
+        <w:rPr>
+          <w:rFonts w:asciiTheme="majorHAnsi" w:hAnsiTheme="majorHAnsi" w:cstheme="majorHAnsi"/>
+          <w:color w:val="FFFF00"/>
+        </w:rPr>
+        <w:t xml:space="preserve"> </w:t>
+      </w:r>
+      <w:r>
+        <w:rPr>
+          <w:rFonts w:asciiTheme="majorHAnsi" w:hAnsiTheme="majorHAnsi" w:cstheme="majorHAnsi"/>
+          <w:color w:val="FFFF00"/>
+        </w:rPr>
+        <w:t>(x</w:t>
+      </w:r>
+      <w:proofErr w:type="gramStart"/>
+      <w:r>
+        <w:rPr>
+          <w:rFonts w:asciiTheme="majorHAnsi" w:hAnsiTheme="majorHAnsi" w:cstheme="majorHAnsi"/>
+          <w:color w:val="FFFF00"/>
+        </w:rPr>
+        <w:t>86)\</w:t>
+      </w:r>
+      <w:proofErr w:type="spellStart"/>
+      <w:r>
+        <w:rPr>
+          <w:rFonts w:asciiTheme="majorHAnsi" w:hAnsiTheme="majorHAnsi" w:cstheme="majorHAnsi"/>
+          <w:color w:val="FFFF00"/>
+        </w:rPr>
+        <w:t>MonoGame</w:t>
+      </w:r>
+      <w:proofErr w:type="spellEnd"/>
+      <w:r>
+        <w:rPr>
+          <w:rFonts w:asciiTheme="majorHAnsi" w:hAnsiTheme="majorHAnsi" w:cstheme="majorHAnsi"/>
+          <w:color w:val="FFFF00"/>
+        </w:rPr>
+        <w:t>\v3.0\Assemblies\Windows\</w:t>
+      </w:r>
+      <w:r>
+        <w:rPr>
+          <w:rFonts w:asciiTheme="majorHAnsi" w:hAnsiTheme="majorHAnsi" w:cstheme="majorHAnsi"/>
+          <w:color w:val="FFFF00"/>
+        </w:rPr>
+        <w:t>MonoGame.Framework</w:t>
+      </w:r>
+      <w:r>
+        <w:rPr>
+          <w:rFonts w:asciiTheme="majorHAnsi" w:hAnsiTheme="majorHAnsi" w:cstheme="majorHAnsi"/>
+          <w:color w:val="FFFF00"/>
+        </w:rPr>
+        <w:t>.</w:t>
+      </w:r>
+      <w:r>
+        <w:rPr>
+          <w:rFonts w:asciiTheme="majorHAnsi" w:hAnsiTheme="majorHAnsi" w:cstheme="majorHAnsi"/>
+          <w:color w:val="FFFF00"/>
+        </w:rPr>
+        <w:t>dll</w:t>
+      </w:r>
+      <w:proofErr w:type="gramEnd"/>
+      <w:r>
+        <w:rPr>
+          <w:rFonts w:asciiTheme="majorHAnsi" w:hAnsiTheme="majorHAnsi" w:cstheme="majorHAnsi"/>
+          <w:color w:val="FFFF00"/>
+        </w:rPr>
+        <w:t>)</w:t>
+      </w:r>
+    </w:p>
+    <w:p>
+      <w:pPr>
+        <w:pStyle w:val="ListParagraph"/>
+        <w:numPr>
+          <w:ilvl w:val="1"/>
+          <w:numId w:val="7"/>
+        </w:numPr>
+        <w:shd w:val="clear" w:color="auto" w:fill="000000" w:themeFill="text1"/>
+        <w:rPr>
+          <w:rFonts w:asciiTheme="majorHAnsi" w:hAnsiTheme="majorHAnsi" w:cstheme="majorHAnsi"/>
+          <w:color w:val="FFFF00"/>
+        </w:rPr>
+      </w:pPr>
+      <w:r>
+        <w:rPr>
+          <w:rFonts w:asciiTheme="majorHAnsi" w:hAnsiTheme="majorHAnsi" w:cstheme="majorHAnsi"/>
+          <w:color w:val="FFFF00"/>
+        </w:rPr>
+        <w:t xml:space="preserve">If the </w:t>
+      </w:r>
+      <w:r>
+        <w:rPr>
+          <w:rFonts w:asciiTheme="majorHAnsi" w:hAnsiTheme="majorHAnsi" w:cstheme="majorHAnsi"/>
+          <w:color w:val="FFFF00"/>
+        </w:rPr>
+        <w:t xml:space="preserve">Blotch3D </w:t>
+      </w:r>
+      <w:r>
+        <w:rPr>
+          <w:rFonts w:asciiTheme="majorHAnsi" w:hAnsiTheme="majorHAnsi" w:cstheme="majorHAnsi"/>
+          <w:color w:val="FFFF00"/>
+        </w:rPr>
+        <w:t>project is not in the solution, a</w:t>
+      </w:r>
+      <w:r>
+        <w:rPr>
+          <w:rFonts w:asciiTheme="majorHAnsi" w:hAnsiTheme="majorHAnsi" w:cstheme="majorHAnsi"/>
+          <w:color w:val="FFFF00"/>
+        </w:rPr>
+        <w:t>dd a reference to the Blotch3D assembly</w:t>
+      </w:r>
+      <w:r>
+        <w:rPr>
+          <w:rFonts w:asciiTheme="majorHAnsi" w:hAnsiTheme="majorHAnsi" w:cstheme="majorHAnsi"/>
+          <w:color w:val="FFFF00"/>
+        </w:rPr>
+        <w:t xml:space="preserve"> (like Blotch3D.dll on </w:t>
+      </w:r>
+      <w:r>
+        <w:rPr>
+          <w:rFonts w:asciiTheme="majorHAnsi" w:hAnsiTheme="majorHAnsi" w:cstheme="majorHAnsi"/>
+          <w:color w:val="FFFF00"/>
+        </w:rPr>
+        <w:t xml:space="preserve">Microsoft </w:t>
+      </w:r>
+      <w:r>
+        <w:rPr>
+          <w:rFonts w:asciiTheme="majorHAnsi" w:hAnsiTheme="majorHAnsi" w:cstheme="majorHAnsi"/>
+          <w:color w:val="FFFF00"/>
+        </w:rPr>
+        <w:t>Windows)</w:t>
+      </w:r>
+      <w:r>
+        <w:rPr>
+          <w:rFonts w:asciiTheme="majorHAnsi" w:hAnsiTheme="majorHAnsi" w:cstheme="majorHAnsi"/>
+          <w:color w:val="FFFF00"/>
+        </w:rPr>
+        <w:t>.</w:t>
+      </w:r>
+    </w:p>
+    <w:p>
+      <w:pPr>
+        <w:pStyle w:val="ListParagraph"/>
+        <w:numPr>
+          <w:ilvl w:val="1"/>
           <w:numId w:val="7"/>
         </w:numPr>
         <w:shd w:val="clear" w:color="auto" w:fill="000000" w:themeFill="text1"/>
@@ -3627,7 +3885,7 @@
       <w:pPr>
         <w:pStyle w:val="ListParagraph"/>
         <w:numPr>
-          <w:ilvl w:val="0"/>
+          <w:ilvl w:val="1"/>
           <w:numId w:val="7"/>
         </w:numPr>
         <w:shd w:val="clear" w:color="auto" w:fill="000000" w:themeFill="text1"/>
@@ -3641,7 +3899,14 @@
           <w:rFonts w:asciiTheme="majorHAnsi" w:hAnsiTheme="majorHAnsi" w:cstheme="majorHAnsi"/>
           <w:color w:val="FFFF00"/>
         </w:rPr>
-        <w:t>You’ll probably want to set the</w:t>
+        <w:t>If available on the selected platform, y</w:t>
+      </w:r>
+      <w:r>
+        <w:rPr>
+          <w:rFonts w:asciiTheme="majorHAnsi" w:hAnsiTheme="majorHAnsi" w:cstheme="majorHAnsi"/>
+          <w:color w:val="FFFF00"/>
+        </w:rPr>
+        <w:t>ou’ll probably want to set the</w:t>
       </w:r>
       <w:r>
         <w:rPr>
@@ -3690,7 +3955,21 @@
           <w:rFonts w:asciiTheme="majorHAnsi" w:hAnsiTheme="majorHAnsi" w:cstheme="majorHAnsi"/>
           <w:color w:val="FFFF00"/>
         </w:rPr>
-        <w:t>o ‘Windows Application’ later</w:t>
+        <w:t>o ‘Windows Application’</w:t>
+      </w:r>
+      <w:r>
+        <w:rPr>
+          <w:rFonts w:asciiTheme="majorHAnsi" w:hAnsiTheme="majorHAnsi" w:cstheme="majorHAnsi"/>
+          <w:color w:val="FFFF00"/>
+        </w:rPr>
+        <w:t xml:space="preserve"> (or whatever)</w:t>
+      </w:r>
+      <w:r>
+        <w:rPr>
+          <w:rFonts w:asciiTheme="majorHAnsi" w:hAnsiTheme="majorHAnsi" w:cstheme="majorHAnsi"/>
+          <w:color w:val="FFFF00"/>
+        </w:rPr>
+        <w:t xml:space="preserve"> later</w:t>
       </w:r>
       <w:r>
         <w:rPr>
@@ -3711,7 +3990,72 @@
       <w:pPr>
         <w:pStyle w:val="ListParagraph"/>
         <w:numPr>
-          <w:ilvl w:val="0"/>
+          <w:ilvl w:val="1"/>
+          <w:numId w:val="7"/>
+        </w:numPr>
+        <w:shd w:val="clear" w:color="auto" w:fill="000000" w:themeFill="text1"/>
+        <w:rPr>
+          <w:rFonts w:asciiTheme="majorHAnsi" w:hAnsiTheme="majorHAnsi" w:cstheme="majorHAnsi"/>
+          <w:color w:val="FFFF00"/>
+        </w:rPr>
+      </w:pPr>
+      <w:r>
+        <w:rPr>
+          <w:rFonts w:asciiTheme="majorHAnsi" w:hAnsiTheme="majorHAnsi" w:cstheme="majorHAnsi"/>
+          <w:color w:val="FFFF00"/>
+        </w:rPr>
+        <w:t>You may need to c</w:t>
+      </w:r>
+      <w:r>
+        <w:rPr>
+          <w:rFonts w:asciiTheme="majorHAnsi" w:hAnsiTheme="majorHAnsi" w:cstheme="majorHAnsi"/>
+          <w:color w:val="FFFF00"/>
+        </w:rPr>
+        <w:t xml:space="preserve">opy various XML structures into your </w:t>
+      </w:r>
+      <w:proofErr w:type="spellStart"/>
+      <w:r>
+        <w:rPr>
+          <w:rFonts w:asciiTheme="majorHAnsi" w:hAnsiTheme="majorHAnsi" w:cstheme="majorHAnsi"/>
+          <w:color w:val="FFFF00"/>
+        </w:rPr>
+        <w:t>csproj</w:t>
+      </w:r>
+      <w:proofErr w:type="spellEnd"/>
+      <w:r>
+        <w:rPr>
+          <w:rFonts w:asciiTheme="majorHAnsi" w:hAnsiTheme="majorHAnsi" w:cstheme="majorHAnsi"/>
+          <w:color w:val="FFFF00"/>
+        </w:rPr>
+        <w:t xml:space="preserve"> file</w:t>
+      </w:r>
+      <w:r>
+        <w:rPr>
+          <w:rFonts w:asciiTheme="majorHAnsi" w:hAnsiTheme="majorHAnsi" w:cstheme="majorHAnsi"/>
+          <w:color w:val="FFFF00"/>
+        </w:rPr>
+        <w:t xml:space="preserve"> </w:t>
+      </w:r>
+      <w:r>
+        <w:rPr>
+          <w:rFonts w:asciiTheme="majorHAnsi" w:hAnsiTheme="majorHAnsi" w:cstheme="majorHAnsi"/>
+          <w:color w:val="FFFF00"/>
+        </w:rPr>
+        <w:t>from other projects that have some of the attributes that you want</w:t>
+      </w:r>
+      <w:r>
+        <w:rPr>
+          <w:rFonts w:asciiTheme="majorHAnsi" w:hAnsiTheme="majorHAnsi" w:cstheme="majorHAnsi"/>
+          <w:color w:val="FFFF00"/>
+        </w:rPr>
+        <w:t>.</w:t>
+      </w:r>
+    </w:p>
+    <w:p>
+      <w:pPr>
+        <w:pStyle w:val="ListParagraph"/>
+        <w:numPr>
+          <w:ilvl w:val="1"/>
           <w:numId w:val="7"/>
         </w:numPr>
         <w:shd w:val="clear" w:color="auto" w:fill="000000" w:themeFill="text1"/>
@@ -3753,343 +4097,6 @@
     </w:p>
     <w:p>
       <w:pPr>
-        <w:shd w:val="clear" w:color="auto" w:fill="000000" w:themeFill="text1"/>
-        <w:rPr>
-          <w:rFonts w:asciiTheme="majorHAnsi" w:hAnsiTheme="majorHAnsi" w:cstheme="majorHAnsi"/>
-          <w:color w:val="FFFF00"/>
-        </w:rPr>
-      </w:pPr>
-      <w:r>
-        <w:rPr>
-          <w:rFonts w:asciiTheme="majorHAnsi" w:hAnsiTheme="majorHAnsi" w:cstheme="majorHAnsi"/>
-          <w:color w:val="FFFF00"/>
-        </w:rPr>
-        <w:t>The above process works for</w:t>
-      </w:r>
-      <w:r>
-        <w:rPr>
-          <w:rFonts w:asciiTheme="majorHAnsi" w:hAnsiTheme="majorHAnsi" w:cstheme="majorHAnsi"/>
-          <w:color w:val="FFFF00"/>
-        </w:rPr>
-        <w:t xml:space="preserve"> </w:t>
-      </w:r>
-      <w:r>
-        <w:rPr>
-          <w:rFonts w:asciiTheme="majorHAnsi" w:hAnsiTheme="majorHAnsi" w:cstheme="majorHAnsi"/>
-          <w:color w:val="FFFF00"/>
-        </w:rPr>
-        <w:t>Microsoft</w:t>
-      </w:r>
-      <w:r>
-        <w:rPr>
-          <w:rFonts w:asciiTheme="majorHAnsi" w:hAnsiTheme="majorHAnsi" w:cstheme="majorHAnsi"/>
-          <w:color w:val="FFFF00"/>
-        </w:rPr>
-        <w:t xml:space="preserve"> Windows</w:t>
-      </w:r>
-      <w:r>
-        <w:rPr>
-          <w:rFonts w:asciiTheme="majorHAnsi" w:hAnsiTheme="majorHAnsi" w:cstheme="majorHAnsi"/>
-          <w:color w:val="FFFF00"/>
-        </w:rPr>
-        <w:t xml:space="preserve">. </w:t>
-      </w:r>
-      <w:proofErr w:type="gramStart"/>
-      <w:r>
-        <w:rPr>
-          <w:rFonts w:asciiTheme="majorHAnsi" w:hAnsiTheme="majorHAnsi" w:cstheme="majorHAnsi"/>
-          <w:color w:val="FFFF00"/>
-        </w:rPr>
-        <w:t>Generally</w:t>
-      </w:r>
-      <w:proofErr w:type="gramEnd"/>
-      <w:r>
-        <w:rPr>
-          <w:rFonts w:asciiTheme="majorHAnsi" w:hAnsiTheme="majorHAnsi" w:cstheme="majorHAnsi"/>
-          <w:color w:val="FFFF00"/>
-        </w:rPr>
-        <w:t xml:space="preserve"> this should be close to the procedure you need for </w:t>
-      </w:r>
-      <w:r>
-        <w:rPr>
-          <w:rFonts w:asciiTheme="majorHAnsi" w:hAnsiTheme="majorHAnsi" w:cstheme="majorHAnsi"/>
-          <w:color w:val="FFFF00"/>
-        </w:rPr>
-        <w:t>other platforms</w:t>
-      </w:r>
-      <w:r>
-        <w:rPr>
-          <w:rFonts w:asciiTheme="majorHAnsi" w:hAnsiTheme="majorHAnsi" w:cstheme="majorHAnsi"/>
-          <w:color w:val="FFFF00"/>
-        </w:rPr>
-        <w:t>.</w:t>
-      </w:r>
-    </w:p>
-    <w:p>
-      <w:pPr>
-        <w:shd w:val="clear" w:color="auto" w:fill="000000" w:themeFill="text1"/>
-        <w:rPr>
-          <w:rFonts w:asciiTheme="majorHAnsi" w:hAnsiTheme="majorHAnsi" w:cstheme="majorHAnsi"/>
-          <w:color w:val="FFFF00"/>
-        </w:rPr>
-      </w:pPr>
-      <w:r>
-        <w:rPr>
-          <w:rFonts w:asciiTheme="majorHAnsi" w:hAnsiTheme="majorHAnsi" w:cstheme="majorHAnsi"/>
-          <w:color w:val="FFFF00"/>
-        </w:rPr>
-        <w:t xml:space="preserve">If you are copying </w:t>
-      </w:r>
-      <w:r>
-        <w:rPr>
-          <w:rFonts w:asciiTheme="majorHAnsi" w:hAnsiTheme="majorHAnsi" w:cstheme="majorHAnsi"/>
-          <w:color w:val="FFFF00"/>
-        </w:rPr>
-        <w:t xml:space="preserve">the </w:t>
-      </w:r>
-      <w:r>
-        <w:rPr>
-          <w:rFonts w:asciiTheme="majorHAnsi" w:hAnsiTheme="majorHAnsi" w:cstheme="majorHAnsi"/>
-          <w:color w:val="FFFF00"/>
-        </w:rPr>
-        <w:t>Blotch3D</w:t>
-      </w:r>
-      <w:r>
-        <w:rPr>
-          <w:rFonts w:asciiTheme="majorHAnsi" w:hAnsiTheme="majorHAnsi" w:cstheme="majorHAnsi"/>
-          <w:color w:val="FFFF00"/>
-        </w:rPr>
-        <w:t xml:space="preserve"> assembly (like Blotch3D.</w:t>
-      </w:r>
-      <w:r>
-        <w:rPr>
-          <w:rFonts w:asciiTheme="majorHAnsi" w:hAnsiTheme="majorHAnsi" w:cstheme="majorHAnsi"/>
-          <w:color w:val="FFFF00"/>
-        </w:rPr>
-        <w:t>dll</w:t>
-      </w:r>
-      <w:r>
-        <w:rPr>
-          <w:rFonts w:asciiTheme="majorHAnsi" w:hAnsiTheme="majorHAnsi" w:cstheme="majorHAnsi"/>
-          <w:color w:val="FFFF00"/>
-        </w:rPr>
-        <w:t xml:space="preserve"> on</w:t>
-      </w:r>
-      <w:r>
-        <w:rPr>
-          <w:rFonts w:asciiTheme="majorHAnsi" w:hAnsiTheme="majorHAnsi" w:cstheme="majorHAnsi"/>
-          <w:color w:val="FFFF00"/>
-        </w:rPr>
-        <w:t xml:space="preserve"> </w:t>
-      </w:r>
-      <w:r>
-        <w:rPr>
-          <w:rFonts w:asciiTheme="majorHAnsi" w:hAnsiTheme="majorHAnsi" w:cstheme="majorHAnsi"/>
-          <w:color w:val="FFFF00"/>
-        </w:rPr>
-        <w:t>Microsoft</w:t>
-      </w:r>
-      <w:r>
-        <w:rPr>
-          <w:rFonts w:asciiTheme="majorHAnsi" w:hAnsiTheme="majorHAnsi" w:cstheme="majorHAnsi"/>
-          <w:color w:val="FFFF00"/>
-        </w:rPr>
-        <w:t xml:space="preserve"> Windows) to</w:t>
-      </w:r>
-      <w:r>
-        <w:rPr>
-          <w:rFonts w:asciiTheme="majorHAnsi" w:hAnsiTheme="majorHAnsi" w:cstheme="majorHAnsi"/>
-          <w:color w:val="FFFF00"/>
-        </w:rPr>
-        <w:t xml:space="preserve"> a project </w:t>
-      </w:r>
-      <w:r>
-        <w:rPr>
-          <w:rFonts w:asciiTheme="majorHAnsi" w:hAnsiTheme="majorHAnsi" w:cstheme="majorHAnsi"/>
-          <w:color w:val="FFFF00"/>
-        </w:rPr>
-        <w:t xml:space="preserve">or packages folder </w:t>
-      </w:r>
-      <w:r>
-        <w:rPr>
-          <w:rFonts w:asciiTheme="majorHAnsi" w:hAnsiTheme="majorHAnsi" w:cstheme="majorHAnsi"/>
-          <w:color w:val="FFFF00"/>
-        </w:rPr>
-        <w:t xml:space="preserve">so you don’t have to include </w:t>
-      </w:r>
-      <w:r>
-        <w:rPr>
-          <w:rFonts w:asciiTheme="majorHAnsi" w:hAnsiTheme="majorHAnsi" w:cstheme="majorHAnsi"/>
-          <w:color w:val="FFFF00"/>
-        </w:rPr>
-        <w:t>the</w:t>
-      </w:r>
-      <w:r>
-        <w:rPr>
-          <w:rFonts w:asciiTheme="majorHAnsi" w:hAnsiTheme="majorHAnsi" w:cstheme="majorHAnsi"/>
-          <w:color w:val="FFFF00"/>
-        </w:rPr>
-        <w:t xml:space="preserve"> source</w:t>
-      </w:r>
-      <w:r>
-        <w:rPr>
-          <w:rFonts w:asciiTheme="majorHAnsi" w:hAnsiTheme="majorHAnsi" w:cstheme="majorHAnsi"/>
-          <w:color w:val="FFFF00"/>
-        </w:rPr>
-        <w:t xml:space="preserve"> code </w:t>
-      </w:r>
-      <w:r>
-        <w:rPr>
-          <w:rFonts w:asciiTheme="majorHAnsi" w:hAnsiTheme="majorHAnsi" w:cstheme="majorHAnsi"/>
-          <w:color w:val="FFFF00"/>
-        </w:rPr>
-        <w:t xml:space="preserve">of the library </w:t>
-      </w:r>
-      <w:r>
-        <w:rPr>
-          <w:rFonts w:asciiTheme="majorHAnsi" w:hAnsiTheme="majorHAnsi" w:cstheme="majorHAnsi"/>
-          <w:color w:val="FFFF00"/>
-        </w:rPr>
-        <w:t xml:space="preserve">in </w:t>
-      </w:r>
-      <w:r>
-        <w:rPr>
-          <w:rFonts w:asciiTheme="majorHAnsi" w:hAnsiTheme="majorHAnsi" w:cstheme="majorHAnsi"/>
-          <w:color w:val="FFFF00"/>
-        </w:rPr>
-        <w:t>your</w:t>
-      </w:r>
-      <w:r>
-        <w:rPr>
-          <w:rFonts w:asciiTheme="majorHAnsi" w:hAnsiTheme="majorHAnsi" w:cstheme="majorHAnsi"/>
-          <w:color w:val="FFFF00"/>
-        </w:rPr>
-        <w:t xml:space="preserve"> </w:t>
-      </w:r>
-      <w:r>
-        <w:rPr>
-          <w:rFonts w:asciiTheme="majorHAnsi" w:hAnsiTheme="majorHAnsi" w:cstheme="majorHAnsi"/>
-          <w:color w:val="FFFF00"/>
-        </w:rPr>
-        <w:t>solution</w:t>
-      </w:r>
-      <w:r>
-        <w:rPr>
-          <w:rFonts w:asciiTheme="majorHAnsi" w:hAnsiTheme="majorHAnsi" w:cstheme="majorHAnsi"/>
-          <w:color w:val="FFFF00"/>
-        </w:rPr>
-        <w:t>, be sure to also copy Blotch3D.</w:t>
-      </w:r>
-      <w:r>
-        <w:rPr>
-          <w:rFonts w:asciiTheme="majorHAnsi" w:hAnsiTheme="majorHAnsi" w:cstheme="majorHAnsi"/>
-          <w:color w:val="FFFF00"/>
-        </w:rPr>
-        <w:t>xml</w:t>
-      </w:r>
-      <w:r>
-        <w:rPr>
-          <w:rFonts w:asciiTheme="majorHAnsi" w:hAnsiTheme="majorHAnsi" w:cstheme="majorHAnsi"/>
-          <w:color w:val="FFFF00"/>
-        </w:rPr>
-        <w:t xml:space="preserve"> so you still get the IntelliSense.</w:t>
-      </w:r>
-      <w:r>
-        <w:rPr>
-          <w:rFonts w:asciiTheme="majorHAnsi" w:hAnsiTheme="majorHAnsi" w:cstheme="majorHAnsi"/>
-          <w:color w:val="FFFF00"/>
-        </w:rPr>
-        <w:t xml:space="preserve"> Y</w:t>
-      </w:r>
-      <w:r>
-        <w:rPr>
-          <w:rFonts w:asciiTheme="majorHAnsi" w:hAnsiTheme="majorHAnsi" w:cstheme="majorHAnsi"/>
-          <w:color w:val="FFFF00"/>
-        </w:rPr>
-        <w:t xml:space="preserve">ou shouldn’t have to copy any </w:t>
-      </w:r>
-      <w:r>
-        <w:rPr>
-          <w:rFonts w:asciiTheme="majorHAnsi" w:hAnsiTheme="majorHAnsi" w:cstheme="majorHAnsi"/>
-          <w:color w:val="FFFF00"/>
-        </w:rPr>
-        <w:t>other binary</w:t>
-      </w:r>
-      <w:r>
-        <w:rPr>
-          <w:rFonts w:asciiTheme="majorHAnsi" w:hAnsiTheme="majorHAnsi" w:cstheme="majorHAnsi"/>
-          <w:color w:val="FFFF00"/>
-        </w:rPr>
-        <w:t xml:space="preserve"> file </w:t>
-      </w:r>
-      <w:r>
-        <w:rPr>
-          <w:rFonts w:asciiTheme="majorHAnsi" w:hAnsiTheme="majorHAnsi" w:cstheme="majorHAnsi"/>
-          <w:color w:val="FFFF00"/>
-        </w:rPr>
-        <w:t xml:space="preserve">from the Blotch3D output folder </w:t>
-      </w:r>
-      <w:r>
-        <w:rPr>
-          <w:rFonts w:asciiTheme="majorHAnsi" w:hAnsiTheme="majorHAnsi" w:cstheme="majorHAnsi"/>
-          <w:color w:val="FFFF00"/>
-        </w:rPr>
-        <w:t xml:space="preserve">if you’ve installed </w:t>
-      </w:r>
-      <w:proofErr w:type="spellStart"/>
-      <w:r>
-        <w:rPr>
-          <w:rFonts w:asciiTheme="majorHAnsi" w:hAnsiTheme="majorHAnsi" w:cstheme="majorHAnsi"/>
-          <w:color w:val="FFFF00"/>
-        </w:rPr>
-        <w:t>MonoGame</w:t>
-      </w:r>
-      <w:proofErr w:type="spellEnd"/>
-      <w:r>
-        <w:rPr>
-          <w:rFonts w:asciiTheme="majorHAnsi" w:hAnsiTheme="majorHAnsi" w:cstheme="majorHAnsi"/>
-          <w:color w:val="FFFF00"/>
-        </w:rPr>
-        <w:t xml:space="preserve"> on the </w:t>
-      </w:r>
-      <w:r>
-        <w:rPr>
-          <w:rFonts w:asciiTheme="majorHAnsi" w:hAnsiTheme="majorHAnsi" w:cstheme="majorHAnsi"/>
-          <w:color w:val="FFFF00"/>
-        </w:rPr>
-        <w:t xml:space="preserve">destination machine. Otherwise you should copy the entire </w:t>
-      </w:r>
-      <w:r>
-        <w:rPr>
-          <w:rFonts w:asciiTheme="majorHAnsi" w:hAnsiTheme="majorHAnsi" w:cstheme="majorHAnsi"/>
-          <w:color w:val="FFFF00"/>
-        </w:rPr>
-        <w:t xml:space="preserve">project </w:t>
-      </w:r>
-      <w:r>
-        <w:rPr>
-          <w:rFonts w:asciiTheme="majorHAnsi" w:hAnsiTheme="majorHAnsi" w:cstheme="majorHAnsi"/>
-          <w:color w:val="FFFF00"/>
-        </w:rPr>
-        <w:t>output folder</w:t>
-      </w:r>
-      <w:r>
-        <w:rPr>
-          <w:rFonts w:asciiTheme="majorHAnsi" w:hAnsiTheme="majorHAnsi" w:cstheme="majorHAnsi"/>
-          <w:color w:val="FFFF00"/>
-        </w:rPr>
-        <w:t>.</w:t>
-      </w:r>
-      <w:r>
-        <w:rPr>
-          <w:rFonts w:asciiTheme="majorHAnsi" w:hAnsiTheme="majorHAnsi" w:cstheme="majorHAnsi"/>
-          <w:color w:val="FFFF00"/>
-        </w:rPr>
-        <w:t xml:space="preserve"> For example, you’d probably want to copy everything in the output folder when you are distributing your app.</w:t>
-      </w:r>
-    </w:p>
-    <w:p>
-      <w:pPr>
         <w:pStyle w:val="Heading1"/>
       </w:pPr>
       <w:bookmarkStart w:id="54" w:name="_Development"/>
@@ -4386,6 +4393,13 @@
         </w:rPr>
         <w:t>, and not return until the window closes.</w:t>
       </w:r>
+      <w:r>
+        <w:rPr>
+          <w:rFonts w:asciiTheme="majorHAnsi" w:hAnsiTheme="majorHAnsi" w:cstheme="majorHAnsi"/>
+          <w:color w:val="FFFF00"/>
+        </w:rPr>
+        <w:t xml:space="preserve"> (For this reason, you may want to do all this from some other thread than the main thread so that the main thread can handle a GUI or whatever).</w:t>
+      </w:r>
     </w:p>
     <w:p>
       <w:pPr>
@@ -4959,6 +4973,13 @@
           <w:rFonts w:asciiTheme="majorHAnsi" w:hAnsiTheme="majorHAnsi" w:cstheme="majorHAnsi"/>
           <w:color w:val="FFFF00"/>
         </w:rPr>
+        <w:t xml:space="preserve">exactly </w:t>
+      </w:r>
+      <w:r>
+        <w:rPr>
+          <w:rFonts w:asciiTheme="majorHAnsi" w:hAnsiTheme="majorHAnsi" w:cstheme="majorHAnsi"/>
+          <w:color w:val="FFFF00"/>
+        </w:rPr>
         <w:t>once at the beginning of instantiation</w:t>
       </w:r>
       <w:r>
@@ -5057,21 +5078,7 @@
           <w:rFonts w:asciiTheme="majorHAnsi" w:hAnsiTheme="majorHAnsi" w:cstheme="majorHAnsi"/>
           <w:color w:val="FFFF00"/>
         </w:rPr>
-        <w:t>models, fonts, etc.)</w:t>
-      </w:r>
-      <w:r>
-        <w:rPr>
-          <w:rFonts w:asciiTheme="majorHAnsi" w:hAnsiTheme="majorHAnsi" w:cstheme="majorHAnsi"/>
-          <w:color w:val="FFFF00"/>
-        </w:rPr>
-        <w:t xml:space="preserve">, </w:t>
-      </w:r>
-      <w:r>
-        <w:rPr>
-          <w:rFonts w:asciiTheme="majorHAnsi" w:hAnsiTheme="majorHAnsi" w:cstheme="majorHAnsi"/>
-          <w:color w:val="FFFF00"/>
-        </w:rPr>
-        <w:t>creation of persistent</w:t>
+        <w:t>models, fonts,</w:t>
       </w:r>
       <w:r>
         <w:rPr>
@@ -5086,14 +5093,7 @@
           <w:rFonts w:asciiTheme="majorHAnsi" w:hAnsiTheme="majorHAnsi" w:cstheme="majorHAnsi"/>
           <w:color w:val="FFFF00"/>
         </w:rPr>
-        <w:t>BlSprite</w:t>
-      </w:r>
-      <w:r>
-        <w:rPr>
-          <w:rFonts w:asciiTheme="majorHAnsi" w:hAnsiTheme="majorHAnsi" w:cstheme="majorHAnsi"/>
-          <w:color w:val="FFFF00"/>
-        </w:rPr>
-        <w:t>s</w:t>
+        <w:t>BlSprites</w:t>
       </w:r>
       <w:proofErr w:type="spellEnd"/>
       <w:r>
@@ -5101,7 +5101,21 @@
           <w:rFonts w:asciiTheme="majorHAnsi" w:hAnsiTheme="majorHAnsi" w:cstheme="majorHAnsi"/>
           <w:color w:val="FFFF00"/>
         </w:rPr>
-        <w:t>, etc.</w:t>
+        <w:t>,</w:t>
+      </w:r>
+      <w:r>
+        <w:rPr>
+          <w:rFonts w:asciiTheme="majorHAnsi" w:hAnsiTheme="majorHAnsi" w:cstheme="majorHAnsi"/>
+          <w:color w:val="FFFF00"/>
+        </w:rPr>
+        <w:t xml:space="preserve"> etc.)</w:t>
+      </w:r>
+      <w:r>
+        <w:rPr>
+          <w:rFonts w:asciiTheme="majorHAnsi" w:hAnsiTheme="majorHAnsi" w:cstheme="majorHAnsi"/>
+          <w:color w:val="FFFF00"/>
+        </w:rPr>
+        <w:t>.</w:t>
       </w:r>
     </w:p>
     <w:p>
@@ -5279,14 +5293,14 @@
           <w:rFonts w:asciiTheme="majorHAnsi" w:hAnsiTheme="majorHAnsi" w:cstheme="majorHAnsi"/>
           <w:color w:val="FFFF00"/>
         </w:rPr>
-        <w:t xml:space="preserve"> for th</w:t>
-      </w:r>
-      <w:r>
-        <w:rPr>
-          <w:rFonts w:asciiTheme="majorHAnsi" w:hAnsiTheme="majorHAnsi" w:cstheme="majorHAnsi"/>
-          <w:color w:val="FFFF00"/>
-        </w:rPr>
-        <w:t>e</w:t>
+        <w:t xml:space="preserve"> for </w:t>
+      </w:r>
+      <w:r>
+        <w:rPr>
+          <w:rFonts w:asciiTheme="majorHAnsi" w:hAnsiTheme="majorHAnsi" w:cstheme="majorHAnsi"/>
+          <w:color w:val="FFFF00"/>
+        </w:rPr>
+        <w:t>that</w:t>
       </w:r>
       <w:r>
         <w:rPr>
@@ -5374,7 +5388,21 @@
           <w:rFonts w:asciiTheme="majorHAnsi" w:hAnsiTheme="majorHAnsi" w:cstheme="majorHAnsi"/>
           <w:color w:val="FFFF00"/>
         </w:rPr>
-        <w:t xml:space="preserve"> You can also put app code here </w:t>
+        <w:t>).</w:t>
+      </w:r>
+      <w:r>
+        <w:rPr>
+          <w:rFonts w:asciiTheme="majorHAnsi" w:hAnsiTheme="majorHAnsi" w:cstheme="majorHAnsi"/>
+          <w:color w:val="FFFF00"/>
+        </w:rPr>
+        <w:t xml:space="preserve"> </w:t>
+      </w:r>
+      <w:r>
+        <w:rPr>
+          <w:rFonts w:asciiTheme="majorHAnsi" w:hAnsiTheme="majorHAnsi" w:cstheme="majorHAnsi"/>
+          <w:color w:val="FFFF00"/>
+        </w:rPr>
+        <w:t>For apps that may suffer from severe CPU exhaustion, you may want to put your app code in this method so it is called less frequently (</w:t>
       </w:r>
       <w:proofErr w:type="gramStart"/>
       <w:r>
@@ -5390,14 +5418,21 @@
           <w:rFonts w:asciiTheme="majorHAnsi" w:hAnsiTheme="majorHAnsi" w:cstheme="majorHAnsi"/>
           <w:color w:val="FFFF00"/>
         </w:rPr>
-        <w:t xml:space="preserve"> it’s aware that calls to it may not be </w:t>
-      </w:r>
-      <w:r>
-        <w:rPr>
-          <w:rFonts w:asciiTheme="majorHAnsi" w:hAnsiTheme="majorHAnsi" w:cstheme="majorHAnsi"/>
-          <w:color w:val="FFFF00"/>
-        </w:rPr>
-        <w:t>periodic</w:t>
+        <w:t xml:space="preserve"> that code can properly handle that </w:t>
+      </w:r>
+      <w:r>
+        <w:rPr>
+          <w:rFonts w:asciiTheme="majorHAnsi" w:hAnsiTheme="majorHAnsi" w:cstheme="majorHAnsi"/>
+          <w:color w:val="FFFF00"/>
+        </w:rPr>
+        <w:t>variable periodicity</w:t>
+      </w:r>
+      <w:r>
+        <w:rPr>
+          <w:rFonts w:asciiTheme="majorHAnsi" w:hAnsiTheme="majorHAnsi" w:cstheme="majorHAnsi"/>
+          <w:color w:val="FFFF00"/>
+        </w:rPr>
+        <w:t>)</w:t>
       </w:r>
       <w:r>
         <w:rPr>
@@ -5514,7 +5549,14 @@
           <w:rFonts w:asciiTheme="majorHAnsi" w:hAnsiTheme="majorHAnsi" w:cstheme="majorHAnsi"/>
           <w:color w:val="FFFF00"/>
         </w:rPr>
-        <w:t>w</w:t>
+        <w:t xml:space="preserve">you would probably want to reserve the 3D thread only for tasks that access 3D resources. </w:t>
+      </w:r>
+      <w:r>
+        <w:rPr>
+          <w:rFonts w:asciiTheme="majorHAnsi" w:hAnsiTheme="majorHAnsi" w:cstheme="majorHAnsi"/>
+          <w:color w:val="FFFF00"/>
+        </w:rPr>
+        <w:t>W</w:t>
       </w:r>
       <w:r>
         <w:rPr>
@@ -5586,21 +5628,26 @@
         </w:rPr>
         <w:t xml:space="preserve"> a delegate to </w:t>
       </w:r>
-      <w:proofErr w:type="spellStart"/>
-      <w:r>
-        <w:rPr>
-          <w:rFonts w:asciiTheme="majorHAnsi" w:hAnsiTheme="majorHAnsi" w:cstheme="majorHAnsi"/>
-          <w:color w:val="FFFF00"/>
-        </w:rPr>
-        <w:t>EnqueueCommand</w:t>
-      </w:r>
-      <w:proofErr w:type="spellEnd"/>
-      <w:r>
-        <w:rPr>
-          <w:rFonts w:asciiTheme="majorHAnsi" w:hAnsiTheme="majorHAnsi" w:cstheme="majorHAnsi"/>
-          <w:color w:val="FFFF00"/>
-        </w:rPr>
-        <w:t xml:space="preserve"> </w:t>
+      <w:r>
+        <w:rPr>
+          <w:rFonts w:asciiTheme="majorHAnsi" w:hAnsiTheme="majorHAnsi" w:cstheme="majorHAnsi"/>
+          <w:color w:val="FFFF00"/>
+        </w:rPr>
+        <w:t>BlWindow3D</w:t>
+      </w:r>
+      <w:r>
+        <w:rPr>
+          <w:rFonts w:asciiTheme="majorHAnsi" w:hAnsiTheme="majorHAnsi" w:cstheme="majorHAnsi"/>
+          <w:color w:val="FFFF00"/>
+        </w:rPr>
+        <w:t>.</w:t>
+      </w:r>
+      <w:r>
+        <w:rPr>
+          <w:rFonts w:asciiTheme="majorHAnsi" w:hAnsiTheme="majorHAnsi" w:cstheme="majorHAnsi"/>
+          <w:color w:val="FFFF00"/>
+        </w:rPr>
+        <w:t xml:space="preserve">EnqueueCommand </w:t>
       </w:r>
       <w:r>
         <w:rPr>
@@ -5609,86 +5656,26 @@
         </w:rPr>
         <w:t xml:space="preserve">or </w:t>
       </w:r>
-      <w:proofErr w:type="spellStart"/>
+      <w:r>
+        <w:rPr>
+          <w:rFonts w:asciiTheme="majorHAnsi" w:hAnsiTheme="majorHAnsi" w:cstheme="majorHAnsi"/>
+          <w:color w:val="FFFF00"/>
+        </w:rPr>
+        <w:t>BlWindow3D</w:t>
+      </w:r>
+      <w:r>
+        <w:rPr>
+          <w:rFonts w:asciiTheme="majorHAnsi" w:hAnsiTheme="majorHAnsi" w:cstheme="majorHAnsi"/>
+          <w:color w:val="FFFF00"/>
+        </w:rPr>
+        <w:t>.</w:t>
+      </w:r>
       <w:r>
         <w:rPr>
           <w:rFonts w:asciiTheme="majorHAnsi" w:hAnsiTheme="majorHAnsi" w:cstheme="majorHAnsi"/>
           <w:color w:val="FFFF00"/>
         </w:rPr>
         <w:t>EnqueueCommandBlocking</w:t>
-      </w:r>
-      <w:proofErr w:type="spellEnd"/>
-      <w:r>
-        <w:rPr>
-          <w:rFonts w:asciiTheme="majorHAnsi" w:hAnsiTheme="majorHAnsi" w:cstheme="majorHAnsi"/>
-          <w:color w:val="FFFF00"/>
-        </w:rPr>
-        <w:t>. Those methods</w:t>
-      </w:r>
-      <w:r>
-        <w:rPr>
-          <w:rFonts w:asciiTheme="majorHAnsi" w:hAnsiTheme="majorHAnsi" w:cstheme="majorHAnsi"/>
-          <w:color w:val="FFFF00"/>
-        </w:rPr>
-        <w:t xml:space="preserve"> make sure </w:t>
-      </w:r>
-      <w:r>
-        <w:rPr>
-          <w:rFonts w:asciiTheme="majorHAnsi" w:hAnsiTheme="majorHAnsi" w:cstheme="majorHAnsi"/>
-          <w:color w:val="FFFF00"/>
-        </w:rPr>
-        <w:t>the code is</w:t>
-      </w:r>
-      <w:r>
-        <w:rPr>
-          <w:rFonts w:asciiTheme="majorHAnsi" w:hAnsiTheme="majorHAnsi" w:cstheme="majorHAnsi"/>
-          <w:color w:val="FFFF00"/>
-        </w:rPr>
-        <w:t xml:space="preserve"> done by the 3D thread </w:t>
-      </w:r>
-      <w:r>
-        <w:rPr>
-          <w:rFonts w:asciiTheme="majorHAnsi" w:hAnsiTheme="majorHAnsi" w:cstheme="majorHAnsi"/>
-          <w:color w:val="FFFF00"/>
-        </w:rPr>
-        <w:t>sequentially</w:t>
-      </w:r>
-      <w:r>
-        <w:rPr>
-          <w:rFonts w:asciiTheme="majorHAnsi" w:hAnsiTheme="majorHAnsi" w:cstheme="majorHAnsi"/>
-          <w:color w:val="FFFF00"/>
-        </w:rPr>
-        <w:t xml:space="preserve"> at the end of the </w:t>
-      </w:r>
-      <w:r>
-        <w:rPr>
-          <w:rFonts w:asciiTheme="majorHAnsi" w:hAnsiTheme="majorHAnsi" w:cstheme="majorHAnsi"/>
-          <w:color w:val="FFFF00"/>
-        </w:rPr>
-        <w:t>next</w:t>
-      </w:r>
-      <w:r>
-        <w:rPr>
-          <w:rFonts w:asciiTheme="majorHAnsi" w:hAnsiTheme="majorHAnsi" w:cstheme="majorHAnsi"/>
-          <w:color w:val="FFFF00"/>
-        </w:rPr>
-        <w:t xml:space="preserve"> </w:t>
-      </w:r>
-      <w:proofErr w:type="spellStart"/>
-      <w:r>
-        <w:rPr>
-          <w:rFonts w:asciiTheme="majorHAnsi" w:hAnsiTheme="majorHAnsi" w:cstheme="majorHAnsi"/>
-          <w:color w:val="FFFF00"/>
-        </w:rPr>
-        <w:t>FrameProc</w:t>
-      </w:r>
-      <w:proofErr w:type="spellEnd"/>
-      <w:r>
-        <w:rPr>
-          <w:rFonts w:asciiTheme="majorHAnsi" w:hAnsiTheme="majorHAnsi" w:cstheme="majorHAnsi"/>
-          <w:color w:val="FFFF00"/>
-        </w:rPr>
-        <w:t xml:space="preserve"> call</w:t>
       </w:r>
       <w:r>
         <w:rPr>
@@ -5728,6 +5715,20 @@
           <w:color w:val="FFFF00"/>
         </w:rPr>
       </w:pPr>
+      <w:r>
+        <w:rPr>
+          <w:rFonts w:asciiTheme="majorHAnsi" w:hAnsiTheme="majorHAnsi" w:cstheme="majorHAnsi"/>
+          <w:color w:val="FFFF00"/>
+        </w:rPr>
+        <w:t xml:space="preserve">Because multiple </w:t>
+      </w:r>
+      <w:r>
+        <w:rPr>
+          <w:rFonts w:asciiTheme="majorHAnsi" w:hAnsiTheme="majorHAnsi" w:cstheme="majorHAnsi"/>
+          <w:color w:val="FFFF00"/>
+        </w:rPr>
+        <w:t xml:space="preserve">windows are not conducive to some of the supported platforms, </w:t>
+      </w:r>
       <w:proofErr w:type="spellStart"/>
       <w:r>
         <w:rPr>
@@ -5742,6 +5743,13 @@
           <w:rFonts w:asciiTheme="majorHAnsi" w:hAnsiTheme="majorHAnsi" w:cstheme="majorHAnsi"/>
           <w:color w:val="FFFF00"/>
         </w:rPr>
+        <w:t>, and thus Blotch3D,</w:t>
+      </w:r>
+      <w:r>
+        <w:rPr>
+          <w:rFonts w:asciiTheme="majorHAnsi" w:hAnsiTheme="majorHAnsi" w:cstheme="majorHAnsi"/>
+          <w:color w:val="FFFF00"/>
+        </w:rPr>
         <w:t xml:space="preserve"> </w:t>
       </w:r>
       <w:r>
@@ -5756,14 +5764,14 @@
           <w:rFonts w:asciiTheme="majorHAnsi" w:hAnsiTheme="majorHAnsi" w:cstheme="majorHAnsi"/>
           <w:color w:val="FFFF00"/>
         </w:rPr>
-        <w:t>support multiple 3D windows</w:t>
-      </w:r>
-      <w:r>
-        <w:rPr>
-          <w:rFonts w:asciiTheme="majorHAnsi" w:hAnsiTheme="majorHAnsi" w:cstheme="majorHAnsi"/>
-          <w:color w:val="FFFF00"/>
-        </w:rPr>
-        <w:t xml:space="preserve"> because that isn’t conducive on certain platforms</w:t>
+        <w:t xml:space="preserve">support </w:t>
+      </w:r>
+      <w:r>
+        <w:rPr>
+          <w:rFonts w:asciiTheme="majorHAnsi" w:hAnsiTheme="majorHAnsi" w:cstheme="majorHAnsi"/>
+          <w:color w:val="FFFF00"/>
+        </w:rPr>
+        <w:t>more than one window</w:t>
       </w:r>
       <w:r>
         <w:rPr>
@@ -5777,7 +5785,14 @@
           <w:rFonts w:asciiTheme="majorHAnsi" w:hAnsiTheme="majorHAnsi" w:cstheme="majorHAnsi"/>
           <w:color w:val="FFFF00"/>
         </w:rPr>
-        <w:t xml:space="preserve">On Microsoft Windows (and possibly certain other platforms) you </w:t>
+        <w:t>Y</w:t>
+      </w:r>
+      <w:r>
+        <w:rPr>
+          <w:rFonts w:asciiTheme="majorHAnsi" w:hAnsiTheme="majorHAnsi" w:cstheme="majorHAnsi"/>
+          <w:color w:val="FFFF00"/>
+        </w:rPr>
+        <w:t xml:space="preserve">ou </w:t>
       </w:r>
       <w:r>
         <w:rPr>
@@ -5792,7 +5807,49 @@
           <w:rFonts w:asciiTheme="majorHAnsi" w:hAnsiTheme="majorHAnsi" w:cstheme="majorHAnsi"/>
           <w:color w:val="FFFF00"/>
         </w:rPr>
-        <w:t xml:space="preserve"> create them, but they don’t work correctly and in certain situations will crash. If you want to be able to “close” and “re-open” a window, you can just hide and show the same window. (On Microsoft Windows, you can use the BlWindow3D.Form object for that.)</w:t>
+        <w:t xml:space="preserve"> create </w:t>
+      </w:r>
+      <w:r>
+        <w:rPr>
+          <w:rFonts w:asciiTheme="majorHAnsi" w:hAnsiTheme="majorHAnsi" w:cstheme="majorHAnsi"/>
+          <w:color w:val="FFFF00"/>
+        </w:rPr>
+        <w:t>multiple windows,</w:t>
+      </w:r>
+      <w:r>
+        <w:rPr>
+          <w:rFonts w:asciiTheme="majorHAnsi" w:hAnsiTheme="majorHAnsi" w:cstheme="majorHAnsi"/>
+          <w:color w:val="FFFF00"/>
+        </w:rPr>
+        <w:t xml:space="preserve"> but they don’t work correctly </w:t>
+      </w:r>
+      <w:r>
+        <w:rPr>
+          <w:rFonts w:asciiTheme="majorHAnsi" w:hAnsiTheme="majorHAnsi" w:cstheme="majorHAnsi"/>
+          <w:color w:val="FFFF00"/>
+        </w:rPr>
+        <w:t xml:space="preserve">(input </w:t>
+      </w:r>
+      <w:r>
+        <w:rPr>
+          <w:rFonts w:asciiTheme="majorHAnsi" w:hAnsiTheme="majorHAnsi" w:cstheme="majorHAnsi"/>
+          <w:color w:val="FFFF00"/>
+        </w:rPr>
+        <w:t xml:space="preserve">sometimes </w:t>
+      </w:r>
+      <w:r>
+        <w:rPr>
+          <w:rFonts w:asciiTheme="majorHAnsi" w:hAnsiTheme="majorHAnsi" w:cstheme="majorHAnsi"/>
+          <w:color w:val="FFFF00"/>
+        </w:rPr>
+        <w:t xml:space="preserve">goes to the wrong window) </w:t>
+      </w:r>
+      <w:r>
+        <w:rPr>
+          <w:rFonts w:asciiTheme="majorHAnsi" w:hAnsiTheme="majorHAnsi" w:cstheme="majorHAnsi"/>
+          <w:color w:val="FFFF00"/>
+        </w:rPr>
+        <w:t>and in certain situations will crash. If you want to be able to “close” and “re-open” a window, you can just hide and show the same window. (On Microsoft Windows, you can use the BlWindow3D.Form object for that.)</w:t>
       </w:r>
     </w:p>
     <w:p>
@@ -6000,14 +6057,28 @@
           <w:rFonts w:asciiTheme="majorHAnsi" w:hAnsiTheme="majorHAnsi" w:cstheme="majorHAnsi"/>
           <w:color w:val="FFFF00"/>
         </w:rPr>
-        <w:t xml:space="preserve">See the examples </w:t>
-      </w:r>
-      <w:r>
-        <w:rPr>
-          <w:rFonts w:asciiTheme="majorHAnsi" w:hAnsiTheme="majorHAnsi" w:cstheme="majorHAnsi"/>
-          <w:color w:val="FFFF00"/>
-        </w:rPr>
-        <w:t xml:space="preserve">and use IntelliSense </w:t>
+        <w:t>See the examples</w:t>
+      </w:r>
+      <w:r>
+        <w:rPr>
+          <w:rFonts w:asciiTheme="majorHAnsi" w:hAnsiTheme="majorHAnsi" w:cstheme="majorHAnsi"/>
+          <w:color w:val="FFFF00"/>
+        </w:rPr>
+        <w:t>, reference documentation,</w:t>
+      </w:r>
+      <w:r>
+        <w:rPr>
+          <w:rFonts w:asciiTheme="majorHAnsi" w:hAnsiTheme="majorHAnsi" w:cstheme="majorHAnsi"/>
+          <w:color w:val="FFFF00"/>
+        </w:rPr>
+        <w:t xml:space="preserve"> </w:t>
+      </w:r>
+      <w:r>
+        <w:rPr>
+          <w:rFonts w:asciiTheme="majorHAnsi" w:hAnsiTheme="majorHAnsi" w:cstheme="majorHAnsi"/>
+          <w:color w:val="FFFF00"/>
+        </w:rPr>
+        <w:t xml:space="preserve">and IntelliSense </w:t>
       </w:r>
       <w:r>
         <w:rPr>
@@ -6176,7 +6247,16 @@
           <w:rFonts w:asciiTheme="majorHAnsi" w:hAnsiTheme="majorHAnsi" w:cstheme="majorHAnsi"/>
           <w:color w:val="FFFF00"/>
         </w:rPr>
-        <w:t>” file in that folder to your project</w:t>
+        <w:t>” file in that folder to your p</w:t>
+      </w:r>
+      <w:bookmarkStart w:id="61" w:name="_GoBack"/>
+      <w:bookmarkEnd w:id="61"/>
+      <w:r>
+        <w:rPr>
+          <w:rFonts w:asciiTheme="majorHAnsi" w:hAnsiTheme="majorHAnsi" w:cstheme="majorHAnsi"/>
+          <w:color w:val="FFFF00"/>
+        </w:rPr>
+        <w:t>roject</w:t>
       </w:r>
     </w:p>
     <w:p>
@@ -6306,6 +6386,577 @@
           <w:rFonts w:asciiTheme="majorHAnsi" w:hAnsiTheme="majorHAnsi" w:cstheme="majorHAnsi"/>
           <w:color w:val="FFFF00"/>
         </w:rPr>
+        <w:t xml:space="preserve">If the </w:t>
+      </w:r>
+      <w:r>
+        <w:rPr>
+          <w:rFonts w:asciiTheme="majorHAnsi" w:hAnsiTheme="majorHAnsi" w:cstheme="majorHAnsi"/>
+          <w:color w:val="FFFF00"/>
+        </w:rPr>
+        <w:t>“</w:t>
+      </w:r>
+      <w:proofErr w:type="spellStart"/>
+      <w:r>
+        <w:rPr>
+          <w:rFonts w:asciiTheme="majorHAnsi" w:hAnsiTheme="majorHAnsi" w:cstheme="majorHAnsi"/>
+          <w:color w:val="FFFF00"/>
+        </w:rPr>
+        <w:t>MonoGameContentReference</w:t>
+      </w:r>
+      <w:proofErr w:type="spellEnd"/>
+      <w:r>
+        <w:rPr>
+          <w:rFonts w:asciiTheme="majorHAnsi" w:hAnsiTheme="majorHAnsi" w:cstheme="majorHAnsi"/>
+          <w:color w:val="FFFF00"/>
+        </w:rPr>
+        <w:t>”</w:t>
+      </w:r>
+      <w:r>
+        <w:rPr>
+          <w:rFonts w:asciiTheme="majorHAnsi" w:hAnsiTheme="majorHAnsi" w:cstheme="majorHAnsi"/>
+          <w:color w:val="FFFF00"/>
+        </w:rPr>
+        <w:t xml:space="preserve"> </w:t>
+      </w:r>
+      <w:r>
+        <w:rPr>
+          <w:rFonts w:asciiTheme="majorHAnsi" w:hAnsiTheme="majorHAnsi" w:cstheme="majorHAnsi"/>
+          <w:color w:val="FFFF00"/>
+        </w:rPr>
+        <w:t xml:space="preserve">build </w:t>
+      </w:r>
+      <w:r>
+        <w:rPr>
+          <w:rFonts w:asciiTheme="majorHAnsi" w:hAnsiTheme="majorHAnsi" w:cstheme="majorHAnsi"/>
+          <w:color w:val="FFFF00"/>
+        </w:rPr>
+        <w:t>option is not available</w:t>
+      </w:r>
+      <w:r>
+        <w:rPr>
+          <w:rFonts w:asciiTheme="majorHAnsi" w:hAnsiTheme="majorHAnsi" w:cstheme="majorHAnsi"/>
+          <w:color w:val="FFFF00"/>
+        </w:rPr>
+        <w:t xml:space="preserve"> in the drop-down list because, for example, you have created a project from scratch (rather than copied an existing example)</w:t>
+      </w:r>
+      <w:r>
+        <w:rPr>
+          <w:rFonts w:asciiTheme="majorHAnsi" w:hAnsiTheme="majorHAnsi" w:cstheme="majorHAnsi"/>
+          <w:color w:val="FFFF00"/>
+        </w:rPr>
+        <w:t>, then try this</w:t>
+      </w:r>
+      <w:r>
+        <w:rPr>
+          <w:rFonts w:asciiTheme="majorHAnsi" w:hAnsiTheme="majorHAnsi" w:cstheme="majorHAnsi"/>
+          <w:color w:val="FFFF00"/>
+        </w:rPr>
+        <w:t>:</w:t>
+      </w:r>
+    </w:p>
+    <w:p>
+      <w:pPr>
+        <w:autoSpaceDE w:val="0"/>
+        <w:autoSpaceDN w:val="0"/>
+        <w:adjustRightInd w:val="0"/>
+        <w:spacing w:after="0" w:line="240" w:lineRule="auto"/>
+        <w:rPr>
+          <w:rFonts w:asciiTheme="majorHAnsi" w:hAnsiTheme="majorHAnsi" w:cstheme="majorHAnsi"/>
+          <w:color w:val="FFFF00"/>
+        </w:rPr>
+      </w:pPr>
+    </w:p>
+    <w:p>
+      <w:pPr>
+        <w:autoSpaceDE w:val="0"/>
+        <w:autoSpaceDN w:val="0"/>
+        <w:adjustRightInd w:val="0"/>
+        <w:spacing w:after="0" w:line="240" w:lineRule="auto"/>
+        <w:rPr>
+          <w:rFonts w:asciiTheme="majorHAnsi" w:hAnsiTheme="majorHAnsi" w:cstheme="majorHAnsi"/>
+          <w:color w:val="FFFF00"/>
+        </w:rPr>
+      </w:pPr>
+      <w:r>
+        <w:rPr>
+          <w:rFonts w:asciiTheme="majorHAnsi" w:hAnsiTheme="majorHAnsi" w:cstheme="majorHAnsi"/>
+          <w:color w:val="FFFF00"/>
+        </w:rPr>
+        <w:t xml:space="preserve">(from </w:t>
+      </w:r>
+      <w:hyperlink r:id="rId9" w:history="1">
+        <w:r>
+          <w:rPr>
+            <w:rStyle w:val="Hyperlink"/>
+            <w:rFonts w:asciiTheme="majorHAnsi" w:hAnsiTheme="majorHAnsi" w:cstheme="majorHAnsi"/>
+          </w:rPr>
+          <w:t>http://www.infinitespace-studios.co.uk/general/monogame-content-pipeline-integration/</w:t>
+        </w:r>
+      </w:hyperlink>
+      <w:r>
+        <w:rPr>
+          <w:rFonts w:asciiTheme="majorHAnsi" w:hAnsiTheme="majorHAnsi" w:cstheme="majorHAnsi"/>
+          <w:color w:val="FFFF00"/>
+        </w:rPr>
+        <w:t>)</w:t>
+      </w:r>
+    </w:p>
+    <w:p>
+      <w:pPr>
+        <w:autoSpaceDE w:val="0"/>
+        <w:autoSpaceDN w:val="0"/>
+        <w:adjustRightInd w:val="0"/>
+        <w:spacing w:after="0" w:line="240" w:lineRule="auto"/>
+        <w:rPr>
+          <w:rFonts w:asciiTheme="majorHAnsi" w:hAnsiTheme="majorHAnsi" w:cstheme="majorHAnsi"/>
+          <w:color w:val="FFFF00"/>
+        </w:rPr>
+      </w:pPr>
+    </w:p>
+    <w:p>
+      <w:pPr>
+        <w:pStyle w:val="ListParagraph"/>
+        <w:numPr>
+          <w:ilvl w:val="0"/>
+          <w:numId w:val="12"/>
+        </w:numPr>
+        <w:autoSpaceDE w:val="0"/>
+        <w:autoSpaceDN w:val="0"/>
+        <w:adjustRightInd w:val="0"/>
+        <w:spacing w:after="0" w:line="240" w:lineRule="auto"/>
+        <w:rPr>
+          <w:rFonts w:asciiTheme="majorHAnsi" w:hAnsiTheme="majorHAnsi" w:cstheme="majorHAnsi"/>
+          <w:color w:val="FFFF00"/>
+        </w:rPr>
+      </w:pPr>
+      <w:r>
+        <w:rPr>
+          <w:rFonts w:asciiTheme="majorHAnsi" w:hAnsiTheme="majorHAnsi" w:cstheme="majorHAnsi"/>
+          <w:color w:val="FFFF00"/>
+        </w:rPr>
+        <w:t xml:space="preserve">Open your </w:t>
+      </w:r>
+      <w:r>
+        <w:rPr>
+          <w:rFonts w:asciiTheme="majorHAnsi" w:hAnsiTheme="majorHAnsi" w:cstheme="majorHAnsi"/>
+          <w:color w:val="FFFF00"/>
+        </w:rPr>
+        <w:t>a</w:t>
+      </w:r>
+      <w:r>
+        <w:rPr>
+          <w:rFonts w:asciiTheme="majorHAnsi" w:hAnsiTheme="majorHAnsi" w:cstheme="majorHAnsi"/>
+          <w:color w:val="FFFF00"/>
+        </w:rPr>
+        <w:t>pplication .</w:t>
+      </w:r>
+      <w:proofErr w:type="spellStart"/>
+      <w:r>
+        <w:rPr>
+          <w:rFonts w:asciiTheme="majorHAnsi" w:hAnsiTheme="majorHAnsi" w:cstheme="majorHAnsi"/>
+          <w:color w:val="FFFF00"/>
+        </w:rPr>
+        <w:t>csproj</w:t>
+      </w:r>
+      <w:proofErr w:type="spellEnd"/>
+      <w:r>
+        <w:rPr>
+          <w:rFonts w:asciiTheme="majorHAnsi" w:hAnsiTheme="majorHAnsi" w:cstheme="majorHAnsi"/>
+          <w:color w:val="FFFF00"/>
+        </w:rPr>
+        <w:t xml:space="preserve"> in an Editor.</w:t>
+      </w:r>
+    </w:p>
+    <w:p>
+      <w:pPr>
+        <w:pStyle w:val="ListParagraph"/>
+        <w:numPr>
+          <w:ilvl w:val="0"/>
+          <w:numId w:val="12"/>
+        </w:numPr>
+        <w:autoSpaceDE w:val="0"/>
+        <w:autoSpaceDN w:val="0"/>
+        <w:adjustRightInd w:val="0"/>
+        <w:spacing w:after="0" w:line="240" w:lineRule="auto"/>
+        <w:rPr>
+          <w:rFonts w:asciiTheme="majorHAnsi" w:hAnsiTheme="majorHAnsi" w:cstheme="majorHAnsi"/>
+          <w:color w:val="FFFF00"/>
+        </w:rPr>
+      </w:pPr>
+      <w:r>
+        <w:rPr>
+          <w:rFonts w:asciiTheme="majorHAnsi" w:hAnsiTheme="majorHAnsi" w:cstheme="majorHAnsi"/>
+          <w:color w:val="FFFF00"/>
+        </w:rPr>
+        <w:t>In the first </w:t>
+      </w:r>
+      <w:r>
+        <w:rPr>
+          <w:rFonts w:asciiTheme="majorHAnsi" w:hAnsiTheme="majorHAnsi" w:cstheme="majorHAnsi"/>
+          <w:color w:val="FFFF00"/>
+        </w:rPr>
+        <w:t>&lt;</w:t>
+      </w:r>
+      <w:proofErr w:type="spellStart"/>
+      <w:r>
+        <w:rPr>
+          <w:rFonts w:asciiTheme="majorHAnsi" w:hAnsiTheme="majorHAnsi" w:cstheme="majorHAnsi"/>
+          <w:color w:val="FFFF00"/>
+        </w:rPr>
+        <w:t>PropertyGroup</w:t>
+      </w:r>
+      <w:proofErr w:type="spellEnd"/>
+      <w:r>
+        <w:rPr>
+          <w:rFonts w:asciiTheme="majorHAnsi" w:hAnsiTheme="majorHAnsi" w:cstheme="majorHAnsi"/>
+          <w:color w:val="FFFF00"/>
+        </w:rPr>
+        <w:t>&gt; section add &lt;</w:t>
+      </w:r>
+      <w:proofErr w:type="spellStart"/>
+      <w:r>
+        <w:rPr>
+          <w:rFonts w:asciiTheme="majorHAnsi" w:hAnsiTheme="majorHAnsi" w:cstheme="majorHAnsi"/>
+          <w:color w:val="FFFF00"/>
+        </w:rPr>
+        <w:t>MonoGamePlatform</w:t>
+      </w:r>
+      <w:proofErr w:type="spellEnd"/>
+      <w:r>
+        <w:rPr>
+          <w:rFonts w:asciiTheme="majorHAnsi" w:hAnsiTheme="majorHAnsi" w:cstheme="majorHAnsi"/>
+          <w:color w:val="FFFF00"/>
+        </w:rPr>
+        <w:t>&gt;$(Platform)&lt;/</w:t>
+      </w:r>
+      <w:proofErr w:type="spellStart"/>
+      <w:r>
+        <w:rPr>
+          <w:rFonts w:asciiTheme="majorHAnsi" w:hAnsiTheme="majorHAnsi" w:cstheme="majorHAnsi"/>
+          <w:color w:val="FFFF00"/>
+        </w:rPr>
+        <w:t>MonoGamePlatform</w:t>
+      </w:r>
+      <w:proofErr w:type="spellEnd"/>
+      <w:r>
+        <w:rPr>
+          <w:rFonts w:asciiTheme="majorHAnsi" w:hAnsiTheme="majorHAnsi" w:cstheme="majorHAnsi"/>
+          <w:color w:val="FFFF00"/>
+        </w:rPr>
+        <w:t>&gt;</w:t>
+      </w:r>
+      <w:r>
+        <w:rPr>
+          <w:rFonts w:asciiTheme="majorHAnsi" w:hAnsiTheme="majorHAnsi" w:cstheme="majorHAnsi"/>
+          <w:color w:val="FFFF00"/>
+        </w:rPr>
+        <w:t xml:space="preserve">, </w:t>
+      </w:r>
+      <w:r>
+        <w:rPr>
+          <w:rFonts w:asciiTheme="majorHAnsi" w:hAnsiTheme="majorHAnsi" w:cstheme="majorHAnsi"/>
+          <w:color w:val="FFFF00"/>
+        </w:rPr>
+        <w:t>where $(</w:t>
+      </w:r>
+      <w:r>
+        <w:rPr>
+          <w:rFonts w:asciiTheme="majorHAnsi" w:hAnsiTheme="majorHAnsi" w:cstheme="majorHAnsi"/>
+          <w:color w:val="FFFF00"/>
+        </w:rPr>
+        <w:t>P</w:t>
+      </w:r>
+      <w:r>
+        <w:rPr>
+          <w:rFonts w:asciiTheme="majorHAnsi" w:hAnsiTheme="majorHAnsi" w:cstheme="majorHAnsi"/>
+          <w:color w:val="FFFF00"/>
+        </w:rPr>
+        <w:t xml:space="preserve">latform) is the system you are targeting </w:t>
+      </w:r>
+      <w:proofErr w:type="spellStart"/>
+      <w:r>
+        <w:rPr>
+          <w:rFonts w:asciiTheme="majorHAnsi" w:hAnsiTheme="majorHAnsi" w:cstheme="majorHAnsi"/>
+          <w:color w:val="FFFF00"/>
+        </w:rPr>
+        <w:t>e.g</w:t>
+      </w:r>
+      <w:proofErr w:type="spellEnd"/>
+      <w:r>
+        <w:rPr>
+          <w:rFonts w:asciiTheme="majorHAnsi" w:hAnsiTheme="majorHAnsi" w:cstheme="majorHAnsi"/>
+          <w:color w:val="FFFF00"/>
+        </w:rPr>
+        <w:t xml:space="preserve"> Windows, iOS, Android.</w:t>
+      </w:r>
+      <w:r>
+        <w:rPr>
+          <w:rFonts w:asciiTheme="majorHAnsi" w:hAnsiTheme="majorHAnsi" w:cstheme="majorHAnsi"/>
+          <w:color w:val="FFFF00"/>
+        </w:rPr>
+        <w:t xml:space="preserve"> For </w:t>
+      </w:r>
+      <w:proofErr w:type="gramStart"/>
+      <w:r>
+        <w:rPr>
+          <w:rFonts w:asciiTheme="majorHAnsi" w:hAnsiTheme="majorHAnsi" w:cstheme="majorHAnsi"/>
+          <w:color w:val="FFFF00"/>
+        </w:rPr>
+        <w:t>example</w:t>
+      </w:r>
+      <w:proofErr w:type="gramEnd"/>
+      <w:r>
+        <w:rPr>
+          <w:rFonts w:asciiTheme="majorHAnsi" w:hAnsiTheme="majorHAnsi" w:cstheme="majorHAnsi"/>
+          <w:color w:val="FFFF00"/>
+        </w:rPr>
+        <w:t>…</w:t>
+      </w:r>
+    </w:p>
+    <w:p>
+      <w:pPr>
+        <w:pStyle w:val="ListParagraph"/>
+        <w:autoSpaceDE w:val="0"/>
+        <w:autoSpaceDN w:val="0"/>
+        <w:adjustRightInd w:val="0"/>
+        <w:spacing w:after="0" w:line="240" w:lineRule="auto"/>
+        <w:rPr>
+          <w:rFonts w:asciiTheme="majorHAnsi" w:hAnsiTheme="majorHAnsi" w:cstheme="majorHAnsi"/>
+          <w:color w:val="FFFF00"/>
+        </w:rPr>
+      </w:pPr>
+      <w:r>
+        <w:rPr>
+          <w:rFonts w:asciiTheme="majorHAnsi" w:hAnsiTheme="majorHAnsi" w:cstheme="majorHAnsi"/>
+          <w:color w:val="FFFF00"/>
+        </w:rPr>
+        <w:t xml:space="preserve"> </w:t>
+      </w:r>
+      <w:r>
+        <w:rPr>
+          <w:rFonts w:asciiTheme="majorHAnsi" w:hAnsiTheme="majorHAnsi" w:cstheme="majorHAnsi"/>
+          <w:color w:val="FFFF00"/>
+        </w:rPr>
+        <w:t>&lt;</w:t>
+      </w:r>
+      <w:proofErr w:type="spellStart"/>
+      <w:r>
+        <w:rPr>
+          <w:rFonts w:asciiTheme="majorHAnsi" w:hAnsiTheme="majorHAnsi" w:cstheme="majorHAnsi"/>
+          <w:color w:val="FFFF00"/>
+        </w:rPr>
+        <w:t>MonoGamePlatform</w:t>
+      </w:r>
+      <w:proofErr w:type="spellEnd"/>
+      <w:r>
+        <w:rPr>
+          <w:rFonts w:asciiTheme="majorHAnsi" w:hAnsiTheme="majorHAnsi" w:cstheme="majorHAnsi"/>
+          <w:color w:val="FFFF00"/>
+        </w:rPr>
+        <w:t>&gt;Windows&lt;/</w:t>
+      </w:r>
+      <w:proofErr w:type="spellStart"/>
+      <w:r>
+        <w:rPr>
+          <w:rFonts w:asciiTheme="majorHAnsi" w:hAnsiTheme="majorHAnsi" w:cstheme="majorHAnsi"/>
+          <w:color w:val="FFFF00"/>
+        </w:rPr>
+        <w:t>MonoGamePlatform</w:t>
+      </w:r>
+      <w:proofErr w:type="spellEnd"/>
+      <w:r>
+        <w:rPr>
+          <w:rFonts w:asciiTheme="majorHAnsi" w:hAnsiTheme="majorHAnsi" w:cstheme="majorHAnsi"/>
+          <w:color w:val="FFFF00"/>
+        </w:rPr>
+        <w:t>&gt;</w:t>
+      </w:r>
+    </w:p>
+    <w:p>
+      <w:pPr>
+        <w:pStyle w:val="ListParagraph"/>
+        <w:numPr>
+          <w:ilvl w:val="0"/>
+          <w:numId w:val="12"/>
+        </w:numPr>
+        <w:autoSpaceDE w:val="0"/>
+        <w:autoSpaceDN w:val="0"/>
+        <w:adjustRightInd w:val="0"/>
+        <w:spacing w:after="0" w:line="240" w:lineRule="auto"/>
+        <w:rPr>
+          <w:rFonts w:asciiTheme="majorHAnsi" w:hAnsiTheme="majorHAnsi" w:cstheme="majorHAnsi"/>
+          <w:color w:val="FFFF00"/>
+        </w:rPr>
+      </w:pPr>
+      <w:r>
+        <w:rPr>
+          <w:rFonts w:asciiTheme="majorHAnsi" w:hAnsiTheme="majorHAnsi" w:cstheme="majorHAnsi"/>
+          <w:color w:val="FFFF00"/>
+        </w:rPr>
+        <w:t>Add the following lines right underneath the &lt;</w:t>
+      </w:r>
+      <w:proofErr w:type="spellStart"/>
+      <w:r>
+        <w:rPr>
+          <w:rFonts w:asciiTheme="majorHAnsi" w:hAnsiTheme="majorHAnsi" w:cstheme="majorHAnsi"/>
+          <w:color w:val="FFFF00"/>
+        </w:rPr>
+        <w:t>MonoGamePlatform</w:t>
+      </w:r>
+      <w:proofErr w:type="spellEnd"/>
+      <w:r>
+        <w:rPr>
+          <w:rFonts w:asciiTheme="majorHAnsi" w:hAnsiTheme="majorHAnsi" w:cstheme="majorHAnsi"/>
+          <w:color w:val="FFFF00"/>
+        </w:rPr>
+        <w:t xml:space="preserve"> /&gt; element</w:t>
+      </w:r>
+      <w:r>
+        <w:rPr>
+          <w:rFonts w:asciiTheme="majorHAnsi" w:hAnsiTheme="majorHAnsi" w:cstheme="majorHAnsi"/>
+          <w:color w:val="FFFF00"/>
+        </w:rPr>
+        <w:t xml:space="preserve">:  </w:t>
+      </w:r>
+      <w:r>
+        <w:rPr>
+          <w:rFonts w:asciiTheme="majorHAnsi" w:hAnsiTheme="majorHAnsi" w:cstheme="majorHAnsi"/>
+          <w:color w:val="FFFF00"/>
+        </w:rPr>
+        <w:t>&lt;MonoGa</w:t>
+      </w:r>
+      <w:r>
+        <w:rPr>
+          <w:rFonts w:asciiTheme="majorHAnsi" w:hAnsiTheme="majorHAnsi" w:cstheme="majorHAnsi"/>
+          <w:color w:val="FFFF00"/>
+        </w:rPr>
+        <w:t>meInstallDirectory Condition="'$(OS)</w:t>
+      </w:r>
+      <w:proofErr w:type="gramStart"/>
+      <w:r>
+        <w:rPr>
+          <w:rFonts w:asciiTheme="majorHAnsi" w:hAnsiTheme="majorHAnsi" w:cstheme="majorHAnsi"/>
+          <w:color w:val="FFFF00"/>
+        </w:rPr>
+        <w:t>' !</w:t>
+      </w:r>
+      <w:proofErr w:type="gramEnd"/>
+      <w:r>
+        <w:rPr>
+          <w:rFonts w:asciiTheme="majorHAnsi" w:hAnsiTheme="majorHAnsi" w:cstheme="majorHAnsi"/>
+          <w:color w:val="FFFF00"/>
+        </w:rPr>
+        <w:t>= 'Unix' "&gt;$(MSBuildProgramFiles32)&lt;/MonoGameInstallDirectory&gt;</w:t>
+      </w:r>
+    </w:p>
+    <w:p>
+      <w:pPr>
+        <w:pStyle w:val="ListParagraph"/>
+        <w:numPr>
+          <w:ilvl w:val="0"/>
+          <w:numId w:val="12"/>
+        </w:numPr>
+        <w:autoSpaceDE w:val="0"/>
+        <w:autoSpaceDN w:val="0"/>
+        <w:adjustRightInd w:val="0"/>
+        <w:spacing w:after="0" w:line="240" w:lineRule="auto"/>
+        <w:rPr>
+          <w:rFonts w:asciiTheme="majorHAnsi" w:hAnsiTheme="majorHAnsi" w:cstheme="majorHAnsi"/>
+          <w:color w:val="FFFF00"/>
+        </w:rPr>
+      </w:pPr>
+      <w:r>
+        <w:rPr>
+          <w:rFonts w:asciiTheme="majorHAnsi" w:hAnsiTheme="majorHAnsi" w:cstheme="majorHAnsi"/>
+          <w:color w:val="FFFF00"/>
+        </w:rPr>
+        <w:t>&lt;MonoGameInstallDirectory Condition="'$(OS)' == 'Unix' "&gt;$(MSBuildExtensionsPath)&lt;/MonoGameInstallDirectory&gt;</w:t>
+      </w:r>
+    </w:p>
+    <w:p>
+      <w:pPr>
+        <w:pStyle w:val="ListParagraph"/>
+        <w:numPr>
+          <w:ilvl w:val="0"/>
+          <w:numId w:val="12"/>
+        </w:numPr>
+        <w:autoSpaceDE w:val="0"/>
+        <w:autoSpaceDN w:val="0"/>
+        <w:adjustRightInd w:val="0"/>
+        <w:spacing w:after="0" w:line="240" w:lineRule="auto"/>
+        <w:rPr>
+          <w:rFonts w:asciiTheme="majorHAnsi" w:hAnsiTheme="majorHAnsi" w:cstheme="majorHAnsi"/>
+          <w:color w:val="FFFF00"/>
+        </w:rPr>
+      </w:pPr>
+      <w:r>
+        <w:rPr>
+          <w:rFonts w:asciiTheme="majorHAnsi" w:hAnsiTheme="majorHAnsi" w:cstheme="majorHAnsi"/>
+          <w:color w:val="FFFF00"/>
+        </w:rPr>
+        <w:t xml:space="preserve">Find the &lt;Import/&gt; element for the </w:t>
+      </w:r>
+      <w:proofErr w:type="spellStart"/>
+      <w:r>
+        <w:rPr>
+          <w:rFonts w:asciiTheme="majorHAnsi" w:hAnsiTheme="majorHAnsi" w:cstheme="majorHAnsi"/>
+          <w:color w:val="FFFF00"/>
+        </w:rPr>
+        <w:t>CSharp</w:t>
+      </w:r>
+      <w:proofErr w:type="spellEnd"/>
+      <w:r>
+        <w:rPr>
+          <w:rFonts w:asciiTheme="majorHAnsi" w:hAnsiTheme="majorHAnsi" w:cstheme="majorHAnsi"/>
+          <w:color w:val="FFFF00"/>
+        </w:rPr>
+        <w:t xml:space="preserve"> (or </w:t>
+      </w:r>
+      <w:proofErr w:type="spellStart"/>
+      <w:r>
+        <w:rPr>
+          <w:rFonts w:asciiTheme="majorHAnsi" w:hAnsiTheme="majorHAnsi" w:cstheme="majorHAnsi"/>
+          <w:color w:val="FFFF00"/>
+        </w:rPr>
+        <w:t>FSharp</w:t>
+      </w:r>
+      <w:proofErr w:type="spellEnd"/>
+      <w:r>
+        <w:rPr>
+          <w:rFonts w:asciiTheme="majorHAnsi" w:hAnsiTheme="majorHAnsi" w:cstheme="majorHAnsi"/>
+          <w:color w:val="FFFF00"/>
+        </w:rPr>
+        <w:t>) targets and underneath add&lt;Import Project="$(MSBuildExtensionsPath)\MonoGame\v3.0\MonoGame.Content.Builder.targets" /&gt;</w:t>
+      </w:r>
+    </w:p>
+    <w:p>
+      <w:pPr>
+        <w:autoSpaceDE w:val="0"/>
+        <w:autoSpaceDN w:val="0"/>
+        <w:adjustRightInd w:val="0"/>
+        <w:spacing w:after="0" w:line="240" w:lineRule="auto"/>
+        <w:rPr>
+          <w:rFonts w:asciiTheme="majorHAnsi" w:hAnsiTheme="majorHAnsi" w:cstheme="majorHAnsi"/>
+          <w:color w:val="FFFF00"/>
+        </w:rPr>
+      </w:pPr>
+    </w:p>
+    <w:p>
+      <w:pPr>
+        <w:autoSpaceDE w:val="0"/>
+        <w:autoSpaceDN w:val="0"/>
+        <w:adjustRightInd w:val="0"/>
+        <w:spacing w:after="0" w:line="240" w:lineRule="auto"/>
+        <w:rPr>
+          <w:rFonts w:asciiTheme="majorHAnsi" w:hAnsiTheme="majorHAnsi" w:cstheme="majorHAnsi"/>
+          <w:color w:val="FFFF00"/>
+        </w:rPr>
+      </w:pPr>
+      <w:r>
+        <w:rPr>
+          <w:rFonts w:asciiTheme="majorHAnsi" w:hAnsiTheme="majorHAnsi" w:cstheme="majorHAnsi"/>
+          <w:color w:val="FFFF00"/>
+        </w:rPr>
         <w:t xml:space="preserve">You can get the names </w:t>
       </w:r>
       <w:r>
@@ -6396,7 +7047,7 @@
         </w:rPr>
         <w:t xml:space="preserve"> (see </w:t>
       </w:r>
-      <w:hyperlink r:id="rId9" w:history="1">
+      <w:hyperlink r:id="rId10" w:history="1">
         <w:r>
           <w:rPr>
             <w:rStyle w:val="Hyperlink"/>
@@ -6705,7 +7356,7 @@
         </w:rPr>
         <w:t xml:space="preserve"> one of the countless tutorials online, like </w:t>
       </w:r>
-      <w:hyperlink r:id="rId10" w:history="1">
+      <w:hyperlink r:id="rId11" w:history="1">
         <w:r>
           <w:rPr>
             <w:rStyle w:val="Hyperlink"/>
@@ -6722,7 +7373,7 @@
         </w:rPr>
         <w:t xml:space="preserve"> or </w:t>
       </w:r>
-      <w:hyperlink r:id="rId11" w:history="1">
+      <w:hyperlink r:id="rId12" w:history="1">
         <w:r>
           <w:rPr>
             <w:rStyle w:val="Hyperlink"/>
@@ -6763,19 +7414,19 @@
       <w:pPr>
         <w:pStyle w:val="Heading1"/>
       </w:pPr>
-      <w:bookmarkStart w:id="61" w:name="_Introduction_to_Matrices"/>
-      <w:bookmarkStart w:id="62" w:name="_Dynamically_changing_a"/>
-      <w:bookmarkStart w:id="63" w:name="_Toc517055698"/>
-      <w:bookmarkStart w:id="64" w:name="_Toc517334344"/>
-      <w:bookmarkStart w:id="65" w:name="_Toc519659707"/>
-      <w:bookmarkEnd w:id="61"/>
+      <w:bookmarkStart w:id="62" w:name="_Introduction_to_Matrices"/>
+      <w:bookmarkStart w:id="63" w:name="_Dynamically_changing_a"/>
+      <w:bookmarkStart w:id="64" w:name="_Toc517055698"/>
+      <w:bookmarkStart w:id="65" w:name="_Toc517334344"/>
+      <w:bookmarkStart w:id="66" w:name="_Toc519659707"/>
       <w:bookmarkEnd w:id="62"/>
+      <w:bookmarkEnd w:id="63"/>
       <w:r>
         <w:t>Dynamically changing a sprite’s orientation and position</w:t>
       </w:r>
-      <w:bookmarkEnd w:id="63"/>
       <w:bookmarkEnd w:id="64"/>
       <w:bookmarkEnd w:id="65"/>
+      <w:bookmarkEnd w:id="66"/>
     </w:p>
     <w:p>
       <w:pPr>
@@ -7194,7 +7845,7 @@
         </w:rPr>
         <w:t xml:space="preserve">, see </w:t>
       </w:r>
-      <w:hyperlink r:id="rId12" w:history="1">
+      <w:hyperlink r:id="rId13" w:history="1">
         <w:r>
           <w:rPr>
             <w:rStyle w:val="Hyperlink"/>
@@ -7274,20 +7925,20 @@
       <w:pPr>
         <w:pStyle w:val="Heading1"/>
       </w:pPr>
-      <w:bookmarkStart w:id="66" w:name="_Toc516117029"/>
-      <w:bookmarkStart w:id="67" w:name="_Toc517055699"/>
-      <w:bookmarkStart w:id="68" w:name="_Toc517334345"/>
-      <w:bookmarkStart w:id="69" w:name="_Toc519659708"/>
+      <w:bookmarkStart w:id="67" w:name="_Toc516117029"/>
+      <w:bookmarkStart w:id="68" w:name="_Toc517055699"/>
+      <w:bookmarkStart w:id="69" w:name="_Toc517334345"/>
+      <w:bookmarkStart w:id="70" w:name="_Toc519659708"/>
       <w:r>
         <w:t>Matrix i</w:t>
       </w:r>
       <w:r>
         <w:t>nternals</w:t>
       </w:r>
-      <w:bookmarkEnd w:id="66"/>
       <w:bookmarkEnd w:id="67"/>
       <w:bookmarkEnd w:id="68"/>
       <w:bookmarkEnd w:id="69"/>
+      <w:bookmarkEnd w:id="70"/>
     </w:p>
     <w:p>
       <w:pPr>
@@ -11202,17 +11853,17 @@
           <w:szCs w:val="22"/>
         </w:rPr>
       </w:pPr>
-      <w:bookmarkStart w:id="70" w:name="_Toc516117030"/>
-      <w:bookmarkStart w:id="71" w:name="_Toc517055700"/>
-      <w:bookmarkStart w:id="72" w:name="_Toc517334346"/>
-      <w:bookmarkStart w:id="73" w:name="_Toc519659709"/>
+      <w:bookmarkStart w:id="71" w:name="_Toc516117030"/>
+      <w:bookmarkStart w:id="72" w:name="_Toc517055700"/>
+      <w:bookmarkStart w:id="73" w:name="_Toc517334346"/>
+      <w:bookmarkStart w:id="74" w:name="_Toc519659709"/>
       <w:r>
         <w:t>A Short Glossary of 3D Graphics Terms</w:t>
       </w:r>
-      <w:bookmarkEnd w:id="70"/>
       <w:bookmarkEnd w:id="71"/>
       <w:bookmarkEnd w:id="72"/>
       <w:bookmarkEnd w:id="73"/>
+      <w:bookmarkEnd w:id="74"/>
     </w:p>
     <w:p>
       <w:pPr>
@@ -12998,11 +13649,11 @@
       <w:pPr>
         <w:pStyle w:val="Heading1"/>
       </w:pPr>
-      <w:bookmarkStart w:id="74" w:name="_Toc519659710"/>
+      <w:bookmarkStart w:id="75" w:name="_Toc519659710"/>
       <w:r>
         <w:t>Troubleshooting</w:t>
       </w:r>
-      <w:bookmarkEnd w:id="74"/>
+      <w:bookmarkEnd w:id="75"/>
     </w:p>
     <w:p>
       <w:pPr>
@@ -13592,8 +14243,6 @@
           <w:color w:val="FFFF00"/>
         </w:rPr>
       </w:pPr>
-      <w:bookmarkStart w:id="75" w:name="_GoBack"/>
-      <w:bookmarkEnd w:id="75"/>
       <w:r>
         <w:rPr>
           <w:rFonts w:asciiTheme="majorHAnsi" w:hAnsiTheme="majorHAnsi" w:cstheme="majorHAnsi"/>
@@ -14276,181 +14925,9 @@
     </w:lvl>
   </w:abstractNum>
   <w:abstractNum w:abstractNumId="2" w15:restartNumberingAfterBreak="0">
-    <w:nsid w:val="26B63CCD"/>
+    <w:nsid w:val="24260C6D"/>
     <w:multiLevelType w:val="hybridMultilevel"/>
-    <w:tmpl w:val="7812AF28"/>
-    <w:lvl w:ilvl="0" w:tplc="0409000F">
-      <w:start w:val="1"/>
-      <w:numFmt w:val="decimal"/>
-      <w:lvlText w:val="%1."/>
-      <w:lvlJc w:val="left"/>
-      <w:pPr>
-        <w:ind w:left="720" w:hanging="360"/>
-      </w:pPr>
-    </w:lvl>
-    <w:lvl w:ilvl="1" w:tplc="04090019" w:tentative="1">
-      <w:start w:val="1"/>
-      <w:numFmt w:val="lowerLetter"/>
-      <w:lvlText w:val="%2."/>
-      <w:lvlJc w:val="left"/>
-      <w:pPr>
-        <w:ind w:left="1440" w:hanging="360"/>
-      </w:pPr>
-    </w:lvl>
-    <w:lvl w:ilvl="2" w:tplc="0409001B" w:tentative="1">
-      <w:start w:val="1"/>
-      <w:numFmt w:val="lowerRoman"/>
-      <w:lvlText w:val="%3."/>
-      <w:lvlJc w:val="right"/>
-      <w:pPr>
-        <w:ind w:left="2160" w:hanging="180"/>
-      </w:pPr>
-    </w:lvl>
-    <w:lvl w:ilvl="3" w:tplc="0409000F" w:tentative="1">
-      <w:start w:val="1"/>
-      <w:numFmt w:val="decimal"/>
-      <w:lvlText w:val="%4."/>
-      <w:lvlJc w:val="left"/>
-      <w:pPr>
-        <w:ind w:left="2880" w:hanging="360"/>
-      </w:pPr>
-    </w:lvl>
-    <w:lvl w:ilvl="4" w:tplc="04090019" w:tentative="1">
-      <w:start w:val="1"/>
-      <w:numFmt w:val="lowerLetter"/>
-      <w:lvlText w:val="%5."/>
-      <w:lvlJc w:val="left"/>
-      <w:pPr>
-        <w:ind w:left="3600" w:hanging="360"/>
-      </w:pPr>
-    </w:lvl>
-    <w:lvl w:ilvl="5" w:tplc="0409001B" w:tentative="1">
-      <w:start w:val="1"/>
-      <w:numFmt w:val="lowerRoman"/>
-      <w:lvlText w:val="%6."/>
-      <w:lvlJc w:val="right"/>
-      <w:pPr>
-        <w:ind w:left="4320" w:hanging="180"/>
-      </w:pPr>
-    </w:lvl>
-    <w:lvl w:ilvl="6" w:tplc="0409000F" w:tentative="1">
-      <w:start w:val="1"/>
-      <w:numFmt w:val="decimal"/>
-      <w:lvlText w:val="%7."/>
-      <w:lvlJc w:val="left"/>
-      <w:pPr>
-        <w:ind w:left="5040" w:hanging="360"/>
-      </w:pPr>
-    </w:lvl>
-    <w:lvl w:ilvl="7" w:tplc="04090019" w:tentative="1">
-      <w:start w:val="1"/>
-      <w:numFmt w:val="lowerLetter"/>
-      <w:lvlText w:val="%8."/>
-      <w:lvlJc w:val="left"/>
-      <w:pPr>
-        <w:ind w:left="5760" w:hanging="360"/>
-      </w:pPr>
-    </w:lvl>
-    <w:lvl w:ilvl="8" w:tplc="0409001B" w:tentative="1">
-      <w:start w:val="1"/>
-      <w:numFmt w:val="lowerRoman"/>
-      <w:lvlText w:val="%9."/>
-      <w:lvlJc w:val="right"/>
-      <w:pPr>
-        <w:ind w:left="6480" w:hanging="180"/>
-      </w:pPr>
-    </w:lvl>
-  </w:abstractNum>
-  <w:abstractNum w:abstractNumId="3" w15:restartNumberingAfterBreak="0">
-    <w:nsid w:val="36551495"/>
-    <w:multiLevelType w:val="hybridMultilevel"/>
-    <w:tmpl w:val="849E27D0"/>
-    <w:lvl w:ilvl="0" w:tplc="0409000F">
-      <w:start w:val="1"/>
-      <w:numFmt w:val="decimal"/>
-      <w:lvlText w:val="%1."/>
-      <w:lvlJc w:val="left"/>
-      <w:pPr>
-        <w:ind w:left="720" w:hanging="360"/>
-      </w:pPr>
-    </w:lvl>
-    <w:lvl w:ilvl="1" w:tplc="04090019" w:tentative="1">
-      <w:start w:val="1"/>
-      <w:numFmt w:val="lowerLetter"/>
-      <w:lvlText w:val="%2."/>
-      <w:lvlJc w:val="left"/>
-      <w:pPr>
-        <w:ind w:left="1440" w:hanging="360"/>
-      </w:pPr>
-    </w:lvl>
-    <w:lvl w:ilvl="2" w:tplc="0409001B" w:tentative="1">
-      <w:start w:val="1"/>
-      <w:numFmt w:val="lowerRoman"/>
-      <w:lvlText w:val="%3."/>
-      <w:lvlJc w:val="right"/>
-      <w:pPr>
-        <w:ind w:left="2160" w:hanging="180"/>
-      </w:pPr>
-    </w:lvl>
-    <w:lvl w:ilvl="3" w:tplc="0409000F" w:tentative="1">
-      <w:start w:val="1"/>
-      <w:numFmt w:val="decimal"/>
-      <w:lvlText w:val="%4."/>
-      <w:lvlJc w:val="left"/>
-      <w:pPr>
-        <w:ind w:left="2880" w:hanging="360"/>
-      </w:pPr>
-    </w:lvl>
-    <w:lvl w:ilvl="4" w:tplc="04090019" w:tentative="1">
-      <w:start w:val="1"/>
-      <w:numFmt w:val="lowerLetter"/>
-      <w:lvlText w:val="%5."/>
-      <w:lvlJc w:val="left"/>
-      <w:pPr>
-        <w:ind w:left="3600" w:hanging="360"/>
-      </w:pPr>
-    </w:lvl>
-    <w:lvl w:ilvl="5" w:tplc="0409001B" w:tentative="1">
-      <w:start w:val="1"/>
-      <w:numFmt w:val="lowerRoman"/>
-      <w:lvlText w:val="%6."/>
-      <w:lvlJc w:val="right"/>
-      <w:pPr>
-        <w:ind w:left="4320" w:hanging="180"/>
-      </w:pPr>
-    </w:lvl>
-    <w:lvl w:ilvl="6" w:tplc="0409000F" w:tentative="1">
-      <w:start w:val="1"/>
-      <w:numFmt w:val="decimal"/>
-      <w:lvlText w:val="%7."/>
-      <w:lvlJc w:val="left"/>
-      <w:pPr>
-        <w:ind w:left="5040" w:hanging="360"/>
-      </w:pPr>
-    </w:lvl>
-    <w:lvl w:ilvl="7" w:tplc="04090019" w:tentative="1">
-      <w:start w:val="1"/>
-      <w:numFmt w:val="lowerLetter"/>
-      <w:lvlText w:val="%8."/>
-      <w:lvlJc w:val="left"/>
-      <w:pPr>
-        <w:ind w:left="5760" w:hanging="360"/>
-      </w:pPr>
-    </w:lvl>
-    <w:lvl w:ilvl="8" w:tplc="0409001B" w:tentative="1">
-      <w:start w:val="1"/>
-      <w:numFmt w:val="lowerRoman"/>
-      <w:lvlText w:val="%9."/>
-      <w:lvlJc w:val="right"/>
-      <w:pPr>
-        <w:ind w:left="6480" w:hanging="180"/>
-      </w:pPr>
-    </w:lvl>
-  </w:abstractNum>
-  <w:abstractNum w:abstractNumId="4" w15:restartNumberingAfterBreak="0">
-    <w:nsid w:val="45941104"/>
-    <w:multiLevelType w:val="hybridMultilevel"/>
-    <w:tmpl w:val="442CE2DC"/>
+    <w:tmpl w:val="D0E80B1C"/>
     <w:lvl w:ilvl="0" w:tplc="0409000F">
       <w:start w:val="1"/>
       <w:numFmt w:val="decimal"/>
@@ -14536,7 +15013,357 @@
       </w:pPr>
     </w:lvl>
   </w:abstractNum>
+  <w:abstractNum w:abstractNumId="3" w15:restartNumberingAfterBreak="0">
+    <w:nsid w:val="26B63CCD"/>
+    <w:multiLevelType w:val="hybridMultilevel"/>
+    <w:tmpl w:val="7812AF28"/>
+    <w:lvl w:ilvl="0" w:tplc="0409000F">
+      <w:start w:val="1"/>
+      <w:numFmt w:val="decimal"/>
+      <w:lvlText w:val="%1."/>
+      <w:lvlJc w:val="left"/>
+      <w:pPr>
+        <w:ind w:left="720" w:hanging="360"/>
+      </w:pPr>
+    </w:lvl>
+    <w:lvl w:ilvl="1" w:tplc="04090019" w:tentative="1">
+      <w:start w:val="1"/>
+      <w:numFmt w:val="lowerLetter"/>
+      <w:lvlText w:val="%2."/>
+      <w:lvlJc w:val="left"/>
+      <w:pPr>
+        <w:ind w:left="1440" w:hanging="360"/>
+      </w:pPr>
+    </w:lvl>
+    <w:lvl w:ilvl="2" w:tplc="0409001B" w:tentative="1">
+      <w:start w:val="1"/>
+      <w:numFmt w:val="lowerRoman"/>
+      <w:lvlText w:val="%3."/>
+      <w:lvlJc w:val="right"/>
+      <w:pPr>
+        <w:ind w:left="2160" w:hanging="180"/>
+      </w:pPr>
+    </w:lvl>
+    <w:lvl w:ilvl="3" w:tplc="0409000F" w:tentative="1">
+      <w:start w:val="1"/>
+      <w:numFmt w:val="decimal"/>
+      <w:lvlText w:val="%4."/>
+      <w:lvlJc w:val="left"/>
+      <w:pPr>
+        <w:ind w:left="2880" w:hanging="360"/>
+      </w:pPr>
+    </w:lvl>
+    <w:lvl w:ilvl="4" w:tplc="04090019" w:tentative="1">
+      <w:start w:val="1"/>
+      <w:numFmt w:val="lowerLetter"/>
+      <w:lvlText w:val="%5."/>
+      <w:lvlJc w:val="left"/>
+      <w:pPr>
+        <w:ind w:left="3600" w:hanging="360"/>
+      </w:pPr>
+    </w:lvl>
+    <w:lvl w:ilvl="5" w:tplc="0409001B" w:tentative="1">
+      <w:start w:val="1"/>
+      <w:numFmt w:val="lowerRoman"/>
+      <w:lvlText w:val="%6."/>
+      <w:lvlJc w:val="right"/>
+      <w:pPr>
+        <w:ind w:left="4320" w:hanging="180"/>
+      </w:pPr>
+    </w:lvl>
+    <w:lvl w:ilvl="6" w:tplc="0409000F" w:tentative="1">
+      <w:start w:val="1"/>
+      <w:numFmt w:val="decimal"/>
+      <w:lvlText w:val="%7."/>
+      <w:lvlJc w:val="left"/>
+      <w:pPr>
+        <w:ind w:left="5040" w:hanging="360"/>
+      </w:pPr>
+    </w:lvl>
+    <w:lvl w:ilvl="7" w:tplc="04090019" w:tentative="1">
+      <w:start w:val="1"/>
+      <w:numFmt w:val="lowerLetter"/>
+      <w:lvlText w:val="%8."/>
+      <w:lvlJc w:val="left"/>
+      <w:pPr>
+        <w:ind w:left="5760" w:hanging="360"/>
+      </w:pPr>
+    </w:lvl>
+    <w:lvl w:ilvl="8" w:tplc="0409001B" w:tentative="1">
+      <w:start w:val="1"/>
+      <w:numFmt w:val="lowerRoman"/>
+      <w:lvlText w:val="%9."/>
+      <w:lvlJc w:val="right"/>
+      <w:pPr>
+        <w:ind w:left="6480" w:hanging="180"/>
+      </w:pPr>
+    </w:lvl>
+  </w:abstractNum>
+  <w:abstractNum w:abstractNumId="4" w15:restartNumberingAfterBreak="0">
+    <w:nsid w:val="2E896918"/>
+    <w:multiLevelType w:val="hybridMultilevel"/>
+    <w:tmpl w:val="9EEC2E38"/>
+    <w:lvl w:ilvl="0" w:tplc="0409000F">
+      <w:start w:val="1"/>
+      <w:numFmt w:val="decimal"/>
+      <w:lvlText w:val="%1."/>
+      <w:lvlJc w:val="left"/>
+      <w:pPr>
+        <w:ind w:left="720" w:hanging="360"/>
+      </w:pPr>
+      <w:rPr>
+        <w:rFonts w:hint="default"/>
+      </w:rPr>
+    </w:lvl>
+    <w:lvl w:ilvl="1" w:tplc="04090019" w:tentative="1">
+      <w:start w:val="1"/>
+      <w:numFmt w:val="lowerLetter"/>
+      <w:lvlText w:val="%2."/>
+      <w:lvlJc w:val="left"/>
+      <w:pPr>
+        <w:ind w:left="1440" w:hanging="360"/>
+      </w:pPr>
+    </w:lvl>
+    <w:lvl w:ilvl="2" w:tplc="0409001B" w:tentative="1">
+      <w:start w:val="1"/>
+      <w:numFmt w:val="lowerRoman"/>
+      <w:lvlText w:val="%3."/>
+      <w:lvlJc w:val="right"/>
+      <w:pPr>
+        <w:ind w:left="2160" w:hanging="180"/>
+      </w:pPr>
+    </w:lvl>
+    <w:lvl w:ilvl="3" w:tplc="0409000F" w:tentative="1">
+      <w:start w:val="1"/>
+      <w:numFmt w:val="decimal"/>
+      <w:lvlText w:val="%4."/>
+      <w:lvlJc w:val="left"/>
+      <w:pPr>
+        <w:ind w:left="2880" w:hanging="360"/>
+      </w:pPr>
+    </w:lvl>
+    <w:lvl w:ilvl="4" w:tplc="04090019" w:tentative="1">
+      <w:start w:val="1"/>
+      <w:numFmt w:val="lowerLetter"/>
+      <w:lvlText w:val="%5."/>
+      <w:lvlJc w:val="left"/>
+      <w:pPr>
+        <w:ind w:left="3600" w:hanging="360"/>
+      </w:pPr>
+    </w:lvl>
+    <w:lvl w:ilvl="5" w:tplc="0409001B" w:tentative="1">
+      <w:start w:val="1"/>
+      <w:numFmt w:val="lowerRoman"/>
+      <w:lvlText w:val="%6."/>
+      <w:lvlJc w:val="right"/>
+      <w:pPr>
+        <w:ind w:left="4320" w:hanging="180"/>
+      </w:pPr>
+    </w:lvl>
+    <w:lvl w:ilvl="6" w:tplc="0409000F" w:tentative="1">
+      <w:start w:val="1"/>
+      <w:numFmt w:val="decimal"/>
+      <w:lvlText w:val="%7."/>
+      <w:lvlJc w:val="left"/>
+      <w:pPr>
+        <w:ind w:left="5040" w:hanging="360"/>
+      </w:pPr>
+    </w:lvl>
+    <w:lvl w:ilvl="7" w:tplc="04090019" w:tentative="1">
+      <w:start w:val="1"/>
+      <w:numFmt w:val="lowerLetter"/>
+      <w:lvlText w:val="%8."/>
+      <w:lvlJc w:val="left"/>
+      <w:pPr>
+        <w:ind w:left="5760" w:hanging="360"/>
+      </w:pPr>
+    </w:lvl>
+    <w:lvl w:ilvl="8" w:tplc="0409001B" w:tentative="1">
+      <w:start w:val="1"/>
+      <w:numFmt w:val="lowerRoman"/>
+      <w:lvlText w:val="%9."/>
+      <w:lvlJc w:val="right"/>
+      <w:pPr>
+        <w:ind w:left="6480" w:hanging="180"/>
+      </w:pPr>
+    </w:lvl>
+  </w:abstractNum>
   <w:abstractNum w:abstractNumId="5" w15:restartNumberingAfterBreak="0">
+    <w:nsid w:val="36551495"/>
+    <w:multiLevelType w:val="hybridMultilevel"/>
+    <w:tmpl w:val="849E27D0"/>
+    <w:lvl w:ilvl="0" w:tplc="0409000F">
+      <w:start w:val="1"/>
+      <w:numFmt w:val="decimal"/>
+      <w:lvlText w:val="%1."/>
+      <w:lvlJc w:val="left"/>
+      <w:pPr>
+        <w:ind w:left="720" w:hanging="360"/>
+      </w:pPr>
+    </w:lvl>
+    <w:lvl w:ilvl="1" w:tplc="04090019" w:tentative="1">
+      <w:start w:val="1"/>
+      <w:numFmt w:val="lowerLetter"/>
+      <w:lvlText w:val="%2."/>
+      <w:lvlJc w:val="left"/>
+      <w:pPr>
+        <w:ind w:left="1440" w:hanging="360"/>
+      </w:pPr>
+    </w:lvl>
+    <w:lvl w:ilvl="2" w:tplc="0409001B" w:tentative="1">
+      <w:start w:val="1"/>
+      <w:numFmt w:val="lowerRoman"/>
+      <w:lvlText w:val="%3."/>
+      <w:lvlJc w:val="right"/>
+      <w:pPr>
+        <w:ind w:left="2160" w:hanging="180"/>
+      </w:pPr>
+    </w:lvl>
+    <w:lvl w:ilvl="3" w:tplc="0409000F" w:tentative="1">
+      <w:start w:val="1"/>
+      <w:numFmt w:val="decimal"/>
+      <w:lvlText w:val="%4."/>
+      <w:lvlJc w:val="left"/>
+      <w:pPr>
+        <w:ind w:left="2880" w:hanging="360"/>
+      </w:pPr>
+    </w:lvl>
+    <w:lvl w:ilvl="4" w:tplc="04090019" w:tentative="1">
+      <w:start w:val="1"/>
+      <w:numFmt w:val="lowerLetter"/>
+      <w:lvlText w:val="%5."/>
+      <w:lvlJc w:val="left"/>
+      <w:pPr>
+        <w:ind w:left="3600" w:hanging="360"/>
+      </w:pPr>
+    </w:lvl>
+    <w:lvl w:ilvl="5" w:tplc="0409001B" w:tentative="1">
+      <w:start w:val="1"/>
+      <w:numFmt w:val="lowerRoman"/>
+      <w:lvlText w:val="%6."/>
+      <w:lvlJc w:val="right"/>
+      <w:pPr>
+        <w:ind w:left="4320" w:hanging="180"/>
+      </w:pPr>
+    </w:lvl>
+    <w:lvl w:ilvl="6" w:tplc="0409000F" w:tentative="1">
+      <w:start w:val="1"/>
+      <w:numFmt w:val="decimal"/>
+      <w:lvlText w:val="%7."/>
+      <w:lvlJc w:val="left"/>
+      <w:pPr>
+        <w:ind w:left="5040" w:hanging="360"/>
+      </w:pPr>
+    </w:lvl>
+    <w:lvl w:ilvl="7" w:tplc="04090019" w:tentative="1">
+      <w:start w:val="1"/>
+      <w:numFmt w:val="lowerLetter"/>
+      <w:lvlText w:val="%8."/>
+      <w:lvlJc w:val="left"/>
+      <w:pPr>
+        <w:ind w:left="5760" w:hanging="360"/>
+      </w:pPr>
+    </w:lvl>
+    <w:lvl w:ilvl="8" w:tplc="0409001B" w:tentative="1">
+      <w:start w:val="1"/>
+      <w:numFmt w:val="lowerRoman"/>
+      <w:lvlText w:val="%9."/>
+      <w:lvlJc w:val="right"/>
+      <w:pPr>
+        <w:ind w:left="6480" w:hanging="180"/>
+      </w:pPr>
+    </w:lvl>
+  </w:abstractNum>
+  <w:abstractNum w:abstractNumId="6" w15:restartNumberingAfterBreak="0">
+    <w:nsid w:val="45941104"/>
+    <w:multiLevelType w:val="hybridMultilevel"/>
+    <w:tmpl w:val="442CE2DC"/>
+    <w:lvl w:ilvl="0" w:tplc="0409000F">
+      <w:start w:val="1"/>
+      <w:numFmt w:val="decimal"/>
+      <w:lvlText w:val="%1."/>
+      <w:lvlJc w:val="left"/>
+      <w:pPr>
+        <w:ind w:left="720" w:hanging="360"/>
+      </w:pPr>
+      <w:rPr>
+        <w:rFonts w:hint="default"/>
+      </w:rPr>
+    </w:lvl>
+    <w:lvl w:ilvl="1" w:tplc="04090019" w:tentative="1">
+      <w:start w:val="1"/>
+      <w:numFmt w:val="lowerLetter"/>
+      <w:lvlText w:val="%2."/>
+      <w:lvlJc w:val="left"/>
+      <w:pPr>
+        <w:ind w:left="1440" w:hanging="360"/>
+      </w:pPr>
+    </w:lvl>
+    <w:lvl w:ilvl="2" w:tplc="0409001B" w:tentative="1">
+      <w:start w:val="1"/>
+      <w:numFmt w:val="lowerRoman"/>
+      <w:lvlText w:val="%3."/>
+      <w:lvlJc w:val="right"/>
+      <w:pPr>
+        <w:ind w:left="2160" w:hanging="180"/>
+      </w:pPr>
+    </w:lvl>
+    <w:lvl w:ilvl="3" w:tplc="0409000F" w:tentative="1">
+      <w:start w:val="1"/>
+      <w:numFmt w:val="decimal"/>
+      <w:lvlText w:val="%4."/>
+      <w:lvlJc w:val="left"/>
+      <w:pPr>
+        <w:ind w:left="2880" w:hanging="360"/>
+      </w:pPr>
+    </w:lvl>
+    <w:lvl w:ilvl="4" w:tplc="04090019" w:tentative="1">
+      <w:start w:val="1"/>
+      <w:numFmt w:val="lowerLetter"/>
+      <w:lvlText w:val="%5."/>
+      <w:lvlJc w:val="left"/>
+      <w:pPr>
+        <w:ind w:left="3600" w:hanging="360"/>
+      </w:pPr>
+    </w:lvl>
+    <w:lvl w:ilvl="5" w:tplc="0409001B" w:tentative="1">
+      <w:start w:val="1"/>
+      <w:numFmt w:val="lowerRoman"/>
+      <w:lvlText w:val="%6."/>
+      <w:lvlJc w:val="right"/>
+      <w:pPr>
+        <w:ind w:left="4320" w:hanging="180"/>
+      </w:pPr>
+    </w:lvl>
+    <w:lvl w:ilvl="6" w:tplc="0409000F" w:tentative="1">
+      <w:start w:val="1"/>
+      <w:numFmt w:val="decimal"/>
+      <w:lvlText w:val="%7."/>
+      <w:lvlJc w:val="left"/>
+      <w:pPr>
+        <w:ind w:left="5040" w:hanging="360"/>
+      </w:pPr>
+    </w:lvl>
+    <w:lvl w:ilvl="7" w:tplc="04090019" w:tentative="1">
+      <w:start w:val="1"/>
+      <w:numFmt w:val="lowerLetter"/>
+      <w:lvlText w:val="%8."/>
+      <w:lvlJc w:val="left"/>
+      <w:pPr>
+        <w:ind w:left="5760" w:hanging="360"/>
+      </w:pPr>
+    </w:lvl>
+    <w:lvl w:ilvl="8" w:tplc="0409001B" w:tentative="1">
+      <w:start w:val="1"/>
+      <w:numFmt w:val="lowerRoman"/>
+      <w:lvlText w:val="%9."/>
+      <w:lvlJc w:val="right"/>
+      <w:pPr>
+        <w:ind w:left="6480" w:hanging="180"/>
+      </w:pPr>
+    </w:lvl>
+  </w:abstractNum>
+  <w:abstractNum w:abstractNumId="7" w15:restartNumberingAfterBreak="0">
     <w:nsid w:val="4FC463B3"/>
     <w:multiLevelType w:val="hybridMultilevel"/>
     <w:tmpl w:val="368E2EFE"/>
@@ -14625,7 +15452,7 @@
       </w:pPr>
     </w:lvl>
   </w:abstractNum>
-  <w:abstractNum w:abstractNumId="6" w15:restartNumberingAfterBreak="0">
+  <w:abstractNum w:abstractNumId="8" w15:restartNumberingAfterBreak="0">
     <w:nsid w:val="55D469DC"/>
     <w:multiLevelType w:val="hybridMultilevel"/>
     <w:tmpl w:val="F6FA581C"/>
@@ -14711,7 +15538,7 @@
       </w:pPr>
     </w:lvl>
   </w:abstractNum>
-  <w:abstractNum w:abstractNumId="7" w15:restartNumberingAfterBreak="0">
+  <w:abstractNum w:abstractNumId="9" w15:restartNumberingAfterBreak="0">
     <w:nsid w:val="5A913223"/>
     <w:multiLevelType w:val="hybridMultilevel"/>
     <w:tmpl w:val="596CD836"/>
@@ -14797,7 +15624,7 @@
       </w:pPr>
     </w:lvl>
   </w:abstractNum>
-  <w:abstractNum w:abstractNumId="8" w15:restartNumberingAfterBreak="0">
+  <w:abstractNum w:abstractNumId="10" w15:restartNumberingAfterBreak="0">
     <w:nsid w:val="5B9523AA"/>
     <w:multiLevelType w:val="hybridMultilevel"/>
     <w:tmpl w:val="C1AA2462"/>
@@ -14883,7 +15710,7 @@
       </w:pPr>
     </w:lvl>
   </w:abstractNum>
-  <w:abstractNum w:abstractNumId="9" w15:restartNumberingAfterBreak="0">
+  <w:abstractNum w:abstractNumId="11" w15:restartNumberingAfterBreak="0">
     <w:nsid w:val="794F2D75"/>
     <w:multiLevelType w:val="hybridMultilevel"/>
     <w:tmpl w:val="4814A7CA"/>
@@ -14969,7 +15796,7 @@
       </w:pPr>
     </w:lvl>
   </w:abstractNum>
-  <w:abstractNum w:abstractNumId="10" w15:restartNumberingAfterBreak="0">
+  <w:abstractNum w:abstractNumId="12" w15:restartNumberingAfterBreak="0">
     <w:nsid w:val="7D5920BB"/>
     <w:multiLevelType w:val="hybridMultilevel"/>
     <w:tmpl w:val="D7D6B7BA"/>
@@ -15055,38 +15882,136 @@
       </w:pPr>
     </w:lvl>
   </w:abstractNum>
+  <w:abstractNum w:abstractNumId="13" w15:restartNumberingAfterBreak="0">
+    <w:nsid w:val="7EDF0FBA"/>
+    <w:multiLevelType w:val="hybridMultilevel"/>
+    <w:tmpl w:val="B0DED2E8"/>
+    <w:lvl w:ilvl="0" w:tplc="0409000F">
+      <w:start w:val="1"/>
+      <w:numFmt w:val="decimal"/>
+      <w:lvlText w:val="%1."/>
+      <w:lvlJc w:val="left"/>
+      <w:pPr>
+        <w:ind w:left="720" w:hanging="360"/>
+      </w:pPr>
+      <w:rPr>
+        <w:rFonts w:hint="default"/>
+      </w:rPr>
+    </w:lvl>
+    <w:lvl w:ilvl="1" w:tplc="04090019" w:tentative="1">
+      <w:start w:val="1"/>
+      <w:numFmt w:val="lowerLetter"/>
+      <w:lvlText w:val="%2."/>
+      <w:lvlJc w:val="left"/>
+      <w:pPr>
+        <w:ind w:left="1440" w:hanging="360"/>
+      </w:pPr>
+    </w:lvl>
+    <w:lvl w:ilvl="2" w:tplc="0409001B" w:tentative="1">
+      <w:start w:val="1"/>
+      <w:numFmt w:val="lowerRoman"/>
+      <w:lvlText w:val="%3."/>
+      <w:lvlJc w:val="right"/>
+      <w:pPr>
+        <w:ind w:left="2160" w:hanging="180"/>
+      </w:pPr>
+    </w:lvl>
+    <w:lvl w:ilvl="3" w:tplc="0409000F" w:tentative="1">
+      <w:start w:val="1"/>
+      <w:numFmt w:val="decimal"/>
+      <w:lvlText w:val="%4."/>
+      <w:lvlJc w:val="left"/>
+      <w:pPr>
+        <w:ind w:left="2880" w:hanging="360"/>
+      </w:pPr>
+    </w:lvl>
+    <w:lvl w:ilvl="4" w:tplc="04090019" w:tentative="1">
+      <w:start w:val="1"/>
+      <w:numFmt w:val="lowerLetter"/>
+      <w:lvlText w:val="%5."/>
+      <w:lvlJc w:val="left"/>
+      <w:pPr>
+        <w:ind w:left="3600" w:hanging="360"/>
+      </w:pPr>
+    </w:lvl>
+    <w:lvl w:ilvl="5" w:tplc="0409001B" w:tentative="1">
+      <w:start w:val="1"/>
+      <w:numFmt w:val="lowerRoman"/>
+      <w:lvlText w:val="%6."/>
+      <w:lvlJc w:val="right"/>
+      <w:pPr>
+        <w:ind w:left="4320" w:hanging="180"/>
+      </w:pPr>
+    </w:lvl>
+    <w:lvl w:ilvl="6" w:tplc="0409000F" w:tentative="1">
+      <w:start w:val="1"/>
+      <w:numFmt w:val="decimal"/>
+      <w:lvlText w:val="%7."/>
+      <w:lvlJc w:val="left"/>
+      <w:pPr>
+        <w:ind w:left="5040" w:hanging="360"/>
+      </w:pPr>
+    </w:lvl>
+    <w:lvl w:ilvl="7" w:tplc="04090019" w:tentative="1">
+      <w:start w:val="1"/>
+      <w:numFmt w:val="lowerLetter"/>
+      <w:lvlText w:val="%8."/>
+      <w:lvlJc w:val="left"/>
+      <w:pPr>
+        <w:ind w:left="5760" w:hanging="360"/>
+      </w:pPr>
+    </w:lvl>
+    <w:lvl w:ilvl="8" w:tplc="0409001B" w:tentative="1">
+      <w:start w:val="1"/>
+      <w:numFmt w:val="lowerRoman"/>
+      <w:lvlText w:val="%9."/>
+      <w:lvlJc w:val="right"/>
+      <w:pPr>
+        <w:ind w:left="6480" w:hanging="180"/>
+      </w:pPr>
+    </w:lvl>
+  </w:abstractNum>
   <w:num w:numId="1">
-    <w:abstractNumId w:val="4"/>
+    <w:abstractNumId w:val="6"/>
   </w:num>
   <w:num w:numId="2">
-    <w:abstractNumId w:val="3"/>
+    <w:abstractNumId w:val="5"/>
   </w:num>
   <w:num w:numId="3">
-    <w:abstractNumId w:val="7"/>
+    <w:abstractNumId w:val="9"/>
   </w:num>
   <w:num w:numId="4">
     <w:abstractNumId w:val="1"/>
   </w:num>
   <w:num w:numId="5">
-    <w:abstractNumId w:val="10"/>
+    <w:abstractNumId w:val="12"/>
   </w:num>
   <w:num w:numId="6">
-    <w:abstractNumId w:val="8"/>
+    <w:abstractNumId w:val="10"/>
   </w:num>
   <w:num w:numId="7">
     <w:abstractNumId w:val="0"/>
   </w:num>
   <w:num w:numId="8">
+    <w:abstractNumId w:val="3"/>
+  </w:num>
+  <w:num w:numId="9">
+    <w:abstractNumId w:val="8"/>
+  </w:num>
+  <w:num w:numId="10">
+    <w:abstractNumId w:val="11"/>
+  </w:num>
+  <w:num w:numId="11">
+    <w:abstractNumId w:val="7"/>
+  </w:num>
+  <w:num w:numId="12">
     <w:abstractNumId w:val="2"/>
   </w:num>
-  <w:num w:numId="9">
-    <w:abstractNumId w:val="6"/>
+  <w:num w:numId="13">
+    <w:abstractNumId w:val="4"/>
   </w:num>
-  <w:num w:numId="10">
-    <w:abstractNumId w:val="9"/>
-  </w:num>
-  <w:num w:numId="11">
-    <w:abstractNumId w:val="5"/>
+  <w:num w:numId="14">
+    <w:abstractNumId w:val="13"/>
   </w:num>
 </w:numbering>
 </file>
@@ -16218,7 +17143,7 @@
 </file>
 
 <file path=customXml/itemProps1.xml><?xml version="1.0" encoding="utf-8"?>
-<ds:datastoreItem xmlns:ds="http://schemas.openxmlformats.org/officeDocument/2006/customXml" ds:itemID="{28F0AB35-C819-4D2F-AA83-A4020FED98C2}">
+<ds:datastoreItem xmlns:ds="http://schemas.openxmlformats.org/officeDocument/2006/customXml" ds:itemID="{2F6B1A59-C0C4-4C12-9ACF-526B1432774F}">
   <ds:schemaRefs>
     <ds:schemaRef ds:uri="http://schemas.openxmlformats.org/officeDocument/2006/bibliography"/>
   </ds:schemaRefs>

</xml_diff>

<commit_message>
doc and comment updates
</commit_message>
<xml_diff>
--- a/doc/Blotch3D.docx
+++ b/doc/Blotch3D.docx
@@ -3155,14 +3155,14 @@
           <w:rFonts w:asciiTheme="majorHAnsi" w:hAnsiTheme="majorHAnsi" w:cstheme="majorHAnsi"/>
           <w:color w:val="FFFF00"/>
         </w:rPr>
-        <w:t xml:space="preserve">To create a new project, </w:t>
-      </w:r>
-      <w:r>
-        <w:rPr>
-          <w:rFonts w:asciiTheme="majorHAnsi" w:hAnsiTheme="majorHAnsi" w:cstheme="majorHAnsi"/>
-          <w:color w:val="FFFF00"/>
-        </w:rPr>
-        <w:t>if you haven’t already</w:t>
+        <w:t>To create a new project</w:t>
+      </w:r>
+      <w:r>
+        <w:rPr>
+          <w:rFonts w:asciiTheme="majorHAnsi" w:hAnsiTheme="majorHAnsi" w:cstheme="majorHAnsi"/>
+          <w:color w:val="FFFF00"/>
+        </w:rPr>
+        <w:t>,</w:t>
       </w:r>
       <w:r>
         <w:rPr>
@@ -3215,7 +3215,28 @@
           <w:rFonts w:asciiTheme="majorHAnsi" w:hAnsiTheme="majorHAnsi" w:cstheme="majorHAnsi"/>
           <w:color w:val="FFFF00"/>
         </w:rPr>
-        <w:t xml:space="preserve"> section.</w:t>
+        <w:t xml:space="preserve"> section</w:t>
+      </w:r>
+      <w:r>
+        <w:rPr>
+          <w:rFonts w:asciiTheme="majorHAnsi" w:hAnsiTheme="majorHAnsi" w:cstheme="majorHAnsi"/>
+          <w:color w:val="FFFF00"/>
+        </w:rPr>
+        <w:t xml:space="preserve">, </w:t>
+      </w:r>
+      <w:r>
+        <w:rPr>
+          <w:rFonts w:asciiTheme="majorHAnsi" w:hAnsiTheme="majorHAnsi" w:cstheme="majorHAnsi"/>
+          <w:color w:val="FFFF00"/>
+        </w:rPr>
+        <w:t>if you haven’t already</w:t>
+      </w:r>
+      <w:r>
+        <w:rPr>
+          <w:rFonts w:asciiTheme="majorHAnsi" w:hAnsiTheme="majorHAnsi" w:cstheme="majorHAnsi"/>
+          <w:color w:val="FFFF00"/>
+        </w:rPr>
+        <w:t>.</w:t>
       </w:r>
       <w:r>
         <w:rPr>
@@ -3322,7 +3343,21 @@
           <w:rFonts w:asciiTheme="majorHAnsi" w:hAnsiTheme="majorHAnsi" w:cstheme="majorHAnsi"/>
           <w:color w:val="FFFF00"/>
         </w:rPr>
-        <w:t xml:space="preserve">try one of the following, in order of increasing </w:t>
+        <w:t>try one of the following,</w:t>
+      </w:r>
+      <w:r>
+        <w:rPr>
+          <w:rFonts w:asciiTheme="majorHAnsi" w:hAnsiTheme="majorHAnsi" w:cstheme="majorHAnsi"/>
+          <w:color w:val="FFFF00"/>
+        </w:rPr>
+        <w:t xml:space="preserve"> roughly</w:t>
+      </w:r>
+      <w:r>
+        <w:rPr>
+          <w:rFonts w:asciiTheme="majorHAnsi" w:hAnsiTheme="majorHAnsi" w:cstheme="majorHAnsi"/>
+          <w:color w:val="FFFF00"/>
+        </w:rPr>
+        <w:t xml:space="preserve"> in order of increasing </w:t>
       </w:r>
       <w:r>
         <w:rPr>
@@ -3478,7 +3513,21 @@
           <w:rFonts w:asciiTheme="majorHAnsi" w:hAnsiTheme="majorHAnsi" w:cstheme="majorHAnsi"/>
           <w:color w:val="FFFF00"/>
         </w:rPr>
-        <w:t xml:space="preserve">ook online for instructions on creating the project </w:t>
+        <w:t>ook online for instructions on creating the project</w:t>
+      </w:r>
+      <w:r>
+        <w:rPr>
+          <w:rFonts w:asciiTheme="majorHAnsi" w:hAnsiTheme="majorHAnsi" w:cstheme="majorHAnsi"/>
+          <w:color w:val="FFFF00"/>
+        </w:rPr>
+        <w:t>/platform</w:t>
+      </w:r>
+      <w:r>
+        <w:rPr>
+          <w:rFonts w:asciiTheme="majorHAnsi" w:hAnsiTheme="majorHAnsi" w:cstheme="majorHAnsi"/>
+          <w:color w:val="FFFF00"/>
+        </w:rPr>
+        <w:t xml:space="preserve"> </w:t>
       </w:r>
       <w:r>
         <w:rPr>
@@ -4053,11 +4102,6 @@
     </w:p>
     <w:p>
       <w:pPr>
-        <w:pStyle w:val="ListParagraph"/>
-        <w:numPr>
-          <w:ilvl w:val="1"/>
-          <w:numId w:val="7"/>
-        </w:numPr>
         <w:shd w:val="clear" w:color="auto" w:fill="000000" w:themeFill="text1"/>
         <w:rPr>
           <w:rFonts w:asciiTheme="majorHAnsi" w:hAnsiTheme="majorHAnsi" w:cstheme="majorHAnsi"/>
@@ -4429,28 +4473,35 @@
           <w:rFonts w:asciiTheme="majorHAnsi" w:hAnsiTheme="majorHAnsi" w:cstheme="majorHAnsi"/>
           <w:color w:val="FFFF00"/>
         </w:rPr>
-        <w:t>T</w:t>
-      </w:r>
-      <w:r>
-        <w:rPr>
-          <w:rFonts w:asciiTheme="majorHAnsi" w:hAnsiTheme="majorHAnsi" w:cstheme="majorHAnsi"/>
-          <w:color w:val="FFFF00"/>
-        </w:rPr>
-        <w:t xml:space="preserve">he thread that instantiates the BlWindow3D-derived class, calls the Run method, etc., </w:t>
-      </w:r>
-      <w:r>
-        <w:rPr>
-          <w:rFonts w:asciiTheme="majorHAnsi" w:hAnsiTheme="majorHAnsi" w:cstheme="majorHAnsi"/>
-          <w:color w:val="FFFF00"/>
-        </w:rPr>
-        <w:t xml:space="preserve">we will call </w:t>
-      </w:r>
-      <w:r>
-        <w:rPr>
-          <w:rFonts w:asciiTheme="majorHAnsi" w:hAnsiTheme="majorHAnsi" w:cstheme="majorHAnsi"/>
-          <w:color w:val="FFFF00"/>
-        </w:rPr>
-        <w:t>the “3D thread”.</w:t>
+        <w:t>W</w:t>
+      </w:r>
+      <w:r>
+        <w:rPr>
+          <w:rFonts w:asciiTheme="majorHAnsi" w:hAnsiTheme="majorHAnsi" w:cstheme="majorHAnsi"/>
+          <w:color w:val="FFFF00"/>
+        </w:rPr>
+        <w:t xml:space="preserve">e will call </w:t>
+      </w:r>
+      <w:r>
+        <w:rPr>
+          <w:rFonts w:asciiTheme="majorHAnsi" w:hAnsiTheme="majorHAnsi" w:cstheme="majorHAnsi"/>
+          <w:color w:val="FFFF00"/>
+        </w:rPr>
+        <w:t xml:space="preserve">the </w:t>
+      </w:r>
+      <w:r>
+        <w:rPr>
+          <w:rFonts w:asciiTheme="majorHAnsi" w:hAnsiTheme="majorHAnsi" w:cstheme="majorHAnsi"/>
+          <w:color w:val="FFFF00"/>
+        </w:rPr>
+        <w:t xml:space="preserve">abovementioned thread the </w:t>
+      </w:r>
+      <w:r>
+        <w:rPr>
+          <w:rFonts w:asciiTheme="majorHAnsi" w:hAnsiTheme="majorHAnsi" w:cstheme="majorHAnsi"/>
+          <w:color w:val="FFFF00"/>
+        </w:rPr>
+        <w:t>“3D thread”.</w:t>
       </w:r>
     </w:p>
     <w:p>
@@ -5225,7 +5276,21 @@
           <w:rFonts w:asciiTheme="majorHAnsi" w:hAnsiTheme="majorHAnsi" w:cstheme="majorHAnsi"/>
           <w:color w:val="FFFF00"/>
         </w:rPr>
-        <w:t xml:space="preserve"> application code resides, except the actual drawing code. For multi-threaded applications, this is where all application code resides that does anything with 3D resources.</w:t>
+        <w:t xml:space="preserve"> application code resides, except the actual drawing code. For multi-threaded applications, this is </w:t>
+      </w:r>
+      <w:r>
+        <w:rPr>
+          <w:rFonts w:asciiTheme="majorHAnsi" w:hAnsiTheme="majorHAnsi" w:cstheme="majorHAnsi"/>
+          <w:color w:val="FFFF00"/>
+        </w:rPr>
+        <w:t xml:space="preserve">typically </w:t>
+      </w:r>
+      <w:r>
+        <w:rPr>
+          <w:rFonts w:asciiTheme="majorHAnsi" w:hAnsiTheme="majorHAnsi" w:cstheme="majorHAnsi"/>
+          <w:color w:val="FFFF00"/>
+        </w:rPr>
+        <w:t>where all application code resides that does anything with 3D resources.</w:t>
       </w:r>
     </w:p>
     <w:p>
@@ -5335,7 +5400,21 @@
           <w:rFonts w:asciiTheme="majorHAnsi" w:hAnsiTheme="majorHAnsi" w:cstheme="majorHAnsi"/>
           <w:color w:val="FFFF00"/>
         </w:rPr>
-        <w:t xml:space="preserve"> This is where you put drawing code</w:t>
+        <w:t xml:space="preserve"> This is where you </w:t>
+      </w:r>
+      <w:r>
+        <w:rPr>
+          <w:rFonts w:asciiTheme="majorHAnsi" w:hAnsiTheme="majorHAnsi" w:cstheme="majorHAnsi"/>
+          <w:color w:val="FFFF00"/>
+        </w:rPr>
+        <w:t xml:space="preserve">must </w:t>
+      </w:r>
+      <w:r>
+        <w:rPr>
+          <w:rFonts w:asciiTheme="majorHAnsi" w:hAnsiTheme="majorHAnsi" w:cstheme="majorHAnsi"/>
+          <w:color w:val="FFFF00"/>
+        </w:rPr>
+        <w:t>put drawing code</w:t>
       </w:r>
       <w:r>
         <w:rPr>
@@ -5402,7 +5481,21 @@
           <w:rFonts w:asciiTheme="majorHAnsi" w:hAnsiTheme="majorHAnsi" w:cstheme="majorHAnsi"/>
           <w:color w:val="FFFF00"/>
         </w:rPr>
-        <w:t>For apps that may suffer from severe CPU exhaustion, you may want to put your app code in this method so it is called less frequently (</w:t>
+        <w:t>For apps that may suffer from severe CPU exhaustion</w:t>
+      </w:r>
+      <w:r>
+        <w:rPr>
+          <w:rFonts w:asciiTheme="majorHAnsi" w:hAnsiTheme="majorHAnsi" w:cstheme="majorHAnsi"/>
+          <w:color w:val="FFFF00"/>
+        </w:rPr>
+        <w:t xml:space="preserve"> (at least for the 3D thread)</w:t>
+      </w:r>
+      <w:r>
+        <w:rPr>
+          <w:rFonts w:asciiTheme="majorHAnsi" w:hAnsiTheme="majorHAnsi" w:cstheme="majorHAnsi"/>
+          <w:color w:val="FFFF00"/>
+        </w:rPr>
+        <w:t>, you may want to put your app code in this method so it is called less frequently (</w:t>
       </w:r>
       <w:proofErr w:type="gramStart"/>
       <w:r>
@@ -5418,14 +5511,35 @@
           <w:rFonts w:asciiTheme="majorHAnsi" w:hAnsiTheme="majorHAnsi" w:cstheme="majorHAnsi"/>
           <w:color w:val="FFFF00"/>
         </w:rPr>
-        <w:t xml:space="preserve"> that code can properly handle that </w:t>
-      </w:r>
-      <w:r>
-        <w:rPr>
-          <w:rFonts w:asciiTheme="majorHAnsi" w:hAnsiTheme="majorHAnsi" w:cstheme="majorHAnsi"/>
-          <w:color w:val="FFFF00"/>
-        </w:rPr>
-        <w:t>variable periodicity</w:t>
+        <w:t xml:space="preserve"> that code can properly handle </w:t>
+      </w:r>
+      <w:r>
+        <w:rPr>
+          <w:rFonts w:asciiTheme="majorHAnsi" w:hAnsiTheme="majorHAnsi" w:cstheme="majorHAnsi"/>
+          <w:color w:val="FFFF00"/>
+        </w:rPr>
+        <w:t>being called at</w:t>
+      </w:r>
+      <w:r>
+        <w:rPr>
+          <w:rFonts w:asciiTheme="majorHAnsi" w:hAnsiTheme="majorHAnsi" w:cstheme="majorHAnsi"/>
+          <w:color w:val="FFFF00"/>
+        </w:rPr>
+        <w:t xml:space="preserve"> </w:t>
+      </w:r>
+      <w:r>
+        <w:rPr>
+          <w:rFonts w:asciiTheme="majorHAnsi" w:hAnsiTheme="majorHAnsi" w:cstheme="majorHAnsi"/>
+          <w:color w:val="FFFF00"/>
+        </w:rPr>
+        <w:t xml:space="preserve">variable </w:t>
+      </w:r>
+      <w:r>
+        <w:rPr>
+          <w:rFonts w:asciiTheme="majorHAnsi" w:hAnsiTheme="majorHAnsi" w:cstheme="majorHAnsi"/>
+          <w:color w:val="FFFF00"/>
+        </w:rPr>
+        <w:t>rates</w:t>
       </w:r>
       <w:r>
         <w:rPr>
@@ -5570,7 +5684,21 @@
           <w:rFonts w:asciiTheme="majorHAnsi" w:hAnsiTheme="majorHAnsi" w:cstheme="majorHAnsi"/>
           <w:color w:val="FFFF00"/>
         </w:rPr>
-        <w:t xml:space="preserve">other threads need to </w:t>
+        <w:t xml:space="preserve">other threads </w:t>
+      </w:r>
+      <w:r>
+        <w:rPr>
+          <w:rFonts w:asciiTheme="majorHAnsi" w:hAnsiTheme="majorHAnsi" w:cstheme="majorHAnsi"/>
+          <w:color w:val="FFFF00"/>
+        </w:rPr>
+        <w:t xml:space="preserve">do </w:t>
+      </w:r>
+      <w:r>
+        <w:rPr>
+          <w:rFonts w:asciiTheme="majorHAnsi" w:hAnsiTheme="majorHAnsi" w:cstheme="majorHAnsi"/>
+          <w:color w:val="FFFF00"/>
+        </w:rPr>
+        <w:t xml:space="preserve">need to </w:t>
       </w:r>
       <w:r>
         <w:rPr>
@@ -5757,7 +5885,7 @@
           <w:rFonts w:asciiTheme="majorHAnsi" w:hAnsiTheme="majorHAnsi" w:cstheme="majorHAnsi"/>
           <w:color w:val="FFFF00"/>
         </w:rPr>
-        <w:t xml:space="preserve">does not </w:t>
+        <w:t xml:space="preserve">do not </w:t>
       </w:r>
       <w:r>
         <w:rPr>
@@ -6247,16 +6375,7 @@
           <w:rFonts w:asciiTheme="majorHAnsi" w:hAnsiTheme="majorHAnsi" w:cstheme="majorHAnsi"/>
           <w:color w:val="FFFF00"/>
         </w:rPr>
-        <w:t>” file in that folder to your p</w:t>
-      </w:r>
-      <w:bookmarkStart w:id="61" w:name="_GoBack"/>
-      <w:bookmarkEnd w:id="61"/>
-      <w:r>
-        <w:rPr>
-          <w:rFonts w:asciiTheme="majorHAnsi" w:hAnsiTheme="majorHAnsi" w:cstheme="majorHAnsi"/>
-          <w:color w:val="FFFF00"/>
-        </w:rPr>
-        <w:t>roject</w:t>
+        <w:t>” file in that folder to your project</w:t>
       </w:r>
     </w:p>
     <w:p>
@@ -6588,14 +6707,7 @@
           <w:rFonts w:asciiTheme="majorHAnsi" w:hAnsiTheme="majorHAnsi" w:cstheme="majorHAnsi"/>
           <w:color w:val="FFFF00"/>
         </w:rPr>
-        <w:t>In the first </w:t>
-      </w:r>
-      <w:r>
-        <w:rPr>
-          <w:rFonts w:asciiTheme="majorHAnsi" w:hAnsiTheme="majorHAnsi" w:cstheme="majorHAnsi"/>
-          <w:color w:val="FFFF00"/>
-        </w:rPr>
-        <w:t>&lt;</w:t>
+        <w:t>In the first &lt;</w:t>
       </w:r>
       <w:proofErr w:type="spellStart"/>
       <w:r>
@@ -6694,37 +6806,29 @@
           <w:rFonts w:asciiTheme="majorHAnsi" w:hAnsiTheme="majorHAnsi" w:cstheme="majorHAnsi"/>
           <w:color w:val="FFFF00"/>
         </w:rPr>
-        <w:t xml:space="preserve"> For </w:t>
-      </w:r>
-      <w:proofErr w:type="gramStart"/>
-      <w:r>
-        <w:rPr>
-          <w:rFonts w:asciiTheme="majorHAnsi" w:hAnsiTheme="majorHAnsi" w:cstheme="majorHAnsi"/>
-          <w:color w:val="FFFF00"/>
-        </w:rPr>
-        <w:t>example</w:t>
-      </w:r>
-      <w:proofErr w:type="gramEnd"/>
-      <w:r>
-        <w:rPr>
-          <w:rFonts w:asciiTheme="majorHAnsi" w:hAnsiTheme="majorHAnsi" w:cstheme="majorHAnsi"/>
-          <w:color w:val="FFFF00"/>
-        </w:rPr>
-        <w:t>…</w:t>
-      </w:r>
-    </w:p>
-    <w:p>
-      <w:pPr>
-        <w:pStyle w:val="ListParagraph"/>
-        <w:autoSpaceDE w:val="0"/>
-        <w:autoSpaceDN w:val="0"/>
-        <w:adjustRightInd w:val="0"/>
-        <w:spacing w:after="0" w:line="240" w:lineRule="auto"/>
-        <w:rPr>
-          <w:rFonts w:asciiTheme="majorHAnsi" w:hAnsiTheme="majorHAnsi" w:cstheme="majorHAnsi"/>
-          <w:color w:val="FFFF00"/>
-        </w:rPr>
-      </w:pPr>
+        <w:t xml:space="preserve"> For exampl</w:t>
+      </w:r>
+      <w:r>
+        <w:rPr>
+          <w:rFonts w:asciiTheme="majorHAnsi" w:hAnsiTheme="majorHAnsi" w:cstheme="majorHAnsi"/>
+          <w:color w:val="FFFF00"/>
+        </w:rPr>
+        <w:t>e</w:t>
+      </w:r>
+      <w:r>
+        <w:rPr>
+          <w:rFonts w:asciiTheme="majorHAnsi" w:hAnsiTheme="majorHAnsi" w:cstheme="majorHAnsi"/>
+          <w:color w:val="FFFF00"/>
+        </w:rPr>
+        <w:t>:</w:t>
+      </w:r>
+      <w:r>
+        <w:rPr>
+          <w:rFonts w:asciiTheme="majorHAnsi" w:hAnsiTheme="majorHAnsi" w:cstheme="majorHAnsi"/>
+          <w:color w:val="FFFF00"/>
+        </w:rPr>
+        <w:t xml:space="preserve"> </w:t>
+      </w:r>
       <w:r>
         <w:rPr>
           <w:rFonts w:asciiTheme="majorHAnsi" w:hAnsiTheme="majorHAnsi" w:cstheme="majorHAnsi"/>
@@ -6823,14 +6927,7 @@
           <w:rFonts w:asciiTheme="majorHAnsi" w:hAnsiTheme="majorHAnsi" w:cstheme="majorHAnsi"/>
           <w:color w:val="FFFF00"/>
         </w:rPr>
-        <w:t>&lt;MonoGa</w:t>
-      </w:r>
-      <w:r>
-        <w:rPr>
-          <w:rFonts w:asciiTheme="majorHAnsi" w:hAnsiTheme="majorHAnsi" w:cstheme="majorHAnsi"/>
-          <w:color w:val="FFFF00"/>
-        </w:rPr>
-        <w:t>meInstallDirectory Condition="'$(OS)</w:t>
+        <w:t>&lt;MonoGameInstallDirectory Condition="'$(OS)</w:t>
       </w:r>
       <w:proofErr w:type="gramStart"/>
       <w:r>
@@ -6846,7 +6943,43 @@
           <w:rFonts w:asciiTheme="majorHAnsi" w:hAnsiTheme="majorHAnsi" w:cstheme="majorHAnsi"/>
           <w:color w:val="FFFF00"/>
         </w:rPr>
-        <w:t>= 'Unix' "&gt;$(MSBuildProgramFiles32)&lt;/MonoGameInstallDirectory&gt;</w:t>
+        <w:t>= 'Unix' "&gt;$(MSBuildProgramFiles32)&lt;/</w:t>
+      </w:r>
+      <w:proofErr w:type="spellStart"/>
+      <w:r>
+        <w:rPr>
+          <w:rFonts w:asciiTheme="majorHAnsi" w:hAnsiTheme="majorHAnsi" w:cstheme="majorHAnsi"/>
+          <w:color w:val="FFFF00"/>
+        </w:rPr>
+        <w:t>MonoGameInstallDirectory</w:t>
+      </w:r>
+      <w:proofErr w:type="spellEnd"/>
+      <w:r>
+        <w:rPr>
+          <w:rFonts w:asciiTheme="majorHAnsi" w:hAnsiTheme="majorHAnsi" w:cstheme="majorHAnsi"/>
+          <w:color w:val="FFFF00"/>
+        </w:rPr>
+        <w:t>&gt;</w:t>
+      </w:r>
+    </w:p>
+    <w:p>
+      <w:pPr>
+        <w:pStyle w:val="ListParagraph"/>
+        <w:autoSpaceDE w:val="0"/>
+        <w:autoSpaceDN w:val="0"/>
+        <w:adjustRightInd w:val="0"/>
+        <w:spacing w:after="0" w:line="240" w:lineRule="auto"/>
+        <w:rPr>
+          <w:rFonts w:asciiTheme="majorHAnsi" w:hAnsiTheme="majorHAnsi" w:cstheme="majorHAnsi"/>
+          <w:color w:val="FFFF00"/>
+        </w:rPr>
+      </w:pPr>
+      <w:r>
+        <w:rPr>
+          <w:rFonts w:asciiTheme="majorHAnsi" w:hAnsiTheme="majorHAnsi" w:cstheme="majorHAnsi"/>
+          <w:color w:val="FFFF00"/>
+        </w:rPr>
+        <w:t>&lt;MonoGameInstallDirectory Condition="'$(OS)' == 'Unix' "&gt;$(MSBuildExtensionsPath)&lt;/MonoGameInstallDirectory&gt;</w:t>
       </w:r>
     </w:p>
     <w:p>
@@ -6870,16 +7003,51 @@
           <w:rFonts w:asciiTheme="majorHAnsi" w:hAnsiTheme="majorHAnsi" w:cstheme="majorHAnsi"/>
           <w:color w:val="FFFF00"/>
         </w:rPr>
-        <w:t>&lt;MonoGameInstallDirectory Condition="'$(OS)' == 'Unix' "&gt;$(MSBuildExtensionsPath)&lt;/MonoGameInstallDirectory&gt;</w:t>
+        <w:t xml:space="preserve">Find the &lt;Import/&gt; element for the </w:t>
+      </w:r>
+      <w:proofErr w:type="spellStart"/>
+      <w:r>
+        <w:rPr>
+          <w:rFonts w:asciiTheme="majorHAnsi" w:hAnsiTheme="majorHAnsi" w:cstheme="majorHAnsi"/>
+          <w:color w:val="FFFF00"/>
+        </w:rPr>
+        <w:t>CSharp</w:t>
+      </w:r>
+      <w:proofErr w:type="spellEnd"/>
+      <w:r>
+        <w:rPr>
+          <w:rFonts w:asciiTheme="majorHAnsi" w:hAnsiTheme="majorHAnsi" w:cstheme="majorHAnsi"/>
+          <w:color w:val="FFFF00"/>
+        </w:rPr>
+        <w:t xml:space="preserve"> (or </w:t>
+      </w:r>
+      <w:proofErr w:type="spellStart"/>
+      <w:r>
+        <w:rPr>
+          <w:rFonts w:asciiTheme="majorHAnsi" w:hAnsiTheme="majorHAnsi" w:cstheme="majorHAnsi"/>
+          <w:color w:val="FFFF00"/>
+        </w:rPr>
+        <w:t>FSharp</w:t>
+      </w:r>
+      <w:proofErr w:type="spellEnd"/>
+      <w:r>
+        <w:rPr>
+          <w:rFonts w:asciiTheme="majorHAnsi" w:hAnsiTheme="majorHAnsi" w:cstheme="majorHAnsi"/>
+          <w:color w:val="FFFF00"/>
+        </w:rPr>
+        <w:t>) targets and underneath add</w:t>
+      </w:r>
+      <w:r>
+        <w:rPr>
+          <w:rFonts w:asciiTheme="majorHAnsi" w:hAnsiTheme="majorHAnsi" w:cstheme="majorHAnsi"/>
+          <w:color w:val="FFFF00"/>
+        </w:rPr>
+        <w:t>:</w:t>
       </w:r>
     </w:p>
     <w:p>
       <w:pPr>
         <w:pStyle w:val="ListParagraph"/>
-        <w:numPr>
-          <w:ilvl w:val="0"/>
-          <w:numId w:val="12"/>
-        </w:numPr>
         <w:autoSpaceDE w:val="0"/>
         <w:autoSpaceDN w:val="0"/>
         <w:adjustRightInd w:val="0"/>
@@ -6894,39 +7062,7 @@
           <w:rFonts w:asciiTheme="majorHAnsi" w:hAnsiTheme="majorHAnsi" w:cstheme="majorHAnsi"/>
           <w:color w:val="FFFF00"/>
         </w:rPr>
-        <w:t xml:space="preserve">Find the &lt;Import/&gt; element for the </w:t>
-      </w:r>
-      <w:proofErr w:type="spellStart"/>
-      <w:r>
-        <w:rPr>
-          <w:rFonts w:asciiTheme="majorHAnsi" w:hAnsiTheme="majorHAnsi" w:cstheme="majorHAnsi"/>
-          <w:color w:val="FFFF00"/>
-        </w:rPr>
-        <w:t>CSharp</w:t>
-      </w:r>
-      <w:proofErr w:type="spellEnd"/>
-      <w:r>
-        <w:rPr>
-          <w:rFonts w:asciiTheme="majorHAnsi" w:hAnsiTheme="majorHAnsi" w:cstheme="majorHAnsi"/>
-          <w:color w:val="FFFF00"/>
-        </w:rPr>
-        <w:t xml:space="preserve"> (or </w:t>
-      </w:r>
-      <w:proofErr w:type="spellStart"/>
-      <w:r>
-        <w:rPr>
-          <w:rFonts w:asciiTheme="majorHAnsi" w:hAnsiTheme="majorHAnsi" w:cstheme="majorHAnsi"/>
-          <w:color w:val="FFFF00"/>
-        </w:rPr>
-        <w:t>FSharp</w:t>
-      </w:r>
-      <w:proofErr w:type="spellEnd"/>
-      <w:r>
-        <w:rPr>
-          <w:rFonts w:asciiTheme="majorHAnsi" w:hAnsiTheme="majorHAnsi" w:cstheme="majorHAnsi"/>
-          <w:color w:val="FFFF00"/>
-        </w:rPr>
-        <w:t>) targets and underneath add&lt;Import Project="$(MSBuildExtensionsPath)\MonoGame\v3.0\MonoGame.Content.Builder.targets" /&gt;</w:t>
+        <w:t>&lt;Import Project="$(MSBuildExtensionsPath)\MonoGame\v3.0\MonoGame.Content.Builder.targets" /&gt;</w:t>
       </w:r>
     </w:p>
     <w:p>
@@ -7395,7 +7531,21 @@
           <w:rFonts w:asciiTheme="majorHAnsi" w:hAnsiTheme="majorHAnsi" w:cstheme="majorHAnsi"/>
           <w:color w:val="FFFF00"/>
         </w:rPr>
-        <w:t xml:space="preserve"> Also, you may be able to import certain existing models from the web.</w:t>
+        <w:t xml:space="preserve"> Also, you may be able to import certain existing models from the web</w:t>
+      </w:r>
+      <w:r>
+        <w:rPr>
+          <w:rFonts w:asciiTheme="majorHAnsi" w:hAnsiTheme="majorHAnsi" w:cstheme="majorHAnsi"/>
+          <w:color w:val="FFFF00"/>
+        </w:rPr>
+        <w:t>, but mind the copyright</w:t>
+      </w:r>
+      <w:r>
+        <w:rPr>
+          <w:rFonts w:asciiTheme="majorHAnsi" w:hAnsiTheme="majorHAnsi" w:cstheme="majorHAnsi"/>
+          <w:color w:val="FFFF00"/>
+        </w:rPr>
+        <w:t>.</w:t>
       </w:r>
     </w:p>
     <w:p>
@@ -7414,19 +7564,19 @@
       <w:pPr>
         <w:pStyle w:val="Heading1"/>
       </w:pPr>
-      <w:bookmarkStart w:id="62" w:name="_Introduction_to_Matrices"/>
-      <w:bookmarkStart w:id="63" w:name="_Dynamically_changing_a"/>
-      <w:bookmarkStart w:id="64" w:name="_Toc517055698"/>
-      <w:bookmarkStart w:id="65" w:name="_Toc517334344"/>
-      <w:bookmarkStart w:id="66" w:name="_Toc519659707"/>
+      <w:bookmarkStart w:id="61" w:name="_Introduction_to_Matrices"/>
+      <w:bookmarkStart w:id="62" w:name="_Dynamically_changing_a"/>
+      <w:bookmarkStart w:id="63" w:name="_Toc517055698"/>
+      <w:bookmarkStart w:id="64" w:name="_Toc517334344"/>
+      <w:bookmarkStart w:id="65" w:name="_Toc519659707"/>
+      <w:bookmarkEnd w:id="61"/>
       <w:bookmarkEnd w:id="62"/>
+      <w:r>
+        <w:t>Dynamically changing a sprite’s orientation and position</w:t>
+      </w:r>
       <w:bookmarkEnd w:id="63"/>
-      <w:r>
-        <w:t>Dynamically changing a sprite’s orientation and position</w:t>
-      </w:r>
       <w:bookmarkEnd w:id="64"/>
       <w:bookmarkEnd w:id="65"/>
-      <w:bookmarkEnd w:id="66"/>
     </w:p>
     <w:p>
       <w:pPr>
@@ -7925,20 +8075,20 @@
       <w:pPr>
         <w:pStyle w:val="Heading1"/>
       </w:pPr>
-      <w:bookmarkStart w:id="67" w:name="_Toc516117029"/>
-      <w:bookmarkStart w:id="68" w:name="_Toc517055699"/>
-      <w:bookmarkStart w:id="69" w:name="_Toc517334345"/>
-      <w:bookmarkStart w:id="70" w:name="_Toc519659708"/>
+      <w:bookmarkStart w:id="66" w:name="_Toc516117029"/>
+      <w:bookmarkStart w:id="67" w:name="_Toc517055699"/>
+      <w:bookmarkStart w:id="68" w:name="_Toc517334345"/>
+      <w:bookmarkStart w:id="69" w:name="_Toc519659708"/>
       <w:r>
         <w:t>Matrix i</w:t>
       </w:r>
       <w:r>
         <w:t>nternals</w:t>
       </w:r>
+      <w:bookmarkEnd w:id="66"/>
       <w:bookmarkEnd w:id="67"/>
       <w:bookmarkEnd w:id="68"/>
       <w:bookmarkEnd w:id="69"/>
-      <w:bookmarkEnd w:id="70"/>
     </w:p>
     <w:p>
       <w:pPr>
@@ -11733,7 +11883,21 @@
           <w:rFonts w:asciiTheme="majorHAnsi" w:hAnsiTheme="majorHAnsi" w:cstheme="majorHAnsi"/>
           <w:color w:val="FFFF00"/>
         </w:rPr>
-        <w:t xml:space="preserve"> If you are interested in how the individual matrix elements are processed to perform matrix arithmetic, you can look it up online.</w:t>
+        <w:t xml:space="preserve"> If you are interested in how the individual matrix elements are processed to perform matrix arithmetic, </w:t>
+      </w:r>
+      <w:r>
+        <w:rPr>
+          <w:rFonts w:asciiTheme="majorHAnsi" w:hAnsiTheme="majorHAnsi" w:cstheme="majorHAnsi"/>
+          <w:color w:val="FFFF00"/>
+        </w:rPr>
+        <w:t>please</w:t>
+      </w:r>
+      <w:r>
+        <w:rPr>
+          <w:rFonts w:asciiTheme="majorHAnsi" w:hAnsiTheme="majorHAnsi" w:cstheme="majorHAnsi"/>
+          <w:color w:val="FFFF00"/>
+        </w:rPr>
+        <w:t xml:space="preserve"> look it up online.</w:t>
       </w:r>
     </w:p>
     <w:p>
@@ -11784,7 +11948,21 @@
           <w:rFonts w:asciiTheme="majorHAnsi" w:hAnsiTheme="majorHAnsi" w:cstheme="majorHAnsi"/>
           <w:color w:val="FFFF00"/>
         </w:rPr>
-        <w:t xml:space="preserve"> the child’s matrix to create the final matrix used to draw that child</w:t>
+        <w:t xml:space="preserve"> the child’s matrix to create the final</w:t>
+      </w:r>
+      <w:r>
+        <w:rPr>
+          <w:rFonts w:asciiTheme="majorHAnsi" w:hAnsiTheme="majorHAnsi" w:cstheme="majorHAnsi"/>
+          <w:color w:val="FFFF00"/>
+        </w:rPr>
+        <w:t xml:space="preserve"> (“absolute”)</w:t>
+      </w:r>
+      <w:r>
+        <w:rPr>
+          <w:rFonts w:asciiTheme="majorHAnsi" w:hAnsiTheme="majorHAnsi" w:cstheme="majorHAnsi"/>
+          <w:color w:val="FFFF00"/>
+        </w:rPr>
+        <w:t xml:space="preserve"> matrix used to draw that child</w:t>
       </w:r>
       <w:r>
         <w:rPr>
@@ -11853,17 +12031,17 @@
           <w:szCs w:val="22"/>
         </w:rPr>
       </w:pPr>
-      <w:bookmarkStart w:id="71" w:name="_Toc516117030"/>
-      <w:bookmarkStart w:id="72" w:name="_Toc517055700"/>
-      <w:bookmarkStart w:id="73" w:name="_Toc517334346"/>
-      <w:bookmarkStart w:id="74" w:name="_Toc519659709"/>
+      <w:bookmarkStart w:id="70" w:name="_Toc516117030"/>
+      <w:bookmarkStart w:id="71" w:name="_Toc517055700"/>
+      <w:bookmarkStart w:id="72" w:name="_Toc517334346"/>
+      <w:bookmarkStart w:id="73" w:name="_Toc519659709"/>
       <w:r>
         <w:t>A Short Glossary of 3D Graphics Terms</w:t>
       </w:r>
+      <w:bookmarkEnd w:id="70"/>
       <w:bookmarkEnd w:id="71"/>
       <w:bookmarkEnd w:id="72"/>
       <w:bookmarkEnd w:id="73"/>
-      <w:bookmarkEnd w:id="74"/>
     </w:p>
     <w:p>
       <w:pPr>
@@ -12417,6 +12595,70 @@
           <w:color w:val="FFFF00"/>
         </w:rPr>
         <w:t xml:space="preserve">The axis that extends up from the origin. </w:t>
+      </w:r>
+    </w:p>
+    <w:p>
+      <w:pPr>
+        <w:autoSpaceDE w:val="0"/>
+        <w:autoSpaceDN w:val="0"/>
+        <w:adjustRightInd w:val="0"/>
+        <w:spacing w:after="0" w:line="240" w:lineRule="auto"/>
+        <w:rPr>
+          <w:rFonts w:asciiTheme="majorHAnsi" w:hAnsiTheme="majorHAnsi" w:cstheme="majorHAnsi"/>
+          <w:color w:val="FFFF00"/>
+        </w:rPr>
+      </w:pPr>
+    </w:p>
+    <w:p>
+      <w:pPr>
+        <w:autoSpaceDE w:val="0"/>
+        <w:autoSpaceDN w:val="0"/>
+        <w:adjustRightInd w:val="0"/>
+        <w:spacing w:after="0" w:line="240" w:lineRule="auto"/>
+        <w:rPr>
+          <w:rFonts w:asciiTheme="majorHAnsi" w:hAnsiTheme="majorHAnsi" w:cstheme="majorHAnsi"/>
+          <w:color w:val="FFFF00"/>
+        </w:rPr>
+      </w:pPr>
+      <w:r>
+        <w:rPr>
+          <w:rFonts w:asciiTheme="majorHAnsi" w:hAnsiTheme="majorHAnsi" w:cstheme="majorHAnsi"/>
+          <w:color w:val="FFFF00"/>
+        </w:rPr>
+        <w:t>Origin</w:t>
+      </w:r>
+    </w:p>
+    <w:p>
+      <w:pPr>
+        <w:autoSpaceDE w:val="0"/>
+        <w:autoSpaceDN w:val="0"/>
+        <w:adjustRightInd w:val="0"/>
+        <w:spacing w:after="0" w:line="240" w:lineRule="auto"/>
+        <w:rPr>
+          <w:rFonts w:asciiTheme="majorHAnsi" w:hAnsiTheme="majorHAnsi" w:cstheme="majorHAnsi"/>
+          <w:color w:val="FFFF00"/>
+        </w:rPr>
+      </w:pPr>
+      <w:r>
+        <w:rPr>
+          <w:rFonts w:asciiTheme="majorHAnsi" w:hAnsiTheme="majorHAnsi" w:cstheme="majorHAnsi"/>
+          <w:color w:val="FFFF00"/>
+        </w:rPr>
+        <w:t xml:space="preserve">The center of a coordinate system. The point in the coordinate system that is, by definition, </w:t>
+      </w:r>
+      <w:r>
+        <w:rPr>
+          <w:rFonts w:asciiTheme="majorHAnsi" w:hAnsiTheme="majorHAnsi" w:cstheme="majorHAnsi"/>
+          <w:color w:val="FFFF00"/>
+        </w:rPr>
+        <w:t>at (0,0)</w:t>
+      </w:r>
+      <w:r>
+        <w:rPr>
+          <w:rFonts w:asciiTheme="majorHAnsi" w:hAnsiTheme="majorHAnsi" w:cstheme="majorHAnsi"/>
+          <w:color w:val="FFFF00"/>
+        </w:rPr>
+        <w:t xml:space="preserve">. </w:t>
       </w:r>
     </w:p>
     <w:p>
@@ -13018,7 +13260,7 @@
           <w:rFonts w:asciiTheme="majorHAnsi" w:hAnsiTheme="majorHAnsi" w:cstheme="majorHAnsi"/>
           <w:color w:val="FFFF00"/>
         </w:rPr>
-        <w:t>Origin</w:t>
+        <w:t>Frame</w:t>
       </w:r>
     </w:p>
     <w:p>
@@ -13037,21 +13279,21 @@
           <w:rFonts w:asciiTheme="majorHAnsi" w:hAnsiTheme="majorHAnsi" w:cstheme="majorHAnsi"/>
           <w:color w:val="FFFF00"/>
         </w:rPr>
-        <w:t xml:space="preserve">The center of a coordinate system. The point in the coordinate system that is, by definition, </w:t>
-      </w:r>
-      <w:r>
-        <w:rPr>
-          <w:rFonts w:asciiTheme="majorHAnsi" w:hAnsiTheme="majorHAnsi" w:cstheme="majorHAnsi"/>
-          <w:color w:val="FFFF00"/>
-        </w:rPr>
-        <w:t>at (0,0)</w:t>
-      </w:r>
-      <w:r>
-        <w:rPr>
-          <w:rFonts w:asciiTheme="majorHAnsi" w:hAnsiTheme="majorHAnsi" w:cstheme="majorHAnsi"/>
-          <w:color w:val="FFFF00"/>
-        </w:rPr>
-        <w:t xml:space="preserve">. </w:t>
+        <w:t>In this document, 'Frame' means a complete still scene. It is analogous to a movie frame. A moving 3D scene is created by drawing successive frames</w:t>
+      </w:r>
+      <w:r>
+        <w:rPr>
+          <w:rFonts w:asciiTheme="majorHAnsi" w:hAnsiTheme="majorHAnsi" w:cstheme="majorHAnsi"/>
+          <w:color w:val="FFFF00"/>
+        </w:rPr>
+        <w:t>—t</w:t>
+      </w:r>
+      <w:r>
+        <w:rPr>
+          <w:rFonts w:asciiTheme="majorHAnsi" w:hAnsiTheme="majorHAnsi" w:cstheme="majorHAnsi"/>
+          <w:color w:val="FFFF00"/>
+        </w:rPr>
+        <w:t>ypically at about 15 to 60 times per second.</w:t>
       </w:r>
     </w:p>
     <w:p>
@@ -13082,7 +13324,7 @@
           <w:rFonts w:asciiTheme="majorHAnsi" w:hAnsiTheme="majorHAnsi" w:cstheme="majorHAnsi"/>
           <w:color w:val="FFFF00"/>
         </w:rPr>
-        <w:t>Frame</w:t>
+        <w:t>Depth buffer</w:t>
       </w:r>
     </w:p>
     <w:p>
@@ -13101,21 +13343,98 @@
           <w:rFonts w:asciiTheme="majorHAnsi" w:hAnsiTheme="majorHAnsi" w:cstheme="majorHAnsi"/>
           <w:color w:val="FFFF00"/>
         </w:rPr>
-        <w:t>In this document, 'Frame' means a complete still scene. It is analogous to a movie frame. A moving 3D scene is created by drawing successive frames</w:t>
-      </w:r>
-      <w:r>
-        <w:rPr>
-          <w:rFonts w:asciiTheme="majorHAnsi" w:hAnsiTheme="majorHAnsi" w:cstheme="majorHAnsi"/>
-          <w:color w:val="FFFF00"/>
-        </w:rPr>
-        <w:t>—t</w:t>
-      </w:r>
-      <w:r>
-        <w:rPr>
-          <w:rFonts w:asciiTheme="majorHAnsi" w:hAnsiTheme="majorHAnsi" w:cstheme="majorHAnsi"/>
-          <w:color w:val="FFFF00"/>
-        </w:rPr>
-        <w:t>ypically at about 15 to 60 times per second.</w:t>
+        <w:t>3D sy</w:t>
+      </w:r>
+      <w:r>
+        <w:rPr>
+          <w:rFonts w:asciiTheme="majorHAnsi" w:hAnsiTheme="majorHAnsi" w:cstheme="majorHAnsi"/>
+          <w:color w:val="FFFF00"/>
+        </w:rPr>
+        <w:t>s</w:t>
+      </w:r>
+      <w:r>
+        <w:rPr>
+          <w:rFonts w:asciiTheme="majorHAnsi" w:hAnsiTheme="majorHAnsi" w:cstheme="majorHAnsi"/>
+          <w:color w:val="FFFF00"/>
+        </w:rPr>
+        <w:t xml:space="preserve">tems must keep track of the depth of </w:t>
+      </w:r>
+      <w:r>
+        <w:rPr>
+          <w:rFonts w:asciiTheme="majorHAnsi" w:hAnsiTheme="majorHAnsi" w:cstheme="majorHAnsi"/>
+          <w:color w:val="FFFF00"/>
+        </w:rPr>
+        <w:t xml:space="preserve">the polygon surface (if any) at </w:t>
+      </w:r>
+      <w:r>
+        <w:rPr>
+          <w:rFonts w:asciiTheme="majorHAnsi" w:hAnsiTheme="majorHAnsi" w:cstheme="majorHAnsi"/>
+          <w:color w:val="FFFF00"/>
+        </w:rPr>
+        <w:t xml:space="preserve">each </w:t>
+      </w:r>
+      <w:r>
+        <w:rPr>
+          <w:rFonts w:asciiTheme="majorHAnsi" w:hAnsiTheme="majorHAnsi" w:cstheme="majorHAnsi"/>
+          <w:color w:val="FFFF00"/>
+        </w:rPr>
+        <w:t>2D pixel</w:t>
+      </w:r>
+      <w:r>
+        <w:rPr>
+          <w:rFonts w:asciiTheme="majorHAnsi" w:hAnsiTheme="majorHAnsi" w:cstheme="majorHAnsi"/>
+          <w:color w:val="FFFF00"/>
+        </w:rPr>
+        <w:t xml:space="preserve"> </w:t>
+      </w:r>
+      <w:r>
+        <w:rPr>
+          <w:rFonts w:asciiTheme="majorHAnsi" w:hAnsiTheme="majorHAnsi" w:cstheme="majorHAnsi"/>
+          <w:color w:val="FFFF00"/>
+        </w:rPr>
+        <w:t>so that they know to draw the nearer pixel over the farther pixel</w:t>
+      </w:r>
+      <w:r>
+        <w:rPr>
+          <w:rFonts w:asciiTheme="majorHAnsi" w:hAnsiTheme="majorHAnsi" w:cstheme="majorHAnsi"/>
+          <w:color w:val="FFFF00"/>
+        </w:rPr>
+        <w:t xml:space="preserve"> in the 2D display</w:t>
+      </w:r>
+      <w:r>
+        <w:rPr>
+          <w:rFonts w:asciiTheme="majorHAnsi" w:hAnsiTheme="majorHAnsi" w:cstheme="majorHAnsi"/>
+          <w:color w:val="FFFF00"/>
+        </w:rPr>
+        <w:t>.</w:t>
+      </w:r>
+      <w:r>
+        <w:rPr>
+          <w:rFonts w:asciiTheme="majorHAnsi" w:hAnsiTheme="majorHAnsi" w:cstheme="majorHAnsi"/>
+          <w:color w:val="FFFF00"/>
+        </w:rPr>
+        <w:t xml:space="preserve"> The depth buffer is an array with one element per 2D </w:t>
+      </w:r>
+      <w:r>
+        <w:rPr>
+          <w:rFonts w:asciiTheme="majorHAnsi" w:hAnsiTheme="majorHAnsi" w:cstheme="majorHAnsi"/>
+          <w:color w:val="FFFF00"/>
+        </w:rPr>
+        <w:t xml:space="preserve">screen </w:t>
+      </w:r>
+      <w:r>
+        <w:rPr>
+          <w:rFonts w:asciiTheme="majorHAnsi" w:hAnsiTheme="majorHAnsi" w:cstheme="majorHAnsi"/>
+          <w:color w:val="FFFF00"/>
+        </w:rPr>
+        <w:t>pixel, where each element is (typically) a 32-bit floating point value indicating the depth of the nearest polygon surface at that pixel.</w:t>
+      </w:r>
+      <w:r>
+        <w:rPr>
+          <w:rFonts w:asciiTheme="majorHAnsi" w:hAnsiTheme="majorHAnsi" w:cstheme="majorHAnsi"/>
+          <w:color w:val="FFFF00"/>
+        </w:rPr>
+        <w:t xml:space="preserve"> See ‘near clip’ and ‘far clip’.</w:t>
       </w:r>
     </w:p>
     <w:p>
@@ -13146,7 +13465,7 @@
           <w:rFonts w:asciiTheme="majorHAnsi" w:hAnsiTheme="majorHAnsi" w:cstheme="majorHAnsi"/>
           <w:color w:val="FFFF00"/>
         </w:rPr>
-        <w:t>Depth buffer</w:t>
+        <w:t>Near clipping plane (near clip)</w:t>
       </w:r>
     </w:p>
     <w:p>
@@ -13165,42 +13484,28 @@
           <w:rFonts w:asciiTheme="majorHAnsi" w:hAnsiTheme="majorHAnsi" w:cstheme="majorHAnsi"/>
           <w:color w:val="FFFF00"/>
         </w:rPr>
-        <w:t>3D sy</w:t>
-      </w:r>
-      <w:r>
-        <w:rPr>
-          <w:rFonts w:asciiTheme="majorHAnsi" w:hAnsiTheme="majorHAnsi" w:cstheme="majorHAnsi"/>
-          <w:color w:val="FFFF00"/>
-        </w:rPr>
-        <w:t>s</w:t>
-      </w:r>
-      <w:r>
-        <w:rPr>
-          <w:rFonts w:asciiTheme="majorHAnsi" w:hAnsiTheme="majorHAnsi" w:cstheme="majorHAnsi"/>
-          <w:color w:val="FFFF00"/>
-        </w:rPr>
-        <w:t xml:space="preserve">tems must keep track of the depth of </w:t>
-      </w:r>
-      <w:r>
-        <w:rPr>
-          <w:rFonts w:asciiTheme="majorHAnsi" w:hAnsiTheme="majorHAnsi" w:cstheme="majorHAnsi"/>
-          <w:color w:val="FFFF00"/>
-        </w:rPr>
-        <w:t xml:space="preserve">the polygon surface (if any) at </w:t>
-      </w:r>
-      <w:r>
-        <w:rPr>
-          <w:rFonts w:asciiTheme="majorHAnsi" w:hAnsiTheme="majorHAnsi" w:cstheme="majorHAnsi"/>
-          <w:color w:val="FFFF00"/>
-        </w:rPr>
-        <w:t xml:space="preserve">each </w:t>
-      </w:r>
-      <w:r>
-        <w:rPr>
-          <w:rFonts w:asciiTheme="majorHAnsi" w:hAnsiTheme="majorHAnsi" w:cstheme="majorHAnsi"/>
-          <w:color w:val="FFFF00"/>
-        </w:rPr>
-        <w:t>2D pixel</w:t>
+        <w:t xml:space="preserve">The distance </w:t>
+      </w:r>
+      <w:r>
+        <w:rPr>
+          <w:rFonts w:asciiTheme="majorHAnsi" w:hAnsiTheme="majorHAnsi" w:cstheme="majorHAnsi"/>
+          <w:color w:val="FFFF00"/>
+        </w:rPr>
+        <w:t xml:space="preserve">from the camera </w:t>
+      </w:r>
+      <w:r>
+        <w:rPr>
+          <w:rFonts w:asciiTheme="majorHAnsi" w:hAnsiTheme="majorHAnsi" w:cstheme="majorHAnsi"/>
+          <w:color w:val="FFFF00"/>
+        </w:rPr>
+        <w:t>at which a depth buffer element is equal to zero.</w:t>
+      </w:r>
+      <w:r>
+        <w:rPr>
+          <w:rFonts w:asciiTheme="majorHAnsi" w:hAnsiTheme="majorHAnsi" w:cstheme="majorHAnsi"/>
+          <w:color w:val="FFFF00"/>
+        </w:rPr>
+        <w:t xml:space="preserve"> Nearer</w:t>
       </w:r>
       <w:r>
         <w:rPr>
@@ -13214,49 +13519,14 @@
           <w:rFonts w:asciiTheme="majorHAnsi" w:hAnsiTheme="majorHAnsi" w:cstheme="majorHAnsi"/>
           <w:color w:val="FFFF00"/>
         </w:rPr>
-        <w:t>so that they know to draw the nearer pixel over the farther pixel</w:t>
-      </w:r>
-      <w:r>
-        <w:rPr>
-          <w:rFonts w:asciiTheme="majorHAnsi" w:hAnsiTheme="majorHAnsi" w:cstheme="majorHAnsi"/>
-          <w:color w:val="FFFF00"/>
-        </w:rPr>
-        <w:t xml:space="preserve"> in the 2D display</w:t>
-      </w:r>
-      <w:r>
-        <w:rPr>
-          <w:rFonts w:asciiTheme="majorHAnsi" w:hAnsiTheme="majorHAnsi" w:cstheme="majorHAnsi"/>
-          <w:color w:val="FFFF00"/>
-        </w:rPr>
-        <w:t>.</w:t>
-      </w:r>
-      <w:r>
-        <w:rPr>
-          <w:rFonts w:asciiTheme="majorHAnsi" w:hAnsiTheme="majorHAnsi" w:cstheme="majorHAnsi"/>
-          <w:color w:val="FFFF00"/>
-        </w:rPr>
-        <w:t xml:space="preserve"> The depth buffer is an array with one element per 2D </w:t>
-      </w:r>
-      <w:r>
-        <w:rPr>
-          <w:rFonts w:asciiTheme="majorHAnsi" w:hAnsiTheme="majorHAnsi" w:cstheme="majorHAnsi"/>
-          <w:color w:val="FFFF00"/>
-        </w:rPr>
-        <w:t xml:space="preserve">screen </w:t>
-      </w:r>
-      <w:r>
-        <w:rPr>
-          <w:rFonts w:asciiTheme="majorHAnsi" w:hAnsiTheme="majorHAnsi" w:cstheme="majorHAnsi"/>
-          <w:color w:val="FFFF00"/>
-        </w:rPr>
-        <w:t>pixel, where each element is (typically) a 32-bit floating point value indicating the depth of the nearest polygon surface at that pixel.</w:t>
-      </w:r>
-      <w:r>
-        <w:rPr>
-          <w:rFonts w:asciiTheme="majorHAnsi" w:hAnsiTheme="majorHAnsi" w:cstheme="majorHAnsi"/>
-          <w:color w:val="FFFF00"/>
-        </w:rPr>
-        <w:t xml:space="preserve"> See ‘near clip’ and ‘far clip’.</w:t>
+        <w:t xml:space="preserve">surfaces </w:t>
+      </w:r>
+      <w:r>
+        <w:rPr>
+          <w:rFonts w:asciiTheme="majorHAnsi" w:hAnsiTheme="majorHAnsi" w:cstheme="majorHAnsi"/>
+          <w:color w:val="FFFF00"/>
+        </w:rPr>
+        <w:t>are not drawn.</w:t>
       </w:r>
     </w:p>
     <w:p>
@@ -13287,7 +13557,7 @@
           <w:rFonts w:asciiTheme="majorHAnsi" w:hAnsiTheme="majorHAnsi" w:cstheme="majorHAnsi"/>
           <w:color w:val="FFFF00"/>
         </w:rPr>
-        <w:t>Near clipping plane (near clip)</w:t>
+        <w:t>Far clipping plane (far clip)</w:t>
       </w:r>
     </w:p>
     <w:p>
@@ -13320,35 +13590,35 @@
           <w:rFonts w:asciiTheme="majorHAnsi" w:hAnsiTheme="majorHAnsi" w:cstheme="majorHAnsi"/>
           <w:color w:val="FFFF00"/>
         </w:rPr>
-        <w:t>at which a depth buffer element is equal to zero.</w:t>
-      </w:r>
-      <w:r>
-        <w:rPr>
-          <w:rFonts w:asciiTheme="majorHAnsi" w:hAnsiTheme="majorHAnsi" w:cstheme="majorHAnsi"/>
-          <w:color w:val="FFFF00"/>
-        </w:rPr>
-        <w:t xml:space="preserve"> Nearer</w:t>
-      </w:r>
-      <w:r>
-        <w:rPr>
-          <w:rFonts w:asciiTheme="majorHAnsi" w:hAnsiTheme="majorHAnsi" w:cstheme="majorHAnsi"/>
-          <w:color w:val="FFFF00"/>
-        </w:rPr>
-        <w:t xml:space="preserve"> </w:t>
-      </w:r>
-      <w:r>
-        <w:rPr>
-          <w:rFonts w:asciiTheme="majorHAnsi" w:hAnsiTheme="majorHAnsi" w:cstheme="majorHAnsi"/>
-          <w:color w:val="FFFF00"/>
-        </w:rPr>
-        <w:t xml:space="preserve">surfaces </w:t>
-      </w:r>
-      <w:r>
-        <w:rPr>
-          <w:rFonts w:asciiTheme="majorHAnsi" w:hAnsiTheme="majorHAnsi" w:cstheme="majorHAnsi"/>
-          <w:color w:val="FFFF00"/>
-        </w:rPr>
-        <w:t>are not drawn.</w:t>
+        <w:t>at which a depth buffer element is equal to the maximum possible floating</w:t>
+      </w:r>
+      <w:r>
+        <w:rPr>
+          <w:rFonts w:asciiTheme="majorHAnsi" w:hAnsiTheme="majorHAnsi" w:cstheme="majorHAnsi"/>
+          <w:color w:val="FFFF00"/>
+        </w:rPr>
+        <w:t>-</w:t>
+      </w:r>
+      <w:r>
+        <w:rPr>
+          <w:rFonts w:asciiTheme="majorHAnsi" w:hAnsiTheme="majorHAnsi" w:cstheme="majorHAnsi"/>
+          <w:color w:val="FFFF00"/>
+        </w:rPr>
+        <w:t xml:space="preserve">point value. Farther </w:t>
+      </w:r>
+      <w:r>
+        <w:rPr>
+          <w:rFonts w:asciiTheme="majorHAnsi" w:hAnsiTheme="majorHAnsi" w:cstheme="majorHAnsi"/>
+          <w:color w:val="FFFF00"/>
+        </w:rPr>
+        <w:t>surfaces</w:t>
+      </w:r>
+      <w:r>
+        <w:rPr>
+          <w:rFonts w:asciiTheme="majorHAnsi" w:hAnsiTheme="majorHAnsi" w:cstheme="majorHAnsi"/>
+          <w:color w:val="FFFF00"/>
+        </w:rPr>
+        <w:t xml:space="preserve"> are not drawn.</w:t>
       </w:r>
     </w:p>
     <w:p>
@@ -13379,7 +13649,7 @@
           <w:rFonts w:asciiTheme="majorHAnsi" w:hAnsiTheme="majorHAnsi" w:cstheme="majorHAnsi"/>
           <w:color w:val="FFFF00"/>
         </w:rPr>
-        <w:t>Far clipping plane (far clip)</w:t>
+        <w:t>Model space</w:t>
       </w:r>
     </w:p>
     <w:p>
@@ -13398,49 +13668,30 @@
           <w:rFonts w:asciiTheme="majorHAnsi" w:hAnsiTheme="majorHAnsi" w:cstheme="majorHAnsi"/>
           <w:color w:val="FFFF00"/>
         </w:rPr>
-        <w:t xml:space="preserve">The distance </w:t>
-      </w:r>
-      <w:r>
-        <w:rPr>
-          <w:rFonts w:asciiTheme="majorHAnsi" w:hAnsiTheme="majorHAnsi" w:cstheme="majorHAnsi"/>
-          <w:color w:val="FFFF00"/>
-        </w:rPr>
-        <w:t xml:space="preserve">from the camera </w:t>
-      </w:r>
-      <w:r>
-        <w:rPr>
-          <w:rFonts w:asciiTheme="majorHAnsi" w:hAnsiTheme="majorHAnsi" w:cstheme="majorHAnsi"/>
-          <w:color w:val="FFFF00"/>
-        </w:rPr>
-        <w:t>at which a depth buffer element is equal to the maximum possible floating</w:t>
-      </w:r>
-      <w:r>
-        <w:rPr>
-          <w:rFonts w:asciiTheme="majorHAnsi" w:hAnsiTheme="majorHAnsi" w:cstheme="majorHAnsi"/>
-          <w:color w:val="FFFF00"/>
-        </w:rPr>
-        <w:t>-</w:t>
-      </w:r>
-      <w:r>
-        <w:rPr>
-          <w:rFonts w:asciiTheme="majorHAnsi" w:hAnsiTheme="majorHAnsi" w:cstheme="majorHAnsi"/>
-          <w:color w:val="FFFF00"/>
-        </w:rPr>
-        <w:t xml:space="preserve">point value. Farther </w:t>
-      </w:r>
-      <w:r>
-        <w:rPr>
-          <w:rFonts w:asciiTheme="majorHAnsi" w:hAnsiTheme="majorHAnsi" w:cstheme="majorHAnsi"/>
-          <w:color w:val="FFFF00"/>
-        </w:rPr>
-        <w:t>surfaces</w:t>
-      </w:r>
-      <w:r>
-        <w:rPr>
-          <w:rFonts w:asciiTheme="majorHAnsi" w:hAnsiTheme="majorHAnsi" w:cstheme="majorHAnsi"/>
-          <w:color w:val="FFFF00"/>
-        </w:rPr>
-        <w:t xml:space="preserve"> are not drawn.</w:t>
+        <w:t>The untransformed three-dimensional space that models are initially created/defined in.</w:t>
+      </w:r>
+      <w:r>
+        <w:rPr>
+          <w:rFonts w:asciiTheme="majorHAnsi" w:hAnsiTheme="majorHAnsi" w:cstheme="majorHAnsi"/>
+          <w:color w:val="FFFF00"/>
+        </w:rPr>
+        <w:t xml:space="preserve"> </w:t>
+      </w:r>
+      <w:proofErr w:type="gramStart"/>
+      <w:r>
+        <w:rPr>
+          <w:rFonts w:asciiTheme="majorHAnsi" w:hAnsiTheme="majorHAnsi" w:cstheme="majorHAnsi"/>
+          <w:color w:val="FFFF00"/>
+        </w:rPr>
+        <w:t>Typically</w:t>
+      </w:r>
+      <w:proofErr w:type="gramEnd"/>
+      <w:r>
+        <w:rPr>
+          <w:rFonts w:asciiTheme="majorHAnsi" w:hAnsiTheme="majorHAnsi" w:cstheme="majorHAnsi"/>
+          <w:color w:val="FFFF00"/>
+        </w:rPr>
+        <w:t xml:space="preserve"> a model is centered on the model space origin.</w:t>
       </w:r>
     </w:p>
     <w:p>
@@ -13471,7 +13722,7 @@
           <w:rFonts w:asciiTheme="majorHAnsi" w:hAnsiTheme="majorHAnsi" w:cstheme="majorHAnsi"/>
           <w:color w:val="FFFF00"/>
         </w:rPr>
-        <w:t>Model space</w:t>
+        <w:t>World space</w:t>
       </w:r>
     </w:p>
     <w:p>
@@ -13490,30 +13741,22 @@
           <w:rFonts w:asciiTheme="majorHAnsi" w:hAnsiTheme="majorHAnsi" w:cstheme="majorHAnsi"/>
           <w:color w:val="FFFF00"/>
         </w:rPr>
-        <w:t>The untransformed three-dimensional space that models are initially created/defined in.</w:t>
-      </w:r>
-      <w:r>
-        <w:rPr>
-          <w:rFonts w:asciiTheme="majorHAnsi" w:hAnsiTheme="majorHAnsi" w:cstheme="majorHAnsi"/>
-          <w:color w:val="FFFF00"/>
-        </w:rPr>
-        <w:t xml:space="preserve"> </w:t>
-      </w:r>
-      <w:proofErr w:type="gramStart"/>
-      <w:r>
-        <w:rPr>
-          <w:rFonts w:asciiTheme="majorHAnsi" w:hAnsiTheme="majorHAnsi" w:cstheme="majorHAnsi"/>
-          <w:color w:val="FFFF00"/>
-        </w:rPr>
-        <w:t>Typically</w:t>
-      </w:r>
-      <w:proofErr w:type="gramEnd"/>
-      <w:r>
-        <w:rPr>
-          <w:rFonts w:asciiTheme="majorHAnsi" w:hAnsiTheme="majorHAnsi" w:cstheme="majorHAnsi"/>
-          <w:color w:val="FFFF00"/>
-        </w:rPr>
-        <w:t xml:space="preserve"> a model is centered on the model space origin.</w:t>
+        <w:t xml:space="preserve">The three-dimensional space that you see through the two-dimensional view of the window. A model is transformed from model space to world space by its final matrix (that is, the matrix we get </w:t>
+      </w:r>
+      <w:r>
+        <w:rPr>
+          <w:rFonts w:asciiTheme="majorHAnsi" w:hAnsiTheme="majorHAnsi" w:cstheme="majorHAnsi"/>
+          <w:i/>
+          <w:color w:val="FFFF00"/>
+        </w:rPr>
+        <w:t>after</w:t>
+      </w:r>
+      <w:r>
+        <w:rPr>
+          <w:rFonts w:asciiTheme="majorHAnsi" w:hAnsiTheme="majorHAnsi" w:cstheme="majorHAnsi"/>
+          <w:color w:val="FFFF00"/>
+        </w:rPr>
+        <w:t xml:space="preserve"> a sprite’s matrix is multiplied by its parent sprite matrices).</w:t>
       </w:r>
     </w:p>
     <w:p>
@@ -13544,7 +13787,7 @@
           <w:rFonts w:asciiTheme="majorHAnsi" w:hAnsiTheme="majorHAnsi" w:cstheme="majorHAnsi"/>
           <w:color w:val="FFFF00"/>
         </w:rPr>
-        <w:t>World space</w:t>
+        <w:t>View space</w:t>
       </w:r>
     </w:p>
     <w:p>
@@ -13563,23 +13806,32 @@
           <w:rFonts w:asciiTheme="majorHAnsi" w:hAnsiTheme="majorHAnsi" w:cstheme="majorHAnsi"/>
           <w:color w:val="FFFF00"/>
         </w:rPr>
-        <w:t xml:space="preserve">The three-dimensional space that you see through the two-dimensional view of the window. A model is transformed from model space to world space by its final matrix (that is, the matrix we get </w:t>
-      </w:r>
-      <w:r>
-        <w:rPr>
-          <w:rFonts w:asciiTheme="majorHAnsi" w:hAnsiTheme="majorHAnsi" w:cstheme="majorHAnsi"/>
-          <w:i/>
-          <w:color w:val="FFFF00"/>
-        </w:rPr>
-        <w:t>after</w:t>
-      </w:r>
-      <w:r>
-        <w:rPr>
-          <w:rFonts w:asciiTheme="majorHAnsi" w:hAnsiTheme="majorHAnsi" w:cstheme="majorHAnsi"/>
-          <w:color w:val="FFFF00"/>
-        </w:rPr>
-        <w:t xml:space="preserve"> a sprite’s matrix is multiplied by its parent sprite matrices).</w:t>
-      </w:r>
+        <w:t xml:space="preserve">The two-dimensional space of the window on the screen. Objects in world space are transformed by the </w:t>
+      </w:r>
+      <w:r>
+        <w:rPr>
+          <w:rFonts w:asciiTheme="majorHAnsi" w:hAnsiTheme="majorHAnsi" w:cstheme="majorHAnsi"/>
+          <w:color w:val="FFFF00"/>
+        </w:rPr>
+        <w:t>v</w:t>
+      </w:r>
+      <w:r>
+        <w:rPr>
+          <w:rFonts w:asciiTheme="majorHAnsi" w:hAnsiTheme="majorHAnsi" w:cstheme="majorHAnsi"/>
+          <w:color w:val="FFFF00"/>
+        </w:rPr>
+        <w:t>iew matrix and projection matrix to produce the contents of the window. You don’t have to understand the view and projection matrices, though, because there are higher-level functions that control them—like Zoom, aspect ratio, and camera position and orientation functions.</w:t>
+      </w:r>
+    </w:p>
+    <w:p>
+      <w:pPr>
+        <w:pStyle w:val="Heading1"/>
+      </w:pPr>
+      <w:bookmarkStart w:id="74" w:name="_Toc519659710"/>
+      <w:r>
+        <w:t>Troubleshooting</w:t>
+      </w:r>
+      <w:bookmarkEnd w:id="74"/>
     </w:p>
     <w:p>
       <w:pPr>
@@ -13592,6 +13844,13 @@
           <w:color w:val="FFFF00"/>
         </w:rPr>
       </w:pPr>
+      <w:r>
+        <w:rPr>
+          <w:rFonts w:asciiTheme="majorHAnsi" w:hAnsiTheme="majorHAnsi" w:cstheme="majorHAnsi"/>
+          <w:color w:val="FFFF00"/>
+        </w:rPr>
+        <w:t>Q: When I set a billboard attribute of a flat sprite (like a plane), I can no longer see it.</w:t>
+      </w:r>
     </w:p>
     <w:p>
       <w:pPr>
@@ -13609,7 +13868,21 @@
           <w:rFonts w:asciiTheme="majorHAnsi" w:hAnsiTheme="majorHAnsi" w:cstheme="majorHAnsi"/>
           <w:color w:val="FFFF00"/>
         </w:rPr>
-        <w:t>View space</w:t>
+        <w:t>A: Perhaps the billboard orientation is such that you are looking at the plane from the side</w:t>
+      </w:r>
+      <w:r>
+        <w:rPr>
+          <w:rFonts w:asciiTheme="majorHAnsi" w:hAnsiTheme="majorHAnsi" w:cstheme="majorHAnsi"/>
+          <w:color w:val="FFFF00"/>
+        </w:rPr>
+        <w:t xml:space="preserve"> or back</w:t>
+      </w:r>
+      <w:r>
+        <w:rPr>
+          <w:rFonts w:asciiTheme="majorHAnsi" w:hAnsiTheme="majorHAnsi" w:cstheme="majorHAnsi"/>
+          <w:color w:val="FFFF00"/>
+        </w:rPr>
+        <w:t>. Try setting a rotation in the sprite’s matrix (and make sure it doesn’t just rotate it on the axis intersecting your eye point).</w:t>
       </w:r>
     </w:p>
     <w:p>
@@ -13623,37 +13896,6 @@
           <w:color w:val="FFFF00"/>
         </w:rPr>
       </w:pPr>
-      <w:r>
-        <w:rPr>
-          <w:rFonts w:asciiTheme="majorHAnsi" w:hAnsiTheme="majorHAnsi" w:cstheme="majorHAnsi"/>
-          <w:color w:val="FFFF00"/>
-        </w:rPr>
-        <w:t xml:space="preserve">The two-dimensional space of the window on the screen. Objects in world space are transformed by the </w:t>
-      </w:r>
-      <w:r>
-        <w:rPr>
-          <w:rFonts w:asciiTheme="majorHAnsi" w:hAnsiTheme="majorHAnsi" w:cstheme="majorHAnsi"/>
-          <w:color w:val="FFFF00"/>
-        </w:rPr>
-        <w:t>v</w:t>
-      </w:r>
-      <w:r>
-        <w:rPr>
-          <w:rFonts w:asciiTheme="majorHAnsi" w:hAnsiTheme="majorHAnsi" w:cstheme="majorHAnsi"/>
-          <w:color w:val="FFFF00"/>
-        </w:rPr>
-        <w:t>iew matrix and projection matrix to produce the contents of the window. You don’t have to understand the view and projection matrices, though, because there are higher-level functions that control them—like Zoom, aspect ratio, and camera position and orientation functions.</w:t>
-      </w:r>
-    </w:p>
-    <w:p>
-      <w:pPr>
-        <w:pStyle w:val="Heading1"/>
-      </w:pPr>
-      <w:bookmarkStart w:id="75" w:name="_Toc519659710"/>
-      <w:r>
-        <w:t>Troubleshooting</w:t>
-      </w:r>
-      <w:bookmarkEnd w:id="75"/>
     </w:p>
     <w:p>
       <w:pPr>
@@ -13671,7 +13913,7 @@
           <w:rFonts w:asciiTheme="majorHAnsi" w:hAnsiTheme="majorHAnsi" w:cstheme="majorHAnsi"/>
           <w:color w:val="FFFF00"/>
         </w:rPr>
-        <w:t>Q: When I set a billboard attribute of a flat sprite (like a plane), I can no longer see it.</w:t>
+        <w:t>Q: When I’m inside a sprite, I can’t see it.</w:t>
       </w:r>
     </w:p>
     <w:p>
@@ -13690,21 +13932,196 @@
           <w:rFonts w:asciiTheme="majorHAnsi" w:hAnsiTheme="majorHAnsi" w:cstheme="majorHAnsi"/>
           <w:color w:val="FFFF00"/>
         </w:rPr>
-        <w:t>A: Perhaps the billboard orientation is such that you are looking at the plane from the side</w:t>
-      </w:r>
-      <w:r>
-        <w:rPr>
-          <w:rFonts w:asciiTheme="majorHAnsi" w:hAnsiTheme="majorHAnsi" w:cstheme="majorHAnsi"/>
-          <w:color w:val="FFFF00"/>
-        </w:rPr>
-        <w:t xml:space="preserve"> or back</w:t>
-      </w:r>
-      <w:r>
-        <w:rPr>
-          <w:rFonts w:asciiTheme="majorHAnsi" w:hAnsiTheme="majorHAnsi" w:cstheme="majorHAnsi"/>
-          <w:color w:val="FFFF00"/>
-        </w:rPr>
-        <w:t>. Try setting a rotation in the sprite’s matrix (and make sure it doesn’t just rotate it on the axis intersecting your eye point).</w:t>
+        <w:t xml:space="preserve">A: By default, Blotch3D draws only the outside of a sprite. </w:t>
+      </w:r>
+      <w:r>
+        <w:rPr>
+          <w:rFonts w:asciiTheme="majorHAnsi" w:hAnsiTheme="majorHAnsi" w:cstheme="majorHAnsi"/>
+          <w:color w:val="FFFF00"/>
+        </w:rPr>
+        <w:t>Try</w:t>
+      </w:r>
+      <w:r>
+        <w:rPr>
+          <w:rFonts w:asciiTheme="majorHAnsi" w:hAnsiTheme="majorHAnsi" w:cstheme="majorHAnsi"/>
+          <w:color w:val="FFFF00"/>
+        </w:rPr>
+        <w:t xml:space="preserve"> </w:t>
+      </w:r>
+      <w:r>
+        <w:rPr>
+          <w:rFonts w:asciiTheme="majorHAnsi" w:hAnsiTheme="majorHAnsi" w:cstheme="majorHAnsi"/>
+          <w:color w:val="FFFF00"/>
+        </w:rPr>
+        <w:t>doing a</w:t>
+      </w:r>
+      <w:r>
+        <w:rPr>
+          <w:rFonts w:asciiTheme="majorHAnsi" w:hAnsiTheme="majorHAnsi" w:cstheme="majorHAnsi"/>
+          <w:color w:val="FFFF00"/>
+        </w:rPr>
+        <w:t xml:space="preserve"> </w:t>
+      </w:r>
+      <w:r>
+        <w:rPr>
+          <w:rFonts w:asciiTheme="majorHAnsi" w:hAnsiTheme="majorHAnsi" w:cstheme="majorHAnsi"/>
+          <w:color w:val="FFFF00"/>
+        </w:rPr>
+        <w:t>"</w:t>
+      </w:r>
+      <w:proofErr w:type="spellStart"/>
+      <w:proofErr w:type="gramStart"/>
+      <w:r>
+        <w:rPr>
+          <w:rFonts w:asciiTheme="majorHAnsi" w:hAnsiTheme="majorHAnsi" w:cstheme="majorHAnsi"/>
+          <w:color w:val="FFFF00"/>
+        </w:rPr>
+        <w:t>Graphics.GraphicsDevice.RasterizerState</w:t>
+      </w:r>
+      <w:proofErr w:type="spellEnd"/>
+      <w:proofErr w:type="gramEnd"/>
+      <w:r>
+        <w:rPr>
+          <w:rFonts w:asciiTheme="majorHAnsi" w:hAnsiTheme="majorHAnsi" w:cstheme="majorHAnsi"/>
+          <w:color w:val="FFFF00"/>
+        </w:rPr>
+        <w:t xml:space="preserve"> = </w:t>
+      </w:r>
+      <w:proofErr w:type="spellStart"/>
+      <w:r>
+        <w:rPr>
+          <w:rFonts w:asciiTheme="majorHAnsi" w:hAnsiTheme="majorHAnsi" w:cstheme="majorHAnsi"/>
+          <w:color w:val="FFFF00"/>
+        </w:rPr>
+        <w:t>RasterizerState.CullClockwise</w:t>
+      </w:r>
+      <w:proofErr w:type="spellEnd"/>
+      <w:r>
+        <w:rPr>
+          <w:rFonts w:asciiTheme="majorHAnsi" w:hAnsiTheme="majorHAnsi" w:cstheme="majorHAnsi"/>
+          <w:color w:val="FFFF00"/>
+        </w:rPr>
+        <w:t>”</w:t>
+      </w:r>
+      <w:r>
+        <w:rPr>
+          <w:rFonts w:asciiTheme="majorHAnsi" w:hAnsiTheme="majorHAnsi" w:cstheme="majorHAnsi"/>
+          <w:color w:val="FFFF00"/>
+        </w:rPr>
+        <w:t xml:space="preserve"> </w:t>
+      </w:r>
+      <w:r>
+        <w:rPr>
+          <w:rFonts w:asciiTheme="majorHAnsi" w:hAnsiTheme="majorHAnsi" w:cstheme="majorHAnsi"/>
+          <w:color w:val="FFFF00"/>
+        </w:rPr>
+        <w:t xml:space="preserve">(or set it to </w:t>
+      </w:r>
+      <w:proofErr w:type="spellStart"/>
+      <w:r>
+        <w:rPr>
+          <w:rFonts w:asciiTheme="majorHAnsi" w:hAnsiTheme="majorHAnsi" w:cstheme="majorHAnsi"/>
+          <w:color w:val="FFFF00"/>
+        </w:rPr>
+        <w:t>CullNone</w:t>
+      </w:r>
+      <w:proofErr w:type="spellEnd"/>
+      <w:r>
+        <w:rPr>
+          <w:rFonts w:asciiTheme="majorHAnsi" w:hAnsiTheme="majorHAnsi" w:cstheme="majorHAnsi"/>
+          <w:color w:val="FFFF00"/>
+        </w:rPr>
+        <w:t xml:space="preserve"> to see both the inside and outside) </w:t>
+      </w:r>
+      <w:r>
+        <w:rPr>
+          <w:rFonts w:asciiTheme="majorHAnsi" w:hAnsiTheme="majorHAnsi" w:cstheme="majorHAnsi"/>
+          <w:color w:val="FFFF00"/>
+        </w:rPr>
+        <w:t xml:space="preserve">in the </w:t>
+      </w:r>
+      <w:proofErr w:type="spellStart"/>
+      <w:r>
+        <w:rPr>
+          <w:rFonts w:asciiTheme="majorHAnsi" w:hAnsiTheme="majorHAnsi" w:cstheme="majorHAnsi"/>
+          <w:color w:val="FFFF00"/>
+        </w:rPr>
+        <w:t>BlSprite.PreDraw</w:t>
+      </w:r>
+      <w:proofErr w:type="spellEnd"/>
+      <w:r>
+        <w:rPr>
+          <w:rFonts w:asciiTheme="majorHAnsi" w:hAnsiTheme="majorHAnsi" w:cstheme="majorHAnsi"/>
+          <w:color w:val="FFFF00"/>
+        </w:rPr>
+        <w:t xml:space="preserve"> delegate</w:t>
+      </w:r>
+      <w:r>
+        <w:rPr>
+          <w:rFonts w:asciiTheme="majorHAnsi" w:hAnsiTheme="majorHAnsi" w:cstheme="majorHAnsi"/>
+          <w:color w:val="FFFF00"/>
+        </w:rPr>
+        <w:t xml:space="preserve">, </w:t>
+      </w:r>
+      <w:r>
+        <w:rPr>
+          <w:rFonts w:asciiTheme="majorHAnsi" w:hAnsiTheme="majorHAnsi" w:cstheme="majorHAnsi"/>
+          <w:color w:val="FFFF00"/>
+        </w:rPr>
+        <w:t xml:space="preserve">and set it back </w:t>
+      </w:r>
+      <w:r>
+        <w:rPr>
+          <w:rFonts w:asciiTheme="majorHAnsi" w:hAnsiTheme="majorHAnsi" w:cstheme="majorHAnsi"/>
+          <w:color w:val="FFFF00"/>
+        </w:rPr>
+        <w:t>to</w:t>
+      </w:r>
+      <w:r>
+        <w:rPr>
+          <w:rFonts w:asciiTheme="majorHAnsi" w:hAnsiTheme="majorHAnsi" w:cstheme="majorHAnsi"/>
+          <w:color w:val="FFFF00"/>
+        </w:rPr>
+        <w:t xml:space="preserve"> </w:t>
+      </w:r>
+      <w:proofErr w:type="spellStart"/>
+      <w:r>
+        <w:rPr>
+          <w:rFonts w:asciiTheme="majorHAnsi" w:hAnsiTheme="majorHAnsi" w:cstheme="majorHAnsi"/>
+          <w:color w:val="FFFF00"/>
+        </w:rPr>
+        <w:t>CullCounterClockwise</w:t>
+      </w:r>
+      <w:proofErr w:type="spellEnd"/>
+      <w:r>
+        <w:rPr>
+          <w:rFonts w:asciiTheme="majorHAnsi" w:hAnsiTheme="majorHAnsi" w:cstheme="majorHAnsi"/>
+          <w:color w:val="FFFF00"/>
+        </w:rPr>
+        <w:t xml:space="preserve"> in the </w:t>
+      </w:r>
+      <w:proofErr w:type="spellStart"/>
+      <w:r>
+        <w:rPr>
+          <w:rFonts w:asciiTheme="majorHAnsi" w:hAnsiTheme="majorHAnsi" w:cstheme="majorHAnsi"/>
+          <w:color w:val="FFFF00"/>
+        </w:rPr>
+        <w:t>BlSprite.DrawCleanup</w:t>
+      </w:r>
+      <w:proofErr w:type="spellEnd"/>
+      <w:r>
+        <w:rPr>
+          <w:rFonts w:asciiTheme="majorHAnsi" w:hAnsiTheme="majorHAnsi" w:cstheme="majorHAnsi"/>
+          <w:color w:val="FFFF00"/>
+        </w:rPr>
+        <w:t xml:space="preserve"> delegate</w:t>
+      </w:r>
+      <w:r>
+        <w:rPr>
+          <w:rFonts w:asciiTheme="majorHAnsi" w:hAnsiTheme="majorHAnsi" w:cstheme="majorHAnsi"/>
+          <w:color w:val="FFFF00"/>
+        </w:rPr>
+        <w:t>.</w:t>
       </w:r>
     </w:p>
     <w:p>
@@ -13735,7 +14152,7 @@
           <w:rFonts w:asciiTheme="majorHAnsi" w:hAnsiTheme="majorHAnsi" w:cstheme="majorHAnsi"/>
           <w:color w:val="FFFF00"/>
         </w:rPr>
-        <w:t>Q: When I’m inside a sprite, I can’t see it.</w:t>
+        <w:t>Q: I set a sprite’s matrix so one of the dimensions has a scale of zero, but then the sprite becomes black.</w:t>
       </w:r>
     </w:p>
     <w:p>
@@ -13754,60 +14171,23 @@
           <w:rFonts w:asciiTheme="majorHAnsi" w:hAnsiTheme="majorHAnsi" w:cstheme="majorHAnsi"/>
           <w:color w:val="FFFF00"/>
         </w:rPr>
-        <w:t xml:space="preserve">A: By default, Blotch3D draws only the outside of a sprite. </w:t>
-      </w:r>
-      <w:r>
-        <w:rPr>
-          <w:rFonts w:asciiTheme="majorHAnsi" w:hAnsiTheme="majorHAnsi" w:cstheme="majorHAnsi"/>
-          <w:color w:val="FFFF00"/>
-        </w:rPr>
-        <w:t>Try</w:t>
-      </w:r>
-      <w:r>
-        <w:rPr>
-          <w:rFonts w:asciiTheme="majorHAnsi" w:hAnsiTheme="majorHAnsi" w:cstheme="majorHAnsi"/>
-          <w:color w:val="FFFF00"/>
-        </w:rPr>
-        <w:t xml:space="preserve"> </w:t>
-      </w:r>
-      <w:r>
-        <w:rPr>
-          <w:rFonts w:asciiTheme="majorHAnsi" w:hAnsiTheme="majorHAnsi" w:cstheme="majorHAnsi"/>
-          <w:color w:val="FFFF00"/>
-        </w:rPr>
-        <w:t>doing a</w:t>
-      </w:r>
-      <w:r>
-        <w:rPr>
-          <w:rFonts w:asciiTheme="majorHAnsi" w:hAnsiTheme="majorHAnsi" w:cstheme="majorHAnsi"/>
-          <w:color w:val="FFFF00"/>
-        </w:rPr>
-        <w:t xml:space="preserve"> </w:t>
-      </w:r>
-      <w:r>
-        <w:rPr>
-          <w:rFonts w:asciiTheme="majorHAnsi" w:hAnsiTheme="majorHAnsi" w:cstheme="majorHAnsi"/>
-          <w:color w:val="FFFF00"/>
-        </w:rPr>
-        <w:t>"</w:t>
+        <w:t xml:space="preserve">A: A sprite’s matrix also affects its </w:t>
       </w:r>
       <w:proofErr w:type="spellStart"/>
-      <w:proofErr w:type="gramStart"/>
-      <w:r>
-        <w:rPr>
-          <w:rFonts w:asciiTheme="majorHAnsi" w:hAnsiTheme="majorHAnsi" w:cstheme="majorHAnsi"/>
-          <w:color w:val="FFFF00"/>
-        </w:rPr>
-        <w:t>Graphics.GraphicsDevice.RasterizerState</w:t>
+      <w:r>
+        <w:rPr>
+          <w:rFonts w:asciiTheme="majorHAnsi" w:hAnsiTheme="majorHAnsi" w:cstheme="majorHAnsi"/>
+          <w:color w:val="FFFF00"/>
+        </w:rPr>
+        <w:t>normals</w:t>
       </w:r>
       <w:proofErr w:type="spellEnd"/>
-      <w:proofErr w:type="gramEnd"/>
-      <w:r>
-        <w:rPr>
-          <w:rFonts w:asciiTheme="majorHAnsi" w:hAnsiTheme="majorHAnsi" w:cstheme="majorHAnsi"/>
-          <w:color w:val="FFFF00"/>
-        </w:rPr>
-        <w:t xml:space="preserve"> = </w:t>
+      <w:r>
+        <w:rPr>
+          <w:rFonts w:asciiTheme="majorHAnsi" w:hAnsiTheme="majorHAnsi" w:cstheme="majorHAnsi"/>
+          <w:color w:val="FFFF00"/>
+        </w:rPr>
+        <w:t xml:space="preserve">. By setting a dimension’s scale to zero, you may have caused some of the </w:t>
       </w:r>
       <w:proofErr w:type="spellStart"/>
       <w:r>
@@ -13815,7 +14195,7 @@
           <w:rFonts w:asciiTheme="majorHAnsi" w:hAnsiTheme="majorHAnsi" w:cstheme="majorHAnsi"/>
           <w:color w:val="FFFF00"/>
         </w:rPr>
-        <w:t>RasterizerState.CullClockwise</w:t>
+        <w:t>normals</w:t>
       </w:r>
       <w:proofErr w:type="spellEnd"/>
       <w:r>
@@ -13823,21 +14203,7 @@
           <w:rFonts w:asciiTheme="majorHAnsi" w:hAnsiTheme="majorHAnsi" w:cstheme="majorHAnsi"/>
           <w:color w:val="FFFF00"/>
         </w:rPr>
-        <w:t>”</w:t>
-      </w:r>
-      <w:r>
-        <w:rPr>
-          <w:rFonts w:asciiTheme="majorHAnsi" w:hAnsiTheme="majorHAnsi" w:cstheme="majorHAnsi"/>
-          <w:color w:val="FFFF00"/>
-        </w:rPr>
-        <w:t xml:space="preserve"> </w:t>
-      </w:r>
-      <w:r>
-        <w:rPr>
-          <w:rFonts w:asciiTheme="majorHAnsi" w:hAnsiTheme="majorHAnsi" w:cstheme="majorHAnsi"/>
-          <w:color w:val="FFFF00"/>
-        </w:rPr>
-        <w:t xml:space="preserve">(or set it to </w:t>
+        <w:t xml:space="preserve"> to be </w:t>
       </w:r>
       <w:proofErr w:type="spellStart"/>
       <w:r>
@@ -13845,7 +14211,14 @@
           <w:rFonts w:asciiTheme="majorHAnsi" w:hAnsiTheme="majorHAnsi" w:cstheme="majorHAnsi"/>
           <w:color w:val="FFFF00"/>
         </w:rPr>
-        <w:t>CullNone</w:t>
+        <w:t>zero’</w:t>
+      </w:r>
+      <w:r>
+        <w:rPr>
+          <w:rFonts w:asciiTheme="majorHAnsi" w:hAnsiTheme="majorHAnsi" w:cstheme="majorHAnsi"/>
+          <w:color w:val="FFFF00"/>
+        </w:rPr>
+        <w:t>d</w:t>
       </w:r>
       <w:proofErr w:type="spellEnd"/>
       <w:r>
@@ -13853,97 +14226,14 @@
           <w:rFonts w:asciiTheme="majorHAnsi" w:hAnsiTheme="majorHAnsi" w:cstheme="majorHAnsi"/>
           <w:color w:val="FFFF00"/>
         </w:rPr>
-        <w:t xml:space="preserve"> to see both the inside and outside) </w:t>
-      </w:r>
-      <w:r>
-        <w:rPr>
-          <w:rFonts w:asciiTheme="majorHAnsi" w:hAnsiTheme="majorHAnsi" w:cstheme="majorHAnsi"/>
-          <w:color w:val="FFFF00"/>
-        </w:rPr>
-        <w:t xml:space="preserve">in the </w:t>
-      </w:r>
-      <w:proofErr w:type="spellStart"/>
-      <w:r>
-        <w:rPr>
-          <w:rFonts w:asciiTheme="majorHAnsi" w:hAnsiTheme="majorHAnsi" w:cstheme="majorHAnsi"/>
-          <w:color w:val="FFFF00"/>
-        </w:rPr>
-        <w:t>BlSprite.PreDraw</w:t>
-      </w:r>
-      <w:proofErr w:type="spellEnd"/>
-      <w:r>
-        <w:rPr>
-          <w:rFonts w:asciiTheme="majorHAnsi" w:hAnsiTheme="majorHAnsi" w:cstheme="majorHAnsi"/>
-          <w:color w:val="FFFF00"/>
-        </w:rPr>
-        <w:t xml:space="preserve"> delegate</w:t>
-      </w:r>
-      <w:r>
-        <w:rPr>
-          <w:rFonts w:asciiTheme="majorHAnsi" w:hAnsiTheme="majorHAnsi" w:cstheme="majorHAnsi"/>
-          <w:color w:val="FFFF00"/>
-        </w:rPr>
-        <w:t xml:space="preserve">, </w:t>
-      </w:r>
-      <w:r>
-        <w:rPr>
-          <w:rFonts w:asciiTheme="majorHAnsi" w:hAnsiTheme="majorHAnsi" w:cstheme="majorHAnsi"/>
-          <w:color w:val="FFFF00"/>
-        </w:rPr>
-        <w:t xml:space="preserve">and set it back </w:t>
-      </w:r>
-      <w:r>
-        <w:rPr>
-          <w:rFonts w:asciiTheme="majorHAnsi" w:hAnsiTheme="majorHAnsi" w:cstheme="majorHAnsi"/>
-          <w:color w:val="FFFF00"/>
-        </w:rPr>
-        <w:t>to</w:t>
-      </w:r>
-      <w:r>
-        <w:rPr>
-          <w:rFonts w:asciiTheme="majorHAnsi" w:hAnsiTheme="majorHAnsi" w:cstheme="majorHAnsi"/>
-          <w:color w:val="FFFF00"/>
-        </w:rPr>
-        <w:t xml:space="preserve"> </w:t>
-      </w:r>
-      <w:proofErr w:type="spellStart"/>
-      <w:r>
-        <w:rPr>
-          <w:rFonts w:asciiTheme="majorHAnsi" w:hAnsiTheme="majorHAnsi" w:cstheme="majorHAnsi"/>
-          <w:color w:val="FFFF00"/>
-        </w:rPr>
-        <w:t>CullCounterClockwise</w:t>
-      </w:r>
-      <w:proofErr w:type="spellEnd"/>
-      <w:r>
-        <w:rPr>
-          <w:rFonts w:asciiTheme="majorHAnsi" w:hAnsiTheme="majorHAnsi" w:cstheme="majorHAnsi"/>
-          <w:color w:val="FFFF00"/>
-        </w:rPr>
-        <w:t xml:space="preserve"> in the </w:t>
-      </w:r>
-      <w:proofErr w:type="spellStart"/>
-      <w:r>
-        <w:rPr>
-          <w:rFonts w:asciiTheme="majorHAnsi" w:hAnsiTheme="majorHAnsi" w:cstheme="majorHAnsi"/>
-          <w:color w:val="FFFF00"/>
-        </w:rPr>
-        <w:t>BlSprite.DrawCleanup</w:t>
-      </w:r>
-      <w:proofErr w:type="spellEnd"/>
-      <w:r>
-        <w:rPr>
-          <w:rFonts w:asciiTheme="majorHAnsi" w:hAnsiTheme="majorHAnsi" w:cstheme="majorHAnsi"/>
-          <w:color w:val="FFFF00"/>
-        </w:rPr>
-        <w:t xml:space="preserve"> delegate</w:t>
-      </w:r>
-      <w:r>
-        <w:rPr>
-          <w:rFonts w:asciiTheme="majorHAnsi" w:hAnsiTheme="majorHAnsi" w:cstheme="majorHAnsi"/>
-          <w:color w:val="FFFF00"/>
-        </w:rPr>
-        <w:t>.</w:t>
+        <w:t>-</w:t>
+      </w:r>
+      <w:r>
+        <w:rPr>
+          <w:rFonts w:asciiTheme="majorHAnsi" w:hAnsiTheme="majorHAnsi" w:cstheme="majorHAnsi"/>
+          <w:color w:val="FFFF00"/>
+        </w:rPr>
+        <w:t>out as well.</w:t>
       </w:r>
     </w:p>
     <w:p>
@@ -13974,7 +14264,21 @@
           <w:rFonts w:asciiTheme="majorHAnsi" w:hAnsiTheme="majorHAnsi" w:cstheme="majorHAnsi"/>
           <w:color w:val="FFFF00"/>
         </w:rPr>
-        <w:t>Q: I set a sprite’s matrix so one of the dimensions has a scale of zero, but then the sprite becomes black.</w:t>
+        <w:t xml:space="preserve">Q: When I am zoomed-in a large amount, sprite and camera movement </w:t>
+      </w:r>
+      <w:r>
+        <w:rPr>
+          <w:rFonts w:asciiTheme="majorHAnsi" w:hAnsiTheme="majorHAnsi" w:cstheme="majorHAnsi"/>
+          <w:color w:val="FFFF00"/>
+        </w:rPr>
+        <w:t>jumps</w:t>
+      </w:r>
+      <w:r>
+        <w:rPr>
+          <w:rFonts w:asciiTheme="majorHAnsi" w:hAnsiTheme="majorHAnsi" w:cstheme="majorHAnsi"/>
+          <w:color w:val="FFFF00"/>
+        </w:rPr>
+        <w:t>.</w:t>
       </w:r>
     </w:p>
     <w:p>
@@ -13993,62 +14297,35 @@
           <w:rFonts w:asciiTheme="majorHAnsi" w:hAnsiTheme="majorHAnsi" w:cstheme="majorHAnsi"/>
           <w:color w:val="FFFF00"/>
         </w:rPr>
-        <w:t xml:space="preserve">A: A sprite’s matrix also affects its </w:t>
-      </w:r>
-      <w:proofErr w:type="spellStart"/>
-      <w:r>
-        <w:rPr>
-          <w:rFonts w:asciiTheme="majorHAnsi" w:hAnsiTheme="majorHAnsi" w:cstheme="majorHAnsi"/>
-          <w:color w:val="FFFF00"/>
-        </w:rPr>
-        <w:t>normals</w:t>
-      </w:r>
-      <w:proofErr w:type="spellEnd"/>
-      <w:r>
-        <w:rPr>
-          <w:rFonts w:asciiTheme="majorHAnsi" w:hAnsiTheme="majorHAnsi" w:cstheme="majorHAnsi"/>
-          <w:color w:val="FFFF00"/>
-        </w:rPr>
-        <w:t xml:space="preserve">. By setting a dimension’s scale to zero, you may have caused some of the </w:t>
-      </w:r>
-      <w:proofErr w:type="spellStart"/>
-      <w:r>
-        <w:rPr>
-          <w:rFonts w:asciiTheme="majorHAnsi" w:hAnsiTheme="majorHAnsi" w:cstheme="majorHAnsi"/>
-          <w:color w:val="FFFF00"/>
-        </w:rPr>
-        <w:t>normals</w:t>
-      </w:r>
-      <w:proofErr w:type="spellEnd"/>
-      <w:r>
-        <w:rPr>
-          <w:rFonts w:asciiTheme="majorHAnsi" w:hAnsiTheme="majorHAnsi" w:cstheme="majorHAnsi"/>
-          <w:color w:val="FFFF00"/>
-        </w:rPr>
-        <w:t xml:space="preserve"> to be </w:t>
-      </w:r>
-      <w:proofErr w:type="spellStart"/>
-      <w:r>
-        <w:rPr>
-          <w:rFonts w:asciiTheme="majorHAnsi" w:hAnsiTheme="majorHAnsi" w:cstheme="majorHAnsi"/>
-          <w:color w:val="FFFF00"/>
-        </w:rPr>
-        <w:t>zero’</w:t>
-      </w:r>
-      <w:r>
-        <w:rPr>
-          <w:rFonts w:asciiTheme="majorHAnsi" w:hAnsiTheme="majorHAnsi" w:cstheme="majorHAnsi"/>
-          <w:color w:val="FFFF00"/>
-        </w:rPr>
-        <w:t>d</w:t>
-      </w:r>
-      <w:proofErr w:type="spellEnd"/>
-      <w:r>
-        <w:rPr>
-          <w:rFonts w:asciiTheme="majorHAnsi" w:hAnsiTheme="majorHAnsi" w:cstheme="majorHAnsi"/>
-          <w:color w:val="FFFF00"/>
-        </w:rPr>
-        <w:t xml:space="preserve"> out as well.</w:t>
+        <w:t>A: You are experiencing floating point precision errors</w:t>
+      </w:r>
+      <w:r>
+        <w:rPr>
+          <w:rFonts w:asciiTheme="majorHAnsi" w:hAnsiTheme="majorHAnsi" w:cstheme="majorHAnsi"/>
+          <w:color w:val="FFFF00"/>
+        </w:rPr>
+        <w:t xml:space="preserve"> in the positioning algorithms</w:t>
+      </w:r>
+      <w:r>
+        <w:rPr>
+          <w:rFonts w:asciiTheme="majorHAnsi" w:hAnsiTheme="majorHAnsi" w:cstheme="majorHAnsi"/>
+          <w:color w:val="FFFF00"/>
+        </w:rPr>
+        <w:t>. About all you can do is “fake” being that zoomed in by, instead, moving the camera forward temporarily. Or simply don’t allow zoom to go</w:t>
+      </w:r>
+      <w:r>
+        <w:rPr>
+          <w:rFonts w:asciiTheme="majorHAnsi" w:hAnsiTheme="majorHAnsi" w:cstheme="majorHAnsi"/>
+          <w:color w:val="FFFF00"/>
+        </w:rPr>
+        <w:t xml:space="preserve"> to</w:t>
+      </w:r>
+      <w:r>
+        <w:rPr>
+          <w:rFonts w:asciiTheme="majorHAnsi" w:hAnsiTheme="majorHAnsi" w:cstheme="majorHAnsi"/>
+          <w:color w:val="FFFF00"/>
+        </w:rPr>
+        <w:t xml:space="preserve"> that extreme.</w:t>
       </w:r>
     </w:p>
     <w:p>
@@ -14079,14 +14356,56 @@
           <w:rFonts w:asciiTheme="majorHAnsi" w:hAnsiTheme="majorHAnsi" w:cstheme="majorHAnsi"/>
           <w:color w:val="FFFF00"/>
         </w:rPr>
-        <w:t xml:space="preserve">Q: When I am zoomed-in a large amount, sprite and camera movement </w:t>
-      </w:r>
-      <w:r>
-        <w:rPr>
-          <w:rFonts w:asciiTheme="majorHAnsi" w:hAnsiTheme="majorHAnsi" w:cstheme="majorHAnsi"/>
-          <w:color w:val="FFFF00"/>
-        </w:rPr>
-        <w:t>jumps</w:t>
+        <w:t xml:space="preserve">Q: Sometimes I see </w:t>
+      </w:r>
+      <w:r>
+        <w:rPr>
+          <w:rFonts w:asciiTheme="majorHAnsi" w:hAnsiTheme="majorHAnsi" w:cstheme="majorHAnsi"/>
+          <w:color w:val="FFFF00"/>
+        </w:rPr>
+        <w:t xml:space="preserve">slightly farther </w:t>
+      </w:r>
+      <w:r>
+        <w:rPr>
+          <w:rFonts w:asciiTheme="majorHAnsi" w:hAnsiTheme="majorHAnsi" w:cstheme="majorHAnsi"/>
+          <w:color w:val="FFFF00"/>
+        </w:rPr>
+        <w:t xml:space="preserve">polygons </w:t>
+      </w:r>
+      <w:r>
+        <w:rPr>
+          <w:rFonts w:asciiTheme="majorHAnsi" w:hAnsiTheme="majorHAnsi" w:cstheme="majorHAnsi"/>
+          <w:color w:val="FFFF00"/>
+        </w:rPr>
+        <w:t xml:space="preserve">and parts polygons </w:t>
+      </w:r>
+      <w:r>
+        <w:rPr>
+          <w:rFonts w:asciiTheme="majorHAnsi" w:hAnsiTheme="majorHAnsi" w:cstheme="majorHAnsi"/>
+          <w:color w:val="FFFF00"/>
+        </w:rPr>
+        <w:t xml:space="preserve">of sprites </w:t>
+      </w:r>
+      <w:r>
+        <w:rPr>
+          <w:rFonts w:asciiTheme="majorHAnsi" w:hAnsiTheme="majorHAnsi" w:cstheme="majorHAnsi"/>
+          <w:color w:val="FFFF00"/>
+        </w:rPr>
+        <w:t xml:space="preserve">appear </w:t>
+      </w:r>
+      <w:r>
+        <w:rPr>
+          <w:rFonts w:asciiTheme="majorHAnsi" w:hAnsiTheme="majorHAnsi" w:cstheme="majorHAnsi"/>
+          <w:color w:val="FFFF00"/>
+        </w:rPr>
+        <w:t>i</w:t>
+      </w:r>
+      <w:r>
+        <w:rPr>
+          <w:rFonts w:asciiTheme="majorHAnsi" w:hAnsiTheme="majorHAnsi" w:cstheme="majorHAnsi"/>
+          <w:color w:val="FFFF00"/>
+        </w:rPr>
+        <w:t>n front of nearer ones, and it varies as the camera or sprite moves</w:t>
       </w:r>
       <w:r>
         <w:rPr>
@@ -14112,35 +14431,21 @@
           <w:rFonts w:asciiTheme="majorHAnsi" w:hAnsiTheme="majorHAnsi" w:cstheme="majorHAnsi"/>
           <w:color w:val="FFFF00"/>
         </w:rPr>
-        <w:t>A: You are experiencing floating point precision errors</w:t>
-      </w:r>
-      <w:r>
-        <w:rPr>
-          <w:rFonts w:asciiTheme="majorHAnsi" w:hAnsiTheme="majorHAnsi" w:cstheme="majorHAnsi"/>
-          <w:color w:val="FFFF00"/>
-        </w:rPr>
-        <w:t xml:space="preserve"> in the positioning algorithms</w:t>
-      </w:r>
-      <w:r>
-        <w:rPr>
-          <w:rFonts w:asciiTheme="majorHAnsi" w:hAnsiTheme="majorHAnsi" w:cstheme="majorHAnsi"/>
-          <w:color w:val="FFFF00"/>
-        </w:rPr>
-        <w:t>. About all you can do is “fake” being that zoomed in by, instead, moving the camera forward temporarily. Or simply don’t allow zoom to go</w:t>
-      </w:r>
-      <w:r>
-        <w:rPr>
-          <w:rFonts w:asciiTheme="majorHAnsi" w:hAnsiTheme="majorHAnsi" w:cstheme="majorHAnsi"/>
-          <w:color w:val="FFFF00"/>
-        </w:rPr>
-        <w:t xml:space="preserve"> to</w:t>
-      </w:r>
-      <w:r>
-        <w:rPr>
-          <w:rFonts w:asciiTheme="majorHAnsi" w:hAnsiTheme="majorHAnsi" w:cstheme="majorHAnsi"/>
-          <w:color w:val="FFFF00"/>
-        </w:rPr>
-        <w:t xml:space="preserve"> that extreme.</w:t>
+        <w:t>A: The floating-point precision limitation of the depth buffer can cause this. Try increasing your near clip and</w:t>
+      </w:r>
+      <w:r>
+        <w:rPr>
+          <w:rFonts w:asciiTheme="majorHAnsi" w:hAnsiTheme="majorHAnsi" w:cstheme="majorHAnsi"/>
+          <w:color w:val="FFFF00"/>
+        </w:rPr>
+        <w:t>/or</w:t>
+      </w:r>
+      <w:r>
+        <w:rPr>
+          <w:rFonts w:asciiTheme="majorHAnsi" w:hAnsiTheme="majorHAnsi" w:cstheme="majorHAnsi"/>
+          <w:color w:val="FFFF00"/>
+        </w:rPr>
+        <w:t xml:space="preserve"> decreasing your far clip so the depth buffer doesn’t have to cover so much dynamic range.</w:t>
       </w:r>
     </w:p>
     <w:p>
@@ -14171,58 +14476,42 @@
           <w:rFonts w:asciiTheme="majorHAnsi" w:hAnsiTheme="majorHAnsi" w:cstheme="majorHAnsi"/>
           <w:color w:val="FFFF00"/>
         </w:rPr>
-        <w:t xml:space="preserve">Q: Sometimes I see </w:t>
-      </w:r>
-      <w:r>
-        <w:rPr>
-          <w:rFonts w:asciiTheme="majorHAnsi" w:hAnsiTheme="majorHAnsi" w:cstheme="majorHAnsi"/>
-          <w:color w:val="FFFF00"/>
-        </w:rPr>
-        <w:t xml:space="preserve">slightly farther </w:t>
-      </w:r>
-      <w:r>
-        <w:rPr>
-          <w:rFonts w:asciiTheme="majorHAnsi" w:hAnsiTheme="majorHAnsi" w:cstheme="majorHAnsi"/>
-          <w:color w:val="FFFF00"/>
-        </w:rPr>
-        <w:t xml:space="preserve">polygons </w:t>
-      </w:r>
-      <w:r>
-        <w:rPr>
-          <w:rFonts w:asciiTheme="majorHAnsi" w:hAnsiTheme="majorHAnsi" w:cstheme="majorHAnsi"/>
-          <w:color w:val="FFFF00"/>
-        </w:rPr>
-        <w:t xml:space="preserve">and parts polygons </w:t>
-      </w:r>
-      <w:r>
-        <w:rPr>
-          <w:rFonts w:asciiTheme="majorHAnsi" w:hAnsiTheme="majorHAnsi" w:cstheme="majorHAnsi"/>
-          <w:color w:val="FFFF00"/>
-        </w:rPr>
-        <w:t xml:space="preserve">of sprites </w:t>
-      </w:r>
-      <w:r>
-        <w:rPr>
-          <w:rFonts w:asciiTheme="majorHAnsi" w:hAnsiTheme="majorHAnsi" w:cstheme="majorHAnsi"/>
-          <w:color w:val="FFFF00"/>
-        </w:rPr>
-        <w:t xml:space="preserve">appear </w:t>
-      </w:r>
-      <w:proofErr w:type="spellStart"/>
-      <w:r>
-        <w:rPr>
-          <w:rFonts w:asciiTheme="majorHAnsi" w:hAnsiTheme="majorHAnsi" w:cstheme="majorHAnsi"/>
-          <w:color w:val="FFFF00"/>
-        </w:rPr>
-        <w:t>n</w:t>
-      </w:r>
-      <w:proofErr w:type="spellEnd"/>
-      <w:r>
-        <w:rPr>
-          <w:rFonts w:asciiTheme="majorHAnsi" w:hAnsiTheme="majorHAnsi" w:cstheme="majorHAnsi"/>
-          <w:color w:val="FFFF00"/>
-        </w:rPr>
-        <w:t xml:space="preserve"> front of nearer ones, and it varies as the camera or sprite moves</w:t>
+        <w:t xml:space="preserve">Q: I have a sprite that </w:t>
+      </w:r>
+      <w:r>
+        <w:rPr>
+          <w:rFonts w:asciiTheme="majorHAnsi" w:hAnsiTheme="majorHAnsi" w:cstheme="majorHAnsi"/>
+          <w:color w:val="FFFF00"/>
+        </w:rPr>
+        <w:t xml:space="preserve">I want </w:t>
+      </w:r>
+      <w:r>
+        <w:rPr>
+          <w:rFonts w:asciiTheme="majorHAnsi" w:hAnsiTheme="majorHAnsi" w:cstheme="majorHAnsi"/>
+          <w:color w:val="FFFF00"/>
+        </w:rPr>
+        <w:t xml:space="preserve">always </w:t>
+      </w:r>
+      <w:r>
+        <w:rPr>
+          <w:rFonts w:asciiTheme="majorHAnsi" w:hAnsiTheme="majorHAnsi" w:cstheme="majorHAnsi"/>
+          <w:color w:val="FFFF00"/>
+        </w:rPr>
+        <w:t xml:space="preserve">to </w:t>
+      </w:r>
+      <w:r>
+        <w:rPr>
+          <w:rFonts w:asciiTheme="majorHAnsi" w:hAnsiTheme="majorHAnsi" w:cstheme="majorHAnsi"/>
+          <w:color w:val="FFFF00"/>
+        </w:rPr>
+        <w:t>be visible, but I think its invisible because its outside the depth buffer</w:t>
+      </w:r>
+      <w:r>
+        <w:rPr>
+          <w:rFonts w:asciiTheme="majorHAnsi" w:hAnsiTheme="majorHAnsi" w:cstheme="majorHAnsi"/>
+          <w:color w:val="FFFF00"/>
+        </w:rPr>
+        <w:t>, but I don’t want to change the depth buffer</w:t>
       </w:r>
       <w:r>
         <w:rPr>
@@ -14248,84 +14537,6 @@
           <w:rFonts w:asciiTheme="majorHAnsi" w:hAnsiTheme="majorHAnsi" w:cstheme="majorHAnsi"/>
           <w:color w:val="FFFF00"/>
         </w:rPr>
-        <w:t>A: The floating-point precision limitation of the depth buffer can cause this. Try increasing your near clip and</w:t>
-      </w:r>
-      <w:r>
-        <w:rPr>
-          <w:rFonts w:asciiTheme="majorHAnsi" w:hAnsiTheme="majorHAnsi" w:cstheme="majorHAnsi"/>
-          <w:color w:val="FFFF00"/>
-        </w:rPr>
-        <w:t>/or</w:t>
-      </w:r>
-      <w:r>
-        <w:rPr>
-          <w:rFonts w:asciiTheme="majorHAnsi" w:hAnsiTheme="majorHAnsi" w:cstheme="majorHAnsi"/>
-          <w:color w:val="FFFF00"/>
-        </w:rPr>
-        <w:t xml:space="preserve"> decreasing your far clip so the depth buffer doesn’t have to cover so much dynamic range.</w:t>
-      </w:r>
-    </w:p>
-    <w:p>
-      <w:pPr>
-        <w:autoSpaceDE w:val="0"/>
-        <w:autoSpaceDN w:val="0"/>
-        <w:adjustRightInd w:val="0"/>
-        <w:spacing w:after="0" w:line="240" w:lineRule="auto"/>
-        <w:rPr>
-          <w:rFonts w:asciiTheme="majorHAnsi" w:hAnsiTheme="majorHAnsi" w:cstheme="majorHAnsi"/>
-          <w:color w:val="FFFF00"/>
-        </w:rPr>
-      </w:pPr>
-    </w:p>
-    <w:p>
-      <w:pPr>
-        <w:autoSpaceDE w:val="0"/>
-        <w:autoSpaceDN w:val="0"/>
-        <w:adjustRightInd w:val="0"/>
-        <w:spacing w:after="0" w:line="240" w:lineRule="auto"/>
-        <w:rPr>
-          <w:rFonts w:asciiTheme="majorHAnsi" w:hAnsiTheme="majorHAnsi" w:cstheme="majorHAnsi"/>
-          <w:color w:val="FFFF00"/>
-        </w:rPr>
-      </w:pPr>
-      <w:r>
-        <w:rPr>
-          <w:rFonts w:asciiTheme="majorHAnsi" w:hAnsiTheme="majorHAnsi" w:cstheme="majorHAnsi"/>
-          <w:color w:val="FFFF00"/>
-        </w:rPr>
-        <w:t xml:space="preserve">Q: I have a sprite that </w:t>
-      </w:r>
-      <w:r>
-        <w:rPr>
-          <w:rFonts w:asciiTheme="majorHAnsi" w:hAnsiTheme="majorHAnsi" w:cstheme="majorHAnsi"/>
-          <w:color w:val="FFFF00"/>
-        </w:rPr>
-        <w:t>I want to</w:t>
-      </w:r>
-      <w:r>
-        <w:rPr>
-          <w:rFonts w:asciiTheme="majorHAnsi" w:hAnsiTheme="majorHAnsi" w:cstheme="majorHAnsi"/>
-          <w:color w:val="FFFF00"/>
-        </w:rPr>
-        <w:t xml:space="preserve"> always be visible, but I think its invisible because its outside the depth buffer.</w:t>
-      </w:r>
-    </w:p>
-    <w:p>
-      <w:pPr>
-        <w:autoSpaceDE w:val="0"/>
-        <w:autoSpaceDN w:val="0"/>
-        <w:adjustRightInd w:val="0"/>
-        <w:spacing w:after="0" w:line="240" w:lineRule="auto"/>
-        <w:rPr>
-          <w:rFonts w:asciiTheme="majorHAnsi" w:hAnsiTheme="majorHAnsi" w:cstheme="majorHAnsi"/>
-          <w:color w:val="FFFF00"/>
-        </w:rPr>
-      </w:pPr>
-      <w:r>
-        <w:rPr>
-          <w:rFonts w:asciiTheme="majorHAnsi" w:hAnsiTheme="majorHAnsi" w:cstheme="majorHAnsi"/>
-          <w:color w:val="FFFF00"/>
-        </w:rPr>
         <w:t>A: Try</w:t>
       </w:r>
       <w:r>
@@ -14487,6 +14698,8 @@
         </w:rPr>
         <w:t>.</w:t>
       </w:r>
+      <w:bookmarkStart w:id="75" w:name="_GoBack"/>
+      <w:bookmarkEnd w:id="75"/>
     </w:p>
     <w:p>
       <w:pPr>
@@ -17143,7 +17356,7 @@
 </file>
 
 <file path=customXml/itemProps1.xml><?xml version="1.0" encoding="utf-8"?>
-<ds:datastoreItem xmlns:ds="http://schemas.openxmlformats.org/officeDocument/2006/customXml" ds:itemID="{2F6B1A59-C0C4-4C12-9ACF-526B1432774F}">
+<ds:datastoreItem xmlns:ds="http://schemas.openxmlformats.org/officeDocument/2006/customXml" ds:itemID="{14C52A1E-80D2-4165-8634-2802085AB723}">
   <ds:schemaRefs>
     <ds:schemaRef ds:uri="http://schemas.openxmlformats.org/officeDocument/2006/bibliography"/>
   </ds:schemaRefs>

</xml_diff>

<commit_message>
doc updates Improved how BlSprite.FrameProc works Replaced the BlockingCollection queue with a mutex-protected regular queue (because it turns out BlockingCollections foolishly spin)
</commit_message>
<xml_diff>
--- a/doc/Blotch3D.docx
+++ b/doc/Blotch3D.docx
@@ -2179,7 +2179,10 @@
     </w:p>
     <w:p>
       <w:pPr>
-        <w:shd w:val="clear" w:color="auto" w:fill="000000" w:themeFill="text1"/>
+        <w:autoSpaceDE w:val="0"/>
+        <w:autoSpaceDN w:val="0"/>
+        <w:adjustRightInd w:val="0"/>
+        <w:spacing w:after="0" w:line="240" w:lineRule="auto"/>
         <w:rPr>
           <w:rFonts w:asciiTheme="majorHAnsi" w:hAnsiTheme="majorHAnsi" w:cstheme="majorHAnsi"/>
           <w:color w:val="FFFF00"/>
@@ -2271,14 +2274,14 @@
           <w:rFonts w:asciiTheme="majorHAnsi" w:hAnsiTheme="majorHAnsi" w:cstheme="majorHAnsi"/>
           <w:color w:val="FFFF00"/>
         </w:rPr>
-        <w:t>. T</w:t>
-      </w:r>
-      <w:r>
-        <w:rPr>
-          <w:rFonts w:asciiTheme="majorHAnsi" w:hAnsiTheme="majorHAnsi" w:cstheme="majorHAnsi"/>
-          <w:color w:val="FFFF00"/>
-        </w:rPr>
-        <w:t xml:space="preserve">here is a plethora of </w:t>
+        <w:t xml:space="preserve">. </w:t>
+      </w:r>
+      <w:r>
+        <w:rPr>
+          <w:rFonts w:asciiTheme="majorHAnsi" w:hAnsiTheme="majorHAnsi" w:cstheme="majorHAnsi"/>
+          <w:color w:val="FFFF00"/>
+        </w:rPr>
+        <w:t xml:space="preserve">There is a plethora of </w:t>
       </w:r>
       <w:proofErr w:type="spellStart"/>
       <w:r>
@@ -2294,28 +2297,187 @@
           <w:rFonts w:asciiTheme="majorHAnsi" w:hAnsiTheme="majorHAnsi" w:cstheme="majorHAnsi"/>
           <w:color w:val="FFFF00"/>
         </w:rPr>
+        <w:t xml:space="preserve"> documentation, tutorials, examples, and discussions on line.</w:t>
+      </w:r>
+    </w:p>
+    <w:p>
+      <w:pPr>
+        <w:autoSpaceDE w:val="0"/>
+        <w:autoSpaceDN w:val="0"/>
+        <w:adjustRightInd w:val="0"/>
+        <w:spacing w:after="0" w:line="240" w:lineRule="auto"/>
+        <w:rPr>
+          <w:rFonts w:asciiTheme="majorHAnsi" w:hAnsiTheme="majorHAnsi" w:cstheme="majorHAnsi"/>
+          <w:color w:val="FFFF00"/>
+        </w:rPr>
+      </w:pPr>
+    </w:p>
+    <w:p>
+      <w:pPr>
+        <w:autoSpaceDE w:val="0"/>
+        <w:autoSpaceDN w:val="0"/>
+        <w:adjustRightInd w:val="0"/>
+        <w:spacing w:after="0" w:line="240" w:lineRule="auto"/>
+        <w:rPr>
+          <w:rFonts w:asciiTheme="majorHAnsi" w:hAnsiTheme="majorHAnsi" w:cstheme="majorHAnsi"/>
+          <w:color w:val="FFFF00"/>
+        </w:rPr>
+      </w:pPr>
+      <w:bookmarkStart w:id="48" w:name="_GoBack"/>
+      <w:bookmarkEnd w:id="48"/>
+      <w:r>
+        <w:rPr>
+          <w:rFonts w:asciiTheme="majorHAnsi" w:hAnsiTheme="majorHAnsi" w:cstheme="majorHAnsi"/>
+          <w:color w:val="FFFF00"/>
+        </w:rPr>
+        <w:t xml:space="preserve">All </w:t>
+      </w:r>
+      <w:proofErr w:type="spellStart"/>
+      <w:r>
+        <w:rPr>
+          <w:rFonts w:asciiTheme="majorHAnsi" w:hAnsiTheme="majorHAnsi" w:cstheme="majorHAnsi"/>
+          <w:color w:val="FFFF00"/>
+        </w:rPr>
+        <w:t>MonoGame</w:t>
+      </w:r>
+      <w:proofErr w:type="spellEnd"/>
+      <w:r>
+        <w:rPr>
+          <w:rFonts w:asciiTheme="majorHAnsi" w:hAnsiTheme="majorHAnsi" w:cstheme="majorHAnsi"/>
+          <w:color w:val="FFFF00"/>
+        </w:rPr>
+        <w:t xml:space="preserve"> features remain available</w:t>
+      </w:r>
+      <w:r>
+        <w:rPr>
+          <w:rFonts w:asciiTheme="majorHAnsi" w:hAnsiTheme="majorHAnsi" w:cstheme="majorHAnsi"/>
+          <w:color w:val="FFFF00"/>
+        </w:rPr>
+        <w:t xml:space="preserve"> in Blotch3D</w:t>
+      </w:r>
+      <w:r>
+        <w:rPr>
+          <w:rFonts w:asciiTheme="majorHAnsi" w:hAnsiTheme="majorHAnsi" w:cstheme="majorHAnsi"/>
+          <w:color w:val="FFFF00"/>
+        </w:rPr>
+        <w:t>.</w:t>
+      </w:r>
+      <w:r>
+        <w:rPr>
+          <w:rFonts w:asciiTheme="majorHAnsi" w:hAnsiTheme="majorHAnsi" w:cstheme="majorHAnsi"/>
+          <w:color w:val="FFFF00"/>
+        </w:rPr>
+        <w:t xml:space="preserve"> For example</w:t>
+      </w:r>
+      <w:r>
+        <w:rPr>
+          <w:rFonts w:asciiTheme="majorHAnsi" w:hAnsiTheme="majorHAnsi" w:cstheme="majorHAnsi"/>
+          <w:color w:val="FFFF00"/>
+        </w:rPr>
+        <w:t>s:</w:t>
+      </w:r>
+    </w:p>
+    <w:p>
+      <w:pPr>
+        <w:autoSpaceDE w:val="0"/>
+        <w:autoSpaceDN w:val="0"/>
+        <w:adjustRightInd w:val="0"/>
+        <w:spacing w:after="0" w:line="240" w:lineRule="auto"/>
+        <w:rPr>
+          <w:rFonts w:asciiTheme="majorHAnsi" w:hAnsiTheme="majorHAnsi" w:cstheme="majorHAnsi"/>
+          <w:color w:val="FFFF00"/>
+        </w:rPr>
+      </w:pPr>
+    </w:p>
+    <w:p>
+      <w:pPr>
+        <w:pStyle w:val="ListParagraph"/>
+        <w:numPr>
+          <w:ilvl w:val="0"/>
+          <w:numId w:val="16"/>
+        </w:numPr>
+        <w:autoSpaceDE w:val="0"/>
+        <w:autoSpaceDN w:val="0"/>
+        <w:adjustRightInd w:val="0"/>
+        <w:spacing w:after="0" w:line="240" w:lineRule="auto"/>
+        <w:rPr>
+          <w:rFonts w:asciiTheme="majorHAnsi" w:hAnsiTheme="majorHAnsi" w:cstheme="majorHAnsi"/>
+          <w:color w:val="FFFF00"/>
+        </w:rPr>
+      </w:pPr>
+      <w:r>
+        <w:rPr>
+          <w:rFonts w:asciiTheme="majorHAnsi" w:hAnsiTheme="majorHAnsi" w:cstheme="majorHAnsi"/>
+          <w:color w:val="FFFF00"/>
+        </w:rPr>
+        <w:t>T</w:t>
+      </w:r>
+      <w:r>
+        <w:rPr>
+          <w:rFonts w:asciiTheme="majorHAnsi" w:hAnsiTheme="majorHAnsi" w:cstheme="majorHAnsi"/>
+          <w:color w:val="FFFF00"/>
+        </w:rPr>
+        <w:t xml:space="preserve">he models encapsulated in </w:t>
+      </w:r>
+      <w:r>
+        <w:rPr>
+          <w:rFonts w:asciiTheme="majorHAnsi" w:hAnsiTheme="majorHAnsi" w:cstheme="majorHAnsi"/>
+          <w:color w:val="FFFF00"/>
+        </w:rPr>
+        <w:t>a</w:t>
+      </w:r>
+      <w:r>
+        <w:rPr>
+          <w:rFonts w:asciiTheme="majorHAnsi" w:hAnsiTheme="majorHAnsi" w:cstheme="majorHAnsi"/>
+          <w:color w:val="FFFF00"/>
+        </w:rPr>
         <w:t xml:space="preserve"> </w:t>
       </w:r>
-      <w:r>
-        <w:rPr>
-          <w:rFonts w:asciiTheme="majorHAnsi" w:hAnsiTheme="majorHAnsi" w:cstheme="majorHAnsi"/>
-          <w:color w:val="FFFF00"/>
-        </w:rPr>
-        <w:t>documentation, tutorials, examples, and discussions on line.</w:t>
-      </w:r>
-      <w:r>
-        <w:rPr>
-          <w:rFonts w:asciiTheme="majorHAnsi" w:hAnsiTheme="majorHAnsi" w:cstheme="majorHAnsi"/>
-          <w:color w:val="FFFF00"/>
-        </w:rPr>
-        <w:t xml:space="preserve"> All </w:t>
-      </w:r>
       <w:proofErr w:type="spellStart"/>
       <w:r>
         <w:rPr>
           <w:rFonts w:asciiTheme="majorHAnsi" w:hAnsiTheme="majorHAnsi" w:cstheme="majorHAnsi"/>
           <w:color w:val="FFFF00"/>
         </w:rPr>
+        <w:t>BlSprite</w:t>
+      </w:r>
+      <w:proofErr w:type="spellEnd"/>
+      <w:r>
+        <w:rPr>
+          <w:rFonts w:asciiTheme="majorHAnsi" w:hAnsiTheme="majorHAnsi" w:cstheme="majorHAnsi"/>
+          <w:color w:val="FFFF00"/>
+        </w:rPr>
+        <w:t xml:space="preserve"> (see the </w:t>
+      </w:r>
+      <w:proofErr w:type="spellStart"/>
+      <w:r>
+        <w:rPr>
+          <w:rFonts w:asciiTheme="majorHAnsi" w:hAnsiTheme="majorHAnsi" w:cstheme="majorHAnsi"/>
+          <w:color w:val="FFFF00"/>
+        </w:rPr>
+        <w:t>BlSprite.</w:t>
+      </w:r>
+      <w:r>
+        <w:rPr>
+          <w:rFonts w:asciiTheme="majorHAnsi" w:hAnsiTheme="majorHAnsi" w:cstheme="majorHAnsi"/>
+          <w:color w:val="FFFF00"/>
+        </w:rPr>
+        <w:t>LODs</w:t>
+      </w:r>
+      <w:proofErr w:type="spellEnd"/>
+      <w:r>
+        <w:rPr>
+          <w:rFonts w:asciiTheme="majorHAnsi" w:hAnsiTheme="majorHAnsi" w:cstheme="majorHAnsi"/>
+          <w:color w:val="FFFF00"/>
+        </w:rPr>
+        <w:t xml:space="preserve"> field) is a list of </w:t>
+      </w:r>
+      <w:proofErr w:type="spellStart"/>
+      <w:r>
+        <w:rPr>
+          <w:rFonts w:asciiTheme="majorHAnsi" w:hAnsiTheme="majorHAnsi" w:cstheme="majorHAnsi"/>
+          <w:color w:val="FFFF00"/>
+        </w:rPr>
         <w:t>MonoGame</w:t>
       </w:r>
       <w:proofErr w:type="spellEnd"/>
@@ -2324,14 +2486,270 @@
           <w:rFonts w:asciiTheme="majorHAnsi" w:hAnsiTheme="majorHAnsi" w:cstheme="majorHAnsi"/>
           <w:color w:val="FFFF00"/>
         </w:rPr>
-        <w:t xml:space="preserve"> features remain available</w:t>
-      </w:r>
-      <w:r>
-        <w:rPr>
-          <w:rFonts w:asciiTheme="majorHAnsi" w:hAnsiTheme="majorHAnsi" w:cstheme="majorHAnsi"/>
-          <w:color w:val="FFFF00"/>
-        </w:rPr>
-        <w:t xml:space="preserve"> in Blotch3D</w:t>
+        <w:t xml:space="preserve"> Model</w:t>
+      </w:r>
+      <w:r>
+        <w:rPr>
+          <w:rFonts w:asciiTheme="majorHAnsi" w:hAnsiTheme="majorHAnsi" w:cstheme="majorHAnsi"/>
+          <w:color w:val="FFFF00"/>
+        </w:rPr>
+        <w:t xml:space="preserve"> objects </w:t>
+      </w:r>
+      <w:r>
+        <w:rPr>
+          <w:rFonts w:asciiTheme="majorHAnsi" w:hAnsiTheme="majorHAnsi" w:cstheme="majorHAnsi"/>
+          <w:color w:val="FFFF00"/>
+        </w:rPr>
+        <w:t>and/</w:t>
+      </w:r>
+      <w:r>
+        <w:rPr>
+          <w:rFonts w:asciiTheme="majorHAnsi" w:hAnsiTheme="majorHAnsi" w:cstheme="majorHAnsi"/>
+          <w:color w:val="FFFF00"/>
+        </w:rPr>
+        <w:t xml:space="preserve">or </w:t>
+      </w:r>
+      <w:r>
+        <w:rPr>
+          <w:rFonts w:asciiTheme="majorHAnsi" w:hAnsiTheme="majorHAnsi" w:cstheme="majorHAnsi"/>
+          <w:color w:val="FFFF00"/>
+        </w:rPr>
+        <w:t xml:space="preserve">triangle </w:t>
+      </w:r>
+      <w:r>
+        <w:rPr>
+          <w:rFonts w:asciiTheme="majorHAnsi" w:hAnsiTheme="majorHAnsi" w:cstheme="majorHAnsi"/>
+          <w:color w:val="FFFF00"/>
+        </w:rPr>
+        <w:t xml:space="preserve">arrays </w:t>
+      </w:r>
+      <w:r>
+        <w:rPr>
+          <w:rFonts w:asciiTheme="majorHAnsi" w:hAnsiTheme="majorHAnsi" w:cstheme="majorHAnsi"/>
+          <w:color w:val="FFFF00"/>
+        </w:rPr>
+        <w:t>(</w:t>
+      </w:r>
+      <w:proofErr w:type="spellStart"/>
+      <w:proofErr w:type="gramStart"/>
+      <w:r>
+        <w:rPr>
+          <w:rFonts w:asciiTheme="majorHAnsi" w:hAnsiTheme="majorHAnsi" w:cstheme="majorHAnsi"/>
+          <w:color w:val="FFFF00"/>
+        </w:rPr>
+        <w:t>VertexPositionNormalTexture</w:t>
+      </w:r>
+      <w:proofErr w:type="spellEnd"/>
+      <w:r>
+        <w:rPr>
+          <w:rFonts w:asciiTheme="majorHAnsi" w:hAnsiTheme="majorHAnsi" w:cstheme="majorHAnsi"/>
+          <w:color w:val="FFFF00"/>
+        </w:rPr>
+        <w:t>[</w:t>
+      </w:r>
+      <w:proofErr w:type="gramEnd"/>
+      <w:r>
+        <w:rPr>
+          <w:rFonts w:asciiTheme="majorHAnsi" w:hAnsiTheme="majorHAnsi" w:cstheme="majorHAnsi"/>
+          <w:color w:val="FFFF00"/>
+        </w:rPr>
+        <w:t>]</w:t>
+      </w:r>
+      <w:r>
+        <w:rPr>
+          <w:rFonts w:asciiTheme="majorHAnsi" w:hAnsiTheme="majorHAnsi" w:cstheme="majorHAnsi"/>
+          <w:color w:val="FFFF00"/>
+        </w:rPr>
+        <w:t xml:space="preserve">). </w:t>
+      </w:r>
+    </w:p>
+    <w:p>
+      <w:pPr>
+        <w:pStyle w:val="ListParagraph"/>
+        <w:numPr>
+          <w:ilvl w:val="0"/>
+          <w:numId w:val="16"/>
+        </w:numPr>
+        <w:autoSpaceDE w:val="0"/>
+        <w:autoSpaceDN w:val="0"/>
+        <w:adjustRightInd w:val="0"/>
+        <w:spacing w:after="0" w:line="240" w:lineRule="auto"/>
+        <w:rPr>
+          <w:rFonts w:asciiTheme="majorHAnsi" w:hAnsiTheme="majorHAnsi" w:cstheme="majorHAnsi"/>
+          <w:color w:val="FFFF00"/>
+        </w:rPr>
+      </w:pPr>
+      <w:r>
+        <w:rPr>
+          <w:rFonts w:asciiTheme="majorHAnsi" w:hAnsiTheme="majorHAnsi" w:cstheme="majorHAnsi"/>
+          <w:color w:val="FFFF00"/>
+        </w:rPr>
+        <w:t xml:space="preserve">The BlWindow3D </w:t>
+      </w:r>
+      <w:r>
+        <w:rPr>
+          <w:rFonts w:asciiTheme="majorHAnsi" w:hAnsiTheme="majorHAnsi" w:cstheme="majorHAnsi"/>
+          <w:color w:val="FFFF00"/>
+        </w:rPr>
+        <w:t xml:space="preserve">class </w:t>
+      </w:r>
+      <w:r>
+        <w:rPr>
+          <w:rFonts w:asciiTheme="majorHAnsi" w:hAnsiTheme="majorHAnsi" w:cstheme="majorHAnsi"/>
+          <w:color w:val="FFFF00"/>
+        </w:rPr>
+        <w:t>derive</w:t>
+      </w:r>
+      <w:r>
+        <w:rPr>
+          <w:rFonts w:asciiTheme="majorHAnsi" w:hAnsiTheme="majorHAnsi" w:cstheme="majorHAnsi"/>
+          <w:color w:val="FFFF00"/>
+        </w:rPr>
+        <w:t>s</w:t>
+      </w:r>
+      <w:r>
+        <w:rPr>
+          <w:rFonts w:asciiTheme="majorHAnsi" w:hAnsiTheme="majorHAnsi" w:cstheme="majorHAnsi"/>
+          <w:color w:val="FFFF00"/>
+        </w:rPr>
+        <w:t xml:space="preserve"> from the </w:t>
+      </w:r>
+      <w:proofErr w:type="spellStart"/>
+      <w:r>
+        <w:rPr>
+          <w:rFonts w:asciiTheme="majorHAnsi" w:hAnsiTheme="majorHAnsi" w:cstheme="majorHAnsi"/>
+          <w:color w:val="FFFF00"/>
+        </w:rPr>
+        <w:t>MonoGame</w:t>
+      </w:r>
+      <w:proofErr w:type="spellEnd"/>
+      <w:r>
+        <w:rPr>
+          <w:rFonts w:asciiTheme="majorHAnsi" w:hAnsiTheme="majorHAnsi" w:cstheme="majorHAnsi"/>
+          <w:color w:val="FFFF00"/>
+        </w:rPr>
+        <w:t xml:space="preserve"> </w:t>
+      </w:r>
+      <w:r>
+        <w:rPr>
+          <w:rFonts w:asciiTheme="majorHAnsi" w:hAnsiTheme="majorHAnsi" w:cstheme="majorHAnsi"/>
+          <w:color w:val="FFFF00"/>
+        </w:rPr>
+        <w:t>“</w:t>
+      </w:r>
+      <w:r>
+        <w:rPr>
+          <w:rFonts w:asciiTheme="majorHAnsi" w:hAnsiTheme="majorHAnsi" w:cstheme="majorHAnsi"/>
+          <w:color w:val="FFFF00"/>
+        </w:rPr>
+        <w:t>Game</w:t>
+      </w:r>
+      <w:r>
+        <w:rPr>
+          <w:rFonts w:asciiTheme="majorHAnsi" w:hAnsiTheme="majorHAnsi" w:cstheme="majorHAnsi"/>
+          <w:color w:val="FFFF00"/>
+        </w:rPr>
+        <w:t>”</w:t>
+      </w:r>
+      <w:r>
+        <w:rPr>
+          <w:rFonts w:asciiTheme="majorHAnsi" w:hAnsiTheme="majorHAnsi" w:cstheme="majorHAnsi"/>
+          <w:color w:val="FFFF00"/>
+        </w:rPr>
+        <w:t xml:space="preserve"> class.</w:t>
+      </w:r>
+    </w:p>
+    <w:p>
+      <w:pPr>
+        <w:pStyle w:val="ListParagraph"/>
+        <w:numPr>
+          <w:ilvl w:val="0"/>
+          <w:numId w:val="16"/>
+        </w:numPr>
+        <w:autoSpaceDE w:val="0"/>
+        <w:autoSpaceDN w:val="0"/>
+        <w:adjustRightInd w:val="0"/>
+        <w:spacing w:after="0" w:line="240" w:lineRule="auto"/>
+        <w:rPr>
+          <w:rFonts w:asciiTheme="majorHAnsi" w:hAnsiTheme="majorHAnsi" w:cstheme="majorHAnsi"/>
+          <w:color w:val="FFFF00"/>
+        </w:rPr>
+      </w:pPr>
+      <w:r>
+        <w:rPr>
+          <w:rFonts w:asciiTheme="majorHAnsi" w:hAnsiTheme="majorHAnsi" w:cstheme="majorHAnsi"/>
+          <w:color w:val="FFFF00"/>
+        </w:rPr>
+        <w:t xml:space="preserve">The </w:t>
+      </w:r>
+      <w:proofErr w:type="spellStart"/>
+      <w:r>
+        <w:rPr>
+          <w:rFonts w:asciiTheme="majorHAnsi" w:hAnsiTheme="majorHAnsi" w:cstheme="majorHAnsi"/>
+          <w:color w:val="FFFF00"/>
+        </w:rPr>
+        <w:t>BlGraphicsDeviceManager</w:t>
+      </w:r>
+      <w:proofErr w:type="spellEnd"/>
+      <w:r>
+        <w:rPr>
+          <w:rFonts w:asciiTheme="majorHAnsi" w:hAnsiTheme="majorHAnsi" w:cstheme="majorHAnsi"/>
+          <w:color w:val="FFFF00"/>
+        </w:rPr>
+        <w:t xml:space="preserve"> </w:t>
+      </w:r>
+      <w:r>
+        <w:rPr>
+          <w:rFonts w:asciiTheme="majorHAnsi" w:hAnsiTheme="majorHAnsi" w:cstheme="majorHAnsi"/>
+          <w:color w:val="FFFF00"/>
+        </w:rPr>
+        <w:t xml:space="preserve">class </w:t>
+      </w:r>
+      <w:r>
+        <w:rPr>
+          <w:rFonts w:asciiTheme="majorHAnsi" w:hAnsiTheme="majorHAnsi" w:cstheme="majorHAnsi"/>
+          <w:color w:val="FFFF00"/>
+        </w:rPr>
+        <w:t xml:space="preserve">derives from </w:t>
+      </w:r>
+      <w:proofErr w:type="spellStart"/>
+      <w:r>
+        <w:rPr>
+          <w:rFonts w:asciiTheme="majorHAnsi" w:hAnsiTheme="majorHAnsi" w:cstheme="majorHAnsi"/>
+          <w:color w:val="FFFF00"/>
+        </w:rPr>
+        <w:t>MonoGame’s</w:t>
+      </w:r>
+      <w:proofErr w:type="spellEnd"/>
+      <w:r>
+        <w:rPr>
+          <w:rFonts w:asciiTheme="majorHAnsi" w:hAnsiTheme="majorHAnsi" w:cstheme="majorHAnsi"/>
+          <w:color w:val="FFFF00"/>
+        </w:rPr>
+        <w:t xml:space="preserve"> </w:t>
+      </w:r>
+      <w:r>
+        <w:rPr>
+          <w:rFonts w:asciiTheme="majorHAnsi" w:hAnsiTheme="majorHAnsi" w:cstheme="majorHAnsi"/>
+          <w:color w:val="FFFF00"/>
+        </w:rPr>
+        <w:t>“</w:t>
+      </w:r>
+      <w:proofErr w:type="spellStart"/>
+      <w:r>
+        <w:rPr>
+          <w:rFonts w:asciiTheme="majorHAnsi" w:hAnsiTheme="majorHAnsi" w:cstheme="majorHAnsi"/>
+          <w:color w:val="FFFF00"/>
+        </w:rPr>
+        <w:t>GraphicsDeviceManager</w:t>
+      </w:r>
+      <w:proofErr w:type="spellEnd"/>
+      <w:r>
+        <w:rPr>
+          <w:rFonts w:asciiTheme="majorHAnsi" w:hAnsiTheme="majorHAnsi" w:cstheme="majorHAnsi"/>
+          <w:color w:val="FFFF00"/>
+        </w:rPr>
+        <w:t>” class</w:t>
       </w:r>
       <w:r>
         <w:rPr>
@@ -2340,45 +2758,18 @@
         </w:rPr>
         <w:t>.</w:t>
       </w:r>
-      <w:r>
-        <w:rPr>
-          <w:rFonts w:asciiTheme="majorHAnsi" w:hAnsiTheme="majorHAnsi" w:cstheme="majorHAnsi"/>
-          <w:color w:val="FFFF00"/>
-        </w:rPr>
-        <w:t xml:space="preserve"> For example, custom </w:t>
-      </w:r>
-      <w:proofErr w:type="spellStart"/>
-      <w:r>
-        <w:rPr>
-          <w:rFonts w:asciiTheme="majorHAnsi" w:hAnsiTheme="majorHAnsi" w:cstheme="majorHAnsi"/>
-          <w:color w:val="FFFF00"/>
-        </w:rPr>
-        <w:t>shaders</w:t>
-      </w:r>
-      <w:proofErr w:type="spellEnd"/>
-      <w:r>
-        <w:rPr>
-          <w:rFonts w:asciiTheme="majorHAnsi" w:hAnsiTheme="majorHAnsi" w:cstheme="majorHAnsi"/>
-          <w:color w:val="FFFF00"/>
-        </w:rPr>
-        <w:t xml:space="preserve"> can be written to override the default </w:t>
-      </w:r>
-      <w:proofErr w:type="spellStart"/>
-      <w:r>
-        <w:rPr>
-          <w:rFonts w:asciiTheme="majorHAnsi" w:hAnsiTheme="majorHAnsi" w:cstheme="majorHAnsi"/>
-          <w:color w:val="FFFF00"/>
-        </w:rPr>
-        <w:t>shader</w:t>
-      </w:r>
-      <w:proofErr w:type="spellEnd"/>
-      <w:r>
-        <w:rPr>
-          <w:rFonts w:asciiTheme="majorHAnsi" w:hAnsiTheme="majorHAnsi" w:cstheme="majorHAnsi"/>
-          <w:color w:val="FFFF00"/>
-        </w:rPr>
-        <w:t>.</w:t>
-      </w:r>
+    </w:p>
+    <w:p>
+      <w:pPr>
+        <w:autoSpaceDE w:val="0"/>
+        <w:autoSpaceDN w:val="0"/>
+        <w:adjustRightInd w:val="0"/>
+        <w:spacing w:after="0" w:line="240" w:lineRule="auto"/>
+        <w:rPr>
+          <w:rFonts w:asciiTheme="majorHAnsi" w:hAnsiTheme="majorHAnsi" w:cstheme="majorHAnsi"/>
+          <w:color w:val="FFFF00"/>
+        </w:rPr>
+      </w:pPr>
     </w:p>
     <w:p>
       <w:pPr>
@@ -2638,14 +3029,14 @@
           <w:color w:val="FFFF00"/>
         </w:rPr>
       </w:pPr>
-      <w:bookmarkStart w:id="48" w:name="_Creating_a_3D"/>
-      <w:bookmarkStart w:id="49" w:name="_Creating_and_using"/>
-      <w:bookmarkStart w:id="50" w:name="_Developing_with_Blotch3D"/>
-      <w:bookmarkStart w:id="51" w:name="_Toc516117026"/>
-      <w:bookmarkStart w:id="52" w:name="_Toc517055696"/>
-      <w:bookmarkEnd w:id="48"/>
+      <w:bookmarkStart w:id="49" w:name="_Creating_a_3D"/>
+      <w:bookmarkStart w:id="50" w:name="_Creating_and_using"/>
+      <w:bookmarkStart w:id="51" w:name="_Developing_with_Blotch3D"/>
+      <w:bookmarkStart w:id="52" w:name="_Toc516117026"/>
+      <w:bookmarkStart w:id="53" w:name="_Toc517055696"/>
       <w:bookmarkEnd w:id="49"/>
       <w:bookmarkEnd w:id="50"/>
+      <w:bookmarkEnd w:id="51"/>
       <w:r>
         <w:rPr>
           <w:rFonts w:asciiTheme="majorHAnsi" w:hAnsiTheme="majorHAnsi" w:cstheme="majorHAnsi"/>
@@ -2716,16 +3107,16 @@
       <w:pPr>
         <w:pStyle w:val="Heading1"/>
       </w:pPr>
-      <w:bookmarkStart w:id="53" w:name="_Toc519659704"/>
-      <w:bookmarkEnd w:id="51"/>
+      <w:bookmarkStart w:id="54" w:name="_Toc519659704"/>
       <w:bookmarkEnd w:id="52"/>
+      <w:bookmarkEnd w:id="53"/>
       <w:r>
         <w:t>P</w:t>
       </w:r>
       <w:r>
         <w:t>roject structure</w:t>
       </w:r>
-      <w:bookmarkEnd w:id="53"/>
+      <w:bookmarkEnd w:id="54"/>
     </w:p>
     <w:p>
       <w:pPr>
@@ -4185,13 +4576,13 @@
       <w:pPr>
         <w:pStyle w:val="Heading1"/>
       </w:pPr>
-      <w:bookmarkStart w:id="54" w:name="_Development"/>
-      <w:bookmarkStart w:id="55" w:name="_Toc519659705"/>
-      <w:bookmarkEnd w:id="54"/>
+      <w:bookmarkStart w:id="55" w:name="_Development"/>
+      <w:bookmarkStart w:id="56" w:name="_Toc519659705"/>
+      <w:bookmarkEnd w:id="55"/>
       <w:r>
         <w:t>Development</w:t>
       </w:r>
-      <w:bookmarkEnd w:id="55"/>
+      <w:bookmarkEnd w:id="56"/>
     </w:p>
     <w:p>
       <w:pPr>
@@ -5334,6 +5725,131 @@
         </w:rPr>
         <w:t>where all application code resides that does anything with 3D resources.</w:t>
       </w:r>
+      <w:r>
+        <w:rPr>
+          <w:rFonts w:asciiTheme="majorHAnsi" w:hAnsiTheme="majorHAnsi" w:cstheme="majorHAnsi"/>
+          <w:color w:val="FFFF00"/>
+        </w:rPr>
+        <w:t xml:space="preserve"> </w:t>
+      </w:r>
+      <w:r>
+        <w:rPr>
+          <w:rFonts w:asciiTheme="majorHAnsi" w:hAnsiTheme="majorHAnsi" w:cstheme="majorHAnsi"/>
+          <w:color w:val="FFFF00"/>
+        </w:rPr>
+        <w:t>(</w:t>
+      </w:r>
+      <w:r>
+        <w:rPr>
+          <w:rFonts w:asciiTheme="majorHAnsi" w:hAnsiTheme="majorHAnsi" w:cstheme="majorHAnsi"/>
+          <w:color w:val="FFFF00"/>
+        </w:rPr>
+        <w:t>Note: You can also pass a</w:t>
+      </w:r>
+      <w:r>
+        <w:rPr>
+          <w:rFonts w:asciiTheme="majorHAnsi" w:hAnsiTheme="majorHAnsi" w:cstheme="majorHAnsi"/>
+          <w:color w:val="FFFF00"/>
+        </w:rPr>
+        <w:t xml:space="preserve"> </w:t>
+      </w:r>
+      <w:r>
+        <w:rPr>
+          <w:rFonts w:asciiTheme="majorHAnsi" w:hAnsiTheme="majorHAnsi" w:cstheme="majorHAnsi"/>
+          <w:color w:val="FFFF00"/>
+        </w:rPr>
+        <w:t>delegate</w:t>
+      </w:r>
+      <w:r>
+        <w:rPr>
+          <w:rFonts w:asciiTheme="majorHAnsi" w:hAnsiTheme="majorHAnsi" w:cstheme="majorHAnsi"/>
+          <w:color w:val="FFFF00"/>
+        </w:rPr>
+        <w:t xml:space="preserve"> to the </w:t>
+      </w:r>
+      <w:proofErr w:type="spellStart"/>
+      <w:r>
+        <w:rPr>
+          <w:rFonts w:asciiTheme="majorHAnsi" w:hAnsiTheme="majorHAnsi" w:cstheme="majorHAnsi"/>
+          <w:color w:val="FFFF00"/>
+        </w:rPr>
+        <w:t>BlSprite</w:t>
+      </w:r>
+      <w:proofErr w:type="spellEnd"/>
+      <w:r>
+        <w:rPr>
+          <w:rFonts w:asciiTheme="majorHAnsi" w:hAnsiTheme="majorHAnsi" w:cstheme="majorHAnsi"/>
+          <w:color w:val="FFFF00"/>
+        </w:rPr>
+        <w:t xml:space="preserve"> constructor, which will cause that delegate to be executed </w:t>
+      </w:r>
+      <w:r>
+        <w:rPr>
+          <w:rFonts w:asciiTheme="majorHAnsi" w:hAnsiTheme="majorHAnsi" w:cstheme="majorHAnsi"/>
+          <w:color w:val="FFFF00"/>
+        </w:rPr>
+        <w:t xml:space="preserve">just after the </w:t>
+      </w:r>
+      <w:r>
+        <w:rPr>
+          <w:rFonts w:asciiTheme="majorHAnsi" w:hAnsiTheme="majorHAnsi" w:cstheme="majorHAnsi"/>
+          <w:color w:val="FFFF00"/>
+        </w:rPr>
+        <w:t xml:space="preserve">BlWindow3D’s </w:t>
+      </w:r>
+      <w:proofErr w:type="spellStart"/>
+      <w:r>
+        <w:rPr>
+          <w:rFonts w:asciiTheme="majorHAnsi" w:hAnsiTheme="majorHAnsi" w:cstheme="majorHAnsi"/>
+          <w:color w:val="FFFF00"/>
+        </w:rPr>
+        <w:t>FrameProc</w:t>
+      </w:r>
+      <w:proofErr w:type="spellEnd"/>
+      <w:r>
+        <w:rPr>
+          <w:rFonts w:asciiTheme="majorHAnsi" w:hAnsiTheme="majorHAnsi" w:cstheme="majorHAnsi"/>
+          <w:color w:val="FFFF00"/>
+        </w:rPr>
+        <w:t xml:space="preserve"> method</w:t>
+      </w:r>
+      <w:r>
+        <w:rPr>
+          <w:rFonts w:asciiTheme="majorHAnsi" w:hAnsiTheme="majorHAnsi" w:cstheme="majorHAnsi"/>
+          <w:color w:val="FFFF00"/>
+        </w:rPr>
+        <w:t xml:space="preserve"> is executed</w:t>
+      </w:r>
+      <w:r>
+        <w:rPr>
+          <w:rFonts w:asciiTheme="majorHAnsi" w:hAnsiTheme="majorHAnsi" w:cstheme="majorHAnsi"/>
+          <w:color w:val="FFFF00"/>
+        </w:rPr>
+        <w:t>. The effect is the same</w:t>
+      </w:r>
+      <w:r>
+        <w:rPr>
+          <w:rFonts w:asciiTheme="majorHAnsi" w:hAnsiTheme="majorHAnsi" w:cstheme="majorHAnsi"/>
+          <w:color w:val="FFFF00"/>
+        </w:rPr>
+        <w:t xml:space="preserve"> as putting the code in </w:t>
+      </w:r>
+      <w:proofErr w:type="spellStart"/>
+      <w:r>
+        <w:rPr>
+          <w:rFonts w:asciiTheme="majorHAnsi" w:hAnsiTheme="majorHAnsi" w:cstheme="majorHAnsi"/>
+          <w:color w:val="FFFF00"/>
+        </w:rPr>
+        <w:t>FrameProc</w:t>
+      </w:r>
+      <w:proofErr w:type="spellEnd"/>
+      <w:r>
+        <w:rPr>
+          <w:rFonts w:asciiTheme="majorHAnsi" w:hAnsiTheme="majorHAnsi" w:cstheme="majorHAnsi"/>
+          <w:color w:val="FFFF00"/>
+        </w:rPr>
+        <w:t>, but it better encapsulates sprite-specific code.)</w:t>
+      </w:r>
     </w:p>
     <w:p>
       <w:pPr>
@@ -6274,19 +6790,19 @@
       <w:pPr>
         <w:pStyle w:val="Heading1"/>
       </w:pPr>
-      <w:bookmarkStart w:id="56" w:name="_Making_3D_models"/>
-      <w:bookmarkStart w:id="57" w:name="_Toc516117027"/>
-      <w:bookmarkStart w:id="58" w:name="_Toc517055697"/>
-      <w:bookmarkStart w:id="59" w:name="_Toc517334343"/>
-      <w:bookmarkStart w:id="60" w:name="_Toc519659706"/>
-      <w:bookmarkEnd w:id="56"/>
+      <w:bookmarkStart w:id="57" w:name="_Making_3D_models"/>
+      <w:bookmarkStart w:id="58" w:name="_Toc516117027"/>
+      <w:bookmarkStart w:id="59" w:name="_Toc517055697"/>
+      <w:bookmarkStart w:id="60" w:name="_Toc517334343"/>
+      <w:bookmarkStart w:id="61" w:name="_Toc519659706"/>
+      <w:bookmarkEnd w:id="57"/>
       <w:r>
         <w:t>Making 3D models</w:t>
       </w:r>
-      <w:bookmarkEnd w:id="57"/>
       <w:bookmarkEnd w:id="58"/>
       <w:bookmarkEnd w:id="59"/>
       <w:bookmarkEnd w:id="60"/>
+      <w:bookmarkEnd w:id="61"/>
     </w:p>
     <w:p>
       <w:pPr>
@@ -7606,19 +8122,19 @@
       <w:pPr>
         <w:pStyle w:val="Heading1"/>
       </w:pPr>
-      <w:bookmarkStart w:id="61" w:name="_Introduction_to_Matrices"/>
-      <w:bookmarkStart w:id="62" w:name="_Dynamically_changing_a"/>
-      <w:bookmarkStart w:id="63" w:name="_Toc517055698"/>
-      <w:bookmarkStart w:id="64" w:name="_Toc517334344"/>
-      <w:bookmarkStart w:id="65" w:name="_Toc519659707"/>
-      <w:bookmarkEnd w:id="61"/>
+      <w:bookmarkStart w:id="62" w:name="_Introduction_to_Matrices"/>
+      <w:bookmarkStart w:id="63" w:name="_Dynamically_changing_a"/>
+      <w:bookmarkStart w:id="64" w:name="_Toc517055698"/>
+      <w:bookmarkStart w:id="65" w:name="_Toc517334344"/>
+      <w:bookmarkStart w:id="66" w:name="_Toc519659707"/>
       <w:bookmarkEnd w:id="62"/>
+      <w:bookmarkEnd w:id="63"/>
       <w:r>
         <w:t>Dynamically changing a sprite’s orientation and position</w:t>
       </w:r>
-      <w:bookmarkEnd w:id="63"/>
       <w:bookmarkEnd w:id="64"/>
       <w:bookmarkEnd w:id="65"/>
+      <w:bookmarkEnd w:id="66"/>
     </w:p>
     <w:p>
       <w:pPr>
@@ -8117,20 +8633,20 @@
       <w:pPr>
         <w:pStyle w:val="Heading1"/>
       </w:pPr>
-      <w:bookmarkStart w:id="66" w:name="_Toc516117029"/>
-      <w:bookmarkStart w:id="67" w:name="_Toc517055699"/>
-      <w:bookmarkStart w:id="68" w:name="_Toc517334345"/>
-      <w:bookmarkStart w:id="69" w:name="_Toc519659708"/>
+      <w:bookmarkStart w:id="67" w:name="_Toc516117029"/>
+      <w:bookmarkStart w:id="68" w:name="_Toc517055699"/>
+      <w:bookmarkStart w:id="69" w:name="_Toc517334345"/>
+      <w:bookmarkStart w:id="70" w:name="_Toc519659708"/>
       <w:r>
         <w:t>Matrix i</w:t>
       </w:r>
       <w:r>
         <w:t>nternals</w:t>
       </w:r>
-      <w:bookmarkEnd w:id="66"/>
       <w:bookmarkEnd w:id="67"/>
       <w:bookmarkEnd w:id="68"/>
       <w:bookmarkEnd w:id="69"/>
+      <w:bookmarkEnd w:id="70"/>
     </w:p>
     <w:p>
       <w:pPr>
@@ -12073,17 +12589,17 @@
           <w:szCs w:val="22"/>
         </w:rPr>
       </w:pPr>
-      <w:bookmarkStart w:id="70" w:name="_Toc516117030"/>
-      <w:bookmarkStart w:id="71" w:name="_Toc517055700"/>
-      <w:bookmarkStart w:id="72" w:name="_Toc517334346"/>
-      <w:bookmarkStart w:id="73" w:name="_Toc519659709"/>
+      <w:bookmarkStart w:id="71" w:name="_Toc516117030"/>
+      <w:bookmarkStart w:id="72" w:name="_Toc517055700"/>
+      <w:bookmarkStart w:id="73" w:name="_Toc517334346"/>
+      <w:bookmarkStart w:id="74" w:name="_Toc519659709"/>
       <w:r>
         <w:t>A Short Glossary of 3D Graphics Terms</w:t>
       </w:r>
-      <w:bookmarkEnd w:id="70"/>
       <w:bookmarkEnd w:id="71"/>
       <w:bookmarkEnd w:id="72"/>
       <w:bookmarkEnd w:id="73"/>
+      <w:bookmarkEnd w:id="74"/>
     </w:p>
     <w:p>
       <w:pPr>
@@ -13363,21 +13879,7 @@
           <w:rFonts w:asciiTheme="majorHAnsi" w:hAnsiTheme="majorHAnsi" w:cstheme="majorHAnsi"/>
           <w:color w:val="FFFF00"/>
         </w:rPr>
-        <w:t>rame' means a complete still scene. It is analogous to a movie frame. A moving 3D scene is created by drawing successive frames</w:t>
-      </w:r>
-      <w:r>
-        <w:rPr>
-          <w:rFonts w:asciiTheme="majorHAnsi" w:hAnsiTheme="majorHAnsi" w:cstheme="majorHAnsi"/>
-          <w:color w:val="FFFF00"/>
-        </w:rPr>
-        <w:t>—t</w:t>
-      </w:r>
-      <w:r>
-        <w:rPr>
-          <w:rFonts w:asciiTheme="majorHAnsi" w:hAnsiTheme="majorHAnsi" w:cstheme="majorHAnsi"/>
-          <w:color w:val="FFFF00"/>
-        </w:rPr>
-        <w:t>ypically at about 15 to 60 times per second.</w:t>
+        <w:t>rame' is analogous to a movie frame. A moving 3D scene is created by drawing successive frames.</w:t>
       </w:r>
     </w:p>
     <w:p>
@@ -13441,7 +13943,21 @@
           <w:rFonts w:asciiTheme="majorHAnsi" w:hAnsiTheme="majorHAnsi" w:cstheme="majorHAnsi"/>
           <w:color w:val="FFFF00"/>
         </w:rPr>
-        <w:t xml:space="preserve">tems must keep track of the depth of </w:t>
+        <w:t xml:space="preserve">tems </w:t>
+      </w:r>
+      <w:r>
+        <w:rPr>
+          <w:rFonts w:asciiTheme="majorHAnsi" w:hAnsiTheme="majorHAnsi" w:cstheme="majorHAnsi"/>
+          <w:color w:val="FFFF00"/>
+        </w:rPr>
+        <w:t xml:space="preserve">typically </w:t>
+      </w:r>
+      <w:r>
+        <w:rPr>
+          <w:rFonts w:asciiTheme="majorHAnsi" w:hAnsiTheme="majorHAnsi" w:cstheme="majorHAnsi"/>
+          <w:color w:val="FFFF00"/>
+        </w:rPr>
+        <w:t xml:space="preserve">keep track of the depth of </w:t>
       </w:r>
       <w:r>
         <w:rPr>
@@ -13532,14 +14048,58 @@
           <w:rFonts w:asciiTheme="majorHAnsi" w:hAnsiTheme="majorHAnsi" w:cstheme="majorHAnsi"/>
           <w:color w:val="FFFF00"/>
         </w:rPr>
-        <w:t>pixel, where each element is (typically) a 32-bit floating point value indicating the depth of the nearest polygon surface at that pixel.</w:t>
-      </w:r>
-      <w:r>
-        <w:rPr>
-          <w:rFonts w:asciiTheme="majorHAnsi" w:hAnsiTheme="majorHAnsi" w:cstheme="majorHAnsi"/>
-          <w:color w:val="FFFF00"/>
-        </w:rPr>
-        <w:t xml:space="preserve"> See </w:t>
+        <w:t xml:space="preserve">pixel, where each element is (typically) a 32-bit floating point value indicating the depth of the </w:t>
+      </w:r>
+      <w:r>
+        <w:rPr>
+          <w:rFonts w:asciiTheme="majorHAnsi" w:hAnsiTheme="majorHAnsi" w:cstheme="majorHAnsi"/>
+          <w:color w:val="FFFF00"/>
+        </w:rPr>
+        <w:t>last drawn pixel</w:t>
+      </w:r>
+      <w:r>
+        <w:rPr>
+          <w:rFonts w:asciiTheme="majorHAnsi" w:hAnsiTheme="majorHAnsi" w:cstheme="majorHAnsi"/>
+          <w:color w:val="FFFF00"/>
+        </w:rPr>
+        <w:t>.</w:t>
+      </w:r>
+      <w:r>
+        <w:rPr>
+          <w:rFonts w:asciiTheme="majorHAnsi" w:hAnsiTheme="majorHAnsi" w:cstheme="majorHAnsi"/>
+          <w:color w:val="FFFF00"/>
+        </w:rPr>
+        <w:t xml:space="preserve"> </w:t>
+      </w:r>
+      <w:r>
+        <w:rPr>
+          <w:rFonts w:asciiTheme="majorHAnsi" w:hAnsiTheme="majorHAnsi" w:cstheme="majorHAnsi"/>
+          <w:color w:val="FFFF00"/>
+        </w:rPr>
+        <w:t xml:space="preserve">In that way pixels that are farther away need not be drawn. You can override this behavior for </w:t>
+      </w:r>
+      <w:proofErr w:type="gramStart"/>
+      <w:r>
+        <w:rPr>
+          <w:rFonts w:asciiTheme="majorHAnsi" w:hAnsiTheme="majorHAnsi" w:cstheme="majorHAnsi"/>
+          <w:color w:val="FFFF00"/>
+        </w:rPr>
+        <w:t>special cases</w:t>
+      </w:r>
+      <w:proofErr w:type="gramEnd"/>
+      <w:r>
+        <w:rPr>
+          <w:rFonts w:asciiTheme="majorHAnsi" w:hAnsiTheme="majorHAnsi" w:cstheme="majorHAnsi"/>
+          <w:color w:val="FFFF00"/>
+        </w:rPr>
+        <w:t xml:space="preserve">. </w:t>
+      </w:r>
+      <w:r>
+        <w:rPr>
+          <w:rFonts w:asciiTheme="majorHAnsi" w:hAnsiTheme="majorHAnsi" w:cstheme="majorHAnsi"/>
+          <w:color w:val="FFFF00"/>
+        </w:rPr>
+        <w:t xml:space="preserve">See </w:t>
       </w:r>
       <w:proofErr w:type="spellStart"/>
       <w:r>
@@ -14050,11 +14610,11 @@
       <w:pPr>
         <w:pStyle w:val="Heading1"/>
       </w:pPr>
-      <w:bookmarkStart w:id="74" w:name="_Toc519659710"/>
+      <w:bookmarkStart w:id="75" w:name="_Toc519659710"/>
       <w:r>
         <w:t>Troubleshooting</w:t>
       </w:r>
-      <w:bookmarkEnd w:id="74"/>
+      <w:bookmarkEnd w:id="75"/>
     </w:p>
     <w:p>
       <w:pPr>
@@ -14517,8 +15077,6 @@
         </w:rPr>
         <w:t xml:space="preserve"> as the sprite or camera move</w:t>
       </w:r>
-      <w:bookmarkStart w:id="75" w:name="_GoBack"/>
-      <w:bookmarkEnd w:id="75"/>
       <w:r>
         <w:rPr>
           <w:rFonts w:asciiTheme="majorHAnsi" w:hAnsiTheme="majorHAnsi" w:cstheme="majorHAnsi"/>
@@ -15732,9 +16290,9 @@
     </w:lvl>
   </w:abstractNum>
   <w:abstractNum w:abstractNumId="6" w15:restartNumberingAfterBreak="0">
-    <w:nsid w:val="45941104"/>
+    <w:nsid w:val="3E295CD9"/>
     <w:multiLevelType w:val="hybridMultilevel"/>
-    <w:tmpl w:val="442CE2DC"/>
+    <w:tmpl w:val="331C4480"/>
     <w:lvl w:ilvl="0" w:tplc="0409000F">
       <w:start w:val="1"/>
       <w:numFmt w:val="decimal"/>
@@ -15821,6 +16379,95 @@
     </w:lvl>
   </w:abstractNum>
   <w:abstractNum w:abstractNumId="7" w15:restartNumberingAfterBreak="0">
+    <w:nsid w:val="45941104"/>
+    <w:multiLevelType w:val="hybridMultilevel"/>
+    <w:tmpl w:val="442CE2DC"/>
+    <w:lvl w:ilvl="0" w:tplc="0409000F">
+      <w:start w:val="1"/>
+      <w:numFmt w:val="decimal"/>
+      <w:lvlText w:val="%1."/>
+      <w:lvlJc w:val="left"/>
+      <w:pPr>
+        <w:ind w:left="720" w:hanging="360"/>
+      </w:pPr>
+      <w:rPr>
+        <w:rFonts w:hint="default"/>
+      </w:rPr>
+    </w:lvl>
+    <w:lvl w:ilvl="1" w:tplc="04090019" w:tentative="1">
+      <w:start w:val="1"/>
+      <w:numFmt w:val="lowerLetter"/>
+      <w:lvlText w:val="%2."/>
+      <w:lvlJc w:val="left"/>
+      <w:pPr>
+        <w:ind w:left="1440" w:hanging="360"/>
+      </w:pPr>
+    </w:lvl>
+    <w:lvl w:ilvl="2" w:tplc="0409001B" w:tentative="1">
+      <w:start w:val="1"/>
+      <w:numFmt w:val="lowerRoman"/>
+      <w:lvlText w:val="%3."/>
+      <w:lvlJc w:val="right"/>
+      <w:pPr>
+        <w:ind w:left="2160" w:hanging="180"/>
+      </w:pPr>
+    </w:lvl>
+    <w:lvl w:ilvl="3" w:tplc="0409000F" w:tentative="1">
+      <w:start w:val="1"/>
+      <w:numFmt w:val="decimal"/>
+      <w:lvlText w:val="%4."/>
+      <w:lvlJc w:val="left"/>
+      <w:pPr>
+        <w:ind w:left="2880" w:hanging="360"/>
+      </w:pPr>
+    </w:lvl>
+    <w:lvl w:ilvl="4" w:tplc="04090019" w:tentative="1">
+      <w:start w:val="1"/>
+      <w:numFmt w:val="lowerLetter"/>
+      <w:lvlText w:val="%5."/>
+      <w:lvlJc w:val="left"/>
+      <w:pPr>
+        <w:ind w:left="3600" w:hanging="360"/>
+      </w:pPr>
+    </w:lvl>
+    <w:lvl w:ilvl="5" w:tplc="0409001B" w:tentative="1">
+      <w:start w:val="1"/>
+      <w:numFmt w:val="lowerRoman"/>
+      <w:lvlText w:val="%6."/>
+      <w:lvlJc w:val="right"/>
+      <w:pPr>
+        <w:ind w:left="4320" w:hanging="180"/>
+      </w:pPr>
+    </w:lvl>
+    <w:lvl w:ilvl="6" w:tplc="0409000F" w:tentative="1">
+      <w:start w:val="1"/>
+      <w:numFmt w:val="decimal"/>
+      <w:lvlText w:val="%7."/>
+      <w:lvlJc w:val="left"/>
+      <w:pPr>
+        <w:ind w:left="5040" w:hanging="360"/>
+      </w:pPr>
+    </w:lvl>
+    <w:lvl w:ilvl="7" w:tplc="04090019" w:tentative="1">
+      <w:start w:val="1"/>
+      <w:numFmt w:val="lowerLetter"/>
+      <w:lvlText w:val="%8."/>
+      <w:lvlJc w:val="left"/>
+      <w:pPr>
+        <w:ind w:left="5760" w:hanging="360"/>
+      </w:pPr>
+    </w:lvl>
+    <w:lvl w:ilvl="8" w:tplc="0409001B" w:tentative="1">
+      <w:start w:val="1"/>
+      <w:numFmt w:val="lowerRoman"/>
+      <w:lvlText w:val="%9."/>
+      <w:lvlJc w:val="right"/>
+      <w:pPr>
+        <w:ind w:left="6480" w:hanging="180"/>
+      </w:pPr>
+    </w:lvl>
+  </w:abstractNum>
+  <w:abstractNum w:abstractNumId="8" w15:restartNumberingAfterBreak="0">
     <w:nsid w:val="4FC463B3"/>
     <w:multiLevelType w:val="hybridMultilevel"/>
     <w:tmpl w:val="368E2EFE"/>
@@ -15909,7 +16556,7 @@
       </w:pPr>
     </w:lvl>
   </w:abstractNum>
-  <w:abstractNum w:abstractNumId="8" w15:restartNumberingAfterBreak="0">
+  <w:abstractNum w:abstractNumId="9" w15:restartNumberingAfterBreak="0">
     <w:nsid w:val="55D469DC"/>
     <w:multiLevelType w:val="hybridMultilevel"/>
     <w:tmpl w:val="F6FA581C"/>
@@ -15995,7 +16642,96 @@
       </w:pPr>
     </w:lvl>
   </w:abstractNum>
-  <w:abstractNum w:abstractNumId="9" w15:restartNumberingAfterBreak="0">
+  <w:abstractNum w:abstractNumId="10" w15:restartNumberingAfterBreak="0">
+    <w:nsid w:val="55EB60A7"/>
+    <w:multiLevelType w:val="hybridMultilevel"/>
+    <w:tmpl w:val="4DF8B060"/>
+    <w:lvl w:ilvl="0" w:tplc="04090001">
+      <w:start w:val="1"/>
+      <w:numFmt w:val="bullet"/>
+      <w:lvlText w:val=""/>
+      <w:lvlJc w:val="left"/>
+      <w:pPr>
+        <w:ind w:left="720" w:hanging="360"/>
+      </w:pPr>
+      <w:rPr>
+        <w:rFonts w:ascii="Symbol" w:hAnsi="Symbol" w:hint="default"/>
+      </w:rPr>
+    </w:lvl>
+    <w:lvl w:ilvl="1" w:tplc="04090019" w:tentative="1">
+      <w:start w:val="1"/>
+      <w:numFmt w:val="lowerLetter"/>
+      <w:lvlText w:val="%2."/>
+      <w:lvlJc w:val="left"/>
+      <w:pPr>
+        <w:ind w:left="1440" w:hanging="360"/>
+      </w:pPr>
+    </w:lvl>
+    <w:lvl w:ilvl="2" w:tplc="0409001B" w:tentative="1">
+      <w:start w:val="1"/>
+      <w:numFmt w:val="lowerRoman"/>
+      <w:lvlText w:val="%3."/>
+      <w:lvlJc w:val="right"/>
+      <w:pPr>
+        <w:ind w:left="2160" w:hanging="180"/>
+      </w:pPr>
+    </w:lvl>
+    <w:lvl w:ilvl="3" w:tplc="0409000F" w:tentative="1">
+      <w:start w:val="1"/>
+      <w:numFmt w:val="decimal"/>
+      <w:lvlText w:val="%4."/>
+      <w:lvlJc w:val="left"/>
+      <w:pPr>
+        <w:ind w:left="2880" w:hanging="360"/>
+      </w:pPr>
+    </w:lvl>
+    <w:lvl w:ilvl="4" w:tplc="04090019" w:tentative="1">
+      <w:start w:val="1"/>
+      <w:numFmt w:val="lowerLetter"/>
+      <w:lvlText w:val="%5."/>
+      <w:lvlJc w:val="left"/>
+      <w:pPr>
+        <w:ind w:left="3600" w:hanging="360"/>
+      </w:pPr>
+    </w:lvl>
+    <w:lvl w:ilvl="5" w:tplc="0409001B" w:tentative="1">
+      <w:start w:val="1"/>
+      <w:numFmt w:val="lowerRoman"/>
+      <w:lvlText w:val="%6."/>
+      <w:lvlJc w:val="right"/>
+      <w:pPr>
+        <w:ind w:left="4320" w:hanging="180"/>
+      </w:pPr>
+    </w:lvl>
+    <w:lvl w:ilvl="6" w:tplc="0409000F" w:tentative="1">
+      <w:start w:val="1"/>
+      <w:numFmt w:val="decimal"/>
+      <w:lvlText w:val="%7."/>
+      <w:lvlJc w:val="left"/>
+      <w:pPr>
+        <w:ind w:left="5040" w:hanging="360"/>
+      </w:pPr>
+    </w:lvl>
+    <w:lvl w:ilvl="7" w:tplc="04090019" w:tentative="1">
+      <w:start w:val="1"/>
+      <w:numFmt w:val="lowerLetter"/>
+      <w:lvlText w:val="%8."/>
+      <w:lvlJc w:val="left"/>
+      <w:pPr>
+        <w:ind w:left="5760" w:hanging="360"/>
+      </w:pPr>
+    </w:lvl>
+    <w:lvl w:ilvl="8" w:tplc="0409001B" w:tentative="1">
+      <w:start w:val="1"/>
+      <w:numFmt w:val="lowerRoman"/>
+      <w:lvlText w:val="%9."/>
+      <w:lvlJc w:val="right"/>
+      <w:pPr>
+        <w:ind w:left="6480" w:hanging="180"/>
+      </w:pPr>
+    </w:lvl>
+  </w:abstractNum>
+  <w:abstractNum w:abstractNumId="11" w15:restartNumberingAfterBreak="0">
     <w:nsid w:val="5A913223"/>
     <w:multiLevelType w:val="hybridMultilevel"/>
     <w:tmpl w:val="596CD836"/>
@@ -16081,7 +16817,7 @@
       </w:pPr>
     </w:lvl>
   </w:abstractNum>
-  <w:abstractNum w:abstractNumId="10" w15:restartNumberingAfterBreak="0">
+  <w:abstractNum w:abstractNumId="12" w15:restartNumberingAfterBreak="0">
     <w:nsid w:val="5B9523AA"/>
     <w:multiLevelType w:val="hybridMultilevel"/>
     <w:tmpl w:val="C1AA2462"/>
@@ -16167,7 +16903,7 @@
       </w:pPr>
     </w:lvl>
   </w:abstractNum>
-  <w:abstractNum w:abstractNumId="11" w15:restartNumberingAfterBreak="0">
+  <w:abstractNum w:abstractNumId="13" w15:restartNumberingAfterBreak="0">
     <w:nsid w:val="794F2D75"/>
     <w:multiLevelType w:val="hybridMultilevel"/>
     <w:tmpl w:val="4814A7CA"/>
@@ -16253,7 +16989,7 @@
       </w:pPr>
     </w:lvl>
   </w:abstractNum>
-  <w:abstractNum w:abstractNumId="12" w15:restartNumberingAfterBreak="0">
+  <w:abstractNum w:abstractNumId="14" w15:restartNumberingAfterBreak="0">
     <w:nsid w:val="7D5920BB"/>
     <w:multiLevelType w:val="hybridMultilevel"/>
     <w:tmpl w:val="D7D6B7BA"/>
@@ -16339,7 +17075,7 @@
       </w:pPr>
     </w:lvl>
   </w:abstractNum>
-  <w:abstractNum w:abstractNumId="13" w15:restartNumberingAfterBreak="0">
+  <w:abstractNum w:abstractNumId="15" w15:restartNumberingAfterBreak="0">
     <w:nsid w:val="7EDF0FBA"/>
     <w:multiLevelType w:val="hybridMultilevel"/>
     <w:tmpl w:val="B0DED2E8"/>
@@ -16429,22 +17165,22 @@
     </w:lvl>
   </w:abstractNum>
   <w:num w:numId="1">
-    <w:abstractNumId w:val="6"/>
+    <w:abstractNumId w:val="7"/>
   </w:num>
   <w:num w:numId="2">
     <w:abstractNumId w:val="5"/>
   </w:num>
   <w:num w:numId="3">
-    <w:abstractNumId w:val="9"/>
+    <w:abstractNumId w:val="11"/>
   </w:num>
   <w:num w:numId="4">
     <w:abstractNumId w:val="1"/>
   </w:num>
   <w:num w:numId="5">
-    <w:abstractNumId w:val="12"/>
+    <w:abstractNumId w:val="14"/>
   </w:num>
   <w:num w:numId="6">
-    <w:abstractNumId w:val="10"/>
+    <w:abstractNumId w:val="12"/>
   </w:num>
   <w:num w:numId="7">
     <w:abstractNumId w:val="0"/>
@@ -16453,13 +17189,13 @@
     <w:abstractNumId w:val="3"/>
   </w:num>
   <w:num w:numId="9">
-    <w:abstractNumId w:val="8"/>
+    <w:abstractNumId w:val="9"/>
   </w:num>
   <w:num w:numId="10">
-    <w:abstractNumId w:val="11"/>
+    <w:abstractNumId w:val="13"/>
   </w:num>
   <w:num w:numId="11">
-    <w:abstractNumId w:val="7"/>
+    <w:abstractNumId w:val="8"/>
   </w:num>
   <w:num w:numId="12">
     <w:abstractNumId w:val="2"/>
@@ -16468,7 +17204,13 @@
     <w:abstractNumId w:val="4"/>
   </w:num>
   <w:num w:numId="14">
-    <w:abstractNumId w:val="13"/>
+    <w:abstractNumId w:val="15"/>
+  </w:num>
+  <w:num w:numId="15">
+    <w:abstractNumId w:val="6"/>
+  </w:num>
+  <w:num w:numId="16">
+    <w:abstractNumId w:val="10"/>
   </w:num>
 </w:numbering>
 </file>
@@ -17600,7 +18342,7 @@
 </file>
 
 <file path=customXml/itemProps1.xml><?xml version="1.0" encoding="utf-8"?>
-<ds:datastoreItem xmlns:ds="http://schemas.openxmlformats.org/officeDocument/2006/customXml" ds:itemID="{CC16F111-EA2D-4465-8D84-7BE5AD076371}">
+<ds:datastoreItem xmlns:ds="http://schemas.openxmlformats.org/officeDocument/2006/customXml" ds:itemID="{6D38DC69-A3B5-4FA1-B723-E7F6BC3ADF99}">
   <ds:schemaRefs>
     <ds:schemaRef ds:uri="http://schemas.openxmlformats.org/officeDocument/2006/bibliography"/>
   </ds:schemaRefs>

</xml_diff>

<commit_message>
doc updates got custom effects working added SpriteAlphaTextures example renamed some things
</commit_message>
<xml_diff>
--- a/doc/Blotch3D.docx
+++ b/doc/Blotch3D.docx
@@ -447,14 +447,14 @@
           <w:rFonts w:asciiTheme="majorHAnsi" w:hAnsiTheme="majorHAnsi" w:cstheme="majorHAnsi"/>
           <w:color w:val="FFFF00"/>
         </w:rPr>
-        <w:t>see the</w:t>
-      </w:r>
-      <w:r>
-        <w:rPr>
-          <w:rFonts w:asciiTheme="majorHAnsi" w:hAnsiTheme="majorHAnsi" w:cstheme="majorHAnsi"/>
-          <w:color w:val="FFFF00"/>
-        </w:rPr>
-        <w:t xml:space="preserve"> “Blotch3DManual.pdf”.</w:t>
+        <w:t xml:space="preserve">see </w:t>
+      </w:r>
+      <w:r>
+        <w:rPr>
+          <w:rFonts w:asciiTheme="majorHAnsi" w:hAnsiTheme="majorHAnsi" w:cstheme="majorHAnsi"/>
+          <w:color w:val="FFFF00"/>
+        </w:rPr>
+        <w:t>“Blotch3DManual.pdf”.</w:t>
       </w:r>
     </w:p>
     <w:p>
@@ -947,6 +947,27 @@
         </w:rPr>
         <w:t>.</w:t>
       </w:r>
+      <w:r>
+        <w:rPr>
+          <w:rFonts w:asciiTheme="majorHAnsi" w:hAnsiTheme="majorHAnsi" w:cstheme="majorHAnsi"/>
+          <w:color w:val="FFFF00"/>
+        </w:rPr>
+        <w:t xml:space="preserve"> 2D </w:t>
+      </w:r>
+      <w:r>
+        <w:rPr>
+          <w:rFonts w:asciiTheme="majorHAnsi" w:hAnsiTheme="majorHAnsi" w:cstheme="majorHAnsi"/>
+          <w:color w:val="FFFF00"/>
+        </w:rPr>
+        <w:t xml:space="preserve">textures and </w:t>
+      </w:r>
+      <w:r>
+        <w:rPr>
+          <w:rFonts w:asciiTheme="majorHAnsi" w:hAnsiTheme="majorHAnsi" w:cstheme="majorHAnsi"/>
+          <w:color w:val="FFFF00"/>
+        </w:rPr>
+        <w:t>text can have a transparent background.</w:t>
+      </w:r>
     </w:p>
     <w:p>
       <w:pPr>
@@ -1792,35 +1813,44 @@
           <w:rFonts w:asciiTheme="majorHAnsi" w:hAnsiTheme="majorHAnsi" w:cstheme="majorHAnsi"/>
           <w:color w:val="FFFF00"/>
         </w:rPr>
-        <w:t>Implement</w:t>
-      </w:r>
-      <w:r>
-        <w:rPr>
-          <w:rFonts w:asciiTheme="majorHAnsi" w:hAnsiTheme="majorHAnsi" w:cstheme="majorHAnsi"/>
-          <w:color w:val="FFFF00"/>
-        </w:rPr>
-        <w:t xml:space="preserve"> translucen</w:t>
-      </w:r>
-      <w:r>
-        <w:rPr>
-          <w:rFonts w:asciiTheme="majorHAnsi" w:hAnsiTheme="majorHAnsi" w:cstheme="majorHAnsi"/>
-          <w:color w:val="FFFF00"/>
-        </w:rPr>
-        <w:t>t sprites</w:t>
-      </w:r>
-      <w:r>
-        <w:rPr>
-          <w:rFonts w:asciiTheme="majorHAnsi" w:hAnsiTheme="majorHAnsi" w:cstheme="majorHAnsi"/>
-          <w:color w:val="FFFF00"/>
-        </w:rPr>
-        <w:t xml:space="preserve"> and textures with an alpha channel</w:t>
-      </w:r>
-      <w:r>
-        <w:rPr>
-          <w:rFonts w:asciiTheme="majorHAnsi" w:hAnsiTheme="majorHAnsi" w:cstheme="majorHAnsi"/>
-          <w:color w:val="FFFF00"/>
-        </w:rPr>
-        <w:t>.</w:t>
+        <w:t>Apply</w:t>
+      </w:r>
+      <w:r>
+        <w:rPr>
+          <w:rFonts w:asciiTheme="majorHAnsi" w:hAnsiTheme="majorHAnsi" w:cstheme="majorHAnsi"/>
+          <w:color w:val="FFFF00"/>
+        </w:rPr>
+        <w:t xml:space="preserve"> translucent textures </w:t>
+      </w:r>
+      <w:r>
+        <w:rPr>
+          <w:rFonts w:asciiTheme="majorHAnsi" w:hAnsiTheme="majorHAnsi" w:cstheme="majorHAnsi"/>
+          <w:color w:val="FFFF00"/>
+        </w:rPr>
+        <w:t xml:space="preserve">to sprites </w:t>
+      </w:r>
+      <w:r>
+        <w:rPr>
+          <w:rFonts w:asciiTheme="majorHAnsi" w:hAnsiTheme="majorHAnsi" w:cstheme="majorHAnsi"/>
+          <w:color w:val="FFFF00"/>
+        </w:rPr>
+        <w:t xml:space="preserve">(i.e. textures with an alpha channel) with certain restrictions (see </w:t>
+      </w:r>
+      <w:proofErr w:type="spellStart"/>
+      <w:r>
+        <w:rPr>
+          <w:rFonts w:asciiTheme="majorHAnsi" w:hAnsiTheme="majorHAnsi" w:cstheme="majorHAnsi"/>
+          <w:color w:val="FFFF00"/>
+        </w:rPr>
+        <w:t>SpriteAlphaTexture</w:t>
+      </w:r>
+      <w:proofErr w:type="spellEnd"/>
+      <w:r>
+        <w:rPr>
+          <w:rFonts w:asciiTheme="majorHAnsi" w:hAnsiTheme="majorHAnsi" w:cstheme="majorHAnsi"/>
+          <w:color w:val="FFFF00"/>
+        </w:rPr>
+        <w:t xml:space="preserve"> for details).</w:t>
       </w:r>
     </w:p>
     <w:p>
@@ -3895,16 +3925,7 @@
           <w:rFonts w:asciiTheme="majorHAnsi" w:hAnsiTheme="majorHAnsi" w:cstheme="majorHAnsi"/>
           <w:color w:val="FFFF00"/>
         </w:rPr>
-        <w:t xml:space="preserve">If available on </w:t>
-      </w:r>
-      <w:bookmarkStart w:id="54" w:name="_GoBack"/>
-      <w:bookmarkEnd w:id="54"/>
-      <w:r>
-        <w:rPr>
-          <w:rFonts w:asciiTheme="majorHAnsi" w:hAnsiTheme="majorHAnsi" w:cstheme="majorHAnsi"/>
-          <w:color w:val="FFFF00"/>
-        </w:rPr>
-        <w:t xml:space="preserve">the selected platform, </w:t>
+        <w:t xml:space="preserve">If available on the selected platform, </w:t>
       </w:r>
       <w:r>
         <w:rPr>
@@ -4101,13 +4122,13 @@
       <w:pPr>
         <w:pStyle w:val="Heading1"/>
       </w:pPr>
-      <w:bookmarkStart w:id="55" w:name="_Development"/>
-      <w:bookmarkStart w:id="56" w:name="_Toc519659705"/>
+      <w:bookmarkStart w:id="54" w:name="_Development"/>
+      <w:bookmarkStart w:id="55" w:name="_Toc519659705"/>
+      <w:bookmarkEnd w:id="54"/>
+      <w:r>
+        <w:t>Development</w:t>
+      </w:r>
       <w:bookmarkEnd w:id="55"/>
-      <w:r>
-        <w:t>Development</w:t>
-      </w:r>
-      <w:bookmarkEnd w:id="56"/>
     </w:p>
     <w:p>
       <w:pPr>
@@ -4555,7 +4576,21 @@
           <w:rFonts w:asciiTheme="majorHAnsi" w:hAnsiTheme="majorHAnsi" w:cstheme="majorHAnsi"/>
           <w:color w:val="FFFF00"/>
         </w:rPr>
-        <w:t xml:space="preserve">All code that accesses 3D resources must be </w:t>
+        <w:t xml:space="preserve">All code that accesses 3D </w:t>
+      </w:r>
+      <w:r>
+        <w:rPr>
+          <w:rFonts w:asciiTheme="majorHAnsi" w:hAnsiTheme="majorHAnsi" w:cstheme="majorHAnsi"/>
+          <w:color w:val="FFFF00"/>
+        </w:rPr>
+        <w:t xml:space="preserve">hardware </w:t>
+      </w:r>
+      <w:r>
+        <w:rPr>
+          <w:rFonts w:asciiTheme="majorHAnsi" w:hAnsiTheme="majorHAnsi" w:cstheme="majorHAnsi"/>
+          <w:color w:val="FFFF00"/>
+        </w:rPr>
+        <w:t xml:space="preserve">resources must be </w:t>
       </w:r>
       <w:r>
         <w:rPr>
@@ -6576,90 +6611,16 @@
           <w:rFonts w:asciiTheme="majorHAnsi" w:hAnsiTheme="majorHAnsi" w:cstheme="majorHAnsi"/>
           <w:color w:val="FFFF00"/>
         </w:rPr>
-        <w:t xml:space="preserve"> objects </w:t>
-      </w:r>
-      <w:r>
-        <w:rPr>
-          <w:rFonts w:asciiTheme="majorHAnsi" w:hAnsiTheme="majorHAnsi" w:cstheme="majorHAnsi"/>
-          <w:color w:val="FFFF00"/>
-        </w:rPr>
-        <w:t>and/</w:t>
-      </w:r>
-      <w:r>
-        <w:rPr>
-          <w:rFonts w:asciiTheme="majorHAnsi" w:hAnsiTheme="majorHAnsi" w:cstheme="majorHAnsi"/>
-          <w:color w:val="FFFF00"/>
-        </w:rPr>
-        <w:t xml:space="preserve">or </w:t>
-      </w:r>
-      <w:proofErr w:type="spellStart"/>
-      <w:r>
-        <w:rPr>
-          <w:rFonts w:asciiTheme="majorHAnsi" w:hAnsiTheme="majorHAnsi" w:cstheme="majorHAnsi"/>
-          <w:color w:val="FFFF00"/>
-        </w:rPr>
-        <w:t>MonoGame</w:t>
-      </w:r>
-      <w:proofErr w:type="spellEnd"/>
-      <w:r>
-        <w:rPr>
-          <w:rFonts w:asciiTheme="majorHAnsi" w:hAnsiTheme="majorHAnsi" w:cstheme="majorHAnsi"/>
-          <w:color w:val="FFFF00"/>
-        </w:rPr>
-        <w:t xml:space="preserve"> </w:t>
-      </w:r>
-      <w:r>
-        <w:rPr>
-          <w:rFonts w:asciiTheme="majorHAnsi" w:hAnsiTheme="majorHAnsi" w:cstheme="majorHAnsi"/>
-          <w:color w:val="FFFF00"/>
-        </w:rPr>
-        <w:t>triangle arrays (</w:t>
-      </w:r>
-      <w:r>
-        <w:rPr>
-          <w:rFonts w:asciiTheme="majorHAnsi" w:hAnsiTheme="majorHAnsi" w:cstheme="majorHAnsi"/>
-          <w:color w:val="FFFF00"/>
-        </w:rPr>
-        <w:t xml:space="preserve">arrays of </w:t>
-      </w:r>
-      <w:proofErr w:type="spellStart"/>
-      <w:r>
-        <w:rPr>
-          <w:rFonts w:asciiTheme="majorHAnsi" w:hAnsiTheme="majorHAnsi" w:cstheme="majorHAnsi"/>
-          <w:color w:val="FFFF00"/>
-        </w:rPr>
-        <w:t>MonoGame</w:t>
-      </w:r>
-      <w:proofErr w:type="spellEnd"/>
-      <w:r>
-        <w:rPr>
-          <w:rFonts w:asciiTheme="majorHAnsi" w:hAnsiTheme="majorHAnsi" w:cstheme="majorHAnsi"/>
-          <w:color w:val="FFFF00"/>
-        </w:rPr>
-        <w:t xml:space="preserve"> ‘s “</w:t>
-      </w:r>
-      <w:proofErr w:type="spellStart"/>
-      <w:r>
-        <w:rPr>
-          <w:rFonts w:asciiTheme="majorHAnsi" w:hAnsiTheme="majorHAnsi" w:cstheme="majorHAnsi"/>
-          <w:color w:val="FFFF00"/>
-        </w:rPr>
-        <w:t>VertexPositionNormalTexture</w:t>
-      </w:r>
-      <w:proofErr w:type="spellEnd"/>
-      <w:r>
-        <w:rPr>
-          <w:rFonts w:asciiTheme="majorHAnsi" w:hAnsiTheme="majorHAnsi" w:cstheme="majorHAnsi"/>
-          <w:color w:val="FFFF00"/>
-        </w:rPr>
-        <w:t>”</w:t>
-      </w:r>
-      <w:r>
-        <w:rPr>
-          <w:rFonts w:asciiTheme="majorHAnsi" w:hAnsiTheme="majorHAnsi" w:cstheme="majorHAnsi"/>
-          <w:color w:val="FFFF00"/>
-        </w:rPr>
-        <w:t xml:space="preserve">). </w:t>
+        <w:t xml:space="preserve"> objects</w:t>
+      </w:r>
+      <w:bookmarkStart w:id="56" w:name="_GoBack"/>
+      <w:bookmarkEnd w:id="56"/>
+      <w:r>
+        <w:rPr>
+          <w:rFonts w:asciiTheme="majorHAnsi" w:hAnsiTheme="majorHAnsi" w:cstheme="majorHAnsi"/>
+          <w:color w:val="FFFF00"/>
+        </w:rPr>
+        <w:t xml:space="preserve">. </w:t>
       </w:r>
       <w:r>
         <w:rPr>
@@ -15634,6 +15595,284 @@
           <w:color w:val="FFFF00"/>
         </w:rPr>
       </w:pPr>
+    </w:p>
+    <w:p>
+      <w:pPr>
+        <w:autoSpaceDE w:val="0"/>
+        <w:autoSpaceDN w:val="0"/>
+        <w:adjustRightInd w:val="0"/>
+        <w:spacing w:after="0" w:line="240" w:lineRule="auto"/>
+        <w:rPr>
+          <w:rFonts w:asciiTheme="majorHAnsi" w:hAnsiTheme="majorHAnsi" w:cstheme="majorHAnsi"/>
+          <w:color w:val="FFFF00"/>
+        </w:rPr>
+      </w:pPr>
+      <w:r>
+        <w:rPr>
+          <w:rFonts w:asciiTheme="majorHAnsi" w:hAnsiTheme="majorHAnsi" w:cstheme="majorHAnsi"/>
+          <w:color w:val="FFFF00"/>
+        </w:rPr>
+        <w:t>Q: I’m moving or rotating a sprite regularly over many frames</w:t>
+      </w:r>
+      <w:r>
+        <w:rPr>
+          <w:rFonts w:asciiTheme="majorHAnsi" w:hAnsiTheme="majorHAnsi" w:cstheme="majorHAnsi"/>
+          <w:color w:val="FFFF00"/>
+        </w:rPr>
+        <w:t xml:space="preserve"> by multiplying its matrix with a matrix that represents the change per frame</w:t>
+      </w:r>
+      <w:r>
+        <w:rPr>
+          <w:rFonts w:asciiTheme="majorHAnsi" w:hAnsiTheme="majorHAnsi" w:cstheme="majorHAnsi"/>
+          <w:color w:val="FFFF00"/>
+        </w:rPr>
+        <w:t xml:space="preserve">, but after a while </w:t>
+      </w:r>
+      <w:r>
+        <w:rPr>
+          <w:rFonts w:asciiTheme="majorHAnsi" w:hAnsiTheme="majorHAnsi" w:cstheme="majorHAnsi"/>
+          <w:color w:val="FFFF00"/>
+        </w:rPr>
+        <w:t>the sprite</w:t>
+      </w:r>
+      <w:r>
+        <w:rPr>
+          <w:rFonts w:asciiTheme="majorHAnsi" w:hAnsiTheme="majorHAnsi" w:cstheme="majorHAnsi"/>
+          <w:color w:val="FFFF00"/>
+        </w:rPr>
+        <w:t xml:space="preserve"> gets distorted or drifts from its predicted position, location, rotation, etc. </w:t>
+      </w:r>
+    </w:p>
+    <w:p>
+      <w:pPr>
+        <w:autoSpaceDE w:val="0"/>
+        <w:autoSpaceDN w:val="0"/>
+        <w:adjustRightInd w:val="0"/>
+        <w:spacing w:after="0" w:line="240" w:lineRule="auto"/>
+        <w:rPr>
+          <w:rFonts w:asciiTheme="majorHAnsi" w:hAnsiTheme="majorHAnsi" w:cstheme="majorHAnsi"/>
+          <w:color w:val="FFFF00"/>
+        </w:rPr>
+      </w:pPr>
+      <w:r>
+        <w:rPr>
+          <w:rFonts w:asciiTheme="majorHAnsi" w:hAnsiTheme="majorHAnsi" w:cstheme="majorHAnsi"/>
+          <w:color w:val="FFFF00"/>
+        </w:rPr>
+        <w:t xml:space="preserve">A:  </w:t>
+      </w:r>
+      <w:r>
+        <w:rPr>
+          <w:rFonts w:asciiTheme="majorHAnsi" w:hAnsiTheme="majorHAnsi" w:cstheme="majorHAnsi"/>
+          <w:color w:val="FFFF00"/>
+        </w:rPr>
+        <w:t>When you multiply two matrices, you introduce a very slight floating-point inaccuracy in the resulting matrix</w:t>
+      </w:r>
+      <w:r>
+        <w:rPr>
+          <w:rFonts w:asciiTheme="majorHAnsi" w:hAnsiTheme="majorHAnsi" w:cstheme="majorHAnsi"/>
+          <w:color w:val="FFFF00"/>
+        </w:rPr>
+        <w:t xml:space="preserve"> because floating-point values have a limited number of bits</w:t>
+      </w:r>
+      <w:r>
+        <w:rPr>
+          <w:rFonts w:asciiTheme="majorHAnsi" w:hAnsiTheme="majorHAnsi" w:cstheme="majorHAnsi"/>
+          <w:color w:val="FFFF00"/>
+        </w:rPr>
+        <w:t>. Normally the inaccuracy is too small to matter. But if you repeatedly do it to the same matrix, it will event</w:t>
+      </w:r>
+      <w:r>
+        <w:rPr>
+          <w:rFonts w:asciiTheme="majorHAnsi" w:hAnsiTheme="majorHAnsi" w:cstheme="majorHAnsi"/>
+          <w:color w:val="FFFF00"/>
+        </w:rPr>
+        <w:t>u</w:t>
+      </w:r>
+      <w:r>
+        <w:rPr>
+          <w:rFonts w:asciiTheme="majorHAnsi" w:hAnsiTheme="majorHAnsi" w:cstheme="majorHAnsi"/>
+          <w:color w:val="FFFF00"/>
+        </w:rPr>
+        <w:t xml:space="preserve">ally become noticeable. Try changing your math so that a new matrix is created from scratch each frame, or </w:t>
+      </w:r>
+      <w:r>
+        <w:rPr>
+          <w:rFonts w:asciiTheme="majorHAnsi" w:hAnsiTheme="majorHAnsi" w:cstheme="majorHAnsi"/>
+          <w:color w:val="FFFF00"/>
+        </w:rPr>
+        <w:t>a</w:t>
+      </w:r>
+      <w:r>
+        <w:rPr>
+          <w:rFonts w:asciiTheme="majorHAnsi" w:hAnsiTheme="majorHAnsi" w:cstheme="majorHAnsi"/>
+          <w:color w:val="FFFF00"/>
+        </w:rPr>
+        <w:t xml:space="preserve">t least </w:t>
+      </w:r>
+      <w:r>
+        <w:rPr>
+          <w:rFonts w:asciiTheme="majorHAnsi" w:hAnsiTheme="majorHAnsi" w:cstheme="majorHAnsi"/>
+          <w:color w:val="FFFF00"/>
+        </w:rPr>
+        <w:t xml:space="preserve">created </w:t>
+      </w:r>
+      <w:r>
+        <w:rPr>
+          <w:rFonts w:asciiTheme="majorHAnsi" w:hAnsiTheme="majorHAnsi" w:cstheme="majorHAnsi"/>
+          <w:color w:val="FFFF00"/>
+        </w:rPr>
+        <w:t xml:space="preserve">every several hundred </w:t>
+      </w:r>
+      <w:proofErr w:type="gramStart"/>
+      <w:r>
+        <w:rPr>
+          <w:rFonts w:asciiTheme="majorHAnsi" w:hAnsiTheme="majorHAnsi" w:cstheme="majorHAnsi"/>
+          <w:color w:val="FFFF00"/>
+        </w:rPr>
+        <w:t>frames</w:t>
+      </w:r>
+      <w:proofErr w:type="gramEnd"/>
+      <w:r>
+        <w:rPr>
+          <w:rFonts w:asciiTheme="majorHAnsi" w:hAnsiTheme="majorHAnsi" w:cstheme="majorHAnsi"/>
+          <w:color w:val="FFFF00"/>
+        </w:rPr>
+        <w:t>. For example, let’s say you want to slightly rotate a sprite every frame</w:t>
+      </w:r>
+      <w:r>
+        <w:rPr>
+          <w:rFonts w:asciiTheme="majorHAnsi" w:hAnsiTheme="majorHAnsi" w:cstheme="majorHAnsi"/>
+          <w:color w:val="FFFF00"/>
+        </w:rPr>
+        <w:t xml:space="preserve"> by the same amount</w:t>
+      </w:r>
+      <w:r>
+        <w:rPr>
+          <w:rFonts w:asciiTheme="majorHAnsi" w:hAnsiTheme="majorHAnsi" w:cstheme="majorHAnsi"/>
+          <w:color w:val="FFFF00"/>
+        </w:rPr>
+        <w:t xml:space="preserve">. You can either create a new rotation matrix from scratch every frame from a simple float scalar angle value you are regularly </w:t>
+      </w:r>
+      <w:r>
+        <w:rPr>
+          <w:rFonts w:asciiTheme="majorHAnsi" w:hAnsiTheme="majorHAnsi" w:cstheme="majorHAnsi"/>
+          <w:color w:val="FFFF00"/>
+        </w:rPr>
+        <w:t>updating</w:t>
+      </w:r>
+      <w:r>
+        <w:rPr>
+          <w:rFonts w:asciiTheme="majorHAnsi" w:hAnsiTheme="majorHAnsi" w:cstheme="majorHAnsi"/>
+          <w:color w:val="FFFF00"/>
+        </w:rPr>
+        <w:t xml:space="preserve">, or you can multiply the existing matrix by a persistent rotation matrix you created initially. The former </w:t>
+      </w:r>
+      <w:r>
+        <w:rPr>
+          <w:rFonts w:asciiTheme="majorHAnsi" w:hAnsiTheme="majorHAnsi" w:cstheme="majorHAnsi"/>
+          <w:color w:val="FFFF00"/>
+        </w:rPr>
+        <w:t xml:space="preserve">method </w:t>
+      </w:r>
+      <w:r>
+        <w:rPr>
+          <w:rFonts w:asciiTheme="majorHAnsi" w:hAnsiTheme="majorHAnsi" w:cstheme="majorHAnsi"/>
+          <w:color w:val="FFFF00"/>
+        </w:rPr>
+        <w:t xml:space="preserve">is more precise, but the latter </w:t>
+      </w:r>
+      <w:r>
+        <w:rPr>
+          <w:rFonts w:asciiTheme="majorHAnsi" w:hAnsiTheme="majorHAnsi" w:cstheme="majorHAnsi"/>
+          <w:color w:val="FFFF00"/>
+        </w:rPr>
+        <w:t xml:space="preserve">is </w:t>
+      </w:r>
+      <w:r>
+        <w:rPr>
+          <w:rFonts w:asciiTheme="majorHAnsi" w:hAnsiTheme="majorHAnsi" w:cstheme="majorHAnsi"/>
+          <w:color w:val="FFFF00"/>
+        </w:rPr>
+        <w:t>less CPU intensive</w:t>
+      </w:r>
+      <w:r>
+        <w:rPr>
+          <w:rFonts w:asciiTheme="majorHAnsi" w:hAnsiTheme="majorHAnsi" w:cstheme="majorHAnsi"/>
+          <w:color w:val="FFFF00"/>
+        </w:rPr>
+        <w:t xml:space="preserve"> (</w:t>
+      </w:r>
+      <w:r>
+        <w:rPr>
+          <w:rFonts w:asciiTheme="majorHAnsi" w:hAnsiTheme="majorHAnsi" w:cstheme="majorHAnsi"/>
+          <w:color w:val="FFFF00"/>
+        </w:rPr>
+        <w:t>because creating a rotation matrix from a floating-point angle value requires that transcendental functions be called, but multiplying matrices does not</w:t>
+      </w:r>
+      <w:r>
+        <w:rPr>
+          <w:rFonts w:asciiTheme="majorHAnsi" w:hAnsiTheme="majorHAnsi" w:cstheme="majorHAnsi"/>
+          <w:color w:val="FFFF00"/>
+        </w:rPr>
+        <w:t>)</w:t>
+      </w:r>
+      <w:r>
+        <w:rPr>
+          <w:rFonts w:asciiTheme="majorHAnsi" w:hAnsiTheme="majorHAnsi" w:cstheme="majorHAnsi"/>
+          <w:color w:val="FFFF00"/>
+        </w:rPr>
+        <w:t>.</w:t>
+      </w:r>
+      <w:r>
+        <w:rPr>
+          <w:rFonts w:asciiTheme="majorHAnsi" w:hAnsiTheme="majorHAnsi" w:cstheme="majorHAnsi"/>
+          <w:color w:val="FFFF00"/>
+        </w:rPr>
+        <w:t xml:space="preserve"> A good compromise is to use a combination of both, if possible.</w:t>
+      </w:r>
+      <w:r>
+        <w:rPr>
+          <w:rFonts w:asciiTheme="majorHAnsi" w:hAnsiTheme="majorHAnsi" w:cstheme="majorHAnsi"/>
+          <w:color w:val="FFFF00"/>
+        </w:rPr>
+        <w:t xml:space="preserve"> Specifically, multiply by a rotation matrix for a time, but somewhat periodically recreate the sprite’s matrix from the scalar angle value to set it back to where it should be for the </w:t>
+      </w:r>
+      <w:proofErr w:type="gramStart"/>
+      <w:r>
+        <w:rPr>
+          <w:rFonts w:asciiTheme="majorHAnsi" w:hAnsiTheme="majorHAnsi" w:cstheme="majorHAnsi"/>
+          <w:color w:val="FFFF00"/>
+        </w:rPr>
+        <w:t>particular frame</w:t>
+      </w:r>
+      <w:proofErr w:type="gramEnd"/>
+      <w:r>
+        <w:rPr>
+          <w:rFonts w:asciiTheme="majorHAnsi" w:hAnsiTheme="majorHAnsi" w:cstheme="majorHAnsi"/>
+          <w:color w:val="FFFF00"/>
+        </w:rPr>
+        <w:t>.</w:t>
+      </w:r>
+    </w:p>
+    <w:p>
+      <w:pPr>
+        <w:autoSpaceDE w:val="0"/>
+        <w:autoSpaceDN w:val="0"/>
+        <w:adjustRightInd w:val="0"/>
+        <w:spacing w:after="0" w:line="240" w:lineRule="auto"/>
+        <w:rPr>
+          <w:rFonts w:asciiTheme="majorHAnsi" w:hAnsiTheme="majorHAnsi" w:cstheme="majorHAnsi"/>
+          <w:color w:val="FFFF00"/>
+        </w:rPr>
+      </w:pPr>
+      <w:r>
+        <w:rPr>
+          <w:rFonts w:asciiTheme="majorHAnsi" w:hAnsiTheme="majorHAnsi" w:cstheme="majorHAnsi"/>
+          <w:color w:val="FFFF00"/>
+        </w:rPr>
+        <w:t xml:space="preserve"> </w:t>
+      </w:r>
     </w:p>
     <w:p>
       <w:pPr>
@@ -18643,7 +18882,7 @@
 </file>
 
 <file path=customXml/itemProps1.xml><?xml version="1.0" encoding="utf-8"?>
-<ds:datastoreItem xmlns:ds="http://schemas.openxmlformats.org/officeDocument/2006/customXml" ds:itemID="{D42FB596-CAEF-4BB5-821F-67C87AC6925A}">
+<ds:datastoreItem xmlns:ds="http://schemas.openxmlformats.org/officeDocument/2006/customXml" ds:itemID="{6BD2B9C2-D667-4946-ADAB-2C7C8D2B3AAD}">
   <ds:schemaRefs>
     <ds:schemaRef ds:uri="http://schemas.openxmlformats.org/officeDocument/2006/bibliography"/>
   </ds:schemaRefs>

</xml_diff>

<commit_message>
Added alpha test custom shader, build files, and build batch doc updates
</commit_message>
<xml_diff>
--- a/doc/Blotch3D.docx
+++ b/doc/Blotch3D.docx
@@ -947,27 +947,6 @@
         </w:rPr>
         <w:t>.</w:t>
       </w:r>
-      <w:r>
-        <w:rPr>
-          <w:rFonts w:asciiTheme="majorHAnsi" w:hAnsiTheme="majorHAnsi" w:cstheme="majorHAnsi"/>
-          <w:color w:val="FFFF00"/>
-        </w:rPr>
-        <w:t xml:space="preserve"> 2D </w:t>
-      </w:r>
-      <w:r>
-        <w:rPr>
-          <w:rFonts w:asciiTheme="majorHAnsi" w:hAnsiTheme="majorHAnsi" w:cstheme="majorHAnsi"/>
-          <w:color w:val="FFFF00"/>
-        </w:rPr>
-        <w:t xml:space="preserve">textures and </w:t>
-      </w:r>
-      <w:r>
-        <w:rPr>
-          <w:rFonts w:asciiTheme="majorHAnsi" w:hAnsiTheme="majorHAnsi" w:cstheme="majorHAnsi"/>
-          <w:color w:val="FFFF00"/>
-        </w:rPr>
-        <w:t>text can have a transparent background.</w:t>
-      </w:r>
     </w:p>
     <w:p>
       <w:pPr>
@@ -1148,14 +1127,7 @@
           <w:rFonts w:asciiTheme="majorHAnsi" w:hAnsiTheme="majorHAnsi" w:cstheme="majorHAnsi"/>
           <w:color w:val="FFFF00"/>
         </w:rPr>
-        <w:t xml:space="preserve"> </w:t>
-      </w:r>
-      <w:r>
-        <w:rPr>
-          <w:rFonts w:asciiTheme="majorHAnsi" w:hAnsiTheme="majorHAnsi" w:cstheme="majorHAnsi"/>
-          <w:color w:val="FFFF00"/>
-        </w:rPr>
-        <w:t>sprite</w:t>
+        <w:t xml:space="preserve"> sprite</w:t>
       </w:r>
       <w:r>
         <w:rPr>
@@ -1582,6 +1554,13 @@
           <w:rFonts w:asciiTheme="majorHAnsi" w:hAnsiTheme="majorHAnsi" w:cstheme="majorHAnsi"/>
           <w:color w:val="FFFF00"/>
         </w:rPr>
+        <w:t>, and with transparent pixels</w:t>
+      </w:r>
+      <w:r>
+        <w:rPr>
+          <w:rFonts w:asciiTheme="majorHAnsi" w:hAnsiTheme="majorHAnsi" w:cstheme="majorHAnsi"/>
+          <w:color w:val="FFFF00"/>
+        </w:rPr>
         <w:t>)</w:t>
       </w:r>
       <w:r>
@@ -1793,64 +1772,6 @@
           <w:color w:val="FFFF00"/>
         </w:rPr>
         <w:t>.</w:t>
-      </w:r>
-    </w:p>
-    <w:p>
-      <w:pPr>
-        <w:pStyle w:val="ListParagraph"/>
-        <w:numPr>
-          <w:ilvl w:val="0"/>
-          <w:numId w:val="11"/>
-        </w:numPr>
-        <w:shd w:val="clear" w:color="auto" w:fill="000000" w:themeFill="text1"/>
-        <w:rPr>
-          <w:rFonts w:asciiTheme="majorHAnsi" w:hAnsiTheme="majorHAnsi" w:cstheme="majorHAnsi"/>
-          <w:color w:val="FFFF00"/>
-        </w:rPr>
-      </w:pPr>
-      <w:r>
-        <w:rPr>
-          <w:rFonts w:asciiTheme="majorHAnsi" w:hAnsiTheme="majorHAnsi" w:cstheme="majorHAnsi"/>
-          <w:color w:val="FFFF00"/>
-        </w:rPr>
-        <w:t>Apply</w:t>
-      </w:r>
-      <w:r>
-        <w:rPr>
-          <w:rFonts w:asciiTheme="majorHAnsi" w:hAnsiTheme="majorHAnsi" w:cstheme="majorHAnsi"/>
-          <w:color w:val="FFFF00"/>
-        </w:rPr>
-        <w:t xml:space="preserve"> translucent textures </w:t>
-      </w:r>
-      <w:r>
-        <w:rPr>
-          <w:rFonts w:asciiTheme="majorHAnsi" w:hAnsiTheme="majorHAnsi" w:cstheme="majorHAnsi"/>
-          <w:color w:val="FFFF00"/>
-        </w:rPr>
-        <w:t xml:space="preserve">to sprites </w:t>
-      </w:r>
-      <w:r>
-        <w:rPr>
-          <w:rFonts w:asciiTheme="majorHAnsi" w:hAnsiTheme="majorHAnsi" w:cstheme="majorHAnsi"/>
-          <w:color w:val="FFFF00"/>
-        </w:rPr>
-        <w:t xml:space="preserve">(i.e. textures with an alpha channel) with certain restrictions (see </w:t>
-      </w:r>
-      <w:proofErr w:type="spellStart"/>
-      <w:r>
-        <w:rPr>
-          <w:rFonts w:asciiTheme="majorHAnsi" w:hAnsiTheme="majorHAnsi" w:cstheme="majorHAnsi"/>
-          <w:color w:val="FFFF00"/>
-        </w:rPr>
-        <w:t>SpriteAlphaTexture</w:t>
-      </w:r>
-      <w:proofErr w:type="spellEnd"/>
-      <w:r>
-        <w:rPr>
-          <w:rFonts w:asciiTheme="majorHAnsi" w:hAnsiTheme="majorHAnsi" w:cstheme="majorHAnsi"/>
-          <w:color w:val="FFFF00"/>
-        </w:rPr>
-        <w:t xml:space="preserve"> for details).</w:t>
       </w:r>
     </w:p>
     <w:p>
@@ -3356,14 +3277,7 @@
           <w:rFonts w:asciiTheme="majorHAnsi" w:hAnsiTheme="majorHAnsi" w:cstheme="majorHAnsi"/>
           <w:color w:val="FFFF00"/>
         </w:rPr>
-        <w:t xml:space="preserve">, or you can </w:t>
-      </w:r>
-      <w:r>
-        <w:rPr>
-          <w:rFonts w:asciiTheme="majorHAnsi" w:hAnsiTheme="majorHAnsi" w:cstheme="majorHAnsi"/>
-          <w:color w:val="FFFF00"/>
-        </w:rPr>
-        <w:t>u</w:t>
+        <w:t>, or you can u</w:t>
       </w:r>
       <w:r>
         <w:rPr>
@@ -3467,21 +3381,7 @@
           <w:rFonts w:asciiTheme="majorHAnsi" w:hAnsiTheme="majorHAnsi" w:cstheme="majorHAnsi"/>
           <w:color w:val="FFFF00"/>
         </w:rPr>
-        <w:t>type you want</w:t>
-      </w:r>
-      <w:r>
-        <w:rPr>
-          <w:rFonts w:asciiTheme="majorHAnsi" w:hAnsiTheme="majorHAnsi" w:cstheme="majorHAnsi"/>
-          <w:color w:val="FFFF00"/>
-        </w:rPr>
-        <w:t xml:space="preserve"> and then add a reference to, or the source of, Blotch3D</w:t>
-      </w:r>
-      <w:r>
-        <w:rPr>
-          <w:rFonts w:asciiTheme="majorHAnsi" w:hAnsiTheme="majorHAnsi" w:cstheme="majorHAnsi"/>
-          <w:color w:val="FFFF00"/>
-        </w:rPr>
-        <w:t>.</w:t>
+        <w:t>type you want and then add a reference to, or the source of, Blotch3D.</w:t>
       </w:r>
     </w:p>
     <w:p>
@@ -4655,14 +4555,7 @@
           <w:rFonts w:asciiTheme="majorHAnsi" w:hAnsiTheme="majorHAnsi" w:cstheme="majorHAnsi"/>
           <w:color w:val="FFFF00"/>
         </w:rPr>
-        <w:t>(</w:t>
-      </w:r>
-      <w:r>
-        <w:rPr>
-          <w:rFonts w:asciiTheme="majorHAnsi" w:hAnsiTheme="majorHAnsi" w:cstheme="majorHAnsi"/>
-          <w:color w:val="FFFF00"/>
-        </w:rPr>
-        <w:t xml:space="preserve">Parallel, </w:t>
+        <w:t xml:space="preserve">(Parallel, </w:t>
       </w:r>
       <w:proofErr w:type="spellStart"/>
       <w:r>
@@ -4678,14 +4571,7 @@
           <w:rFonts w:asciiTheme="majorHAnsi" w:hAnsiTheme="majorHAnsi" w:cstheme="majorHAnsi"/>
           <w:color w:val="FFFF00"/>
         </w:rPr>
-        <w:t>, etc.</w:t>
-      </w:r>
-      <w:r>
-        <w:rPr>
-          <w:rFonts w:asciiTheme="majorHAnsi" w:hAnsiTheme="majorHAnsi" w:cstheme="majorHAnsi"/>
-          <w:color w:val="FFFF00"/>
-        </w:rPr>
-        <w:t xml:space="preserve">) </w:t>
+        <w:t xml:space="preserve">, etc.) </w:t>
       </w:r>
       <w:r>
         <w:rPr>
@@ -4699,14 +4585,7 @@
           <w:rFonts w:asciiTheme="majorHAnsi" w:hAnsiTheme="majorHAnsi" w:cstheme="majorHAnsi"/>
           <w:color w:val="FFFF00"/>
         </w:rPr>
-        <w:t xml:space="preserve"> T</w:t>
-      </w:r>
-      <w:r>
-        <w:rPr>
-          <w:rFonts w:asciiTheme="majorHAnsi" w:hAnsiTheme="majorHAnsi" w:cstheme="majorHAnsi"/>
-          <w:color w:val="FFFF00"/>
-        </w:rPr>
-        <w:t xml:space="preserve">his is necessary because certain 3D subsystems (OpenGL, DirectX, etc.) generally require that 3D resources be accessed by a single thread. (There are some platform-specific exceptions, but </w:t>
+        <w:t xml:space="preserve"> This is necessary because certain 3D subsystems (OpenGL, DirectX, etc.) generally require that 3D resources be accessed by a single thread. (There are some platform-specific exceptions, but </w:t>
       </w:r>
       <w:proofErr w:type="spellStart"/>
       <w:r>
@@ -6315,21 +6194,7 @@
           <w:rFonts w:asciiTheme="majorHAnsi" w:hAnsiTheme="majorHAnsi" w:cstheme="majorHAnsi"/>
           <w:color w:val="FFFF00"/>
         </w:rPr>
-        <w:t xml:space="preserve"> releases</w:t>
-      </w:r>
-      <w:r>
-        <w:rPr>
-          <w:rFonts w:asciiTheme="majorHAnsi" w:hAnsiTheme="majorHAnsi" w:cstheme="majorHAnsi"/>
-          <w:color w:val="FFFF00"/>
-        </w:rPr>
-        <w:t>.</w:t>
-      </w:r>
-      <w:r>
-        <w:rPr>
-          <w:rFonts w:asciiTheme="majorHAnsi" w:hAnsiTheme="majorHAnsi" w:cstheme="majorHAnsi"/>
-          <w:color w:val="FFFF00"/>
-        </w:rPr>
-        <w:t xml:space="preserve"> </w:t>
+        <w:t xml:space="preserve"> releases. </w:t>
       </w:r>
       <w:r>
         <w:rPr>
@@ -6611,16 +6476,7 @@
           <w:rFonts w:asciiTheme="majorHAnsi" w:hAnsiTheme="majorHAnsi" w:cstheme="majorHAnsi"/>
           <w:color w:val="FFFF00"/>
         </w:rPr>
-        <w:t xml:space="preserve"> objects</w:t>
-      </w:r>
-      <w:bookmarkStart w:id="56" w:name="_GoBack"/>
-      <w:bookmarkEnd w:id="56"/>
-      <w:r>
-        <w:rPr>
-          <w:rFonts w:asciiTheme="majorHAnsi" w:hAnsiTheme="majorHAnsi" w:cstheme="majorHAnsi"/>
-          <w:color w:val="FFFF00"/>
-        </w:rPr>
-        <w:t xml:space="preserve">. </w:t>
+        <w:t xml:space="preserve"> objects. </w:t>
       </w:r>
       <w:r>
         <w:rPr>
@@ -6885,6 +6741,14 @@
     </w:p>
     <w:p>
       <w:pPr>
+        <w:pStyle w:val="Heading1"/>
+      </w:pPr>
+      <w:r>
+        <w:t>Translucency</w:t>
+      </w:r>
+    </w:p>
+    <w:p>
+      <w:pPr>
         <w:autoSpaceDE w:val="0"/>
         <w:autoSpaceDN w:val="0"/>
         <w:adjustRightInd w:val="0"/>
@@ -6894,24 +6758,164 @@
           <w:color w:val="FFFF00"/>
         </w:rPr>
       </w:pPr>
-    </w:p>
-    <w:p>
-      <w:pPr>
-        <w:pStyle w:val="Heading1"/>
-      </w:pPr>
-      <w:bookmarkStart w:id="57" w:name="_Making_3D_models"/>
-      <w:bookmarkStart w:id="58" w:name="_Toc516117027"/>
-      <w:bookmarkStart w:id="59" w:name="_Toc517055697"/>
-      <w:bookmarkStart w:id="60" w:name="_Toc517334343"/>
-      <w:bookmarkStart w:id="61" w:name="_Toc519659706"/>
-      <w:bookmarkEnd w:id="57"/>
-      <w:r>
-        <w:t>Making 3D models</w:t>
-      </w:r>
-      <w:bookmarkEnd w:id="58"/>
-      <w:bookmarkEnd w:id="59"/>
-      <w:bookmarkEnd w:id="60"/>
-      <w:bookmarkEnd w:id="61"/>
+      <w:r>
+        <w:rPr>
+          <w:rFonts w:asciiTheme="majorHAnsi" w:hAnsiTheme="majorHAnsi" w:cstheme="majorHAnsi"/>
+          <w:color w:val="FFFF00"/>
+        </w:rPr>
+        <w:t>Translucent pixels in text or texture</w:t>
+      </w:r>
+      <w:r>
+        <w:rPr>
+          <w:rFonts w:asciiTheme="majorHAnsi" w:hAnsiTheme="majorHAnsi" w:cstheme="majorHAnsi"/>
+          <w:color w:val="FFFF00"/>
+        </w:rPr>
+        <w:t>s</w:t>
+      </w:r>
+      <w:r>
+        <w:rPr>
+          <w:rFonts w:asciiTheme="majorHAnsi" w:hAnsiTheme="majorHAnsi" w:cstheme="majorHAnsi"/>
+          <w:color w:val="FFFF00"/>
+        </w:rPr>
+        <w:t xml:space="preserve"> </w:t>
+      </w:r>
+      <w:r>
+        <w:rPr>
+          <w:rFonts w:asciiTheme="majorHAnsi" w:hAnsiTheme="majorHAnsi" w:cstheme="majorHAnsi"/>
+          <w:color w:val="FFFF00"/>
+        </w:rPr>
+        <w:t xml:space="preserve">drawn using the </w:t>
+      </w:r>
+      <w:r>
+        <w:rPr>
+          <w:rFonts w:asciiTheme="majorHAnsi" w:hAnsiTheme="majorHAnsi" w:cstheme="majorHAnsi"/>
+          <w:color w:val="FFFF00"/>
+        </w:rPr>
+        <w:t xml:space="preserve">2D </w:t>
+      </w:r>
+      <w:r>
+        <w:rPr>
+          <w:rFonts w:asciiTheme="majorHAnsi" w:hAnsiTheme="majorHAnsi" w:cstheme="majorHAnsi"/>
+          <w:color w:val="FFFF00"/>
+        </w:rPr>
+        <w:t xml:space="preserve">Blotch3D </w:t>
+      </w:r>
+      <w:r>
+        <w:rPr>
+          <w:rFonts w:asciiTheme="majorHAnsi" w:hAnsiTheme="majorHAnsi" w:cstheme="majorHAnsi"/>
+          <w:color w:val="FFFF00"/>
+        </w:rPr>
+        <w:t xml:space="preserve">drawing </w:t>
+      </w:r>
+      <w:r>
+        <w:rPr>
+          <w:rFonts w:asciiTheme="majorHAnsi" w:hAnsiTheme="majorHAnsi" w:cstheme="majorHAnsi"/>
+          <w:color w:val="FFFF00"/>
+        </w:rPr>
+        <w:t>methods</w:t>
+      </w:r>
+      <w:r>
+        <w:rPr>
+          <w:rFonts w:asciiTheme="majorHAnsi" w:hAnsiTheme="majorHAnsi" w:cstheme="majorHAnsi"/>
+          <w:color w:val="FFFF00"/>
+        </w:rPr>
+        <w:t xml:space="preserve"> </w:t>
+      </w:r>
+      <w:r>
+        <w:rPr>
+          <w:rFonts w:asciiTheme="majorHAnsi" w:hAnsiTheme="majorHAnsi" w:cstheme="majorHAnsi"/>
+          <w:color w:val="FFFF00"/>
+        </w:rPr>
+        <w:t>(</w:t>
+      </w:r>
+      <w:proofErr w:type="spellStart"/>
+      <w:r>
+        <w:rPr>
+          <w:rFonts w:asciiTheme="majorHAnsi" w:hAnsiTheme="majorHAnsi" w:cstheme="majorHAnsi"/>
+          <w:color w:val="FFFF00"/>
+        </w:rPr>
+        <w:t>BlGraphicsDeviceManager#DrawText</w:t>
+      </w:r>
+      <w:proofErr w:type="spellEnd"/>
+      <w:r>
+        <w:rPr>
+          <w:rFonts w:asciiTheme="majorHAnsi" w:hAnsiTheme="majorHAnsi" w:cstheme="majorHAnsi"/>
+          <w:color w:val="FFFF00"/>
+        </w:rPr>
+        <w:t xml:space="preserve"> and </w:t>
+      </w:r>
+      <w:proofErr w:type="spellStart"/>
+      <w:r>
+        <w:rPr>
+          <w:rFonts w:asciiTheme="majorHAnsi" w:hAnsiTheme="majorHAnsi" w:cstheme="majorHAnsi"/>
+          <w:color w:val="FFFF00"/>
+        </w:rPr>
+        <w:t>BlGraphicsDeviceManager#DrawTexture</w:t>
+      </w:r>
+      <w:proofErr w:type="spellEnd"/>
+      <w:r>
+        <w:rPr>
+          <w:rFonts w:asciiTheme="majorHAnsi" w:hAnsiTheme="majorHAnsi" w:cstheme="majorHAnsi"/>
+          <w:color w:val="FFFF00"/>
+        </w:rPr>
+        <w:t xml:space="preserve">) </w:t>
+      </w:r>
+      <w:r>
+        <w:rPr>
+          <w:rFonts w:asciiTheme="majorHAnsi" w:hAnsiTheme="majorHAnsi" w:cstheme="majorHAnsi"/>
+          <w:color w:val="FFFF00"/>
+        </w:rPr>
+        <w:t xml:space="preserve">will </w:t>
+      </w:r>
+      <w:r>
+        <w:rPr>
+          <w:rFonts w:asciiTheme="majorHAnsi" w:hAnsiTheme="majorHAnsi" w:cstheme="majorHAnsi"/>
+          <w:color w:val="FFFF00"/>
+        </w:rPr>
+        <w:t xml:space="preserve">always </w:t>
+      </w:r>
+      <w:r>
+        <w:rPr>
+          <w:rFonts w:asciiTheme="majorHAnsi" w:hAnsiTheme="majorHAnsi" w:cstheme="majorHAnsi"/>
+          <w:color w:val="FFFF00"/>
+        </w:rPr>
+        <w:t xml:space="preserve">correctly show the things behind them. Just be sure to </w:t>
+      </w:r>
+      <w:r>
+        <w:rPr>
+          <w:rFonts w:asciiTheme="majorHAnsi" w:hAnsiTheme="majorHAnsi" w:cstheme="majorHAnsi"/>
+          <w:color w:val="FFFF00"/>
+        </w:rPr>
+        <w:t>ca</w:t>
+      </w:r>
+      <w:r>
+        <w:rPr>
+          <w:rFonts w:asciiTheme="majorHAnsi" w:hAnsiTheme="majorHAnsi" w:cstheme="majorHAnsi"/>
+          <w:color w:val="FFFF00"/>
+        </w:rPr>
+        <w:t>ll th</w:t>
+      </w:r>
+      <w:r>
+        <w:rPr>
+          <w:rFonts w:asciiTheme="majorHAnsi" w:hAnsiTheme="majorHAnsi" w:cstheme="majorHAnsi"/>
+          <w:color w:val="FFFF00"/>
+        </w:rPr>
+        <w:t>ose methods</w:t>
+      </w:r>
+      <w:r>
+        <w:rPr>
+          <w:rFonts w:asciiTheme="majorHAnsi" w:hAnsiTheme="majorHAnsi" w:cstheme="majorHAnsi"/>
+          <w:color w:val="FFFF00"/>
+        </w:rPr>
+        <w:t xml:space="preserve"> </w:t>
+      </w:r>
+      <w:r>
+        <w:rPr>
+          <w:rFonts w:asciiTheme="majorHAnsi" w:hAnsiTheme="majorHAnsi" w:cstheme="majorHAnsi"/>
+          <w:color w:val="FFFF00"/>
+        </w:rPr>
+        <w:t>after all other 3D things are drawn.</w:t>
+      </w:r>
     </w:p>
     <w:p>
       <w:pPr>
@@ -6924,12 +6928,1533 @@
           <w:color w:val="FFFF00"/>
         </w:rPr>
       </w:pPr>
-      <w:r>
-        <w:rPr>
-          <w:rFonts w:asciiTheme="majorHAnsi" w:hAnsiTheme="majorHAnsi" w:cstheme="majorHAnsi"/>
-          <w:color w:val="FFFF00"/>
-        </w:rPr>
-        <w:t xml:space="preserve">There are several primitive models available with Blotch3D. </w:t>
+    </w:p>
+    <w:p>
+      <w:pPr>
+        <w:autoSpaceDE w:val="0"/>
+        <w:autoSpaceDN w:val="0"/>
+        <w:adjustRightInd w:val="0"/>
+        <w:spacing w:after="0" w:line="240" w:lineRule="auto"/>
+        <w:rPr>
+          <w:rFonts w:asciiTheme="majorHAnsi" w:hAnsiTheme="majorHAnsi" w:cstheme="majorHAnsi"/>
+          <w:color w:val="FFFF00"/>
+        </w:rPr>
+      </w:pPr>
+      <w:r>
+        <w:rPr>
+          <w:rFonts w:asciiTheme="majorHAnsi" w:hAnsiTheme="majorHAnsi" w:cstheme="majorHAnsi"/>
+          <w:color w:val="FFFF00"/>
+        </w:rPr>
+        <w:t>However, a</w:t>
+      </w:r>
+      <w:r>
+        <w:rPr>
+          <w:rFonts w:asciiTheme="majorHAnsi" w:hAnsiTheme="majorHAnsi" w:cstheme="majorHAnsi"/>
+          <w:color w:val="FFFF00"/>
+        </w:rPr>
+        <w:t xml:space="preserve"> translucent</w:t>
+      </w:r>
+      <w:r>
+        <w:rPr>
+          <w:rFonts w:asciiTheme="majorHAnsi" w:hAnsiTheme="majorHAnsi" w:cstheme="majorHAnsi"/>
+          <w:color w:val="FFFF00"/>
+        </w:rPr>
+        <w:t xml:space="preserve"> texture applied to</w:t>
+      </w:r>
+      <w:r>
+        <w:rPr>
+          <w:rFonts w:asciiTheme="majorHAnsi" w:hAnsiTheme="majorHAnsi" w:cstheme="majorHAnsi"/>
+          <w:color w:val="FFFF00"/>
+        </w:rPr>
+        <w:t xml:space="preserve"> </w:t>
+      </w:r>
+      <w:r>
+        <w:rPr>
+          <w:rFonts w:asciiTheme="majorHAnsi" w:hAnsiTheme="majorHAnsi" w:cstheme="majorHAnsi"/>
+          <w:color w:val="FFFF00"/>
+        </w:rPr>
+        <w:t xml:space="preserve">a </w:t>
+      </w:r>
+      <w:r>
+        <w:rPr>
+          <w:rFonts w:asciiTheme="majorHAnsi" w:hAnsiTheme="majorHAnsi" w:cstheme="majorHAnsi"/>
+          <w:color w:val="FFFF00"/>
+        </w:rPr>
+        <w:t xml:space="preserve">sprite </w:t>
+      </w:r>
+      <w:r>
+        <w:rPr>
+          <w:rFonts w:asciiTheme="majorHAnsi" w:hAnsiTheme="majorHAnsi" w:cstheme="majorHAnsi"/>
+          <w:color w:val="FFFF00"/>
+        </w:rPr>
+        <w:t xml:space="preserve">may </w:t>
+      </w:r>
+      <w:r>
+        <w:rPr>
+          <w:rFonts w:asciiTheme="majorHAnsi" w:hAnsiTheme="majorHAnsi" w:cstheme="majorHAnsi"/>
+          <w:color w:val="FFFF00"/>
+        </w:rPr>
+        <w:t>require special handling.</w:t>
+      </w:r>
+    </w:p>
+    <w:p>
+      <w:pPr>
+        <w:autoSpaceDE w:val="0"/>
+        <w:autoSpaceDN w:val="0"/>
+        <w:adjustRightInd w:val="0"/>
+        <w:spacing w:after="0" w:line="240" w:lineRule="auto"/>
+        <w:rPr>
+          <w:rFonts w:asciiTheme="majorHAnsi" w:hAnsiTheme="majorHAnsi" w:cstheme="majorHAnsi"/>
+          <w:color w:val="FFFF00"/>
+        </w:rPr>
+      </w:pPr>
+    </w:p>
+    <w:p>
+      <w:pPr>
+        <w:autoSpaceDE w:val="0"/>
+        <w:autoSpaceDN w:val="0"/>
+        <w:adjustRightInd w:val="0"/>
+        <w:spacing w:after="0" w:line="240" w:lineRule="auto"/>
+        <w:rPr>
+          <w:rFonts w:asciiTheme="majorHAnsi" w:hAnsiTheme="majorHAnsi" w:cstheme="majorHAnsi"/>
+          <w:color w:val="FFFF00"/>
+        </w:rPr>
+      </w:pPr>
+      <w:r>
+        <w:rPr>
+          <w:rFonts w:asciiTheme="majorHAnsi" w:hAnsiTheme="majorHAnsi" w:cstheme="majorHAnsi"/>
+          <w:color w:val="FFFF00"/>
+        </w:rPr>
+        <w:t>If you simply apply the translucent texture to a sprite</w:t>
+      </w:r>
+      <w:r>
+        <w:rPr>
+          <w:rFonts w:asciiTheme="majorHAnsi" w:hAnsiTheme="majorHAnsi" w:cstheme="majorHAnsi"/>
+          <w:color w:val="FFFF00"/>
+        </w:rPr>
+        <w:t xml:space="preserve"> as if it</w:t>
+      </w:r>
+      <w:r>
+        <w:rPr>
+          <w:rFonts w:asciiTheme="majorHAnsi" w:hAnsiTheme="majorHAnsi" w:cstheme="majorHAnsi"/>
+          <w:color w:val="FFFF00"/>
+        </w:rPr>
+        <w:t>’</w:t>
+      </w:r>
+      <w:r>
+        <w:rPr>
+          <w:rFonts w:asciiTheme="majorHAnsi" w:hAnsiTheme="majorHAnsi" w:cstheme="majorHAnsi"/>
+          <w:color w:val="FFFF00"/>
+        </w:rPr>
+        <w:t>s just like any other texture</w:t>
+      </w:r>
+      <w:r>
+        <w:rPr>
+          <w:rFonts w:asciiTheme="majorHAnsi" w:hAnsiTheme="majorHAnsi" w:cstheme="majorHAnsi"/>
+          <w:color w:val="FFFF00"/>
+        </w:rPr>
+        <w:t xml:space="preserve">, </w:t>
+      </w:r>
+      <w:r>
+        <w:rPr>
+          <w:rFonts w:asciiTheme="majorHAnsi" w:hAnsiTheme="majorHAnsi" w:cstheme="majorHAnsi"/>
+          <w:color w:val="FFFF00"/>
+        </w:rPr>
+        <w:t xml:space="preserve">there may be situations that </w:t>
+      </w:r>
+      <w:r>
+        <w:rPr>
+          <w:rFonts w:asciiTheme="majorHAnsi" w:hAnsiTheme="majorHAnsi" w:cstheme="majorHAnsi"/>
+          <w:color w:val="FFFF00"/>
+        </w:rPr>
+        <w:t xml:space="preserve">you </w:t>
+      </w:r>
+      <w:r>
+        <w:rPr>
+          <w:rFonts w:asciiTheme="majorHAnsi" w:hAnsiTheme="majorHAnsi" w:cstheme="majorHAnsi"/>
+          <w:color w:val="FFFF00"/>
+        </w:rPr>
+        <w:t xml:space="preserve">will see certain </w:t>
+      </w:r>
+      <w:r>
+        <w:rPr>
+          <w:rFonts w:asciiTheme="majorHAnsi" w:hAnsiTheme="majorHAnsi" w:cstheme="majorHAnsi"/>
+          <w:color w:val="FFFF00"/>
+        </w:rPr>
+        <w:t xml:space="preserve">undesirable </w:t>
+      </w:r>
+      <w:r>
+        <w:rPr>
+          <w:rFonts w:asciiTheme="majorHAnsi" w:hAnsiTheme="majorHAnsi" w:cstheme="majorHAnsi"/>
+          <w:color w:val="FFFF00"/>
+        </w:rPr>
+        <w:t xml:space="preserve">artifacts depending on </w:t>
+      </w:r>
+      <w:r>
+        <w:rPr>
+          <w:rFonts w:asciiTheme="majorHAnsi" w:hAnsiTheme="majorHAnsi" w:cstheme="majorHAnsi"/>
+          <w:color w:val="FFFF00"/>
+        </w:rPr>
+        <w:t xml:space="preserve">whether a far surface </w:t>
+      </w:r>
+      <w:r>
+        <w:rPr>
+          <w:rFonts w:asciiTheme="majorHAnsi" w:hAnsiTheme="majorHAnsi" w:cstheme="majorHAnsi"/>
+          <w:color w:val="FFFF00"/>
+        </w:rPr>
+        <w:t xml:space="preserve">with respect to the camera </w:t>
+      </w:r>
+      <w:r>
+        <w:rPr>
+          <w:rFonts w:asciiTheme="majorHAnsi" w:hAnsiTheme="majorHAnsi" w:cstheme="majorHAnsi"/>
+          <w:color w:val="FFFF00"/>
+        </w:rPr>
+        <w:t>is drawn before or after a near surface</w:t>
+      </w:r>
+      <w:r>
+        <w:rPr>
+          <w:rFonts w:asciiTheme="majorHAnsi" w:hAnsiTheme="majorHAnsi" w:cstheme="majorHAnsi"/>
+          <w:color w:val="FFFF00"/>
+        </w:rPr>
+        <w:t>.</w:t>
+      </w:r>
+      <w:r>
+        <w:rPr>
+          <w:rFonts w:asciiTheme="majorHAnsi" w:hAnsiTheme="majorHAnsi" w:cstheme="majorHAnsi"/>
+          <w:color w:val="FFFF00"/>
+        </w:rPr>
+        <w:t xml:space="preserve"> </w:t>
+      </w:r>
+      <w:r>
+        <w:rPr>
+          <w:rFonts w:asciiTheme="majorHAnsi" w:hAnsiTheme="majorHAnsi" w:cstheme="majorHAnsi"/>
+          <w:color w:val="FFFF00"/>
+        </w:rPr>
+        <w:t>For some translucent textures the artifacts can be subtle</w:t>
+      </w:r>
+      <w:r>
+        <w:rPr>
+          <w:rFonts w:asciiTheme="majorHAnsi" w:hAnsiTheme="majorHAnsi" w:cstheme="majorHAnsi"/>
+          <w:color w:val="FFFF00"/>
+        </w:rPr>
+        <w:t>,</w:t>
+      </w:r>
+      <w:r>
+        <w:rPr>
+          <w:rFonts w:asciiTheme="majorHAnsi" w:hAnsiTheme="majorHAnsi" w:cstheme="majorHAnsi"/>
+          <w:color w:val="FFFF00"/>
+        </w:rPr>
+        <w:t xml:space="preserve"> and </w:t>
+      </w:r>
+      <w:r>
+        <w:rPr>
+          <w:rFonts w:asciiTheme="majorHAnsi" w:hAnsiTheme="majorHAnsi" w:cstheme="majorHAnsi"/>
+          <w:color w:val="FFFF00"/>
+        </w:rPr>
+        <w:t xml:space="preserve">you might </w:t>
+      </w:r>
+      <w:r>
+        <w:rPr>
+          <w:rFonts w:asciiTheme="majorHAnsi" w:hAnsiTheme="majorHAnsi" w:cstheme="majorHAnsi"/>
+          <w:color w:val="FFFF00"/>
+        </w:rPr>
+        <w:t xml:space="preserve">find them </w:t>
+      </w:r>
+      <w:r>
+        <w:rPr>
+          <w:rFonts w:asciiTheme="majorHAnsi" w:hAnsiTheme="majorHAnsi" w:cstheme="majorHAnsi"/>
+          <w:color w:val="FFFF00"/>
+        </w:rPr>
+        <w:t xml:space="preserve">perfectly </w:t>
+      </w:r>
+      <w:r>
+        <w:rPr>
+          <w:rFonts w:asciiTheme="majorHAnsi" w:hAnsiTheme="majorHAnsi" w:cstheme="majorHAnsi"/>
+          <w:color w:val="FFFF00"/>
+        </w:rPr>
+        <w:t>acceptable</w:t>
+      </w:r>
+      <w:r>
+        <w:rPr>
+          <w:rFonts w:asciiTheme="majorHAnsi" w:hAnsiTheme="majorHAnsi" w:cstheme="majorHAnsi"/>
+          <w:color w:val="FFFF00"/>
+        </w:rPr>
+        <w:t>.</w:t>
+      </w:r>
+      <w:r>
+        <w:rPr>
+          <w:rFonts w:asciiTheme="majorHAnsi" w:hAnsiTheme="majorHAnsi" w:cstheme="majorHAnsi"/>
+          <w:color w:val="FFFF00"/>
+        </w:rPr>
+        <w:t xml:space="preserve"> We do this in the “full” example because you can’t even see the sprites when viewed from underneath, which is when you would otherwise see the artifact</w:t>
+      </w:r>
+      <w:r>
+        <w:rPr>
+          <w:rFonts w:asciiTheme="majorHAnsi" w:hAnsiTheme="majorHAnsi" w:cstheme="majorHAnsi"/>
+          <w:color w:val="FFFF00"/>
+        </w:rPr>
+        <w:t>s</w:t>
+      </w:r>
+      <w:r>
+        <w:rPr>
+          <w:rFonts w:asciiTheme="majorHAnsi" w:hAnsiTheme="majorHAnsi" w:cstheme="majorHAnsi"/>
+          <w:color w:val="FFFF00"/>
+        </w:rPr>
+        <w:t xml:space="preserve"> in that example</w:t>
+      </w:r>
+      <w:r>
+        <w:rPr>
+          <w:rFonts w:asciiTheme="majorHAnsi" w:hAnsiTheme="majorHAnsi" w:cstheme="majorHAnsi"/>
+          <w:color w:val="FFFF00"/>
+        </w:rPr>
+        <w:t>.</w:t>
+      </w:r>
+    </w:p>
+    <w:p>
+      <w:pPr>
+        <w:autoSpaceDE w:val="0"/>
+        <w:autoSpaceDN w:val="0"/>
+        <w:adjustRightInd w:val="0"/>
+        <w:spacing w:after="0" w:line="240" w:lineRule="auto"/>
+        <w:rPr>
+          <w:rFonts w:asciiTheme="majorHAnsi" w:hAnsiTheme="majorHAnsi" w:cstheme="majorHAnsi"/>
+          <w:color w:val="FFFF00"/>
+        </w:rPr>
+      </w:pPr>
+    </w:p>
+    <w:p>
+      <w:pPr>
+        <w:autoSpaceDE w:val="0"/>
+        <w:autoSpaceDN w:val="0"/>
+        <w:adjustRightInd w:val="0"/>
+        <w:spacing w:after="0" w:line="240" w:lineRule="auto"/>
+        <w:rPr>
+          <w:rFonts w:asciiTheme="majorHAnsi" w:hAnsiTheme="majorHAnsi" w:cstheme="majorHAnsi"/>
+          <w:color w:val="FFFF00"/>
+        </w:rPr>
+      </w:pPr>
+      <w:r>
+        <w:rPr>
+          <w:rFonts w:asciiTheme="majorHAnsi" w:hAnsiTheme="majorHAnsi" w:cstheme="majorHAnsi"/>
+          <w:color w:val="FFFF00"/>
+        </w:rPr>
+        <w:t>One main reason t</w:t>
+      </w:r>
+      <w:r>
+        <w:rPr>
+          <w:rFonts w:asciiTheme="majorHAnsi" w:hAnsiTheme="majorHAnsi" w:cstheme="majorHAnsi"/>
+          <w:color w:val="FFFF00"/>
+        </w:rPr>
+        <w:t xml:space="preserve">hese artifacts occur </w:t>
+      </w:r>
+      <w:r>
+        <w:rPr>
+          <w:rFonts w:asciiTheme="majorHAnsi" w:hAnsiTheme="majorHAnsi" w:cstheme="majorHAnsi"/>
+          <w:color w:val="FFFF00"/>
+        </w:rPr>
+        <w:t xml:space="preserve">is </w:t>
+      </w:r>
+      <w:r>
+        <w:rPr>
+          <w:rFonts w:asciiTheme="majorHAnsi" w:hAnsiTheme="majorHAnsi" w:cstheme="majorHAnsi"/>
+          <w:color w:val="FFFF00"/>
+        </w:rPr>
+        <w:t xml:space="preserve">because </w:t>
+      </w:r>
+      <w:r>
+        <w:rPr>
+          <w:rFonts w:asciiTheme="majorHAnsi" w:hAnsiTheme="majorHAnsi" w:cstheme="majorHAnsi"/>
+          <w:color w:val="FFFF00"/>
+        </w:rPr>
+        <w:t xml:space="preserve">the default </w:t>
+      </w:r>
+      <w:proofErr w:type="spellStart"/>
+      <w:r>
+        <w:rPr>
+          <w:rFonts w:asciiTheme="majorHAnsi" w:hAnsiTheme="majorHAnsi" w:cstheme="majorHAnsi"/>
+          <w:color w:val="FFFF00"/>
+        </w:rPr>
+        <w:t>MonoGame</w:t>
+      </w:r>
+      <w:proofErr w:type="spellEnd"/>
+      <w:r>
+        <w:rPr>
+          <w:rFonts w:asciiTheme="majorHAnsi" w:hAnsiTheme="majorHAnsi" w:cstheme="majorHAnsi"/>
+          <w:color w:val="FFFF00"/>
+        </w:rPr>
+        <w:t xml:space="preserve"> “E</w:t>
+      </w:r>
+      <w:r>
+        <w:rPr>
+          <w:rFonts w:asciiTheme="majorHAnsi" w:hAnsiTheme="majorHAnsi" w:cstheme="majorHAnsi"/>
+          <w:color w:val="FFFF00"/>
+        </w:rPr>
+        <w:t>ffect</w:t>
+      </w:r>
+      <w:r>
+        <w:rPr>
+          <w:rFonts w:asciiTheme="majorHAnsi" w:hAnsiTheme="majorHAnsi" w:cstheme="majorHAnsi"/>
+          <w:color w:val="FFFF00"/>
+        </w:rPr>
+        <w:t xml:space="preserve">” used </w:t>
+      </w:r>
+      <w:r>
+        <w:rPr>
+          <w:rFonts w:asciiTheme="majorHAnsi" w:hAnsiTheme="majorHAnsi" w:cstheme="majorHAnsi"/>
+          <w:color w:val="FFFF00"/>
+        </w:rPr>
+        <w:t xml:space="preserve">to draw models </w:t>
+      </w:r>
+      <w:r>
+        <w:rPr>
+          <w:rFonts w:asciiTheme="majorHAnsi" w:hAnsiTheme="majorHAnsi" w:cstheme="majorHAnsi"/>
+          <w:color w:val="FFFF00"/>
+        </w:rPr>
+        <w:t>(</w:t>
+      </w:r>
+      <w:r>
+        <w:rPr>
+          <w:rFonts w:asciiTheme="majorHAnsi" w:hAnsiTheme="majorHAnsi" w:cstheme="majorHAnsi"/>
+          <w:color w:val="FFFF00"/>
+        </w:rPr>
+        <w:t>the “</w:t>
+      </w:r>
+      <w:proofErr w:type="spellStart"/>
+      <w:r>
+        <w:rPr>
+          <w:rFonts w:asciiTheme="majorHAnsi" w:hAnsiTheme="majorHAnsi" w:cstheme="majorHAnsi"/>
+          <w:color w:val="FFFF00"/>
+        </w:rPr>
+        <w:t>BasicEffect</w:t>
+      </w:r>
+      <w:proofErr w:type="spellEnd"/>
+      <w:r>
+        <w:rPr>
+          <w:rFonts w:asciiTheme="majorHAnsi" w:hAnsiTheme="majorHAnsi" w:cstheme="majorHAnsi"/>
+          <w:color w:val="FFFF00"/>
+        </w:rPr>
+        <w:t xml:space="preserve">” effect) </w:t>
+      </w:r>
+      <w:r>
+        <w:rPr>
+          <w:rFonts w:asciiTheme="majorHAnsi" w:hAnsiTheme="majorHAnsi" w:cstheme="majorHAnsi"/>
+          <w:color w:val="FFFF00"/>
+        </w:rPr>
+        <w:t xml:space="preserve">provides a pixel </w:t>
+      </w:r>
+      <w:proofErr w:type="spellStart"/>
+      <w:r>
+        <w:rPr>
+          <w:rFonts w:asciiTheme="majorHAnsi" w:hAnsiTheme="majorHAnsi" w:cstheme="majorHAnsi"/>
+          <w:color w:val="FFFF00"/>
+        </w:rPr>
+        <w:t>shader</w:t>
+      </w:r>
+      <w:proofErr w:type="spellEnd"/>
+      <w:r>
+        <w:rPr>
+          <w:rFonts w:asciiTheme="majorHAnsi" w:hAnsiTheme="majorHAnsi" w:cstheme="majorHAnsi"/>
+          <w:color w:val="FFFF00"/>
+        </w:rPr>
+        <w:t xml:space="preserve"> that does not do </w:t>
+      </w:r>
+      <w:r>
+        <w:rPr>
+          <w:rFonts w:asciiTheme="majorHAnsi" w:hAnsiTheme="majorHAnsi" w:cstheme="majorHAnsi"/>
+          <w:color w:val="FFFF00"/>
+        </w:rPr>
+        <w:t>“</w:t>
+      </w:r>
+      <w:r>
+        <w:rPr>
+          <w:rFonts w:asciiTheme="majorHAnsi" w:hAnsiTheme="majorHAnsi" w:cstheme="majorHAnsi"/>
+          <w:color w:val="FFFF00"/>
+        </w:rPr>
+        <w:t>alpha testing</w:t>
+      </w:r>
+      <w:r>
+        <w:rPr>
+          <w:rFonts w:asciiTheme="majorHAnsi" w:hAnsiTheme="majorHAnsi" w:cstheme="majorHAnsi"/>
+          <w:color w:val="FFFF00"/>
+        </w:rPr>
+        <w:t>”</w:t>
+      </w:r>
+      <w:r>
+        <w:rPr>
+          <w:rFonts w:asciiTheme="majorHAnsi" w:hAnsiTheme="majorHAnsi" w:cstheme="majorHAnsi"/>
+          <w:color w:val="FFFF00"/>
+        </w:rPr>
+        <w:t xml:space="preserve">. Alpha testing is the process of neglecting to draw texture pixels if </w:t>
+      </w:r>
+      <w:r>
+        <w:rPr>
+          <w:rFonts w:asciiTheme="majorHAnsi" w:hAnsiTheme="majorHAnsi" w:cstheme="majorHAnsi"/>
+          <w:color w:val="FFFF00"/>
+        </w:rPr>
+        <w:t xml:space="preserve">the </w:t>
+      </w:r>
+      <w:r>
+        <w:rPr>
+          <w:rFonts w:asciiTheme="majorHAnsi" w:hAnsiTheme="majorHAnsi" w:cstheme="majorHAnsi"/>
+          <w:color w:val="FFFF00"/>
+        </w:rPr>
+        <w:t xml:space="preserve">texture </w:t>
+      </w:r>
+      <w:r>
+        <w:rPr>
+          <w:rFonts w:asciiTheme="majorHAnsi" w:hAnsiTheme="majorHAnsi" w:cstheme="majorHAnsi"/>
+          <w:color w:val="FFFF00"/>
+        </w:rPr>
+        <w:t>pixel’s</w:t>
+      </w:r>
+      <w:r>
+        <w:rPr>
+          <w:rFonts w:asciiTheme="majorHAnsi" w:hAnsiTheme="majorHAnsi" w:cstheme="majorHAnsi"/>
+          <w:color w:val="FFFF00"/>
+        </w:rPr>
+        <w:t xml:space="preserve"> alpha is below some value (i.e. if it is translucent enough).</w:t>
+      </w:r>
+      <w:r>
+        <w:rPr>
+          <w:rFonts w:asciiTheme="majorHAnsi" w:hAnsiTheme="majorHAnsi" w:cstheme="majorHAnsi"/>
+          <w:color w:val="FFFF00"/>
+        </w:rPr>
+        <w:t xml:space="preserve"> (</w:t>
+      </w:r>
+      <w:r>
+        <w:rPr>
+          <w:rFonts w:asciiTheme="majorHAnsi" w:hAnsiTheme="majorHAnsi" w:cstheme="majorHAnsi"/>
+          <w:color w:val="FFFF00"/>
+        </w:rPr>
+        <w:t xml:space="preserve">Although even then, there are artifacts that occur when multiple </w:t>
+      </w:r>
+      <w:r>
+        <w:rPr>
+          <w:rFonts w:asciiTheme="majorHAnsi" w:hAnsiTheme="majorHAnsi" w:cstheme="majorHAnsi"/>
+          <w:i/>
+          <w:color w:val="FFFF00"/>
+        </w:rPr>
+        <w:t>partly</w:t>
+      </w:r>
+      <w:r>
+        <w:rPr>
+          <w:rFonts w:asciiTheme="majorHAnsi" w:hAnsiTheme="majorHAnsi" w:cstheme="majorHAnsi"/>
+          <w:color w:val="FFFF00"/>
+        </w:rPr>
+        <w:t>-translucent textures occlude one another</w:t>
+      </w:r>
+      <w:r>
+        <w:rPr>
+          <w:rFonts w:asciiTheme="majorHAnsi" w:hAnsiTheme="majorHAnsi" w:cstheme="majorHAnsi"/>
+          <w:color w:val="FFFF00"/>
+        </w:rPr>
+        <w:t>,</w:t>
+      </w:r>
+      <w:r>
+        <w:rPr>
+          <w:rFonts w:asciiTheme="majorHAnsi" w:hAnsiTheme="majorHAnsi" w:cstheme="majorHAnsi"/>
+          <w:color w:val="FFFF00"/>
+        </w:rPr>
+        <w:t xml:space="preserve"> </w:t>
+      </w:r>
+      <w:r>
+        <w:rPr>
+          <w:rFonts w:asciiTheme="majorHAnsi" w:hAnsiTheme="majorHAnsi" w:cstheme="majorHAnsi"/>
+          <w:color w:val="FFFF00"/>
+        </w:rPr>
+        <w:t>b</w:t>
+      </w:r>
+      <w:r>
+        <w:rPr>
+          <w:rFonts w:asciiTheme="majorHAnsi" w:hAnsiTheme="majorHAnsi" w:cstheme="majorHAnsi"/>
+          <w:color w:val="FFFF00"/>
+        </w:rPr>
+        <w:t>ut that is a subject for a more advanced text.</w:t>
+      </w:r>
+      <w:r>
+        <w:rPr>
+          <w:rFonts w:asciiTheme="majorHAnsi" w:hAnsiTheme="majorHAnsi" w:cstheme="majorHAnsi"/>
+          <w:color w:val="FFFF00"/>
+        </w:rPr>
+        <w:t>)</w:t>
+      </w:r>
+    </w:p>
+    <w:p>
+      <w:pPr>
+        <w:autoSpaceDE w:val="0"/>
+        <w:autoSpaceDN w:val="0"/>
+        <w:adjustRightInd w:val="0"/>
+        <w:spacing w:after="0" w:line="240" w:lineRule="auto"/>
+        <w:rPr>
+          <w:rFonts w:asciiTheme="majorHAnsi" w:hAnsiTheme="majorHAnsi" w:cstheme="majorHAnsi"/>
+          <w:color w:val="FFFF00"/>
+        </w:rPr>
+      </w:pPr>
+    </w:p>
+    <w:p>
+      <w:pPr>
+        <w:autoSpaceDE w:val="0"/>
+        <w:autoSpaceDN w:val="0"/>
+        <w:adjustRightInd w:val="0"/>
+        <w:spacing w:after="0" w:line="240" w:lineRule="auto"/>
+        <w:rPr>
+          <w:rFonts w:asciiTheme="majorHAnsi" w:hAnsiTheme="majorHAnsi" w:cstheme="majorHAnsi"/>
+          <w:color w:val="FFFF00"/>
+        </w:rPr>
+      </w:pPr>
+      <w:proofErr w:type="spellStart"/>
+      <w:r>
+        <w:rPr>
+          <w:rFonts w:asciiTheme="majorHAnsi" w:hAnsiTheme="majorHAnsi" w:cstheme="majorHAnsi"/>
+          <w:color w:val="FFFF00"/>
+        </w:rPr>
+        <w:t>MonoGame</w:t>
+      </w:r>
+      <w:proofErr w:type="spellEnd"/>
+      <w:r>
+        <w:rPr>
+          <w:rFonts w:asciiTheme="majorHAnsi" w:hAnsiTheme="majorHAnsi" w:cstheme="majorHAnsi"/>
+          <w:color w:val="FFFF00"/>
+        </w:rPr>
+        <w:t xml:space="preserve"> does provide </w:t>
+      </w:r>
+      <w:r>
+        <w:rPr>
+          <w:rFonts w:asciiTheme="majorHAnsi" w:hAnsiTheme="majorHAnsi" w:cstheme="majorHAnsi"/>
+          <w:color w:val="FFFF00"/>
+        </w:rPr>
+        <w:t>a</w:t>
+      </w:r>
+      <w:r>
+        <w:rPr>
+          <w:rFonts w:asciiTheme="majorHAnsi" w:hAnsiTheme="majorHAnsi" w:cstheme="majorHAnsi"/>
+          <w:color w:val="FFFF00"/>
+        </w:rPr>
+        <w:t xml:space="preserve"> separate </w:t>
+      </w:r>
+      <w:r>
+        <w:rPr>
+          <w:rFonts w:asciiTheme="majorHAnsi" w:hAnsiTheme="majorHAnsi" w:cstheme="majorHAnsi"/>
+          <w:color w:val="FFFF00"/>
+        </w:rPr>
+        <w:t>“</w:t>
+      </w:r>
+      <w:proofErr w:type="spellStart"/>
+      <w:r>
+        <w:rPr>
+          <w:rFonts w:asciiTheme="majorHAnsi" w:hAnsiTheme="majorHAnsi" w:cstheme="majorHAnsi"/>
+          <w:color w:val="FFFF00"/>
+        </w:rPr>
+        <w:t>AlphaTestEffect</w:t>
+      </w:r>
+      <w:proofErr w:type="spellEnd"/>
+      <w:r>
+        <w:rPr>
+          <w:rFonts w:asciiTheme="majorHAnsi" w:hAnsiTheme="majorHAnsi" w:cstheme="majorHAnsi"/>
+          <w:color w:val="FFFF00"/>
+        </w:rPr>
+        <w:t xml:space="preserve">” </w:t>
+      </w:r>
+      <w:r>
+        <w:rPr>
+          <w:rFonts w:asciiTheme="majorHAnsi" w:hAnsiTheme="majorHAnsi" w:cstheme="majorHAnsi"/>
+          <w:color w:val="FFFF00"/>
+        </w:rPr>
+        <w:t xml:space="preserve">effect </w:t>
+      </w:r>
+      <w:r>
+        <w:rPr>
+          <w:rFonts w:asciiTheme="majorHAnsi" w:hAnsiTheme="majorHAnsi" w:cstheme="majorHAnsi"/>
+          <w:color w:val="FFFF00"/>
+        </w:rPr>
+        <w:t xml:space="preserve">that supports it. </w:t>
+      </w:r>
+      <w:r>
+        <w:rPr>
+          <w:rFonts w:asciiTheme="majorHAnsi" w:hAnsiTheme="majorHAnsi" w:cstheme="majorHAnsi"/>
+          <w:color w:val="FFFF00"/>
+        </w:rPr>
+        <w:t>But</w:t>
+      </w:r>
+      <w:r>
+        <w:rPr>
+          <w:rFonts w:asciiTheme="majorHAnsi" w:hAnsiTheme="majorHAnsi" w:cstheme="majorHAnsi"/>
+          <w:color w:val="FFFF00"/>
+        </w:rPr>
+        <w:t xml:space="preserve"> </w:t>
+      </w:r>
+      <w:proofErr w:type="spellStart"/>
+      <w:r>
+        <w:rPr>
+          <w:rFonts w:asciiTheme="majorHAnsi" w:hAnsiTheme="majorHAnsi" w:cstheme="majorHAnsi"/>
+          <w:color w:val="FFFF00"/>
+        </w:rPr>
+        <w:t>AlphaTestEffect</w:t>
+      </w:r>
+      <w:proofErr w:type="spellEnd"/>
+      <w:r>
+        <w:rPr>
+          <w:rFonts w:asciiTheme="majorHAnsi" w:hAnsiTheme="majorHAnsi" w:cstheme="majorHAnsi"/>
+          <w:color w:val="FFFF00"/>
+        </w:rPr>
+        <w:t xml:space="preserve"> does not support directional lights, as are supported in </w:t>
+      </w:r>
+      <w:proofErr w:type="spellStart"/>
+      <w:r>
+        <w:rPr>
+          <w:rFonts w:asciiTheme="majorHAnsi" w:hAnsiTheme="majorHAnsi" w:cstheme="majorHAnsi"/>
+          <w:color w:val="FFFF00"/>
+        </w:rPr>
+        <w:t>BasicEffect</w:t>
+      </w:r>
+      <w:proofErr w:type="spellEnd"/>
+      <w:r>
+        <w:rPr>
+          <w:rFonts w:asciiTheme="majorHAnsi" w:hAnsiTheme="majorHAnsi" w:cstheme="majorHAnsi"/>
+          <w:color w:val="FFFF00"/>
+        </w:rPr>
+        <w:t>.</w:t>
+      </w:r>
+      <w:r>
+        <w:rPr>
+          <w:rFonts w:asciiTheme="majorHAnsi" w:hAnsiTheme="majorHAnsi" w:cstheme="majorHAnsi"/>
+          <w:color w:val="FFFF00"/>
+        </w:rPr>
+        <w:t xml:space="preserve"> So</w:t>
+      </w:r>
+      <w:r>
+        <w:rPr>
+          <w:rFonts w:asciiTheme="majorHAnsi" w:hAnsiTheme="majorHAnsi" w:cstheme="majorHAnsi"/>
+          <w:color w:val="FFFF00"/>
+        </w:rPr>
+        <w:t>,</w:t>
+      </w:r>
+      <w:r>
+        <w:rPr>
+          <w:rFonts w:asciiTheme="majorHAnsi" w:hAnsiTheme="majorHAnsi" w:cstheme="majorHAnsi"/>
+          <w:color w:val="FFFF00"/>
+        </w:rPr>
+        <w:t xml:space="preserve"> don’t bother with </w:t>
+      </w:r>
+      <w:proofErr w:type="spellStart"/>
+      <w:r>
+        <w:rPr>
+          <w:rFonts w:asciiTheme="majorHAnsi" w:hAnsiTheme="majorHAnsi" w:cstheme="majorHAnsi"/>
+          <w:color w:val="FFFF00"/>
+        </w:rPr>
+        <w:t>AlphaTestEffect</w:t>
+      </w:r>
+      <w:proofErr w:type="spellEnd"/>
+      <w:r>
+        <w:rPr>
+          <w:rFonts w:asciiTheme="majorHAnsi" w:hAnsiTheme="majorHAnsi" w:cstheme="majorHAnsi"/>
+          <w:color w:val="FFFF00"/>
+        </w:rPr>
+        <w:t>.</w:t>
+      </w:r>
+    </w:p>
+    <w:p>
+      <w:pPr>
+        <w:autoSpaceDE w:val="0"/>
+        <w:autoSpaceDN w:val="0"/>
+        <w:adjustRightInd w:val="0"/>
+        <w:spacing w:after="0" w:line="240" w:lineRule="auto"/>
+        <w:rPr>
+          <w:rFonts w:asciiTheme="majorHAnsi" w:hAnsiTheme="majorHAnsi" w:cstheme="majorHAnsi"/>
+          <w:color w:val="FFFF00"/>
+        </w:rPr>
+      </w:pPr>
+    </w:p>
+    <w:p>
+      <w:pPr>
+        <w:autoSpaceDE w:val="0"/>
+        <w:autoSpaceDN w:val="0"/>
+        <w:adjustRightInd w:val="0"/>
+        <w:spacing w:after="0" w:line="240" w:lineRule="auto"/>
+        <w:rPr>
+          <w:rFonts w:asciiTheme="majorHAnsi" w:hAnsiTheme="majorHAnsi" w:cstheme="majorHAnsi"/>
+          <w:color w:val="FFFF00"/>
+        </w:rPr>
+      </w:pPr>
+      <w:r>
+        <w:rPr>
+          <w:rFonts w:asciiTheme="majorHAnsi" w:hAnsiTheme="majorHAnsi" w:cstheme="majorHAnsi"/>
+          <w:color w:val="FFFF00"/>
+        </w:rPr>
+        <w:t xml:space="preserve">For these reasons Blotch3D includes a custom effect </w:t>
+      </w:r>
+      <w:r>
+        <w:rPr>
+          <w:rFonts w:asciiTheme="majorHAnsi" w:hAnsiTheme="majorHAnsi" w:cstheme="majorHAnsi"/>
+          <w:color w:val="FFFF00"/>
+        </w:rPr>
+        <w:t xml:space="preserve">called </w:t>
+      </w:r>
+      <w:proofErr w:type="spellStart"/>
+      <w:r>
+        <w:rPr>
+          <w:rFonts w:asciiTheme="majorHAnsi" w:hAnsiTheme="majorHAnsi" w:cstheme="majorHAnsi"/>
+          <w:color w:val="FFFF00"/>
+        </w:rPr>
+        <w:t>BlBasicEffect</w:t>
+      </w:r>
+      <w:proofErr w:type="spellEnd"/>
+      <w:r>
+        <w:rPr>
+          <w:rFonts w:asciiTheme="majorHAnsi" w:hAnsiTheme="majorHAnsi" w:cstheme="majorHAnsi"/>
+          <w:color w:val="FFFF00"/>
+        </w:rPr>
+        <w:t xml:space="preserve"> that provides everything that </w:t>
+      </w:r>
+      <w:proofErr w:type="spellStart"/>
+      <w:r>
+        <w:rPr>
+          <w:rFonts w:asciiTheme="majorHAnsi" w:hAnsiTheme="majorHAnsi" w:cstheme="majorHAnsi"/>
+          <w:color w:val="FFFF00"/>
+        </w:rPr>
+        <w:t>MonoGame’s</w:t>
+      </w:r>
+      <w:proofErr w:type="spellEnd"/>
+      <w:r>
+        <w:rPr>
+          <w:rFonts w:asciiTheme="majorHAnsi" w:hAnsiTheme="majorHAnsi" w:cstheme="majorHAnsi"/>
+          <w:color w:val="FFFF00"/>
+        </w:rPr>
+        <w:t xml:space="preserve"> </w:t>
+      </w:r>
+      <w:proofErr w:type="spellStart"/>
+      <w:r>
+        <w:rPr>
+          <w:rFonts w:asciiTheme="majorHAnsi" w:hAnsiTheme="majorHAnsi" w:cstheme="majorHAnsi"/>
+          <w:color w:val="FFFF00"/>
+        </w:rPr>
+        <w:t>BasicEffect</w:t>
+      </w:r>
+      <w:proofErr w:type="spellEnd"/>
+      <w:r>
+        <w:rPr>
+          <w:rFonts w:asciiTheme="majorHAnsi" w:hAnsiTheme="majorHAnsi" w:cstheme="majorHAnsi"/>
+          <w:color w:val="FFFF00"/>
+        </w:rPr>
+        <w:t xml:space="preserve"> provides</w:t>
+      </w:r>
+      <w:r>
+        <w:rPr>
+          <w:rFonts w:asciiTheme="majorHAnsi" w:hAnsiTheme="majorHAnsi" w:cstheme="majorHAnsi"/>
+          <w:color w:val="FFFF00"/>
+        </w:rPr>
+        <w:t xml:space="preserve">, </w:t>
+      </w:r>
+      <w:r>
+        <w:rPr>
+          <w:rFonts w:asciiTheme="majorHAnsi" w:hAnsiTheme="majorHAnsi" w:cstheme="majorHAnsi"/>
+          <w:color w:val="FFFF00"/>
+        </w:rPr>
+        <w:t xml:space="preserve">but </w:t>
+      </w:r>
+      <w:r>
+        <w:rPr>
+          <w:rFonts w:asciiTheme="majorHAnsi" w:hAnsiTheme="majorHAnsi" w:cstheme="majorHAnsi"/>
+          <w:color w:val="FFFF00"/>
+        </w:rPr>
+        <w:t xml:space="preserve">also </w:t>
+      </w:r>
+      <w:r>
+        <w:rPr>
+          <w:rFonts w:asciiTheme="majorHAnsi" w:hAnsiTheme="majorHAnsi" w:cstheme="majorHAnsi"/>
+          <w:color w:val="FFFF00"/>
+        </w:rPr>
+        <w:t xml:space="preserve">provides </w:t>
+      </w:r>
+      <w:r>
+        <w:rPr>
+          <w:rFonts w:asciiTheme="majorHAnsi" w:hAnsiTheme="majorHAnsi" w:cstheme="majorHAnsi"/>
+          <w:color w:val="FFFF00"/>
+        </w:rPr>
+        <w:t xml:space="preserve">alpha testing. See the </w:t>
+      </w:r>
+      <w:proofErr w:type="spellStart"/>
+      <w:r>
+        <w:rPr>
+          <w:rFonts w:asciiTheme="majorHAnsi" w:hAnsiTheme="majorHAnsi" w:cstheme="majorHAnsi"/>
+          <w:color w:val="FFFF00"/>
+        </w:rPr>
+        <w:t>S</w:t>
+      </w:r>
+      <w:r>
+        <w:rPr>
+          <w:rFonts w:asciiTheme="majorHAnsi" w:hAnsiTheme="majorHAnsi" w:cstheme="majorHAnsi"/>
+          <w:color w:val="FFFF00"/>
+        </w:rPr>
+        <w:t>priteAlphaTexture</w:t>
+      </w:r>
+      <w:proofErr w:type="spellEnd"/>
+      <w:r>
+        <w:rPr>
+          <w:rFonts w:asciiTheme="majorHAnsi" w:hAnsiTheme="majorHAnsi" w:cstheme="majorHAnsi"/>
+          <w:color w:val="FFFF00"/>
+        </w:rPr>
+        <w:t xml:space="preserve"> example. Specifically, you do the following:</w:t>
+      </w:r>
+    </w:p>
+    <w:p>
+      <w:pPr>
+        <w:autoSpaceDE w:val="0"/>
+        <w:autoSpaceDN w:val="0"/>
+        <w:adjustRightInd w:val="0"/>
+        <w:spacing w:after="0" w:line="240" w:lineRule="auto"/>
+        <w:rPr>
+          <w:rFonts w:asciiTheme="majorHAnsi" w:hAnsiTheme="majorHAnsi" w:cstheme="majorHAnsi"/>
+          <w:color w:val="FFFF00"/>
+        </w:rPr>
+      </w:pPr>
+    </w:p>
+    <w:p>
+      <w:pPr>
+        <w:pStyle w:val="ListParagraph"/>
+        <w:numPr>
+          <w:ilvl w:val="0"/>
+          <w:numId w:val="19"/>
+        </w:numPr>
+        <w:autoSpaceDE w:val="0"/>
+        <w:autoSpaceDN w:val="0"/>
+        <w:adjustRightInd w:val="0"/>
+        <w:spacing w:after="0" w:line="240" w:lineRule="auto"/>
+        <w:rPr>
+          <w:rFonts w:asciiTheme="majorHAnsi" w:hAnsiTheme="majorHAnsi" w:cstheme="majorHAnsi"/>
+          <w:color w:val="FFFF00"/>
+        </w:rPr>
+      </w:pPr>
+      <w:r>
+        <w:rPr>
+          <w:rFonts w:asciiTheme="majorHAnsi" w:hAnsiTheme="majorHAnsi" w:cstheme="majorHAnsi"/>
+          <w:color w:val="FFFF00"/>
+        </w:rPr>
+        <w:t xml:space="preserve">Copy the </w:t>
+      </w:r>
+      <w:r>
+        <w:rPr>
+          <w:rFonts w:asciiTheme="majorHAnsi" w:hAnsiTheme="majorHAnsi" w:cstheme="majorHAnsi"/>
+          <w:color w:val="FFFF00"/>
+        </w:rPr>
+        <w:t>“</w:t>
+      </w:r>
+      <w:proofErr w:type="spellStart"/>
+      <w:r>
+        <w:rPr>
+          <w:rFonts w:asciiTheme="majorHAnsi" w:hAnsiTheme="majorHAnsi" w:cstheme="majorHAnsi"/>
+          <w:color w:val="FFFF00"/>
+        </w:rPr>
+        <w:t>BlBasicEffect.mgfxo</w:t>
+      </w:r>
+      <w:proofErr w:type="spellEnd"/>
+      <w:r>
+        <w:rPr>
+          <w:rFonts w:asciiTheme="majorHAnsi" w:hAnsiTheme="majorHAnsi" w:cstheme="majorHAnsi"/>
+          <w:color w:val="FFFF00"/>
+        </w:rPr>
+        <w:t xml:space="preserve">” file </w:t>
+      </w:r>
+      <w:r>
+        <w:rPr>
+          <w:rFonts w:asciiTheme="majorHAnsi" w:hAnsiTheme="majorHAnsi" w:cstheme="majorHAnsi"/>
+          <w:color w:val="FFFF00"/>
+        </w:rPr>
+        <w:t xml:space="preserve">from the Blotch3D source to your program </w:t>
+      </w:r>
+      <w:r>
+        <w:rPr>
+          <w:rFonts w:asciiTheme="majorHAnsi" w:hAnsiTheme="majorHAnsi" w:cstheme="majorHAnsi"/>
+          <w:color w:val="FFFF00"/>
+        </w:rPr>
+        <w:t>execution folder.</w:t>
+      </w:r>
+    </w:p>
+    <w:p>
+      <w:pPr>
+        <w:pStyle w:val="ListParagraph"/>
+        <w:numPr>
+          <w:ilvl w:val="0"/>
+          <w:numId w:val="19"/>
+        </w:numPr>
+        <w:autoSpaceDE w:val="0"/>
+        <w:autoSpaceDN w:val="0"/>
+        <w:adjustRightInd w:val="0"/>
+        <w:spacing w:after="0" w:line="240" w:lineRule="auto"/>
+        <w:rPr>
+          <w:rFonts w:asciiTheme="majorHAnsi" w:hAnsiTheme="majorHAnsi" w:cstheme="majorHAnsi"/>
+          <w:color w:val="FFFF00"/>
+        </w:rPr>
+      </w:pPr>
+      <w:r>
+        <w:rPr>
+          <w:rFonts w:asciiTheme="majorHAnsi" w:hAnsiTheme="majorHAnsi" w:cstheme="majorHAnsi"/>
+          <w:color w:val="FFFF00"/>
+        </w:rPr>
+        <w:t xml:space="preserve">Your program loads that file and creates a </w:t>
+      </w:r>
+      <w:proofErr w:type="spellStart"/>
+      <w:r>
+        <w:rPr>
+          <w:rFonts w:asciiTheme="majorHAnsi" w:hAnsiTheme="majorHAnsi" w:cstheme="majorHAnsi"/>
+          <w:color w:val="FFFF00"/>
+        </w:rPr>
+        <w:t>BlBasicEffect</w:t>
+      </w:r>
+      <w:proofErr w:type="spellEnd"/>
+      <w:r>
+        <w:rPr>
+          <w:rFonts w:asciiTheme="majorHAnsi" w:hAnsiTheme="majorHAnsi" w:cstheme="majorHAnsi"/>
+          <w:color w:val="FFFF00"/>
+        </w:rPr>
+        <w:t>, like this:</w:t>
+      </w:r>
+    </w:p>
+    <w:p>
+      <w:pPr>
+        <w:pStyle w:val="ListParagraph"/>
+        <w:autoSpaceDE w:val="0"/>
+        <w:autoSpaceDN w:val="0"/>
+        <w:adjustRightInd w:val="0"/>
+        <w:spacing w:after="0" w:line="240" w:lineRule="auto"/>
+        <w:rPr>
+          <w:rFonts w:asciiTheme="majorHAnsi" w:hAnsiTheme="majorHAnsi" w:cstheme="majorHAnsi"/>
+          <w:color w:val="FFFF00"/>
+        </w:rPr>
+      </w:pPr>
+      <w:proofErr w:type="gramStart"/>
+      <w:r>
+        <w:rPr>
+          <w:rFonts w:asciiTheme="majorHAnsi" w:hAnsiTheme="majorHAnsi" w:cstheme="majorHAnsi"/>
+          <w:color w:val="FFFF00"/>
+        </w:rPr>
+        <w:t>byte[</w:t>
+      </w:r>
+      <w:proofErr w:type="gramEnd"/>
+      <w:r>
+        <w:rPr>
+          <w:rFonts w:asciiTheme="majorHAnsi" w:hAnsiTheme="majorHAnsi" w:cstheme="majorHAnsi"/>
+          <w:color w:val="FFFF00"/>
+        </w:rPr>
+        <w:t xml:space="preserve">] bytes = </w:t>
+      </w:r>
+      <w:proofErr w:type="spellStart"/>
+      <w:r>
+        <w:rPr>
+          <w:rFonts w:asciiTheme="majorHAnsi" w:hAnsiTheme="majorHAnsi" w:cstheme="majorHAnsi"/>
+          <w:color w:val="FFFF00"/>
+        </w:rPr>
+        <w:t>File.ReadAllBytes</w:t>
+      </w:r>
+      <w:proofErr w:type="spellEnd"/>
+      <w:r>
+        <w:rPr>
+          <w:rFonts w:asciiTheme="majorHAnsi" w:hAnsiTheme="majorHAnsi" w:cstheme="majorHAnsi"/>
+          <w:color w:val="FFFF00"/>
+        </w:rPr>
+        <w:t>("</w:t>
+      </w:r>
+      <w:proofErr w:type="spellStart"/>
+      <w:r>
+        <w:rPr>
+          <w:rFonts w:asciiTheme="majorHAnsi" w:hAnsiTheme="majorHAnsi" w:cstheme="majorHAnsi"/>
+          <w:color w:val="FFFF00"/>
+        </w:rPr>
+        <w:t>BlBasicEffect.mgfxo</w:t>
+      </w:r>
+      <w:proofErr w:type="spellEnd"/>
+      <w:r>
+        <w:rPr>
+          <w:rFonts w:asciiTheme="majorHAnsi" w:hAnsiTheme="majorHAnsi" w:cstheme="majorHAnsi"/>
+          <w:color w:val="FFFF00"/>
+        </w:rPr>
+        <w:t>");</w:t>
+      </w:r>
+    </w:p>
+    <w:p>
+      <w:pPr>
+        <w:pStyle w:val="ListParagraph"/>
+        <w:autoSpaceDE w:val="0"/>
+        <w:autoSpaceDN w:val="0"/>
+        <w:adjustRightInd w:val="0"/>
+        <w:spacing w:after="0" w:line="240" w:lineRule="auto"/>
+        <w:rPr>
+          <w:rFonts w:asciiTheme="majorHAnsi" w:hAnsiTheme="majorHAnsi" w:cstheme="majorHAnsi"/>
+          <w:color w:val="FFFF00"/>
+        </w:rPr>
+      </w:pPr>
+      <w:proofErr w:type="spellStart"/>
+      <w:r>
+        <w:rPr>
+          <w:rFonts w:asciiTheme="majorHAnsi" w:hAnsiTheme="majorHAnsi" w:cstheme="majorHAnsi"/>
+          <w:color w:val="FFFF00"/>
+        </w:rPr>
+        <w:t>BlBasicEffect</w:t>
+      </w:r>
+      <w:proofErr w:type="spellEnd"/>
+      <w:r>
+        <w:rPr>
+          <w:rFonts w:asciiTheme="majorHAnsi" w:hAnsiTheme="majorHAnsi" w:cstheme="majorHAnsi"/>
+          <w:color w:val="FFFF00"/>
+        </w:rPr>
+        <w:t xml:space="preserve"> = new </w:t>
+      </w:r>
+      <w:proofErr w:type="spellStart"/>
+      <w:proofErr w:type="gramStart"/>
+      <w:r>
+        <w:rPr>
+          <w:rFonts w:asciiTheme="majorHAnsi" w:hAnsiTheme="majorHAnsi" w:cstheme="majorHAnsi"/>
+          <w:color w:val="FFFF00"/>
+        </w:rPr>
+        <w:t>BlBasicEffect</w:t>
+      </w:r>
+      <w:proofErr w:type="spellEnd"/>
+      <w:r>
+        <w:rPr>
+          <w:rFonts w:asciiTheme="majorHAnsi" w:hAnsiTheme="majorHAnsi" w:cstheme="majorHAnsi"/>
+          <w:color w:val="FFFF00"/>
+        </w:rPr>
+        <w:t>(</w:t>
+      </w:r>
+      <w:proofErr w:type="spellStart"/>
+      <w:proofErr w:type="gramEnd"/>
+      <w:r>
+        <w:rPr>
+          <w:rFonts w:asciiTheme="majorHAnsi" w:hAnsiTheme="majorHAnsi" w:cstheme="majorHAnsi"/>
+          <w:color w:val="FFFF00"/>
+        </w:rPr>
+        <w:t>Graphics.GraphicsDevice</w:t>
+      </w:r>
+      <w:proofErr w:type="spellEnd"/>
+      <w:r>
+        <w:rPr>
+          <w:rFonts w:asciiTheme="majorHAnsi" w:hAnsiTheme="majorHAnsi" w:cstheme="majorHAnsi"/>
+          <w:color w:val="FFFF00"/>
+        </w:rPr>
+        <w:t>, bytes);</w:t>
+      </w:r>
+    </w:p>
+    <w:p>
+      <w:pPr>
+        <w:pStyle w:val="ListParagraph"/>
+        <w:numPr>
+          <w:ilvl w:val="0"/>
+          <w:numId w:val="19"/>
+        </w:numPr>
+        <w:autoSpaceDE w:val="0"/>
+        <w:autoSpaceDN w:val="0"/>
+        <w:adjustRightInd w:val="0"/>
+        <w:spacing w:after="0" w:line="240" w:lineRule="auto"/>
+        <w:rPr>
+          <w:rFonts w:asciiTheme="majorHAnsi" w:hAnsiTheme="majorHAnsi" w:cstheme="majorHAnsi"/>
+          <w:color w:val="FFFF00"/>
+        </w:rPr>
+      </w:pPr>
+      <w:r>
+        <w:rPr>
+          <w:rFonts w:asciiTheme="majorHAnsi" w:hAnsiTheme="majorHAnsi" w:cstheme="majorHAnsi"/>
+          <w:color w:val="FFFF00"/>
+        </w:rPr>
+        <w:t>And it specifies the alpha level that merits drawing the pixel, like this</w:t>
+      </w:r>
+      <w:r>
+        <w:rPr>
+          <w:rFonts w:asciiTheme="majorHAnsi" w:hAnsiTheme="majorHAnsi" w:cstheme="majorHAnsi"/>
+          <w:color w:val="FFFF00"/>
+        </w:rPr>
+        <w:t xml:space="preserve"> (this could also be done in the delegate described below)</w:t>
+      </w:r>
+      <w:r>
+        <w:rPr>
+          <w:rFonts w:asciiTheme="majorHAnsi" w:hAnsiTheme="majorHAnsi" w:cstheme="majorHAnsi"/>
+          <w:color w:val="FFFF00"/>
+        </w:rPr>
+        <w:t>:</w:t>
+      </w:r>
+    </w:p>
+    <w:p>
+      <w:pPr>
+        <w:pStyle w:val="ListParagraph"/>
+        <w:autoSpaceDE w:val="0"/>
+        <w:autoSpaceDN w:val="0"/>
+        <w:adjustRightInd w:val="0"/>
+        <w:spacing w:after="0" w:line="240" w:lineRule="auto"/>
+        <w:rPr>
+          <w:rFonts w:asciiTheme="majorHAnsi" w:hAnsiTheme="majorHAnsi" w:cstheme="majorHAnsi"/>
+          <w:color w:val="FFFF00"/>
+        </w:rPr>
+      </w:pPr>
+      <w:proofErr w:type="spellStart"/>
+      <w:r>
+        <w:rPr>
+          <w:rFonts w:asciiTheme="majorHAnsi" w:hAnsiTheme="majorHAnsi" w:cstheme="majorHAnsi"/>
+          <w:color w:val="FFFF00"/>
+        </w:rPr>
+        <w:t>BlBasicEffect.Parameters</w:t>
+      </w:r>
+      <w:proofErr w:type="spellEnd"/>
+      <w:r>
+        <w:rPr>
+          <w:rFonts w:asciiTheme="majorHAnsi" w:hAnsiTheme="majorHAnsi" w:cstheme="majorHAnsi"/>
+          <w:color w:val="FFFF00"/>
+        </w:rPr>
+        <w:t>["</w:t>
+      </w:r>
+      <w:proofErr w:type="spellStart"/>
+      <w:r>
+        <w:rPr>
+          <w:rFonts w:asciiTheme="majorHAnsi" w:hAnsiTheme="majorHAnsi" w:cstheme="majorHAnsi"/>
+          <w:color w:val="FFFF00"/>
+        </w:rPr>
+        <w:t>AlphaTestThreshold</w:t>
+      </w:r>
+      <w:proofErr w:type="spellEnd"/>
+      <w:r>
+        <w:rPr>
+          <w:rFonts w:asciiTheme="majorHAnsi" w:hAnsiTheme="majorHAnsi" w:cstheme="majorHAnsi"/>
+          <w:color w:val="FFFF00"/>
+        </w:rPr>
+        <w:t>"</w:t>
+      </w:r>
+      <w:proofErr w:type="gramStart"/>
+      <w:r>
+        <w:rPr>
+          <w:rFonts w:asciiTheme="majorHAnsi" w:hAnsiTheme="majorHAnsi" w:cstheme="majorHAnsi"/>
+          <w:color w:val="FFFF00"/>
+        </w:rPr>
+        <w:t>].</w:t>
+      </w:r>
+      <w:proofErr w:type="spellStart"/>
+      <w:r>
+        <w:rPr>
+          <w:rFonts w:asciiTheme="majorHAnsi" w:hAnsiTheme="majorHAnsi" w:cstheme="majorHAnsi"/>
+          <w:color w:val="FFFF00"/>
+        </w:rPr>
+        <w:t>SetValue</w:t>
+      </w:r>
+      <w:proofErr w:type="spellEnd"/>
+      <w:proofErr w:type="gramEnd"/>
+      <w:r>
+        <w:rPr>
+          <w:rFonts w:asciiTheme="majorHAnsi" w:hAnsiTheme="majorHAnsi" w:cstheme="majorHAnsi"/>
+          <w:color w:val="FFFF00"/>
+        </w:rPr>
+        <w:t>(.2f);</w:t>
+      </w:r>
+    </w:p>
+    <w:p>
+      <w:pPr>
+        <w:pStyle w:val="ListParagraph"/>
+        <w:numPr>
+          <w:ilvl w:val="0"/>
+          <w:numId w:val="19"/>
+        </w:numPr>
+        <w:autoSpaceDE w:val="0"/>
+        <w:autoSpaceDN w:val="0"/>
+        <w:adjustRightInd w:val="0"/>
+        <w:spacing w:after="0" w:line="240" w:lineRule="auto"/>
+        <w:rPr>
+          <w:rFonts w:asciiTheme="majorHAnsi" w:hAnsiTheme="majorHAnsi" w:cstheme="majorHAnsi"/>
+          <w:color w:val="FFFF00"/>
+        </w:rPr>
+      </w:pPr>
+      <w:r>
+        <w:rPr>
+          <w:rFonts w:asciiTheme="majorHAnsi" w:hAnsiTheme="majorHAnsi" w:cstheme="majorHAnsi"/>
+          <w:color w:val="FFFF00"/>
+        </w:rPr>
+        <w:t xml:space="preserve">And then your program assigns a </w:t>
+      </w:r>
+      <w:r>
+        <w:rPr>
+          <w:rFonts w:asciiTheme="majorHAnsi" w:hAnsiTheme="majorHAnsi" w:cstheme="majorHAnsi"/>
+          <w:color w:val="FFFF00"/>
+        </w:rPr>
+        <w:t xml:space="preserve">delegate to the </w:t>
+      </w:r>
+      <w:proofErr w:type="spellStart"/>
+      <w:r>
+        <w:rPr>
+          <w:rFonts w:asciiTheme="majorHAnsi" w:hAnsiTheme="majorHAnsi" w:cstheme="majorHAnsi"/>
+          <w:color w:val="FFFF00"/>
+        </w:rPr>
+        <w:t>BlSprite’s</w:t>
+      </w:r>
+      <w:proofErr w:type="spellEnd"/>
+      <w:r>
+        <w:rPr>
+          <w:rFonts w:asciiTheme="majorHAnsi" w:hAnsiTheme="majorHAnsi" w:cstheme="majorHAnsi"/>
+          <w:color w:val="FFFF00"/>
+        </w:rPr>
+        <w:t xml:space="preserve"> </w:t>
+      </w:r>
+      <w:proofErr w:type="spellStart"/>
+      <w:r>
+        <w:rPr>
+          <w:rFonts w:asciiTheme="majorHAnsi" w:hAnsiTheme="majorHAnsi" w:cstheme="majorHAnsi"/>
+          <w:color w:val="FFFF00"/>
+        </w:rPr>
+        <w:t>SetEffect</w:t>
+      </w:r>
+      <w:proofErr w:type="spellEnd"/>
+      <w:r>
+        <w:rPr>
+          <w:rFonts w:asciiTheme="majorHAnsi" w:hAnsiTheme="majorHAnsi" w:cstheme="majorHAnsi"/>
+          <w:color w:val="FFFF00"/>
+        </w:rPr>
+        <w:t xml:space="preserve"> </w:t>
+      </w:r>
+      <w:r>
+        <w:rPr>
+          <w:rFonts w:asciiTheme="majorHAnsi" w:hAnsiTheme="majorHAnsi" w:cstheme="majorHAnsi"/>
+          <w:color w:val="FFFF00"/>
+        </w:rPr>
+        <w:t>field (for sprites that have translucent textures)</w:t>
+      </w:r>
+      <w:r>
+        <w:rPr>
+          <w:rFonts w:asciiTheme="majorHAnsi" w:hAnsiTheme="majorHAnsi" w:cstheme="majorHAnsi"/>
+          <w:color w:val="FFFF00"/>
+        </w:rPr>
+        <w:t>. The delegate does something like this:</w:t>
+      </w:r>
+    </w:p>
+    <w:p>
+      <w:pPr>
+        <w:pStyle w:val="ListParagraph"/>
+        <w:autoSpaceDE w:val="0"/>
+        <w:autoSpaceDN w:val="0"/>
+        <w:adjustRightInd w:val="0"/>
+        <w:spacing w:after="0" w:line="240" w:lineRule="auto"/>
+        <w:rPr>
+          <w:rFonts w:asciiTheme="majorHAnsi" w:hAnsiTheme="majorHAnsi" w:cstheme="majorHAnsi"/>
+          <w:color w:val="FFFF00"/>
+        </w:rPr>
+      </w:pPr>
+      <w:proofErr w:type="spellStart"/>
+      <w:r>
+        <w:rPr>
+          <w:rFonts w:asciiTheme="majorHAnsi" w:hAnsiTheme="majorHAnsi" w:cstheme="majorHAnsi"/>
+          <w:color w:val="FFFF00"/>
+        </w:rPr>
+        <w:t>MySprite</w:t>
+      </w:r>
+      <w:r>
+        <w:rPr>
+          <w:rFonts w:asciiTheme="majorHAnsi" w:hAnsiTheme="majorHAnsi" w:cstheme="majorHAnsi"/>
+          <w:color w:val="FFFF00"/>
+        </w:rPr>
+        <w:t>.SetEffect</w:t>
+      </w:r>
+      <w:proofErr w:type="spellEnd"/>
+      <w:r>
+        <w:rPr>
+          <w:rFonts w:asciiTheme="majorHAnsi" w:hAnsiTheme="majorHAnsi" w:cstheme="majorHAnsi"/>
+          <w:color w:val="FFFF00"/>
+        </w:rPr>
+        <w:t xml:space="preserve"> = (</w:t>
+      </w:r>
+      <w:proofErr w:type="spellStart"/>
+      <w:proofErr w:type="gramStart"/>
+      <w:r>
+        <w:rPr>
+          <w:rFonts w:asciiTheme="majorHAnsi" w:hAnsiTheme="majorHAnsi" w:cstheme="majorHAnsi"/>
+          <w:color w:val="FFFF00"/>
+        </w:rPr>
+        <w:t>s,effect</w:t>
+      </w:r>
+      <w:proofErr w:type="spellEnd"/>
+      <w:proofErr w:type="gramEnd"/>
+      <w:r>
+        <w:rPr>
+          <w:rFonts w:asciiTheme="majorHAnsi" w:hAnsiTheme="majorHAnsi" w:cstheme="majorHAnsi"/>
+          <w:color w:val="FFFF00"/>
+        </w:rPr>
+        <w:t>) =&gt;</w:t>
+      </w:r>
+    </w:p>
+    <w:p>
+      <w:pPr>
+        <w:pStyle w:val="ListParagraph"/>
+        <w:autoSpaceDE w:val="0"/>
+        <w:autoSpaceDN w:val="0"/>
+        <w:adjustRightInd w:val="0"/>
+        <w:spacing w:after="0" w:line="240" w:lineRule="auto"/>
+        <w:rPr>
+          <w:rFonts w:asciiTheme="majorHAnsi" w:hAnsiTheme="majorHAnsi" w:cstheme="majorHAnsi"/>
+          <w:color w:val="FFFF00"/>
+        </w:rPr>
+      </w:pPr>
+      <w:r>
+        <w:rPr>
+          <w:rFonts w:asciiTheme="majorHAnsi" w:hAnsiTheme="majorHAnsi" w:cstheme="majorHAnsi"/>
+          <w:color w:val="FFFF00"/>
+        </w:rPr>
+        <w:t>{</w:t>
+      </w:r>
+    </w:p>
+    <w:p>
+      <w:pPr>
+        <w:pStyle w:val="ListParagraph"/>
+        <w:autoSpaceDE w:val="0"/>
+        <w:autoSpaceDN w:val="0"/>
+        <w:adjustRightInd w:val="0"/>
+        <w:spacing w:after="0" w:line="240" w:lineRule="auto"/>
+        <w:rPr>
+          <w:rFonts w:asciiTheme="majorHAnsi" w:hAnsiTheme="majorHAnsi" w:cstheme="majorHAnsi"/>
+          <w:color w:val="FFFF00"/>
+        </w:rPr>
+      </w:pPr>
+      <w:r>
+        <w:rPr>
+          <w:rFonts w:asciiTheme="majorHAnsi" w:hAnsiTheme="majorHAnsi" w:cstheme="majorHAnsi"/>
+          <w:color w:val="FFFF00"/>
+        </w:rPr>
+        <w:tab/>
+      </w:r>
+      <w:proofErr w:type="spellStart"/>
+      <w:proofErr w:type="gramStart"/>
+      <w:r>
+        <w:rPr>
+          <w:rFonts w:asciiTheme="majorHAnsi" w:hAnsiTheme="majorHAnsi" w:cstheme="majorHAnsi"/>
+          <w:color w:val="FFFF00"/>
+        </w:rPr>
+        <w:t>s.SetupBasicEffect</w:t>
+      </w:r>
+      <w:proofErr w:type="spellEnd"/>
+      <w:proofErr w:type="gramEnd"/>
+      <w:r>
+        <w:rPr>
+          <w:rFonts w:asciiTheme="majorHAnsi" w:hAnsiTheme="majorHAnsi" w:cstheme="majorHAnsi"/>
+          <w:color w:val="FFFF00"/>
+        </w:rPr>
+        <w:t>(</w:t>
+      </w:r>
+      <w:proofErr w:type="spellStart"/>
+      <w:r>
+        <w:rPr>
+          <w:rFonts w:asciiTheme="majorHAnsi" w:hAnsiTheme="majorHAnsi" w:cstheme="majorHAnsi"/>
+          <w:color w:val="FFFF00"/>
+        </w:rPr>
+        <w:t>BlBasicEffect</w:t>
+      </w:r>
+      <w:proofErr w:type="spellEnd"/>
+      <w:r>
+        <w:rPr>
+          <w:rFonts w:asciiTheme="majorHAnsi" w:hAnsiTheme="majorHAnsi" w:cstheme="majorHAnsi"/>
+          <w:color w:val="FFFF00"/>
+        </w:rPr>
+        <w:t>);</w:t>
+      </w:r>
+      <w:r>
+        <w:rPr>
+          <w:rFonts w:asciiTheme="majorHAnsi" w:hAnsiTheme="majorHAnsi" w:cstheme="majorHAnsi"/>
+          <w:color w:val="FFFF00"/>
+        </w:rPr>
+        <w:tab/>
+      </w:r>
+    </w:p>
+    <w:p>
+      <w:pPr>
+        <w:pStyle w:val="ListParagraph"/>
+        <w:autoSpaceDE w:val="0"/>
+        <w:autoSpaceDN w:val="0"/>
+        <w:adjustRightInd w:val="0"/>
+        <w:spacing w:after="0" w:line="240" w:lineRule="auto"/>
+        <w:rPr>
+          <w:rFonts w:asciiTheme="majorHAnsi" w:hAnsiTheme="majorHAnsi" w:cstheme="majorHAnsi"/>
+          <w:color w:val="FFFF00"/>
+        </w:rPr>
+      </w:pPr>
+      <w:r>
+        <w:rPr>
+          <w:rFonts w:asciiTheme="majorHAnsi" w:hAnsiTheme="majorHAnsi" w:cstheme="majorHAnsi"/>
+          <w:color w:val="FFFF00"/>
+        </w:rPr>
+        <w:tab/>
+        <w:t xml:space="preserve">return </w:t>
+      </w:r>
+      <w:proofErr w:type="spellStart"/>
+      <w:r>
+        <w:rPr>
+          <w:rFonts w:asciiTheme="majorHAnsi" w:hAnsiTheme="majorHAnsi" w:cstheme="majorHAnsi"/>
+          <w:color w:val="FFFF00"/>
+        </w:rPr>
+        <w:t>BlBasicEffect</w:t>
+      </w:r>
+      <w:proofErr w:type="spellEnd"/>
+      <w:r>
+        <w:rPr>
+          <w:rFonts w:asciiTheme="majorHAnsi" w:hAnsiTheme="majorHAnsi" w:cstheme="majorHAnsi"/>
+          <w:color w:val="FFFF00"/>
+        </w:rPr>
+        <w:t>;</w:t>
+      </w:r>
+    </w:p>
+    <w:p>
+      <w:pPr>
+        <w:pStyle w:val="ListParagraph"/>
+        <w:autoSpaceDE w:val="0"/>
+        <w:autoSpaceDN w:val="0"/>
+        <w:adjustRightInd w:val="0"/>
+        <w:spacing w:after="0" w:line="240" w:lineRule="auto"/>
+        <w:rPr>
+          <w:rFonts w:asciiTheme="majorHAnsi" w:hAnsiTheme="majorHAnsi" w:cstheme="majorHAnsi"/>
+          <w:color w:val="FFFF00"/>
+        </w:rPr>
+      </w:pPr>
+      <w:r>
+        <w:rPr>
+          <w:rFonts w:asciiTheme="majorHAnsi" w:hAnsiTheme="majorHAnsi" w:cstheme="majorHAnsi"/>
+          <w:color w:val="FFFF00"/>
+        </w:rPr>
+        <w:t>};</w:t>
+      </w:r>
+    </w:p>
+    <w:p>
+      <w:pPr>
+        <w:pStyle w:val="Heading1"/>
+      </w:pPr>
+      <w:bookmarkStart w:id="56" w:name="_Making_3D_models"/>
+      <w:bookmarkStart w:id="57" w:name="_Toc516117027"/>
+      <w:bookmarkStart w:id="58" w:name="_Toc517055697"/>
+      <w:bookmarkStart w:id="59" w:name="_Toc517334343"/>
+      <w:bookmarkStart w:id="60" w:name="_Toc519659706"/>
+      <w:bookmarkEnd w:id="56"/>
+      <w:r>
+        <w:t>Making 3D models</w:t>
+      </w:r>
+      <w:bookmarkEnd w:id="57"/>
+      <w:bookmarkEnd w:id="58"/>
+      <w:bookmarkEnd w:id="59"/>
+      <w:bookmarkEnd w:id="60"/>
+    </w:p>
+    <w:p>
+      <w:pPr>
+        <w:autoSpaceDE w:val="0"/>
+        <w:autoSpaceDN w:val="0"/>
+        <w:adjustRightInd w:val="0"/>
+        <w:spacing w:after="0" w:line="240" w:lineRule="auto"/>
+        <w:rPr>
+          <w:rFonts w:asciiTheme="majorHAnsi" w:hAnsiTheme="majorHAnsi" w:cstheme="majorHAnsi"/>
+          <w:color w:val="FFFF00"/>
+        </w:rPr>
+      </w:pPr>
+      <w:r>
+        <w:rPr>
+          <w:rFonts w:asciiTheme="majorHAnsi" w:hAnsiTheme="majorHAnsi" w:cstheme="majorHAnsi"/>
+          <w:color w:val="FFFF00"/>
+        </w:rPr>
+        <w:t>There are several prim</w:t>
+      </w:r>
+      <w:bookmarkStart w:id="61" w:name="_GoBack"/>
+      <w:bookmarkEnd w:id="61"/>
+      <w:r>
+        <w:rPr>
+          <w:rFonts w:asciiTheme="majorHAnsi" w:hAnsiTheme="majorHAnsi" w:cstheme="majorHAnsi"/>
+          <w:color w:val="FFFF00"/>
+        </w:rPr>
+        <w:t xml:space="preserve">itive models available with Blotch3D. </w:t>
       </w:r>
       <w:r>
         <w:rPr>
@@ -7589,23 +9114,7 @@
           <w:rFonts w:asciiTheme="majorHAnsi" w:hAnsiTheme="majorHAnsi" w:cstheme="majorHAnsi"/>
           <w:color w:val="FFFF00"/>
         </w:rPr>
-        <w:t>= 'Unix' "&gt;$(MSBuildProgramFiles32)&lt;/</w:t>
-      </w:r>
-      <w:proofErr w:type="spellStart"/>
-      <w:r>
-        <w:rPr>
-          <w:rFonts w:asciiTheme="majorHAnsi" w:hAnsiTheme="majorHAnsi" w:cstheme="majorHAnsi"/>
-          <w:color w:val="FFFF00"/>
-        </w:rPr>
-        <w:t>MonoGameInstallDirectory</w:t>
-      </w:r>
-      <w:proofErr w:type="spellEnd"/>
-      <w:r>
-        <w:rPr>
-          <w:rFonts w:asciiTheme="majorHAnsi" w:hAnsiTheme="majorHAnsi" w:cstheme="majorHAnsi"/>
-          <w:color w:val="FFFF00"/>
-        </w:rPr>
-        <w:t>&gt;</w:t>
+        <w:t>= 'Unix' "&gt;$(MSBuildProgramFiles32)&lt;/MonoGameInstallDirectory&gt;</w:t>
       </w:r>
     </w:p>
     <w:p>
@@ -15801,28 +17310,14 @@
           <w:rFonts w:asciiTheme="majorHAnsi" w:hAnsiTheme="majorHAnsi" w:cstheme="majorHAnsi"/>
           <w:color w:val="FFFF00"/>
         </w:rPr>
-        <w:t xml:space="preserve"> (</w:t>
-      </w:r>
-      <w:r>
-        <w:rPr>
-          <w:rFonts w:asciiTheme="majorHAnsi" w:hAnsiTheme="majorHAnsi" w:cstheme="majorHAnsi"/>
-          <w:color w:val="FFFF00"/>
-        </w:rPr>
-        <w:t>because creating a rotation matrix from a floating-point angle value requires that transcendental functions be called, but multiplying matrices does not</w:t>
-      </w:r>
-      <w:r>
-        <w:rPr>
-          <w:rFonts w:asciiTheme="majorHAnsi" w:hAnsiTheme="majorHAnsi" w:cstheme="majorHAnsi"/>
-          <w:color w:val="FFFF00"/>
-        </w:rPr>
-        <w:t>)</w:t>
-      </w:r>
-      <w:r>
-        <w:rPr>
-          <w:rFonts w:asciiTheme="majorHAnsi" w:hAnsiTheme="majorHAnsi" w:cstheme="majorHAnsi"/>
-          <w:color w:val="FFFF00"/>
-        </w:rPr>
-        <w:t>.</w:t>
+        <w:t xml:space="preserve"> </w:t>
+      </w:r>
+      <w:r>
+        <w:rPr>
+          <w:rFonts w:asciiTheme="majorHAnsi" w:hAnsiTheme="majorHAnsi" w:cstheme="majorHAnsi"/>
+          <w:color w:val="FFFF00"/>
+        </w:rPr>
+        <w:t>because creating a rotation matrix from a floating-point angle value requires that transcendental functions be called, but multiplying matrices does not.</w:t>
       </w:r>
       <w:r>
         <w:rPr>
@@ -15836,23 +17331,21 @@
           <w:rFonts w:asciiTheme="majorHAnsi" w:hAnsiTheme="majorHAnsi" w:cstheme="majorHAnsi"/>
           <w:color w:val="FFFF00"/>
         </w:rPr>
-        <w:t xml:space="preserve"> Specifically, multiply by a rotation matrix for a time, but somewhat periodically recreate the sprite’s matrix from the scalar angle value to set it back to where it should be for the </w:t>
-      </w:r>
-      <w:proofErr w:type="gramStart"/>
-      <w:r>
-        <w:rPr>
-          <w:rFonts w:asciiTheme="majorHAnsi" w:hAnsiTheme="majorHAnsi" w:cstheme="majorHAnsi"/>
-          <w:color w:val="FFFF00"/>
-        </w:rPr>
-        <w:t>particular frame</w:t>
-      </w:r>
-      <w:proofErr w:type="gramEnd"/>
-      <w:r>
-        <w:rPr>
-          <w:rFonts w:asciiTheme="majorHAnsi" w:hAnsiTheme="majorHAnsi" w:cstheme="majorHAnsi"/>
-          <w:color w:val="FFFF00"/>
-        </w:rPr>
-        <w:t>.</w:t>
+        <w:t xml:space="preserve"> Specifically, multiply by a rotation matrix for a time, but somewhat periodically recreate the sprite’s matrix </w:t>
+      </w:r>
+      <w:r>
+        <w:rPr>
+          <w:rFonts w:asciiTheme="majorHAnsi" w:hAnsiTheme="majorHAnsi" w:cstheme="majorHAnsi"/>
+          <w:color w:val="FFFF00"/>
+        </w:rPr>
+        <w:t xml:space="preserve">directly </w:t>
+      </w:r>
+      <w:r>
+        <w:rPr>
+          <w:rFonts w:asciiTheme="majorHAnsi" w:hAnsiTheme="majorHAnsi" w:cstheme="majorHAnsi"/>
+          <w:color w:val="FFFF00"/>
+        </w:rPr>
+        <w:t>from the scalar angle value.</w:t>
       </w:r>
     </w:p>
     <w:p>
@@ -17266,353 +18759,9 @@
     </w:lvl>
   </w:abstractNum>
   <w:abstractNum w:abstractNumId="13" w15:restartNumberingAfterBreak="0">
-    <w:nsid w:val="5A913223"/>
+    <w:nsid w:val="59D63F7B"/>
     <w:multiLevelType w:val="hybridMultilevel"/>
-    <w:tmpl w:val="596CD836"/>
-    <w:lvl w:ilvl="0" w:tplc="0409000F">
-      <w:start w:val="1"/>
-      <w:numFmt w:val="decimal"/>
-      <w:lvlText w:val="%1."/>
-      <w:lvlJc w:val="left"/>
-      <w:pPr>
-        <w:ind w:left="360" w:hanging="360"/>
-      </w:pPr>
-    </w:lvl>
-    <w:lvl w:ilvl="1" w:tplc="04090019" w:tentative="1">
-      <w:start w:val="1"/>
-      <w:numFmt w:val="lowerLetter"/>
-      <w:lvlText w:val="%2."/>
-      <w:lvlJc w:val="left"/>
-      <w:pPr>
-        <w:ind w:left="1080" w:hanging="360"/>
-      </w:pPr>
-    </w:lvl>
-    <w:lvl w:ilvl="2" w:tplc="0409001B" w:tentative="1">
-      <w:start w:val="1"/>
-      <w:numFmt w:val="lowerRoman"/>
-      <w:lvlText w:val="%3."/>
-      <w:lvlJc w:val="right"/>
-      <w:pPr>
-        <w:ind w:left="1800" w:hanging="180"/>
-      </w:pPr>
-    </w:lvl>
-    <w:lvl w:ilvl="3" w:tplc="0409000F" w:tentative="1">
-      <w:start w:val="1"/>
-      <w:numFmt w:val="decimal"/>
-      <w:lvlText w:val="%4."/>
-      <w:lvlJc w:val="left"/>
-      <w:pPr>
-        <w:ind w:left="2520" w:hanging="360"/>
-      </w:pPr>
-    </w:lvl>
-    <w:lvl w:ilvl="4" w:tplc="04090019" w:tentative="1">
-      <w:start w:val="1"/>
-      <w:numFmt w:val="lowerLetter"/>
-      <w:lvlText w:val="%5."/>
-      <w:lvlJc w:val="left"/>
-      <w:pPr>
-        <w:ind w:left="3240" w:hanging="360"/>
-      </w:pPr>
-    </w:lvl>
-    <w:lvl w:ilvl="5" w:tplc="0409001B" w:tentative="1">
-      <w:start w:val="1"/>
-      <w:numFmt w:val="lowerRoman"/>
-      <w:lvlText w:val="%6."/>
-      <w:lvlJc w:val="right"/>
-      <w:pPr>
-        <w:ind w:left="3960" w:hanging="180"/>
-      </w:pPr>
-    </w:lvl>
-    <w:lvl w:ilvl="6" w:tplc="0409000F" w:tentative="1">
-      <w:start w:val="1"/>
-      <w:numFmt w:val="decimal"/>
-      <w:lvlText w:val="%7."/>
-      <w:lvlJc w:val="left"/>
-      <w:pPr>
-        <w:ind w:left="4680" w:hanging="360"/>
-      </w:pPr>
-    </w:lvl>
-    <w:lvl w:ilvl="7" w:tplc="04090019" w:tentative="1">
-      <w:start w:val="1"/>
-      <w:numFmt w:val="lowerLetter"/>
-      <w:lvlText w:val="%8."/>
-      <w:lvlJc w:val="left"/>
-      <w:pPr>
-        <w:ind w:left="5400" w:hanging="360"/>
-      </w:pPr>
-    </w:lvl>
-    <w:lvl w:ilvl="8" w:tplc="0409001B" w:tentative="1">
-      <w:start w:val="1"/>
-      <w:numFmt w:val="lowerRoman"/>
-      <w:lvlText w:val="%9."/>
-      <w:lvlJc w:val="right"/>
-      <w:pPr>
-        <w:ind w:left="6120" w:hanging="180"/>
-      </w:pPr>
-    </w:lvl>
-  </w:abstractNum>
-  <w:abstractNum w:abstractNumId="14" w15:restartNumberingAfterBreak="0">
-    <w:nsid w:val="5B9523AA"/>
-    <w:multiLevelType w:val="hybridMultilevel"/>
-    <w:tmpl w:val="C1AA2462"/>
-    <w:lvl w:ilvl="0" w:tplc="0409000F">
-      <w:start w:val="1"/>
-      <w:numFmt w:val="decimal"/>
-      <w:lvlText w:val="%1."/>
-      <w:lvlJc w:val="left"/>
-      <w:pPr>
-        <w:ind w:left="720" w:hanging="360"/>
-      </w:pPr>
-    </w:lvl>
-    <w:lvl w:ilvl="1" w:tplc="04090019" w:tentative="1">
-      <w:start w:val="1"/>
-      <w:numFmt w:val="lowerLetter"/>
-      <w:lvlText w:val="%2."/>
-      <w:lvlJc w:val="left"/>
-      <w:pPr>
-        <w:ind w:left="1440" w:hanging="360"/>
-      </w:pPr>
-    </w:lvl>
-    <w:lvl w:ilvl="2" w:tplc="0409001B" w:tentative="1">
-      <w:start w:val="1"/>
-      <w:numFmt w:val="lowerRoman"/>
-      <w:lvlText w:val="%3."/>
-      <w:lvlJc w:val="right"/>
-      <w:pPr>
-        <w:ind w:left="2160" w:hanging="180"/>
-      </w:pPr>
-    </w:lvl>
-    <w:lvl w:ilvl="3" w:tplc="0409000F" w:tentative="1">
-      <w:start w:val="1"/>
-      <w:numFmt w:val="decimal"/>
-      <w:lvlText w:val="%4."/>
-      <w:lvlJc w:val="left"/>
-      <w:pPr>
-        <w:ind w:left="2880" w:hanging="360"/>
-      </w:pPr>
-    </w:lvl>
-    <w:lvl w:ilvl="4" w:tplc="04090019" w:tentative="1">
-      <w:start w:val="1"/>
-      <w:numFmt w:val="lowerLetter"/>
-      <w:lvlText w:val="%5."/>
-      <w:lvlJc w:val="left"/>
-      <w:pPr>
-        <w:ind w:left="3600" w:hanging="360"/>
-      </w:pPr>
-    </w:lvl>
-    <w:lvl w:ilvl="5" w:tplc="0409001B" w:tentative="1">
-      <w:start w:val="1"/>
-      <w:numFmt w:val="lowerRoman"/>
-      <w:lvlText w:val="%6."/>
-      <w:lvlJc w:val="right"/>
-      <w:pPr>
-        <w:ind w:left="4320" w:hanging="180"/>
-      </w:pPr>
-    </w:lvl>
-    <w:lvl w:ilvl="6" w:tplc="0409000F" w:tentative="1">
-      <w:start w:val="1"/>
-      <w:numFmt w:val="decimal"/>
-      <w:lvlText w:val="%7."/>
-      <w:lvlJc w:val="left"/>
-      <w:pPr>
-        <w:ind w:left="5040" w:hanging="360"/>
-      </w:pPr>
-    </w:lvl>
-    <w:lvl w:ilvl="7" w:tplc="04090019" w:tentative="1">
-      <w:start w:val="1"/>
-      <w:numFmt w:val="lowerLetter"/>
-      <w:lvlText w:val="%8."/>
-      <w:lvlJc w:val="left"/>
-      <w:pPr>
-        <w:ind w:left="5760" w:hanging="360"/>
-      </w:pPr>
-    </w:lvl>
-    <w:lvl w:ilvl="8" w:tplc="0409001B" w:tentative="1">
-      <w:start w:val="1"/>
-      <w:numFmt w:val="lowerRoman"/>
-      <w:lvlText w:val="%9."/>
-      <w:lvlJc w:val="right"/>
-      <w:pPr>
-        <w:ind w:left="6480" w:hanging="180"/>
-      </w:pPr>
-    </w:lvl>
-  </w:abstractNum>
-  <w:abstractNum w:abstractNumId="15" w15:restartNumberingAfterBreak="0">
-    <w:nsid w:val="794F2D75"/>
-    <w:multiLevelType w:val="hybridMultilevel"/>
-    <w:tmpl w:val="4814A7CA"/>
-    <w:lvl w:ilvl="0" w:tplc="0409000F">
-      <w:start w:val="1"/>
-      <w:numFmt w:val="decimal"/>
-      <w:lvlText w:val="%1."/>
-      <w:lvlJc w:val="left"/>
-      <w:pPr>
-        <w:ind w:left="720" w:hanging="360"/>
-      </w:pPr>
-    </w:lvl>
-    <w:lvl w:ilvl="1" w:tplc="04090019" w:tentative="1">
-      <w:start w:val="1"/>
-      <w:numFmt w:val="lowerLetter"/>
-      <w:lvlText w:val="%2."/>
-      <w:lvlJc w:val="left"/>
-      <w:pPr>
-        <w:ind w:left="1440" w:hanging="360"/>
-      </w:pPr>
-    </w:lvl>
-    <w:lvl w:ilvl="2" w:tplc="0409001B" w:tentative="1">
-      <w:start w:val="1"/>
-      <w:numFmt w:val="lowerRoman"/>
-      <w:lvlText w:val="%3."/>
-      <w:lvlJc w:val="right"/>
-      <w:pPr>
-        <w:ind w:left="2160" w:hanging="180"/>
-      </w:pPr>
-    </w:lvl>
-    <w:lvl w:ilvl="3" w:tplc="0409000F" w:tentative="1">
-      <w:start w:val="1"/>
-      <w:numFmt w:val="decimal"/>
-      <w:lvlText w:val="%4."/>
-      <w:lvlJc w:val="left"/>
-      <w:pPr>
-        <w:ind w:left="2880" w:hanging="360"/>
-      </w:pPr>
-    </w:lvl>
-    <w:lvl w:ilvl="4" w:tplc="04090019" w:tentative="1">
-      <w:start w:val="1"/>
-      <w:numFmt w:val="lowerLetter"/>
-      <w:lvlText w:val="%5."/>
-      <w:lvlJc w:val="left"/>
-      <w:pPr>
-        <w:ind w:left="3600" w:hanging="360"/>
-      </w:pPr>
-    </w:lvl>
-    <w:lvl w:ilvl="5" w:tplc="0409001B" w:tentative="1">
-      <w:start w:val="1"/>
-      <w:numFmt w:val="lowerRoman"/>
-      <w:lvlText w:val="%6."/>
-      <w:lvlJc w:val="right"/>
-      <w:pPr>
-        <w:ind w:left="4320" w:hanging="180"/>
-      </w:pPr>
-    </w:lvl>
-    <w:lvl w:ilvl="6" w:tplc="0409000F" w:tentative="1">
-      <w:start w:val="1"/>
-      <w:numFmt w:val="decimal"/>
-      <w:lvlText w:val="%7."/>
-      <w:lvlJc w:val="left"/>
-      <w:pPr>
-        <w:ind w:left="5040" w:hanging="360"/>
-      </w:pPr>
-    </w:lvl>
-    <w:lvl w:ilvl="7" w:tplc="04090019" w:tentative="1">
-      <w:start w:val="1"/>
-      <w:numFmt w:val="lowerLetter"/>
-      <w:lvlText w:val="%8."/>
-      <w:lvlJc w:val="left"/>
-      <w:pPr>
-        <w:ind w:left="5760" w:hanging="360"/>
-      </w:pPr>
-    </w:lvl>
-    <w:lvl w:ilvl="8" w:tplc="0409001B" w:tentative="1">
-      <w:start w:val="1"/>
-      <w:numFmt w:val="lowerRoman"/>
-      <w:lvlText w:val="%9."/>
-      <w:lvlJc w:val="right"/>
-      <w:pPr>
-        <w:ind w:left="6480" w:hanging="180"/>
-      </w:pPr>
-    </w:lvl>
-  </w:abstractNum>
-  <w:abstractNum w:abstractNumId="16" w15:restartNumberingAfterBreak="0">
-    <w:nsid w:val="7D5920BB"/>
-    <w:multiLevelType w:val="hybridMultilevel"/>
-    <w:tmpl w:val="D7D6B7BA"/>
-    <w:lvl w:ilvl="0" w:tplc="0409000F">
-      <w:start w:val="1"/>
-      <w:numFmt w:val="decimal"/>
-      <w:lvlText w:val="%1."/>
-      <w:lvlJc w:val="left"/>
-      <w:pPr>
-        <w:ind w:left="720" w:hanging="360"/>
-      </w:pPr>
-    </w:lvl>
-    <w:lvl w:ilvl="1" w:tplc="04090019" w:tentative="1">
-      <w:start w:val="1"/>
-      <w:numFmt w:val="lowerLetter"/>
-      <w:lvlText w:val="%2."/>
-      <w:lvlJc w:val="left"/>
-      <w:pPr>
-        <w:ind w:left="1440" w:hanging="360"/>
-      </w:pPr>
-    </w:lvl>
-    <w:lvl w:ilvl="2" w:tplc="0409001B" w:tentative="1">
-      <w:start w:val="1"/>
-      <w:numFmt w:val="lowerRoman"/>
-      <w:lvlText w:val="%3."/>
-      <w:lvlJc w:val="right"/>
-      <w:pPr>
-        <w:ind w:left="2160" w:hanging="180"/>
-      </w:pPr>
-    </w:lvl>
-    <w:lvl w:ilvl="3" w:tplc="0409000F" w:tentative="1">
-      <w:start w:val="1"/>
-      <w:numFmt w:val="decimal"/>
-      <w:lvlText w:val="%4."/>
-      <w:lvlJc w:val="left"/>
-      <w:pPr>
-        <w:ind w:left="2880" w:hanging="360"/>
-      </w:pPr>
-    </w:lvl>
-    <w:lvl w:ilvl="4" w:tplc="04090019" w:tentative="1">
-      <w:start w:val="1"/>
-      <w:numFmt w:val="lowerLetter"/>
-      <w:lvlText w:val="%5."/>
-      <w:lvlJc w:val="left"/>
-      <w:pPr>
-        <w:ind w:left="3600" w:hanging="360"/>
-      </w:pPr>
-    </w:lvl>
-    <w:lvl w:ilvl="5" w:tplc="0409001B" w:tentative="1">
-      <w:start w:val="1"/>
-      <w:numFmt w:val="lowerRoman"/>
-      <w:lvlText w:val="%6."/>
-      <w:lvlJc w:val="right"/>
-      <w:pPr>
-        <w:ind w:left="4320" w:hanging="180"/>
-      </w:pPr>
-    </w:lvl>
-    <w:lvl w:ilvl="6" w:tplc="0409000F" w:tentative="1">
-      <w:start w:val="1"/>
-      <w:numFmt w:val="decimal"/>
-      <w:lvlText w:val="%7."/>
-      <w:lvlJc w:val="left"/>
-      <w:pPr>
-        <w:ind w:left="5040" w:hanging="360"/>
-      </w:pPr>
-    </w:lvl>
-    <w:lvl w:ilvl="7" w:tplc="04090019" w:tentative="1">
-      <w:start w:val="1"/>
-      <w:numFmt w:val="lowerLetter"/>
-      <w:lvlText w:val="%8."/>
-      <w:lvlJc w:val="left"/>
-      <w:pPr>
-        <w:ind w:left="5760" w:hanging="360"/>
-      </w:pPr>
-    </w:lvl>
-    <w:lvl w:ilvl="8" w:tplc="0409001B" w:tentative="1">
-      <w:start w:val="1"/>
-      <w:numFmt w:val="lowerRoman"/>
-      <w:lvlText w:val="%9."/>
-      <w:lvlJc w:val="right"/>
-      <w:pPr>
-        <w:ind w:left="6480" w:hanging="180"/>
-      </w:pPr>
-    </w:lvl>
-  </w:abstractNum>
-  <w:abstractNum w:abstractNumId="17" w15:restartNumberingAfterBreak="0">
-    <w:nsid w:val="7EDF0FBA"/>
-    <w:multiLevelType w:val="hybridMultilevel"/>
-    <w:tmpl w:val="B0DED2E8"/>
+    <w:tmpl w:val="A4447740"/>
     <w:lvl w:ilvl="0" w:tplc="0409000F">
       <w:start w:val="1"/>
       <w:numFmt w:val="decimal"/>
@@ -17698,6 +18847,439 @@
       </w:pPr>
     </w:lvl>
   </w:abstractNum>
+  <w:abstractNum w:abstractNumId="14" w15:restartNumberingAfterBreak="0">
+    <w:nsid w:val="5A913223"/>
+    <w:multiLevelType w:val="hybridMultilevel"/>
+    <w:tmpl w:val="596CD836"/>
+    <w:lvl w:ilvl="0" w:tplc="0409000F">
+      <w:start w:val="1"/>
+      <w:numFmt w:val="decimal"/>
+      <w:lvlText w:val="%1."/>
+      <w:lvlJc w:val="left"/>
+      <w:pPr>
+        <w:ind w:left="360" w:hanging="360"/>
+      </w:pPr>
+    </w:lvl>
+    <w:lvl w:ilvl="1" w:tplc="04090019" w:tentative="1">
+      <w:start w:val="1"/>
+      <w:numFmt w:val="lowerLetter"/>
+      <w:lvlText w:val="%2."/>
+      <w:lvlJc w:val="left"/>
+      <w:pPr>
+        <w:ind w:left="1080" w:hanging="360"/>
+      </w:pPr>
+    </w:lvl>
+    <w:lvl w:ilvl="2" w:tplc="0409001B" w:tentative="1">
+      <w:start w:val="1"/>
+      <w:numFmt w:val="lowerRoman"/>
+      <w:lvlText w:val="%3."/>
+      <w:lvlJc w:val="right"/>
+      <w:pPr>
+        <w:ind w:left="1800" w:hanging="180"/>
+      </w:pPr>
+    </w:lvl>
+    <w:lvl w:ilvl="3" w:tplc="0409000F" w:tentative="1">
+      <w:start w:val="1"/>
+      <w:numFmt w:val="decimal"/>
+      <w:lvlText w:val="%4."/>
+      <w:lvlJc w:val="left"/>
+      <w:pPr>
+        <w:ind w:left="2520" w:hanging="360"/>
+      </w:pPr>
+    </w:lvl>
+    <w:lvl w:ilvl="4" w:tplc="04090019" w:tentative="1">
+      <w:start w:val="1"/>
+      <w:numFmt w:val="lowerLetter"/>
+      <w:lvlText w:val="%5."/>
+      <w:lvlJc w:val="left"/>
+      <w:pPr>
+        <w:ind w:left="3240" w:hanging="360"/>
+      </w:pPr>
+    </w:lvl>
+    <w:lvl w:ilvl="5" w:tplc="0409001B" w:tentative="1">
+      <w:start w:val="1"/>
+      <w:numFmt w:val="lowerRoman"/>
+      <w:lvlText w:val="%6."/>
+      <w:lvlJc w:val="right"/>
+      <w:pPr>
+        <w:ind w:left="3960" w:hanging="180"/>
+      </w:pPr>
+    </w:lvl>
+    <w:lvl w:ilvl="6" w:tplc="0409000F" w:tentative="1">
+      <w:start w:val="1"/>
+      <w:numFmt w:val="decimal"/>
+      <w:lvlText w:val="%7."/>
+      <w:lvlJc w:val="left"/>
+      <w:pPr>
+        <w:ind w:left="4680" w:hanging="360"/>
+      </w:pPr>
+    </w:lvl>
+    <w:lvl w:ilvl="7" w:tplc="04090019" w:tentative="1">
+      <w:start w:val="1"/>
+      <w:numFmt w:val="lowerLetter"/>
+      <w:lvlText w:val="%8."/>
+      <w:lvlJc w:val="left"/>
+      <w:pPr>
+        <w:ind w:left="5400" w:hanging="360"/>
+      </w:pPr>
+    </w:lvl>
+    <w:lvl w:ilvl="8" w:tplc="0409001B" w:tentative="1">
+      <w:start w:val="1"/>
+      <w:numFmt w:val="lowerRoman"/>
+      <w:lvlText w:val="%9."/>
+      <w:lvlJc w:val="right"/>
+      <w:pPr>
+        <w:ind w:left="6120" w:hanging="180"/>
+      </w:pPr>
+    </w:lvl>
+  </w:abstractNum>
+  <w:abstractNum w:abstractNumId="15" w15:restartNumberingAfterBreak="0">
+    <w:nsid w:val="5B9523AA"/>
+    <w:multiLevelType w:val="hybridMultilevel"/>
+    <w:tmpl w:val="C1AA2462"/>
+    <w:lvl w:ilvl="0" w:tplc="0409000F">
+      <w:start w:val="1"/>
+      <w:numFmt w:val="decimal"/>
+      <w:lvlText w:val="%1."/>
+      <w:lvlJc w:val="left"/>
+      <w:pPr>
+        <w:ind w:left="720" w:hanging="360"/>
+      </w:pPr>
+    </w:lvl>
+    <w:lvl w:ilvl="1" w:tplc="04090019" w:tentative="1">
+      <w:start w:val="1"/>
+      <w:numFmt w:val="lowerLetter"/>
+      <w:lvlText w:val="%2."/>
+      <w:lvlJc w:val="left"/>
+      <w:pPr>
+        <w:ind w:left="1440" w:hanging="360"/>
+      </w:pPr>
+    </w:lvl>
+    <w:lvl w:ilvl="2" w:tplc="0409001B" w:tentative="1">
+      <w:start w:val="1"/>
+      <w:numFmt w:val="lowerRoman"/>
+      <w:lvlText w:val="%3."/>
+      <w:lvlJc w:val="right"/>
+      <w:pPr>
+        <w:ind w:left="2160" w:hanging="180"/>
+      </w:pPr>
+    </w:lvl>
+    <w:lvl w:ilvl="3" w:tplc="0409000F" w:tentative="1">
+      <w:start w:val="1"/>
+      <w:numFmt w:val="decimal"/>
+      <w:lvlText w:val="%4."/>
+      <w:lvlJc w:val="left"/>
+      <w:pPr>
+        <w:ind w:left="2880" w:hanging="360"/>
+      </w:pPr>
+    </w:lvl>
+    <w:lvl w:ilvl="4" w:tplc="04090019" w:tentative="1">
+      <w:start w:val="1"/>
+      <w:numFmt w:val="lowerLetter"/>
+      <w:lvlText w:val="%5."/>
+      <w:lvlJc w:val="left"/>
+      <w:pPr>
+        <w:ind w:left="3600" w:hanging="360"/>
+      </w:pPr>
+    </w:lvl>
+    <w:lvl w:ilvl="5" w:tplc="0409001B" w:tentative="1">
+      <w:start w:val="1"/>
+      <w:numFmt w:val="lowerRoman"/>
+      <w:lvlText w:val="%6."/>
+      <w:lvlJc w:val="right"/>
+      <w:pPr>
+        <w:ind w:left="4320" w:hanging="180"/>
+      </w:pPr>
+    </w:lvl>
+    <w:lvl w:ilvl="6" w:tplc="0409000F" w:tentative="1">
+      <w:start w:val="1"/>
+      <w:numFmt w:val="decimal"/>
+      <w:lvlText w:val="%7."/>
+      <w:lvlJc w:val="left"/>
+      <w:pPr>
+        <w:ind w:left="5040" w:hanging="360"/>
+      </w:pPr>
+    </w:lvl>
+    <w:lvl w:ilvl="7" w:tplc="04090019" w:tentative="1">
+      <w:start w:val="1"/>
+      <w:numFmt w:val="lowerLetter"/>
+      <w:lvlText w:val="%8."/>
+      <w:lvlJc w:val="left"/>
+      <w:pPr>
+        <w:ind w:left="5760" w:hanging="360"/>
+      </w:pPr>
+    </w:lvl>
+    <w:lvl w:ilvl="8" w:tplc="0409001B" w:tentative="1">
+      <w:start w:val="1"/>
+      <w:numFmt w:val="lowerRoman"/>
+      <w:lvlText w:val="%9."/>
+      <w:lvlJc w:val="right"/>
+      <w:pPr>
+        <w:ind w:left="6480" w:hanging="180"/>
+      </w:pPr>
+    </w:lvl>
+  </w:abstractNum>
+  <w:abstractNum w:abstractNumId="16" w15:restartNumberingAfterBreak="0">
+    <w:nsid w:val="794F2D75"/>
+    <w:multiLevelType w:val="hybridMultilevel"/>
+    <w:tmpl w:val="4814A7CA"/>
+    <w:lvl w:ilvl="0" w:tplc="0409000F">
+      <w:start w:val="1"/>
+      <w:numFmt w:val="decimal"/>
+      <w:lvlText w:val="%1."/>
+      <w:lvlJc w:val="left"/>
+      <w:pPr>
+        <w:ind w:left="720" w:hanging="360"/>
+      </w:pPr>
+    </w:lvl>
+    <w:lvl w:ilvl="1" w:tplc="04090019" w:tentative="1">
+      <w:start w:val="1"/>
+      <w:numFmt w:val="lowerLetter"/>
+      <w:lvlText w:val="%2."/>
+      <w:lvlJc w:val="left"/>
+      <w:pPr>
+        <w:ind w:left="1440" w:hanging="360"/>
+      </w:pPr>
+    </w:lvl>
+    <w:lvl w:ilvl="2" w:tplc="0409001B" w:tentative="1">
+      <w:start w:val="1"/>
+      <w:numFmt w:val="lowerRoman"/>
+      <w:lvlText w:val="%3."/>
+      <w:lvlJc w:val="right"/>
+      <w:pPr>
+        <w:ind w:left="2160" w:hanging="180"/>
+      </w:pPr>
+    </w:lvl>
+    <w:lvl w:ilvl="3" w:tplc="0409000F" w:tentative="1">
+      <w:start w:val="1"/>
+      <w:numFmt w:val="decimal"/>
+      <w:lvlText w:val="%4."/>
+      <w:lvlJc w:val="left"/>
+      <w:pPr>
+        <w:ind w:left="2880" w:hanging="360"/>
+      </w:pPr>
+    </w:lvl>
+    <w:lvl w:ilvl="4" w:tplc="04090019" w:tentative="1">
+      <w:start w:val="1"/>
+      <w:numFmt w:val="lowerLetter"/>
+      <w:lvlText w:val="%5."/>
+      <w:lvlJc w:val="left"/>
+      <w:pPr>
+        <w:ind w:left="3600" w:hanging="360"/>
+      </w:pPr>
+    </w:lvl>
+    <w:lvl w:ilvl="5" w:tplc="0409001B" w:tentative="1">
+      <w:start w:val="1"/>
+      <w:numFmt w:val="lowerRoman"/>
+      <w:lvlText w:val="%6."/>
+      <w:lvlJc w:val="right"/>
+      <w:pPr>
+        <w:ind w:left="4320" w:hanging="180"/>
+      </w:pPr>
+    </w:lvl>
+    <w:lvl w:ilvl="6" w:tplc="0409000F" w:tentative="1">
+      <w:start w:val="1"/>
+      <w:numFmt w:val="decimal"/>
+      <w:lvlText w:val="%7."/>
+      <w:lvlJc w:val="left"/>
+      <w:pPr>
+        <w:ind w:left="5040" w:hanging="360"/>
+      </w:pPr>
+    </w:lvl>
+    <w:lvl w:ilvl="7" w:tplc="04090019" w:tentative="1">
+      <w:start w:val="1"/>
+      <w:numFmt w:val="lowerLetter"/>
+      <w:lvlText w:val="%8."/>
+      <w:lvlJc w:val="left"/>
+      <w:pPr>
+        <w:ind w:left="5760" w:hanging="360"/>
+      </w:pPr>
+    </w:lvl>
+    <w:lvl w:ilvl="8" w:tplc="0409001B" w:tentative="1">
+      <w:start w:val="1"/>
+      <w:numFmt w:val="lowerRoman"/>
+      <w:lvlText w:val="%9."/>
+      <w:lvlJc w:val="right"/>
+      <w:pPr>
+        <w:ind w:left="6480" w:hanging="180"/>
+      </w:pPr>
+    </w:lvl>
+  </w:abstractNum>
+  <w:abstractNum w:abstractNumId="17" w15:restartNumberingAfterBreak="0">
+    <w:nsid w:val="7D5920BB"/>
+    <w:multiLevelType w:val="hybridMultilevel"/>
+    <w:tmpl w:val="D7D6B7BA"/>
+    <w:lvl w:ilvl="0" w:tplc="0409000F">
+      <w:start w:val="1"/>
+      <w:numFmt w:val="decimal"/>
+      <w:lvlText w:val="%1."/>
+      <w:lvlJc w:val="left"/>
+      <w:pPr>
+        <w:ind w:left="720" w:hanging="360"/>
+      </w:pPr>
+    </w:lvl>
+    <w:lvl w:ilvl="1" w:tplc="04090019" w:tentative="1">
+      <w:start w:val="1"/>
+      <w:numFmt w:val="lowerLetter"/>
+      <w:lvlText w:val="%2."/>
+      <w:lvlJc w:val="left"/>
+      <w:pPr>
+        <w:ind w:left="1440" w:hanging="360"/>
+      </w:pPr>
+    </w:lvl>
+    <w:lvl w:ilvl="2" w:tplc="0409001B" w:tentative="1">
+      <w:start w:val="1"/>
+      <w:numFmt w:val="lowerRoman"/>
+      <w:lvlText w:val="%3."/>
+      <w:lvlJc w:val="right"/>
+      <w:pPr>
+        <w:ind w:left="2160" w:hanging="180"/>
+      </w:pPr>
+    </w:lvl>
+    <w:lvl w:ilvl="3" w:tplc="0409000F" w:tentative="1">
+      <w:start w:val="1"/>
+      <w:numFmt w:val="decimal"/>
+      <w:lvlText w:val="%4."/>
+      <w:lvlJc w:val="left"/>
+      <w:pPr>
+        <w:ind w:left="2880" w:hanging="360"/>
+      </w:pPr>
+    </w:lvl>
+    <w:lvl w:ilvl="4" w:tplc="04090019" w:tentative="1">
+      <w:start w:val="1"/>
+      <w:numFmt w:val="lowerLetter"/>
+      <w:lvlText w:val="%5."/>
+      <w:lvlJc w:val="left"/>
+      <w:pPr>
+        <w:ind w:left="3600" w:hanging="360"/>
+      </w:pPr>
+    </w:lvl>
+    <w:lvl w:ilvl="5" w:tplc="0409001B" w:tentative="1">
+      <w:start w:val="1"/>
+      <w:numFmt w:val="lowerRoman"/>
+      <w:lvlText w:val="%6."/>
+      <w:lvlJc w:val="right"/>
+      <w:pPr>
+        <w:ind w:left="4320" w:hanging="180"/>
+      </w:pPr>
+    </w:lvl>
+    <w:lvl w:ilvl="6" w:tplc="0409000F" w:tentative="1">
+      <w:start w:val="1"/>
+      <w:numFmt w:val="decimal"/>
+      <w:lvlText w:val="%7."/>
+      <w:lvlJc w:val="left"/>
+      <w:pPr>
+        <w:ind w:left="5040" w:hanging="360"/>
+      </w:pPr>
+    </w:lvl>
+    <w:lvl w:ilvl="7" w:tplc="04090019" w:tentative="1">
+      <w:start w:val="1"/>
+      <w:numFmt w:val="lowerLetter"/>
+      <w:lvlText w:val="%8."/>
+      <w:lvlJc w:val="left"/>
+      <w:pPr>
+        <w:ind w:left="5760" w:hanging="360"/>
+      </w:pPr>
+    </w:lvl>
+    <w:lvl w:ilvl="8" w:tplc="0409001B" w:tentative="1">
+      <w:start w:val="1"/>
+      <w:numFmt w:val="lowerRoman"/>
+      <w:lvlText w:val="%9."/>
+      <w:lvlJc w:val="right"/>
+      <w:pPr>
+        <w:ind w:left="6480" w:hanging="180"/>
+      </w:pPr>
+    </w:lvl>
+  </w:abstractNum>
+  <w:abstractNum w:abstractNumId="18" w15:restartNumberingAfterBreak="0">
+    <w:nsid w:val="7EDF0FBA"/>
+    <w:multiLevelType w:val="hybridMultilevel"/>
+    <w:tmpl w:val="B0DED2E8"/>
+    <w:lvl w:ilvl="0" w:tplc="0409000F">
+      <w:start w:val="1"/>
+      <w:numFmt w:val="decimal"/>
+      <w:lvlText w:val="%1."/>
+      <w:lvlJc w:val="left"/>
+      <w:pPr>
+        <w:ind w:left="720" w:hanging="360"/>
+      </w:pPr>
+      <w:rPr>
+        <w:rFonts w:hint="default"/>
+      </w:rPr>
+    </w:lvl>
+    <w:lvl w:ilvl="1" w:tplc="04090019" w:tentative="1">
+      <w:start w:val="1"/>
+      <w:numFmt w:val="lowerLetter"/>
+      <w:lvlText w:val="%2."/>
+      <w:lvlJc w:val="left"/>
+      <w:pPr>
+        <w:ind w:left="1440" w:hanging="360"/>
+      </w:pPr>
+    </w:lvl>
+    <w:lvl w:ilvl="2" w:tplc="0409001B" w:tentative="1">
+      <w:start w:val="1"/>
+      <w:numFmt w:val="lowerRoman"/>
+      <w:lvlText w:val="%3."/>
+      <w:lvlJc w:val="right"/>
+      <w:pPr>
+        <w:ind w:left="2160" w:hanging="180"/>
+      </w:pPr>
+    </w:lvl>
+    <w:lvl w:ilvl="3" w:tplc="0409000F" w:tentative="1">
+      <w:start w:val="1"/>
+      <w:numFmt w:val="decimal"/>
+      <w:lvlText w:val="%4."/>
+      <w:lvlJc w:val="left"/>
+      <w:pPr>
+        <w:ind w:left="2880" w:hanging="360"/>
+      </w:pPr>
+    </w:lvl>
+    <w:lvl w:ilvl="4" w:tplc="04090019" w:tentative="1">
+      <w:start w:val="1"/>
+      <w:numFmt w:val="lowerLetter"/>
+      <w:lvlText w:val="%5."/>
+      <w:lvlJc w:val="left"/>
+      <w:pPr>
+        <w:ind w:left="3600" w:hanging="360"/>
+      </w:pPr>
+    </w:lvl>
+    <w:lvl w:ilvl="5" w:tplc="0409001B" w:tentative="1">
+      <w:start w:val="1"/>
+      <w:numFmt w:val="lowerRoman"/>
+      <w:lvlText w:val="%6."/>
+      <w:lvlJc w:val="right"/>
+      <w:pPr>
+        <w:ind w:left="4320" w:hanging="180"/>
+      </w:pPr>
+    </w:lvl>
+    <w:lvl w:ilvl="6" w:tplc="0409000F" w:tentative="1">
+      <w:start w:val="1"/>
+      <w:numFmt w:val="decimal"/>
+      <w:lvlText w:val="%7."/>
+      <w:lvlJc w:val="left"/>
+      <w:pPr>
+        <w:ind w:left="5040" w:hanging="360"/>
+      </w:pPr>
+    </w:lvl>
+    <w:lvl w:ilvl="7" w:tplc="04090019" w:tentative="1">
+      <w:start w:val="1"/>
+      <w:numFmt w:val="lowerLetter"/>
+      <w:lvlText w:val="%8."/>
+      <w:lvlJc w:val="left"/>
+      <w:pPr>
+        <w:ind w:left="5760" w:hanging="360"/>
+      </w:pPr>
+    </w:lvl>
+    <w:lvl w:ilvl="8" w:tplc="0409001B" w:tentative="1">
+      <w:start w:val="1"/>
+      <w:numFmt w:val="lowerRoman"/>
+      <w:lvlText w:val="%9."/>
+      <w:lvlJc w:val="right"/>
+      <w:pPr>
+        <w:ind w:left="6480" w:hanging="180"/>
+      </w:pPr>
+    </w:lvl>
+  </w:abstractNum>
   <w:num w:numId="1">
     <w:abstractNumId w:val="9"/>
   </w:num>
@@ -17705,16 +19287,16 @@
     <w:abstractNumId w:val="5"/>
   </w:num>
   <w:num w:numId="3">
-    <w:abstractNumId w:val="13"/>
+    <w:abstractNumId w:val="14"/>
   </w:num>
   <w:num w:numId="4">
     <w:abstractNumId w:val="1"/>
   </w:num>
   <w:num w:numId="5">
-    <w:abstractNumId w:val="16"/>
+    <w:abstractNumId w:val="17"/>
   </w:num>
   <w:num w:numId="6">
-    <w:abstractNumId w:val="14"/>
+    <w:abstractNumId w:val="15"/>
   </w:num>
   <w:num w:numId="7">
     <w:abstractNumId w:val="0"/>
@@ -17726,7 +19308,7 @@
     <w:abstractNumId w:val="11"/>
   </w:num>
   <w:num w:numId="10">
-    <w:abstractNumId w:val="15"/>
+    <w:abstractNumId w:val="16"/>
   </w:num>
   <w:num w:numId="11">
     <w:abstractNumId w:val="10"/>
@@ -17738,7 +19320,7 @@
     <w:abstractNumId w:val="4"/>
   </w:num>
   <w:num w:numId="14">
-    <w:abstractNumId w:val="17"/>
+    <w:abstractNumId w:val="18"/>
   </w:num>
   <w:num w:numId="15">
     <w:abstractNumId w:val="7"/>
@@ -17751,6 +19333,9 @@
   </w:num>
   <w:num w:numId="18">
     <w:abstractNumId w:val="8"/>
+  </w:num>
+  <w:num w:numId="19">
+    <w:abstractNumId w:val="13"/>
   </w:num>
 </w:numbering>
 </file>
@@ -18882,7 +20467,7 @@
 </file>
 
 <file path=customXml/itemProps1.xml><?xml version="1.0" encoding="utf-8"?>
-<ds:datastoreItem xmlns:ds="http://schemas.openxmlformats.org/officeDocument/2006/customXml" ds:itemID="{6BD2B9C2-D667-4946-ADAB-2C7C8D2B3AAD}">
+<ds:datastoreItem xmlns:ds="http://schemas.openxmlformats.org/officeDocument/2006/customXml" ds:itemID="{89F151FC-EE79-4436-BEBB-1B4CDB870BDF}">
   <ds:schemaRefs>
     <ds:schemaRef ds:uri="http://schemas.openxmlformats.org/officeDocument/2006/bibliography"/>
   </ds:schemaRefs>

</xml_diff>

<commit_message>
doc updates added BlBasicEffect build for OpenGL
</commit_message>
<xml_diff>
--- a/doc/Blotch3D.docx
+++ b/doc/Blotch3D.docx
@@ -7552,8 +7552,6 @@
         </w:rPr>
         <w:t>&lt;Import Project="$(MSBuildExtensionsPath)\MonoGame\v3.0\MonoGame.Content.Builder.targets" /&gt;</w:t>
       </w:r>
-      <w:bookmarkStart w:id="61" w:name="_GoBack"/>
-      <w:bookmarkEnd w:id="61"/>
     </w:p>
     <w:p>
       <w:pPr>
@@ -8265,22 +8263,21 @@
           <w:rFonts w:asciiTheme="majorHAnsi" w:hAnsiTheme="majorHAnsi" w:cstheme="majorHAnsi"/>
           <w:color w:val="FFFF00"/>
         </w:rPr>
-        <w:t xml:space="preserve"> that does not do “alpha testing”. Alpha testing is the process of neglecting to draw texture pixels (and thus neglecting to update the depth buffer) if the texture pixel’s alpha is below some threshold value (i.e. if it is translucent enough). (Although even then, there are artifacts that occur when multiple </w:t>
-      </w:r>
-      <w:r>
-        <w:rPr>
-          <w:rFonts w:asciiTheme="majorHAnsi" w:hAnsiTheme="majorHAnsi" w:cstheme="majorHAnsi"/>
-          <w:i/>
-          <w:color w:val="FFFF00"/>
-        </w:rPr>
-        <w:t>partly</w:t>
-      </w:r>
-      <w:r>
-        <w:rPr>
-          <w:rFonts w:asciiTheme="majorHAnsi" w:hAnsiTheme="majorHAnsi" w:cstheme="majorHAnsi"/>
-          <w:color w:val="FFFF00"/>
-        </w:rPr>
-        <w:t>-translucent textures occlude one another, but that is a subject for a more advanced text.)</w:t>
+        <w:t xml:space="preserve"> that does not do “alpha testing”. Alpha testing is the process of neglecting to draw texture pixels (and thus neglecting to update the depth buffer) if the texture pixel’s alpha is below some threshold value (i.e. if it is translucent enough). </w:t>
+      </w:r>
+      <w:r>
+        <w:rPr>
+          <w:rFonts w:asciiTheme="majorHAnsi" w:hAnsiTheme="majorHAnsi" w:cstheme="majorHAnsi"/>
+          <w:color w:val="FFFF00"/>
+        </w:rPr>
+        <w:t>Most typical textures with an alpha channel usually use an alpha value of zero or one, indicating absence or presence of texture. Alpha testing works well with those. For alpha values intended to show p</w:t>
+      </w:r>
+      <w:r>
+        <w:rPr>
+          <w:rFonts w:asciiTheme="majorHAnsi" w:hAnsiTheme="majorHAnsi" w:cstheme="majorHAnsi"/>
+          <w:color w:val="FFFF00"/>
+        </w:rPr>
+        <w:t>artial translucency, it doesn’t work as well.</w:t>
       </w:r>
     </w:p>
     <w:p>
@@ -8294,6 +8291,13 @@
           <w:color w:val="FFFF00"/>
         </w:rPr>
       </w:pPr>
+      <w:r>
+        <w:rPr>
+          <w:rFonts w:asciiTheme="majorHAnsi" w:hAnsiTheme="majorHAnsi" w:cstheme="majorHAnsi"/>
+          <w:color w:val="FFFF00"/>
+        </w:rPr>
+        <w:t xml:space="preserve"> </w:t>
+      </w:r>
     </w:p>
     <w:p>
       <w:pPr>
@@ -8479,7 +8483,98 @@
           <w:rFonts w:asciiTheme="majorHAnsi" w:hAnsiTheme="majorHAnsi" w:cstheme="majorHAnsi"/>
           <w:color w:val="FFFF00"/>
         </w:rPr>
-        <w:t xml:space="preserve"> example. Specifically, you do the following:</w:t>
+        <w:t xml:space="preserve"> example</w:t>
+      </w:r>
+      <w:r>
+        <w:rPr>
+          <w:rFonts w:asciiTheme="majorHAnsi" w:hAnsiTheme="majorHAnsi" w:cstheme="majorHAnsi"/>
+          <w:color w:val="FFFF00"/>
+        </w:rPr>
+        <w:t xml:space="preserve"> to see how to use it</w:t>
+      </w:r>
+      <w:r>
+        <w:rPr>
+          <w:rFonts w:asciiTheme="majorHAnsi" w:hAnsiTheme="majorHAnsi" w:cstheme="majorHAnsi"/>
+          <w:color w:val="FFFF00"/>
+        </w:rPr>
+        <w:t>.</w:t>
+      </w:r>
+      <w:r>
+        <w:rPr>
+          <w:rFonts w:asciiTheme="majorHAnsi" w:hAnsiTheme="majorHAnsi" w:cstheme="majorHAnsi"/>
+          <w:color w:val="FFFF00"/>
+        </w:rPr>
+        <w:t xml:space="preserve"> Note that you will need to rebuild the </w:t>
+      </w:r>
+      <w:proofErr w:type="spellStart"/>
+      <w:r>
+        <w:rPr>
+          <w:rFonts w:asciiTheme="majorHAnsi" w:hAnsiTheme="majorHAnsi" w:cstheme="majorHAnsi"/>
+          <w:color w:val="FFFF00"/>
+        </w:rPr>
+        <w:t>BlBasicEffect</w:t>
+      </w:r>
+      <w:proofErr w:type="spellEnd"/>
+      <w:r>
+        <w:rPr>
+          <w:rFonts w:asciiTheme="majorHAnsi" w:hAnsiTheme="majorHAnsi" w:cstheme="majorHAnsi"/>
+          <w:color w:val="FFFF00"/>
+        </w:rPr>
+        <w:t xml:space="preserve"> effect for platforms other than Microsoft Windows. See below for more information on building it.</w:t>
+      </w:r>
+    </w:p>
+    <w:p>
+      <w:pPr>
+        <w:autoSpaceDE w:val="0"/>
+        <w:autoSpaceDN w:val="0"/>
+        <w:adjustRightInd w:val="0"/>
+        <w:spacing w:after="0" w:line="240" w:lineRule="auto"/>
+        <w:rPr>
+          <w:rFonts w:asciiTheme="majorHAnsi" w:hAnsiTheme="majorHAnsi" w:cstheme="majorHAnsi"/>
+          <w:color w:val="FFFF00"/>
+        </w:rPr>
+      </w:pPr>
+    </w:p>
+    <w:p>
+      <w:pPr>
+        <w:autoSpaceDE w:val="0"/>
+        <w:autoSpaceDN w:val="0"/>
+        <w:adjustRightInd w:val="0"/>
+        <w:spacing w:after="0" w:line="240" w:lineRule="auto"/>
+        <w:rPr>
+          <w:rFonts w:asciiTheme="majorHAnsi" w:hAnsiTheme="majorHAnsi" w:cstheme="majorHAnsi"/>
+          <w:color w:val="FFFF00"/>
+        </w:rPr>
+      </w:pPr>
+      <w:r>
+        <w:rPr>
+          <w:rFonts w:asciiTheme="majorHAnsi" w:hAnsiTheme="majorHAnsi" w:cstheme="majorHAnsi"/>
+          <w:color w:val="FFFF00"/>
+        </w:rPr>
+        <w:t xml:space="preserve">To use </w:t>
+      </w:r>
+      <w:proofErr w:type="spellStart"/>
+      <w:r>
+        <w:rPr>
+          <w:rFonts w:asciiTheme="majorHAnsi" w:hAnsiTheme="majorHAnsi" w:cstheme="majorHAnsi"/>
+          <w:color w:val="FFFF00"/>
+        </w:rPr>
+        <w:t>BlBasicEffect</w:t>
+      </w:r>
+      <w:proofErr w:type="spellEnd"/>
+      <w:r>
+        <w:rPr>
+          <w:rFonts w:asciiTheme="majorHAnsi" w:hAnsiTheme="majorHAnsi" w:cstheme="majorHAnsi"/>
+          <w:color w:val="FFFF00"/>
+        </w:rPr>
+        <w:t xml:space="preserve">, your program must </w:t>
+      </w:r>
+      <w:r>
+        <w:rPr>
+          <w:rFonts w:asciiTheme="majorHAnsi" w:hAnsiTheme="majorHAnsi" w:cstheme="majorHAnsi"/>
+          <w:color w:val="FFFF00"/>
+        </w:rPr>
+        <w:t>do the following:</w:t>
       </w:r>
     </w:p>
     <w:p>
@@ -8538,14 +8633,79 @@
           <w:rFonts w:asciiTheme="majorHAnsi" w:hAnsiTheme="majorHAnsi" w:cstheme="majorHAnsi"/>
           <w:color w:val="FFFF00"/>
         </w:rPr>
-        <w:t xml:space="preserve">” file </w:t>
-      </w:r>
-      <w:r>
-        <w:rPr>
-          <w:rFonts w:asciiTheme="majorHAnsi" w:hAnsiTheme="majorHAnsi" w:cstheme="majorHAnsi"/>
-          <w:color w:val="FFFF00"/>
-        </w:rPr>
-        <w:t>from the Blotch3D source “Content” folder to your program execution folder.</w:t>
+        <w:t xml:space="preserve">” </w:t>
+      </w:r>
+      <w:r>
+        <w:rPr>
+          <w:rFonts w:asciiTheme="majorHAnsi" w:hAnsiTheme="majorHAnsi" w:cstheme="majorHAnsi"/>
+          <w:color w:val="FFFF00"/>
+        </w:rPr>
+        <w:t xml:space="preserve">(or </w:t>
+      </w:r>
+      <w:r>
+        <w:rPr>
+          <w:rFonts w:asciiTheme="majorHAnsi" w:hAnsiTheme="majorHAnsi" w:cstheme="majorHAnsi"/>
+          <w:color w:val="FFFF00"/>
+        </w:rPr>
+        <w:t>“</w:t>
+      </w:r>
+      <w:proofErr w:type="spellStart"/>
+      <w:r>
+        <w:rPr>
+          <w:rFonts w:asciiTheme="majorHAnsi" w:hAnsiTheme="majorHAnsi" w:cstheme="majorHAnsi"/>
+          <w:color w:val="FFFF00"/>
+        </w:rPr>
+        <w:t>BlBasicEffect</w:t>
+      </w:r>
+      <w:r>
+        <w:rPr>
+          <w:rFonts w:asciiTheme="majorHAnsi" w:hAnsiTheme="majorHAnsi" w:cstheme="majorHAnsi"/>
+          <w:color w:val="FFFF00"/>
+        </w:rPr>
+        <w:t>OGL</w:t>
+      </w:r>
+      <w:r>
+        <w:rPr>
+          <w:rFonts w:asciiTheme="majorHAnsi" w:hAnsiTheme="majorHAnsi" w:cstheme="majorHAnsi"/>
+          <w:color w:val="FFFF00"/>
+        </w:rPr>
+        <w:t>.mgfxo</w:t>
+      </w:r>
+      <w:proofErr w:type="spellEnd"/>
+      <w:r>
+        <w:rPr>
+          <w:rFonts w:asciiTheme="majorHAnsi" w:hAnsiTheme="majorHAnsi" w:cstheme="majorHAnsi"/>
+          <w:color w:val="FFFF00"/>
+        </w:rPr>
+        <w:t>”</w:t>
+      </w:r>
+      <w:r>
+        <w:rPr>
+          <w:rFonts w:asciiTheme="majorHAnsi" w:hAnsiTheme="majorHAnsi" w:cstheme="majorHAnsi"/>
+          <w:color w:val="FFFF00"/>
+        </w:rPr>
+        <w:t xml:space="preserve"> for certain other platforms) </w:t>
+      </w:r>
+      <w:r>
+        <w:rPr>
+          <w:rFonts w:asciiTheme="majorHAnsi" w:hAnsiTheme="majorHAnsi" w:cstheme="majorHAnsi"/>
+          <w:color w:val="FFFF00"/>
+        </w:rPr>
+        <w:t>from the Blotch3D source “Content</w:t>
+      </w:r>
+      <w:r>
+        <w:rPr>
+          <w:rFonts w:asciiTheme="majorHAnsi" w:hAnsiTheme="majorHAnsi" w:cstheme="majorHAnsi"/>
+          <w:color w:val="FFFF00"/>
+        </w:rPr>
+        <w:t>/Effects</w:t>
+      </w:r>
+      <w:r>
+        <w:rPr>
+          <w:rFonts w:asciiTheme="majorHAnsi" w:hAnsiTheme="majorHAnsi" w:cstheme="majorHAnsi"/>
+          <w:color w:val="FFFF00"/>
+        </w:rPr>
+        <w:t>” folder to your program execution folder.</w:t>
       </w:r>
     </w:p>
     <w:p>
@@ -8648,6 +8808,43 @@
         </w:rPr>
         <w:t>");</w:t>
       </w:r>
+      <w:r>
+        <w:rPr>
+          <w:rFonts w:asciiTheme="majorHAnsi" w:hAnsiTheme="majorHAnsi" w:cstheme="majorHAnsi"/>
+          <w:color w:val="FFFF00"/>
+        </w:rPr>
+        <w:t xml:space="preserve"> // or ‘</w:t>
+      </w:r>
+      <w:proofErr w:type="spellStart"/>
+      <w:r>
+        <w:rPr>
+          <w:rFonts w:asciiTheme="majorHAnsi" w:hAnsiTheme="majorHAnsi" w:cstheme="majorHAnsi"/>
+          <w:color w:val="FFFF00"/>
+        </w:rPr>
+        <w:t>BlBasicEffect</w:t>
+      </w:r>
+      <w:r>
+        <w:rPr>
+          <w:rFonts w:asciiTheme="majorHAnsi" w:hAnsiTheme="majorHAnsi" w:cstheme="majorHAnsi"/>
+          <w:color w:val="FFFF00"/>
+        </w:rPr>
+        <w:t>OGL</w:t>
+      </w:r>
+      <w:r>
+        <w:rPr>
+          <w:rFonts w:asciiTheme="majorHAnsi" w:hAnsiTheme="majorHAnsi" w:cstheme="majorHAnsi"/>
+          <w:color w:val="FFFF00"/>
+        </w:rPr>
+        <w:t>.mgfxo</w:t>
+      </w:r>
+      <w:proofErr w:type="spellEnd"/>
+      <w:r>
+        <w:rPr>
+          <w:rFonts w:asciiTheme="majorHAnsi" w:hAnsiTheme="majorHAnsi" w:cstheme="majorHAnsi"/>
+          <w:color w:val="FFFF00"/>
+        </w:rPr>
+        <w:t>’ for certain other platforms</w:t>
+      </w:r>
     </w:p>
     <w:p>
       <w:pPr>
@@ -9151,7 +9348,21 @@
           <w:rFonts w:asciiTheme="majorHAnsi" w:hAnsiTheme="majorHAnsi" w:cstheme="majorHAnsi"/>
           <w:color w:val="FFFF00"/>
         </w:rPr>
-        <w:t xml:space="preserve"> when desired.</w:t>
+        <w:t xml:space="preserve"> when </w:t>
+      </w:r>
+      <w:r>
+        <w:rPr>
+          <w:rFonts w:asciiTheme="majorHAnsi" w:hAnsiTheme="majorHAnsi" w:cstheme="majorHAnsi"/>
+          <w:color w:val="FFFF00"/>
+        </w:rPr>
+        <w:t>needed</w:t>
+      </w:r>
+      <w:r>
+        <w:rPr>
+          <w:rFonts w:asciiTheme="majorHAnsi" w:hAnsiTheme="majorHAnsi" w:cstheme="majorHAnsi"/>
+          <w:color w:val="FFFF00"/>
+        </w:rPr>
+        <w:t>.</w:t>
       </w:r>
     </w:p>
     <w:p>
@@ -9182,7 +9393,28 @@
           <w:rFonts w:asciiTheme="majorHAnsi" w:hAnsiTheme="majorHAnsi" w:cstheme="majorHAnsi"/>
           <w:color w:val="FFFF00"/>
         </w:rPr>
-        <w:t>The “</w:t>
+        <w:t xml:space="preserve">The </w:t>
+      </w:r>
+      <w:r>
+        <w:rPr>
+          <w:rFonts w:asciiTheme="majorHAnsi" w:hAnsiTheme="majorHAnsi" w:cstheme="majorHAnsi"/>
+          <w:color w:val="FFFF00"/>
+        </w:rPr>
+        <w:t>provided</w:t>
+      </w:r>
+      <w:r>
+        <w:rPr>
+          <w:rFonts w:asciiTheme="majorHAnsi" w:hAnsiTheme="majorHAnsi" w:cstheme="majorHAnsi"/>
+          <w:color w:val="FFFF00"/>
+        </w:rPr>
+        <w:t xml:space="preserve"> </w:t>
+      </w:r>
+      <w:r>
+        <w:rPr>
+          <w:rFonts w:asciiTheme="majorHAnsi" w:hAnsiTheme="majorHAnsi" w:cstheme="majorHAnsi"/>
+          <w:color w:val="FFFF00"/>
+        </w:rPr>
+        <w:t>“</w:t>
       </w:r>
       <w:proofErr w:type="spellStart"/>
       <w:r>
@@ -9198,22 +9430,21 @@
           <w:rFonts w:asciiTheme="majorHAnsi" w:hAnsiTheme="majorHAnsi" w:cstheme="majorHAnsi"/>
           <w:color w:val="FFFF00"/>
         </w:rPr>
-        <w:t>” file is a compiled file. If you are interested, the source code can be found in Blotch3D Content/Effects folder. You can even build it with the make_effects.bat file in the Blotch3D source folder, but first be sure to add the path to 2MGFX.exe to the path environment variable. Typically the path is something like “</w:t>
-      </w:r>
-      <w:r>
-        <w:rPr>
-          <w:rFonts w:asciiTheme="majorHAnsi" w:hAnsiTheme="majorHAnsi" w:cstheme="majorHAnsi"/>
-          <w:color w:val="FFFF00"/>
-        </w:rPr>
-        <w:t>\Program Files (x</w:t>
-      </w:r>
-      <w:proofErr w:type="gramStart"/>
-      <w:r>
-        <w:rPr>
-          <w:rFonts w:asciiTheme="majorHAnsi" w:hAnsiTheme="majorHAnsi" w:cstheme="majorHAnsi"/>
-          <w:color w:val="FFFF00"/>
-        </w:rPr>
-        <w:t>86)\</w:t>
+        <w:t>”</w:t>
+      </w:r>
+      <w:r>
+        <w:rPr>
+          <w:rFonts w:asciiTheme="majorHAnsi" w:hAnsiTheme="majorHAnsi" w:cstheme="majorHAnsi"/>
+          <w:color w:val="FFFF00"/>
+        </w:rPr>
+        <w:t xml:space="preserve"> and </w:t>
+      </w:r>
+      <w:r>
+        <w:rPr>
+          <w:rFonts w:asciiTheme="majorHAnsi" w:hAnsiTheme="majorHAnsi" w:cstheme="majorHAnsi"/>
+          <w:color w:val="FFFF00"/>
+        </w:rPr>
+        <w:t>“</w:t>
       </w:r>
       <w:proofErr w:type="spellStart"/>
       <w:r>
@@ -9221,6 +9452,273 @@
           <w:rFonts w:asciiTheme="majorHAnsi" w:hAnsiTheme="majorHAnsi" w:cstheme="majorHAnsi"/>
           <w:color w:val="FFFF00"/>
         </w:rPr>
+        <w:t>BlBasicEffect</w:t>
+      </w:r>
+      <w:r>
+        <w:rPr>
+          <w:rFonts w:asciiTheme="majorHAnsi" w:hAnsiTheme="majorHAnsi" w:cstheme="majorHAnsi"/>
+          <w:color w:val="FFFF00"/>
+        </w:rPr>
+        <w:t>OGL</w:t>
+      </w:r>
+      <w:r>
+        <w:rPr>
+          <w:rFonts w:asciiTheme="majorHAnsi" w:hAnsiTheme="majorHAnsi" w:cstheme="majorHAnsi"/>
+          <w:color w:val="FFFF00"/>
+        </w:rPr>
+        <w:t>.mgfxo</w:t>
+      </w:r>
+      <w:proofErr w:type="spellEnd"/>
+      <w:r>
+        <w:rPr>
+          <w:rFonts w:asciiTheme="majorHAnsi" w:hAnsiTheme="majorHAnsi" w:cstheme="majorHAnsi"/>
+          <w:color w:val="FFFF00"/>
+        </w:rPr>
+        <w:t>”</w:t>
+      </w:r>
+      <w:r>
+        <w:rPr>
+          <w:rFonts w:asciiTheme="majorHAnsi" w:hAnsiTheme="majorHAnsi" w:cstheme="majorHAnsi"/>
+          <w:color w:val="FFFF00"/>
+        </w:rPr>
+        <w:t xml:space="preserve"> file</w:t>
+      </w:r>
+      <w:r>
+        <w:rPr>
+          <w:rFonts w:asciiTheme="majorHAnsi" w:hAnsiTheme="majorHAnsi" w:cstheme="majorHAnsi"/>
+          <w:color w:val="FFFF00"/>
+        </w:rPr>
+        <w:t>s are</w:t>
+      </w:r>
+      <w:r>
+        <w:rPr>
+          <w:rFonts w:asciiTheme="majorHAnsi" w:hAnsiTheme="majorHAnsi" w:cstheme="majorHAnsi"/>
+          <w:color w:val="FFFF00"/>
+        </w:rPr>
+        <w:t xml:space="preserve"> compiled. </w:t>
+      </w:r>
+      <w:r>
+        <w:rPr>
+          <w:rFonts w:asciiTheme="majorHAnsi" w:hAnsiTheme="majorHAnsi" w:cstheme="majorHAnsi"/>
+          <w:color w:val="FFFF00"/>
+        </w:rPr>
+        <w:t>T</w:t>
+      </w:r>
+      <w:r>
+        <w:rPr>
+          <w:rFonts w:asciiTheme="majorHAnsi" w:hAnsiTheme="majorHAnsi" w:cstheme="majorHAnsi"/>
+          <w:color w:val="FFFF00"/>
+        </w:rPr>
+        <w:t xml:space="preserve">he </w:t>
+      </w:r>
+      <w:proofErr w:type="spellStart"/>
+      <w:r>
+        <w:rPr>
+          <w:rFonts w:asciiTheme="majorHAnsi" w:hAnsiTheme="majorHAnsi" w:cstheme="majorHAnsi"/>
+          <w:color w:val="FFFF00"/>
+        </w:rPr>
+        <w:t>shader</w:t>
+      </w:r>
+      <w:proofErr w:type="spellEnd"/>
+      <w:r>
+        <w:rPr>
+          <w:rFonts w:asciiTheme="majorHAnsi" w:hAnsiTheme="majorHAnsi" w:cstheme="majorHAnsi"/>
+          <w:color w:val="FFFF00"/>
+        </w:rPr>
+        <w:t xml:space="preserve"> </w:t>
+      </w:r>
+      <w:r>
+        <w:rPr>
+          <w:rFonts w:asciiTheme="majorHAnsi" w:hAnsiTheme="majorHAnsi" w:cstheme="majorHAnsi"/>
+          <w:color w:val="FFFF00"/>
+        </w:rPr>
+        <w:t xml:space="preserve">source code </w:t>
+      </w:r>
+      <w:r>
+        <w:rPr>
+          <w:rFonts w:asciiTheme="majorHAnsi" w:hAnsiTheme="majorHAnsi" w:cstheme="majorHAnsi"/>
+          <w:color w:val="FFFF00"/>
+        </w:rPr>
+        <w:t xml:space="preserve">(HLSL) </w:t>
+      </w:r>
+      <w:r>
+        <w:rPr>
+          <w:rFonts w:asciiTheme="majorHAnsi" w:hAnsiTheme="majorHAnsi" w:cstheme="majorHAnsi"/>
+          <w:color w:val="FFFF00"/>
+        </w:rPr>
+        <w:t xml:space="preserve">can be found in </w:t>
+      </w:r>
+      <w:r>
+        <w:rPr>
+          <w:rFonts w:asciiTheme="majorHAnsi" w:hAnsiTheme="majorHAnsi" w:cstheme="majorHAnsi"/>
+          <w:color w:val="FFFF00"/>
+        </w:rPr>
+        <w:t xml:space="preserve">the </w:t>
+      </w:r>
+      <w:r>
+        <w:rPr>
+          <w:rFonts w:asciiTheme="majorHAnsi" w:hAnsiTheme="majorHAnsi" w:cstheme="majorHAnsi"/>
+          <w:color w:val="FFFF00"/>
+        </w:rPr>
+        <w:t xml:space="preserve">Blotch3D Content/Effects folder. </w:t>
+      </w:r>
+      <w:r>
+        <w:rPr>
+          <w:rFonts w:asciiTheme="majorHAnsi" w:hAnsiTheme="majorHAnsi" w:cstheme="majorHAnsi"/>
+          <w:color w:val="FFFF00"/>
+        </w:rPr>
+        <w:t>All it is</w:t>
+      </w:r>
+      <w:r>
+        <w:rPr>
+          <w:rFonts w:asciiTheme="majorHAnsi" w:hAnsiTheme="majorHAnsi" w:cstheme="majorHAnsi"/>
+          <w:color w:val="FFFF00"/>
+        </w:rPr>
+        <w:t>,</w:t>
+      </w:r>
+      <w:r>
+        <w:rPr>
+          <w:rFonts w:asciiTheme="majorHAnsi" w:hAnsiTheme="majorHAnsi" w:cstheme="majorHAnsi"/>
+          <w:color w:val="FFFF00"/>
+        </w:rPr>
+        <w:t xml:space="preserve"> is the </w:t>
+      </w:r>
+      <w:r>
+        <w:rPr>
+          <w:rFonts w:asciiTheme="majorHAnsi" w:hAnsiTheme="majorHAnsi" w:cstheme="majorHAnsi"/>
+          <w:color w:val="FFFF00"/>
+        </w:rPr>
+        <w:t xml:space="preserve">original </w:t>
+      </w:r>
+      <w:proofErr w:type="spellStart"/>
+      <w:r>
+        <w:rPr>
+          <w:rFonts w:asciiTheme="majorHAnsi" w:hAnsiTheme="majorHAnsi" w:cstheme="majorHAnsi"/>
+          <w:color w:val="FFFF00"/>
+        </w:rPr>
+        <w:t>MonoGame</w:t>
+      </w:r>
+      <w:proofErr w:type="spellEnd"/>
+      <w:r>
+        <w:rPr>
+          <w:rFonts w:asciiTheme="majorHAnsi" w:hAnsiTheme="majorHAnsi" w:cstheme="majorHAnsi"/>
+          <w:color w:val="FFFF00"/>
+        </w:rPr>
+        <w:t xml:space="preserve"> </w:t>
+      </w:r>
+      <w:proofErr w:type="spellStart"/>
+      <w:r>
+        <w:rPr>
+          <w:rFonts w:asciiTheme="majorHAnsi" w:hAnsiTheme="majorHAnsi" w:cstheme="majorHAnsi"/>
+          <w:color w:val="FFFF00"/>
+        </w:rPr>
+        <w:t>BasicEffect</w:t>
+      </w:r>
+      <w:proofErr w:type="spellEnd"/>
+      <w:r>
+        <w:rPr>
+          <w:rFonts w:asciiTheme="majorHAnsi" w:hAnsiTheme="majorHAnsi" w:cstheme="majorHAnsi"/>
+          <w:color w:val="FFFF00"/>
+        </w:rPr>
+        <w:t xml:space="preserve"> code with a few lines added for alpha test. </w:t>
+      </w:r>
+      <w:r>
+        <w:rPr>
+          <w:rFonts w:asciiTheme="majorHAnsi" w:hAnsiTheme="majorHAnsi" w:cstheme="majorHAnsi"/>
+          <w:color w:val="FFFF00"/>
+        </w:rPr>
+        <w:t>T</w:t>
+      </w:r>
+      <w:r>
+        <w:rPr>
+          <w:rFonts w:asciiTheme="majorHAnsi" w:hAnsiTheme="majorHAnsi" w:cstheme="majorHAnsi"/>
+          <w:color w:val="FFFF00"/>
+        </w:rPr>
+        <w:t>he make_effects.bat file</w:t>
+      </w:r>
+      <w:r>
+        <w:rPr>
+          <w:rFonts w:asciiTheme="majorHAnsi" w:hAnsiTheme="majorHAnsi" w:cstheme="majorHAnsi"/>
+          <w:color w:val="FFFF00"/>
+        </w:rPr>
+        <w:t xml:space="preserve"> </w:t>
+      </w:r>
+      <w:r>
+        <w:rPr>
+          <w:rFonts w:asciiTheme="majorHAnsi" w:hAnsiTheme="majorHAnsi" w:cstheme="majorHAnsi"/>
+          <w:color w:val="FFFF00"/>
+        </w:rPr>
+        <w:t>in the Blotch3D source folder</w:t>
+      </w:r>
+      <w:r>
+        <w:rPr>
+          <w:rFonts w:asciiTheme="majorHAnsi" w:hAnsiTheme="majorHAnsi" w:cstheme="majorHAnsi"/>
+          <w:color w:val="FFFF00"/>
+        </w:rPr>
+        <w:t xml:space="preserve"> (it’s just a call to 2MGFX.exe)</w:t>
+      </w:r>
+      <w:r>
+        <w:rPr>
+          <w:rFonts w:asciiTheme="majorHAnsi" w:hAnsiTheme="majorHAnsi" w:cstheme="majorHAnsi"/>
+          <w:color w:val="FFFF00"/>
+        </w:rPr>
+        <w:t xml:space="preserve"> </w:t>
+      </w:r>
+      <w:r>
+        <w:rPr>
+          <w:rFonts w:asciiTheme="majorHAnsi" w:hAnsiTheme="majorHAnsi" w:cstheme="majorHAnsi"/>
+          <w:color w:val="FFFF00"/>
+        </w:rPr>
+        <w:t>builds them</w:t>
+      </w:r>
+      <w:r>
+        <w:rPr>
+          <w:rFonts w:asciiTheme="majorHAnsi" w:hAnsiTheme="majorHAnsi" w:cstheme="majorHAnsi"/>
+          <w:color w:val="FFFF00"/>
+        </w:rPr>
+        <w:t xml:space="preserve">, but first be sure to add the path to 2MGFX.exe to the </w:t>
+      </w:r>
+      <w:r>
+        <w:rPr>
+          <w:rFonts w:asciiTheme="majorHAnsi" w:hAnsiTheme="majorHAnsi" w:cstheme="majorHAnsi"/>
+          <w:color w:val="FFFF00"/>
+        </w:rPr>
+        <w:t>‘</w:t>
+      </w:r>
+      <w:r>
+        <w:rPr>
+          <w:rFonts w:asciiTheme="majorHAnsi" w:hAnsiTheme="majorHAnsi" w:cstheme="majorHAnsi"/>
+          <w:color w:val="FFFF00"/>
+        </w:rPr>
+        <w:t>path</w:t>
+      </w:r>
+      <w:r>
+        <w:rPr>
+          <w:rFonts w:asciiTheme="majorHAnsi" w:hAnsiTheme="majorHAnsi" w:cstheme="majorHAnsi"/>
+          <w:color w:val="FFFF00"/>
+        </w:rPr>
+        <w:t>’</w:t>
+      </w:r>
+      <w:r>
+        <w:rPr>
+          <w:rFonts w:asciiTheme="majorHAnsi" w:hAnsiTheme="majorHAnsi" w:cstheme="majorHAnsi"/>
+          <w:color w:val="FFFF00"/>
+        </w:rPr>
+        <w:t xml:space="preserve"> environment variable. Typically the path is something like “</w:t>
+      </w:r>
+      <w:r>
+        <w:rPr>
+          <w:rFonts w:asciiTheme="majorHAnsi" w:hAnsiTheme="majorHAnsi" w:cstheme="majorHAnsi"/>
+          <w:color w:val="FFFF00"/>
+        </w:rPr>
+        <w:t>\Program Files (x86)\</w:t>
+      </w:r>
+      <w:proofErr w:type="spellStart"/>
+      <w:r>
+        <w:rPr>
+          <w:rFonts w:asciiTheme="majorHAnsi" w:hAnsiTheme="majorHAnsi" w:cstheme="majorHAnsi"/>
+          <w:color w:val="FFFF00"/>
+        </w:rPr>
         <w:t>MSBuild</w:t>
       </w:r>
       <w:proofErr w:type="spellEnd"/>
@@ -9247,7 +9745,6 @@
         </w:rPr>
         <w:t>\v3.0\Tools</w:t>
       </w:r>
-      <w:proofErr w:type="gramEnd"/>
       <w:r>
         <w:rPr>
           <w:rFonts w:asciiTheme="majorHAnsi" w:hAnsiTheme="majorHAnsi" w:cstheme="majorHAnsi"/>
@@ -9255,6 +9752,8 @@
         </w:rPr>
         <w:t>”.</w:t>
       </w:r>
+      <w:bookmarkStart w:id="61" w:name="_GoBack"/>
+      <w:bookmarkEnd w:id="61"/>
     </w:p>
     <w:p>
       <w:pPr>
@@ -20008,7 +20507,7 @@
 </file>
 
 <file path=customXml/itemProps1.xml><?xml version="1.0" encoding="utf-8"?>
-<ds:datastoreItem xmlns:ds="http://schemas.openxmlformats.org/officeDocument/2006/customXml" ds:itemID="{4DFDC843-548F-4D15-ACE4-9E52AAB7C23A}">
+<ds:datastoreItem xmlns:ds="http://schemas.openxmlformats.org/officeDocument/2006/customXml" ds:itemID="{5A285262-42B1-42C1-AC61-A9565CB0E424}">
   <ds:schemaRefs>
     <ds:schemaRef ds:uri="http://schemas.openxmlformats.org/officeDocument/2006/bibliography"/>
   </ds:schemaRefs>

</xml_diff>

<commit_message>
removed video examples until they can be made to work on multiple machines
</commit_message>
<xml_diff>
--- a/doc/Blotch3D.docx
+++ b/doc/Blotch3D.docx
@@ -1482,7 +1482,30 @@
           <w:rFonts w:asciiTheme="majorHAnsi" w:hAnsiTheme="majorHAnsi" w:cstheme="majorHAnsi"/>
           <w:color w:val="FFFF00"/>
         </w:rPr>
-        <w:t>Show a video as a 2D or 3D texture.</w:t>
+        <w:t>Show a video as a 2D or 3D texture</w:t>
+      </w:r>
+      <w:r>
+        <w:rPr>
+          <w:rFonts w:asciiTheme="majorHAnsi" w:hAnsiTheme="majorHAnsi" w:cstheme="majorHAnsi"/>
+          <w:color w:val="FFFF00"/>
+        </w:rPr>
+        <w:t xml:space="preserve"> (See </w:t>
+      </w:r>
+      <w:hyperlink r:id="rId8" w:history="1">
+        <w:r>
+          <w:rPr>
+            <w:rStyle w:val="Hyperlink"/>
+            <w:rFonts w:asciiTheme="majorHAnsi" w:hAnsiTheme="majorHAnsi" w:cstheme="majorHAnsi"/>
+          </w:rPr>
+          <w:t>http://rbwhitaker.wikidot.com/video-playback</w:t>
+        </w:r>
+      </w:hyperlink>
+      <w:r>
+        <w:rPr>
+          <w:rFonts w:asciiTheme="majorHAnsi" w:hAnsiTheme="majorHAnsi" w:cstheme="majorHAnsi"/>
+          <w:color w:val="FFFF00"/>
+        </w:rPr>
+        <w:t xml:space="preserve"> for details)</w:t>
       </w:r>
     </w:p>
     <w:p>
@@ -1566,7 +1589,16 @@
           <w:rFonts w:asciiTheme="majorHAnsi" w:hAnsiTheme="majorHAnsi" w:cstheme="majorHAnsi"/>
           <w:color w:val="FFFF00"/>
         </w:rPr>
-        <w:t>Connect the camera to a sprite</w:t>
+        <w:t>Connect the</w:t>
+      </w:r>
+      <w:bookmarkStart w:id="48" w:name="_GoBack"/>
+      <w:bookmarkEnd w:id="48"/>
+      <w:r>
+        <w:rPr>
+          <w:rFonts w:asciiTheme="majorHAnsi" w:hAnsiTheme="majorHAnsi" w:cstheme="majorHAnsi"/>
+          <w:color w:val="FFFF00"/>
+        </w:rPr>
+        <w:t xml:space="preserve"> camera to a sprite</w:t>
       </w:r>
       <w:r>
         <w:rPr>
@@ -2589,7 +2621,7 @@
         </w:rPr>
         <w:t xml:space="preserve">4 see </w:t>
       </w:r>
-      <w:hyperlink r:id="rId8" w:history="1">
+      <w:hyperlink r:id="rId9" w:history="1">
         <w:r>
           <w:rPr>
             <w:rStyle w:val="Hyperlink"/>
@@ -2608,14 +2640,14 @@
           <w:color w:val="FFFF00"/>
         </w:rPr>
       </w:pPr>
-      <w:bookmarkStart w:id="48" w:name="_Creating_a_3D"/>
-      <w:bookmarkStart w:id="49" w:name="_Creating_and_using"/>
-      <w:bookmarkStart w:id="50" w:name="_Developing_with_Blotch3D"/>
-      <w:bookmarkStart w:id="51" w:name="_Toc516117026"/>
-      <w:bookmarkStart w:id="52" w:name="_Toc517055696"/>
-      <w:bookmarkEnd w:id="48"/>
+      <w:bookmarkStart w:id="49" w:name="_Creating_a_3D"/>
+      <w:bookmarkStart w:id="50" w:name="_Creating_and_using"/>
+      <w:bookmarkStart w:id="51" w:name="_Developing_with_Blotch3D"/>
+      <w:bookmarkStart w:id="52" w:name="_Toc516117026"/>
+      <w:bookmarkStart w:id="53" w:name="_Toc517055696"/>
       <w:bookmarkEnd w:id="49"/>
       <w:bookmarkEnd w:id="50"/>
+      <w:bookmarkEnd w:id="51"/>
       <w:r>
         <w:rPr>
           <w:rFonts w:asciiTheme="majorHAnsi" w:hAnsiTheme="majorHAnsi" w:cstheme="majorHAnsi"/>
@@ -2686,16 +2718,16 @@
       <w:pPr>
         <w:pStyle w:val="Heading1"/>
       </w:pPr>
-      <w:bookmarkStart w:id="53" w:name="_Toc519659704"/>
-      <w:bookmarkEnd w:id="51"/>
+      <w:bookmarkStart w:id="54" w:name="_Toc519659704"/>
       <w:bookmarkEnd w:id="52"/>
+      <w:bookmarkEnd w:id="53"/>
       <w:r>
         <w:t>P</w:t>
       </w:r>
       <w:r>
         <w:t>roject structure</w:t>
       </w:r>
-      <w:bookmarkEnd w:id="53"/>
+      <w:bookmarkEnd w:id="54"/>
     </w:p>
     <w:p>
       <w:pPr>
@@ -4176,13 +4208,13 @@
       <w:pPr>
         <w:pStyle w:val="Heading1"/>
       </w:pPr>
-      <w:bookmarkStart w:id="54" w:name="_Development"/>
-      <w:bookmarkStart w:id="55" w:name="_Toc519659705"/>
-      <w:bookmarkEnd w:id="54"/>
+      <w:bookmarkStart w:id="55" w:name="_Development"/>
+      <w:bookmarkStart w:id="56" w:name="_Toc519659705"/>
+      <w:bookmarkEnd w:id="55"/>
       <w:r>
         <w:t>Development</w:t>
       </w:r>
-      <w:bookmarkEnd w:id="55"/>
+      <w:bookmarkEnd w:id="56"/>
     </w:p>
     <w:p>
       <w:pPr>
@@ -7066,12 +7098,12 @@
       <w:pPr>
         <w:pStyle w:val="Heading1"/>
       </w:pPr>
-      <w:bookmarkStart w:id="56" w:name="_Making_3D_models"/>
-      <w:bookmarkStart w:id="57" w:name="_Toc516117027"/>
-      <w:bookmarkStart w:id="58" w:name="_Toc517055697"/>
-      <w:bookmarkStart w:id="59" w:name="_Toc517334343"/>
-      <w:bookmarkStart w:id="60" w:name="_Toc519659706"/>
-      <w:bookmarkEnd w:id="56"/>
+      <w:bookmarkStart w:id="57" w:name="_Making_3D_models"/>
+      <w:bookmarkStart w:id="58" w:name="_Toc516117027"/>
+      <w:bookmarkStart w:id="59" w:name="_Toc517055697"/>
+      <w:bookmarkStart w:id="60" w:name="_Toc517334343"/>
+      <w:bookmarkStart w:id="61" w:name="_Toc519659706"/>
+      <w:bookmarkEnd w:id="57"/>
       <w:r>
         <w:t xml:space="preserve">Making </w:t>
       </w:r>
@@ -7081,10 +7113,10 @@
       <w:r>
         <w:t>3D models</w:t>
       </w:r>
-      <w:bookmarkEnd w:id="57"/>
       <w:bookmarkEnd w:id="58"/>
       <w:bookmarkEnd w:id="59"/>
       <w:bookmarkEnd w:id="60"/>
+      <w:bookmarkEnd w:id="61"/>
     </w:p>
     <w:p>
       <w:pPr>
@@ -7155,7 +7187,7 @@
         </w:rPr>
         <w:t xml:space="preserve">ee </w:t>
       </w:r>
-      <w:hyperlink r:id="rId9" w:history="1">
+      <w:hyperlink r:id="rId10" w:history="1">
         <w:r>
           <w:rPr>
             <w:rStyle w:val="Hyperlink"/>
@@ -7303,7 +7335,7 @@
         </w:rPr>
         <w:t xml:space="preserve"> one of the countless tutorials online, like </w:t>
       </w:r>
-      <w:hyperlink r:id="rId10" w:history="1">
+      <w:hyperlink r:id="rId11" w:history="1">
         <w:r>
           <w:rPr>
             <w:rStyle w:val="Hyperlink"/>
@@ -7320,7 +7352,7 @@
         </w:rPr>
         <w:t xml:space="preserve"> or </w:t>
       </w:r>
-      <w:hyperlink r:id="rId11" w:history="1">
+      <w:hyperlink r:id="rId12" w:history="1">
         <w:r>
           <w:rPr>
             <w:rStyle w:val="Hyperlink"/>
@@ -7779,7 +7811,7 @@
         </w:rPr>
         <w:t xml:space="preserve">(from </w:t>
       </w:r>
-      <w:hyperlink r:id="rId12" w:history="1">
+      <w:hyperlink r:id="rId13" w:history="1">
         <w:r>
           <w:rPr>
             <w:rStyle w:val="Hyperlink"/>
@@ -10121,55 +10153,30 @@
         </w:rPr>
         <w:t>useful for videos where no alpha channel is present.</w:t>
       </w:r>
-      <w:r>
-        <w:rPr>
-          <w:rFonts w:asciiTheme="majorHAnsi" w:hAnsiTheme="majorHAnsi" w:cstheme="majorHAnsi"/>
-          <w:color w:val="FFFF00"/>
-        </w:rPr>
-        <w:t xml:space="preserve"> It is demonstrated in the </w:t>
-      </w:r>
-      <w:proofErr w:type="spellStart"/>
-      <w:r>
-        <w:rPr>
-          <w:rFonts w:asciiTheme="majorHAnsi" w:hAnsiTheme="majorHAnsi" w:cstheme="majorHAnsi"/>
-          <w:color w:val="FFFF00"/>
-        </w:rPr>
-        <w:t>VideoWithAlpha</w:t>
-      </w:r>
-      <w:proofErr w:type="spellEnd"/>
-      <w:r>
-        <w:rPr>
-          <w:rFonts w:asciiTheme="majorHAnsi" w:hAnsiTheme="majorHAnsi" w:cstheme="majorHAnsi"/>
-          <w:color w:val="FFFF00"/>
-        </w:rPr>
-        <w:t xml:space="preserve"> example.</w:t>
-      </w:r>
-    </w:p>
-    <w:p>
-      <w:pPr>
-        <w:autoSpaceDE w:val="0"/>
-        <w:autoSpaceDN w:val="0"/>
-        <w:adjustRightInd w:val="0"/>
-        <w:spacing w:after="0" w:line="240" w:lineRule="auto"/>
-        <w:rPr>
-          <w:rFonts w:asciiTheme="majorHAnsi" w:hAnsiTheme="majorHAnsi" w:cstheme="majorHAnsi"/>
-          <w:color w:val="FFFF00"/>
-        </w:rPr>
-      </w:pPr>
-    </w:p>
-    <w:p>
-      <w:pPr>
-        <w:autoSpaceDE w:val="0"/>
-        <w:autoSpaceDN w:val="0"/>
-        <w:adjustRightInd w:val="0"/>
-        <w:spacing w:after="0" w:line="240" w:lineRule="auto"/>
-        <w:rPr>
-          <w:rFonts w:asciiTheme="majorHAnsi" w:hAnsiTheme="majorHAnsi" w:cstheme="majorHAnsi"/>
-          <w:color w:val="FFFF00"/>
-        </w:rPr>
-      </w:pPr>
-      <w:bookmarkStart w:id="61" w:name="_GoBack"/>
-      <w:bookmarkEnd w:id="61"/>
+    </w:p>
+    <w:p>
+      <w:pPr>
+        <w:autoSpaceDE w:val="0"/>
+        <w:autoSpaceDN w:val="0"/>
+        <w:adjustRightInd w:val="0"/>
+        <w:spacing w:after="0" w:line="240" w:lineRule="auto"/>
+        <w:rPr>
+          <w:rFonts w:asciiTheme="majorHAnsi" w:hAnsiTheme="majorHAnsi" w:cstheme="majorHAnsi"/>
+          <w:color w:val="FFFF00"/>
+        </w:rPr>
+      </w:pPr>
+    </w:p>
+    <w:p>
+      <w:pPr>
+        <w:autoSpaceDE w:val="0"/>
+        <w:autoSpaceDN w:val="0"/>
+        <w:adjustRightInd w:val="0"/>
+        <w:spacing w:after="0" w:line="240" w:lineRule="auto"/>
+        <w:rPr>
+          <w:rFonts w:asciiTheme="majorHAnsi" w:hAnsiTheme="majorHAnsi" w:cstheme="majorHAnsi"/>
+          <w:color w:val="FFFF00"/>
+        </w:rPr>
+      </w:pPr>
       <w:r>
         <w:rPr>
           <w:rFonts w:asciiTheme="majorHAnsi" w:hAnsiTheme="majorHAnsi" w:cstheme="majorHAnsi"/>
@@ -11069,7 +11076,7 @@
         </w:rPr>
         <w:t xml:space="preserve">, see </w:t>
       </w:r>
-      <w:hyperlink r:id="rId13" w:history="1">
+      <w:hyperlink r:id="rId14" w:history="1">
         <w:r>
           <w:rPr>
             <w:rStyle w:val="Hyperlink"/>
@@ -21835,7 +21842,7 @@
 </file>
 
 <file path=customXml/itemProps1.xml><?xml version="1.0" encoding="utf-8"?>
-<ds:datastoreItem xmlns:ds="http://schemas.openxmlformats.org/officeDocument/2006/customXml" ds:itemID="{A6D856E0-23D2-4C29-84B6-D840ADE7C482}">
+<ds:datastoreItem xmlns:ds="http://schemas.openxmlformats.org/officeDocument/2006/customXml" ds:itemID="{DC8D4650-85CB-4179-A708-A78B1789122E}">
   <ds:schemaRefs>
     <ds:schemaRef ds:uri="http://schemas.openxmlformats.org/officeDocument/2006/bibliography"/>
   </ds:schemaRefs>

</xml_diff>

<commit_message>
doc updates bugfix: ray intersect test was missing intersects
</commit_message>
<xml_diff>
--- a/doc/Blotch3D.docx
+++ b/doc/Blotch3D.docx
@@ -3427,97 +3427,1853 @@
           <w:rFonts w:asciiTheme="majorHAnsi" w:hAnsiTheme="majorHAnsi" w:cstheme="majorHAnsi"/>
           <w:color w:val="FFFF00"/>
         </w:rPr>
-        <w:t>, be sure to also copy Blotch3D.xml so you still get the IntelliSen</w:t>
-      </w:r>
-      <w:bookmarkStart w:id="54" w:name="_GoBack"/>
+        <w:t>, be sure to also copy Blotch3D.xml so you still get the IntelliSense.</w:t>
+      </w:r>
+    </w:p>
+    <w:p>
+      <w:pPr>
+        <w:shd w:val="clear" w:color="auto" w:fill="000000" w:themeFill="text1"/>
+        <w:rPr>
+          <w:rFonts w:asciiTheme="majorHAnsi" w:hAnsiTheme="majorHAnsi" w:cstheme="majorHAnsi"/>
+          <w:color w:val="FFFF00"/>
+        </w:rPr>
+      </w:pPr>
+      <w:r>
+        <w:rPr>
+          <w:rFonts w:asciiTheme="majorHAnsi" w:hAnsiTheme="majorHAnsi" w:cstheme="majorHAnsi"/>
+          <w:color w:val="FFFF00"/>
+        </w:rPr>
+        <w:t>To distribute a program, deliver everything in your project’s output folder.</w:t>
+      </w:r>
+    </w:p>
+    <w:p>
+      <w:pPr>
+        <w:shd w:val="clear" w:color="auto" w:fill="000000" w:themeFill="text1"/>
+        <w:rPr>
+          <w:rFonts w:asciiTheme="majorHAnsi" w:hAnsiTheme="majorHAnsi" w:cstheme="majorHAnsi"/>
+          <w:color w:val="FFFF00"/>
+        </w:rPr>
+      </w:pPr>
+      <w:r>
+        <w:rPr>
+          <w:rFonts w:asciiTheme="majorHAnsi" w:hAnsiTheme="majorHAnsi" w:cstheme="majorHAnsi"/>
+          <w:color w:val="FFFF00"/>
+        </w:rPr>
+        <w:t xml:space="preserve">To create a project for another platform, generally you follow the same procedure described </w:t>
+      </w:r>
+      <w:r>
+        <w:rPr>
+          <w:rFonts w:asciiTheme="majorHAnsi" w:hAnsiTheme="majorHAnsi" w:cstheme="majorHAnsi"/>
+          <w:color w:val="FFFF00"/>
+        </w:rPr>
+        <w:t>here</w:t>
+      </w:r>
+      <w:r>
+        <w:rPr>
+          <w:rFonts w:asciiTheme="majorHAnsi" w:hAnsiTheme="majorHAnsi" w:cstheme="majorHAnsi"/>
+          <w:color w:val="FFFF00"/>
+        </w:rPr>
+        <w:t xml:space="preserve"> but you may need to </w:t>
+      </w:r>
+      <w:r>
+        <w:rPr>
+          <w:rFonts w:asciiTheme="majorHAnsi" w:hAnsiTheme="majorHAnsi" w:cstheme="majorHAnsi"/>
+          <w:color w:val="FFFF00"/>
+        </w:rPr>
+        <w:t>l</w:t>
+      </w:r>
+      <w:r>
+        <w:rPr>
+          <w:rFonts w:asciiTheme="majorHAnsi" w:hAnsiTheme="majorHAnsi" w:cstheme="majorHAnsi"/>
+          <w:color w:val="FFFF00"/>
+        </w:rPr>
+        <w:t xml:space="preserve">ook online for </w:t>
+      </w:r>
+      <w:proofErr w:type="gramStart"/>
+      <w:r>
+        <w:rPr>
+          <w:rFonts w:asciiTheme="majorHAnsi" w:hAnsiTheme="majorHAnsi" w:cstheme="majorHAnsi"/>
+          <w:color w:val="FFFF00"/>
+        </w:rPr>
+        <w:t xml:space="preserve">particular </w:t>
+      </w:r>
+      <w:r>
+        <w:rPr>
+          <w:rFonts w:asciiTheme="majorHAnsi" w:hAnsiTheme="majorHAnsi" w:cstheme="majorHAnsi"/>
+          <w:color w:val="FFFF00"/>
+        </w:rPr>
+        <w:t>instructions</w:t>
+      </w:r>
+      <w:proofErr w:type="gramEnd"/>
+      <w:r>
+        <w:rPr>
+          <w:rFonts w:asciiTheme="majorHAnsi" w:hAnsiTheme="majorHAnsi" w:cstheme="majorHAnsi"/>
+          <w:color w:val="FFFF00"/>
+        </w:rPr>
+        <w:t xml:space="preserve"> </w:t>
+      </w:r>
+      <w:r>
+        <w:rPr>
+          <w:rFonts w:asciiTheme="majorHAnsi" w:hAnsiTheme="majorHAnsi" w:cstheme="majorHAnsi"/>
+          <w:color w:val="FFFF00"/>
+        </w:rPr>
+        <w:t>on</w:t>
+      </w:r>
+      <w:r>
+        <w:rPr>
+          <w:rFonts w:asciiTheme="majorHAnsi" w:hAnsiTheme="majorHAnsi" w:cstheme="majorHAnsi"/>
+          <w:color w:val="FFFF00"/>
+        </w:rPr>
+        <w:t xml:space="preserve"> creating a </w:t>
+      </w:r>
+      <w:proofErr w:type="spellStart"/>
+      <w:r>
+        <w:rPr>
+          <w:rFonts w:asciiTheme="majorHAnsi" w:hAnsiTheme="majorHAnsi" w:cstheme="majorHAnsi"/>
+          <w:color w:val="FFFF00"/>
+        </w:rPr>
+        <w:t>MonoGame</w:t>
+      </w:r>
+      <w:proofErr w:type="spellEnd"/>
+      <w:r>
+        <w:rPr>
+          <w:rFonts w:asciiTheme="majorHAnsi" w:hAnsiTheme="majorHAnsi" w:cstheme="majorHAnsi"/>
+          <w:color w:val="FFFF00"/>
+        </w:rPr>
+        <w:t xml:space="preserve"> project</w:t>
+      </w:r>
+      <w:r>
+        <w:rPr>
+          <w:rFonts w:asciiTheme="majorHAnsi" w:hAnsiTheme="majorHAnsi" w:cstheme="majorHAnsi"/>
+          <w:color w:val="FFFF00"/>
+        </w:rPr>
+        <w:t xml:space="preserve"> for the target platform.</w:t>
+      </w:r>
+      <w:r>
+        <w:rPr>
+          <w:rFonts w:asciiTheme="majorHAnsi" w:hAnsiTheme="majorHAnsi" w:cstheme="majorHAnsi"/>
+          <w:color w:val="FFFF00"/>
+        </w:rPr>
+        <w:t xml:space="preserve"> And as always, the Blotch3D source project must be included in the solution or you must reference a binary of it that was built for the target platform. </w:t>
+      </w:r>
+    </w:p>
+    <w:p>
+      <w:pPr>
+        <w:pStyle w:val="Heading1"/>
+      </w:pPr>
+      <w:bookmarkStart w:id="54" w:name="_Development"/>
+      <w:bookmarkStart w:id="55" w:name="_Toc519659705"/>
       <w:bookmarkEnd w:id="54"/>
       <w:r>
-        <w:rPr>
-          <w:rFonts w:asciiTheme="majorHAnsi" w:hAnsiTheme="majorHAnsi" w:cstheme="majorHAnsi"/>
-          <w:color w:val="FFFF00"/>
-        </w:rPr>
-        <w:t>se.</w:t>
-      </w:r>
-    </w:p>
-    <w:p>
-      <w:pPr>
-        <w:shd w:val="clear" w:color="auto" w:fill="000000" w:themeFill="text1"/>
-        <w:rPr>
-          <w:rFonts w:asciiTheme="majorHAnsi" w:hAnsiTheme="majorHAnsi" w:cstheme="majorHAnsi"/>
-          <w:color w:val="FFFF00"/>
-        </w:rPr>
-      </w:pPr>
-      <w:r>
-        <w:rPr>
-          <w:rFonts w:asciiTheme="majorHAnsi" w:hAnsiTheme="majorHAnsi" w:cstheme="majorHAnsi"/>
-          <w:color w:val="FFFF00"/>
-        </w:rPr>
-        <w:t>To distribute a program, deliver</w:t>
-      </w:r>
-      <w:r>
-        <w:rPr>
-          <w:rFonts w:asciiTheme="majorHAnsi" w:hAnsiTheme="majorHAnsi" w:cstheme="majorHAnsi"/>
-          <w:color w:val="FFFF00"/>
-        </w:rPr>
-        <w:t xml:space="preserve"> everything in </w:t>
-      </w:r>
-      <w:r>
-        <w:rPr>
-          <w:rFonts w:asciiTheme="majorHAnsi" w:hAnsiTheme="majorHAnsi" w:cstheme="majorHAnsi"/>
-          <w:color w:val="FFFF00"/>
-        </w:rPr>
-        <w:t>your project’s</w:t>
-      </w:r>
-      <w:r>
-        <w:rPr>
-          <w:rFonts w:asciiTheme="majorHAnsi" w:hAnsiTheme="majorHAnsi" w:cstheme="majorHAnsi"/>
-          <w:color w:val="FFFF00"/>
-        </w:rPr>
-        <w:t xml:space="preserve"> output folder.</w:t>
-      </w:r>
-    </w:p>
-    <w:p>
-      <w:pPr>
-        <w:shd w:val="clear" w:color="auto" w:fill="000000" w:themeFill="text1"/>
-        <w:rPr>
-          <w:rFonts w:asciiTheme="majorHAnsi" w:hAnsiTheme="majorHAnsi" w:cstheme="majorHAnsi"/>
-          <w:color w:val="FFFF00"/>
-        </w:rPr>
-      </w:pPr>
-      <w:r>
-        <w:rPr>
-          <w:rFonts w:asciiTheme="majorHAnsi" w:hAnsiTheme="majorHAnsi" w:cstheme="majorHAnsi"/>
-          <w:color w:val="FFFF00"/>
-        </w:rPr>
-        <w:t xml:space="preserve">To create a project for another platform, generally you follow the same procedure described </w:t>
-      </w:r>
-      <w:r>
-        <w:rPr>
-          <w:rFonts w:asciiTheme="majorHAnsi" w:hAnsiTheme="majorHAnsi" w:cstheme="majorHAnsi"/>
-          <w:color w:val="FFFF00"/>
-        </w:rPr>
-        <w:t>here</w:t>
-      </w:r>
-      <w:r>
-        <w:rPr>
-          <w:rFonts w:asciiTheme="majorHAnsi" w:hAnsiTheme="majorHAnsi" w:cstheme="majorHAnsi"/>
-          <w:color w:val="FFFF00"/>
-        </w:rPr>
-        <w:t xml:space="preserve"> but you may need to </w:t>
-      </w:r>
-      <w:r>
-        <w:rPr>
-          <w:rFonts w:asciiTheme="majorHAnsi" w:hAnsiTheme="majorHAnsi" w:cstheme="majorHAnsi"/>
-          <w:color w:val="FFFF00"/>
-        </w:rPr>
-        <w:t>l</w:t>
-      </w:r>
-      <w:r>
-        <w:rPr>
-          <w:rFonts w:asciiTheme="majorHAnsi" w:hAnsiTheme="majorHAnsi" w:cstheme="majorHAnsi"/>
-          <w:color w:val="FFFF00"/>
-        </w:rPr>
-        <w:t xml:space="preserve">ook online for </w:t>
+        <w:t>Development</w:t>
+      </w:r>
+      <w:bookmarkEnd w:id="55"/>
+    </w:p>
+    <w:p>
+      <w:pPr>
+        <w:autoSpaceDE w:val="0"/>
+        <w:autoSpaceDN w:val="0"/>
+        <w:adjustRightInd w:val="0"/>
+        <w:spacing w:after="0" w:line="240" w:lineRule="auto"/>
+        <w:rPr>
+          <w:rFonts w:asciiTheme="majorHAnsi" w:hAnsiTheme="majorHAnsi" w:cstheme="majorHAnsi"/>
+          <w:color w:val="FFFF00"/>
+        </w:rPr>
+      </w:pPr>
+      <w:r>
+        <w:rPr>
+          <w:rFonts w:asciiTheme="majorHAnsi" w:hAnsiTheme="majorHAnsi" w:cstheme="majorHAnsi"/>
+          <w:color w:val="FFFF00"/>
+        </w:rPr>
+        <w:t>See the examples</w:t>
+      </w:r>
+      <w:r>
+        <w:rPr>
+          <w:rFonts w:asciiTheme="majorHAnsi" w:hAnsiTheme="majorHAnsi" w:cstheme="majorHAnsi"/>
+          <w:color w:val="FFFF00"/>
+        </w:rPr>
+        <w:t xml:space="preserve"> and their comments, starting with the basic example</w:t>
+      </w:r>
+      <w:r>
+        <w:rPr>
+          <w:rFonts w:asciiTheme="majorHAnsi" w:hAnsiTheme="majorHAnsi" w:cstheme="majorHAnsi"/>
+          <w:color w:val="FFFF00"/>
+        </w:rPr>
+        <w:t>.</w:t>
+      </w:r>
+    </w:p>
+    <w:p>
+      <w:pPr>
+        <w:autoSpaceDE w:val="0"/>
+        <w:autoSpaceDN w:val="0"/>
+        <w:adjustRightInd w:val="0"/>
+        <w:spacing w:after="0" w:line="240" w:lineRule="auto"/>
+        <w:rPr>
+          <w:rFonts w:asciiTheme="majorHAnsi" w:hAnsiTheme="majorHAnsi" w:cstheme="majorHAnsi"/>
+          <w:color w:val="FFFF00"/>
+        </w:rPr>
+      </w:pPr>
+    </w:p>
+    <w:p>
+      <w:pPr>
+        <w:autoSpaceDE w:val="0"/>
+        <w:autoSpaceDN w:val="0"/>
+        <w:adjustRightInd w:val="0"/>
+        <w:spacing w:after="0" w:line="240" w:lineRule="auto"/>
+        <w:rPr>
+          <w:rFonts w:asciiTheme="majorHAnsi" w:hAnsiTheme="majorHAnsi" w:cstheme="majorHAnsi"/>
+          <w:color w:val="FFFF00"/>
+        </w:rPr>
+      </w:pPr>
+      <w:r>
+        <w:rPr>
+          <w:rFonts w:asciiTheme="majorHAnsi" w:hAnsiTheme="majorHAnsi" w:cstheme="majorHAnsi"/>
+          <w:color w:val="FFFF00"/>
+        </w:rPr>
+        <w:t>To make a 3D window, y</w:t>
+      </w:r>
+      <w:r>
+        <w:rPr>
+          <w:rFonts w:asciiTheme="majorHAnsi" w:hAnsiTheme="majorHAnsi" w:cstheme="majorHAnsi"/>
+          <w:color w:val="FFFF00"/>
+        </w:rPr>
+        <w:t>ou must</w:t>
+      </w:r>
+      <w:r>
+        <w:rPr>
+          <w:rFonts w:asciiTheme="majorHAnsi" w:hAnsiTheme="majorHAnsi" w:cstheme="majorHAnsi"/>
+          <w:color w:val="FFFF00"/>
+        </w:rPr>
+        <w:t xml:space="preserve"> </w:t>
+      </w:r>
+      <w:r>
+        <w:rPr>
+          <w:rFonts w:asciiTheme="majorHAnsi" w:hAnsiTheme="majorHAnsi" w:cstheme="majorHAnsi"/>
+          <w:color w:val="FFFF00"/>
+        </w:rPr>
+        <w:t>derive</w:t>
+      </w:r>
+      <w:r>
+        <w:rPr>
+          <w:rFonts w:asciiTheme="majorHAnsi" w:hAnsiTheme="majorHAnsi" w:cstheme="majorHAnsi"/>
+          <w:color w:val="FFFF00"/>
+        </w:rPr>
+        <w:t xml:space="preserve"> a class</w:t>
+      </w:r>
+      <w:r>
+        <w:rPr>
+          <w:rFonts w:asciiTheme="majorHAnsi" w:hAnsiTheme="majorHAnsi" w:cstheme="majorHAnsi"/>
+          <w:color w:val="FFFF00"/>
+        </w:rPr>
+        <w:t xml:space="preserve"> from BlWindow3D</w:t>
+      </w:r>
+      <w:r>
+        <w:rPr>
+          <w:rFonts w:asciiTheme="majorHAnsi" w:hAnsiTheme="majorHAnsi" w:cstheme="majorHAnsi"/>
+          <w:color w:val="FFFF00"/>
+        </w:rPr>
+        <w:t xml:space="preserve"> and override the </w:t>
+      </w:r>
+      <w:r>
+        <w:rPr>
+          <w:rFonts w:asciiTheme="majorHAnsi" w:hAnsiTheme="majorHAnsi" w:cstheme="majorHAnsi"/>
+          <w:color w:val="FFFF00"/>
+        </w:rPr>
+        <w:t xml:space="preserve">Setup, </w:t>
+      </w:r>
+      <w:proofErr w:type="spellStart"/>
+      <w:r>
+        <w:rPr>
+          <w:rFonts w:asciiTheme="majorHAnsi" w:hAnsiTheme="majorHAnsi" w:cstheme="majorHAnsi"/>
+          <w:color w:val="FFFF00"/>
+        </w:rPr>
+        <w:t>FrameProc</w:t>
+      </w:r>
+      <w:proofErr w:type="spellEnd"/>
+      <w:r>
+        <w:rPr>
+          <w:rFonts w:asciiTheme="majorHAnsi" w:hAnsiTheme="majorHAnsi" w:cstheme="majorHAnsi"/>
+          <w:color w:val="FFFF00"/>
+        </w:rPr>
+        <w:t xml:space="preserve">, and </w:t>
+      </w:r>
+      <w:proofErr w:type="spellStart"/>
+      <w:r>
+        <w:rPr>
+          <w:rFonts w:asciiTheme="majorHAnsi" w:hAnsiTheme="majorHAnsi" w:cstheme="majorHAnsi"/>
+          <w:color w:val="FFFF00"/>
+        </w:rPr>
+        <w:t>FrameDraw</w:t>
+      </w:r>
+      <w:proofErr w:type="spellEnd"/>
+      <w:r>
+        <w:rPr>
+          <w:rFonts w:asciiTheme="majorHAnsi" w:hAnsiTheme="majorHAnsi" w:cstheme="majorHAnsi"/>
+          <w:color w:val="FFFF00"/>
+        </w:rPr>
+        <w:t xml:space="preserve"> methods</w:t>
+      </w:r>
+      <w:r>
+        <w:rPr>
+          <w:rFonts w:asciiTheme="majorHAnsi" w:hAnsiTheme="majorHAnsi" w:cstheme="majorHAnsi"/>
+          <w:color w:val="FFFF00"/>
+        </w:rPr>
+        <w:t>.</w:t>
+      </w:r>
+    </w:p>
+    <w:p>
+      <w:pPr>
+        <w:autoSpaceDE w:val="0"/>
+        <w:autoSpaceDN w:val="0"/>
+        <w:adjustRightInd w:val="0"/>
+        <w:spacing w:after="0" w:line="240" w:lineRule="auto"/>
+        <w:rPr>
+          <w:rFonts w:asciiTheme="majorHAnsi" w:hAnsiTheme="majorHAnsi" w:cstheme="majorHAnsi"/>
+          <w:color w:val="FFFF00"/>
+        </w:rPr>
+      </w:pPr>
+    </w:p>
+    <w:p>
+      <w:pPr>
+        <w:autoSpaceDE w:val="0"/>
+        <w:autoSpaceDN w:val="0"/>
+        <w:adjustRightInd w:val="0"/>
+        <w:spacing w:after="0" w:line="240" w:lineRule="auto"/>
+        <w:rPr>
+          <w:rFonts w:asciiTheme="majorHAnsi" w:hAnsiTheme="majorHAnsi" w:cstheme="majorHAnsi"/>
+          <w:color w:val="FFFF00"/>
+        </w:rPr>
+      </w:pPr>
+      <w:r>
+        <w:rPr>
+          <w:rFonts w:asciiTheme="majorHAnsi" w:hAnsiTheme="majorHAnsi" w:cstheme="majorHAnsi"/>
+          <w:color w:val="FFFF00"/>
+        </w:rPr>
+        <w:t xml:space="preserve">When </w:t>
+      </w:r>
+      <w:r>
+        <w:rPr>
+          <w:rFonts w:asciiTheme="majorHAnsi" w:hAnsiTheme="majorHAnsi" w:cstheme="majorHAnsi"/>
+          <w:color w:val="FFFF00"/>
+        </w:rPr>
+        <w:t xml:space="preserve">it comes time to </w:t>
+      </w:r>
+      <w:r>
+        <w:rPr>
+          <w:rFonts w:asciiTheme="majorHAnsi" w:hAnsiTheme="majorHAnsi" w:cstheme="majorHAnsi"/>
+          <w:color w:val="FFFF00"/>
+        </w:rPr>
+        <w:t>create</w:t>
+      </w:r>
+      <w:r>
+        <w:rPr>
+          <w:rFonts w:asciiTheme="majorHAnsi" w:hAnsiTheme="majorHAnsi" w:cstheme="majorHAnsi"/>
+          <w:color w:val="FFFF00"/>
+        </w:rPr>
+        <w:t xml:space="preserve"> the 3D window, you</w:t>
+      </w:r>
+      <w:r>
+        <w:rPr>
+          <w:rFonts w:asciiTheme="majorHAnsi" w:hAnsiTheme="majorHAnsi" w:cstheme="majorHAnsi"/>
+          <w:color w:val="FFFF00"/>
+        </w:rPr>
+        <w:t xml:space="preserve"> instantiate th</w:t>
+      </w:r>
+      <w:r>
+        <w:rPr>
+          <w:rFonts w:asciiTheme="majorHAnsi" w:hAnsiTheme="majorHAnsi" w:cstheme="majorHAnsi"/>
+          <w:color w:val="FFFF00"/>
+        </w:rPr>
+        <w:t>at</w:t>
+      </w:r>
+      <w:r>
+        <w:rPr>
+          <w:rFonts w:asciiTheme="majorHAnsi" w:hAnsiTheme="majorHAnsi" w:cstheme="majorHAnsi"/>
+          <w:color w:val="FFFF00"/>
+        </w:rPr>
+        <w:t xml:space="preserve"> class</w:t>
+      </w:r>
+      <w:r>
+        <w:rPr>
+          <w:rFonts w:asciiTheme="majorHAnsi" w:hAnsiTheme="majorHAnsi" w:cstheme="majorHAnsi"/>
+          <w:color w:val="FFFF00"/>
+        </w:rPr>
+        <w:t xml:space="preserve"> and</w:t>
+      </w:r>
+      <w:r>
+        <w:rPr>
+          <w:rFonts w:asciiTheme="majorHAnsi" w:hAnsiTheme="majorHAnsi" w:cstheme="majorHAnsi"/>
+          <w:color w:val="FFFF00"/>
+        </w:rPr>
+        <w:t xml:space="preserve"> call its “Run” method </w:t>
+      </w:r>
+      <w:r>
+        <w:rPr>
+          <w:rFonts w:asciiTheme="majorHAnsi" w:hAnsiTheme="majorHAnsi" w:cstheme="majorHAnsi"/>
+          <w:i/>
+          <w:color w:val="FFFF00"/>
+        </w:rPr>
+        <w:t>from the same thread</w:t>
+      </w:r>
+      <w:r>
+        <w:rPr>
+          <w:rFonts w:asciiTheme="majorHAnsi" w:hAnsiTheme="majorHAnsi" w:cstheme="majorHAnsi"/>
+          <w:i/>
+          <w:color w:val="FFFF00"/>
+        </w:rPr>
+        <w:t xml:space="preserve"> that instantiated it</w:t>
+      </w:r>
+      <w:r>
+        <w:rPr>
+          <w:rFonts w:asciiTheme="majorHAnsi" w:hAnsiTheme="majorHAnsi" w:cstheme="majorHAnsi"/>
+          <w:color w:val="FFFF00"/>
+        </w:rPr>
+        <w:t xml:space="preserve">. The Run method will call the </w:t>
+      </w:r>
+      <w:r>
+        <w:rPr>
+          <w:rFonts w:asciiTheme="majorHAnsi" w:hAnsiTheme="majorHAnsi" w:cstheme="majorHAnsi"/>
+          <w:color w:val="FFFF00"/>
+        </w:rPr>
+        <w:t xml:space="preserve">Setup, </w:t>
+      </w:r>
+      <w:proofErr w:type="spellStart"/>
+      <w:r>
+        <w:rPr>
+          <w:rFonts w:asciiTheme="majorHAnsi" w:hAnsiTheme="majorHAnsi" w:cstheme="majorHAnsi"/>
+          <w:color w:val="FFFF00"/>
+        </w:rPr>
+        <w:t>FrameProc</w:t>
+      </w:r>
+      <w:proofErr w:type="spellEnd"/>
+      <w:r>
+        <w:rPr>
+          <w:rFonts w:asciiTheme="majorHAnsi" w:hAnsiTheme="majorHAnsi" w:cstheme="majorHAnsi"/>
+          <w:color w:val="FFFF00"/>
+        </w:rPr>
+        <w:t xml:space="preserve">, and </w:t>
+      </w:r>
+      <w:proofErr w:type="spellStart"/>
+      <w:r>
+        <w:rPr>
+          <w:rFonts w:asciiTheme="majorHAnsi" w:hAnsiTheme="majorHAnsi" w:cstheme="majorHAnsi"/>
+          <w:color w:val="FFFF00"/>
+        </w:rPr>
+        <w:t>FrameDraw</w:t>
+      </w:r>
+      <w:proofErr w:type="spellEnd"/>
+      <w:r>
+        <w:rPr>
+          <w:rFonts w:asciiTheme="majorHAnsi" w:hAnsiTheme="majorHAnsi" w:cstheme="majorHAnsi"/>
+          <w:color w:val="FFFF00"/>
+        </w:rPr>
+        <w:t xml:space="preserve"> methods</w:t>
+      </w:r>
+      <w:r>
+        <w:rPr>
+          <w:rFonts w:asciiTheme="majorHAnsi" w:hAnsiTheme="majorHAnsi" w:cstheme="majorHAnsi"/>
+          <w:color w:val="FFFF00"/>
+        </w:rPr>
+        <w:t xml:space="preserve"> when appropriate (explained below)</w:t>
+      </w:r>
+      <w:r>
+        <w:rPr>
+          <w:rFonts w:asciiTheme="majorHAnsi" w:hAnsiTheme="majorHAnsi" w:cstheme="majorHAnsi"/>
+          <w:color w:val="FFFF00"/>
+        </w:rPr>
+        <w:t>, and not return until the window closes.</w:t>
+      </w:r>
+      <w:r>
+        <w:rPr>
+          <w:rFonts w:asciiTheme="majorHAnsi" w:hAnsiTheme="majorHAnsi" w:cstheme="majorHAnsi"/>
+          <w:color w:val="FFFF00"/>
+        </w:rPr>
+        <w:t xml:space="preserve"> (For this reason, you may want to </w:t>
+      </w:r>
+      <w:r>
+        <w:rPr>
+          <w:rFonts w:asciiTheme="majorHAnsi" w:hAnsiTheme="majorHAnsi" w:cstheme="majorHAnsi"/>
+          <w:color w:val="FFFF00"/>
+        </w:rPr>
+        <w:t>create the BlWindow</w:t>
+      </w:r>
+      <w:r>
+        <w:rPr>
+          <w:rFonts w:asciiTheme="majorHAnsi" w:hAnsiTheme="majorHAnsi" w:cstheme="majorHAnsi"/>
+          <w:color w:val="FFFF00"/>
+        </w:rPr>
+        <w:t>3D</w:t>
+      </w:r>
+      <w:r>
+        <w:rPr>
+          <w:rFonts w:asciiTheme="majorHAnsi" w:hAnsiTheme="majorHAnsi" w:cstheme="majorHAnsi"/>
+          <w:color w:val="FFFF00"/>
+        </w:rPr>
+        <w:t xml:space="preserve"> from </w:t>
+      </w:r>
+      <w:r>
+        <w:rPr>
+          <w:rFonts w:asciiTheme="majorHAnsi" w:hAnsiTheme="majorHAnsi" w:cstheme="majorHAnsi"/>
+          <w:color w:val="FFFF00"/>
+        </w:rPr>
+        <w:t xml:space="preserve">within </w:t>
+      </w:r>
+      <w:r>
+        <w:rPr>
+          <w:rFonts w:asciiTheme="majorHAnsi" w:hAnsiTheme="majorHAnsi" w:cstheme="majorHAnsi"/>
+          <w:color w:val="FFFF00"/>
+        </w:rPr>
+        <w:t>some other thread than the main thread so that the main thread can handle a GUI or whatever).</w:t>
+      </w:r>
+    </w:p>
+    <w:p>
+      <w:pPr>
+        <w:autoSpaceDE w:val="0"/>
+        <w:autoSpaceDN w:val="0"/>
+        <w:adjustRightInd w:val="0"/>
+        <w:spacing w:after="0" w:line="240" w:lineRule="auto"/>
+        <w:rPr>
+          <w:rFonts w:asciiTheme="majorHAnsi" w:hAnsiTheme="majorHAnsi" w:cstheme="majorHAnsi"/>
+          <w:color w:val="FFFF00"/>
+        </w:rPr>
+      </w:pPr>
+    </w:p>
+    <w:p>
+      <w:pPr>
+        <w:autoSpaceDE w:val="0"/>
+        <w:autoSpaceDN w:val="0"/>
+        <w:adjustRightInd w:val="0"/>
+        <w:spacing w:after="0" w:line="240" w:lineRule="auto"/>
+        <w:rPr>
+          <w:rFonts w:asciiTheme="majorHAnsi" w:hAnsiTheme="majorHAnsi" w:cstheme="majorHAnsi"/>
+          <w:color w:val="FFFF00"/>
+        </w:rPr>
+      </w:pPr>
+      <w:r>
+        <w:rPr>
+          <w:rFonts w:asciiTheme="majorHAnsi" w:hAnsiTheme="majorHAnsi" w:cstheme="majorHAnsi"/>
+          <w:color w:val="FFFF00"/>
+        </w:rPr>
+        <w:t>W</w:t>
+      </w:r>
+      <w:r>
+        <w:rPr>
+          <w:rFonts w:asciiTheme="majorHAnsi" w:hAnsiTheme="majorHAnsi" w:cstheme="majorHAnsi"/>
+          <w:color w:val="FFFF00"/>
+        </w:rPr>
+        <w:t xml:space="preserve">e will call </w:t>
+      </w:r>
+      <w:r>
+        <w:rPr>
+          <w:rFonts w:asciiTheme="majorHAnsi" w:hAnsiTheme="majorHAnsi" w:cstheme="majorHAnsi"/>
+          <w:color w:val="FFFF00"/>
+        </w:rPr>
+        <w:t xml:space="preserve">the </w:t>
+      </w:r>
+      <w:r>
+        <w:rPr>
+          <w:rFonts w:asciiTheme="majorHAnsi" w:hAnsiTheme="majorHAnsi" w:cstheme="majorHAnsi"/>
+          <w:color w:val="FFFF00"/>
+        </w:rPr>
+        <w:t xml:space="preserve">abovementioned thread the </w:t>
+      </w:r>
+      <w:r>
+        <w:rPr>
+          <w:rFonts w:asciiTheme="majorHAnsi" w:hAnsiTheme="majorHAnsi" w:cstheme="majorHAnsi"/>
+          <w:color w:val="FFFF00"/>
+        </w:rPr>
+        <w:t>“3D thread”.</w:t>
+      </w:r>
+    </w:p>
+    <w:p>
+      <w:pPr>
+        <w:autoSpaceDE w:val="0"/>
+        <w:autoSpaceDN w:val="0"/>
+        <w:adjustRightInd w:val="0"/>
+        <w:spacing w:after="0" w:line="240" w:lineRule="auto"/>
+        <w:rPr>
+          <w:rFonts w:asciiTheme="majorHAnsi" w:hAnsiTheme="majorHAnsi" w:cstheme="majorHAnsi"/>
+          <w:color w:val="FFFF00"/>
+        </w:rPr>
+      </w:pPr>
+    </w:p>
+    <w:p>
+      <w:pPr>
+        <w:autoSpaceDE w:val="0"/>
+        <w:autoSpaceDN w:val="0"/>
+        <w:adjustRightInd w:val="0"/>
+        <w:spacing w:after="0" w:line="240" w:lineRule="auto"/>
+        <w:rPr>
+          <w:rFonts w:asciiTheme="majorHAnsi" w:hAnsiTheme="majorHAnsi" w:cstheme="majorHAnsi"/>
+          <w:color w:val="FFFF00"/>
+        </w:rPr>
+      </w:pPr>
+      <w:r>
+        <w:rPr>
+          <w:rFonts w:asciiTheme="majorHAnsi" w:hAnsiTheme="majorHAnsi" w:cstheme="majorHAnsi"/>
+          <w:color w:val="FFFF00"/>
+        </w:rPr>
+        <w:t xml:space="preserve">All code that accesses 3D </w:t>
+      </w:r>
+      <w:r>
+        <w:rPr>
+          <w:rFonts w:asciiTheme="majorHAnsi" w:hAnsiTheme="majorHAnsi" w:cstheme="majorHAnsi"/>
+          <w:color w:val="FFFF00"/>
+        </w:rPr>
+        <w:t xml:space="preserve">hardware </w:t>
+      </w:r>
+      <w:r>
+        <w:rPr>
+          <w:rFonts w:asciiTheme="majorHAnsi" w:hAnsiTheme="majorHAnsi" w:cstheme="majorHAnsi"/>
+          <w:color w:val="FFFF00"/>
+        </w:rPr>
+        <w:t xml:space="preserve">resources must be </w:t>
+      </w:r>
+      <w:r>
+        <w:rPr>
+          <w:rFonts w:asciiTheme="majorHAnsi" w:hAnsiTheme="majorHAnsi" w:cstheme="majorHAnsi"/>
+          <w:color w:val="FFFF00"/>
+        </w:rPr>
+        <w:t>done in the 3D thread</w:t>
+      </w:r>
+      <w:r>
+        <w:rPr>
+          <w:rFonts w:asciiTheme="majorHAnsi" w:hAnsiTheme="majorHAnsi" w:cstheme="majorHAnsi"/>
+          <w:color w:val="FFFF00"/>
+        </w:rPr>
+        <w:t>, including code that creates and uses a</w:t>
+      </w:r>
+      <w:r>
+        <w:rPr>
+          <w:rFonts w:asciiTheme="majorHAnsi" w:hAnsiTheme="majorHAnsi" w:cstheme="majorHAnsi"/>
+          <w:color w:val="FFFF00"/>
+        </w:rPr>
+        <w:t xml:space="preserve">ll Blotch3D and </w:t>
+      </w:r>
+      <w:proofErr w:type="spellStart"/>
+      <w:r>
+        <w:rPr>
+          <w:rFonts w:asciiTheme="majorHAnsi" w:hAnsiTheme="majorHAnsi" w:cstheme="majorHAnsi"/>
+          <w:color w:val="FFFF00"/>
+        </w:rPr>
+        <w:t>MonoGame</w:t>
+      </w:r>
+      <w:proofErr w:type="spellEnd"/>
+      <w:r>
+        <w:rPr>
+          <w:rFonts w:asciiTheme="majorHAnsi" w:hAnsiTheme="majorHAnsi" w:cstheme="majorHAnsi"/>
+          <w:color w:val="FFFF00"/>
+        </w:rPr>
+        <w:t xml:space="preserve"> objects</w:t>
+      </w:r>
+      <w:r>
+        <w:rPr>
+          <w:rFonts w:asciiTheme="majorHAnsi" w:hAnsiTheme="majorHAnsi" w:cstheme="majorHAnsi"/>
+          <w:color w:val="FFFF00"/>
+        </w:rPr>
+        <w:t>. Note that th</w:t>
+      </w:r>
+      <w:r>
+        <w:rPr>
+          <w:rFonts w:asciiTheme="majorHAnsi" w:hAnsiTheme="majorHAnsi" w:cstheme="majorHAnsi"/>
+          <w:color w:val="FFFF00"/>
+        </w:rPr>
+        <w:t>is</w:t>
+      </w:r>
+      <w:r>
+        <w:rPr>
+          <w:rFonts w:asciiTheme="majorHAnsi" w:hAnsiTheme="majorHAnsi" w:cstheme="majorHAnsi"/>
+          <w:color w:val="FFFF00"/>
+        </w:rPr>
+        <w:t xml:space="preserve"> rule also applies to any code structure </w:t>
+      </w:r>
+      <w:r>
+        <w:rPr>
+          <w:rFonts w:asciiTheme="majorHAnsi" w:hAnsiTheme="majorHAnsi" w:cstheme="majorHAnsi"/>
+          <w:color w:val="FFFF00"/>
+        </w:rPr>
+        <w:t xml:space="preserve">(Parallel, </w:t>
+      </w:r>
+      <w:proofErr w:type="spellStart"/>
+      <w:r>
+        <w:rPr>
+          <w:rFonts w:asciiTheme="majorHAnsi" w:hAnsiTheme="majorHAnsi" w:cstheme="majorHAnsi"/>
+          <w:color w:val="FFFF00"/>
+        </w:rPr>
+        <w:t>async</w:t>
+      </w:r>
+      <w:proofErr w:type="spellEnd"/>
+      <w:r>
+        <w:rPr>
+          <w:rFonts w:asciiTheme="majorHAnsi" w:hAnsiTheme="majorHAnsi" w:cstheme="majorHAnsi"/>
+          <w:color w:val="FFFF00"/>
+        </w:rPr>
+        <w:t xml:space="preserve">, etc.) </w:t>
+      </w:r>
+      <w:r>
+        <w:rPr>
+          <w:rFonts w:asciiTheme="majorHAnsi" w:hAnsiTheme="majorHAnsi" w:cstheme="majorHAnsi"/>
+          <w:color w:val="FFFF00"/>
+        </w:rPr>
+        <w:t>that may internally use other threads, as well.</w:t>
+      </w:r>
+      <w:r>
+        <w:rPr>
+          <w:rFonts w:asciiTheme="majorHAnsi" w:hAnsiTheme="majorHAnsi" w:cstheme="majorHAnsi"/>
+          <w:color w:val="FFFF00"/>
+        </w:rPr>
+        <w:t xml:space="preserve"> This is necessary because certain 3D subsystems (OpenGL, DirectX, etc.) generally require that 3D resources be accessed by a single thread.</w:t>
+      </w:r>
+      <w:r>
+        <w:rPr>
+          <w:rFonts w:asciiTheme="majorHAnsi" w:hAnsiTheme="majorHAnsi" w:cstheme="majorHAnsi"/>
+          <w:color w:val="FFFF00"/>
+        </w:rPr>
+        <w:t xml:space="preserve"> Since </w:t>
+      </w:r>
+      <w:r>
+        <w:rPr>
+          <w:rFonts w:asciiTheme="majorHAnsi" w:hAnsiTheme="majorHAnsi" w:cstheme="majorHAnsi"/>
+          <w:color w:val="FFFF00"/>
+        </w:rPr>
+        <w:t xml:space="preserve">sometimes </w:t>
+      </w:r>
+      <w:r>
+        <w:rPr>
+          <w:rFonts w:asciiTheme="majorHAnsi" w:hAnsiTheme="majorHAnsi" w:cstheme="majorHAnsi"/>
+          <w:color w:val="FFFF00"/>
+        </w:rPr>
+        <w:t>it</w:t>
+      </w:r>
+      <w:r>
+        <w:rPr>
+          <w:rFonts w:asciiTheme="majorHAnsi" w:hAnsiTheme="majorHAnsi" w:cstheme="majorHAnsi"/>
+          <w:color w:val="FFFF00"/>
+        </w:rPr>
+        <w:t>’</w:t>
+      </w:r>
+      <w:r>
+        <w:rPr>
+          <w:rFonts w:asciiTheme="majorHAnsi" w:hAnsiTheme="majorHAnsi" w:cstheme="majorHAnsi"/>
+          <w:color w:val="FFFF00"/>
+        </w:rPr>
+        <w:t>s hard to know exactly what 3D task really does hit the 3D hardware, its best to assume all of them do</w:t>
+      </w:r>
+      <w:r>
+        <w:rPr>
+          <w:rFonts w:asciiTheme="majorHAnsi" w:hAnsiTheme="majorHAnsi" w:cstheme="majorHAnsi"/>
+          <w:color w:val="FFFF00"/>
+        </w:rPr>
+        <w:t xml:space="preserve"> (like creation and use of Blotch3D and </w:t>
+      </w:r>
+      <w:proofErr w:type="spellStart"/>
+      <w:r>
+        <w:rPr>
+          <w:rFonts w:asciiTheme="majorHAnsi" w:hAnsiTheme="majorHAnsi" w:cstheme="majorHAnsi"/>
+          <w:color w:val="FFFF00"/>
+        </w:rPr>
+        <w:t>MonoGame</w:t>
+      </w:r>
+      <w:proofErr w:type="spellEnd"/>
+      <w:r>
+        <w:rPr>
+          <w:rFonts w:asciiTheme="majorHAnsi" w:hAnsiTheme="majorHAnsi" w:cstheme="majorHAnsi"/>
+          <w:color w:val="FFFF00"/>
+        </w:rPr>
+        <w:t xml:space="preserve"> objects)</w:t>
+      </w:r>
+      <w:r>
+        <w:rPr>
+          <w:rFonts w:asciiTheme="majorHAnsi" w:hAnsiTheme="majorHAnsi" w:cstheme="majorHAnsi"/>
+          <w:color w:val="FFFF00"/>
+        </w:rPr>
+        <w:t xml:space="preserve">. </w:t>
+      </w:r>
+      <w:r>
+        <w:rPr>
+          <w:rFonts w:asciiTheme="majorHAnsi" w:hAnsiTheme="majorHAnsi" w:cstheme="majorHAnsi"/>
+          <w:color w:val="FFFF00"/>
+        </w:rPr>
+        <w:t>Even so, t</w:t>
+      </w:r>
+      <w:r>
+        <w:rPr>
+          <w:rFonts w:asciiTheme="majorHAnsi" w:hAnsiTheme="majorHAnsi" w:cstheme="majorHAnsi"/>
+          <w:color w:val="FFFF00"/>
+        </w:rPr>
+        <w:t>here are</w:t>
+      </w:r>
+      <w:r>
+        <w:rPr>
+          <w:rFonts w:asciiTheme="majorHAnsi" w:hAnsiTheme="majorHAnsi" w:cstheme="majorHAnsi"/>
+          <w:color w:val="FFFF00"/>
+        </w:rPr>
+        <w:t xml:space="preserve"> </w:t>
+      </w:r>
+      <w:r>
+        <w:rPr>
+          <w:rFonts w:asciiTheme="majorHAnsi" w:hAnsiTheme="majorHAnsi" w:cstheme="majorHAnsi"/>
+          <w:color w:val="FFFF00"/>
+        </w:rPr>
+        <w:t xml:space="preserve">some platform-specific exceptions, </w:t>
+      </w:r>
+      <w:r>
+        <w:rPr>
+          <w:rFonts w:asciiTheme="majorHAnsi" w:hAnsiTheme="majorHAnsi" w:cstheme="majorHAnsi"/>
+          <w:color w:val="FFFF00"/>
+        </w:rPr>
+        <w:t xml:space="preserve">but </w:t>
+      </w:r>
+      <w:proofErr w:type="spellStart"/>
+      <w:r>
+        <w:rPr>
+          <w:rFonts w:asciiTheme="majorHAnsi" w:hAnsiTheme="majorHAnsi" w:cstheme="majorHAnsi"/>
+          <w:color w:val="FFFF00"/>
+        </w:rPr>
+        <w:t>MonoGame</w:t>
+      </w:r>
+      <w:proofErr w:type="spellEnd"/>
+      <w:r>
+        <w:rPr>
+          <w:rFonts w:asciiTheme="majorHAnsi" w:hAnsiTheme="majorHAnsi" w:cstheme="majorHAnsi"/>
+          <w:color w:val="FFFF00"/>
+        </w:rPr>
+        <w:t xml:space="preserve"> does not use them.</w:t>
+      </w:r>
+    </w:p>
+    <w:p>
+      <w:pPr>
+        <w:autoSpaceDE w:val="0"/>
+        <w:autoSpaceDN w:val="0"/>
+        <w:adjustRightInd w:val="0"/>
+        <w:spacing w:after="0" w:line="240" w:lineRule="auto"/>
+        <w:rPr>
+          <w:rFonts w:asciiTheme="majorHAnsi" w:hAnsiTheme="majorHAnsi" w:cstheme="majorHAnsi"/>
+          <w:color w:val="FFFF00"/>
+        </w:rPr>
+      </w:pPr>
+    </w:p>
+    <w:p>
+      <w:pPr>
+        <w:autoSpaceDE w:val="0"/>
+        <w:autoSpaceDN w:val="0"/>
+        <w:adjustRightInd w:val="0"/>
+        <w:spacing w:after="0" w:line="240" w:lineRule="auto"/>
+        <w:rPr>
+          <w:rFonts w:asciiTheme="majorHAnsi" w:hAnsiTheme="majorHAnsi" w:cstheme="majorHAnsi"/>
+          <w:color w:val="FFFF00"/>
+        </w:rPr>
+      </w:pPr>
+      <w:r>
+        <w:rPr>
+          <w:rFonts w:asciiTheme="majorHAnsi" w:hAnsiTheme="majorHAnsi" w:cstheme="majorHAnsi"/>
+          <w:color w:val="FFFF00"/>
+        </w:rPr>
+        <w:t>Of course, t</w:t>
+      </w:r>
+      <w:r>
+        <w:rPr>
+          <w:rFonts w:asciiTheme="majorHAnsi" w:hAnsiTheme="majorHAnsi" w:cstheme="majorHAnsi"/>
+          <w:color w:val="FFFF00"/>
+        </w:rPr>
+        <w:t>his</w:t>
+      </w:r>
+      <w:r>
+        <w:rPr>
+          <w:rFonts w:asciiTheme="majorHAnsi" w:hAnsiTheme="majorHAnsi" w:cstheme="majorHAnsi"/>
+          <w:color w:val="FFFF00"/>
+        </w:rPr>
+        <w:t xml:space="preserve"> </w:t>
+      </w:r>
+      <w:r>
+        <w:rPr>
+          <w:rFonts w:asciiTheme="majorHAnsi" w:hAnsiTheme="majorHAnsi" w:cstheme="majorHAnsi"/>
+          <w:color w:val="FFFF00"/>
+        </w:rPr>
+        <w:t xml:space="preserve">pattern </w:t>
+      </w:r>
+      <w:r>
+        <w:rPr>
+          <w:rFonts w:asciiTheme="majorHAnsi" w:hAnsiTheme="majorHAnsi" w:cstheme="majorHAnsi"/>
+          <w:color w:val="FFFF00"/>
+        </w:rPr>
+        <w:t>and these rules are</w:t>
+      </w:r>
+      <w:r>
+        <w:rPr>
+          <w:rFonts w:asciiTheme="majorHAnsi" w:hAnsiTheme="majorHAnsi" w:cstheme="majorHAnsi"/>
+          <w:color w:val="FFFF00"/>
+        </w:rPr>
+        <w:t xml:space="preserve"> also </w:t>
+      </w:r>
+      <w:r>
+        <w:rPr>
+          <w:rFonts w:asciiTheme="majorHAnsi" w:hAnsiTheme="majorHAnsi" w:cstheme="majorHAnsi"/>
+          <w:color w:val="FFFF00"/>
+        </w:rPr>
+        <w:t xml:space="preserve">used </w:t>
+      </w:r>
+      <w:r>
+        <w:rPr>
+          <w:rFonts w:asciiTheme="majorHAnsi" w:hAnsiTheme="majorHAnsi" w:cstheme="majorHAnsi"/>
+          <w:color w:val="FFFF00"/>
+        </w:rPr>
+        <w:t>by</w:t>
+      </w:r>
+      <w:r>
+        <w:rPr>
+          <w:rFonts w:asciiTheme="majorHAnsi" w:hAnsiTheme="majorHAnsi" w:cstheme="majorHAnsi"/>
+          <w:color w:val="FFFF00"/>
+        </w:rPr>
+        <w:t xml:space="preserve"> </w:t>
+      </w:r>
+      <w:proofErr w:type="spellStart"/>
+      <w:r>
+        <w:rPr>
+          <w:rFonts w:asciiTheme="majorHAnsi" w:hAnsiTheme="majorHAnsi" w:cstheme="majorHAnsi"/>
+          <w:color w:val="FFFF00"/>
+        </w:rPr>
+        <w:t>MonoGame</w:t>
+      </w:r>
+      <w:proofErr w:type="spellEnd"/>
+      <w:r>
+        <w:rPr>
+          <w:rFonts w:asciiTheme="majorHAnsi" w:hAnsiTheme="majorHAnsi" w:cstheme="majorHAnsi"/>
+          <w:color w:val="FFFF00"/>
+        </w:rPr>
+        <w:t>.</w:t>
+      </w:r>
+      <w:r>
+        <w:rPr>
+          <w:rFonts w:asciiTheme="majorHAnsi" w:hAnsiTheme="majorHAnsi" w:cstheme="majorHAnsi"/>
+          <w:color w:val="FFFF00"/>
+        </w:rPr>
+        <w:t xml:space="preserve"> In fact, the BlWindow3D class inherits from </w:t>
+      </w:r>
+      <w:proofErr w:type="spellStart"/>
+      <w:r>
+        <w:rPr>
+          <w:rFonts w:asciiTheme="majorHAnsi" w:hAnsiTheme="majorHAnsi" w:cstheme="majorHAnsi"/>
+          <w:color w:val="FFFF00"/>
+        </w:rPr>
+        <w:t>MonoGame’s</w:t>
+      </w:r>
+      <w:proofErr w:type="spellEnd"/>
+      <w:r>
+        <w:rPr>
+          <w:rFonts w:asciiTheme="majorHAnsi" w:hAnsiTheme="majorHAnsi" w:cstheme="majorHAnsi"/>
+          <w:color w:val="FFFF00"/>
+        </w:rPr>
+        <w:t xml:space="preserve"> “Game” class.</w:t>
+      </w:r>
+      <w:r>
+        <w:rPr>
+          <w:rFonts w:asciiTheme="majorHAnsi" w:hAnsiTheme="majorHAnsi" w:cstheme="majorHAnsi"/>
+          <w:color w:val="FFFF00"/>
+        </w:rPr>
+        <w:t xml:space="preserve"> But instead of overriding </w:t>
+      </w:r>
+      <w:r>
+        <w:rPr>
+          <w:rFonts w:asciiTheme="majorHAnsi" w:hAnsiTheme="majorHAnsi" w:cstheme="majorHAnsi"/>
+          <w:color w:val="FFFF00"/>
+        </w:rPr>
+        <w:t xml:space="preserve">certain “Game” class methods, </w:t>
+      </w:r>
+      <w:r>
+        <w:rPr>
+          <w:rFonts w:asciiTheme="majorHAnsi" w:hAnsiTheme="majorHAnsi" w:cstheme="majorHAnsi"/>
+          <w:color w:val="FFFF00"/>
+        </w:rPr>
+        <w:t xml:space="preserve">you override </w:t>
+      </w:r>
+      <w:r>
+        <w:rPr>
+          <w:rFonts w:asciiTheme="majorHAnsi" w:hAnsiTheme="majorHAnsi" w:cstheme="majorHAnsi"/>
+          <w:color w:val="FFFF00"/>
+        </w:rPr>
+        <w:t xml:space="preserve">BlWindow3D’s </w:t>
+      </w:r>
+      <w:r>
+        <w:rPr>
+          <w:rFonts w:asciiTheme="majorHAnsi" w:hAnsiTheme="majorHAnsi" w:cstheme="majorHAnsi"/>
+          <w:color w:val="FFFF00"/>
+        </w:rPr>
+        <w:t xml:space="preserve">Setup, </w:t>
+      </w:r>
+      <w:proofErr w:type="spellStart"/>
+      <w:r>
+        <w:rPr>
+          <w:rFonts w:asciiTheme="majorHAnsi" w:hAnsiTheme="majorHAnsi" w:cstheme="majorHAnsi"/>
+          <w:color w:val="FFFF00"/>
+        </w:rPr>
+        <w:t>FrameProc</w:t>
+      </w:r>
+      <w:proofErr w:type="spellEnd"/>
+      <w:r>
+        <w:rPr>
+          <w:rFonts w:asciiTheme="majorHAnsi" w:hAnsiTheme="majorHAnsi" w:cstheme="majorHAnsi"/>
+          <w:color w:val="FFFF00"/>
+        </w:rPr>
+        <w:t xml:space="preserve">, and </w:t>
+      </w:r>
+      <w:proofErr w:type="spellStart"/>
+      <w:r>
+        <w:rPr>
+          <w:rFonts w:asciiTheme="majorHAnsi" w:hAnsiTheme="majorHAnsi" w:cstheme="majorHAnsi"/>
+          <w:color w:val="FFFF00"/>
+        </w:rPr>
+        <w:t>FrameDraw</w:t>
+      </w:r>
+      <w:proofErr w:type="spellEnd"/>
+      <w:r>
+        <w:rPr>
+          <w:rFonts w:asciiTheme="majorHAnsi" w:hAnsiTheme="majorHAnsi" w:cstheme="majorHAnsi"/>
+          <w:color w:val="FFFF00"/>
+        </w:rPr>
+        <w:t xml:space="preserve"> methods</w:t>
+      </w:r>
+      <w:r>
+        <w:rPr>
+          <w:rFonts w:asciiTheme="majorHAnsi" w:hAnsiTheme="majorHAnsi" w:cstheme="majorHAnsi"/>
+          <w:color w:val="FFFF00"/>
+        </w:rPr>
+        <w:t xml:space="preserve">. Other </w:t>
+      </w:r>
+      <w:r>
+        <w:rPr>
+          <w:rFonts w:asciiTheme="majorHAnsi" w:hAnsiTheme="majorHAnsi" w:cstheme="majorHAnsi"/>
+          <w:color w:val="FFFF00"/>
+        </w:rPr>
+        <w:t>“</w:t>
+      </w:r>
+      <w:r>
+        <w:rPr>
+          <w:rFonts w:asciiTheme="majorHAnsi" w:hAnsiTheme="majorHAnsi" w:cstheme="majorHAnsi"/>
+          <w:color w:val="FFFF00"/>
+        </w:rPr>
+        <w:t>Game</w:t>
+      </w:r>
+      <w:r>
+        <w:rPr>
+          <w:rFonts w:asciiTheme="majorHAnsi" w:hAnsiTheme="majorHAnsi" w:cstheme="majorHAnsi"/>
+          <w:color w:val="FFFF00"/>
+        </w:rPr>
+        <w:t>”</w:t>
+      </w:r>
+      <w:r>
+        <w:rPr>
+          <w:rFonts w:asciiTheme="majorHAnsi" w:hAnsiTheme="majorHAnsi" w:cstheme="majorHAnsi"/>
+          <w:color w:val="FFFF00"/>
+        </w:rPr>
+        <w:t xml:space="preserve"> class methods and events can still be overridden, </w:t>
+      </w:r>
+      <w:r>
+        <w:rPr>
+          <w:rFonts w:asciiTheme="majorHAnsi" w:hAnsiTheme="majorHAnsi" w:cstheme="majorHAnsi"/>
+          <w:color w:val="FFFF00"/>
+        </w:rPr>
+        <w:t>if needed</w:t>
+      </w:r>
+      <w:r>
+        <w:rPr>
+          <w:rFonts w:asciiTheme="majorHAnsi" w:hAnsiTheme="majorHAnsi" w:cstheme="majorHAnsi"/>
+          <w:color w:val="FFFF00"/>
+        </w:rPr>
+        <w:t>.</w:t>
+      </w:r>
+    </w:p>
+    <w:p>
+      <w:pPr>
+        <w:autoSpaceDE w:val="0"/>
+        <w:autoSpaceDN w:val="0"/>
+        <w:adjustRightInd w:val="0"/>
+        <w:spacing w:after="0" w:line="240" w:lineRule="auto"/>
+        <w:rPr>
+          <w:rFonts w:asciiTheme="majorHAnsi" w:hAnsiTheme="majorHAnsi" w:cstheme="majorHAnsi"/>
+          <w:color w:val="FFFF00"/>
+        </w:rPr>
+      </w:pPr>
+    </w:p>
+    <w:p>
+      <w:pPr>
+        <w:autoSpaceDE w:val="0"/>
+        <w:autoSpaceDN w:val="0"/>
+        <w:adjustRightInd w:val="0"/>
+        <w:spacing w:after="0" w:line="240" w:lineRule="auto"/>
+        <w:rPr>
+          <w:rFonts w:asciiTheme="majorHAnsi" w:hAnsiTheme="majorHAnsi" w:cstheme="majorHAnsi"/>
+          <w:color w:val="FFFF00"/>
+        </w:rPr>
+      </w:pPr>
+      <w:r>
+        <w:rPr>
+          <w:rFonts w:asciiTheme="majorHAnsi" w:hAnsiTheme="majorHAnsi" w:cstheme="majorHAnsi"/>
+          <w:color w:val="FFFF00"/>
+        </w:rPr>
+        <w:t xml:space="preserve">The </w:t>
+      </w:r>
+      <w:r>
+        <w:rPr>
+          <w:rFonts w:asciiTheme="majorHAnsi" w:hAnsiTheme="majorHAnsi" w:cstheme="majorHAnsi"/>
+          <w:color w:val="FFFF00"/>
+        </w:rPr>
+        <w:t xml:space="preserve">Setup, </w:t>
+      </w:r>
+      <w:proofErr w:type="spellStart"/>
+      <w:r>
+        <w:rPr>
+          <w:rFonts w:asciiTheme="majorHAnsi" w:hAnsiTheme="majorHAnsi" w:cstheme="majorHAnsi"/>
+          <w:color w:val="FFFF00"/>
+        </w:rPr>
+        <w:t>FrameProc</w:t>
+      </w:r>
+      <w:proofErr w:type="spellEnd"/>
+      <w:r>
+        <w:rPr>
+          <w:rFonts w:asciiTheme="majorHAnsi" w:hAnsiTheme="majorHAnsi" w:cstheme="majorHAnsi"/>
+          <w:color w:val="FFFF00"/>
+        </w:rPr>
+        <w:t xml:space="preserve">, and </w:t>
+      </w:r>
+      <w:proofErr w:type="spellStart"/>
+      <w:r>
+        <w:rPr>
+          <w:rFonts w:asciiTheme="majorHAnsi" w:hAnsiTheme="majorHAnsi" w:cstheme="majorHAnsi"/>
+          <w:color w:val="FFFF00"/>
+        </w:rPr>
+        <w:t>FrameDraw</w:t>
+      </w:r>
+      <w:proofErr w:type="spellEnd"/>
+      <w:r>
+        <w:rPr>
+          <w:rFonts w:asciiTheme="majorHAnsi" w:hAnsiTheme="majorHAnsi" w:cstheme="majorHAnsi"/>
+          <w:color w:val="FFFF00"/>
+        </w:rPr>
+        <w:t xml:space="preserve"> methods are </w:t>
+      </w:r>
+      <w:r>
+        <w:rPr>
+          <w:rFonts w:asciiTheme="majorHAnsi" w:hAnsiTheme="majorHAnsi" w:cstheme="majorHAnsi"/>
+          <w:color w:val="FFFF00"/>
+        </w:rPr>
+        <w:t xml:space="preserve">called by the 3D thread </w:t>
+      </w:r>
+      <w:r>
+        <w:rPr>
+          <w:rFonts w:asciiTheme="majorHAnsi" w:hAnsiTheme="majorHAnsi" w:cstheme="majorHAnsi"/>
+          <w:color w:val="FFFF00"/>
+        </w:rPr>
+        <w:t>as follows:</w:t>
+      </w:r>
+    </w:p>
+    <w:p>
+      <w:pPr>
+        <w:autoSpaceDE w:val="0"/>
+        <w:autoSpaceDN w:val="0"/>
+        <w:adjustRightInd w:val="0"/>
+        <w:spacing w:after="0" w:line="240" w:lineRule="auto"/>
+        <w:rPr>
+          <w:rFonts w:asciiTheme="majorHAnsi" w:hAnsiTheme="majorHAnsi" w:cstheme="majorHAnsi"/>
+          <w:color w:val="FFFF00"/>
+        </w:rPr>
+      </w:pPr>
+    </w:p>
+    <w:p>
+      <w:pPr>
+        <w:autoSpaceDE w:val="0"/>
+        <w:autoSpaceDN w:val="0"/>
+        <w:adjustRightInd w:val="0"/>
+        <w:spacing w:after="0" w:line="240" w:lineRule="auto"/>
+        <w:rPr>
+          <w:rFonts w:asciiTheme="majorHAnsi" w:hAnsiTheme="majorHAnsi" w:cstheme="majorHAnsi"/>
+          <w:color w:val="FFFF00"/>
+        </w:rPr>
+      </w:pPr>
+      <w:r>
+        <w:rPr>
+          <w:rFonts w:asciiTheme="majorHAnsi" w:hAnsiTheme="majorHAnsi" w:cstheme="majorHAnsi"/>
+          <w:color w:val="FFFF00"/>
+        </w:rPr>
+        <w:t xml:space="preserve">The Setup method </w:t>
+      </w:r>
+      <w:r>
+        <w:rPr>
+          <w:rFonts w:asciiTheme="majorHAnsi" w:hAnsiTheme="majorHAnsi" w:cstheme="majorHAnsi"/>
+          <w:color w:val="FFFF00"/>
+        </w:rPr>
+        <w:t xml:space="preserve">is called by the 3D thread </w:t>
+      </w:r>
+      <w:r>
+        <w:rPr>
+          <w:rFonts w:asciiTheme="majorHAnsi" w:hAnsiTheme="majorHAnsi" w:cstheme="majorHAnsi"/>
+          <w:color w:val="FFFF00"/>
+        </w:rPr>
+        <w:t xml:space="preserve">exactly </w:t>
+      </w:r>
+      <w:r>
+        <w:rPr>
+          <w:rFonts w:asciiTheme="majorHAnsi" w:hAnsiTheme="majorHAnsi" w:cstheme="majorHAnsi"/>
+          <w:color w:val="FFFF00"/>
+        </w:rPr>
+        <w:t>once at the beginning.</w:t>
+      </w:r>
+      <w:r>
+        <w:rPr>
+          <w:rFonts w:asciiTheme="majorHAnsi" w:hAnsiTheme="majorHAnsi" w:cstheme="majorHAnsi"/>
+          <w:color w:val="FFFF00"/>
+        </w:rPr>
+        <w:t xml:space="preserve"> You </w:t>
+      </w:r>
+      <w:r>
+        <w:rPr>
+          <w:rFonts w:asciiTheme="majorHAnsi" w:hAnsiTheme="majorHAnsi" w:cstheme="majorHAnsi"/>
+          <w:color w:val="FFFF00"/>
+        </w:rPr>
+        <w:t>might</w:t>
+      </w:r>
+      <w:r>
+        <w:rPr>
+          <w:rFonts w:asciiTheme="majorHAnsi" w:hAnsiTheme="majorHAnsi" w:cstheme="majorHAnsi"/>
+          <w:color w:val="FFFF00"/>
+        </w:rPr>
+        <w:t xml:space="preserve"> put time-consuming initialization </w:t>
+      </w:r>
+      <w:r>
+        <w:rPr>
+          <w:rFonts w:asciiTheme="majorHAnsi" w:hAnsiTheme="majorHAnsi" w:cstheme="majorHAnsi"/>
+          <w:color w:val="FFFF00"/>
+        </w:rPr>
+        <w:t>of persistent things</w:t>
+      </w:r>
+      <w:r>
+        <w:rPr>
+          <w:rFonts w:asciiTheme="majorHAnsi" w:hAnsiTheme="majorHAnsi" w:cstheme="majorHAnsi"/>
+          <w:color w:val="FFFF00"/>
+        </w:rPr>
+        <w:t xml:space="preserve"> </w:t>
+      </w:r>
+      <w:r>
+        <w:rPr>
+          <w:rFonts w:asciiTheme="majorHAnsi" w:hAnsiTheme="majorHAnsi" w:cstheme="majorHAnsi"/>
+          <w:color w:val="FFFF00"/>
+        </w:rPr>
+        <w:t xml:space="preserve">in </w:t>
+      </w:r>
+      <w:r>
+        <w:rPr>
+          <w:rFonts w:asciiTheme="majorHAnsi" w:hAnsiTheme="majorHAnsi" w:cstheme="majorHAnsi"/>
+          <w:color w:val="FFFF00"/>
+        </w:rPr>
+        <w:t>there like</w:t>
+      </w:r>
+      <w:r>
+        <w:rPr>
+          <w:rFonts w:asciiTheme="majorHAnsi" w:hAnsiTheme="majorHAnsi" w:cstheme="majorHAnsi"/>
+          <w:color w:val="FFFF00"/>
+        </w:rPr>
+        <w:t xml:space="preserve"> the</w:t>
+      </w:r>
+      <w:r>
+        <w:rPr>
+          <w:rFonts w:asciiTheme="majorHAnsi" w:hAnsiTheme="majorHAnsi" w:cstheme="majorHAnsi"/>
+          <w:color w:val="FFFF00"/>
+        </w:rPr>
+        <w:t xml:space="preserve"> loading </w:t>
+      </w:r>
+      <w:r>
+        <w:rPr>
+          <w:rFonts w:asciiTheme="majorHAnsi" w:hAnsiTheme="majorHAnsi" w:cstheme="majorHAnsi"/>
+          <w:color w:val="FFFF00"/>
+        </w:rPr>
+        <w:t xml:space="preserve">and initialization </w:t>
+      </w:r>
+      <w:r>
+        <w:rPr>
+          <w:rFonts w:asciiTheme="majorHAnsi" w:hAnsiTheme="majorHAnsi" w:cstheme="majorHAnsi"/>
+          <w:color w:val="FFFF00"/>
+        </w:rPr>
+        <w:t xml:space="preserve">of </w:t>
+      </w:r>
+      <w:r>
+        <w:rPr>
+          <w:rFonts w:asciiTheme="majorHAnsi" w:hAnsiTheme="majorHAnsi" w:cstheme="majorHAnsi"/>
+          <w:color w:val="FFFF00"/>
+        </w:rPr>
+        <w:t>persistent</w:t>
+      </w:r>
+      <w:r>
+        <w:rPr>
+          <w:rFonts w:asciiTheme="majorHAnsi" w:hAnsiTheme="majorHAnsi" w:cstheme="majorHAnsi"/>
+          <w:color w:val="FFFF00"/>
+        </w:rPr>
+        <w:t xml:space="preserve"> content</w:t>
+      </w:r>
+      <w:r>
+        <w:rPr>
+          <w:rFonts w:asciiTheme="majorHAnsi" w:hAnsiTheme="majorHAnsi" w:cstheme="majorHAnsi"/>
+          <w:color w:val="FFFF00"/>
+        </w:rPr>
+        <w:t xml:space="preserve"> (</w:t>
+      </w:r>
+      <w:r>
+        <w:rPr>
+          <w:rFonts w:asciiTheme="majorHAnsi" w:hAnsiTheme="majorHAnsi" w:cstheme="majorHAnsi"/>
+          <w:color w:val="FFFF00"/>
+        </w:rPr>
+        <w:t xml:space="preserve">sprite </w:t>
+      </w:r>
+      <w:r>
+        <w:rPr>
+          <w:rFonts w:asciiTheme="majorHAnsi" w:hAnsiTheme="majorHAnsi" w:cstheme="majorHAnsi"/>
+          <w:color w:val="FFFF00"/>
+        </w:rPr>
+        <w:t>models, fonts,</w:t>
+      </w:r>
+      <w:r>
+        <w:rPr>
+          <w:rFonts w:asciiTheme="majorHAnsi" w:hAnsiTheme="majorHAnsi" w:cstheme="majorHAnsi"/>
+          <w:color w:val="FFFF00"/>
+        </w:rPr>
+        <w:t xml:space="preserve"> </w:t>
+      </w:r>
+      <w:proofErr w:type="spellStart"/>
+      <w:r>
+        <w:rPr>
+          <w:rFonts w:asciiTheme="majorHAnsi" w:hAnsiTheme="majorHAnsi" w:cstheme="majorHAnsi"/>
+          <w:color w:val="FFFF00"/>
+        </w:rPr>
+        <w:t>BlSprites</w:t>
+      </w:r>
+      <w:proofErr w:type="spellEnd"/>
+      <w:r>
+        <w:rPr>
+          <w:rFonts w:asciiTheme="majorHAnsi" w:hAnsiTheme="majorHAnsi" w:cstheme="majorHAnsi"/>
+          <w:color w:val="FFFF00"/>
+        </w:rPr>
+        <w:t>,</w:t>
+      </w:r>
+      <w:r>
+        <w:rPr>
+          <w:rFonts w:asciiTheme="majorHAnsi" w:hAnsiTheme="majorHAnsi" w:cstheme="majorHAnsi"/>
+          <w:color w:val="FFFF00"/>
+        </w:rPr>
+        <w:t xml:space="preserve"> etc.)</w:t>
+      </w:r>
+      <w:r>
+        <w:rPr>
+          <w:rFonts w:asciiTheme="majorHAnsi" w:hAnsiTheme="majorHAnsi" w:cstheme="majorHAnsi"/>
+          <w:color w:val="FFFF00"/>
+        </w:rPr>
+        <w:t>.</w:t>
+      </w:r>
+    </w:p>
+    <w:p>
+      <w:pPr>
+        <w:autoSpaceDE w:val="0"/>
+        <w:autoSpaceDN w:val="0"/>
+        <w:adjustRightInd w:val="0"/>
+        <w:spacing w:after="0" w:line="240" w:lineRule="auto"/>
+        <w:rPr>
+          <w:rFonts w:asciiTheme="majorHAnsi" w:hAnsiTheme="majorHAnsi" w:cstheme="majorHAnsi"/>
+          <w:color w:val="FFFF00"/>
+        </w:rPr>
+      </w:pPr>
+    </w:p>
+    <w:p>
+      <w:pPr>
+        <w:autoSpaceDE w:val="0"/>
+        <w:autoSpaceDN w:val="0"/>
+        <w:adjustRightInd w:val="0"/>
+        <w:spacing w:after="0" w:line="240" w:lineRule="auto"/>
+        <w:rPr>
+          <w:rFonts w:asciiTheme="majorHAnsi" w:hAnsiTheme="majorHAnsi" w:cstheme="majorHAnsi"/>
+          <w:color w:val="FFFF00"/>
+        </w:rPr>
+      </w:pPr>
+      <w:r>
+        <w:rPr>
+          <w:rFonts w:asciiTheme="majorHAnsi" w:hAnsiTheme="majorHAnsi" w:cstheme="majorHAnsi"/>
+          <w:color w:val="FFFF00"/>
+        </w:rPr>
+        <w:t xml:space="preserve">The </w:t>
+      </w:r>
+      <w:proofErr w:type="spellStart"/>
+      <w:r>
+        <w:rPr>
+          <w:rFonts w:asciiTheme="majorHAnsi" w:hAnsiTheme="majorHAnsi" w:cstheme="majorHAnsi"/>
+          <w:color w:val="FFFF00"/>
+        </w:rPr>
+        <w:t>FrameProc</w:t>
+      </w:r>
+      <w:proofErr w:type="spellEnd"/>
+      <w:r>
+        <w:rPr>
+          <w:rFonts w:asciiTheme="majorHAnsi" w:hAnsiTheme="majorHAnsi" w:cstheme="majorHAnsi"/>
+          <w:color w:val="FFFF00"/>
+        </w:rPr>
+        <w:t xml:space="preserve"> </w:t>
+      </w:r>
+      <w:r>
+        <w:rPr>
+          <w:rFonts w:asciiTheme="majorHAnsi" w:hAnsiTheme="majorHAnsi" w:cstheme="majorHAnsi"/>
+          <w:color w:val="FFFF00"/>
+        </w:rPr>
+        <w:t>method</w:t>
+      </w:r>
+      <w:r>
+        <w:rPr>
+          <w:rFonts w:asciiTheme="majorHAnsi" w:hAnsiTheme="majorHAnsi" w:cstheme="majorHAnsi"/>
+          <w:color w:val="FFFF00"/>
+        </w:rPr>
+        <w:t xml:space="preserve"> is called by the 3D thread </w:t>
+      </w:r>
+      <w:r>
+        <w:rPr>
+          <w:rFonts w:asciiTheme="majorHAnsi" w:hAnsiTheme="majorHAnsi" w:cstheme="majorHAnsi"/>
+          <w:color w:val="FFFF00"/>
+        </w:rPr>
+        <w:t xml:space="preserve">once </w:t>
+      </w:r>
+      <w:r>
+        <w:rPr>
+          <w:rFonts w:asciiTheme="majorHAnsi" w:hAnsiTheme="majorHAnsi" w:cstheme="majorHAnsi"/>
+          <w:color w:val="FFFF00"/>
+        </w:rPr>
+        <w:t>every</w:t>
+      </w:r>
+      <w:r>
+        <w:rPr>
+          <w:rFonts w:asciiTheme="majorHAnsi" w:hAnsiTheme="majorHAnsi" w:cstheme="majorHAnsi"/>
+          <w:color w:val="FFFF00"/>
+        </w:rPr>
+        <w:t xml:space="preserve"> frame</w:t>
+      </w:r>
+      <w:r>
+        <w:rPr>
+          <w:rFonts w:asciiTheme="majorHAnsi" w:hAnsiTheme="majorHAnsi" w:cstheme="majorHAnsi"/>
+          <w:color w:val="FFFF00"/>
+        </w:rPr>
+        <w:t xml:space="preserve">. </w:t>
+      </w:r>
+      <w:r>
+        <w:rPr>
+          <w:rFonts w:asciiTheme="majorHAnsi" w:hAnsiTheme="majorHAnsi" w:cstheme="majorHAnsi"/>
+          <w:color w:val="FFFF00"/>
+        </w:rPr>
+        <w:t xml:space="preserve">For single-threaded applications this is </w:t>
+      </w:r>
+      <w:r>
+        <w:rPr>
+          <w:rFonts w:asciiTheme="majorHAnsi" w:hAnsiTheme="majorHAnsi" w:cstheme="majorHAnsi"/>
+          <w:color w:val="FFFF00"/>
+        </w:rPr>
+        <w:t xml:space="preserve">typically </w:t>
+      </w:r>
+      <w:r>
+        <w:rPr>
+          <w:rFonts w:asciiTheme="majorHAnsi" w:hAnsiTheme="majorHAnsi" w:cstheme="majorHAnsi"/>
+          <w:color w:val="FFFF00"/>
+        </w:rPr>
+        <w:t xml:space="preserve">where </w:t>
+      </w:r>
+      <w:r>
+        <w:rPr>
+          <w:rFonts w:asciiTheme="majorHAnsi" w:hAnsiTheme="majorHAnsi" w:cstheme="majorHAnsi"/>
+          <w:color w:val="FFFF00"/>
+        </w:rPr>
+        <w:t>the bulk of</w:t>
+      </w:r>
+      <w:r>
+        <w:rPr>
+          <w:rFonts w:asciiTheme="majorHAnsi" w:hAnsiTheme="majorHAnsi" w:cstheme="majorHAnsi"/>
+          <w:color w:val="FFFF00"/>
+        </w:rPr>
+        <w:t xml:space="preserve"> application code resides, except the actual drawing code. For multi-threaded applications, this is </w:t>
+      </w:r>
+      <w:r>
+        <w:rPr>
+          <w:rFonts w:asciiTheme="majorHAnsi" w:hAnsiTheme="majorHAnsi" w:cstheme="majorHAnsi"/>
+          <w:color w:val="FFFF00"/>
+        </w:rPr>
+        <w:t xml:space="preserve">typically </w:t>
+      </w:r>
+      <w:r>
+        <w:rPr>
+          <w:rFonts w:asciiTheme="majorHAnsi" w:hAnsiTheme="majorHAnsi" w:cstheme="majorHAnsi"/>
+          <w:color w:val="FFFF00"/>
+        </w:rPr>
+        <w:t>where all application code resides that does anything with 3D resources</w:t>
+      </w:r>
+      <w:r>
+        <w:rPr>
+          <w:rFonts w:asciiTheme="majorHAnsi" w:hAnsiTheme="majorHAnsi" w:cstheme="majorHAnsi"/>
+          <w:color w:val="FFFF00"/>
+        </w:rPr>
+        <w:t>, except the actual drawing code</w:t>
+      </w:r>
+      <w:r>
+        <w:rPr>
+          <w:rFonts w:asciiTheme="majorHAnsi" w:hAnsiTheme="majorHAnsi" w:cstheme="majorHAnsi"/>
+          <w:color w:val="FFFF00"/>
+        </w:rPr>
+        <w:t>.</w:t>
+      </w:r>
+      <w:r>
+        <w:rPr>
+          <w:rFonts w:asciiTheme="majorHAnsi" w:hAnsiTheme="majorHAnsi" w:cstheme="majorHAnsi"/>
+          <w:color w:val="FFFF00"/>
+        </w:rPr>
+        <w:t xml:space="preserve"> </w:t>
+      </w:r>
+      <w:r>
+        <w:rPr>
+          <w:rFonts w:asciiTheme="majorHAnsi" w:hAnsiTheme="majorHAnsi" w:cstheme="majorHAnsi"/>
+          <w:color w:val="FFFF00"/>
+        </w:rPr>
+        <w:t>(</w:t>
+      </w:r>
+      <w:r>
+        <w:rPr>
+          <w:rFonts w:asciiTheme="majorHAnsi" w:hAnsiTheme="majorHAnsi" w:cstheme="majorHAnsi"/>
+          <w:color w:val="FFFF00"/>
+        </w:rPr>
+        <w:t>Note: You can also pass a</w:t>
+      </w:r>
+      <w:r>
+        <w:rPr>
+          <w:rFonts w:asciiTheme="majorHAnsi" w:hAnsiTheme="majorHAnsi" w:cstheme="majorHAnsi"/>
+          <w:color w:val="FFFF00"/>
+        </w:rPr>
+        <w:t xml:space="preserve"> </w:t>
+      </w:r>
+      <w:r>
+        <w:rPr>
+          <w:rFonts w:asciiTheme="majorHAnsi" w:hAnsiTheme="majorHAnsi" w:cstheme="majorHAnsi"/>
+          <w:color w:val="FFFF00"/>
+        </w:rPr>
+        <w:t>delegate</w:t>
+      </w:r>
+      <w:r>
+        <w:rPr>
+          <w:rFonts w:asciiTheme="majorHAnsi" w:hAnsiTheme="majorHAnsi" w:cstheme="majorHAnsi"/>
+          <w:color w:val="FFFF00"/>
+        </w:rPr>
+        <w:t xml:space="preserve"> to the </w:t>
+      </w:r>
+      <w:proofErr w:type="spellStart"/>
+      <w:r>
+        <w:rPr>
+          <w:rFonts w:asciiTheme="majorHAnsi" w:hAnsiTheme="majorHAnsi" w:cstheme="majorHAnsi"/>
+          <w:color w:val="FFFF00"/>
+        </w:rPr>
+        <w:t>BlSprite</w:t>
+      </w:r>
+      <w:proofErr w:type="spellEnd"/>
+      <w:r>
+        <w:rPr>
+          <w:rFonts w:asciiTheme="majorHAnsi" w:hAnsiTheme="majorHAnsi" w:cstheme="majorHAnsi"/>
+          <w:color w:val="FFFF00"/>
+        </w:rPr>
+        <w:t xml:space="preserve"> constructor, which will cause that delegate to be executed </w:t>
+      </w:r>
+      <w:r>
+        <w:rPr>
+          <w:rFonts w:asciiTheme="majorHAnsi" w:hAnsiTheme="majorHAnsi" w:cstheme="majorHAnsi"/>
+          <w:color w:val="FFFF00"/>
+        </w:rPr>
+        <w:t xml:space="preserve">every </w:t>
+      </w:r>
+      <w:r>
+        <w:rPr>
+          <w:rFonts w:asciiTheme="majorHAnsi" w:hAnsiTheme="majorHAnsi" w:cstheme="majorHAnsi"/>
+          <w:color w:val="FFFF00"/>
+        </w:rPr>
+        <w:t>frame</w:t>
+      </w:r>
+      <w:r>
+        <w:rPr>
+          <w:rFonts w:asciiTheme="majorHAnsi" w:hAnsiTheme="majorHAnsi" w:cstheme="majorHAnsi"/>
+          <w:color w:val="FFFF00"/>
+        </w:rPr>
+        <w:t>. The effect is the same</w:t>
+      </w:r>
+      <w:r>
+        <w:rPr>
+          <w:rFonts w:asciiTheme="majorHAnsi" w:hAnsiTheme="majorHAnsi" w:cstheme="majorHAnsi"/>
+          <w:color w:val="FFFF00"/>
+        </w:rPr>
+        <w:t xml:space="preserve"> as putting the code in </w:t>
+      </w:r>
+      <w:proofErr w:type="spellStart"/>
+      <w:r>
+        <w:rPr>
+          <w:rFonts w:asciiTheme="majorHAnsi" w:hAnsiTheme="majorHAnsi" w:cstheme="majorHAnsi"/>
+          <w:color w:val="FFFF00"/>
+        </w:rPr>
+        <w:t>FrameProc</w:t>
+      </w:r>
+      <w:proofErr w:type="spellEnd"/>
+      <w:r>
+        <w:rPr>
+          <w:rFonts w:asciiTheme="majorHAnsi" w:hAnsiTheme="majorHAnsi" w:cstheme="majorHAnsi"/>
+          <w:color w:val="FFFF00"/>
+        </w:rPr>
+        <w:t>, but it better encapsulates sprite-specific code.)</w:t>
+      </w:r>
+    </w:p>
+    <w:p>
+      <w:pPr>
+        <w:autoSpaceDE w:val="0"/>
+        <w:autoSpaceDN w:val="0"/>
+        <w:adjustRightInd w:val="0"/>
+        <w:spacing w:after="0" w:line="240" w:lineRule="auto"/>
+        <w:rPr>
+          <w:rFonts w:asciiTheme="majorHAnsi" w:hAnsiTheme="majorHAnsi" w:cstheme="majorHAnsi"/>
+          <w:color w:val="FFFF00"/>
+        </w:rPr>
+      </w:pPr>
+    </w:p>
+    <w:p>
+      <w:pPr>
+        <w:autoSpaceDE w:val="0"/>
+        <w:autoSpaceDN w:val="0"/>
+        <w:adjustRightInd w:val="0"/>
+        <w:spacing w:after="0" w:line="240" w:lineRule="auto"/>
+        <w:rPr>
+          <w:rFonts w:asciiTheme="majorHAnsi" w:hAnsiTheme="majorHAnsi" w:cstheme="majorHAnsi"/>
+          <w:color w:val="FFFF00"/>
+        </w:rPr>
+      </w:pPr>
+      <w:r>
+        <w:rPr>
+          <w:rFonts w:asciiTheme="majorHAnsi" w:hAnsiTheme="majorHAnsi" w:cstheme="majorHAnsi"/>
+          <w:color w:val="FFFF00"/>
+        </w:rPr>
+        <w:t xml:space="preserve">The </w:t>
+      </w:r>
+      <w:proofErr w:type="spellStart"/>
+      <w:r>
+        <w:rPr>
+          <w:rFonts w:asciiTheme="majorHAnsi" w:hAnsiTheme="majorHAnsi" w:cstheme="majorHAnsi"/>
+          <w:color w:val="FFFF00"/>
+        </w:rPr>
+        <w:t>FrameDraw</w:t>
+      </w:r>
+      <w:proofErr w:type="spellEnd"/>
+      <w:r>
+        <w:rPr>
+          <w:rFonts w:asciiTheme="majorHAnsi" w:hAnsiTheme="majorHAnsi" w:cstheme="majorHAnsi"/>
+          <w:color w:val="FFFF00"/>
+        </w:rPr>
+        <w:t xml:space="preserve"> </w:t>
+      </w:r>
+      <w:r>
+        <w:rPr>
+          <w:rFonts w:asciiTheme="majorHAnsi" w:hAnsiTheme="majorHAnsi" w:cstheme="majorHAnsi"/>
+          <w:color w:val="FFFF00"/>
+        </w:rPr>
+        <w:t xml:space="preserve">method is called by the 3D thread </w:t>
+      </w:r>
+      <w:r>
+        <w:rPr>
+          <w:rFonts w:asciiTheme="majorHAnsi" w:hAnsiTheme="majorHAnsi" w:cstheme="majorHAnsi"/>
+          <w:color w:val="FFFF00"/>
+        </w:rPr>
+        <w:t>every frame, but only if there is enough CPU</w:t>
+      </w:r>
+      <w:r>
+        <w:rPr>
+          <w:rFonts w:asciiTheme="majorHAnsi" w:hAnsiTheme="majorHAnsi" w:cstheme="majorHAnsi"/>
+          <w:color w:val="FFFF00"/>
+        </w:rPr>
+        <w:t xml:space="preserve"> for </w:t>
+      </w:r>
+      <w:r>
+        <w:rPr>
+          <w:rFonts w:asciiTheme="majorHAnsi" w:hAnsiTheme="majorHAnsi" w:cstheme="majorHAnsi"/>
+          <w:color w:val="FFFF00"/>
+        </w:rPr>
+        <w:t>that</w:t>
+      </w:r>
+      <w:r>
+        <w:rPr>
+          <w:rFonts w:asciiTheme="majorHAnsi" w:hAnsiTheme="majorHAnsi" w:cstheme="majorHAnsi"/>
+          <w:color w:val="FFFF00"/>
+        </w:rPr>
+        <w:t xml:space="preserve"> thread</w:t>
+      </w:r>
+      <w:r>
+        <w:rPr>
+          <w:rFonts w:asciiTheme="majorHAnsi" w:hAnsiTheme="majorHAnsi" w:cstheme="majorHAnsi"/>
+          <w:color w:val="FFFF00"/>
+        </w:rPr>
+        <w:t xml:space="preserve">. Otherwise it </w:t>
+      </w:r>
+      <w:r>
+        <w:rPr>
+          <w:rFonts w:asciiTheme="majorHAnsi" w:hAnsiTheme="majorHAnsi" w:cstheme="majorHAnsi"/>
+          <w:color w:val="FFFF00"/>
+        </w:rPr>
+        <w:t xml:space="preserve">is </w:t>
+      </w:r>
+      <w:r>
+        <w:rPr>
+          <w:rFonts w:asciiTheme="majorHAnsi" w:hAnsiTheme="majorHAnsi" w:cstheme="majorHAnsi"/>
+          <w:color w:val="FFFF00"/>
+        </w:rPr>
+        <w:t>call</w:t>
+      </w:r>
+      <w:r>
+        <w:rPr>
+          <w:rFonts w:asciiTheme="majorHAnsi" w:hAnsiTheme="majorHAnsi" w:cstheme="majorHAnsi"/>
+          <w:color w:val="FFFF00"/>
+        </w:rPr>
+        <w:t>ed</w:t>
+      </w:r>
+      <w:r>
+        <w:rPr>
+          <w:rFonts w:asciiTheme="majorHAnsi" w:hAnsiTheme="majorHAnsi" w:cstheme="majorHAnsi"/>
+          <w:color w:val="FFFF00"/>
+        </w:rPr>
+        <w:t xml:space="preserve"> </w:t>
+      </w:r>
+      <w:r>
+        <w:rPr>
+          <w:rFonts w:asciiTheme="majorHAnsi" w:hAnsiTheme="majorHAnsi" w:cstheme="majorHAnsi"/>
+          <w:color w:val="FFFF00"/>
+        </w:rPr>
+        <w:t>less frequently</w:t>
+      </w:r>
+      <w:r>
+        <w:rPr>
+          <w:rFonts w:asciiTheme="majorHAnsi" w:hAnsiTheme="majorHAnsi" w:cstheme="majorHAnsi"/>
+          <w:color w:val="FFFF00"/>
+        </w:rPr>
+        <w:t>.</w:t>
+      </w:r>
+      <w:r>
+        <w:rPr>
+          <w:rFonts w:asciiTheme="majorHAnsi" w:hAnsiTheme="majorHAnsi" w:cstheme="majorHAnsi"/>
+          <w:color w:val="FFFF00"/>
+        </w:rPr>
+        <w:t xml:space="preserve"> This is where you </w:t>
+      </w:r>
+      <w:r>
+        <w:rPr>
+          <w:rFonts w:asciiTheme="majorHAnsi" w:hAnsiTheme="majorHAnsi" w:cstheme="majorHAnsi"/>
+          <w:color w:val="FFFF00"/>
+        </w:rPr>
+        <w:t xml:space="preserve">must </w:t>
+      </w:r>
+      <w:r>
+        <w:rPr>
+          <w:rFonts w:asciiTheme="majorHAnsi" w:hAnsiTheme="majorHAnsi" w:cstheme="majorHAnsi"/>
+          <w:color w:val="FFFF00"/>
+        </w:rPr>
+        <w:t>put drawing code</w:t>
+      </w:r>
+      <w:r>
+        <w:rPr>
+          <w:rFonts w:asciiTheme="majorHAnsi" w:hAnsiTheme="majorHAnsi" w:cstheme="majorHAnsi"/>
+          <w:color w:val="FFFF00"/>
+        </w:rPr>
+        <w:t xml:space="preserve"> (</w:t>
+      </w:r>
+      <w:proofErr w:type="spellStart"/>
+      <w:r>
+        <w:rPr>
+          <w:rFonts w:asciiTheme="majorHAnsi" w:hAnsiTheme="majorHAnsi" w:cstheme="majorHAnsi"/>
+          <w:color w:val="FFFF00"/>
+        </w:rPr>
+        <w:t>BlSprite.Draw</w:t>
+      </w:r>
+      <w:proofErr w:type="spellEnd"/>
+      <w:r>
+        <w:rPr>
+          <w:rFonts w:asciiTheme="majorHAnsi" w:hAnsiTheme="majorHAnsi" w:cstheme="majorHAnsi"/>
+          <w:color w:val="FFFF00"/>
+        </w:rPr>
+        <w:t xml:space="preserve">, </w:t>
+      </w:r>
+      <w:proofErr w:type="spellStart"/>
+      <w:r>
+        <w:rPr>
+          <w:rFonts w:asciiTheme="majorHAnsi" w:hAnsiTheme="majorHAnsi" w:cstheme="majorHAnsi"/>
+          <w:color w:val="FFFF00"/>
+        </w:rPr>
+        <w:t>BlGraphicsDeviceManager.DrawText</w:t>
+      </w:r>
+      <w:proofErr w:type="spellEnd"/>
+      <w:r>
+        <w:rPr>
+          <w:rFonts w:asciiTheme="majorHAnsi" w:hAnsiTheme="majorHAnsi" w:cstheme="majorHAnsi"/>
+          <w:color w:val="FFFF00"/>
+        </w:rPr>
+        <w:t>, etc</w:t>
+      </w:r>
+      <w:r>
+        <w:rPr>
+          <w:rFonts w:asciiTheme="majorHAnsi" w:hAnsiTheme="majorHAnsi" w:cstheme="majorHAnsi"/>
+          <w:color w:val="FFFF00"/>
+        </w:rPr>
+        <w:t>.</w:t>
+      </w:r>
+      <w:r>
+        <w:rPr>
+          <w:rFonts w:asciiTheme="majorHAnsi" w:hAnsiTheme="majorHAnsi" w:cstheme="majorHAnsi"/>
+          <w:color w:val="FFFF00"/>
+        </w:rPr>
+        <w:t>).</w:t>
+      </w:r>
+      <w:r>
+        <w:rPr>
+          <w:rFonts w:asciiTheme="majorHAnsi" w:hAnsiTheme="majorHAnsi" w:cstheme="majorHAnsi"/>
+          <w:color w:val="FFFF00"/>
+        </w:rPr>
+        <w:t xml:space="preserve"> </w:t>
+      </w:r>
+      <w:r>
+        <w:rPr>
+          <w:rFonts w:asciiTheme="majorHAnsi" w:hAnsiTheme="majorHAnsi" w:cstheme="majorHAnsi"/>
+          <w:color w:val="FFFF00"/>
+        </w:rPr>
+        <w:t>For apps that may suffer from severe CPU exhaustion</w:t>
+      </w:r>
+      <w:r>
+        <w:rPr>
+          <w:rFonts w:asciiTheme="majorHAnsi" w:hAnsiTheme="majorHAnsi" w:cstheme="majorHAnsi"/>
+          <w:color w:val="FFFF00"/>
+        </w:rPr>
+        <w:t xml:space="preserve"> (at least for the 3D thread)</w:t>
+      </w:r>
+      <w:r>
+        <w:rPr>
+          <w:rFonts w:asciiTheme="majorHAnsi" w:hAnsiTheme="majorHAnsi" w:cstheme="majorHAnsi"/>
+          <w:color w:val="FFFF00"/>
+        </w:rPr>
+        <w:t>, you may want to put your app code in this method</w:t>
+      </w:r>
+      <w:r>
+        <w:rPr>
+          <w:rFonts w:asciiTheme="majorHAnsi" w:hAnsiTheme="majorHAnsi" w:cstheme="majorHAnsi"/>
+          <w:color w:val="FFFF00"/>
+        </w:rPr>
+        <w:t>, as well,</w:t>
+      </w:r>
+      <w:r>
+        <w:rPr>
+          <w:rFonts w:asciiTheme="majorHAnsi" w:hAnsiTheme="majorHAnsi" w:cstheme="majorHAnsi"/>
+          <w:color w:val="FFFF00"/>
+        </w:rPr>
+        <w:t xml:space="preserve"> so it is called less frequently</w:t>
+      </w:r>
+      <w:r>
+        <w:rPr>
+          <w:rFonts w:asciiTheme="majorHAnsi" w:hAnsiTheme="majorHAnsi" w:cstheme="majorHAnsi"/>
+          <w:color w:val="FFFF00"/>
+        </w:rPr>
+        <w:t xml:space="preserve">, </w:t>
       </w:r>
       <w:proofErr w:type="gramStart"/>
       <w:r>
@@ -3525,14 +5281,7 @@
           <w:rFonts w:asciiTheme="majorHAnsi" w:hAnsiTheme="majorHAnsi" w:cstheme="majorHAnsi"/>
           <w:color w:val="FFFF00"/>
         </w:rPr>
-        <w:t xml:space="preserve">particular </w:t>
-      </w:r>
-      <w:r>
-        <w:rPr>
-          <w:rFonts w:asciiTheme="majorHAnsi" w:hAnsiTheme="majorHAnsi" w:cstheme="majorHAnsi"/>
-          <w:color w:val="FFFF00"/>
-        </w:rPr>
-        <w:t>instructions</w:t>
+        <w:t>as long as</w:t>
       </w:r>
       <w:proofErr w:type="gramEnd"/>
       <w:r>
@@ -3540,6 +5289,20 @@
           <w:rFonts w:asciiTheme="majorHAnsi" w:hAnsiTheme="majorHAnsi" w:cstheme="majorHAnsi"/>
           <w:color w:val="FFFF00"/>
         </w:rPr>
+        <w:t xml:space="preserve"> that code can properly handle </w:t>
+      </w:r>
+      <w:r>
+        <w:rPr>
+          <w:rFonts w:asciiTheme="majorHAnsi" w:hAnsiTheme="majorHAnsi" w:cstheme="majorHAnsi"/>
+          <w:color w:val="FFFF00"/>
+        </w:rPr>
+        <w:t>being called at</w:t>
+      </w:r>
+      <w:r>
+        <w:rPr>
+          <w:rFonts w:asciiTheme="majorHAnsi" w:hAnsiTheme="majorHAnsi" w:cstheme="majorHAnsi"/>
+          <w:color w:val="FFFF00"/>
+        </w:rPr>
         <w:t xml:space="preserve"> </w:t>
       </w:r>
       <w:r>
@@ -3547,82 +5310,14 @@
           <w:rFonts w:asciiTheme="majorHAnsi" w:hAnsiTheme="majorHAnsi" w:cstheme="majorHAnsi"/>
           <w:color w:val="FFFF00"/>
         </w:rPr>
-        <w:t>on</w:t>
-      </w:r>
-      <w:r>
-        <w:rPr>
-          <w:rFonts w:asciiTheme="majorHAnsi" w:hAnsiTheme="majorHAnsi" w:cstheme="majorHAnsi"/>
-          <w:color w:val="FFFF00"/>
-        </w:rPr>
-        <w:t xml:space="preserve"> creating a </w:t>
-      </w:r>
-      <w:proofErr w:type="spellStart"/>
-      <w:r>
-        <w:rPr>
-          <w:rFonts w:asciiTheme="majorHAnsi" w:hAnsiTheme="majorHAnsi" w:cstheme="majorHAnsi"/>
-          <w:color w:val="FFFF00"/>
-        </w:rPr>
-        <w:t>MonoGame</w:t>
-      </w:r>
-      <w:proofErr w:type="spellEnd"/>
-      <w:r>
-        <w:rPr>
-          <w:rFonts w:asciiTheme="majorHAnsi" w:hAnsiTheme="majorHAnsi" w:cstheme="majorHAnsi"/>
-          <w:color w:val="FFFF00"/>
-        </w:rPr>
-        <w:t xml:space="preserve"> project</w:t>
-      </w:r>
-      <w:r>
-        <w:rPr>
-          <w:rFonts w:asciiTheme="majorHAnsi" w:hAnsiTheme="majorHAnsi" w:cstheme="majorHAnsi"/>
-          <w:color w:val="FFFF00"/>
-        </w:rPr>
-        <w:t xml:space="preserve"> for the target platform.</w:t>
-      </w:r>
-      <w:r>
-        <w:rPr>
-          <w:rFonts w:asciiTheme="majorHAnsi" w:hAnsiTheme="majorHAnsi" w:cstheme="majorHAnsi"/>
-          <w:color w:val="FFFF00"/>
-        </w:rPr>
-        <w:t xml:space="preserve"> And as always, the Blotch3D source project must be included in the solution or you must reference a binary of it that was built for the target platform. </w:t>
-      </w:r>
-    </w:p>
-    <w:p>
-      <w:pPr>
-        <w:pStyle w:val="Heading1"/>
-      </w:pPr>
-      <w:bookmarkStart w:id="55" w:name="_Development"/>
-      <w:bookmarkStart w:id="56" w:name="_Toc519659705"/>
-      <w:bookmarkEnd w:id="55"/>
-      <w:r>
-        <w:t>Development</w:t>
-      </w:r>
-      <w:bookmarkEnd w:id="56"/>
-    </w:p>
-    <w:p>
-      <w:pPr>
-        <w:autoSpaceDE w:val="0"/>
-        <w:autoSpaceDN w:val="0"/>
-        <w:adjustRightInd w:val="0"/>
-        <w:spacing w:after="0" w:line="240" w:lineRule="auto"/>
-        <w:rPr>
-          <w:rFonts w:asciiTheme="majorHAnsi" w:hAnsiTheme="majorHAnsi" w:cstheme="majorHAnsi"/>
-          <w:color w:val="FFFF00"/>
-        </w:rPr>
-      </w:pPr>
-      <w:r>
-        <w:rPr>
-          <w:rFonts w:asciiTheme="majorHAnsi" w:hAnsiTheme="majorHAnsi" w:cstheme="majorHAnsi"/>
-          <w:color w:val="FFFF00"/>
-        </w:rPr>
-        <w:t>See the examples</w:t>
-      </w:r>
-      <w:r>
-        <w:rPr>
-          <w:rFonts w:asciiTheme="majorHAnsi" w:hAnsiTheme="majorHAnsi" w:cstheme="majorHAnsi"/>
-          <w:color w:val="FFFF00"/>
-        </w:rPr>
-        <w:t xml:space="preserve"> and their comments, starting with the basic example</w:t>
+        <w:t xml:space="preserve">variable </w:t>
+      </w:r>
+      <w:r>
+        <w:rPr>
+          <w:rFonts w:asciiTheme="majorHAnsi" w:hAnsiTheme="majorHAnsi" w:cstheme="majorHAnsi"/>
+          <w:color w:val="FFFF00"/>
+        </w:rPr>
+        <w:t>rates</w:t>
       </w:r>
       <w:r>
         <w:rPr>
@@ -3660,1762 +5355,21 @@
           <w:rFonts w:asciiTheme="majorHAnsi" w:hAnsiTheme="majorHAnsi" w:cstheme="majorHAnsi"/>
           <w:color w:val="FFFF00"/>
         </w:rPr>
-        <w:t>To make a 3D window, y</w:t>
-      </w:r>
-      <w:r>
-        <w:rPr>
-          <w:rFonts w:asciiTheme="majorHAnsi" w:hAnsiTheme="majorHAnsi" w:cstheme="majorHAnsi"/>
-          <w:color w:val="FFFF00"/>
-        </w:rPr>
-        <w:t>ou must</w:t>
-      </w:r>
-      <w:r>
-        <w:rPr>
-          <w:rFonts w:asciiTheme="majorHAnsi" w:hAnsiTheme="majorHAnsi" w:cstheme="majorHAnsi"/>
-          <w:color w:val="FFFF00"/>
-        </w:rPr>
-        <w:t xml:space="preserve"> </w:t>
-      </w:r>
-      <w:r>
-        <w:rPr>
-          <w:rFonts w:asciiTheme="majorHAnsi" w:hAnsiTheme="majorHAnsi" w:cstheme="majorHAnsi"/>
-          <w:color w:val="FFFF00"/>
-        </w:rPr>
-        <w:t>derive</w:t>
-      </w:r>
-      <w:r>
-        <w:rPr>
-          <w:rFonts w:asciiTheme="majorHAnsi" w:hAnsiTheme="majorHAnsi" w:cstheme="majorHAnsi"/>
-          <w:color w:val="FFFF00"/>
-        </w:rPr>
-        <w:t xml:space="preserve"> a class</w:t>
-      </w:r>
-      <w:r>
-        <w:rPr>
-          <w:rFonts w:asciiTheme="majorHAnsi" w:hAnsiTheme="majorHAnsi" w:cstheme="majorHAnsi"/>
-          <w:color w:val="FFFF00"/>
-        </w:rPr>
-        <w:t xml:space="preserve"> from BlWindow3D</w:t>
-      </w:r>
-      <w:r>
-        <w:rPr>
-          <w:rFonts w:asciiTheme="majorHAnsi" w:hAnsiTheme="majorHAnsi" w:cstheme="majorHAnsi"/>
-          <w:color w:val="FFFF00"/>
-        </w:rPr>
-        <w:t xml:space="preserve"> and override the </w:t>
-      </w:r>
-      <w:r>
-        <w:rPr>
-          <w:rFonts w:asciiTheme="majorHAnsi" w:hAnsiTheme="majorHAnsi" w:cstheme="majorHAnsi"/>
-          <w:color w:val="FFFF00"/>
-        </w:rPr>
-        <w:t xml:space="preserve">Setup, </w:t>
-      </w:r>
-      <w:proofErr w:type="spellStart"/>
-      <w:r>
-        <w:rPr>
-          <w:rFonts w:asciiTheme="majorHAnsi" w:hAnsiTheme="majorHAnsi" w:cstheme="majorHAnsi"/>
-          <w:color w:val="FFFF00"/>
-        </w:rPr>
-        <w:t>FrameProc</w:t>
-      </w:r>
-      <w:proofErr w:type="spellEnd"/>
-      <w:r>
-        <w:rPr>
-          <w:rFonts w:asciiTheme="majorHAnsi" w:hAnsiTheme="majorHAnsi" w:cstheme="majorHAnsi"/>
-          <w:color w:val="FFFF00"/>
-        </w:rPr>
-        <w:t xml:space="preserve">, and </w:t>
-      </w:r>
-      <w:proofErr w:type="spellStart"/>
-      <w:r>
-        <w:rPr>
-          <w:rFonts w:asciiTheme="majorHAnsi" w:hAnsiTheme="majorHAnsi" w:cstheme="majorHAnsi"/>
-          <w:color w:val="FFFF00"/>
-        </w:rPr>
-        <w:t>FrameDraw</w:t>
-      </w:r>
-      <w:proofErr w:type="spellEnd"/>
-      <w:r>
-        <w:rPr>
-          <w:rFonts w:asciiTheme="majorHAnsi" w:hAnsiTheme="majorHAnsi" w:cstheme="majorHAnsi"/>
-          <w:color w:val="FFFF00"/>
-        </w:rPr>
-        <w:t xml:space="preserve"> methods</w:t>
-      </w:r>
-      <w:r>
-        <w:rPr>
-          <w:rFonts w:asciiTheme="majorHAnsi" w:hAnsiTheme="majorHAnsi" w:cstheme="majorHAnsi"/>
-          <w:color w:val="FFFF00"/>
-        </w:rPr>
-        <w:t>.</w:t>
-      </w:r>
-    </w:p>
-    <w:p>
-      <w:pPr>
-        <w:autoSpaceDE w:val="0"/>
-        <w:autoSpaceDN w:val="0"/>
-        <w:adjustRightInd w:val="0"/>
-        <w:spacing w:after="0" w:line="240" w:lineRule="auto"/>
-        <w:rPr>
-          <w:rFonts w:asciiTheme="majorHAnsi" w:hAnsiTheme="majorHAnsi" w:cstheme="majorHAnsi"/>
-          <w:color w:val="FFFF00"/>
-        </w:rPr>
-      </w:pPr>
-    </w:p>
-    <w:p>
-      <w:pPr>
-        <w:autoSpaceDE w:val="0"/>
-        <w:autoSpaceDN w:val="0"/>
-        <w:adjustRightInd w:val="0"/>
-        <w:spacing w:after="0" w:line="240" w:lineRule="auto"/>
-        <w:rPr>
-          <w:rFonts w:asciiTheme="majorHAnsi" w:hAnsiTheme="majorHAnsi" w:cstheme="majorHAnsi"/>
-          <w:color w:val="FFFF00"/>
-        </w:rPr>
-      </w:pPr>
-      <w:r>
-        <w:rPr>
-          <w:rFonts w:asciiTheme="majorHAnsi" w:hAnsiTheme="majorHAnsi" w:cstheme="majorHAnsi"/>
-          <w:color w:val="FFFF00"/>
-        </w:rPr>
-        <w:t xml:space="preserve">When </w:t>
-      </w:r>
-      <w:r>
-        <w:rPr>
-          <w:rFonts w:asciiTheme="majorHAnsi" w:hAnsiTheme="majorHAnsi" w:cstheme="majorHAnsi"/>
-          <w:color w:val="FFFF00"/>
-        </w:rPr>
-        <w:t xml:space="preserve">it comes time to </w:t>
-      </w:r>
-      <w:r>
-        <w:rPr>
-          <w:rFonts w:asciiTheme="majorHAnsi" w:hAnsiTheme="majorHAnsi" w:cstheme="majorHAnsi"/>
-          <w:color w:val="FFFF00"/>
-        </w:rPr>
-        <w:t>create</w:t>
-      </w:r>
-      <w:r>
-        <w:rPr>
-          <w:rFonts w:asciiTheme="majorHAnsi" w:hAnsiTheme="majorHAnsi" w:cstheme="majorHAnsi"/>
-          <w:color w:val="FFFF00"/>
-        </w:rPr>
-        <w:t xml:space="preserve"> the 3D window, you</w:t>
-      </w:r>
-      <w:r>
-        <w:rPr>
-          <w:rFonts w:asciiTheme="majorHAnsi" w:hAnsiTheme="majorHAnsi" w:cstheme="majorHAnsi"/>
-          <w:color w:val="FFFF00"/>
-        </w:rPr>
-        <w:t xml:space="preserve"> instantiate th</w:t>
-      </w:r>
-      <w:r>
-        <w:rPr>
-          <w:rFonts w:asciiTheme="majorHAnsi" w:hAnsiTheme="majorHAnsi" w:cstheme="majorHAnsi"/>
-          <w:color w:val="FFFF00"/>
-        </w:rPr>
-        <w:t>at</w:t>
-      </w:r>
-      <w:r>
-        <w:rPr>
-          <w:rFonts w:asciiTheme="majorHAnsi" w:hAnsiTheme="majorHAnsi" w:cstheme="majorHAnsi"/>
-          <w:color w:val="FFFF00"/>
-        </w:rPr>
-        <w:t xml:space="preserve"> class</w:t>
-      </w:r>
-      <w:r>
-        <w:rPr>
-          <w:rFonts w:asciiTheme="majorHAnsi" w:hAnsiTheme="majorHAnsi" w:cstheme="majorHAnsi"/>
-          <w:color w:val="FFFF00"/>
-        </w:rPr>
-        <w:t xml:space="preserve"> and</w:t>
-      </w:r>
-      <w:r>
-        <w:rPr>
-          <w:rFonts w:asciiTheme="majorHAnsi" w:hAnsiTheme="majorHAnsi" w:cstheme="majorHAnsi"/>
-          <w:color w:val="FFFF00"/>
-        </w:rPr>
-        <w:t xml:space="preserve"> call its “Run” method </w:t>
-      </w:r>
-      <w:r>
-        <w:rPr>
-          <w:rFonts w:asciiTheme="majorHAnsi" w:hAnsiTheme="majorHAnsi" w:cstheme="majorHAnsi"/>
-          <w:i/>
-          <w:color w:val="FFFF00"/>
-        </w:rPr>
-        <w:t>from the same thread</w:t>
-      </w:r>
-      <w:r>
-        <w:rPr>
-          <w:rFonts w:asciiTheme="majorHAnsi" w:hAnsiTheme="majorHAnsi" w:cstheme="majorHAnsi"/>
-          <w:i/>
-          <w:color w:val="FFFF00"/>
-        </w:rPr>
-        <w:t xml:space="preserve"> that instantiated it</w:t>
-      </w:r>
-      <w:r>
-        <w:rPr>
-          <w:rFonts w:asciiTheme="majorHAnsi" w:hAnsiTheme="majorHAnsi" w:cstheme="majorHAnsi"/>
-          <w:color w:val="FFFF00"/>
-        </w:rPr>
-        <w:t xml:space="preserve">. The Run method will call the </w:t>
-      </w:r>
-      <w:r>
-        <w:rPr>
-          <w:rFonts w:asciiTheme="majorHAnsi" w:hAnsiTheme="majorHAnsi" w:cstheme="majorHAnsi"/>
-          <w:color w:val="FFFF00"/>
-        </w:rPr>
-        <w:t xml:space="preserve">Setup, </w:t>
-      </w:r>
-      <w:proofErr w:type="spellStart"/>
-      <w:r>
-        <w:rPr>
-          <w:rFonts w:asciiTheme="majorHAnsi" w:hAnsiTheme="majorHAnsi" w:cstheme="majorHAnsi"/>
-          <w:color w:val="FFFF00"/>
-        </w:rPr>
-        <w:t>FrameProc</w:t>
-      </w:r>
-      <w:proofErr w:type="spellEnd"/>
-      <w:r>
-        <w:rPr>
-          <w:rFonts w:asciiTheme="majorHAnsi" w:hAnsiTheme="majorHAnsi" w:cstheme="majorHAnsi"/>
-          <w:color w:val="FFFF00"/>
-        </w:rPr>
-        <w:t xml:space="preserve">, and </w:t>
-      </w:r>
-      <w:proofErr w:type="spellStart"/>
-      <w:r>
-        <w:rPr>
-          <w:rFonts w:asciiTheme="majorHAnsi" w:hAnsiTheme="majorHAnsi" w:cstheme="majorHAnsi"/>
-          <w:color w:val="FFFF00"/>
-        </w:rPr>
-        <w:t>FrameDraw</w:t>
-      </w:r>
-      <w:proofErr w:type="spellEnd"/>
-      <w:r>
-        <w:rPr>
-          <w:rFonts w:asciiTheme="majorHAnsi" w:hAnsiTheme="majorHAnsi" w:cstheme="majorHAnsi"/>
-          <w:color w:val="FFFF00"/>
-        </w:rPr>
-        <w:t xml:space="preserve"> methods</w:t>
-      </w:r>
-      <w:r>
-        <w:rPr>
-          <w:rFonts w:asciiTheme="majorHAnsi" w:hAnsiTheme="majorHAnsi" w:cstheme="majorHAnsi"/>
-          <w:color w:val="FFFF00"/>
-        </w:rPr>
-        <w:t xml:space="preserve"> when appropriate (explained below)</w:t>
-      </w:r>
-      <w:r>
-        <w:rPr>
-          <w:rFonts w:asciiTheme="majorHAnsi" w:hAnsiTheme="majorHAnsi" w:cstheme="majorHAnsi"/>
-          <w:color w:val="FFFF00"/>
-        </w:rPr>
-        <w:t>, and not return until the window closes.</w:t>
-      </w:r>
-      <w:r>
-        <w:rPr>
-          <w:rFonts w:asciiTheme="majorHAnsi" w:hAnsiTheme="majorHAnsi" w:cstheme="majorHAnsi"/>
-          <w:color w:val="FFFF00"/>
-        </w:rPr>
-        <w:t xml:space="preserve"> (For this reason, you may want to </w:t>
-      </w:r>
-      <w:r>
-        <w:rPr>
-          <w:rFonts w:asciiTheme="majorHAnsi" w:hAnsiTheme="majorHAnsi" w:cstheme="majorHAnsi"/>
-          <w:color w:val="FFFF00"/>
-        </w:rPr>
-        <w:t>create the BlWindow</w:t>
-      </w:r>
-      <w:r>
-        <w:rPr>
-          <w:rFonts w:asciiTheme="majorHAnsi" w:hAnsiTheme="majorHAnsi" w:cstheme="majorHAnsi"/>
-          <w:color w:val="FFFF00"/>
-        </w:rPr>
-        <w:t>3D</w:t>
-      </w:r>
-      <w:r>
-        <w:rPr>
-          <w:rFonts w:asciiTheme="majorHAnsi" w:hAnsiTheme="majorHAnsi" w:cstheme="majorHAnsi"/>
-          <w:color w:val="FFFF00"/>
-        </w:rPr>
-        <w:t xml:space="preserve"> from </w:t>
-      </w:r>
-      <w:r>
-        <w:rPr>
-          <w:rFonts w:asciiTheme="majorHAnsi" w:hAnsiTheme="majorHAnsi" w:cstheme="majorHAnsi"/>
-          <w:color w:val="FFFF00"/>
-        </w:rPr>
-        <w:t xml:space="preserve">within </w:t>
-      </w:r>
-      <w:r>
-        <w:rPr>
-          <w:rFonts w:asciiTheme="majorHAnsi" w:hAnsiTheme="majorHAnsi" w:cstheme="majorHAnsi"/>
-          <w:color w:val="FFFF00"/>
-        </w:rPr>
-        <w:t>some other thread than the main thread so that the main thread can handle a GUI or whatever).</w:t>
-      </w:r>
-    </w:p>
-    <w:p>
-      <w:pPr>
-        <w:autoSpaceDE w:val="0"/>
-        <w:autoSpaceDN w:val="0"/>
-        <w:adjustRightInd w:val="0"/>
-        <w:spacing w:after="0" w:line="240" w:lineRule="auto"/>
-        <w:rPr>
-          <w:rFonts w:asciiTheme="majorHAnsi" w:hAnsiTheme="majorHAnsi" w:cstheme="majorHAnsi"/>
-          <w:color w:val="FFFF00"/>
-        </w:rPr>
-      </w:pPr>
-    </w:p>
-    <w:p>
-      <w:pPr>
-        <w:autoSpaceDE w:val="0"/>
-        <w:autoSpaceDN w:val="0"/>
-        <w:adjustRightInd w:val="0"/>
-        <w:spacing w:after="0" w:line="240" w:lineRule="auto"/>
-        <w:rPr>
-          <w:rFonts w:asciiTheme="majorHAnsi" w:hAnsiTheme="majorHAnsi" w:cstheme="majorHAnsi"/>
-          <w:color w:val="FFFF00"/>
-        </w:rPr>
-      </w:pPr>
-      <w:r>
-        <w:rPr>
-          <w:rFonts w:asciiTheme="majorHAnsi" w:hAnsiTheme="majorHAnsi" w:cstheme="majorHAnsi"/>
-          <w:color w:val="FFFF00"/>
-        </w:rPr>
-        <w:t>W</w:t>
-      </w:r>
-      <w:r>
-        <w:rPr>
-          <w:rFonts w:asciiTheme="majorHAnsi" w:hAnsiTheme="majorHAnsi" w:cstheme="majorHAnsi"/>
-          <w:color w:val="FFFF00"/>
-        </w:rPr>
-        <w:t xml:space="preserve">e will call </w:t>
-      </w:r>
-      <w:r>
-        <w:rPr>
-          <w:rFonts w:asciiTheme="majorHAnsi" w:hAnsiTheme="majorHAnsi" w:cstheme="majorHAnsi"/>
-          <w:color w:val="FFFF00"/>
-        </w:rPr>
-        <w:t xml:space="preserve">the </w:t>
-      </w:r>
-      <w:r>
-        <w:rPr>
-          <w:rFonts w:asciiTheme="majorHAnsi" w:hAnsiTheme="majorHAnsi" w:cstheme="majorHAnsi"/>
-          <w:color w:val="FFFF00"/>
-        </w:rPr>
-        <w:t xml:space="preserve">abovementioned thread the </w:t>
-      </w:r>
-      <w:r>
-        <w:rPr>
-          <w:rFonts w:asciiTheme="majorHAnsi" w:hAnsiTheme="majorHAnsi" w:cstheme="majorHAnsi"/>
-          <w:color w:val="FFFF00"/>
-        </w:rPr>
-        <w:t>“3D thread”.</w:t>
-      </w:r>
-    </w:p>
-    <w:p>
-      <w:pPr>
-        <w:autoSpaceDE w:val="0"/>
-        <w:autoSpaceDN w:val="0"/>
-        <w:adjustRightInd w:val="0"/>
-        <w:spacing w:after="0" w:line="240" w:lineRule="auto"/>
-        <w:rPr>
-          <w:rFonts w:asciiTheme="majorHAnsi" w:hAnsiTheme="majorHAnsi" w:cstheme="majorHAnsi"/>
-          <w:color w:val="FFFF00"/>
-        </w:rPr>
-      </w:pPr>
-    </w:p>
-    <w:p>
-      <w:pPr>
-        <w:autoSpaceDE w:val="0"/>
-        <w:autoSpaceDN w:val="0"/>
-        <w:adjustRightInd w:val="0"/>
-        <w:spacing w:after="0" w:line="240" w:lineRule="auto"/>
-        <w:rPr>
-          <w:rFonts w:asciiTheme="majorHAnsi" w:hAnsiTheme="majorHAnsi" w:cstheme="majorHAnsi"/>
-          <w:color w:val="FFFF00"/>
-        </w:rPr>
-      </w:pPr>
-      <w:r>
-        <w:rPr>
-          <w:rFonts w:asciiTheme="majorHAnsi" w:hAnsiTheme="majorHAnsi" w:cstheme="majorHAnsi"/>
-          <w:color w:val="FFFF00"/>
-        </w:rPr>
-        <w:t xml:space="preserve">All code that accesses 3D </w:t>
-      </w:r>
-      <w:r>
-        <w:rPr>
-          <w:rFonts w:asciiTheme="majorHAnsi" w:hAnsiTheme="majorHAnsi" w:cstheme="majorHAnsi"/>
-          <w:color w:val="FFFF00"/>
-        </w:rPr>
-        <w:t xml:space="preserve">hardware </w:t>
-      </w:r>
-      <w:r>
-        <w:rPr>
-          <w:rFonts w:asciiTheme="majorHAnsi" w:hAnsiTheme="majorHAnsi" w:cstheme="majorHAnsi"/>
-          <w:color w:val="FFFF00"/>
-        </w:rPr>
-        <w:t xml:space="preserve">resources must be </w:t>
-      </w:r>
-      <w:r>
-        <w:rPr>
-          <w:rFonts w:asciiTheme="majorHAnsi" w:hAnsiTheme="majorHAnsi" w:cstheme="majorHAnsi"/>
-          <w:color w:val="FFFF00"/>
-        </w:rPr>
-        <w:t>done in the 3D thread</w:t>
-      </w:r>
-      <w:r>
-        <w:rPr>
-          <w:rFonts w:asciiTheme="majorHAnsi" w:hAnsiTheme="majorHAnsi" w:cstheme="majorHAnsi"/>
-          <w:color w:val="FFFF00"/>
-        </w:rPr>
-        <w:t>, including code that creates and uses a</w:t>
-      </w:r>
-      <w:r>
-        <w:rPr>
-          <w:rFonts w:asciiTheme="majorHAnsi" w:hAnsiTheme="majorHAnsi" w:cstheme="majorHAnsi"/>
-          <w:color w:val="FFFF00"/>
-        </w:rPr>
-        <w:t xml:space="preserve">ll Blotch3D and </w:t>
-      </w:r>
-      <w:proofErr w:type="spellStart"/>
-      <w:r>
-        <w:rPr>
-          <w:rFonts w:asciiTheme="majorHAnsi" w:hAnsiTheme="majorHAnsi" w:cstheme="majorHAnsi"/>
-          <w:color w:val="FFFF00"/>
-        </w:rPr>
-        <w:t>MonoGame</w:t>
-      </w:r>
-      <w:proofErr w:type="spellEnd"/>
-      <w:r>
-        <w:rPr>
-          <w:rFonts w:asciiTheme="majorHAnsi" w:hAnsiTheme="majorHAnsi" w:cstheme="majorHAnsi"/>
-          <w:color w:val="FFFF00"/>
-        </w:rPr>
-        <w:t xml:space="preserve"> objects</w:t>
-      </w:r>
-      <w:r>
-        <w:rPr>
-          <w:rFonts w:asciiTheme="majorHAnsi" w:hAnsiTheme="majorHAnsi" w:cstheme="majorHAnsi"/>
-          <w:color w:val="FFFF00"/>
-        </w:rPr>
-        <w:t>. Note that th</w:t>
-      </w:r>
-      <w:r>
-        <w:rPr>
-          <w:rFonts w:asciiTheme="majorHAnsi" w:hAnsiTheme="majorHAnsi" w:cstheme="majorHAnsi"/>
-          <w:color w:val="FFFF00"/>
-        </w:rPr>
-        <w:t>is</w:t>
-      </w:r>
-      <w:r>
-        <w:rPr>
-          <w:rFonts w:asciiTheme="majorHAnsi" w:hAnsiTheme="majorHAnsi" w:cstheme="majorHAnsi"/>
-          <w:color w:val="FFFF00"/>
-        </w:rPr>
-        <w:t xml:space="preserve"> rule also applies to any code structure </w:t>
-      </w:r>
-      <w:r>
-        <w:rPr>
-          <w:rFonts w:asciiTheme="majorHAnsi" w:hAnsiTheme="majorHAnsi" w:cstheme="majorHAnsi"/>
-          <w:color w:val="FFFF00"/>
-        </w:rPr>
-        <w:t xml:space="preserve">(Parallel, </w:t>
-      </w:r>
-      <w:proofErr w:type="spellStart"/>
-      <w:r>
-        <w:rPr>
-          <w:rFonts w:asciiTheme="majorHAnsi" w:hAnsiTheme="majorHAnsi" w:cstheme="majorHAnsi"/>
-          <w:color w:val="FFFF00"/>
-        </w:rPr>
-        <w:t>async</w:t>
-      </w:r>
-      <w:proofErr w:type="spellEnd"/>
-      <w:r>
-        <w:rPr>
-          <w:rFonts w:asciiTheme="majorHAnsi" w:hAnsiTheme="majorHAnsi" w:cstheme="majorHAnsi"/>
-          <w:color w:val="FFFF00"/>
-        </w:rPr>
-        <w:t xml:space="preserve">, etc.) </w:t>
-      </w:r>
-      <w:r>
-        <w:rPr>
-          <w:rFonts w:asciiTheme="majorHAnsi" w:hAnsiTheme="majorHAnsi" w:cstheme="majorHAnsi"/>
-          <w:color w:val="FFFF00"/>
-        </w:rPr>
-        <w:t>that may internally use other threads, as well.</w:t>
-      </w:r>
-      <w:r>
-        <w:rPr>
-          <w:rFonts w:asciiTheme="majorHAnsi" w:hAnsiTheme="majorHAnsi" w:cstheme="majorHAnsi"/>
-          <w:color w:val="FFFF00"/>
-        </w:rPr>
-        <w:t xml:space="preserve"> This is necessary because certain 3D subsystems (OpenGL, DirectX, etc.) generally require that 3D resources be accessed by a single thread.</w:t>
-      </w:r>
-      <w:r>
-        <w:rPr>
-          <w:rFonts w:asciiTheme="majorHAnsi" w:hAnsiTheme="majorHAnsi" w:cstheme="majorHAnsi"/>
-          <w:color w:val="FFFF00"/>
-        </w:rPr>
-        <w:t xml:space="preserve"> Since </w:t>
-      </w:r>
-      <w:r>
-        <w:rPr>
-          <w:rFonts w:asciiTheme="majorHAnsi" w:hAnsiTheme="majorHAnsi" w:cstheme="majorHAnsi"/>
-          <w:color w:val="FFFF00"/>
-        </w:rPr>
-        <w:t xml:space="preserve">sometimes </w:t>
-      </w:r>
-      <w:r>
-        <w:rPr>
-          <w:rFonts w:asciiTheme="majorHAnsi" w:hAnsiTheme="majorHAnsi" w:cstheme="majorHAnsi"/>
-          <w:color w:val="FFFF00"/>
-        </w:rPr>
-        <w:t>it</w:t>
-      </w:r>
-      <w:r>
-        <w:rPr>
-          <w:rFonts w:asciiTheme="majorHAnsi" w:hAnsiTheme="majorHAnsi" w:cstheme="majorHAnsi"/>
-          <w:color w:val="FFFF00"/>
-        </w:rPr>
-        <w:t>’</w:t>
-      </w:r>
-      <w:r>
-        <w:rPr>
-          <w:rFonts w:asciiTheme="majorHAnsi" w:hAnsiTheme="majorHAnsi" w:cstheme="majorHAnsi"/>
-          <w:color w:val="FFFF00"/>
-        </w:rPr>
-        <w:t>s hard to know exactly what 3D task really does hit the 3D hardware, its best to assume all of them do</w:t>
-      </w:r>
-      <w:r>
-        <w:rPr>
-          <w:rFonts w:asciiTheme="majorHAnsi" w:hAnsiTheme="majorHAnsi" w:cstheme="majorHAnsi"/>
-          <w:color w:val="FFFF00"/>
-        </w:rPr>
-        <w:t xml:space="preserve"> (like creation and use of Blotch3D and </w:t>
-      </w:r>
-      <w:proofErr w:type="spellStart"/>
-      <w:r>
-        <w:rPr>
-          <w:rFonts w:asciiTheme="majorHAnsi" w:hAnsiTheme="majorHAnsi" w:cstheme="majorHAnsi"/>
-          <w:color w:val="FFFF00"/>
-        </w:rPr>
-        <w:t>MonoGame</w:t>
-      </w:r>
-      <w:proofErr w:type="spellEnd"/>
-      <w:r>
-        <w:rPr>
-          <w:rFonts w:asciiTheme="majorHAnsi" w:hAnsiTheme="majorHAnsi" w:cstheme="majorHAnsi"/>
-          <w:color w:val="FFFF00"/>
-        </w:rPr>
-        <w:t xml:space="preserve"> objects)</w:t>
-      </w:r>
-      <w:r>
-        <w:rPr>
-          <w:rFonts w:asciiTheme="majorHAnsi" w:hAnsiTheme="majorHAnsi" w:cstheme="majorHAnsi"/>
-          <w:color w:val="FFFF00"/>
-        </w:rPr>
-        <w:t xml:space="preserve">. </w:t>
-      </w:r>
-      <w:r>
-        <w:rPr>
-          <w:rFonts w:asciiTheme="majorHAnsi" w:hAnsiTheme="majorHAnsi" w:cstheme="majorHAnsi"/>
-          <w:color w:val="FFFF00"/>
-        </w:rPr>
-        <w:t>Even so, t</w:t>
-      </w:r>
-      <w:r>
-        <w:rPr>
-          <w:rFonts w:asciiTheme="majorHAnsi" w:hAnsiTheme="majorHAnsi" w:cstheme="majorHAnsi"/>
-          <w:color w:val="FFFF00"/>
-        </w:rPr>
-        <w:t>here are</w:t>
-      </w:r>
-      <w:r>
-        <w:rPr>
-          <w:rFonts w:asciiTheme="majorHAnsi" w:hAnsiTheme="majorHAnsi" w:cstheme="majorHAnsi"/>
-          <w:color w:val="FFFF00"/>
-        </w:rPr>
-        <w:t xml:space="preserve"> </w:t>
-      </w:r>
-      <w:r>
-        <w:rPr>
-          <w:rFonts w:asciiTheme="majorHAnsi" w:hAnsiTheme="majorHAnsi" w:cstheme="majorHAnsi"/>
-          <w:color w:val="FFFF00"/>
-        </w:rPr>
-        <w:t xml:space="preserve">some platform-specific exceptions, </w:t>
-      </w:r>
-      <w:r>
-        <w:rPr>
-          <w:rFonts w:asciiTheme="majorHAnsi" w:hAnsiTheme="majorHAnsi" w:cstheme="majorHAnsi"/>
-          <w:color w:val="FFFF00"/>
-        </w:rPr>
-        <w:t xml:space="preserve">but </w:t>
-      </w:r>
-      <w:proofErr w:type="spellStart"/>
-      <w:r>
-        <w:rPr>
-          <w:rFonts w:asciiTheme="majorHAnsi" w:hAnsiTheme="majorHAnsi" w:cstheme="majorHAnsi"/>
-          <w:color w:val="FFFF00"/>
-        </w:rPr>
-        <w:t>MonoGame</w:t>
-      </w:r>
-      <w:proofErr w:type="spellEnd"/>
-      <w:r>
-        <w:rPr>
-          <w:rFonts w:asciiTheme="majorHAnsi" w:hAnsiTheme="majorHAnsi" w:cstheme="majorHAnsi"/>
-          <w:color w:val="FFFF00"/>
-        </w:rPr>
-        <w:t xml:space="preserve"> does not use them.</w:t>
-      </w:r>
-    </w:p>
-    <w:p>
-      <w:pPr>
-        <w:autoSpaceDE w:val="0"/>
-        <w:autoSpaceDN w:val="0"/>
-        <w:adjustRightInd w:val="0"/>
-        <w:spacing w:after="0" w:line="240" w:lineRule="auto"/>
-        <w:rPr>
-          <w:rFonts w:asciiTheme="majorHAnsi" w:hAnsiTheme="majorHAnsi" w:cstheme="majorHAnsi"/>
-          <w:color w:val="FFFF00"/>
-        </w:rPr>
-      </w:pPr>
-    </w:p>
-    <w:p>
-      <w:pPr>
-        <w:autoSpaceDE w:val="0"/>
-        <w:autoSpaceDN w:val="0"/>
-        <w:adjustRightInd w:val="0"/>
-        <w:spacing w:after="0" w:line="240" w:lineRule="auto"/>
-        <w:rPr>
-          <w:rFonts w:asciiTheme="majorHAnsi" w:hAnsiTheme="majorHAnsi" w:cstheme="majorHAnsi"/>
-          <w:color w:val="FFFF00"/>
-        </w:rPr>
-      </w:pPr>
-      <w:r>
-        <w:rPr>
-          <w:rFonts w:asciiTheme="majorHAnsi" w:hAnsiTheme="majorHAnsi" w:cstheme="majorHAnsi"/>
-          <w:color w:val="FFFF00"/>
-        </w:rPr>
-        <w:t>Of course, t</w:t>
-      </w:r>
-      <w:r>
-        <w:rPr>
-          <w:rFonts w:asciiTheme="majorHAnsi" w:hAnsiTheme="majorHAnsi" w:cstheme="majorHAnsi"/>
-          <w:color w:val="FFFF00"/>
-        </w:rPr>
-        <w:t>his</w:t>
-      </w:r>
-      <w:r>
-        <w:rPr>
-          <w:rFonts w:asciiTheme="majorHAnsi" w:hAnsiTheme="majorHAnsi" w:cstheme="majorHAnsi"/>
-          <w:color w:val="FFFF00"/>
-        </w:rPr>
-        <w:t xml:space="preserve"> </w:t>
-      </w:r>
-      <w:r>
-        <w:rPr>
-          <w:rFonts w:asciiTheme="majorHAnsi" w:hAnsiTheme="majorHAnsi" w:cstheme="majorHAnsi"/>
-          <w:color w:val="FFFF00"/>
-        </w:rPr>
-        <w:t xml:space="preserve">pattern </w:t>
-      </w:r>
-      <w:r>
-        <w:rPr>
-          <w:rFonts w:asciiTheme="majorHAnsi" w:hAnsiTheme="majorHAnsi" w:cstheme="majorHAnsi"/>
-          <w:color w:val="FFFF00"/>
-        </w:rPr>
-        <w:t>and these rules are</w:t>
-      </w:r>
-      <w:r>
-        <w:rPr>
-          <w:rFonts w:asciiTheme="majorHAnsi" w:hAnsiTheme="majorHAnsi" w:cstheme="majorHAnsi"/>
-          <w:color w:val="FFFF00"/>
-        </w:rPr>
-        <w:t xml:space="preserve"> also </w:t>
-      </w:r>
-      <w:r>
-        <w:rPr>
-          <w:rFonts w:asciiTheme="majorHAnsi" w:hAnsiTheme="majorHAnsi" w:cstheme="majorHAnsi"/>
-          <w:color w:val="FFFF00"/>
-        </w:rPr>
-        <w:t xml:space="preserve">used </w:t>
-      </w:r>
-      <w:r>
-        <w:rPr>
-          <w:rFonts w:asciiTheme="majorHAnsi" w:hAnsiTheme="majorHAnsi" w:cstheme="majorHAnsi"/>
-          <w:color w:val="FFFF00"/>
-        </w:rPr>
-        <w:t>by</w:t>
-      </w:r>
-      <w:r>
-        <w:rPr>
-          <w:rFonts w:asciiTheme="majorHAnsi" w:hAnsiTheme="majorHAnsi" w:cstheme="majorHAnsi"/>
-          <w:color w:val="FFFF00"/>
-        </w:rPr>
-        <w:t xml:space="preserve"> </w:t>
-      </w:r>
-      <w:proofErr w:type="spellStart"/>
-      <w:r>
-        <w:rPr>
-          <w:rFonts w:asciiTheme="majorHAnsi" w:hAnsiTheme="majorHAnsi" w:cstheme="majorHAnsi"/>
-          <w:color w:val="FFFF00"/>
-        </w:rPr>
-        <w:t>MonoGame</w:t>
-      </w:r>
-      <w:proofErr w:type="spellEnd"/>
-      <w:r>
-        <w:rPr>
-          <w:rFonts w:asciiTheme="majorHAnsi" w:hAnsiTheme="majorHAnsi" w:cstheme="majorHAnsi"/>
-          <w:color w:val="FFFF00"/>
-        </w:rPr>
-        <w:t>.</w:t>
-      </w:r>
-      <w:r>
-        <w:rPr>
-          <w:rFonts w:asciiTheme="majorHAnsi" w:hAnsiTheme="majorHAnsi" w:cstheme="majorHAnsi"/>
-          <w:color w:val="FFFF00"/>
-        </w:rPr>
-        <w:t xml:space="preserve"> In fact, the BlWindow3D class inherits from </w:t>
-      </w:r>
-      <w:proofErr w:type="spellStart"/>
-      <w:r>
-        <w:rPr>
-          <w:rFonts w:asciiTheme="majorHAnsi" w:hAnsiTheme="majorHAnsi" w:cstheme="majorHAnsi"/>
-          <w:color w:val="FFFF00"/>
-        </w:rPr>
-        <w:t>MonoGame’s</w:t>
-      </w:r>
-      <w:proofErr w:type="spellEnd"/>
-      <w:r>
-        <w:rPr>
-          <w:rFonts w:asciiTheme="majorHAnsi" w:hAnsiTheme="majorHAnsi" w:cstheme="majorHAnsi"/>
-          <w:color w:val="FFFF00"/>
-        </w:rPr>
-        <w:t xml:space="preserve"> “Game” class.</w:t>
-      </w:r>
-      <w:r>
-        <w:rPr>
-          <w:rFonts w:asciiTheme="majorHAnsi" w:hAnsiTheme="majorHAnsi" w:cstheme="majorHAnsi"/>
-          <w:color w:val="FFFF00"/>
-        </w:rPr>
-        <w:t xml:space="preserve"> But instead of overriding </w:t>
-      </w:r>
-      <w:r>
-        <w:rPr>
-          <w:rFonts w:asciiTheme="majorHAnsi" w:hAnsiTheme="majorHAnsi" w:cstheme="majorHAnsi"/>
-          <w:color w:val="FFFF00"/>
-        </w:rPr>
-        <w:t xml:space="preserve">certain “Game” class methods, </w:t>
-      </w:r>
-      <w:r>
-        <w:rPr>
-          <w:rFonts w:asciiTheme="majorHAnsi" w:hAnsiTheme="majorHAnsi" w:cstheme="majorHAnsi"/>
-          <w:color w:val="FFFF00"/>
-        </w:rPr>
-        <w:t xml:space="preserve">you override </w:t>
-      </w:r>
-      <w:r>
-        <w:rPr>
-          <w:rFonts w:asciiTheme="majorHAnsi" w:hAnsiTheme="majorHAnsi" w:cstheme="majorHAnsi"/>
-          <w:color w:val="FFFF00"/>
-        </w:rPr>
-        <w:t xml:space="preserve">BlWindow3D’s </w:t>
-      </w:r>
-      <w:r>
-        <w:rPr>
-          <w:rFonts w:asciiTheme="majorHAnsi" w:hAnsiTheme="majorHAnsi" w:cstheme="majorHAnsi"/>
-          <w:color w:val="FFFF00"/>
-        </w:rPr>
-        <w:t xml:space="preserve">Setup, </w:t>
-      </w:r>
-      <w:proofErr w:type="spellStart"/>
-      <w:r>
-        <w:rPr>
-          <w:rFonts w:asciiTheme="majorHAnsi" w:hAnsiTheme="majorHAnsi" w:cstheme="majorHAnsi"/>
-          <w:color w:val="FFFF00"/>
-        </w:rPr>
-        <w:t>FrameProc</w:t>
-      </w:r>
-      <w:proofErr w:type="spellEnd"/>
-      <w:r>
-        <w:rPr>
-          <w:rFonts w:asciiTheme="majorHAnsi" w:hAnsiTheme="majorHAnsi" w:cstheme="majorHAnsi"/>
-          <w:color w:val="FFFF00"/>
-        </w:rPr>
-        <w:t xml:space="preserve">, and </w:t>
-      </w:r>
-      <w:proofErr w:type="spellStart"/>
-      <w:r>
-        <w:rPr>
-          <w:rFonts w:asciiTheme="majorHAnsi" w:hAnsiTheme="majorHAnsi" w:cstheme="majorHAnsi"/>
-          <w:color w:val="FFFF00"/>
-        </w:rPr>
-        <w:t>FrameDraw</w:t>
-      </w:r>
-      <w:proofErr w:type="spellEnd"/>
-      <w:r>
-        <w:rPr>
-          <w:rFonts w:asciiTheme="majorHAnsi" w:hAnsiTheme="majorHAnsi" w:cstheme="majorHAnsi"/>
-          <w:color w:val="FFFF00"/>
-        </w:rPr>
-        <w:t xml:space="preserve"> methods</w:t>
-      </w:r>
-      <w:r>
-        <w:rPr>
-          <w:rFonts w:asciiTheme="majorHAnsi" w:hAnsiTheme="majorHAnsi" w:cstheme="majorHAnsi"/>
-          <w:color w:val="FFFF00"/>
-        </w:rPr>
-        <w:t xml:space="preserve">. Other </w:t>
-      </w:r>
-      <w:r>
-        <w:rPr>
-          <w:rFonts w:asciiTheme="majorHAnsi" w:hAnsiTheme="majorHAnsi" w:cstheme="majorHAnsi"/>
-          <w:color w:val="FFFF00"/>
-        </w:rPr>
-        <w:t>“</w:t>
-      </w:r>
-      <w:r>
-        <w:rPr>
-          <w:rFonts w:asciiTheme="majorHAnsi" w:hAnsiTheme="majorHAnsi" w:cstheme="majorHAnsi"/>
-          <w:color w:val="FFFF00"/>
-        </w:rPr>
-        <w:t>Game</w:t>
-      </w:r>
-      <w:r>
-        <w:rPr>
-          <w:rFonts w:asciiTheme="majorHAnsi" w:hAnsiTheme="majorHAnsi" w:cstheme="majorHAnsi"/>
-          <w:color w:val="FFFF00"/>
-        </w:rPr>
-        <w:t>”</w:t>
-      </w:r>
-      <w:r>
-        <w:rPr>
-          <w:rFonts w:asciiTheme="majorHAnsi" w:hAnsiTheme="majorHAnsi" w:cstheme="majorHAnsi"/>
-          <w:color w:val="FFFF00"/>
-        </w:rPr>
-        <w:t xml:space="preserve"> class methods and events can still be overridden, </w:t>
-      </w:r>
-      <w:r>
-        <w:rPr>
-          <w:rFonts w:asciiTheme="majorHAnsi" w:hAnsiTheme="majorHAnsi" w:cstheme="majorHAnsi"/>
-          <w:color w:val="FFFF00"/>
-        </w:rPr>
-        <w:t>if needed</w:t>
-      </w:r>
-      <w:r>
-        <w:rPr>
-          <w:rFonts w:asciiTheme="majorHAnsi" w:hAnsiTheme="majorHAnsi" w:cstheme="majorHAnsi"/>
-          <w:color w:val="FFFF00"/>
-        </w:rPr>
-        <w:t>.</w:t>
-      </w:r>
-    </w:p>
-    <w:p>
-      <w:pPr>
-        <w:autoSpaceDE w:val="0"/>
-        <w:autoSpaceDN w:val="0"/>
-        <w:adjustRightInd w:val="0"/>
-        <w:spacing w:after="0" w:line="240" w:lineRule="auto"/>
-        <w:rPr>
-          <w:rFonts w:asciiTheme="majorHAnsi" w:hAnsiTheme="majorHAnsi" w:cstheme="majorHAnsi"/>
-          <w:color w:val="FFFF00"/>
-        </w:rPr>
-      </w:pPr>
-    </w:p>
-    <w:p>
-      <w:pPr>
-        <w:autoSpaceDE w:val="0"/>
-        <w:autoSpaceDN w:val="0"/>
-        <w:adjustRightInd w:val="0"/>
-        <w:spacing w:after="0" w:line="240" w:lineRule="auto"/>
-        <w:rPr>
-          <w:rFonts w:asciiTheme="majorHAnsi" w:hAnsiTheme="majorHAnsi" w:cstheme="majorHAnsi"/>
-          <w:color w:val="FFFF00"/>
-        </w:rPr>
-      </w:pPr>
-      <w:r>
-        <w:rPr>
-          <w:rFonts w:asciiTheme="majorHAnsi" w:hAnsiTheme="majorHAnsi" w:cstheme="majorHAnsi"/>
-          <w:color w:val="FFFF00"/>
-        </w:rPr>
-        <w:t xml:space="preserve">The </w:t>
-      </w:r>
-      <w:r>
-        <w:rPr>
-          <w:rFonts w:asciiTheme="majorHAnsi" w:hAnsiTheme="majorHAnsi" w:cstheme="majorHAnsi"/>
-          <w:color w:val="FFFF00"/>
-        </w:rPr>
-        <w:t xml:space="preserve">Setup, </w:t>
-      </w:r>
-      <w:proofErr w:type="spellStart"/>
-      <w:r>
-        <w:rPr>
-          <w:rFonts w:asciiTheme="majorHAnsi" w:hAnsiTheme="majorHAnsi" w:cstheme="majorHAnsi"/>
-          <w:color w:val="FFFF00"/>
-        </w:rPr>
-        <w:t>FrameProc</w:t>
-      </w:r>
-      <w:proofErr w:type="spellEnd"/>
-      <w:r>
-        <w:rPr>
-          <w:rFonts w:asciiTheme="majorHAnsi" w:hAnsiTheme="majorHAnsi" w:cstheme="majorHAnsi"/>
-          <w:color w:val="FFFF00"/>
-        </w:rPr>
-        <w:t xml:space="preserve">, and </w:t>
-      </w:r>
-      <w:proofErr w:type="spellStart"/>
-      <w:r>
-        <w:rPr>
-          <w:rFonts w:asciiTheme="majorHAnsi" w:hAnsiTheme="majorHAnsi" w:cstheme="majorHAnsi"/>
-          <w:color w:val="FFFF00"/>
-        </w:rPr>
-        <w:t>FrameDraw</w:t>
-      </w:r>
-      <w:proofErr w:type="spellEnd"/>
-      <w:r>
-        <w:rPr>
-          <w:rFonts w:asciiTheme="majorHAnsi" w:hAnsiTheme="majorHAnsi" w:cstheme="majorHAnsi"/>
-          <w:color w:val="FFFF00"/>
-        </w:rPr>
-        <w:t xml:space="preserve"> methods are </w:t>
-      </w:r>
-      <w:r>
-        <w:rPr>
-          <w:rFonts w:asciiTheme="majorHAnsi" w:hAnsiTheme="majorHAnsi" w:cstheme="majorHAnsi"/>
-          <w:color w:val="FFFF00"/>
-        </w:rPr>
-        <w:t xml:space="preserve">called by the 3D thread </w:t>
-      </w:r>
-      <w:r>
-        <w:rPr>
-          <w:rFonts w:asciiTheme="majorHAnsi" w:hAnsiTheme="majorHAnsi" w:cstheme="majorHAnsi"/>
-          <w:color w:val="FFFF00"/>
-        </w:rPr>
-        <w:t>as follows:</w:t>
-      </w:r>
-    </w:p>
-    <w:p>
-      <w:pPr>
-        <w:autoSpaceDE w:val="0"/>
-        <w:autoSpaceDN w:val="0"/>
-        <w:adjustRightInd w:val="0"/>
-        <w:spacing w:after="0" w:line="240" w:lineRule="auto"/>
-        <w:rPr>
-          <w:rFonts w:asciiTheme="majorHAnsi" w:hAnsiTheme="majorHAnsi" w:cstheme="majorHAnsi"/>
-          <w:color w:val="FFFF00"/>
-        </w:rPr>
-      </w:pPr>
-    </w:p>
-    <w:p>
-      <w:pPr>
-        <w:autoSpaceDE w:val="0"/>
-        <w:autoSpaceDN w:val="0"/>
-        <w:adjustRightInd w:val="0"/>
-        <w:spacing w:after="0" w:line="240" w:lineRule="auto"/>
-        <w:rPr>
-          <w:rFonts w:asciiTheme="majorHAnsi" w:hAnsiTheme="majorHAnsi" w:cstheme="majorHAnsi"/>
-          <w:color w:val="FFFF00"/>
-        </w:rPr>
-      </w:pPr>
-      <w:r>
-        <w:rPr>
-          <w:rFonts w:asciiTheme="majorHAnsi" w:hAnsiTheme="majorHAnsi" w:cstheme="majorHAnsi"/>
-          <w:color w:val="FFFF00"/>
-        </w:rPr>
-        <w:t xml:space="preserve">The Setup method </w:t>
-      </w:r>
-      <w:r>
-        <w:rPr>
-          <w:rFonts w:asciiTheme="majorHAnsi" w:hAnsiTheme="majorHAnsi" w:cstheme="majorHAnsi"/>
-          <w:color w:val="FFFF00"/>
-        </w:rPr>
-        <w:t xml:space="preserve">is called by the 3D thread </w:t>
-      </w:r>
-      <w:r>
-        <w:rPr>
-          <w:rFonts w:asciiTheme="majorHAnsi" w:hAnsiTheme="majorHAnsi" w:cstheme="majorHAnsi"/>
-          <w:color w:val="FFFF00"/>
-        </w:rPr>
-        <w:t xml:space="preserve">exactly </w:t>
-      </w:r>
-      <w:r>
-        <w:rPr>
-          <w:rFonts w:asciiTheme="majorHAnsi" w:hAnsiTheme="majorHAnsi" w:cstheme="majorHAnsi"/>
-          <w:color w:val="FFFF00"/>
-        </w:rPr>
-        <w:t>once at the beginning.</w:t>
-      </w:r>
-      <w:r>
-        <w:rPr>
-          <w:rFonts w:asciiTheme="majorHAnsi" w:hAnsiTheme="majorHAnsi" w:cstheme="majorHAnsi"/>
-          <w:color w:val="FFFF00"/>
-        </w:rPr>
-        <w:t xml:space="preserve"> You </w:t>
-      </w:r>
-      <w:r>
-        <w:rPr>
-          <w:rFonts w:asciiTheme="majorHAnsi" w:hAnsiTheme="majorHAnsi" w:cstheme="majorHAnsi"/>
-          <w:color w:val="FFFF00"/>
-        </w:rPr>
-        <w:t>might</w:t>
-      </w:r>
-      <w:r>
-        <w:rPr>
-          <w:rFonts w:asciiTheme="majorHAnsi" w:hAnsiTheme="majorHAnsi" w:cstheme="majorHAnsi"/>
-          <w:color w:val="FFFF00"/>
-        </w:rPr>
-        <w:t xml:space="preserve"> put time-consuming initialization </w:t>
-      </w:r>
-      <w:r>
-        <w:rPr>
-          <w:rFonts w:asciiTheme="majorHAnsi" w:hAnsiTheme="majorHAnsi" w:cstheme="majorHAnsi"/>
-          <w:color w:val="FFFF00"/>
-        </w:rPr>
-        <w:t>of persistent things</w:t>
-      </w:r>
-      <w:r>
-        <w:rPr>
-          <w:rFonts w:asciiTheme="majorHAnsi" w:hAnsiTheme="majorHAnsi" w:cstheme="majorHAnsi"/>
-          <w:color w:val="FFFF00"/>
-        </w:rPr>
-        <w:t xml:space="preserve"> </w:t>
-      </w:r>
-      <w:r>
-        <w:rPr>
-          <w:rFonts w:asciiTheme="majorHAnsi" w:hAnsiTheme="majorHAnsi" w:cstheme="majorHAnsi"/>
-          <w:color w:val="FFFF00"/>
-        </w:rPr>
-        <w:t xml:space="preserve">in </w:t>
-      </w:r>
-      <w:r>
-        <w:rPr>
-          <w:rFonts w:asciiTheme="majorHAnsi" w:hAnsiTheme="majorHAnsi" w:cstheme="majorHAnsi"/>
-          <w:color w:val="FFFF00"/>
-        </w:rPr>
-        <w:t>there like</w:t>
-      </w:r>
-      <w:r>
-        <w:rPr>
-          <w:rFonts w:asciiTheme="majorHAnsi" w:hAnsiTheme="majorHAnsi" w:cstheme="majorHAnsi"/>
-          <w:color w:val="FFFF00"/>
-        </w:rPr>
-        <w:t xml:space="preserve"> the</w:t>
-      </w:r>
-      <w:r>
-        <w:rPr>
-          <w:rFonts w:asciiTheme="majorHAnsi" w:hAnsiTheme="majorHAnsi" w:cstheme="majorHAnsi"/>
-          <w:color w:val="FFFF00"/>
-        </w:rPr>
-        <w:t xml:space="preserve"> loading </w:t>
-      </w:r>
-      <w:r>
-        <w:rPr>
-          <w:rFonts w:asciiTheme="majorHAnsi" w:hAnsiTheme="majorHAnsi" w:cstheme="majorHAnsi"/>
-          <w:color w:val="FFFF00"/>
-        </w:rPr>
-        <w:t xml:space="preserve">and initialization </w:t>
-      </w:r>
-      <w:r>
-        <w:rPr>
-          <w:rFonts w:asciiTheme="majorHAnsi" w:hAnsiTheme="majorHAnsi" w:cstheme="majorHAnsi"/>
-          <w:color w:val="FFFF00"/>
-        </w:rPr>
-        <w:t xml:space="preserve">of </w:t>
-      </w:r>
-      <w:r>
-        <w:rPr>
-          <w:rFonts w:asciiTheme="majorHAnsi" w:hAnsiTheme="majorHAnsi" w:cstheme="majorHAnsi"/>
-          <w:color w:val="FFFF00"/>
-        </w:rPr>
-        <w:t>persistent</w:t>
-      </w:r>
-      <w:r>
-        <w:rPr>
-          <w:rFonts w:asciiTheme="majorHAnsi" w:hAnsiTheme="majorHAnsi" w:cstheme="majorHAnsi"/>
-          <w:color w:val="FFFF00"/>
-        </w:rPr>
-        <w:t xml:space="preserve"> content</w:t>
-      </w:r>
-      <w:r>
-        <w:rPr>
-          <w:rFonts w:asciiTheme="majorHAnsi" w:hAnsiTheme="majorHAnsi" w:cstheme="majorHAnsi"/>
-          <w:color w:val="FFFF00"/>
-        </w:rPr>
-        <w:t xml:space="preserve"> (</w:t>
-      </w:r>
-      <w:r>
-        <w:rPr>
-          <w:rFonts w:asciiTheme="majorHAnsi" w:hAnsiTheme="majorHAnsi" w:cstheme="majorHAnsi"/>
-          <w:color w:val="FFFF00"/>
-        </w:rPr>
-        <w:t xml:space="preserve">sprite </w:t>
-      </w:r>
-      <w:r>
-        <w:rPr>
-          <w:rFonts w:asciiTheme="majorHAnsi" w:hAnsiTheme="majorHAnsi" w:cstheme="majorHAnsi"/>
-          <w:color w:val="FFFF00"/>
-        </w:rPr>
-        <w:t>models, fonts,</w:t>
-      </w:r>
-      <w:r>
-        <w:rPr>
-          <w:rFonts w:asciiTheme="majorHAnsi" w:hAnsiTheme="majorHAnsi" w:cstheme="majorHAnsi"/>
-          <w:color w:val="FFFF00"/>
-        </w:rPr>
-        <w:t xml:space="preserve"> </w:t>
-      </w:r>
-      <w:proofErr w:type="spellStart"/>
-      <w:r>
-        <w:rPr>
-          <w:rFonts w:asciiTheme="majorHAnsi" w:hAnsiTheme="majorHAnsi" w:cstheme="majorHAnsi"/>
-          <w:color w:val="FFFF00"/>
-        </w:rPr>
-        <w:t>BlSprites</w:t>
-      </w:r>
-      <w:proofErr w:type="spellEnd"/>
-      <w:r>
-        <w:rPr>
-          <w:rFonts w:asciiTheme="majorHAnsi" w:hAnsiTheme="majorHAnsi" w:cstheme="majorHAnsi"/>
-          <w:color w:val="FFFF00"/>
-        </w:rPr>
-        <w:t>,</w:t>
-      </w:r>
-      <w:r>
-        <w:rPr>
-          <w:rFonts w:asciiTheme="majorHAnsi" w:hAnsiTheme="majorHAnsi" w:cstheme="majorHAnsi"/>
-          <w:color w:val="FFFF00"/>
-        </w:rPr>
-        <w:t xml:space="preserve"> etc.)</w:t>
-      </w:r>
-      <w:r>
-        <w:rPr>
-          <w:rFonts w:asciiTheme="majorHAnsi" w:hAnsiTheme="majorHAnsi" w:cstheme="majorHAnsi"/>
-          <w:color w:val="FFFF00"/>
-        </w:rPr>
-        <w:t>.</w:t>
-      </w:r>
-    </w:p>
-    <w:p>
-      <w:pPr>
-        <w:autoSpaceDE w:val="0"/>
-        <w:autoSpaceDN w:val="0"/>
-        <w:adjustRightInd w:val="0"/>
-        <w:spacing w:after="0" w:line="240" w:lineRule="auto"/>
-        <w:rPr>
-          <w:rFonts w:asciiTheme="majorHAnsi" w:hAnsiTheme="majorHAnsi" w:cstheme="majorHAnsi"/>
-          <w:color w:val="FFFF00"/>
-        </w:rPr>
-      </w:pPr>
-    </w:p>
-    <w:p>
-      <w:pPr>
-        <w:autoSpaceDE w:val="0"/>
-        <w:autoSpaceDN w:val="0"/>
-        <w:adjustRightInd w:val="0"/>
-        <w:spacing w:after="0" w:line="240" w:lineRule="auto"/>
-        <w:rPr>
-          <w:rFonts w:asciiTheme="majorHAnsi" w:hAnsiTheme="majorHAnsi" w:cstheme="majorHAnsi"/>
-          <w:color w:val="FFFF00"/>
-        </w:rPr>
-      </w:pPr>
-      <w:r>
-        <w:rPr>
-          <w:rFonts w:asciiTheme="majorHAnsi" w:hAnsiTheme="majorHAnsi" w:cstheme="majorHAnsi"/>
-          <w:color w:val="FFFF00"/>
-        </w:rPr>
-        <w:t xml:space="preserve">The </w:t>
-      </w:r>
-      <w:proofErr w:type="spellStart"/>
-      <w:r>
-        <w:rPr>
-          <w:rFonts w:asciiTheme="majorHAnsi" w:hAnsiTheme="majorHAnsi" w:cstheme="majorHAnsi"/>
-          <w:color w:val="FFFF00"/>
-        </w:rPr>
-        <w:t>FrameProc</w:t>
-      </w:r>
-      <w:proofErr w:type="spellEnd"/>
-      <w:r>
-        <w:rPr>
-          <w:rFonts w:asciiTheme="majorHAnsi" w:hAnsiTheme="majorHAnsi" w:cstheme="majorHAnsi"/>
-          <w:color w:val="FFFF00"/>
-        </w:rPr>
-        <w:t xml:space="preserve"> </w:t>
-      </w:r>
-      <w:r>
-        <w:rPr>
-          <w:rFonts w:asciiTheme="majorHAnsi" w:hAnsiTheme="majorHAnsi" w:cstheme="majorHAnsi"/>
-          <w:color w:val="FFFF00"/>
-        </w:rPr>
-        <w:t>method</w:t>
-      </w:r>
-      <w:r>
-        <w:rPr>
-          <w:rFonts w:asciiTheme="majorHAnsi" w:hAnsiTheme="majorHAnsi" w:cstheme="majorHAnsi"/>
-          <w:color w:val="FFFF00"/>
-        </w:rPr>
-        <w:t xml:space="preserve"> is called by the 3D thread </w:t>
-      </w:r>
-      <w:r>
-        <w:rPr>
-          <w:rFonts w:asciiTheme="majorHAnsi" w:hAnsiTheme="majorHAnsi" w:cstheme="majorHAnsi"/>
-          <w:color w:val="FFFF00"/>
-        </w:rPr>
-        <w:t xml:space="preserve">once </w:t>
-      </w:r>
-      <w:r>
-        <w:rPr>
-          <w:rFonts w:asciiTheme="majorHAnsi" w:hAnsiTheme="majorHAnsi" w:cstheme="majorHAnsi"/>
-          <w:color w:val="FFFF00"/>
-        </w:rPr>
-        <w:t>every</w:t>
-      </w:r>
-      <w:r>
-        <w:rPr>
-          <w:rFonts w:asciiTheme="majorHAnsi" w:hAnsiTheme="majorHAnsi" w:cstheme="majorHAnsi"/>
-          <w:color w:val="FFFF00"/>
-        </w:rPr>
-        <w:t xml:space="preserve"> frame</w:t>
-      </w:r>
-      <w:r>
-        <w:rPr>
-          <w:rFonts w:asciiTheme="majorHAnsi" w:hAnsiTheme="majorHAnsi" w:cstheme="majorHAnsi"/>
-          <w:color w:val="FFFF00"/>
-        </w:rPr>
-        <w:t xml:space="preserve">. </w:t>
-      </w:r>
-      <w:r>
-        <w:rPr>
-          <w:rFonts w:asciiTheme="majorHAnsi" w:hAnsiTheme="majorHAnsi" w:cstheme="majorHAnsi"/>
-          <w:color w:val="FFFF00"/>
-        </w:rPr>
-        <w:t xml:space="preserve">For single-threaded applications this is </w:t>
-      </w:r>
-      <w:r>
-        <w:rPr>
-          <w:rFonts w:asciiTheme="majorHAnsi" w:hAnsiTheme="majorHAnsi" w:cstheme="majorHAnsi"/>
-          <w:color w:val="FFFF00"/>
-        </w:rPr>
-        <w:t xml:space="preserve">typically </w:t>
-      </w:r>
-      <w:r>
-        <w:rPr>
-          <w:rFonts w:asciiTheme="majorHAnsi" w:hAnsiTheme="majorHAnsi" w:cstheme="majorHAnsi"/>
-          <w:color w:val="FFFF00"/>
-        </w:rPr>
-        <w:t xml:space="preserve">where </w:t>
-      </w:r>
-      <w:r>
-        <w:rPr>
-          <w:rFonts w:asciiTheme="majorHAnsi" w:hAnsiTheme="majorHAnsi" w:cstheme="majorHAnsi"/>
-          <w:color w:val="FFFF00"/>
-        </w:rPr>
-        <w:t>the bulk of</w:t>
-      </w:r>
-      <w:r>
-        <w:rPr>
-          <w:rFonts w:asciiTheme="majorHAnsi" w:hAnsiTheme="majorHAnsi" w:cstheme="majorHAnsi"/>
-          <w:color w:val="FFFF00"/>
-        </w:rPr>
-        <w:t xml:space="preserve"> application code resides, except the actual drawing code. For multi-threaded applications, this is </w:t>
-      </w:r>
-      <w:r>
-        <w:rPr>
-          <w:rFonts w:asciiTheme="majorHAnsi" w:hAnsiTheme="majorHAnsi" w:cstheme="majorHAnsi"/>
-          <w:color w:val="FFFF00"/>
-        </w:rPr>
-        <w:t xml:space="preserve">typically </w:t>
-      </w:r>
-      <w:r>
-        <w:rPr>
-          <w:rFonts w:asciiTheme="majorHAnsi" w:hAnsiTheme="majorHAnsi" w:cstheme="majorHAnsi"/>
-          <w:color w:val="FFFF00"/>
-        </w:rPr>
-        <w:t>where all application code resides that does anything with 3D resources</w:t>
-      </w:r>
-      <w:r>
-        <w:rPr>
-          <w:rFonts w:asciiTheme="majorHAnsi" w:hAnsiTheme="majorHAnsi" w:cstheme="majorHAnsi"/>
-          <w:color w:val="FFFF00"/>
-        </w:rPr>
-        <w:t>, except the actual drawing code</w:t>
-      </w:r>
-      <w:r>
-        <w:rPr>
-          <w:rFonts w:asciiTheme="majorHAnsi" w:hAnsiTheme="majorHAnsi" w:cstheme="majorHAnsi"/>
-          <w:color w:val="FFFF00"/>
-        </w:rPr>
-        <w:t>.</w:t>
-      </w:r>
-      <w:r>
-        <w:rPr>
-          <w:rFonts w:asciiTheme="majorHAnsi" w:hAnsiTheme="majorHAnsi" w:cstheme="majorHAnsi"/>
-          <w:color w:val="FFFF00"/>
-        </w:rPr>
-        <w:t xml:space="preserve"> </w:t>
-      </w:r>
-      <w:r>
-        <w:rPr>
-          <w:rFonts w:asciiTheme="majorHAnsi" w:hAnsiTheme="majorHAnsi" w:cstheme="majorHAnsi"/>
-          <w:color w:val="FFFF00"/>
-        </w:rPr>
-        <w:t>(</w:t>
-      </w:r>
-      <w:r>
-        <w:rPr>
-          <w:rFonts w:asciiTheme="majorHAnsi" w:hAnsiTheme="majorHAnsi" w:cstheme="majorHAnsi"/>
-          <w:color w:val="FFFF00"/>
-        </w:rPr>
-        <w:t>Note: You can also pass a</w:t>
-      </w:r>
-      <w:r>
-        <w:rPr>
-          <w:rFonts w:asciiTheme="majorHAnsi" w:hAnsiTheme="majorHAnsi" w:cstheme="majorHAnsi"/>
-          <w:color w:val="FFFF00"/>
-        </w:rPr>
-        <w:t xml:space="preserve"> </w:t>
-      </w:r>
-      <w:r>
-        <w:rPr>
-          <w:rFonts w:asciiTheme="majorHAnsi" w:hAnsiTheme="majorHAnsi" w:cstheme="majorHAnsi"/>
-          <w:color w:val="FFFF00"/>
-        </w:rPr>
-        <w:t>delegate</w:t>
-      </w:r>
-      <w:r>
-        <w:rPr>
-          <w:rFonts w:asciiTheme="majorHAnsi" w:hAnsiTheme="majorHAnsi" w:cstheme="majorHAnsi"/>
-          <w:color w:val="FFFF00"/>
-        </w:rPr>
-        <w:t xml:space="preserve"> to the </w:t>
-      </w:r>
-      <w:proofErr w:type="spellStart"/>
-      <w:r>
-        <w:rPr>
-          <w:rFonts w:asciiTheme="majorHAnsi" w:hAnsiTheme="majorHAnsi" w:cstheme="majorHAnsi"/>
-          <w:color w:val="FFFF00"/>
-        </w:rPr>
-        <w:t>BlSprite</w:t>
-      </w:r>
-      <w:proofErr w:type="spellEnd"/>
-      <w:r>
-        <w:rPr>
-          <w:rFonts w:asciiTheme="majorHAnsi" w:hAnsiTheme="majorHAnsi" w:cstheme="majorHAnsi"/>
-          <w:color w:val="FFFF00"/>
-        </w:rPr>
-        <w:t xml:space="preserve"> constructor, which will cause that delegate to be executed </w:t>
-      </w:r>
-      <w:r>
-        <w:rPr>
-          <w:rFonts w:asciiTheme="majorHAnsi" w:hAnsiTheme="majorHAnsi" w:cstheme="majorHAnsi"/>
-          <w:color w:val="FFFF00"/>
-        </w:rPr>
-        <w:t xml:space="preserve">every time </w:t>
-      </w:r>
-      <w:r>
-        <w:rPr>
-          <w:rFonts w:asciiTheme="majorHAnsi" w:hAnsiTheme="majorHAnsi" w:cstheme="majorHAnsi"/>
-          <w:color w:val="FFFF00"/>
-        </w:rPr>
-        <w:t xml:space="preserve">the </w:t>
-      </w:r>
-      <w:r>
-        <w:rPr>
-          <w:rFonts w:asciiTheme="majorHAnsi" w:hAnsiTheme="majorHAnsi" w:cstheme="majorHAnsi"/>
-          <w:color w:val="FFFF00"/>
-        </w:rPr>
-        <w:t xml:space="preserve">BlWindow3D’s </w:t>
-      </w:r>
-      <w:proofErr w:type="spellStart"/>
-      <w:r>
-        <w:rPr>
-          <w:rFonts w:asciiTheme="majorHAnsi" w:hAnsiTheme="majorHAnsi" w:cstheme="majorHAnsi"/>
-          <w:color w:val="FFFF00"/>
-        </w:rPr>
-        <w:t>FrameProc</w:t>
-      </w:r>
-      <w:proofErr w:type="spellEnd"/>
-      <w:r>
-        <w:rPr>
-          <w:rFonts w:asciiTheme="majorHAnsi" w:hAnsiTheme="majorHAnsi" w:cstheme="majorHAnsi"/>
-          <w:color w:val="FFFF00"/>
-        </w:rPr>
-        <w:t xml:space="preserve"> method</w:t>
-      </w:r>
-      <w:r>
-        <w:rPr>
-          <w:rFonts w:asciiTheme="majorHAnsi" w:hAnsiTheme="majorHAnsi" w:cstheme="majorHAnsi"/>
-          <w:color w:val="FFFF00"/>
-        </w:rPr>
-        <w:t xml:space="preserve"> is executed</w:t>
-      </w:r>
-      <w:r>
-        <w:rPr>
-          <w:rFonts w:asciiTheme="majorHAnsi" w:hAnsiTheme="majorHAnsi" w:cstheme="majorHAnsi"/>
-          <w:color w:val="FFFF00"/>
-        </w:rPr>
-        <w:t>. The effect is the same</w:t>
-      </w:r>
-      <w:r>
-        <w:rPr>
-          <w:rFonts w:asciiTheme="majorHAnsi" w:hAnsiTheme="majorHAnsi" w:cstheme="majorHAnsi"/>
-          <w:color w:val="FFFF00"/>
-        </w:rPr>
-        <w:t xml:space="preserve"> as putting the code in </w:t>
-      </w:r>
-      <w:proofErr w:type="spellStart"/>
-      <w:r>
-        <w:rPr>
-          <w:rFonts w:asciiTheme="majorHAnsi" w:hAnsiTheme="majorHAnsi" w:cstheme="majorHAnsi"/>
-          <w:color w:val="FFFF00"/>
-        </w:rPr>
-        <w:t>FrameProc</w:t>
-      </w:r>
-      <w:proofErr w:type="spellEnd"/>
-      <w:r>
-        <w:rPr>
-          <w:rFonts w:asciiTheme="majorHAnsi" w:hAnsiTheme="majorHAnsi" w:cstheme="majorHAnsi"/>
-          <w:color w:val="FFFF00"/>
-        </w:rPr>
-        <w:t>, but it better encapsulates sprite-specific code.)</w:t>
-      </w:r>
-    </w:p>
-    <w:p>
-      <w:pPr>
-        <w:autoSpaceDE w:val="0"/>
-        <w:autoSpaceDN w:val="0"/>
-        <w:adjustRightInd w:val="0"/>
-        <w:spacing w:after="0" w:line="240" w:lineRule="auto"/>
-        <w:rPr>
-          <w:rFonts w:asciiTheme="majorHAnsi" w:hAnsiTheme="majorHAnsi" w:cstheme="majorHAnsi"/>
-          <w:color w:val="FFFF00"/>
-        </w:rPr>
-      </w:pPr>
-    </w:p>
-    <w:p>
-      <w:pPr>
-        <w:autoSpaceDE w:val="0"/>
-        <w:autoSpaceDN w:val="0"/>
-        <w:adjustRightInd w:val="0"/>
-        <w:spacing w:after="0" w:line="240" w:lineRule="auto"/>
-        <w:rPr>
-          <w:rFonts w:asciiTheme="majorHAnsi" w:hAnsiTheme="majorHAnsi" w:cstheme="majorHAnsi"/>
-          <w:color w:val="FFFF00"/>
-        </w:rPr>
-      </w:pPr>
-      <w:r>
-        <w:rPr>
-          <w:rFonts w:asciiTheme="majorHAnsi" w:hAnsiTheme="majorHAnsi" w:cstheme="majorHAnsi"/>
-          <w:color w:val="FFFF00"/>
-        </w:rPr>
-        <w:t xml:space="preserve">The </w:t>
-      </w:r>
-      <w:proofErr w:type="spellStart"/>
-      <w:r>
-        <w:rPr>
-          <w:rFonts w:asciiTheme="majorHAnsi" w:hAnsiTheme="majorHAnsi" w:cstheme="majorHAnsi"/>
-          <w:color w:val="FFFF00"/>
-        </w:rPr>
-        <w:t>FrameDraw</w:t>
-      </w:r>
-      <w:proofErr w:type="spellEnd"/>
-      <w:r>
-        <w:rPr>
-          <w:rFonts w:asciiTheme="majorHAnsi" w:hAnsiTheme="majorHAnsi" w:cstheme="majorHAnsi"/>
-          <w:color w:val="FFFF00"/>
-        </w:rPr>
-        <w:t xml:space="preserve"> </w:t>
-      </w:r>
-      <w:r>
-        <w:rPr>
-          <w:rFonts w:asciiTheme="majorHAnsi" w:hAnsiTheme="majorHAnsi" w:cstheme="majorHAnsi"/>
-          <w:color w:val="FFFF00"/>
-        </w:rPr>
-        <w:t xml:space="preserve">method is called by the 3D thread </w:t>
-      </w:r>
-      <w:r>
-        <w:rPr>
-          <w:rFonts w:asciiTheme="majorHAnsi" w:hAnsiTheme="majorHAnsi" w:cstheme="majorHAnsi"/>
-          <w:color w:val="FFFF00"/>
-        </w:rPr>
-        <w:t>every frame, but only if there is enough CPU</w:t>
-      </w:r>
-      <w:r>
-        <w:rPr>
-          <w:rFonts w:asciiTheme="majorHAnsi" w:hAnsiTheme="majorHAnsi" w:cstheme="majorHAnsi"/>
-          <w:color w:val="FFFF00"/>
-        </w:rPr>
-        <w:t xml:space="preserve"> for </w:t>
-      </w:r>
-      <w:r>
-        <w:rPr>
-          <w:rFonts w:asciiTheme="majorHAnsi" w:hAnsiTheme="majorHAnsi" w:cstheme="majorHAnsi"/>
-          <w:color w:val="FFFF00"/>
-        </w:rPr>
-        <w:t>that</w:t>
-      </w:r>
-      <w:r>
-        <w:rPr>
-          <w:rFonts w:asciiTheme="majorHAnsi" w:hAnsiTheme="majorHAnsi" w:cstheme="majorHAnsi"/>
-          <w:color w:val="FFFF00"/>
-        </w:rPr>
-        <w:t xml:space="preserve"> thread</w:t>
-      </w:r>
-      <w:r>
-        <w:rPr>
-          <w:rFonts w:asciiTheme="majorHAnsi" w:hAnsiTheme="majorHAnsi" w:cstheme="majorHAnsi"/>
-          <w:color w:val="FFFF00"/>
-        </w:rPr>
-        <w:t xml:space="preserve">. Otherwise it </w:t>
-      </w:r>
-      <w:r>
-        <w:rPr>
-          <w:rFonts w:asciiTheme="majorHAnsi" w:hAnsiTheme="majorHAnsi" w:cstheme="majorHAnsi"/>
-          <w:color w:val="FFFF00"/>
-        </w:rPr>
-        <w:t xml:space="preserve">is </w:t>
-      </w:r>
-      <w:r>
-        <w:rPr>
-          <w:rFonts w:asciiTheme="majorHAnsi" w:hAnsiTheme="majorHAnsi" w:cstheme="majorHAnsi"/>
-          <w:color w:val="FFFF00"/>
-        </w:rPr>
-        <w:t>call</w:t>
-      </w:r>
-      <w:r>
-        <w:rPr>
-          <w:rFonts w:asciiTheme="majorHAnsi" w:hAnsiTheme="majorHAnsi" w:cstheme="majorHAnsi"/>
-          <w:color w:val="FFFF00"/>
-        </w:rPr>
-        <w:t>ed</w:t>
-      </w:r>
-      <w:r>
-        <w:rPr>
-          <w:rFonts w:asciiTheme="majorHAnsi" w:hAnsiTheme="majorHAnsi" w:cstheme="majorHAnsi"/>
-          <w:color w:val="FFFF00"/>
-        </w:rPr>
-        <w:t xml:space="preserve"> </w:t>
-      </w:r>
-      <w:r>
-        <w:rPr>
-          <w:rFonts w:asciiTheme="majorHAnsi" w:hAnsiTheme="majorHAnsi" w:cstheme="majorHAnsi"/>
-          <w:color w:val="FFFF00"/>
-        </w:rPr>
-        <w:t>less frequently</w:t>
-      </w:r>
-      <w:r>
-        <w:rPr>
-          <w:rFonts w:asciiTheme="majorHAnsi" w:hAnsiTheme="majorHAnsi" w:cstheme="majorHAnsi"/>
-          <w:color w:val="FFFF00"/>
-        </w:rPr>
-        <w:t>.</w:t>
-      </w:r>
-      <w:r>
-        <w:rPr>
-          <w:rFonts w:asciiTheme="majorHAnsi" w:hAnsiTheme="majorHAnsi" w:cstheme="majorHAnsi"/>
-          <w:color w:val="FFFF00"/>
-        </w:rPr>
-        <w:t xml:space="preserve"> This is where you </w:t>
-      </w:r>
-      <w:r>
-        <w:rPr>
-          <w:rFonts w:asciiTheme="majorHAnsi" w:hAnsiTheme="majorHAnsi" w:cstheme="majorHAnsi"/>
-          <w:color w:val="FFFF00"/>
-        </w:rPr>
-        <w:t xml:space="preserve">must </w:t>
-      </w:r>
-      <w:r>
-        <w:rPr>
-          <w:rFonts w:asciiTheme="majorHAnsi" w:hAnsiTheme="majorHAnsi" w:cstheme="majorHAnsi"/>
-          <w:color w:val="FFFF00"/>
-        </w:rPr>
-        <w:t>put drawing code</w:t>
-      </w:r>
-      <w:r>
-        <w:rPr>
-          <w:rFonts w:asciiTheme="majorHAnsi" w:hAnsiTheme="majorHAnsi" w:cstheme="majorHAnsi"/>
-          <w:color w:val="FFFF00"/>
-        </w:rPr>
-        <w:t xml:space="preserve"> (</w:t>
-      </w:r>
-      <w:proofErr w:type="spellStart"/>
-      <w:r>
-        <w:rPr>
-          <w:rFonts w:asciiTheme="majorHAnsi" w:hAnsiTheme="majorHAnsi" w:cstheme="majorHAnsi"/>
-          <w:color w:val="FFFF00"/>
-        </w:rPr>
-        <w:t>BlSprite.Draw</w:t>
-      </w:r>
-      <w:proofErr w:type="spellEnd"/>
-      <w:r>
-        <w:rPr>
-          <w:rFonts w:asciiTheme="majorHAnsi" w:hAnsiTheme="majorHAnsi" w:cstheme="majorHAnsi"/>
-          <w:color w:val="FFFF00"/>
-        </w:rPr>
-        <w:t xml:space="preserve">, </w:t>
-      </w:r>
-      <w:proofErr w:type="spellStart"/>
-      <w:r>
-        <w:rPr>
-          <w:rFonts w:asciiTheme="majorHAnsi" w:hAnsiTheme="majorHAnsi" w:cstheme="majorHAnsi"/>
-          <w:color w:val="FFFF00"/>
-        </w:rPr>
-        <w:t>BlGraphicsDeviceManager.DrawText</w:t>
-      </w:r>
-      <w:proofErr w:type="spellEnd"/>
-      <w:r>
-        <w:rPr>
-          <w:rFonts w:asciiTheme="majorHAnsi" w:hAnsiTheme="majorHAnsi" w:cstheme="majorHAnsi"/>
-          <w:color w:val="FFFF00"/>
-        </w:rPr>
-        <w:t>, etc</w:t>
-      </w:r>
-      <w:r>
-        <w:rPr>
-          <w:rFonts w:asciiTheme="majorHAnsi" w:hAnsiTheme="majorHAnsi" w:cstheme="majorHAnsi"/>
-          <w:color w:val="FFFF00"/>
-        </w:rPr>
-        <w:t>.</w:t>
-      </w:r>
-      <w:r>
-        <w:rPr>
-          <w:rFonts w:asciiTheme="majorHAnsi" w:hAnsiTheme="majorHAnsi" w:cstheme="majorHAnsi"/>
-          <w:color w:val="FFFF00"/>
-        </w:rPr>
-        <w:t>).</w:t>
-      </w:r>
-      <w:r>
-        <w:rPr>
-          <w:rFonts w:asciiTheme="majorHAnsi" w:hAnsiTheme="majorHAnsi" w:cstheme="majorHAnsi"/>
-          <w:color w:val="FFFF00"/>
-        </w:rPr>
-        <w:t xml:space="preserve"> </w:t>
-      </w:r>
-      <w:r>
-        <w:rPr>
-          <w:rFonts w:asciiTheme="majorHAnsi" w:hAnsiTheme="majorHAnsi" w:cstheme="majorHAnsi"/>
-          <w:color w:val="FFFF00"/>
-        </w:rPr>
-        <w:t>For apps that may suffer from severe CPU exhaustion</w:t>
-      </w:r>
-      <w:r>
-        <w:rPr>
-          <w:rFonts w:asciiTheme="majorHAnsi" w:hAnsiTheme="majorHAnsi" w:cstheme="majorHAnsi"/>
-          <w:color w:val="FFFF00"/>
-        </w:rPr>
-        <w:t xml:space="preserve"> (at least for the 3D thread)</w:t>
-      </w:r>
-      <w:r>
-        <w:rPr>
-          <w:rFonts w:asciiTheme="majorHAnsi" w:hAnsiTheme="majorHAnsi" w:cstheme="majorHAnsi"/>
-          <w:color w:val="FFFF00"/>
-        </w:rPr>
-        <w:t>, you may want to put your app code in this method</w:t>
-      </w:r>
-      <w:r>
-        <w:rPr>
-          <w:rFonts w:asciiTheme="majorHAnsi" w:hAnsiTheme="majorHAnsi" w:cstheme="majorHAnsi"/>
-          <w:color w:val="FFFF00"/>
-        </w:rPr>
-        <w:t>, as well,</w:t>
-      </w:r>
-      <w:r>
-        <w:rPr>
-          <w:rFonts w:asciiTheme="majorHAnsi" w:hAnsiTheme="majorHAnsi" w:cstheme="majorHAnsi"/>
-          <w:color w:val="FFFF00"/>
-        </w:rPr>
-        <w:t xml:space="preserve"> so it is called less frequently (</w:t>
-      </w:r>
-      <w:proofErr w:type="gramStart"/>
-      <w:r>
-        <w:rPr>
-          <w:rFonts w:asciiTheme="majorHAnsi" w:hAnsiTheme="majorHAnsi" w:cstheme="majorHAnsi"/>
-          <w:color w:val="FFFF00"/>
-        </w:rPr>
-        <w:t>as long as</w:t>
-      </w:r>
-      <w:proofErr w:type="gramEnd"/>
-      <w:r>
-        <w:rPr>
-          <w:rFonts w:asciiTheme="majorHAnsi" w:hAnsiTheme="majorHAnsi" w:cstheme="majorHAnsi"/>
-          <w:color w:val="FFFF00"/>
-        </w:rPr>
-        <w:t xml:space="preserve"> that code can properly handle </w:t>
-      </w:r>
-      <w:r>
-        <w:rPr>
-          <w:rFonts w:asciiTheme="majorHAnsi" w:hAnsiTheme="majorHAnsi" w:cstheme="majorHAnsi"/>
-          <w:color w:val="FFFF00"/>
-        </w:rPr>
-        <w:t>being called at</w:t>
-      </w:r>
-      <w:r>
-        <w:rPr>
-          <w:rFonts w:asciiTheme="majorHAnsi" w:hAnsiTheme="majorHAnsi" w:cstheme="majorHAnsi"/>
-          <w:color w:val="FFFF00"/>
-        </w:rPr>
-        <w:t xml:space="preserve"> </w:t>
-      </w:r>
-      <w:r>
-        <w:rPr>
-          <w:rFonts w:asciiTheme="majorHAnsi" w:hAnsiTheme="majorHAnsi" w:cstheme="majorHAnsi"/>
-          <w:color w:val="FFFF00"/>
-        </w:rPr>
-        <w:t xml:space="preserve">variable </w:t>
-      </w:r>
-      <w:r>
-        <w:rPr>
-          <w:rFonts w:asciiTheme="majorHAnsi" w:hAnsiTheme="majorHAnsi" w:cstheme="majorHAnsi"/>
-          <w:color w:val="FFFF00"/>
-        </w:rPr>
-        <w:t>rates</w:t>
-      </w:r>
-      <w:r>
-        <w:rPr>
-          <w:rFonts w:asciiTheme="majorHAnsi" w:hAnsiTheme="majorHAnsi" w:cstheme="majorHAnsi"/>
-          <w:color w:val="FFFF00"/>
-        </w:rPr>
-        <w:t>)</w:t>
-      </w:r>
-      <w:r>
-        <w:rPr>
-          <w:rFonts w:asciiTheme="majorHAnsi" w:hAnsiTheme="majorHAnsi" w:cstheme="majorHAnsi"/>
-          <w:color w:val="FFFF00"/>
-        </w:rPr>
-        <w:t>.</w:t>
-      </w:r>
-    </w:p>
-    <w:p>
-      <w:pPr>
-        <w:autoSpaceDE w:val="0"/>
-        <w:autoSpaceDN w:val="0"/>
-        <w:adjustRightInd w:val="0"/>
-        <w:spacing w:after="0" w:line="240" w:lineRule="auto"/>
-        <w:rPr>
-          <w:rFonts w:asciiTheme="majorHAnsi" w:hAnsiTheme="majorHAnsi" w:cstheme="majorHAnsi"/>
-          <w:color w:val="FFFF00"/>
-        </w:rPr>
-      </w:pPr>
-    </w:p>
-    <w:p>
-      <w:pPr>
-        <w:autoSpaceDE w:val="0"/>
-        <w:autoSpaceDN w:val="0"/>
-        <w:adjustRightInd w:val="0"/>
-        <w:spacing w:after="0" w:line="240" w:lineRule="auto"/>
-        <w:rPr>
-          <w:rFonts w:asciiTheme="majorHAnsi" w:hAnsiTheme="majorHAnsi" w:cstheme="majorHAnsi"/>
-          <w:color w:val="FFFF00"/>
-        </w:rPr>
-      </w:pPr>
-      <w:r>
-        <w:rPr>
-          <w:rFonts w:asciiTheme="majorHAnsi" w:hAnsiTheme="majorHAnsi" w:cstheme="majorHAnsi"/>
-          <w:color w:val="FFFF00"/>
-        </w:rPr>
-        <w:t>You can use variety of methods to draw things</w:t>
+        <w:t xml:space="preserve">You can use </w:t>
+      </w:r>
+      <w:r>
+        <w:rPr>
+          <w:rFonts w:asciiTheme="majorHAnsi" w:hAnsiTheme="majorHAnsi" w:cstheme="majorHAnsi"/>
+          <w:color w:val="FFFF00"/>
+        </w:rPr>
+        <w:t xml:space="preserve">a </w:t>
+      </w:r>
+      <w:r>
+        <w:rPr>
+          <w:rFonts w:asciiTheme="majorHAnsi" w:hAnsiTheme="majorHAnsi" w:cstheme="majorHAnsi"/>
+          <w:color w:val="FFFF00"/>
+        </w:rPr>
+        <w:t>variety of methods to draw things</w:t>
       </w:r>
       <w:r>
         <w:rPr>
@@ -6960,25 +6914,25 @@
       <w:pPr>
         <w:pStyle w:val="Heading1"/>
       </w:pPr>
-      <w:bookmarkStart w:id="57" w:name="_Making_3D_models"/>
-      <w:bookmarkStart w:id="58" w:name="_Toc516117027"/>
-      <w:bookmarkStart w:id="59" w:name="_Toc517055697"/>
-      <w:bookmarkStart w:id="60" w:name="_Toc517334343"/>
-      <w:bookmarkStart w:id="61" w:name="_Toc519659706"/>
+      <w:bookmarkStart w:id="56" w:name="_Making_3D_models"/>
+      <w:bookmarkStart w:id="57" w:name="_Toc516117027"/>
+      <w:bookmarkStart w:id="58" w:name="_Toc517055697"/>
+      <w:bookmarkStart w:id="59" w:name="_Toc517334343"/>
+      <w:bookmarkStart w:id="60" w:name="_Toc519659706"/>
+      <w:bookmarkEnd w:id="56"/>
+      <w:r>
+        <w:t xml:space="preserve">Making </w:t>
+      </w:r>
+      <w:r>
+        <w:t xml:space="preserve">and using </w:t>
+      </w:r>
+      <w:r>
+        <w:t>3D models</w:t>
+      </w:r>
       <w:bookmarkEnd w:id="57"/>
-      <w:r>
-        <w:t xml:space="preserve">Making </w:t>
-      </w:r>
-      <w:r>
-        <w:t xml:space="preserve">and using </w:t>
-      </w:r>
-      <w:r>
-        <w:t>3D models</w:t>
-      </w:r>
       <w:bookmarkEnd w:id="58"/>
       <w:bookmarkEnd w:id="59"/>
       <w:bookmarkEnd w:id="60"/>
-      <w:bookmarkEnd w:id="61"/>
     </w:p>
     <w:p>
       <w:pPr>
@@ -7003,7 +6957,67 @@
           <w:rFonts w:asciiTheme="majorHAnsi" w:hAnsiTheme="majorHAnsi" w:cstheme="majorHAnsi"/>
           <w:color w:val="FFFF00"/>
         </w:rPr>
-        <w:t xml:space="preserve"> If the Blotch3D project is included in your solution, you can use them as is shown in the examples. Otherwise you will need to add </w:t>
+        <w:t xml:space="preserve"> If the Blotch3D project is included in your solution, you can use them as is shown in the examples</w:t>
+      </w:r>
+      <w:r>
+        <w:rPr>
+          <w:rFonts w:asciiTheme="majorHAnsi" w:hAnsiTheme="majorHAnsi" w:cstheme="majorHAnsi"/>
+          <w:color w:val="FFFF00"/>
+        </w:rPr>
+        <w:t xml:space="preserve"> (in fact, to do this you don’t even need the </w:t>
+      </w:r>
+      <w:proofErr w:type="spellStart"/>
+      <w:r>
+        <w:rPr>
+          <w:rFonts w:asciiTheme="majorHAnsi" w:hAnsiTheme="majorHAnsi" w:cstheme="majorHAnsi"/>
+          <w:color w:val="FFFF00"/>
+        </w:rPr>
+        <w:t>MonoGame</w:t>
+      </w:r>
+      <w:proofErr w:type="spellEnd"/>
+      <w:r>
+        <w:rPr>
+          <w:rFonts w:asciiTheme="majorHAnsi" w:hAnsiTheme="majorHAnsi" w:cstheme="majorHAnsi"/>
+          <w:color w:val="FFFF00"/>
+        </w:rPr>
+        <w:t xml:space="preserve"> </w:t>
+      </w:r>
+      <w:r>
+        <w:rPr>
+          <w:rFonts w:asciiTheme="majorHAnsi" w:hAnsiTheme="majorHAnsi" w:cstheme="majorHAnsi"/>
+          <w:color w:val="FFFF00"/>
+        </w:rPr>
+        <w:t>“</w:t>
+      </w:r>
+      <w:proofErr w:type="spellStart"/>
+      <w:r>
+        <w:rPr>
+          <w:rFonts w:asciiTheme="majorHAnsi" w:hAnsiTheme="majorHAnsi" w:cstheme="majorHAnsi"/>
+          <w:color w:val="FFFF00"/>
+        </w:rPr>
+        <w:t>Content.mgcb</w:t>
+      </w:r>
+      <w:proofErr w:type="spellEnd"/>
+      <w:r>
+        <w:rPr>
+          <w:rFonts w:asciiTheme="majorHAnsi" w:hAnsiTheme="majorHAnsi" w:cstheme="majorHAnsi"/>
+          <w:color w:val="FFFF00"/>
+        </w:rPr>
+        <w:t>” file</w:t>
+      </w:r>
+      <w:r>
+        <w:rPr>
+          <w:rFonts w:asciiTheme="majorHAnsi" w:hAnsiTheme="majorHAnsi" w:cstheme="majorHAnsi"/>
+          <w:color w:val="FFFF00"/>
+        </w:rPr>
+        <w:t xml:space="preserve"> in your project)</w:t>
+      </w:r>
+      <w:r>
+        <w:rPr>
+          <w:rFonts w:asciiTheme="majorHAnsi" w:hAnsiTheme="majorHAnsi" w:cstheme="majorHAnsi"/>
+          <w:color w:val="FFFF00"/>
+        </w:rPr>
+        <w:t xml:space="preserve">. Otherwise you will need to add </w:t>
       </w:r>
       <w:r>
         <w:rPr>
@@ -7092,7 +7106,67 @@
           <w:rFonts w:asciiTheme="majorHAnsi" w:hAnsiTheme="majorHAnsi" w:cstheme="majorHAnsi"/>
           <w:color w:val="FFFF00"/>
         </w:rPr>
-        <w:t xml:space="preserve"> (You also use this technique to add any other type of content, like fonts, images, etc.).</w:t>
+        <w:t xml:space="preserve"> (You also add any other type of content, like fonts, images, etc.</w:t>
+      </w:r>
+      <w:r>
+        <w:rPr>
+          <w:rFonts w:asciiTheme="majorHAnsi" w:hAnsiTheme="majorHAnsi" w:cstheme="majorHAnsi"/>
+          <w:color w:val="FFFF00"/>
+        </w:rPr>
+        <w:t xml:space="preserve"> by use of the </w:t>
+      </w:r>
+      <w:proofErr w:type="spellStart"/>
+      <w:r>
+        <w:rPr>
+          <w:rFonts w:asciiTheme="majorHAnsi" w:hAnsiTheme="majorHAnsi" w:cstheme="majorHAnsi"/>
+          <w:color w:val="FFFF00"/>
+        </w:rPr>
+        <w:t>MonoGame</w:t>
+      </w:r>
+      <w:proofErr w:type="spellEnd"/>
+      <w:r>
+        <w:rPr>
+          <w:rFonts w:asciiTheme="majorHAnsi" w:hAnsiTheme="majorHAnsi" w:cstheme="majorHAnsi"/>
+          <w:color w:val="FFFF00"/>
+        </w:rPr>
+        <w:t xml:space="preserve"> </w:t>
+      </w:r>
+      <w:r>
+        <w:rPr>
+          <w:rFonts w:asciiTheme="majorHAnsi" w:hAnsiTheme="majorHAnsi" w:cstheme="majorHAnsi"/>
+          <w:color w:val="FFFF00"/>
+        </w:rPr>
+        <w:t>“</w:t>
+      </w:r>
+      <w:proofErr w:type="spellStart"/>
+      <w:r>
+        <w:rPr>
+          <w:rFonts w:asciiTheme="majorHAnsi" w:hAnsiTheme="majorHAnsi" w:cstheme="majorHAnsi"/>
+          <w:color w:val="FFFF00"/>
+        </w:rPr>
+        <w:t>Content.mgcb</w:t>
+      </w:r>
+      <w:proofErr w:type="spellEnd"/>
+      <w:r>
+        <w:rPr>
+          <w:rFonts w:asciiTheme="majorHAnsi" w:hAnsiTheme="majorHAnsi" w:cstheme="majorHAnsi"/>
+          <w:color w:val="FFFF00"/>
+        </w:rPr>
+        <w:t>” file</w:t>
+      </w:r>
+      <w:r>
+        <w:rPr>
+          <w:rFonts w:asciiTheme="majorHAnsi" w:hAnsiTheme="majorHAnsi" w:cstheme="majorHAnsi"/>
+          <w:color w:val="FFFF00"/>
+        </w:rPr>
+        <w:t>.</w:t>
+      </w:r>
+      <w:r>
+        <w:rPr>
+          <w:rFonts w:asciiTheme="majorHAnsi" w:hAnsiTheme="majorHAnsi" w:cstheme="majorHAnsi"/>
+          <w:color w:val="FFFF00"/>
+        </w:rPr>
+        <w:t>)</w:t>
       </w:r>
     </w:p>
     <w:p>
@@ -8198,6 +8272,9 @@
       <w:r>
         <w:t>Translucency</w:t>
       </w:r>
+      <w:r>
+        <w:t xml:space="preserve"> and Custom Effects</w:t>
+      </w:r>
     </w:p>
     <w:p>
       <w:pPr>
@@ -10777,235 +10854,237 @@
       <w:pPr>
         <w:pStyle w:val="Heading1"/>
       </w:pPr>
-      <w:bookmarkStart w:id="62" w:name="_Introduction_to_Matrices"/>
-      <w:bookmarkStart w:id="63" w:name="_Dynamically_changing_a"/>
-      <w:bookmarkStart w:id="64" w:name="_Toc517055698"/>
-      <w:bookmarkStart w:id="65" w:name="_Toc517334344"/>
-      <w:bookmarkStart w:id="66" w:name="_Toc519659707"/>
+      <w:bookmarkStart w:id="61" w:name="_Introduction_to_Matrices"/>
+      <w:bookmarkStart w:id="62" w:name="_Dynamically_changing_a"/>
+      <w:bookmarkStart w:id="63" w:name="_Toc517055698"/>
+      <w:bookmarkStart w:id="64" w:name="_Toc517334344"/>
+      <w:bookmarkStart w:id="65" w:name="_Toc519659707"/>
+      <w:bookmarkEnd w:id="61"/>
       <w:bookmarkEnd w:id="62"/>
+      <w:r>
+        <w:t>Dynamically changing a sprite’s orientation and position</w:t>
+      </w:r>
       <w:bookmarkEnd w:id="63"/>
-      <w:r>
-        <w:t>Dynamically changing a sprite’s orientation and position</w:t>
-      </w:r>
       <w:bookmarkEnd w:id="64"/>
       <w:bookmarkEnd w:id="65"/>
+    </w:p>
+    <w:p>
+      <w:pPr>
+        <w:shd w:val="clear" w:color="auto" w:fill="000000" w:themeFill="text1"/>
+        <w:rPr>
+          <w:rFonts w:asciiTheme="majorHAnsi" w:hAnsiTheme="majorHAnsi" w:cstheme="majorHAnsi"/>
+          <w:color w:val="FFFF00"/>
+        </w:rPr>
+      </w:pPr>
+      <w:r>
+        <w:rPr>
+          <w:rFonts w:asciiTheme="majorHAnsi" w:hAnsiTheme="majorHAnsi" w:cstheme="majorHAnsi"/>
+          <w:color w:val="FFFF00"/>
+        </w:rPr>
+        <w:t xml:space="preserve">Each sprite has a “Matrix” </w:t>
+      </w:r>
+      <w:r>
+        <w:rPr>
+          <w:rFonts w:asciiTheme="majorHAnsi" w:hAnsiTheme="majorHAnsi" w:cstheme="majorHAnsi"/>
+          <w:color w:val="FFFF00"/>
+        </w:rPr>
+        <w:t>member</w:t>
+      </w:r>
+      <w:r>
+        <w:rPr>
+          <w:rFonts w:asciiTheme="majorHAnsi" w:hAnsiTheme="majorHAnsi" w:cstheme="majorHAnsi"/>
+          <w:color w:val="FFFF00"/>
+        </w:rPr>
+        <w:t xml:space="preserve"> that defines its orientation and position relative to its parent sprite</w:t>
+      </w:r>
+      <w:r>
+        <w:rPr>
+          <w:rFonts w:asciiTheme="majorHAnsi" w:hAnsiTheme="majorHAnsi" w:cstheme="majorHAnsi"/>
+          <w:color w:val="FFFF00"/>
+        </w:rPr>
+        <w:t>, or to an unmodified coordinate system if there is no parent</w:t>
+      </w:r>
+      <w:r>
+        <w:rPr>
+          <w:rFonts w:asciiTheme="majorHAnsi" w:hAnsiTheme="majorHAnsi" w:cstheme="majorHAnsi"/>
+          <w:color w:val="FFFF00"/>
+        </w:rPr>
+        <w:t xml:space="preserve">. </w:t>
+      </w:r>
+      <w:r>
+        <w:rPr>
+          <w:rFonts w:asciiTheme="majorHAnsi" w:hAnsiTheme="majorHAnsi" w:cstheme="majorHAnsi"/>
+          <w:color w:val="FFFF00"/>
+        </w:rPr>
+        <w:t xml:space="preserve">There are many static and instance methods of the Matrix class that let you </w:t>
+      </w:r>
+      <w:r>
+        <w:rPr>
+          <w:rFonts w:asciiTheme="majorHAnsi" w:hAnsiTheme="majorHAnsi" w:cstheme="majorHAnsi"/>
+          <w:color w:val="FFFF00"/>
+        </w:rPr>
+        <w:t xml:space="preserve">easily set </w:t>
+      </w:r>
+      <w:r>
+        <w:rPr>
+          <w:rFonts w:asciiTheme="majorHAnsi" w:hAnsiTheme="majorHAnsi" w:cstheme="majorHAnsi"/>
+          <w:color w:val="FFFF00"/>
+        </w:rPr>
+        <w:t xml:space="preserve">and change </w:t>
+      </w:r>
+      <w:r>
+        <w:rPr>
+          <w:rFonts w:asciiTheme="majorHAnsi" w:hAnsiTheme="majorHAnsi" w:cstheme="majorHAnsi"/>
+          <w:color w:val="FFFF00"/>
+        </w:rPr>
+        <w:t>the</w:t>
+      </w:r>
+      <w:r>
+        <w:rPr>
+          <w:rFonts w:asciiTheme="majorHAnsi" w:hAnsiTheme="majorHAnsi" w:cstheme="majorHAnsi"/>
+          <w:color w:val="FFFF00"/>
+        </w:rPr>
+        <w:t xml:space="preserve"> </w:t>
+      </w:r>
+      <w:r>
+        <w:rPr>
+          <w:rFonts w:asciiTheme="majorHAnsi" w:hAnsiTheme="majorHAnsi" w:cstheme="majorHAnsi"/>
+          <w:color w:val="FFFF00"/>
+        </w:rPr>
+        <w:t>scaling, translation, rotation, etc.</w:t>
+      </w:r>
+      <w:r>
+        <w:rPr>
+          <w:rFonts w:asciiTheme="majorHAnsi" w:hAnsiTheme="majorHAnsi" w:cstheme="majorHAnsi"/>
+          <w:color w:val="FFFF00"/>
+        </w:rPr>
+        <w:t xml:space="preserve"> of a matrix.</w:t>
+      </w:r>
+    </w:p>
+    <w:p>
+      <w:pPr>
+        <w:shd w:val="clear" w:color="auto" w:fill="000000" w:themeFill="text1"/>
+        <w:rPr>
+          <w:rFonts w:asciiTheme="majorHAnsi" w:hAnsiTheme="majorHAnsi" w:cstheme="majorHAnsi"/>
+          <w:color w:val="FFFF00"/>
+        </w:rPr>
+      </w:pPr>
+      <w:r>
+        <w:rPr>
+          <w:rFonts w:asciiTheme="majorHAnsi" w:hAnsiTheme="majorHAnsi" w:cstheme="majorHAnsi"/>
+          <w:color w:val="FFFF00"/>
+        </w:rPr>
+        <w:t>When you change a</w:t>
+      </w:r>
+      <w:r>
+        <w:rPr>
+          <w:rFonts w:asciiTheme="majorHAnsi" w:hAnsiTheme="majorHAnsi" w:cstheme="majorHAnsi"/>
+          <w:color w:val="FFFF00"/>
+        </w:rPr>
+        <w:t>nything about a</w:t>
+      </w:r>
+      <w:r>
+        <w:rPr>
+          <w:rFonts w:asciiTheme="majorHAnsi" w:hAnsiTheme="majorHAnsi" w:cstheme="majorHAnsi"/>
+          <w:color w:val="FFFF00"/>
+        </w:rPr>
+        <w:t xml:space="preserve"> sprite’s </w:t>
+      </w:r>
+      <w:r>
+        <w:rPr>
+          <w:rFonts w:asciiTheme="majorHAnsi" w:hAnsiTheme="majorHAnsi" w:cstheme="majorHAnsi"/>
+          <w:color w:val="FFFF00"/>
+        </w:rPr>
+        <w:t>matrix</w:t>
+      </w:r>
+      <w:r>
+        <w:rPr>
+          <w:rFonts w:asciiTheme="majorHAnsi" w:hAnsiTheme="majorHAnsi" w:cstheme="majorHAnsi"/>
+          <w:color w:val="FFFF00"/>
+        </w:rPr>
+        <w:t>, you also change the orientation and position of its child sprites</w:t>
+      </w:r>
+      <w:r>
+        <w:rPr>
+          <w:rFonts w:asciiTheme="majorHAnsi" w:hAnsiTheme="majorHAnsi" w:cstheme="majorHAnsi"/>
+          <w:color w:val="FFFF00"/>
+        </w:rPr>
+        <w:t>, if any</w:t>
+      </w:r>
+      <w:r>
+        <w:rPr>
+          <w:rFonts w:asciiTheme="majorHAnsi" w:hAnsiTheme="majorHAnsi" w:cstheme="majorHAnsi"/>
+          <w:color w:val="FFFF00"/>
+        </w:rPr>
+        <w:t xml:space="preserve">. </w:t>
+      </w:r>
+      <w:r>
+        <w:rPr>
+          <w:rFonts w:asciiTheme="majorHAnsi" w:hAnsiTheme="majorHAnsi" w:cstheme="majorHAnsi"/>
+          <w:color w:val="FFFF00"/>
+        </w:rPr>
+        <w:t xml:space="preserve">That is, </w:t>
+      </w:r>
+      <w:proofErr w:type="spellStart"/>
+      <w:r>
+        <w:rPr>
+          <w:rFonts w:asciiTheme="majorHAnsi" w:hAnsiTheme="majorHAnsi" w:cstheme="majorHAnsi"/>
+          <w:color w:val="FFFF00"/>
+        </w:rPr>
+        <w:t>subsprites</w:t>
+      </w:r>
+      <w:proofErr w:type="spellEnd"/>
+      <w:r>
+        <w:rPr>
+          <w:rFonts w:asciiTheme="majorHAnsi" w:hAnsiTheme="majorHAnsi" w:cstheme="majorHAnsi"/>
+          <w:color w:val="FFFF00"/>
+        </w:rPr>
+        <w:t xml:space="preserve"> </w:t>
+      </w:r>
+      <w:r>
+        <w:rPr>
+          <w:rFonts w:asciiTheme="majorHAnsi" w:hAnsiTheme="majorHAnsi" w:cstheme="majorHAnsi"/>
+          <w:color w:val="FFFF00"/>
+        </w:rPr>
+        <w:t>reside in the parent sprite’s coordinate system</w:t>
+      </w:r>
+      <w:r>
+        <w:rPr>
+          <w:rFonts w:asciiTheme="majorHAnsi" w:hAnsiTheme="majorHAnsi" w:cstheme="majorHAnsi"/>
+          <w:color w:val="FFFF00"/>
+        </w:rPr>
+        <w:t>.</w:t>
+      </w:r>
+      <w:r>
+        <w:rPr>
+          <w:rFonts w:asciiTheme="majorHAnsi" w:hAnsiTheme="majorHAnsi" w:cstheme="majorHAnsi"/>
+          <w:color w:val="FFFF00"/>
+        </w:rPr>
+        <w:t xml:space="preserve"> For example, if a child sprite’s matrix scales it by 3, and its parent sprite’s matrix scales by 4, then the child sprite will be scaled by 12</w:t>
+      </w:r>
+      <w:r>
+        <w:rPr>
+          <w:rFonts w:asciiTheme="majorHAnsi" w:hAnsiTheme="majorHAnsi" w:cstheme="majorHAnsi"/>
+          <w:color w:val="FFFF00"/>
+        </w:rPr>
+        <w:t xml:space="preserve"> in world space</w:t>
+      </w:r>
+      <w:r>
+        <w:rPr>
+          <w:rFonts w:asciiTheme="majorHAnsi" w:hAnsiTheme="majorHAnsi" w:cstheme="majorHAnsi"/>
+          <w:color w:val="FFFF00"/>
+        </w:rPr>
+        <w:t>.</w:t>
+      </w:r>
+      <w:r>
+        <w:rPr>
+          <w:rFonts w:asciiTheme="majorHAnsi" w:hAnsiTheme="majorHAnsi" w:cstheme="majorHAnsi"/>
+          <w:color w:val="FFFF00"/>
+        </w:rPr>
+        <w:t xml:space="preserve"> Likewise, rotation, shear, and translation are inherited, as well.</w:t>
+      </w:r>
+      <w:bookmarkStart w:id="66" w:name="_GoBack"/>
       <w:bookmarkEnd w:id="66"/>
-    </w:p>
-    <w:p>
-      <w:pPr>
-        <w:shd w:val="clear" w:color="auto" w:fill="000000" w:themeFill="text1"/>
-        <w:rPr>
-          <w:rFonts w:asciiTheme="majorHAnsi" w:hAnsiTheme="majorHAnsi" w:cstheme="majorHAnsi"/>
-          <w:color w:val="FFFF00"/>
-        </w:rPr>
-      </w:pPr>
-      <w:r>
-        <w:rPr>
-          <w:rFonts w:asciiTheme="majorHAnsi" w:hAnsiTheme="majorHAnsi" w:cstheme="majorHAnsi"/>
-          <w:color w:val="FFFF00"/>
-        </w:rPr>
-        <w:t xml:space="preserve">Each sprite has a “Matrix” </w:t>
-      </w:r>
-      <w:r>
-        <w:rPr>
-          <w:rFonts w:asciiTheme="majorHAnsi" w:hAnsiTheme="majorHAnsi" w:cstheme="majorHAnsi"/>
-          <w:color w:val="FFFF00"/>
-        </w:rPr>
-        <w:t>member</w:t>
-      </w:r>
-      <w:r>
-        <w:rPr>
-          <w:rFonts w:asciiTheme="majorHAnsi" w:hAnsiTheme="majorHAnsi" w:cstheme="majorHAnsi"/>
-          <w:color w:val="FFFF00"/>
-        </w:rPr>
-        <w:t xml:space="preserve"> that defines its orientation and position relative to its parent sprite</w:t>
-      </w:r>
-      <w:r>
-        <w:rPr>
-          <w:rFonts w:asciiTheme="majorHAnsi" w:hAnsiTheme="majorHAnsi" w:cstheme="majorHAnsi"/>
-          <w:color w:val="FFFF00"/>
-        </w:rPr>
-        <w:t>, or to an unmodified coordinate system if there is no parent</w:t>
-      </w:r>
-      <w:r>
-        <w:rPr>
-          <w:rFonts w:asciiTheme="majorHAnsi" w:hAnsiTheme="majorHAnsi" w:cstheme="majorHAnsi"/>
-          <w:color w:val="FFFF00"/>
-        </w:rPr>
-        <w:t xml:space="preserve">. </w:t>
-      </w:r>
-      <w:r>
-        <w:rPr>
-          <w:rFonts w:asciiTheme="majorHAnsi" w:hAnsiTheme="majorHAnsi" w:cstheme="majorHAnsi"/>
-          <w:color w:val="FFFF00"/>
-        </w:rPr>
-        <w:t xml:space="preserve">There are many static and instance methods of the Matrix class that let you </w:t>
-      </w:r>
-      <w:r>
-        <w:rPr>
-          <w:rFonts w:asciiTheme="majorHAnsi" w:hAnsiTheme="majorHAnsi" w:cstheme="majorHAnsi"/>
-          <w:color w:val="FFFF00"/>
-        </w:rPr>
-        <w:t xml:space="preserve">easily set </w:t>
-      </w:r>
-      <w:r>
-        <w:rPr>
-          <w:rFonts w:asciiTheme="majorHAnsi" w:hAnsiTheme="majorHAnsi" w:cstheme="majorHAnsi"/>
-          <w:color w:val="FFFF00"/>
-        </w:rPr>
-        <w:t xml:space="preserve">and change </w:t>
-      </w:r>
-      <w:r>
-        <w:rPr>
-          <w:rFonts w:asciiTheme="majorHAnsi" w:hAnsiTheme="majorHAnsi" w:cstheme="majorHAnsi"/>
-          <w:color w:val="FFFF00"/>
-        </w:rPr>
-        <w:t>the</w:t>
-      </w:r>
-      <w:r>
-        <w:rPr>
-          <w:rFonts w:asciiTheme="majorHAnsi" w:hAnsiTheme="majorHAnsi" w:cstheme="majorHAnsi"/>
-          <w:color w:val="FFFF00"/>
-        </w:rPr>
-        <w:t xml:space="preserve"> </w:t>
-      </w:r>
-      <w:r>
-        <w:rPr>
-          <w:rFonts w:asciiTheme="majorHAnsi" w:hAnsiTheme="majorHAnsi" w:cstheme="majorHAnsi"/>
-          <w:color w:val="FFFF00"/>
-        </w:rPr>
-        <w:t>scaling, translation, rotation, etc.</w:t>
-      </w:r>
-      <w:r>
-        <w:rPr>
-          <w:rFonts w:asciiTheme="majorHAnsi" w:hAnsiTheme="majorHAnsi" w:cstheme="majorHAnsi"/>
-          <w:color w:val="FFFF00"/>
-        </w:rPr>
-        <w:t xml:space="preserve"> of a matrix.</w:t>
-      </w:r>
-    </w:p>
-    <w:p>
-      <w:pPr>
-        <w:shd w:val="clear" w:color="auto" w:fill="000000" w:themeFill="text1"/>
-        <w:rPr>
-          <w:rFonts w:asciiTheme="majorHAnsi" w:hAnsiTheme="majorHAnsi" w:cstheme="majorHAnsi"/>
-          <w:color w:val="FFFF00"/>
-        </w:rPr>
-      </w:pPr>
-      <w:r>
-        <w:rPr>
-          <w:rFonts w:asciiTheme="majorHAnsi" w:hAnsiTheme="majorHAnsi" w:cstheme="majorHAnsi"/>
-          <w:color w:val="FFFF00"/>
-        </w:rPr>
-        <w:t>When you change a</w:t>
-      </w:r>
-      <w:r>
-        <w:rPr>
-          <w:rFonts w:asciiTheme="majorHAnsi" w:hAnsiTheme="majorHAnsi" w:cstheme="majorHAnsi"/>
-          <w:color w:val="FFFF00"/>
-        </w:rPr>
-        <w:t>nything about a</w:t>
-      </w:r>
-      <w:r>
-        <w:rPr>
-          <w:rFonts w:asciiTheme="majorHAnsi" w:hAnsiTheme="majorHAnsi" w:cstheme="majorHAnsi"/>
-          <w:color w:val="FFFF00"/>
-        </w:rPr>
-        <w:t xml:space="preserve"> sprite’s </w:t>
-      </w:r>
-      <w:r>
-        <w:rPr>
-          <w:rFonts w:asciiTheme="majorHAnsi" w:hAnsiTheme="majorHAnsi" w:cstheme="majorHAnsi"/>
-          <w:color w:val="FFFF00"/>
-        </w:rPr>
-        <w:t>matrix</w:t>
-      </w:r>
-      <w:r>
-        <w:rPr>
-          <w:rFonts w:asciiTheme="majorHAnsi" w:hAnsiTheme="majorHAnsi" w:cstheme="majorHAnsi"/>
-          <w:color w:val="FFFF00"/>
-        </w:rPr>
-        <w:t>, you also change the orientation and position of its child sprites</w:t>
-      </w:r>
-      <w:r>
-        <w:rPr>
-          <w:rFonts w:asciiTheme="majorHAnsi" w:hAnsiTheme="majorHAnsi" w:cstheme="majorHAnsi"/>
-          <w:color w:val="FFFF00"/>
-        </w:rPr>
-        <w:t>, if any</w:t>
-      </w:r>
-      <w:r>
-        <w:rPr>
-          <w:rFonts w:asciiTheme="majorHAnsi" w:hAnsiTheme="majorHAnsi" w:cstheme="majorHAnsi"/>
-          <w:color w:val="FFFF00"/>
-        </w:rPr>
-        <w:t xml:space="preserve">. </w:t>
-      </w:r>
-      <w:r>
-        <w:rPr>
-          <w:rFonts w:asciiTheme="majorHAnsi" w:hAnsiTheme="majorHAnsi" w:cstheme="majorHAnsi"/>
-          <w:color w:val="FFFF00"/>
-        </w:rPr>
-        <w:t xml:space="preserve">That is, </w:t>
-      </w:r>
-      <w:proofErr w:type="spellStart"/>
-      <w:r>
-        <w:rPr>
-          <w:rFonts w:asciiTheme="majorHAnsi" w:hAnsiTheme="majorHAnsi" w:cstheme="majorHAnsi"/>
-          <w:color w:val="FFFF00"/>
-        </w:rPr>
-        <w:t>subsprites</w:t>
-      </w:r>
-      <w:proofErr w:type="spellEnd"/>
-      <w:r>
-        <w:rPr>
-          <w:rFonts w:asciiTheme="majorHAnsi" w:hAnsiTheme="majorHAnsi" w:cstheme="majorHAnsi"/>
-          <w:color w:val="FFFF00"/>
-        </w:rPr>
-        <w:t xml:space="preserve"> </w:t>
-      </w:r>
-      <w:r>
-        <w:rPr>
-          <w:rFonts w:asciiTheme="majorHAnsi" w:hAnsiTheme="majorHAnsi" w:cstheme="majorHAnsi"/>
-          <w:color w:val="FFFF00"/>
-        </w:rPr>
-        <w:t>reside in the parent sprite’s coordinate system</w:t>
-      </w:r>
-      <w:r>
-        <w:rPr>
-          <w:rFonts w:asciiTheme="majorHAnsi" w:hAnsiTheme="majorHAnsi" w:cstheme="majorHAnsi"/>
-          <w:color w:val="FFFF00"/>
-        </w:rPr>
-        <w:t>.</w:t>
-      </w:r>
-      <w:r>
-        <w:rPr>
-          <w:rFonts w:asciiTheme="majorHAnsi" w:hAnsiTheme="majorHAnsi" w:cstheme="majorHAnsi"/>
-          <w:color w:val="FFFF00"/>
-        </w:rPr>
-        <w:t xml:space="preserve"> For example, if a child sprite’s matrix scales it by 3, and its parent sprite’s matrix scales by 4, then the child sprite will be scaled by 12</w:t>
-      </w:r>
-      <w:r>
-        <w:rPr>
-          <w:rFonts w:asciiTheme="majorHAnsi" w:hAnsiTheme="majorHAnsi" w:cstheme="majorHAnsi"/>
-          <w:color w:val="FFFF00"/>
-        </w:rPr>
-        <w:t xml:space="preserve"> in world space</w:t>
-      </w:r>
-      <w:r>
-        <w:rPr>
-          <w:rFonts w:asciiTheme="majorHAnsi" w:hAnsiTheme="majorHAnsi" w:cstheme="majorHAnsi"/>
-          <w:color w:val="FFFF00"/>
-        </w:rPr>
-        <w:t>.</w:t>
-      </w:r>
-      <w:r>
-        <w:rPr>
-          <w:rFonts w:asciiTheme="majorHAnsi" w:hAnsiTheme="majorHAnsi" w:cstheme="majorHAnsi"/>
-          <w:color w:val="FFFF00"/>
-        </w:rPr>
-        <w:t xml:space="preserve"> Likewise, rotation, shear, and translation are inherited, as well.</w:t>
-      </w:r>
     </w:p>
     <w:p>
       <w:pPr>
@@ -22002,7 +22081,7 @@
 </file>
 
 <file path=customXml/itemProps1.xml><?xml version="1.0" encoding="utf-8"?>
-<ds:datastoreItem xmlns:ds="http://schemas.openxmlformats.org/officeDocument/2006/customXml" ds:itemID="{472D795C-A233-4A90-8112-DD9067D3DDE6}">
+<ds:datastoreItem xmlns:ds="http://schemas.openxmlformats.org/officeDocument/2006/customXml" ds:itemID="{E00AEBCC-5817-4FA4-9C2D-A79A78512CFF}">
   <ds:schemaRefs>
     <ds:schemaRef ds:uri="http://schemas.openxmlformats.org/officeDocument/2006/bibliography"/>
   </ds:schemaRefs>

</xml_diff>

<commit_message>
doc updates corrected spelling error in src
</commit_message>
<xml_diff>
--- a/doc/Blotch3D.docx
+++ b/doc/Blotch3D.docx
@@ -21,8 +21,6 @@
       <w:pPr>
         <w:pStyle w:val="Heading1"/>
       </w:pPr>
-      <w:bookmarkStart w:id="5" w:name="_GoBack"/>
-      <w:bookmarkEnd w:id="5"/>
       <w:r>
         <w:t>Quick start</w:t>
       </w:r>
@@ -415,16 +413,16 @@
       <w:pPr>
         <w:pStyle w:val="Heading1"/>
       </w:pPr>
-      <w:bookmarkStart w:id="6" w:name="_Toc517055695"/>
-      <w:bookmarkStart w:id="7" w:name="_Toc517334341"/>
-      <w:bookmarkStart w:id="8" w:name="_Toc519659703"/>
+      <w:bookmarkStart w:id="5" w:name="_Toc517055695"/>
+      <w:bookmarkStart w:id="6" w:name="_Toc517334341"/>
+      <w:bookmarkStart w:id="7" w:name="_Toc519659703"/>
       <w:r>
         <w:t>Introduction</w:t>
       </w:r>
       <w:bookmarkEnd w:id="4"/>
+      <w:bookmarkEnd w:id="5"/>
       <w:bookmarkEnd w:id="6"/>
       <w:bookmarkEnd w:id="7"/>
-      <w:bookmarkEnd w:id="8"/>
     </w:p>
     <w:p>
       <w:pPr>
@@ -2547,14 +2545,14 @@
           <w:color w:val="FFFF00"/>
         </w:rPr>
       </w:pPr>
-      <w:bookmarkStart w:id="9" w:name="_Creating_a_3D"/>
-      <w:bookmarkStart w:id="10" w:name="_Creating_and_using"/>
-      <w:bookmarkStart w:id="11" w:name="_Developing_with_Blotch3D"/>
-      <w:bookmarkStart w:id="12" w:name="_Toc516117026"/>
-      <w:bookmarkStart w:id="13" w:name="_Toc517055696"/>
+      <w:bookmarkStart w:id="8" w:name="_Creating_a_3D"/>
+      <w:bookmarkStart w:id="9" w:name="_Creating_and_using"/>
+      <w:bookmarkStart w:id="10" w:name="_Developing_with_Blotch3D"/>
+      <w:bookmarkStart w:id="11" w:name="_Toc516117026"/>
+      <w:bookmarkStart w:id="12" w:name="_Toc517055696"/>
+      <w:bookmarkEnd w:id="8"/>
       <w:bookmarkEnd w:id="9"/>
       <w:bookmarkEnd w:id="10"/>
-      <w:bookmarkEnd w:id="11"/>
       <w:r>
         <w:rPr>
           <w:rFonts w:asciiTheme="majorHAnsi" w:hAnsiTheme="majorHAnsi" w:cstheme="majorHAnsi"/>
@@ -2621,8 +2619,8 @@
         <w:t>. See below for details and work-arounds.</w:t>
       </w:r>
     </w:p>
+    <w:bookmarkEnd w:id="11"/>
     <w:bookmarkEnd w:id="12"/>
-    <w:bookmarkEnd w:id="13"/>
     <w:p>
       <w:pPr>
         <w:shd w:val="clear" w:color="auto" w:fill="000000" w:themeFill="text1"/>
@@ -3040,8 +3038,8 @@
       <w:pPr>
         <w:pStyle w:val="Heading1"/>
       </w:pPr>
-      <w:bookmarkStart w:id="14" w:name="_Creating_a_new"/>
-      <w:bookmarkEnd w:id="14"/>
+      <w:bookmarkStart w:id="13" w:name="_Creating_a_new"/>
+      <w:bookmarkEnd w:id="13"/>
       <w:r>
         <w:t>Creating a new project</w:t>
       </w:r>
@@ -3523,13 +3521,13 @@
       <w:pPr>
         <w:pStyle w:val="Heading1"/>
       </w:pPr>
-      <w:bookmarkStart w:id="15" w:name="_Development"/>
-      <w:bookmarkStart w:id="16" w:name="_Toc519659705"/>
+      <w:bookmarkStart w:id="14" w:name="_Development"/>
+      <w:bookmarkStart w:id="15" w:name="_Toc519659705"/>
+      <w:bookmarkEnd w:id="14"/>
+      <w:r>
+        <w:t>Development</w:t>
+      </w:r>
       <w:bookmarkEnd w:id="15"/>
-      <w:r>
-        <w:t>Development</w:t>
-      </w:r>
-      <w:bookmarkEnd w:id="16"/>
     </w:p>
     <w:p>
       <w:pPr>
@@ -5056,7 +5054,7 @@
           <w:rFonts w:asciiTheme="majorHAnsi" w:hAnsiTheme="majorHAnsi" w:cstheme="majorHAnsi"/>
           <w:color w:val="FFFF00"/>
         </w:rPr>
-        <w:t>, as well. B</w:t>
+        <w:t>, b</w:t>
       </w:r>
       <w:r>
         <w:rPr>
@@ -5836,7 +5834,14 @@
           <w:rFonts w:asciiTheme="majorHAnsi" w:hAnsiTheme="majorHAnsi" w:cstheme="majorHAnsi"/>
           <w:color w:val="FFFF00"/>
         </w:rPr>
-        <w:t>f you are developing a multithreaded app</w:t>
+        <w:t xml:space="preserve">f you are developing a multithreaded </w:t>
+      </w:r>
+      <w:r>
+        <w:rPr>
+          <w:rFonts w:asciiTheme="majorHAnsi" w:hAnsiTheme="majorHAnsi" w:cstheme="majorHAnsi"/>
+          <w:color w:val="FFFF00"/>
+        </w:rPr>
+        <w:t>program</w:t>
       </w:r>
       <w:r>
         <w:rPr>
@@ -7052,27 +7057,27 @@
       <w:pPr>
         <w:pStyle w:val="Heading1"/>
       </w:pPr>
-      <w:bookmarkStart w:id="17" w:name="_Making_3D_models"/>
-      <w:bookmarkStart w:id="18" w:name="_Making_and_using"/>
-      <w:bookmarkStart w:id="19" w:name="_Toc516117027"/>
-      <w:bookmarkStart w:id="20" w:name="_Toc517055697"/>
-      <w:bookmarkStart w:id="21" w:name="_Toc517334343"/>
-      <w:bookmarkStart w:id="22" w:name="_Toc519659706"/>
+      <w:bookmarkStart w:id="16" w:name="_Making_3D_models"/>
+      <w:bookmarkStart w:id="17" w:name="_Making_and_using"/>
+      <w:bookmarkStart w:id="18" w:name="_Toc516117027"/>
+      <w:bookmarkStart w:id="19" w:name="_Toc517055697"/>
+      <w:bookmarkStart w:id="20" w:name="_Toc517334343"/>
+      <w:bookmarkStart w:id="21" w:name="_Toc519659706"/>
+      <w:bookmarkEnd w:id="16"/>
       <w:bookmarkEnd w:id="17"/>
+      <w:r>
+        <w:t xml:space="preserve">Making </w:t>
+      </w:r>
+      <w:r>
+        <w:t xml:space="preserve">and using </w:t>
+      </w:r>
+      <w:r>
+        <w:t>3D models</w:t>
+      </w:r>
       <w:bookmarkEnd w:id="18"/>
-      <w:r>
-        <w:t xml:space="preserve">Making </w:t>
-      </w:r>
-      <w:r>
-        <w:t xml:space="preserve">and using </w:t>
-      </w:r>
-      <w:r>
-        <w:t>3D models</w:t>
-      </w:r>
       <w:bookmarkEnd w:id="19"/>
       <w:bookmarkEnd w:id="20"/>
       <w:bookmarkEnd w:id="21"/>
-      <w:bookmarkEnd w:id="22"/>
     </w:p>
     <w:p>
       <w:pPr>
@@ -7157,21 +7162,21 @@
           <w:rFonts w:asciiTheme="majorHAnsi" w:hAnsiTheme="majorHAnsi" w:cstheme="majorHAnsi"/>
           <w:color w:val="FFFF00"/>
         </w:rPr>
-        <w:t>the content by double-clicking</w:t>
-      </w:r>
-      <w:r>
-        <w:rPr>
-          <w:rFonts w:asciiTheme="majorHAnsi" w:hAnsiTheme="majorHAnsi" w:cstheme="majorHAnsi"/>
-          <w:color w:val="FFFF00"/>
-        </w:rPr>
-        <w:t xml:space="preserve"> th</w:t>
-      </w:r>
-      <w:r>
-        <w:rPr>
-          <w:rFonts w:asciiTheme="majorHAnsi" w:hAnsiTheme="majorHAnsi" w:cstheme="majorHAnsi"/>
-          <w:color w:val="FFFF00"/>
-        </w:rPr>
-        <w:t>e “</w:t>
+        <w:t>the content</w:t>
+      </w:r>
+      <w:r>
+        <w:rPr>
+          <w:rFonts w:asciiTheme="majorHAnsi" w:hAnsiTheme="majorHAnsi" w:cstheme="majorHAnsi"/>
+          <w:color w:val="FFFF00"/>
+        </w:rPr>
+        <w:t xml:space="preserve"> explicitly to your </w:t>
+      </w:r>
+      <w:r>
+        <w:rPr>
+          <w:rFonts w:asciiTheme="majorHAnsi" w:hAnsiTheme="majorHAnsi" w:cstheme="majorHAnsi"/>
+          <w:color w:val="FFFF00"/>
+        </w:rPr>
+        <w:t>“</w:t>
       </w:r>
       <w:proofErr w:type="spellStart"/>
       <w:r>
@@ -7194,14 +7199,37 @@
           <w:rFonts w:asciiTheme="majorHAnsi" w:hAnsiTheme="majorHAnsi" w:cstheme="majorHAnsi"/>
           <w:color w:val="FFFF00"/>
         </w:rPr>
-        <w:t xml:space="preserve"> file to open the pipeline manager</w:t>
-      </w:r>
-      <w:r>
-        <w:rPr>
-          <w:rFonts w:asciiTheme="majorHAnsi" w:hAnsiTheme="majorHAnsi" w:cstheme="majorHAnsi"/>
-          <w:color w:val="FFFF00"/>
-        </w:rPr>
-        <w:t>.</w:t>
+        <w:t xml:space="preserve"> via the pipeline manager (which you start by double-clicking the </w:t>
+      </w:r>
+      <w:r>
+        <w:rPr>
+          <w:rFonts w:asciiTheme="majorHAnsi" w:hAnsiTheme="majorHAnsi" w:cstheme="majorHAnsi"/>
+          <w:color w:val="FFFF00"/>
+        </w:rPr>
+        <w:t>“</w:t>
+      </w:r>
+      <w:proofErr w:type="spellStart"/>
+      <w:r>
+        <w:rPr>
+          <w:rFonts w:asciiTheme="majorHAnsi" w:hAnsiTheme="majorHAnsi" w:cstheme="majorHAnsi"/>
+          <w:color w:val="FFFF00"/>
+        </w:rPr>
+        <w:t>Content.mgcb</w:t>
+      </w:r>
+      <w:proofErr w:type="spellEnd"/>
+      <w:r>
+        <w:rPr>
+          <w:rFonts w:asciiTheme="majorHAnsi" w:hAnsiTheme="majorHAnsi" w:cstheme="majorHAnsi"/>
+          <w:color w:val="FFFF00"/>
+        </w:rPr>
+        <w:t>”</w:t>
+      </w:r>
+      <w:r>
+        <w:rPr>
+          <w:rFonts w:asciiTheme="majorHAnsi" w:hAnsiTheme="majorHAnsi" w:cstheme="majorHAnsi"/>
+          <w:color w:val="FFFF00"/>
+        </w:rPr>
+        <w:t xml:space="preserve"> in your project).</w:t>
       </w:r>
       <w:r>
         <w:rPr>
@@ -7822,7 +7850,30 @@
           <w:rFonts w:asciiTheme="majorHAnsi" w:hAnsiTheme="majorHAnsi" w:cstheme="majorHAnsi"/>
           <w:color w:val="FFFF00"/>
         </w:rPr>
-        <w:t xml:space="preserve">(or any other project with a content folder) </w:t>
+        <w:t xml:space="preserve">(or any other </w:t>
+      </w:r>
+      <w:proofErr w:type="spellStart"/>
+      <w:r>
+        <w:rPr>
+          <w:rFonts w:asciiTheme="majorHAnsi" w:hAnsiTheme="majorHAnsi" w:cstheme="majorHAnsi"/>
+          <w:color w:val="FFFF00"/>
+        </w:rPr>
+        <w:t>MonoGame</w:t>
+      </w:r>
+      <w:proofErr w:type="spellEnd"/>
+      <w:r>
+        <w:rPr>
+          <w:rFonts w:asciiTheme="majorHAnsi" w:hAnsiTheme="majorHAnsi" w:cstheme="majorHAnsi"/>
+          <w:color w:val="FFFF00"/>
+        </w:rPr>
+        <w:t xml:space="preserve"> </w:t>
+      </w:r>
+      <w:r>
+        <w:rPr>
+          <w:rFonts w:asciiTheme="majorHAnsi" w:hAnsiTheme="majorHAnsi" w:cstheme="majorHAnsi"/>
+          <w:color w:val="FFFF00"/>
+        </w:rPr>
+        <w:t xml:space="preserve">project with a content folder) </w:t>
       </w:r>
       <w:r>
         <w:rPr>
@@ -8641,7 +8692,21 @@
           <w:rFonts w:asciiTheme="majorHAnsi" w:hAnsiTheme="majorHAnsi" w:cstheme="majorHAnsi"/>
           <w:color w:val="FFFF00"/>
         </w:rPr>
-        <w:t xml:space="preserve"> drawing methods </w:t>
+        <w:t xml:space="preserve"> </w:t>
+      </w:r>
+      <w:r>
+        <w:rPr>
+          <w:rFonts w:asciiTheme="majorHAnsi" w:hAnsiTheme="majorHAnsi" w:cstheme="majorHAnsi"/>
+          <w:color w:val="FFFF00"/>
+        </w:rPr>
+        <w:t xml:space="preserve">2D </w:t>
+      </w:r>
+      <w:r>
+        <w:rPr>
+          <w:rFonts w:asciiTheme="majorHAnsi" w:hAnsiTheme="majorHAnsi" w:cstheme="majorHAnsi"/>
+          <w:color w:val="FFFF00"/>
+        </w:rPr>
+        <w:t xml:space="preserve">drawing methods </w:t>
       </w:r>
       <w:r>
         <w:rPr>
@@ -8779,6 +8844,8 @@
           <w:color w:val="FFFF00"/>
         </w:rPr>
       </w:pPr>
+      <w:bookmarkStart w:id="22" w:name="_GoBack"/>
+      <w:bookmarkEnd w:id="22"/>
     </w:p>
     <w:p>
       <w:pPr>
@@ -22554,7 +22621,7 @@
 </file>
 
 <file path=customXml/itemProps1.xml><?xml version="1.0" encoding="utf-8"?>
-<ds:datastoreItem xmlns:ds="http://schemas.openxmlformats.org/officeDocument/2006/customXml" ds:itemID="{FCE5C53A-3123-49A8-B6BF-76D9DBC452A7}">
+<ds:datastoreItem xmlns:ds="http://schemas.openxmlformats.org/officeDocument/2006/customXml" ds:itemID="{BA804EB3-8A70-4122-9B12-A204288156FB}">
   <ds:schemaRefs>
     <ds:schemaRef ds:uri="http://schemas.openxmlformats.org/officeDocument/2006/bibliography"/>
   </ds:schemaRefs>

</xml_diff>

<commit_message>
doc updates added AnyCPU build option
</commit_message>
<xml_diff>
--- a/doc/Blotch3D.docx
+++ b/doc/Blotch3D.docx
@@ -154,14 +154,42 @@
           <w:rFonts w:asciiTheme="majorHAnsi" w:hAnsiTheme="majorHAnsi" w:cstheme="majorHAnsi"/>
           <w:color w:val="FFFF00"/>
         </w:rPr>
-        <w:t xml:space="preserve"> Do NOT get the </w:t>
-      </w:r>
-      <w:r>
-        <w:rPr>
-          <w:rFonts w:asciiTheme="majorHAnsi" w:hAnsiTheme="majorHAnsi" w:cstheme="majorHAnsi"/>
-          <w:color w:val="FFFF00"/>
-        </w:rPr>
-        <w:t xml:space="preserve">current development version nor the </w:t>
+        <w:t xml:space="preserve"> </w:t>
+      </w:r>
+      <w:r>
+        <w:rPr>
+          <w:rFonts w:asciiTheme="majorHAnsi" w:hAnsiTheme="majorHAnsi" w:cstheme="majorHAnsi"/>
+          <w:color w:val="FFFF00"/>
+        </w:rPr>
+        <w:t>(</w:t>
+      </w:r>
+      <w:r>
+        <w:rPr>
+          <w:rFonts w:asciiTheme="majorHAnsi" w:hAnsiTheme="majorHAnsi" w:cstheme="majorHAnsi"/>
+          <w:color w:val="FFFF00"/>
+        </w:rPr>
+        <w:t xml:space="preserve">Do NOT get the </w:t>
+      </w:r>
+      <w:r>
+        <w:rPr>
+          <w:rFonts w:asciiTheme="majorHAnsi" w:hAnsiTheme="majorHAnsi" w:cstheme="majorHAnsi"/>
+          <w:color w:val="FFFF00"/>
+        </w:rPr>
+        <w:t xml:space="preserve">current development version nor </w:t>
+      </w:r>
+      <w:r>
+        <w:rPr>
+          <w:rFonts w:asciiTheme="majorHAnsi" w:hAnsiTheme="majorHAnsi" w:cstheme="majorHAnsi"/>
+          <w:color w:val="FFFF00"/>
+        </w:rPr>
+        <w:t>a</w:t>
+      </w:r>
+      <w:r>
+        <w:rPr>
+          <w:rFonts w:asciiTheme="majorHAnsi" w:hAnsiTheme="majorHAnsi" w:cstheme="majorHAnsi"/>
+          <w:color w:val="FFFF00"/>
+        </w:rPr>
+        <w:t xml:space="preserve"> </w:t>
       </w:r>
       <w:r>
         <w:rPr>
@@ -169,6 +197,13 @@
           <w:color w:val="FFFF00"/>
         </w:rPr>
         <w:t>NuGet package.</w:t>
+      </w:r>
+      <w:r>
+        <w:rPr>
+          <w:rFonts w:asciiTheme="majorHAnsi" w:hAnsiTheme="majorHAnsi" w:cstheme="majorHAnsi"/>
+          <w:color w:val="FFFF00"/>
+        </w:rPr>
+        <w:t>)</w:t>
       </w:r>
     </w:p>
     <w:p>
@@ -3031,7 +3066,37 @@
           <w:rFonts w:asciiTheme="majorHAnsi" w:hAnsiTheme="majorHAnsi" w:cstheme="majorHAnsi"/>
           <w:color w:val="FFFF00"/>
         </w:rPr>
-        <w:t>. See below for other platforms.</w:t>
+        <w:t xml:space="preserve">, or </w:t>
+      </w:r>
+      <w:proofErr w:type="spellStart"/>
+      <w:r>
+        <w:rPr>
+          <w:rFonts w:asciiTheme="majorHAnsi" w:hAnsiTheme="majorHAnsi" w:cstheme="majorHAnsi"/>
+          <w:color w:val="FFFF00"/>
+        </w:rPr>
+        <w:t>AnyCPU</w:t>
+      </w:r>
+      <w:proofErr w:type="spellEnd"/>
+      <w:r>
+        <w:rPr>
+          <w:rFonts w:asciiTheme="majorHAnsi" w:hAnsiTheme="majorHAnsi" w:cstheme="majorHAnsi"/>
+          <w:color w:val="FFFF00"/>
+        </w:rPr>
+        <w:t xml:space="preserve">. See below for </w:t>
+      </w:r>
+      <w:r>
+        <w:rPr>
+          <w:rFonts w:asciiTheme="majorHAnsi" w:hAnsiTheme="majorHAnsi" w:cstheme="majorHAnsi"/>
+          <w:color w:val="FFFF00"/>
+        </w:rPr>
+        <w:t xml:space="preserve">details on </w:t>
+      </w:r>
+      <w:r>
+        <w:rPr>
+          <w:rFonts w:asciiTheme="majorHAnsi" w:hAnsiTheme="majorHAnsi" w:cstheme="majorHAnsi"/>
+          <w:color w:val="FFFF00"/>
+        </w:rPr>
+        <w:t>other platforms.</w:t>
       </w:r>
     </w:p>
     <w:p>
@@ -3355,13 +3420,6 @@
           <w:rFonts w:asciiTheme="majorHAnsi" w:hAnsiTheme="majorHAnsi" w:cstheme="majorHAnsi"/>
           <w:color w:val="FFFF00"/>
         </w:rPr>
-        <w:t xml:space="preserve">in most cases you can just </w:t>
-      </w:r>
-      <w:r>
-        <w:rPr>
-          <w:rFonts w:asciiTheme="majorHAnsi" w:hAnsiTheme="majorHAnsi" w:cstheme="majorHAnsi"/>
-          <w:color w:val="FFFF00"/>
-        </w:rPr>
         <w:t xml:space="preserve">add a reference to </w:t>
       </w:r>
       <w:r>
@@ -3454,139 +3512,28 @@
           <w:rFonts w:asciiTheme="majorHAnsi" w:hAnsiTheme="majorHAnsi" w:cstheme="majorHAnsi"/>
           <w:color w:val="FFFF00"/>
         </w:rPr>
-        <w:t>T</w:t>
-      </w:r>
-      <w:r>
-        <w:rPr>
-          <w:rFonts w:asciiTheme="majorHAnsi" w:hAnsiTheme="majorHAnsi" w:cstheme="majorHAnsi"/>
-          <w:color w:val="FFFF00"/>
-        </w:rPr>
-        <w:t>hen add a reference to, or the source of, Blotch3D.</w:t>
-      </w:r>
-    </w:p>
-    <w:p>
-      <w:pPr>
-        <w:shd w:val="clear" w:color="auto" w:fill="000000" w:themeFill="text1"/>
-        <w:rPr>
-          <w:rFonts w:asciiTheme="majorHAnsi" w:hAnsiTheme="majorHAnsi" w:cstheme="majorHAnsi"/>
-          <w:color w:val="FFFF00"/>
-        </w:rPr>
-      </w:pPr>
-      <w:r>
-        <w:rPr>
-          <w:rFonts w:asciiTheme="majorHAnsi" w:hAnsiTheme="majorHAnsi" w:cstheme="majorHAnsi"/>
-          <w:color w:val="FFFF00"/>
-        </w:rPr>
-        <w:t xml:space="preserve">If you are copying the Blotch3D </w:t>
-      </w:r>
-      <w:r>
-        <w:rPr>
-          <w:rFonts w:asciiTheme="majorHAnsi" w:hAnsiTheme="majorHAnsi" w:cstheme="majorHAnsi"/>
-          <w:color w:val="FFFF00"/>
-        </w:rPr>
-        <w:t>library binary (like Blotch3D.dll on Windows)</w:t>
-      </w:r>
-      <w:r>
-        <w:rPr>
-          <w:rFonts w:asciiTheme="majorHAnsi" w:hAnsiTheme="majorHAnsi" w:cstheme="majorHAnsi"/>
-          <w:color w:val="FFFF00"/>
-        </w:rPr>
-        <w:t xml:space="preserve"> to a project or packages folder </w:t>
-      </w:r>
-      <w:r>
-        <w:rPr>
-          <w:rFonts w:asciiTheme="majorHAnsi" w:hAnsiTheme="majorHAnsi" w:cstheme="majorHAnsi"/>
-          <w:color w:val="FFFF00"/>
-        </w:rPr>
-        <w:t>instead of including its source code</w:t>
-      </w:r>
-      <w:r>
-        <w:rPr>
-          <w:rFonts w:asciiTheme="majorHAnsi" w:hAnsiTheme="majorHAnsi" w:cstheme="majorHAnsi"/>
-          <w:color w:val="FFFF00"/>
-        </w:rPr>
-        <w:t>, be sure to also copy Blotch3D.xml so you still get the IntelliSense.</w:t>
-      </w:r>
-    </w:p>
-    <w:p>
-      <w:pPr>
-        <w:shd w:val="clear" w:color="auto" w:fill="000000" w:themeFill="text1"/>
-        <w:rPr>
-          <w:rFonts w:asciiTheme="majorHAnsi" w:hAnsiTheme="majorHAnsi" w:cstheme="majorHAnsi"/>
-          <w:color w:val="FFFF00"/>
-        </w:rPr>
-      </w:pPr>
-      <w:r>
-        <w:rPr>
-          <w:rFonts w:asciiTheme="majorHAnsi" w:hAnsiTheme="majorHAnsi" w:cstheme="majorHAnsi"/>
-          <w:color w:val="FFFF00"/>
-        </w:rPr>
-        <w:t xml:space="preserve">To create a project for another platform, generally you follow the same procedure described </w:t>
-      </w:r>
-      <w:r>
-        <w:rPr>
-          <w:rFonts w:asciiTheme="majorHAnsi" w:hAnsiTheme="majorHAnsi" w:cstheme="majorHAnsi"/>
-          <w:color w:val="FFFF00"/>
-        </w:rPr>
-        <w:t>here</w:t>
-      </w:r>
-      <w:r>
-        <w:rPr>
-          <w:rFonts w:asciiTheme="majorHAnsi" w:hAnsiTheme="majorHAnsi" w:cstheme="majorHAnsi"/>
-          <w:color w:val="FFFF00"/>
-        </w:rPr>
-        <w:t xml:space="preserve"> but you may need to </w:t>
-      </w:r>
-      <w:r>
-        <w:rPr>
-          <w:rFonts w:asciiTheme="majorHAnsi" w:hAnsiTheme="majorHAnsi" w:cstheme="majorHAnsi"/>
-          <w:color w:val="FFFF00"/>
-        </w:rPr>
-        <w:t>l</w:t>
-      </w:r>
-      <w:r>
-        <w:rPr>
-          <w:rFonts w:asciiTheme="majorHAnsi" w:hAnsiTheme="majorHAnsi" w:cstheme="majorHAnsi"/>
-          <w:color w:val="FFFF00"/>
-        </w:rPr>
-        <w:t xml:space="preserve">ook online for </w:t>
-      </w:r>
-      <w:proofErr w:type="gramStart"/>
-      <w:r>
-        <w:rPr>
-          <w:rFonts w:asciiTheme="majorHAnsi" w:hAnsiTheme="majorHAnsi" w:cstheme="majorHAnsi"/>
-          <w:color w:val="FFFF00"/>
-        </w:rPr>
-        <w:t xml:space="preserve">particular </w:t>
-      </w:r>
-      <w:r>
-        <w:rPr>
-          <w:rFonts w:asciiTheme="majorHAnsi" w:hAnsiTheme="majorHAnsi" w:cstheme="majorHAnsi"/>
-          <w:color w:val="FFFF00"/>
-        </w:rPr>
-        <w:t>instructions</w:t>
-      </w:r>
-      <w:proofErr w:type="gramEnd"/>
-      <w:r>
-        <w:rPr>
-          <w:rFonts w:asciiTheme="majorHAnsi" w:hAnsiTheme="majorHAnsi" w:cstheme="majorHAnsi"/>
-          <w:color w:val="FFFF00"/>
-        </w:rPr>
-        <w:t xml:space="preserve"> </w:t>
-      </w:r>
-      <w:r>
-        <w:rPr>
-          <w:rFonts w:asciiTheme="majorHAnsi" w:hAnsiTheme="majorHAnsi" w:cstheme="majorHAnsi"/>
-          <w:color w:val="FFFF00"/>
-        </w:rPr>
-        <w:t>on</w:t>
-      </w:r>
-      <w:r>
-        <w:rPr>
-          <w:rFonts w:asciiTheme="majorHAnsi" w:hAnsiTheme="majorHAnsi" w:cstheme="majorHAnsi"/>
-          <w:color w:val="FFFF00"/>
-        </w:rPr>
-        <w:t xml:space="preserve"> creating a </w:t>
+        <w:t>A</w:t>
+      </w:r>
+      <w:r>
+        <w:rPr>
+          <w:rFonts w:asciiTheme="majorHAnsi" w:hAnsiTheme="majorHAnsi" w:cstheme="majorHAnsi"/>
+          <w:color w:val="FFFF00"/>
+        </w:rPr>
+        <w:t>lso a</w:t>
+      </w:r>
+      <w:r>
+        <w:rPr>
+          <w:rFonts w:asciiTheme="majorHAnsi" w:hAnsiTheme="majorHAnsi" w:cstheme="majorHAnsi"/>
+          <w:color w:val="FFFF00"/>
+        </w:rPr>
+        <w:t>dd a reference to, or the source of, Blotch3D.</w:t>
+      </w:r>
+      <w:r>
+        <w:rPr>
+          <w:rFonts w:asciiTheme="majorHAnsi" w:hAnsiTheme="majorHAnsi" w:cstheme="majorHAnsi"/>
+          <w:color w:val="FFFF00"/>
+        </w:rPr>
+        <w:t xml:space="preserve"> If you want to use custom models, fonts, etc. in your 3D window, you will need to add a </w:t>
       </w:r>
       <w:proofErr w:type="spellStart"/>
       <w:r>
@@ -3594,7 +3541,7 @@
           <w:rFonts w:asciiTheme="majorHAnsi" w:hAnsiTheme="majorHAnsi" w:cstheme="majorHAnsi"/>
           <w:color w:val="FFFF00"/>
         </w:rPr>
-        <w:t>MonoGame</w:t>
+        <w:t>Content.mgcb</w:t>
       </w:r>
       <w:proofErr w:type="spellEnd"/>
       <w:r>
@@ -3602,32 +3549,9 @@
           <w:rFonts w:asciiTheme="majorHAnsi" w:hAnsiTheme="majorHAnsi" w:cstheme="majorHAnsi"/>
           <w:color w:val="FFFF00"/>
         </w:rPr>
-        <w:t xml:space="preserve"> project</w:t>
-      </w:r>
-      <w:r>
-        <w:rPr>
-          <w:rFonts w:asciiTheme="majorHAnsi" w:hAnsiTheme="majorHAnsi" w:cstheme="majorHAnsi"/>
-          <w:color w:val="FFFF00"/>
-        </w:rPr>
-        <w:t xml:space="preserve"> for the target platform.</w:t>
-      </w:r>
-    </w:p>
-    <w:p>
-      <w:pPr>
-        <w:shd w:val="clear" w:color="auto" w:fill="000000" w:themeFill="text1"/>
-        <w:rPr>
-          <w:rFonts w:asciiTheme="majorHAnsi" w:hAnsiTheme="majorHAnsi" w:cstheme="majorHAnsi"/>
-          <w:color w:val="FFFF00"/>
-        </w:rPr>
-      </w:pPr>
-      <w:r>
-        <w:rPr>
-          <w:rFonts w:asciiTheme="majorHAnsi" w:hAnsiTheme="majorHAnsi" w:cstheme="majorHAnsi"/>
-          <w:color w:val="FFFF00"/>
-        </w:rPr>
-        <w:t xml:space="preserve">See </w:t>
-      </w:r>
-      <w:hyperlink w:anchor="_Making_and_using" w:history="1">
+        <w:t xml:space="preserve"> file as described in the </w:t>
+      </w:r>
+      <w:hyperlink w:anchor="_Making_3D_models" w:history="1">
         <w:r>
           <w:rPr>
             <w:rStyle w:val="Hyperlink"/>
@@ -3641,15 +3565,112 @@
           <w:rFonts w:asciiTheme="majorHAnsi" w:hAnsiTheme="majorHAnsi" w:cstheme="majorHAnsi"/>
           <w:color w:val="FFFF00"/>
         </w:rPr>
-        <w:t xml:space="preserve"> for cases where you need to manually add </w:t>
-      </w:r>
-      <w:r>
-        <w:rPr>
-          <w:rFonts w:asciiTheme="majorHAnsi" w:hAnsiTheme="majorHAnsi" w:cstheme="majorHAnsi"/>
-          <w:color w:val="FFFF00"/>
-        </w:rPr>
-        <w:t>a</w:t>
-      </w:r>
+        <w:t xml:space="preserve"> section.</w:t>
+      </w:r>
+    </w:p>
+    <w:p>
+      <w:pPr>
+        <w:shd w:val="clear" w:color="auto" w:fill="000000" w:themeFill="text1"/>
+        <w:rPr>
+          <w:rFonts w:asciiTheme="majorHAnsi" w:hAnsiTheme="majorHAnsi" w:cstheme="majorHAnsi"/>
+          <w:color w:val="FFFF00"/>
+        </w:rPr>
+      </w:pPr>
+      <w:r>
+        <w:rPr>
+          <w:rFonts w:asciiTheme="majorHAnsi" w:hAnsiTheme="majorHAnsi" w:cstheme="majorHAnsi"/>
+          <w:color w:val="FFFF00"/>
+        </w:rPr>
+        <w:t xml:space="preserve">If you are copying the Blotch3D </w:t>
+      </w:r>
+      <w:r>
+        <w:rPr>
+          <w:rFonts w:asciiTheme="majorHAnsi" w:hAnsiTheme="majorHAnsi" w:cstheme="majorHAnsi"/>
+          <w:color w:val="FFFF00"/>
+        </w:rPr>
+        <w:t>library binary (like Blotch3D.dll on Windows)</w:t>
+      </w:r>
+      <w:r>
+        <w:rPr>
+          <w:rFonts w:asciiTheme="majorHAnsi" w:hAnsiTheme="majorHAnsi" w:cstheme="majorHAnsi"/>
+          <w:color w:val="FFFF00"/>
+        </w:rPr>
+        <w:t xml:space="preserve"> to a project or packages folder </w:t>
+      </w:r>
+      <w:r>
+        <w:rPr>
+          <w:rFonts w:asciiTheme="majorHAnsi" w:hAnsiTheme="majorHAnsi" w:cstheme="majorHAnsi"/>
+          <w:color w:val="FFFF00"/>
+        </w:rPr>
+        <w:t>instead of including its source code</w:t>
+      </w:r>
+      <w:r>
+        <w:rPr>
+          <w:rFonts w:asciiTheme="majorHAnsi" w:hAnsiTheme="majorHAnsi" w:cstheme="majorHAnsi"/>
+          <w:color w:val="FFFF00"/>
+        </w:rPr>
+        <w:t>, be sure to also copy Blotch3D.xml so you still get the IntelliSense.</w:t>
+      </w:r>
+    </w:p>
+    <w:p>
+      <w:pPr>
+        <w:shd w:val="clear" w:color="auto" w:fill="000000" w:themeFill="text1"/>
+        <w:rPr>
+          <w:rFonts w:asciiTheme="majorHAnsi" w:hAnsiTheme="majorHAnsi" w:cstheme="majorHAnsi"/>
+          <w:color w:val="FFFF00"/>
+        </w:rPr>
+      </w:pPr>
+      <w:r>
+        <w:rPr>
+          <w:rFonts w:asciiTheme="majorHAnsi" w:hAnsiTheme="majorHAnsi" w:cstheme="majorHAnsi"/>
+          <w:color w:val="FFFF00"/>
+        </w:rPr>
+        <w:t xml:space="preserve">To create a project for another platform, generally you follow the same procedure described </w:t>
+      </w:r>
+      <w:r>
+        <w:rPr>
+          <w:rFonts w:asciiTheme="majorHAnsi" w:hAnsiTheme="majorHAnsi" w:cstheme="majorHAnsi"/>
+          <w:color w:val="FFFF00"/>
+        </w:rPr>
+        <w:t>here</w:t>
+      </w:r>
+      <w:r>
+        <w:rPr>
+          <w:rFonts w:asciiTheme="majorHAnsi" w:hAnsiTheme="majorHAnsi" w:cstheme="majorHAnsi"/>
+          <w:color w:val="FFFF00"/>
+        </w:rPr>
+        <w:t xml:space="preserve"> but you may need to </w:t>
+      </w:r>
+      <w:r>
+        <w:rPr>
+          <w:rFonts w:asciiTheme="majorHAnsi" w:hAnsiTheme="majorHAnsi" w:cstheme="majorHAnsi"/>
+          <w:color w:val="FFFF00"/>
+        </w:rPr>
+        <w:t>l</w:t>
+      </w:r>
+      <w:r>
+        <w:rPr>
+          <w:rFonts w:asciiTheme="majorHAnsi" w:hAnsiTheme="majorHAnsi" w:cstheme="majorHAnsi"/>
+          <w:color w:val="FFFF00"/>
+        </w:rPr>
+        <w:t xml:space="preserve">ook online for </w:t>
+      </w:r>
+      <w:proofErr w:type="gramStart"/>
+      <w:r>
+        <w:rPr>
+          <w:rFonts w:asciiTheme="majorHAnsi" w:hAnsiTheme="majorHAnsi" w:cstheme="majorHAnsi"/>
+          <w:color w:val="FFFF00"/>
+        </w:rPr>
+        <w:t xml:space="preserve">particular </w:t>
+      </w:r>
+      <w:r>
+        <w:rPr>
+          <w:rFonts w:asciiTheme="majorHAnsi" w:hAnsiTheme="majorHAnsi" w:cstheme="majorHAnsi"/>
+          <w:color w:val="FFFF00"/>
+        </w:rPr>
+        <w:t>instructions</w:t>
+      </w:r>
+      <w:proofErr w:type="gramEnd"/>
       <w:r>
         <w:rPr>
           <w:rFonts w:asciiTheme="majorHAnsi" w:hAnsiTheme="majorHAnsi" w:cstheme="majorHAnsi"/>
@@ -3657,13 +3678,27 @@
         </w:rPr>
         <w:t xml:space="preserve"> </w:t>
       </w:r>
+      <w:r>
+        <w:rPr>
+          <w:rFonts w:asciiTheme="majorHAnsi" w:hAnsiTheme="majorHAnsi" w:cstheme="majorHAnsi"/>
+          <w:color w:val="FFFF00"/>
+        </w:rPr>
+        <w:t>on</w:t>
+      </w:r>
+      <w:r>
+        <w:rPr>
+          <w:rFonts w:asciiTheme="majorHAnsi" w:hAnsiTheme="majorHAnsi" w:cstheme="majorHAnsi"/>
+          <w:color w:val="FFFF00"/>
+        </w:rPr>
+        <w:t xml:space="preserve"> creating a </w:t>
+      </w:r>
       <w:proofErr w:type="spellStart"/>
       <w:r>
         <w:rPr>
           <w:rFonts w:asciiTheme="majorHAnsi" w:hAnsiTheme="majorHAnsi" w:cstheme="majorHAnsi"/>
           <w:color w:val="FFFF00"/>
         </w:rPr>
-        <w:t>Content.mgcb</w:t>
+        <w:t>MonoGame</w:t>
       </w:r>
       <w:proofErr w:type="spellEnd"/>
       <w:r>
@@ -3671,14 +3706,14 @@
           <w:rFonts w:asciiTheme="majorHAnsi" w:hAnsiTheme="majorHAnsi" w:cstheme="majorHAnsi"/>
           <w:color w:val="FFFF00"/>
         </w:rPr>
-        <w:t xml:space="preserve"> file</w:t>
-      </w:r>
-      <w:r>
-        <w:rPr>
-          <w:rFonts w:asciiTheme="majorHAnsi" w:hAnsiTheme="majorHAnsi" w:cstheme="majorHAnsi"/>
-          <w:color w:val="FFFF00"/>
-        </w:rPr>
-        <w:t xml:space="preserve"> to the project.</w:t>
+        <w:t xml:space="preserve"> project</w:t>
+      </w:r>
+      <w:r>
+        <w:rPr>
+          <w:rFonts w:asciiTheme="majorHAnsi" w:hAnsiTheme="majorHAnsi" w:cstheme="majorHAnsi"/>
+          <w:color w:val="FFFF00"/>
+        </w:rPr>
+        <w:t xml:space="preserve"> for the target platform.</w:t>
       </w:r>
     </w:p>
     <w:p>
@@ -3770,42 +3805,7 @@
           <w:rFonts w:asciiTheme="majorHAnsi" w:hAnsiTheme="majorHAnsi" w:cstheme="majorHAnsi"/>
           <w:color w:val="FFFF00"/>
         </w:rPr>
-        <w:t xml:space="preserve">3D subsystems (OpenGL, DirectX, etc.) generally require that </w:t>
-      </w:r>
-      <w:r>
-        <w:rPr>
-          <w:rFonts w:asciiTheme="majorHAnsi" w:hAnsiTheme="majorHAnsi" w:cstheme="majorHAnsi"/>
-          <w:color w:val="FFFF00"/>
-        </w:rPr>
-        <w:t xml:space="preserve">all </w:t>
-      </w:r>
-      <w:r>
-        <w:rPr>
-          <w:rFonts w:asciiTheme="majorHAnsi" w:hAnsiTheme="majorHAnsi" w:cstheme="majorHAnsi"/>
-          <w:color w:val="FFFF00"/>
-        </w:rPr>
-        <w:t xml:space="preserve">3D </w:t>
-      </w:r>
-      <w:r>
-        <w:rPr>
-          <w:rFonts w:asciiTheme="majorHAnsi" w:hAnsiTheme="majorHAnsi" w:cstheme="majorHAnsi"/>
-          <w:color w:val="FFFF00"/>
-        </w:rPr>
-        <w:t xml:space="preserve">hardware </w:t>
-      </w:r>
-      <w:r>
-        <w:rPr>
-          <w:rFonts w:asciiTheme="majorHAnsi" w:hAnsiTheme="majorHAnsi" w:cstheme="majorHAnsi"/>
-          <w:color w:val="FFFF00"/>
-        </w:rPr>
-        <w:t>resources be accessed by a single thread.</w:t>
-      </w:r>
-      <w:r>
-        <w:rPr>
-          <w:rFonts w:asciiTheme="majorHAnsi" w:hAnsiTheme="majorHAnsi" w:cstheme="majorHAnsi"/>
-          <w:color w:val="FFFF00"/>
-        </w:rPr>
-        <w:t xml:space="preserve"> </w:t>
+        <w:t xml:space="preserve">3D subsystems (OpenGL, DirectX, etc.) generally require that all 3D hardware resources be accessed by a single thread. </w:t>
       </w:r>
       <w:proofErr w:type="spellStart"/>
       <w:r>
@@ -3935,17 +3935,8 @@
           <w:rFonts w:asciiTheme="majorHAnsi" w:hAnsiTheme="majorHAnsi" w:cstheme="majorHAnsi"/>
           <w:color w:val="FFFF00"/>
         </w:rPr>
-        <w:t xml:space="preserve"> methods.</w:t>
-      </w:r>
-      <w:r>
-        <w:rPr>
-          <w:rFonts w:asciiTheme="majorHAnsi" w:hAnsiTheme="majorHAnsi" w:cstheme="majorHAnsi"/>
-          <w:color w:val="FFFF00"/>
-        </w:rPr>
-        <w:t xml:space="preserve"> </w:t>
-      </w:r>
-      <w:bookmarkStart w:id="16" w:name="_GoBack"/>
-      <w:bookmarkEnd w:id="16"/>
+        <w:t xml:space="preserve"> methods. </w:t>
+      </w:r>
       <w:r>
         <w:rPr>
           <w:rFonts w:asciiTheme="majorHAnsi" w:hAnsiTheme="majorHAnsi" w:cstheme="majorHAnsi"/>
@@ -6969,27 +6960,27 @@
       <w:pPr>
         <w:pStyle w:val="Heading1"/>
       </w:pPr>
-      <w:bookmarkStart w:id="17" w:name="_Making_3D_models"/>
-      <w:bookmarkStart w:id="18" w:name="_Making_and_using"/>
-      <w:bookmarkStart w:id="19" w:name="_Toc516117027"/>
-      <w:bookmarkStart w:id="20" w:name="_Toc517055697"/>
-      <w:bookmarkStart w:id="21" w:name="_Toc517334343"/>
-      <w:bookmarkStart w:id="22" w:name="_Toc519659706"/>
+      <w:bookmarkStart w:id="16" w:name="_Making_3D_models"/>
+      <w:bookmarkStart w:id="17" w:name="_Making_and_using"/>
+      <w:bookmarkStart w:id="18" w:name="_Toc516117027"/>
+      <w:bookmarkStart w:id="19" w:name="_Toc517055697"/>
+      <w:bookmarkStart w:id="20" w:name="_Toc517334343"/>
+      <w:bookmarkStart w:id="21" w:name="_Toc519659706"/>
+      <w:bookmarkEnd w:id="16"/>
       <w:bookmarkEnd w:id="17"/>
+      <w:r>
+        <w:t xml:space="preserve">Making </w:t>
+      </w:r>
+      <w:r>
+        <w:t xml:space="preserve">and using </w:t>
+      </w:r>
+      <w:r>
+        <w:t>3D models</w:t>
+      </w:r>
       <w:bookmarkEnd w:id="18"/>
-      <w:r>
-        <w:t xml:space="preserve">Making </w:t>
-      </w:r>
-      <w:r>
-        <w:t xml:space="preserve">and using </w:t>
-      </w:r>
-      <w:r>
-        <w:t>3D models</w:t>
-      </w:r>
       <w:bookmarkEnd w:id="19"/>
       <w:bookmarkEnd w:id="20"/>
       <w:bookmarkEnd w:id="21"/>
-      <w:bookmarkEnd w:id="22"/>
     </w:p>
     <w:p>
       <w:pPr>
@@ -7014,7 +7005,35 @@
           <w:rFonts w:asciiTheme="majorHAnsi" w:hAnsiTheme="majorHAnsi" w:cstheme="majorHAnsi"/>
           <w:color w:val="FFFF00"/>
         </w:rPr>
-        <w:t xml:space="preserve"> If the Blotch3D project is included in your solution, you can use them as is shown in the examples</w:t>
+        <w:t xml:space="preserve"> If the </w:t>
+      </w:r>
+      <w:r>
+        <w:rPr>
+          <w:rFonts w:asciiTheme="majorHAnsi" w:hAnsiTheme="majorHAnsi" w:cstheme="majorHAnsi"/>
+          <w:color w:val="FFFF00"/>
+        </w:rPr>
+        <w:t xml:space="preserve">source to </w:t>
+      </w:r>
+      <w:r>
+        <w:rPr>
+          <w:rFonts w:asciiTheme="majorHAnsi" w:hAnsiTheme="majorHAnsi" w:cstheme="majorHAnsi"/>
+          <w:color w:val="FFFF00"/>
+        </w:rPr>
+        <w:t>Blotch3D is included in your solution, you can use the</w:t>
+      </w:r>
+      <w:r>
+        <w:rPr>
+          <w:rFonts w:asciiTheme="majorHAnsi" w:hAnsiTheme="majorHAnsi" w:cstheme="majorHAnsi"/>
+          <w:color w:val="FFFF00"/>
+        </w:rPr>
+        <w:t xml:space="preserve"> provided models </w:t>
+      </w:r>
+      <w:r>
+        <w:rPr>
+          <w:rFonts w:asciiTheme="majorHAnsi" w:hAnsiTheme="majorHAnsi" w:cstheme="majorHAnsi"/>
+          <w:color w:val="FFFF00"/>
+        </w:rPr>
+        <w:t>as is shown in the examples</w:t>
       </w:r>
       <w:r>
         <w:rPr>
@@ -7500,21 +7519,14 @@
           <w:rFonts w:asciiTheme="majorHAnsi" w:hAnsiTheme="majorHAnsi" w:cstheme="majorHAnsi"/>
           <w:color w:val="FFFF00"/>
         </w:rPr>
-        <w:t xml:space="preserve">for some reason </w:t>
-      </w:r>
-      <w:r>
-        <w:rPr>
-          <w:rFonts w:asciiTheme="majorHAnsi" w:hAnsiTheme="majorHAnsi" w:cstheme="majorHAnsi"/>
-          <w:color w:val="FFFF00"/>
-        </w:rPr>
-        <w:t xml:space="preserve">you </w:t>
-      </w:r>
-      <w:r>
-        <w:rPr>
-          <w:rFonts w:asciiTheme="majorHAnsi" w:hAnsiTheme="majorHAnsi" w:cstheme="majorHAnsi"/>
-          <w:color w:val="FFFF00"/>
-        </w:rPr>
-        <w:t xml:space="preserve">created a </w:t>
+        <w:t xml:space="preserve">you have </w:t>
+      </w:r>
+      <w:r>
+        <w:rPr>
+          <w:rFonts w:asciiTheme="majorHAnsi" w:hAnsiTheme="majorHAnsi" w:cstheme="majorHAnsi"/>
+          <w:color w:val="FFFF00"/>
+        </w:rPr>
+        <w:t xml:space="preserve">a </w:t>
       </w:r>
       <w:r>
         <w:rPr>
@@ -7544,65 +7556,14 @@
           <w:rFonts w:asciiTheme="majorHAnsi" w:hAnsiTheme="majorHAnsi" w:cstheme="majorHAnsi"/>
           <w:color w:val="FFFF00"/>
         </w:rPr>
-        <w:t xml:space="preserve">project </w:t>
-      </w:r>
-      <w:r>
-        <w:rPr>
-          <w:rFonts w:asciiTheme="majorHAnsi" w:hAnsiTheme="majorHAnsi" w:cstheme="majorHAnsi"/>
-          <w:color w:val="FFFF00"/>
-        </w:rPr>
-        <w:t>(</w:t>
-      </w:r>
-      <w:r>
-        <w:rPr>
-          <w:rFonts w:asciiTheme="majorHAnsi" w:hAnsiTheme="majorHAnsi" w:cstheme="majorHAnsi"/>
-          <w:color w:val="FFFF00"/>
-        </w:rPr>
-        <w:t xml:space="preserve">without </w:t>
-      </w:r>
-      <w:r>
-        <w:rPr>
-          <w:rFonts w:asciiTheme="majorHAnsi" w:hAnsiTheme="majorHAnsi" w:cstheme="majorHAnsi"/>
-          <w:color w:val="FFFF00"/>
-        </w:rPr>
-        <w:t xml:space="preserve">a </w:t>
-      </w:r>
-      <w:r>
-        <w:rPr>
-          <w:rFonts w:asciiTheme="majorHAnsi" w:hAnsiTheme="majorHAnsi" w:cstheme="majorHAnsi"/>
-          <w:color w:val="FFFF00"/>
-        </w:rPr>
-        <w:t>“</w:t>
-      </w:r>
-      <w:proofErr w:type="spellStart"/>
-      <w:r>
-        <w:rPr>
-          <w:rFonts w:asciiTheme="majorHAnsi" w:hAnsiTheme="majorHAnsi" w:cstheme="majorHAnsi"/>
-          <w:color w:val="FFFF00"/>
-        </w:rPr>
-        <w:t>Content.mgcb</w:t>
-      </w:r>
-      <w:proofErr w:type="spellEnd"/>
-      <w:r>
-        <w:rPr>
-          <w:rFonts w:asciiTheme="majorHAnsi" w:hAnsiTheme="majorHAnsi" w:cstheme="majorHAnsi"/>
-          <w:color w:val="FFFF00"/>
-        </w:rPr>
-        <w:t>”</w:t>
-      </w:r>
-      <w:r>
-        <w:rPr>
-          <w:rFonts w:asciiTheme="majorHAnsi" w:hAnsiTheme="majorHAnsi" w:cstheme="majorHAnsi"/>
-          <w:color w:val="FFFF00"/>
-        </w:rPr>
-        <w:t xml:space="preserve"> file</w:t>
-      </w:r>
-      <w:r>
-        <w:rPr>
-          <w:rFonts w:asciiTheme="majorHAnsi" w:hAnsiTheme="majorHAnsi" w:cstheme="majorHAnsi"/>
-          <w:color w:val="FFFF00"/>
-        </w:rPr>
-        <w:t>)</w:t>
+        <w:t>project</w:t>
+      </w:r>
+      <w:r>
+        <w:rPr>
+          <w:rFonts w:asciiTheme="majorHAnsi" w:hAnsiTheme="majorHAnsi" w:cstheme="majorHAnsi"/>
+          <w:color w:val="FFFF00"/>
+        </w:rPr>
+        <w:t xml:space="preserve"> but want to use Blotch3D with it</w:t>
       </w:r>
       <w:r>
         <w:rPr>
@@ -7675,6 +7636,13 @@
           <w:rFonts w:asciiTheme="majorHAnsi" w:hAnsiTheme="majorHAnsi" w:cstheme="majorHAnsi"/>
           <w:color w:val="FFFF00"/>
         </w:rPr>
+        <w:t xml:space="preserve"> and Blotch3D</w:t>
+      </w:r>
+      <w:r>
+        <w:rPr>
+          <w:rFonts w:asciiTheme="majorHAnsi" w:hAnsiTheme="majorHAnsi" w:cstheme="majorHAnsi"/>
+          <w:color w:val="FFFF00"/>
+        </w:rPr>
         <w:t>.</w:t>
       </w:r>
     </w:p>
@@ -7992,37 +7960,7 @@
           <w:rFonts w:asciiTheme="majorHAnsi" w:hAnsiTheme="majorHAnsi" w:cstheme="majorHAnsi"/>
           <w:color w:val="FFFF00"/>
         </w:rPr>
-        <w:t xml:space="preserve"> in the drop-down list because, for example, you have created a </w:t>
-      </w:r>
-      <w:r>
-        <w:rPr>
-          <w:rFonts w:asciiTheme="majorHAnsi" w:hAnsiTheme="majorHAnsi" w:cstheme="majorHAnsi"/>
-          <w:color w:val="FFFF00"/>
-        </w:rPr>
-        <w:t>non-</w:t>
-      </w:r>
-      <w:proofErr w:type="spellStart"/>
-      <w:r>
-        <w:rPr>
-          <w:rFonts w:asciiTheme="majorHAnsi" w:hAnsiTheme="majorHAnsi" w:cstheme="majorHAnsi"/>
-          <w:color w:val="FFFF00"/>
-        </w:rPr>
-        <w:t>MonoGame</w:t>
-      </w:r>
-      <w:proofErr w:type="spellEnd"/>
-      <w:r>
-        <w:rPr>
-          <w:rFonts w:asciiTheme="majorHAnsi" w:hAnsiTheme="majorHAnsi" w:cstheme="majorHAnsi"/>
-          <w:color w:val="FFFF00"/>
-        </w:rPr>
-        <w:t xml:space="preserve"> </w:t>
-      </w:r>
-      <w:r>
-        <w:rPr>
-          <w:rFonts w:asciiTheme="majorHAnsi" w:hAnsiTheme="majorHAnsi" w:cstheme="majorHAnsi"/>
-          <w:color w:val="FFFF00"/>
-        </w:rPr>
-        <w:t>project from scratch</w:t>
+        <w:t xml:space="preserve"> in the drop-down</w:t>
       </w:r>
       <w:r>
         <w:rPr>
@@ -8149,7 +8087,21 @@
           <w:rFonts w:asciiTheme="majorHAnsi" w:hAnsiTheme="majorHAnsi" w:cstheme="majorHAnsi"/>
           <w:color w:val="FFFF00"/>
         </w:rPr>
-        <w:t xml:space="preserve"> in an Editor.</w:t>
+        <w:t xml:space="preserve"> in a</w:t>
+      </w:r>
+      <w:r>
+        <w:rPr>
+          <w:rFonts w:asciiTheme="majorHAnsi" w:hAnsiTheme="majorHAnsi" w:cstheme="majorHAnsi"/>
+          <w:color w:val="FFFF00"/>
+        </w:rPr>
+        <w:t xml:space="preserve"> text</w:t>
+      </w:r>
+      <w:r>
+        <w:rPr>
+          <w:rFonts w:asciiTheme="majorHAnsi" w:hAnsiTheme="majorHAnsi" w:cstheme="majorHAnsi"/>
+          <w:color w:val="FFFF00"/>
+        </w:rPr>
+        <w:t xml:space="preserve"> Editor.</w:t>
       </w:r>
     </w:p>
     <w:p>
@@ -9004,44 +8956,319 @@
           <w:rFonts w:asciiTheme="majorHAnsi" w:hAnsiTheme="majorHAnsi" w:cstheme="majorHAnsi"/>
           <w:color w:val="FFFF00"/>
         </w:rPr>
-        <w:t>The</w:t>
-      </w:r>
-      <w:r>
-        <w:rPr>
-          <w:rFonts w:asciiTheme="majorHAnsi" w:hAnsiTheme="majorHAnsi" w:cstheme="majorHAnsi"/>
-          <w:color w:val="FFFF00"/>
-        </w:rPr>
-        <w:t xml:space="preserve"> reason </w:t>
-      </w:r>
-      <w:r>
-        <w:rPr>
-          <w:rFonts w:asciiTheme="majorHAnsi" w:hAnsiTheme="majorHAnsi" w:cstheme="majorHAnsi"/>
-          <w:color w:val="FFFF00"/>
-        </w:rPr>
-        <w:t>such</w:t>
-      </w:r>
-      <w:r>
-        <w:rPr>
-          <w:rFonts w:asciiTheme="majorHAnsi" w:hAnsiTheme="majorHAnsi" w:cstheme="majorHAnsi"/>
-          <w:color w:val="FFFF00"/>
-        </w:rPr>
-        <w:t xml:space="preserve"> artifacts occur is because the default </w:t>
+        <w:t>One</w:t>
+      </w:r>
+      <w:r>
+        <w:rPr>
+          <w:rFonts w:asciiTheme="majorHAnsi" w:hAnsiTheme="majorHAnsi" w:cstheme="majorHAnsi"/>
+          <w:color w:val="FFFF00"/>
+        </w:rPr>
+        <w:t xml:space="preserve"> </w:t>
+      </w:r>
+      <w:r>
+        <w:rPr>
+          <w:rFonts w:asciiTheme="majorHAnsi" w:hAnsiTheme="majorHAnsi" w:cstheme="majorHAnsi"/>
+          <w:color w:val="FFFF00"/>
+        </w:rPr>
+        <w:t>way to mitigate most of these artifacts is by using alpha testing.</w:t>
+      </w:r>
+      <w:r>
+        <w:rPr>
+          <w:rFonts w:asciiTheme="majorHAnsi" w:hAnsiTheme="majorHAnsi" w:cstheme="majorHAnsi"/>
+          <w:color w:val="FFFF00"/>
+        </w:rPr>
+        <w:t xml:space="preserve"> Alpha testing is the process of </w:t>
+      </w:r>
+      <w:r>
+        <w:rPr>
+          <w:rFonts w:asciiTheme="majorHAnsi" w:hAnsiTheme="majorHAnsi" w:cstheme="majorHAnsi"/>
+          <w:color w:val="FFFF00"/>
+        </w:rPr>
+        <w:t xml:space="preserve">completely </w:t>
+      </w:r>
+      <w:r>
+        <w:rPr>
+          <w:rFonts w:asciiTheme="majorHAnsi" w:hAnsiTheme="majorHAnsi" w:cstheme="majorHAnsi"/>
+          <w:color w:val="FFFF00"/>
+        </w:rPr>
+        <w:t xml:space="preserve">neglecting to draw </w:t>
+      </w:r>
+      <w:r>
+        <w:rPr>
+          <w:rFonts w:asciiTheme="majorHAnsi" w:hAnsiTheme="majorHAnsi" w:cstheme="majorHAnsi"/>
+          <w:color w:val="FFFF00"/>
+        </w:rPr>
+        <w:t xml:space="preserve">transparent </w:t>
+      </w:r>
+      <w:r>
+        <w:rPr>
+          <w:rFonts w:asciiTheme="majorHAnsi" w:hAnsiTheme="majorHAnsi" w:cstheme="majorHAnsi"/>
+          <w:color w:val="FFFF00"/>
+        </w:rPr>
+        <w:t>texture pixels</w:t>
+      </w:r>
+      <w:r>
+        <w:rPr>
+          <w:rFonts w:asciiTheme="majorHAnsi" w:hAnsiTheme="majorHAnsi" w:cstheme="majorHAnsi"/>
+          <w:color w:val="FFFF00"/>
+        </w:rPr>
+        <w:t xml:space="preserve">, </w:t>
+      </w:r>
+      <w:r>
+        <w:rPr>
+          <w:rFonts w:asciiTheme="majorHAnsi" w:hAnsiTheme="majorHAnsi" w:cstheme="majorHAnsi"/>
+          <w:color w:val="FFFF00"/>
+        </w:rPr>
+        <w:t>and thus neglecting to update the depth buffer</w:t>
+      </w:r>
+      <w:r>
+        <w:rPr>
+          <w:rFonts w:asciiTheme="majorHAnsi" w:hAnsiTheme="majorHAnsi" w:cstheme="majorHAnsi"/>
+          <w:color w:val="FFFF00"/>
+        </w:rPr>
+        <w:t xml:space="preserve"> at that window </w:t>
+      </w:r>
+      <w:r>
+        <w:rPr>
+          <w:rFonts w:asciiTheme="majorHAnsi" w:hAnsiTheme="majorHAnsi" w:cstheme="majorHAnsi"/>
+          <w:color w:val="FFFF00"/>
+        </w:rPr>
+        <w:t>pixel</w:t>
+      </w:r>
+      <w:r>
+        <w:rPr>
+          <w:rFonts w:asciiTheme="majorHAnsi" w:hAnsiTheme="majorHAnsi" w:cstheme="majorHAnsi"/>
+          <w:color w:val="FFFF00"/>
+        </w:rPr>
+        <w:t>. M</w:t>
+      </w:r>
+      <w:r>
+        <w:rPr>
+          <w:rFonts w:asciiTheme="majorHAnsi" w:hAnsiTheme="majorHAnsi" w:cstheme="majorHAnsi"/>
+          <w:color w:val="FFFF00"/>
+        </w:rPr>
+        <w:t xml:space="preserve">ost typical textures with an alpha channel use an alpha value of </w:t>
+      </w:r>
+      <w:r>
+        <w:rPr>
+          <w:rFonts w:asciiTheme="majorHAnsi" w:hAnsiTheme="majorHAnsi" w:cstheme="majorHAnsi"/>
+          <w:color w:val="FFFF00"/>
+        </w:rPr>
+        <w:t xml:space="preserve">only </w:t>
+      </w:r>
+      <w:r>
+        <w:rPr>
+          <w:rFonts w:asciiTheme="majorHAnsi" w:hAnsiTheme="majorHAnsi" w:cstheme="majorHAnsi"/>
+          <w:color w:val="FFFF00"/>
+        </w:rPr>
+        <w:t>zero or one</w:t>
+      </w:r>
+      <w:r>
+        <w:rPr>
+          <w:rFonts w:asciiTheme="majorHAnsi" w:hAnsiTheme="majorHAnsi" w:cstheme="majorHAnsi"/>
+          <w:color w:val="FFFF00"/>
+        </w:rPr>
+        <w:t xml:space="preserve"> (or close to them)</w:t>
+      </w:r>
+      <w:r>
+        <w:rPr>
+          <w:rFonts w:asciiTheme="majorHAnsi" w:hAnsiTheme="majorHAnsi" w:cstheme="majorHAnsi"/>
+          <w:color w:val="FFFF00"/>
+        </w:rPr>
+        <w:t xml:space="preserve">, indicating absence or presence of </w:t>
+      </w:r>
+      <w:r>
+        <w:rPr>
+          <w:rFonts w:asciiTheme="majorHAnsi" w:hAnsiTheme="majorHAnsi" w:cstheme="majorHAnsi"/>
+          <w:color w:val="FFFF00"/>
+        </w:rPr>
+        <w:t>visible pixels</w:t>
+      </w:r>
+      <w:r>
+        <w:rPr>
+          <w:rFonts w:asciiTheme="majorHAnsi" w:hAnsiTheme="majorHAnsi" w:cstheme="majorHAnsi"/>
+          <w:color w:val="FFFF00"/>
+        </w:rPr>
+        <w:t>. Alpha testing works well with t</w:t>
+      </w:r>
+      <w:r>
+        <w:rPr>
+          <w:rFonts w:asciiTheme="majorHAnsi" w:hAnsiTheme="majorHAnsi" w:cstheme="majorHAnsi"/>
+          <w:color w:val="FFFF00"/>
+        </w:rPr>
+        <w:t>extures like that</w:t>
+      </w:r>
+      <w:r>
+        <w:rPr>
+          <w:rFonts w:asciiTheme="majorHAnsi" w:hAnsiTheme="majorHAnsi" w:cstheme="majorHAnsi"/>
+          <w:color w:val="FFFF00"/>
+        </w:rPr>
+        <w:t xml:space="preserve">. For alpha values </w:t>
+      </w:r>
+      <w:r>
+        <w:rPr>
+          <w:rFonts w:asciiTheme="majorHAnsi" w:hAnsiTheme="majorHAnsi" w:cstheme="majorHAnsi"/>
+          <w:color w:val="FFFF00"/>
+        </w:rPr>
+        <w:t xml:space="preserve">specifically </w:t>
+      </w:r>
+      <w:r>
+        <w:rPr>
+          <w:rFonts w:asciiTheme="majorHAnsi" w:hAnsiTheme="majorHAnsi" w:cstheme="majorHAnsi"/>
+          <w:color w:val="FFFF00"/>
+        </w:rPr>
+        <w:t>intended to show p</w:t>
+      </w:r>
+      <w:r>
+        <w:rPr>
+          <w:rFonts w:asciiTheme="majorHAnsi" w:hAnsiTheme="majorHAnsi" w:cstheme="majorHAnsi"/>
+          <w:color w:val="FFFF00"/>
+        </w:rPr>
+        <w:t>artial translucency</w:t>
+      </w:r>
+      <w:r>
+        <w:rPr>
+          <w:rFonts w:asciiTheme="majorHAnsi" w:hAnsiTheme="majorHAnsi" w:cstheme="majorHAnsi"/>
+          <w:color w:val="FFFF00"/>
+        </w:rPr>
+        <w:t xml:space="preserve"> (alpha values </w:t>
+      </w:r>
+      <w:r>
+        <w:rPr>
+          <w:rFonts w:asciiTheme="majorHAnsi" w:hAnsiTheme="majorHAnsi" w:cstheme="majorHAnsi"/>
+          <w:color w:val="FFFF00"/>
+        </w:rPr>
+        <w:t>near 0.5</w:t>
+      </w:r>
+      <w:r>
+        <w:rPr>
+          <w:rFonts w:asciiTheme="majorHAnsi" w:hAnsiTheme="majorHAnsi" w:cstheme="majorHAnsi"/>
+          <w:color w:val="FFFF00"/>
+        </w:rPr>
+        <w:t>)</w:t>
+      </w:r>
+      <w:r>
+        <w:rPr>
+          <w:rFonts w:asciiTheme="majorHAnsi" w:hAnsiTheme="majorHAnsi" w:cstheme="majorHAnsi"/>
+          <w:color w:val="FFFF00"/>
+        </w:rPr>
+        <w:t>, it doesn’t work well.</w:t>
+      </w:r>
+      <w:r>
+        <w:rPr>
+          <w:rFonts w:asciiTheme="majorHAnsi" w:hAnsiTheme="majorHAnsi" w:cstheme="majorHAnsi"/>
+          <w:color w:val="FFFF00"/>
+        </w:rPr>
+        <w:t xml:space="preserve"> In those cases, </w:t>
+      </w:r>
+      <w:r>
+        <w:rPr>
+          <w:rFonts w:asciiTheme="majorHAnsi" w:hAnsiTheme="majorHAnsi" w:cstheme="majorHAnsi"/>
+          <w:color w:val="FFFF00"/>
+        </w:rPr>
+        <w:t xml:space="preserve">you can live with the artifacts, or beyond that </w:t>
+      </w:r>
+      <w:r>
+        <w:rPr>
+          <w:rFonts w:asciiTheme="majorHAnsi" w:hAnsiTheme="majorHAnsi" w:cstheme="majorHAnsi"/>
+          <w:color w:val="FFFF00"/>
+        </w:rPr>
+        <w:t xml:space="preserve">at a minimum </w:t>
+      </w:r>
+      <w:r>
+        <w:rPr>
+          <w:rFonts w:asciiTheme="majorHAnsi" w:hAnsiTheme="majorHAnsi" w:cstheme="majorHAnsi"/>
+          <w:color w:val="FFFF00"/>
+        </w:rPr>
+        <w:t xml:space="preserve">you will have to </w:t>
+      </w:r>
+      <w:r>
+        <w:rPr>
+          <w:rFonts w:asciiTheme="majorHAnsi" w:hAnsiTheme="majorHAnsi" w:cstheme="majorHAnsi"/>
+          <w:color w:val="FFFF00"/>
+        </w:rPr>
+        <w:t xml:space="preserve">control </w:t>
+      </w:r>
+      <w:r>
+        <w:rPr>
+          <w:rFonts w:asciiTheme="majorHAnsi" w:hAnsiTheme="majorHAnsi" w:cstheme="majorHAnsi"/>
+          <w:color w:val="FFFF00"/>
+        </w:rPr>
+        <w:t xml:space="preserve">translucent </w:t>
+      </w:r>
+      <w:r>
+        <w:rPr>
+          <w:rFonts w:asciiTheme="majorHAnsi" w:hAnsiTheme="majorHAnsi" w:cstheme="majorHAnsi"/>
+          <w:color w:val="FFFF00"/>
+        </w:rPr>
+        <w:t>sprite</w:t>
+      </w:r>
+      <w:r>
+        <w:rPr>
+          <w:rFonts w:asciiTheme="majorHAnsi" w:hAnsiTheme="majorHAnsi" w:cstheme="majorHAnsi"/>
+          <w:color w:val="FFFF00"/>
+        </w:rPr>
+        <w:t xml:space="preserve"> drawing order</w:t>
+      </w:r>
+      <w:r>
+        <w:rPr>
+          <w:rFonts w:asciiTheme="majorHAnsi" w:hAnsiTheme="majorHAnsi" w:cstheme="majorHAnsi"/>
+          <w:color w:val="FFFF00"/>
+        </w:rPr>
+        <w:t xml:space="preserve"> (draw all opaque sprites normally, and then draw translucent sprites far to near)</w:t>
+      </w:r>
+      <w:r>
+        <w:rPr>
+          <w:rFonts w:asciiTheme="majorHAnsi" w:hAnsiTheme="majorHAnsi" w:cstheme="majorHAnsi"/>
+          <w:color w:val="FFFF00"/>
+        </w:rPr>
+        <w:t>. For some textures it might be worth it to draw without updating the depth buffer</w:t>
+      </w:r>
+      <w:r>
+        <w:rPr>
+          <w:rFonts w:asciiTheme="majorHAnsi" w:hAnsiTheme="majorHAnsi" w:cstheme="majorHAnsi"/>
+          <w:color w:val="FFFF00"/>
+        </w:rPr>
+        <w:t xml:space="preserve"> at all (</w:t>
+      </w:r>
+      <w:r>
+        <w:rPr>
+          <w:rFonts w:asciiTheme="majorHAnsi" w:hAnsiTheme="majorHAnsi" w:cstheme="majorHAnsi"/>
+          <w:color w:val="FFFF00"/>
+        </w:rPr>
+        <w:t xml:space="preserve">do a </w:t>
+      </w:r>
+      <w:r>
+        <w:rPr>
+          <w:rFonts w:asciiTheme="majorHAnsi" w:hAnsiTheme="majorHAnsi" w:cstheme="majorHAnsi"/>
+          <w:color w:val="FFFF00"/>
+        </w:rPr>
+        <w:t>"</w:t>
       </w:r>
       <w:proofErr w:type="spellStart"/>
-      <w:r>
-        <w:rPr>
-          <w:rFonts w:asciiTheme="majorHAnsi" w:hAnsiTheme="majorHAnsi" w:cstheme="majorHAnsi"/>
-          <w:color w:val="FFFF00"/>
-        </w:rPr>
-        <w:t>MonoGame</w:t>
+      <w:proofErr w:type="gramStart"/>
+      <w:r>
+        <w:rPr>
+          <w:rFonts w:asciiTheme="majorHAnsi" w:hAnsiTheme="majorHAnsi" w:cstheme="majorHAnsi"/>
+          <w:color w:val="FFFF00"/>
+        </w:rPr>
+        <w:t>Graphics.GraphicsDevice.</w:t>
+      </w:r>
+      <w:r>
+        <w:rPr>
+          <w:rFonts w:asciiTheme="majorHAnsi" w:hAnsiTheme="majorHAnsi" w:cstheme="majorHAnsi"/>
+          <w:color w:val="FFFF00"/>
+        </w:rPr>
+        <w:t>DepthStencilState</w:t>
       </w:r>
       <w:proofErr w:type="spellEnd"/>
-      <w:r>
-        <w:rPr>
-          <w:rFonts w:asciiTheme="majorHAnsi" w:hAnsiTheme="majorHAnsi" w:cstheme="majorHAnsi"/>
-          <w:color w:val="FFFF00"/>
-        </w:rPr>
-        <w:t xml:space="preserve"> “Effect” used to draw models (the “</w:t>
+      <w:proofErr w:type="gramEnd"/>
+      <w:r>
+        <w:rPr>
+          <w:rFonts w:asciiTheme="majorHAnsi" w:hAnsiTheme="majorHAnsi" w:cstheme="majorHAnsi"/>
+          <w:color w:val="FFFF00"/>
+        </w:rPr>
+        <w:t xml:space="preserve"> = </w:t>
       </w:r>
       <w:proofErr w:type="spellStart"/>
       <w:r>
@@ -9049,7 +9276,7 @@
           <w:rFonts w:asciiTheme="majorHAnsi" w:hAnsiTheme="majorHAnsi" w:cstheme="majorHAnsi"/>
           <w:color w:val="FFFF00"/>
         </w:rPr>
-        <w:t>BasicEffect</w:t>
+        <w:t>Graphics.DepthStencilStateDisabled</w:t>
       </w:r>
       <w:proofErr w:type="spellEnd"/>
       <w:r>
@@ -9057,168 +9284,62 @@
           <w:rFonts w:asciiTheme="majorHAnsi" w:hAnsiTheme="majorHAnsi" w:cstheme="majorHAnsi"/>
           <w:color w:val="FFFF00"/>
         </w:rPr>
-        <w:t xml:space="preserve">” effect) provides a pixel shader that does not do “alpha testing”. Alpha testing is the process of </w:t>
-      </w:r>
-      <w:r>
-        <w:rPr>
-          <w:rFonts w:asciiTheme="majorHAnsi" w:hAnsiTheme="majorHAnsi" w:cstheme="majorHAnsi"/>
-          <w:color w:val="FFFF00"/>
-        </w:rPr>
-        <w:t xml:space="preserve">completely </w:t>
-      </w:r>
-      <w:r>
-        <w:rPr>
-          <w:rFonts w:asciiTheme="majorHAnsi" w:hAnsiTheme="majorHAnsi" w:cstheme="majorHAnsi"/>
-          <w:color w:val="FFFF00"/>
-        </w:rPr>
-        <w:t xml:space="preserve">neglecting to draw </w:t>
-      </w:r>
-      <w:r>
-        <w:rPr>
-          <w:rFonts w:asciiTheme="majorHAnsi" w:hAnsiTheme="majorHAnsi" w:cstheme="majorHAnsi"/>
-          <w:color w:val="FFFF00"/>
-        </w:rPr>
-        <w:t xml:space="preserve">transparent </w:t>
-      </w:r>
-      <w:r>
-        <w:rPr>
-          <w:rFonts w:asciiTheme="majorHAnsi" w:hAnsiTheme="majorHAnsi" w:cstheme="majorHAnsi"/>
-          <w:color w:val="FFFF00"/>
-        </w:rPr>
-        <w:t>texture pixels</w:t>
-      </w:r>
-      <w:r>
-        <w:rPr>
-          <w:rFonts w:asciiTheme="majorHAnsi" w:hAnsiTheme="majorHAnsi" w:cstheme="majorHAnsi"/>
-          <w:color w:val="FFFF00"/>
-        </w:rPr>
-        <w:t xml:space="preserve">, </w:t>
-      </w:r>
-      <w:r>
-        <w:rPr>
-          <w:rFonts w:asciiTheme="majorHAnsi" w:hAnsiTheme="majorHAnsi" w:cstheme="majorHAnsi"/>
-          <w:color w:val="FFFF00"/>
-        </w:rPr>
-        <w:t>and thus neglecting to update the depth buffer</w:t>
-      </w:r>
-      <w:r>
-        <w:rPr>
-          <w:rFonts w:asciiTheme="majorHAnsi" w:hAnsiTheme="majorHAnsi" w:cstheme="majorHAnsi"/>
-          <w:color w:val="FFFF00"/>
-        </w:rPr>
-        <w:t xml:space="preserve"> at that window </w:t>
-      </w:r>
-      <w:r>
-        <w:rPr>
-          <w:rFonts w:asciiTheme="majorHAnsi" w:hAnsiTheme="majorHAnsi" w:cstheme="majorHAnsi"/>
-          <w:color w:val="FFFF00"/>
-        </w:rPr>
-        <w:t>pixel</w:t>
-      </w:r>
-      <w:r>
-        <w:rPr>
-          <w:rFonts w:asciiTheme="majorHAnsi" w:hAnsiTheme="majorHAnsi" w:cstheme="majorHAnsi"/>
-          <w:color w:val="FFFF00"/>
-        </w:rPr>
-        <w:t>. M</w:t>
-      </w:r>
-      <w:r>
-        <w:rPr>
-          <w:rFonts w:asciiTheme="majorHAnsi" w:hAnsiTheme="majorHAnsi" w:cstheme="majorHAnsi"/>
-          <w:color w:val="FFFF00"/>
-        </w:rPr>
-        <w:t xml:space="preserve">ost typical textures with an alpha channel use an alpha value of </w:t>
-      </w:r>
-      <w:r>
-        <w:rPr>
-          <w:rFonts w:asciiTheme="majorHAnsi" w:hAnsiTheme="majorHAnsi" w:cstheme="majorHAnsi"/>
-          <w:color w:val="FFFF00"/>
-        </w:rPr>
-        <w:t xml:space="preserve">only </w:t>
-      </w:r>
-      <w:r>
-        <w:rPr>
-          <w:rFonts w:asciiTheme="majorHAnsi" w:hAnsiTheme="majorHAnsi" w:cstheme="majorHAnsi"/>
-          <w:color w:val="FFFF00"/>
-        </w:rPr>
-        <w:t>zero or one</w:t>
-      </w:r>
-      <w:r>
-        <w:rPr>
-          <w:rFonts w:asciiTheme="majorHAnsi" w:hAnsiTheme="majorHAnsi" w:cstheme="majorHAnsi"/>
-          <w:color w:val="FFFF00"/>
-        </w:rPr>
-        <w:t xml:space="preserve"> (or close to them)</w:t>
-      </w:r>
-      <w:r>
-        <w:rPr>
-          <w:rFonts w:asciiTheme="majorHAnsi" w:hAnsiTheme="majorHAnsi" w:cstheme="majorHAnsi"/>
-          <w:color w:val="FFFF00"/>
-        </w:rPr>
-        <w:t xml:space="preserve">, indicating absence or presence of </w:t>
-      </w:r>
-      <w:r>
-        <w:rPr>
-          <w:rFonts w:asciiTheme="majorHAnsi" w:hAnsiTheme="majorHAnsi" w:cstheme="majorHAnsi"/>
-          <w:color w:val="FFFF00"/>
-        </w:rPr>
-        <w:t>visible pixels</w:t>
-      </w:r>
-      <w:r>
-        <w:rPr>
-          <w:rFonts w:asciiTheme="majorHAnsi" w:hAnsiTheme="majorHAnsi" w:cstheme="majorHAnsi"/>
-          <w:color w:val="FFFF00"/>
-        </w:rPr>
-        <w:t>. Alpha testing works well with t</w:t>
-      </w:r>
-      <w:r>
-        <w:rPr>
-          <w:rFonts w:asciiTheme="majorHAnsi" w:hAnsiTheme="majorHAnsi" w:cstheme="majorHAnsi"/>
-          <w:color w:val="FFFF00"/>
-        </w:rPr>
-        <w:t>extures like that</w:t>
-      </w:r>
-      <w:r>
-        <w:rPr>
-          <w:rFonts w:asciiTheme="majorHAnsi" w:hAnsiTheme="majorHAnsi" w:cstheme="majorHAnsi"/>
-          <w:color w:val="FFFF00"/>
-        </w:rPr>
-        <w:t xml:space="preserve">. For alpha values </w:t>
-      </w:r>
-      <w:r>
-        <w:rPr>
-          <w:rFonts w:asciiTheme="majorHAnsi" w:hAnsiTheme="majorHAnsi" w:cstheme="majorHAnsi"/>
-          <w:color w:val="FFFF00"/>
-        </w:rPr>
-        <w:t xml:space="preserve">specifically </w:t>
-      </w:r>
-      <w:r>
-        <w:rPr>
-          <w:rFonts w:asciiTheme="majorHAnsi" w:hAnsiTheme="majorHAnsi" w:cstheme="majorHAnsi"/>
-          <w:color w:val="FFFF00"/>
-        </w:rPr>
-        <w:t>intended to show p</w:t>
-      </w:r>
-      <w:r>
-        <w:rPr>
-          <w:rFonts w:asciiTheme="majorHAnsi" w:hAnsiTheme="majorHAnsi" w:cstheme="majorHAnsi"/>
-          <w:color w:val="FFFF00"/>
-        </w:rPr>
-        <w:t>artial translucency</w:t>
-      </w:r>
-      <w:r>
-        <w:rPr>
-          <w:rFonts w:asciiTheme="majorHAnsi" w:hAnsiTheme="majorHAnsi" w:cstheme="majorHAnsi"/>
-          <w:color w:val="FFFF00"/>
-        </w:rPr>
-        <w:t xml:space="preserve"> (alpha values </w:t>
-      </w:r>
-      <w:r>
-        <w:rPr>
-          <w:rFonts w:asciiTheme="majorHAnsi" w:hAnsiTheme="majorHAnsi" w:cstheme="majorHAnsi"/>
-          <w:color w:val="FFFF00"/>
-        </w:rPr>
-        <w:t>near 0.5</w:t>
+        <w:t>”</w:t>
+      </w:r>
+      <w:r>
+        <w:rPr>
+          <w:rFonts w:asciiTheme="majorHAnsi" w:hAnsiTheme="majorHAnsi" w:cstheme="majorHAnsi"/>
+          <w:color w:val="FFFF00"/>
+        </w:rPr>
+        <w:t xml:space="preserve"> in the </w:t>
+      </w:r>
+      <w:proofErr w:type="spellStart"/>
+      <w:r>
+        <w:rPr>
+          <w:rFonts w:asciiTheme="majorHAnsi" w:hAnsiTheme="majorHAnsi" w:cstheme="majorHAnsi"/>
+          <w:color w:val="FFFF00"/>
+        </w:rPr>
+        <w:t>BlSprite.PreDraw</w:t>
+      </w:r>
+      <w:proofErr w:type="spellEnd"/>
+      <w:r>
+        <w:rPr>
+          <w:rFonts w:asciiTheme="majorHAnsi" w:hAnsiTheme="majorHAnsi" w:cstheme="majorHAnsi"/>
+          <w:color w:val="FFFF00"/>
+        </w:rPr>
+        <w:t xml:space="preserve"> delegate, and set it back to </w:t>
+      </w:r>
+      <w:proofErr w:type="spellStart"/>
+      <w:r>
+        <w:rPr>
+          <w:rFonts w:asciiTheme="majorHAnsi" w:hAnsiTheme="majorHAnsi" w:cstheme="majorHAnsi"/>
+          <w:color w:val="FFFF00"/>
+        </w:rPr>
+        <w:t>DepthStencilStateEnabled</w:t>
+      </w:r>
+      <w:proofErr w:type="spellEnd"/>
+      <w:r>
+        <w:rPr>
+          <w:rFonts w:asciiTheme="majorHAnsi" w:hAnsiTheme="majorHAnsi" w:cstheme="majorHAnsi"/>
+          <w:color w:val="FFFF00"/>
+        </w:rPr>
+        <w:t xml:space="preserve"> in the </w:t>
+      </w:r>
+      <w:proofErr w:type="spellStart"/>
+      <w:r>
+        <w:rPr>
+          <w:rFonts w:asciiTheme="majorHAnsi" w:hAnsiTheme="majorHAnsi" w:cstheme="majorHAnsi"/>
+          <w:color w:val="FFFF00"/>
+        </w:rPr>
+        <w:t>BlSprite.DrawCleanup</w:t>
+      </w:r>
+      <w:proofErr w:type="spellEnd"/>
+      <w:r>
+        <w:rPr>
+          <w:rFonts w:asciiTheme="majorHAnsi" w:hAnsiTheme="majorHAnsi" w:cstheme="majorHAnsi"/>
+          <w:color w:val="FFFF00"/>
+        </w:rPr>
+        <w:t xml:space="preserve"> delegate</w:t>
       </w:r>
       <w:r>
         <w:rPr>
@@ -9232,126 +9353,28 @@
           <w:rFonts w:asciiTheme="majorHAnsi" w:hAnsiTheme="majorHAnsi" w:cstheme="majorHAnsi"/>
           <w:color w:val="FFFF00"/>
         </w:rPr>
-        <w:t>, it doesn’t work well.</w:t>
-      </w:r>
-      <w:r>
-        <w:rPr>
-          <w:rFonts w:asciiTheme="majorHAnsi" w:hAnsiTheme="majorHAnsi" w:cstheme="majorHAnsi"/>
-          <w:color w:val="FFFF00"/>
-        </w:rPr>
-        <w:t xml:space="preserve"> In those cases, </w:t>
-      </w:r>
-      <w:r>
-        <w:rPr>
-          <w:rFonts w:asciiTheme="majorHAnsi" w:hAnsiTheme="majorHAnsi" w:cstheme="majorHAnsi"/>
-          <w:color w:val="FFFF00"/>
-        </w:rPr>
-        <w:t xml:space="preserve">you can live with the artifacts, or beyond that </w:t>
-      </w:r>
-      <w:r>
-        <w:rPr>
-          <w:rFonts w:asciiTheme="majorHAnsi" w:hAnsiTheme="majorHAnsi" w:cstheme="majorHAnsi"/>
-          <w:color w:val="FFFF00"/>
-        </w:rPr>
-        <w:t xml:space="preserve">at a minimum </w:t>
-      </w:r>
-      <w:r>
-        <w:rPr>
-          <w:rFonts w:asciiTheme="majorHAnsi" w:hAnsiTheme="majorHAnsi" w:cstheme="majorHAnsi"/>
-          <w:color w:val="FFFF00"/>
-        </w:rPr>
-        <w:t xml:space="preserve">you will have to </w:t>
-      </w:r>
-      <w:r>
-        <w:rPr>
-          <w:rFonts w:asciiTheme="majorHAnsi" w:hAnsiTheme="majorHAnsi" w:cstheme="majorHAnsi"/>
-          <w:color w:val="FFFF00"/>
-        </w:rPr>
-        <w:t xml:space="preserve">control </w:t>
-      </w:r>
-      <w:r>
-        <w:rPr>
-          <w:rFonts w:asciiTheme="majorHAnsi" w:hAnsiTheme="majorHAnsi" w:cstheme="majorHAnsi"/>
-          <w:color w:val="FFFF00"/>
-        </w:rPr>
-        <w:t xml:space="preserve">translucent </w:t>
-      </w:r>
-      <w:r>
-        <w:rPr>
-          <w:rFonts w:asciiTheme="majorHAnsi" w:hAnsiTheme="majorHAnsi" w:cstheme="majorHAnsi"/>
-          <w:color w:val="FFFF00"/>
-        </w:rPr>
-        <w:t>sprite</w:t>
-      </w:r>
-      <w:r>
-        <w:rPr>
-          <w:rFonts w:asciiTheme="majorHAnsi" w:hAnsiTheme="majorHAnsi" w:cstheme="majorHAnsi"/>
-          <w:color w:val="FFFF00"/>
-        </w:rPr>
-        <w:t xml:space="preserve"> drawing order</w:t>
-      </w:r>
-      <w:r>
-        <w:rPr>
-          <w:rFonts w:asciiTheme="majorHAnsi" w:hAnsiTheme="majorHAnsi" w:cstheme="majorHAnsi"/>
-          <w:color w:val="FFFF00"/>
-        </w:rPr>
-        <w:t xml:space="preserve"> (draw all opaque sprites normally, and then draw translucent sprites far to near)</w:t>
-      </w:r>
-      <w:r>
-        <w:rPr>
-          <w:rFonts w:asciiTheme="majorHAnsi" w:hAnsiTheme="majorHAnsi" w:cstheme="majorHAnsi"/>
-          <w:color w:val="FFFF00"/>
-        </w:rPr>
-        <w:t>, a</w:t>
-      </w:r>
-      <w:r>
-        <w:rPr>
-          <w:rFonts w:asciiTheme="majorHAnsi" w:hAnsiTheme="majorHAnsi" w:cstheme="majorHAnsi"/>
-          <w:color w:val="FFFF00"/>
-        </w:rPr>
-        <w:t xml:space="preserve">nd if translucent sprites </w:t>
-      </w:r>
-      <w:r>
-        <w:rPr>
-          <w:rFonts w:asciiTheme="majorHAnsi" w:hAnsiTheme="majorHAnsi" w:cstheme="majorHAnsi"/>
-          <w:color w:val="FFFF00"/>
-        </w:rPr>
-        <w:t xml:space="preserve">still </w:t>
-      </w:r>
-      <w:r>
-        <w:rPr>
-          <w:rFonts w:asciiTheme="majorHAnsi" w:hAnsiTheme="majorHAnsi" w:cstheme="majorHAnsi"/>
-          <w:color w:val="FFFF00"/>
-        </w:rPr>
-        <w:t xml:space="preserve">intersect or a translucent surface </w:t>
-      </w:r>
-      <w:r>
-        <w:rPr>
-          <w:rFonts w:asciiTheme="majorHAnsi" w:hAnsiTheme="majorHAnsi" w:cstheme="majorHAnsi"/>
-          <w:color w:val="FFFF00"/>
-        </w:rPr>
-        <w:t xml:space="preserve">still </w:t>
-      </w:r>
-      <w:r>
-        <w:rPr>
-          <w:rFonts w:asciiTheme="majorHAnsi" w:hAnsiTheme="majorHAnsi" w:cstheme="majorHAnsi"/>
-          <w:color w:val="FFFF00"/>
-        </w:rPr>
-        <w:t xml:space="preserve">occludes another surface of the same sprite, you </w:t>
-      </w:r>
-      <w:r>
-        <w:rPr>
-          <w:rFonts w:asciiTheme="majorHAnsi" w:hAnsiTheme="majorHAnsi" w:cstheme="majorHAnsi"/>
-          <w:color w:val="FFFF00"/>
-        </w:rPr>
-        <w:t>can</w:t>
-      </w:r>
-      <w:r>
-        <w:rPr>
-          <w:rFonts w:asciiTheme="majorHAnsi" w:hAnsiTheme="majorHAnsi" w:cstheme="majorHAnsi"/>
-          <w:color w:val="FFFF00"/>
-        </w:rPr>
-        <w:t xml:space="preserve"> look online for more advanced solutions.</w:t>
+        <w:t>.</w:t>
+      </w:r>
+      <w:r>
+        <w:rPr>
+          <w:rFonts w:asciiTheme="majorHAnsi" w:hAnsiTheme="majorHAnsi" w:cstheme="majorHAnsi"/>
+          <w:color w:val="FFFF00"/>
+        </w:rPr>
+        <w:t xml:space="preserve"> These are only partial solutions to the alpha problem. Y</w:t>
+      </w:r>
+      <w:r>
+        <w:rPr>
+          <w:rFonts w:asciiTheme="majorHAnsi" w:hAnsiTheme="majorHAnsi" w:cstheme="majorHAnsi"/>
+          <w:color w:val="FFFF00"/>
+        </w:rPr>
+        <w:t>ou can look online for more advanced solutions</w:t>
+      </w:r>
+      <w:r>
+        <w:rPr>
+          <w:rFonts w:asciiTheme="majorHAnsi" w:hAnsiTheme="majorHAnsi" w:cstheme="majorHAnsi"/>
+          <w:color w:val="FFFF00"/>
+        </w:rPr>
+        <w:t>.</w:t>
       </w:r>
     </w:p>
     <w:p>
@@ -9384,6 +9407,73 @@
           <w:color w:val="FFFF00"/>
         </w:rPr>
       </w:pPr>
+      <w:r>
+        <w:rPr>
+          <w:rFonts w:asciiTheme="majorHAnsi" w:hAnsiTheme="majorHAnsi" w:cstheme="majorHAnsi"/>
+          <w:color w:val="FFFF00"/>
+        </w:rPr>
+        <w:t>T</w:t>
+      </w:r>
+      <w:r>
+        <w:rPr>
+          <w:rFonts w:asciiTheme="majorHAnsi" w:hAnsiTheme="majorHAnsi" w:cstheme="majorHAnsi"/>
+          <w:color w:val="FFFF00"/>
+        </w:rPr>
+        <w:t xml:space="preserve">he default </w:t>
+      </w:r>
+      <w:proofErr w:type="spellStart"/>
+      <w:r>
+        <w:rPr>
+          <w:rFonts w:asciiTheme="majorHAnsi" w:hAnsiTheme="majorHAnsi" w:cstheme="majorHAnsi"/>
+          <w:color w:val="FFFF00"/>
+        </w:rPr>
+        <w:t>MonoGame</w:t>
+      </w:r>
+      <w:proofErr w:type="spellEnd"/>
+      <w:r>
+        <w:rPr>
+          <w:rFonts w:asciiTheme="majorHAnsi" w:hAnsiTheme="majorHAnsi" w:cstheme="majorHAnsi"/>
+          <w:color w:val="FFFF00"/>
+        </w:rPr>
+        <w:t xml:space="preserve"> “Effect” used to draw models (the “</w:t>
+      </w:r>
+      <w:proofErr w:type="spellStart"/>
+      <w:r>
+        <w:rPr>
+          <w:rFonts w:asciiTheme="majorHAnsi" w:hAnsiTheme="majorHAnsi" w:cstheme="majorHAnsi"/>
+          <w:color w:val="FFFF00"/>
+        </w:rPr>
+        <w:t>BasicEffect</w:t>
+      </w:r>
+      <w:proofErr w:type="spellEnd"/>
+      <w:r>
+        <w:rPr>
+          <w:rFonts w:asciiTheme="majorHAnsi" w:hAnsiTheme="majorHAnsi" w:cstheme="majorHAnsi"/>
+          <w:color w:val="FFFF00"/>
+        </w:rPr>
+        <w:t xml:space="preserve">” effect) </w:t>
+      </w:r>
+      <w:r>
+        <w:rPr>
+          <w:rFonts w:asciiTheme="majorHAnsi" w:hAnsiTheme="majorHAnsi" w:cstheme="majorHAnsi"/>
+          <w:color w:val="FFFF00"/>
+        </w:rPr>
+        <w:t xml:space="preserve">uses </w:t>
+      </w:r>
+      <w:r>
+        <w:rPr>
+          <w:rFonts w:asciiTheme="majorHAnsi" w:hAnsiTheme="majorHAnsi" w:cstheme="majorHAnsi"/>
+          <w:color w:val="FFFF00"/>
+        </w:rPr>
+        <w:t>a pixel shader that does not do alpha testing</w:t>
+      </w:r>
+      <w:r>
+        <w:rPr>
+          <w:rFonts w:asciiTheme="majorHAnsi" w:hAnsiTheme="majorHAnsi" w:cstheme="majorHAnsi"/>
+          <w:color w:val="FFFF00"/>
+        </w:rPr>
+        <w:t xml:space="preserve">. </w:t>
+      </w:r>
       <w:proofErr w:type="spellStart"/>
       <w:r>
         <w:rPr>
@@ -9521,7 +9611,35 @@
           <w:rFonts w:asciiTheme="majorHAnsi" w:hAnsiTheme="majorHAnsi" w:cstheme="majorHAnsi"/>
           <w:color w:val="FFFF00"/>
         </w:rPr>
-        <w:t xml:space="preserve">For these reasons Blotch3D includes a custom effect called </w:t>
+        <w:t xml:space="preserve">For these reasons Blotch3D includes a custom </w:t>
+      </w:r>
+      <w:r>
+        <w:rPr>
+          <w:rFonts w:asciiTheme="majorHAnsi" w:hAnsiTheme="majorHAnsi" w:cstheme="majorHAnsi"/>
+          <w:color w:val="FFFF00"/>
+        </w:rPr>
+        <w:t>shader</w:t>
+      </w:r>
+      <w:r>
+        <w:rPr>
+          <w:rFonts w:asciiTheme="majorHAnsi" w:hAnsiTheme="majorHAnsi" w:cstheme="majorHAnsi"/>
+          <w:color w:val="FFFF00"/>
+        </w:rPr>
+        <w:t xml:space="preserve"> </w:t>
+      </w:r>
+      <w:r>
+        <w:rPr>
+          <w:rFonts w:asciiTheme="majorHAnsi" w:hAnsiTheme="majorHAnsi" w:cstheme="majorHAnsi"/>
+          <w:color w:val="FFFF00"/>
+        </w:rPr>
+        <w:t xml:space="preserve">file </w:t>
+      </w:r>
+      <w:r>
+        <w:rPr>
+          <w:rFonts w:asciiTheme="majorHAnsi" w:hAnsiTheme="majorHAnsi" w:cstheme="majorHAnsi"/>
+          <w:color w:val="FFFF00"/>
+        </w:rPr>
+        <w:t xml:space="preserve">called </w:t>
       </w:r>
       <w:proofErr w:type="spellStart"/>
       <w:r>
@@ -10031,6 +10149,13 @@
           <w:rFonts w:asciiTheme="majorHAnsi" w:hAnsiTheme="majorHAnsi" w:cstheme="majorHAnsi"/>
           <w:color w:val="FFFF00"/>
         </w:rPr>
+        <w:t>My</w:t>
+      </w:r>
+      <w:r>
+        <w:rPr>
+          <w:rFonts w:asciiTheme="majorHAnsi" w:hAnsiTheme="majorHAnsi" w:cstheme="majorHAnsi"/>
+          <w:color w:val="FFFF00"/>
+        </w:rPr>
         <w:t>BlBasicEffectAlphaTest</w:t>
       </w:r>
       <w:proofErr w:type="spellEnd"/>
@@ -10131,6 +10256,13 @@
           <w:rFonts w:asciiTheme="majorHAnsi" w:hAnsiTheme="majorHAnsi" w:cstheme="majorHAnsi"/>
           <w:color w:val="FFFF00"/>
         </w:rPr>
+        <w:t>My</w:t>
+      </w:r>
+      <w:r>
+        <w:rPr>
+          <w:rFonts w:asciiTheme="majorHAnsi" w:hAnsiTheme="majorHAnsi" w:cstheme="majorHAnsi"/>
+          <w:color w:val="FFFF00"/>
+        </w:rPr>
         <w:t>BlBasicEffectAlphaTest</w:t>
       </w:r>
       <w:r>
@@ -10400,6 +10532,13 @@
           <w:rFonts w:asciiTheme="majorHAnsi" w:hAnsiTheme="majorHAnsi" w:cstheme="majorHAnsi"/>
           <w:color w:val="FFFF00"/>
         </w:rPr>
+        <w:t>My</w:t>
+      </w:r>
+      <w:r>
+        <w:rPr>
+          <w:rFonts w:asciiTheme="majorHAnsi" w:hAnsiTheme="majorHAnsi" w:cstheme="majorHAnsi"/>
+          <w:color w:val="FFFF00"/>
+        </w:rPr>
         <w:t>BlBasicEffectAlphaTest</w:t>
       </w:r>
       <w:proofErr w:type="spellEnd"/>
@@ -10444,6 +10583,13 @@
           <w:rFonts w:asciiTheme="majorHAnsi" w:hAnsiTheme="majorHAnsi" w:cstheme="majorHAnsi"/>
           <w:color w:val="FFFF00"/>
         </w:rPr>
+        <w:t>My</w:t>
+      </w:r>
+      <w:r>
+        <w:rPr>
+          <w:rFonts w:asciiTheme="majorHAnsi" w:hAnsiTheme="majorHAnsi" w:cstheme="majorHAnsi"/>
+          <w:color w:val="FFFF00"/>
+        </w:rPr>
         <w:t>BlBasicEffectAlphaTest</w:t>
       </w:r>
       <w:proofErr w:type="spellEnd"/>
@@ -10519,7 +10665,21 @@
           <w:rFonts w:asciiTheme="majorHAnsi" w:hAnsiTheme="majorHAnsi" w:cstheme="majorHAnsi"/>
           <w:color w:val="FFFF00"/>
         </w:rPr>
-        <w:t xml:space="preserve"> effect, which “creates” its own alpha channel from a specified </w:t>
+        <w:t xml:space="preserve"> </w:t>
+      </w:r>
+      <w:r>
+        <w:rPr>
+          <w:rFonts w:asciiTheme="majorHAnsi" w:hAnsiTheme="majorHAnsi" w:cstheme="majorHAnsi"/>
+          <w:color w:val="FFFF00"/>
+        </w:rPr>
+        <w:t>shader</w:t>
+      </w:r>
+      <w:r>
+        <w:rPr>
+          <w:rFonts w:asciiTheme="majorHAnsi" w:hAnsiTheme="majorHAnsi" w:cstheme="majorHAnsi"/>
+          <w:color w:val="FFFF00"/>
+        </w:rPr>
+        <w:t xml:space="preserve">, which “creates” its own alpha channel from a specified </w:t>
       </w:r>
       <w:r>
         <w:rPr>
@@ -10865,7 +11025,14 @@
           <w:rFonts w:asciiTheme="majorHAnsi" w:hAnsiTheme="majorHAnsi" w:cstheme="majorHAnsi"/>
           <w:color w:val="FFFF00"/>
         </w:rPr>
-        <w:t>custom effect</w:t>
+        <w:t xml:space="preserve">custom </w:t>
+      </w:r>
+      <w:r>
+        <w:rPr>
+          <w:rFonts w:asciiTheme="majorHAnsi" w:hAnsiTheme="majorHAnsi" w:cstheme="majorHAnsi"/>
+          <w:color w:val="FFFF00"/>
+        </w:rPr>
+        <w:t>shader</w:t>
       </w:r>
       <w:r>
         <w:rPr>
@@ -11037,7 +11204,21 @@
           <w:rFonts w:asciiTheme="majorHAnsi" w:hAnsiTheme="majorHAnsi" w:cstheme="majorHAnsi"/>
           <w:color w:val="FFFF00"/>
         </w:rPr>
-        <w:t xml:space="preserve"> code with a few lines added for alpha test. </w:t>
+        <w:t xml:space="preserve"> </w:t>
+      </w:r>
+      <w:r>
+        <w:rPr>
+          <w:rFonts w:asciiTheme="majorHAnsi" w:hAnsiTheme="majorHAnsi" w:cstheme="majorHAnsi"/>
+          <w:color w:val="FFFF00"/>
+        </w:rPr>
+        <w:t xml:space="preserve">shader </w:t>
+      </w:r>
+      <w:r>
+        <w:rPr>
+          <w:rFonts w:asciiTheme="majorHAnsi" w:hAnsiTheme="majorHAnsi" w:cstheme="majorHAnsi"/>
+          <w:color w:val="FFFF00"/>
+        </w:rPr>
+        <w:t xml:space="preserve">code with a few lines added. </w:t>
       </w:r>
       <w:r>
         <w:rPr>
@@ -11204,37 +11385,37 @@
       <w:pPr>
         <w:pStyle w:val="Heading1"/>
       </w:pPr>
-      <w:bookmarkStart w:id="23" w:name="_Introduction_to_Matrices"/>
-      <w:bookmarkStart w:id="24" w:name="_Dynamically_changing_a"/>
-      <w:bookmarkStart w:id="25" w:name="_Toc517055698"/>
-      <w:bookmarkStart w:id="26" w:name="_Toc517334344"/>
-      <w:bookmarkStart w:id="27" w:name="_Toc519659707"/>
+      <w:bookmarkStart w:id="22" w:name="_Introduction_to_Matrices"/>
+      <w:bookmarkStart w:id="23" w:name="_Dynamically_changing_a"/>
+      <w:bookmarkStart w:id="24" w:name="_Toc517055698"/>
+      <w:bookmarkStart w:id="25" w:name="_Toc517334344"/>
+      <w:bookmarkStart w:id="26" w:name="_Toc519659707"/>
+      <w:bookmarkEnd w:id="22"/>
       <w:bookmarkEnd w:id="23"/>
+      <w:r>
+        <w:t xml:space="preserve">Setting and </w:t>
+      </w:r>
+      <w:r>
+        <w:t>d</w:t>
+      </w:r>
+      <w:r>
+        <w:t xml:space="preserve">ynamically changing a sprite’s </w:t>
+      </w:r>
+      <w:r>
+        <w:t xml:space="preserve">scale, </w:t>
+      </w:r>
+      <w:r>
+        <w:t>orientation</w:t>
+      </w:r>
+      <w:r>
+        <w:t>,</w:t>
+      </w:r>
+      <w:r>
+        <w:t xml:space="preserve"> and position</w:t>
+      </w:r>
       <w:bookmarkEnd w:id="24"/>
-      <w:r>
-        <w:t xml:space="preserve">Setting and </w:t>
-      </w:r>
-      <w:r>
-        <w:t>d</w:t>
-      </w:r>
-      <w:r>
-        <w:t xml:space="preserve">ynamically changing a sprite’s </w:t>
-      </w:r>
-      <w:r>
-        <w:t xml:space="preserve">scale, </w:t>
-      </w:r>
-      <w:r>
-        <w:t>orientation</w:t>
-      </w:r>
-      <w:r>
-        <w:t>,</w:t>
-      </w:r>
-      <w:r>
-        <w:t xml:space="preserve"> and position</w:t>
-      </w:r>
       <w:bookmarkEnd w:id="25"/>
       <w:bookmarkEnd w:id="26"/>
-      <w:bookmarkEnd w:id="27"/>
     </w:p>
     <w:p>
       <w:pPr>
@@ -11263,7 +11444,35 @@
           <w:rFonts w:asciiTheme="majorHAnsi" w:hAnsiTheme="majorHAnsi" w:cstheme="majorHAnsi"/>
           <w:color w:val="FFFF00"/>
         </w:rPr>
-        <w:t xml:space="preserve"> that defines its orientation and position relative to its parent sprite</w:t>
+        <w:t xml:space="preserve"> that defines its orientation</w:t>
+      </w:r>
+      <w:r>
+        <w:rPr>
+          <w:rFonts w:asciiTheme="majorHAnsi" w:hAnsiTheme="majorHAnsi" w:cstheme="majorHAnsi"/>
+          <w:color w:val="FFFF00"/>
+        </w:rPr>
+        <w:t xml:space="preserve">, scale, </w:t>
+      </w:r>
+      <w:r>
+        <w:rPr>
+          <w:rFonts w:asciiTheme="majorHAnsi" w:hAnsiTheme="majorHAnsi" w:cstheme="majorHAnsi"/>
+          <w:color w:val="FFFF00"/>
+        </w:rPr>
+        <w:t>position</w:t>
+      </w:r>
+      <w:r>
+        <w:rPr>
+          <w:rFonts w:asciiTheme="majorHAnsi" w:hAnsiTheme="majorHAnsi" w:cstheme="majorHAnsi"/>
+          <w:color w:val="FFFF00"/>
+        </w:rPr>
+        <w:t>, etc.</w:t>
+      </w:r>
+      <w:r>
+        <w:rPr>
+          <w:rFonts w:asciiTheme="majorHAnsi" w:hAnsiTheme="majorHAnsi" w:cstheme="majorHAnsi"/>
+          <w:color w:val="FFFF00"/>
+        </w:rPr>
+        <w:t xml:space="preserve"> relative to its parent sprite</w:t>
       </w:r>
       <w:r>
         <w:rPr>
@@ -11319,7 +11528,21 @@
           <w:rFonts w:asciiTheme="majorHAnsi" w:hAnsiTheme="majorHAnsi" w:cstheme="majorHAnsi"/>
           <w:color w:val="FFFF00"/>
         </w:rPr>
-        <w:t>scaling, translation, rotation, etc.</w:t>
+        <w:t xml:space="preserve">scaling, </w:t>
+      </w:r>
+      <w:r>
+        <w:rPr>
+          <w:rFonts w:asciiTheme="majorHAnsi" w:hAnsiTheme="majorHAnsi" w:cstheme="majorHAnsi"/>
+          <w:color w:val="FFFF00"/>
+        </w:rPr>
+        <w:t>position</w:t>
+      </w:r>
+      <w:r>
+        <w:rPr>
+          <w:rFonts w:asciiTheme="majorHAnsi" w:hAnsiTheme="majorHAnsi" w:cstheme="majorHAnsi"/>
+          <w:color w:val="FFFF00"/>
+        </w:rPr>
+        <w:t>, rotation, etc.</w:t>
       </w:r>
       <w:r>
         <w:rPr>
@@ -11463,7 +11686,21 @@
           <w:rFonts w:asciiTheme="majorHAnsi" w:hAnsiTheme="majorHAnsi" w:cstheme="majorHAnsi"/>
           <w:color w:val="FFFF00"/>
         </w:rPr>
-        <w:t xml:space="preserve"> Likewise, rotation, shear, and translation are inherited, as well.</w:t>
+        <w:t xml:space="preserve"> Likewise, rotation, shear, and </w:t>
+      </w:r>
+      <w:r>
+        <w:rPr>
+          <w:rFonts w:asciiTheme="majorHAnsi" w:hAnsiTheme="majorHAnsi" w:cstheme="majorHAnsi"/>
+          <w:color w:val="FFFF00"/>
+        </w:rPr>
+        <w:t>position</w:t>
+      </w:r>
+      <w:r>
+        <w:rPr>
+          <w:rFonts w:asciiTheme="majorHAnsi" w:hAnsiTheme="majorHAnsi" w:cstheme="majorHAnsi"/>
+          <w:color w:val="FFFF00"/>
+        </w:rPr>
+        <w:t xml:space="preserve"> are inherited, as well.</w:t>
       </w:r>
     </w:p>
     <w:p>
@@ -11791,22 +12028,22 @@
       <w:pPr>
         <w:pStyle w:val="Heading1"/>
       </w:pPr>
-      <w:bookmarkStart w:id="28" w:name="_Matrix_internals"/>
-      <w:bookmarkStart w:id="29" w:name="_Toc516117029"/>
-      <w:bookmarkStart w:id="30" w:name="_Toc517055699"/>
-      <w:bookmarkStart w:id="31" w:name="_Toc517334345"/>
-      <w:bookmarkStart w:id="32" w:name="_Toc519659708"/>
+      <w:bookmarkStart w:id="27" w:name="_Matrix_internals"/>
+      <w:bookmarkStart w:id="28" w:name="_Toc516117029"/>
+      <w:bookmarkStart w:id="29" w:name="_Toc517055699"/>
+      <w:bookmarkStart w:id="30" w:name="_Toc517334345"/>
+      <w:bookmarkStart w:id="31" w:name="_Toc519659708"/>
+      <w:bookmarkEnd w:id="27"/>
+      <w:r>
+        <w:t>Matrix i</w:t>
+      </w:r>
+      <w:r>
+        <w:t>nternals</w:t>
+      </w:r>
       <w:bookmarkEnd w:id="28"/>
-      <w:r>
-        <w:t>Matrix i</w:t>
-      </w:r>
-      <w:r>
-        <w:t>nternals</w:t>
-      </w:r>
       <w:bookmarkEnd w:id="29"/>
       <w:bookmarkEnd w:id="30"/>
       <w:bookmarkEnd w:id="31"/>
-      <w:bookmarkEnd w:id="32"/>
     </w:p>
     <w:p>
       <w:pPr>
@@ -13013,6 +13250,8 @@
         </w:rPr>
         <w:t>, like this:</w:t>
       </w:r>
+      <w:bookmarkStart w:id="32" w:name="_GoBack"/>
+      <w:bookmarkEnd w:id="32"/>
     </w:p>
     <w:p>
       <w:pPr>
@@ -22503,7 +22742,7 @@
 </file>
 
 <file path=customXml/itemProps1.xml><?xml version="1.0" encoding="utf-8"?>
-<ds:datastoreItem xmlns:ds="http://schemas.openxmlformats.org/officeDocument/2006/customXml" ds:itemID="{05496601-BD56-49EC-A937-520A05EA4525}">
+<ds:datastoreItem xmlns:ds="http://schemas.openxmlformats.org/officeDocument/2006/customXml" ds:itemID="{ABB6E6CB-771D-4788-A8BF-8117BEB36AB8}">
   <ds:schemaRefs>
     <ds:schemaRef ds:uri="http://schemas.openxmlformats.org/officeDocument/2006/bibliography"/>
   </ds:schemaRefs>

</xml_diff>

<commit_message>
doc updates updated license text in source files
</commit_message>
<xml_diff>
--- a/doc/Blotch3D.docx
+++ b/doc/Blotch3D.docx
@@ -307,13 +307,6 @@
         </w:rPr>
         <w:t>Build and run the example projects.</w:t>
       </w:r>
-      <w:r>
-        <w:rPr>
-          <w:rFonts w:asciiTheme="majorHAnsi" w:hAnsiTheme="majorHAnsi" w:cstheme="majorHAnsi"/>
-          <w:color w:val="FFFF00"/>
-        </w:rPr>
-        <w:t xml:space="preserve"> (For other platforms, you’ll need the appropriate Visual Studio add-on and you will need to create a separate project for that platform.)</w:t>
-      </w:r>
     </w:p>
     <w:p>
       <w:pPr>
@@ -425,7 +418,28 @@
           <w:rFonts w:asciiTheme="majorHAnsi" w:hAnsiTheme="majorHAnsi" w:cstheme="majorHAnsi"/>
           <w:color w:val="FFFF00"/>
         </w:rPr>
-        <w:t xml:space="preserve">Create a new Blotch3D project by following the instructions in the </w:t>
+        <w:t>To c</w:t>
+      </w:r>
+      <w:r>
+        <w:rPr>
+          <w:rFonts w:asciiTheme="majorHAnsi" w:hAnsiTheme="majorHAnsi" w:cstheme="majorHAnsi"/>
+          <w:color w:val="FFFF00"/>
+        </w:rPr>
+        <w:t>reate a new Blotch3D project</w:t>
+      </w:r>
+      <w:r>
+        <w:rPr>
+          <w:rFonts w:asciiTheme="majorHAnsi" w:hAnsiTheme="majorHAnsi" w:cstheme="majorHAnsi"/>
+          <w:color w:val="FFFF00"/>
+        </w:rPr>
+        <w:t>,</w:t>
+      </w:r>
+      <w:r>
+        <w:rPr>
+          <w:rFonts w:asciiTheme="majorHAnsi" w:hAnsiTheme="majorHAnsi" w:cstheme="majorHAnsi"/>
+          <w:color w:val="FFFF00"/>
+        </w:rPr>
+        <w:t xml:space="preserve"> follow the instructions in the </w:t>
       </w:r>
       <w:hyperlink w:anchor="_Creating_a_new" w:history="1">
         <w:r>
@@ -3233,56 +3247,74 @@
           <w:rFonts w:asciiTheme="majorHAnsi" w:hAnsiTheme="majorHAnsi" w:cstheme="majorHAnsi"/>
           <w:color w:val="FFFF00"/>
         </w:rPr>
-        <w:t>If the target platform is different from Microsoft Windows, y</w:t>
-      </w:r>
-      <w:r>
-        <w:rPr>
-          <w:rFonts w:asciiTheme="majorHAnsi" w:hAnsiTheme="majorHAnsi" w:cstheme="majorHAnsi"/>
-          <w:color w:val="FFFF00"/>
-        </w:rPr>
-        <w:t xml:space="preserve">ou must also install </w:t>
-      </w:r>
-      <w:r>
-        <w:rPr>
-          <w:rFonts w:asciiTheme="majorHAnsi" w:hAnsiTheme="majorHAnsi" w:cstheme="majorHAnsi"/>
-          <w:color w:val="FFFF00"/>
-        </w:rPr>
-        <w:t>any</w:t>
-      </w:r>
-      <w:r>
-        <w:rPr>
-          <w:rFonts w:asciiTheme="majorHAnsi" w:hAnsiTheme="majorHAnsi" w:cstheme="majorHAnsi"/>
-          <w:color w:val="FFFF00"/>
-        </w:rPr>
-        <w:t xml:space="preserve"> Visual Studio add-ons, etc. for the desired platform. For example, for Android you’d need </w:t>
-      </w:r>
-      <w:r>
-        <w:rPr>
-          <w:rFonts w:asciiTheme="majorHAnsi" w:hAnsiTheme="majorHAnsi" w:cstheme="majorHAnsi"/>
-          <w:color w:val="FFFF00"/>
-        </w:rPr>
-        <w:t xml:space="preserve">the </w:t>
-      </w:r>
-      <w:r>
-        <w:rPr>
-          <w:rFonts w:asciiTheme="majorHAnsi" w:hAnsiTheme="majorHAnsi" w:cstheme="majorHAnsi"/>
-          <w:color w:val="FFFF00"/>
-        </w:rPr>
-        <w:t>Xamarin for Android</w:t>
-      </w:r>
-      <w:r>
-        <w:rPr>
-          <w:rFonts w:asciiTheme="majorHAnsi" w:hAnsiTheme="majorHAnsi" w:cstheme="majorHAnsi"/>
-          <w:color w:val="FFFF00"/>
-        </w:rPr>
-        <w:t xml:space="preserve"> add-on</w:t>
-      </w:r>
-      <w:r>
-        <w:rPr>
-          <w:rFonts w:asciiTheme="majorHAnsi" w:hAnsiTheme="majorHAnsi" w:cstheme="majorHAnsi"/>
-          <w:color w:val="FFFF00"/>
-        </w:rPr>
-        <w:t>.</w:t>
+        <w:t>To create a new project from scratch, s</w:t>
+      </w:r>
+      <w:r>
+        <w:rPr>
+          <w:rFonts w:asciiTheme="majorHAnsi" w:hAnsiTheme="majorHAnsi" w:cstheme="majorHAnsi"/>
+          <w:color w:val="FFFF00"/>
+        </w:rPr>
+        <w:t>elect File/New/Project/</w:t>
+      </w:r>
+      <w:proofErr w:type="spellStart"/>
+      <w:r>
+        <w:rPr>
+          <w:rFonts w:asciiTheme="majorHAnsi" w:hAnsiTheme="majorHAnsi" w:cstheme="majorHAnsi"/>
+          <w:color w:val="FFFF00"/>
+        </w:rPr>
+        <w:t>MonoGame</w:t>
+      </w:r>
+      <w:proofErr w:type="spellEnd"/>
+      <w:r>
+        <w:rPr>
+          <w:rFonts w:asciiTheme="majorHAnsi" w:hAnsiTheme="majorHAnsi" w:cstheme="majorHAnsi"/>
+          <w:color w:val="FFFF00"/>
+        </w:rPr>
+        <w:t xml:space="preserve">, </w:t>
+      </w:r>
+      <w:r>
+        <w:rPr>
+          <w:rFonts w:asciiTheme="majorHAnsi" w:hAnsiTheme="majorHAnsi" w:cstheme="majorHAnsi"/>
+          <w:color w:val="FFFF00"/>
+        </w:rPr>
+        <w:t xml:space="preserve">and </w:t>
+      </w:r>
+      <w:r>
+        <w:rPr>
+          <w:rFonts w:asciiTheme="majorHAnsi" w:hAnsiTheme="majorHAnsi" w:cstheme="majorHAnsi"/>
+          <w:color w:val="FFFF00"/>
+        </w:rPr>
+        <w:t xml:space="preserve">select the type of </w:t>
+      </w:r>
+      <w:proofErr w:type="spellStart"/>
+      <w:r>
+        <w:rPr>
+          <w:rFonts w:asciiTheme="majorHAnsi" w:hAnsiTheme="majorHAnsi" w:cstheme="majorHAnsi"/>
+          <w:color w:val="FFFF00"/>
+        </w:rPr>
+        <w:t>MonoGame</w:t>
+      </w:r>
+      <w:proofErr w:type="spellEnd"/>
+      <w:r>
+        <w:rPr>
+          <w:rFonts w:asciiTheme="majorHAnsi" w:hAnsiTheme="majorHAnsi" w:cstheme="majorHAnsi"/>
+          <w:color w:val="FFFF00"/>
+        </w:rPr>
+        <w:t xml:space="preserve"> project you want</w:t>
+      </w:r>
+      <w:r>
+        <w:rPr>
+          <w:rFonts w:asciiTheme="majorHAnsi" w:hAnsiTheme="majorHAnsi" w:cstheme="majorHAnsi"/>
+          <w:color w:val="FFFF00"/>
+        </w:rPr>
+        <w:t>. Then</w:t>
+      </w:r>
+      <w:r>
+        <w:rPr>
+          <w:rFonts w:asciiTheme="majorHAnsi" w:hAnsiTheme="majorHAnsi" w:cstheme="majorHAnsi"/>
+          <w:color w:val="FFFF00"/>
+        </w:rPr>
+        <w:t xml:space="preserve"> add the source, or a reference to the source, of Blotch3D.</w:t>
       </w:r>
     </w:p>
     <w:p>
@@ -3298,14 +3330,7 @@
           <w:rFonts w:asciiTheme="majorHAnsi" w:hAnsiTheme="majorHAnsi" w:cstheme="majorHAnsi"/>
           <w:color w:val="FFFF00"/>
         </w:rPr>
-        <w:t>To create a new project from scratch, s</w:t>
-      </w:r>
-      <w:r>
-        <w:rPr>
-          <w:rFonts w:asciiTheme="majorHAnsi" w:hAnsiTheme="majorHAnsi" w:cstheme="majorHAnsi"/>
-          <w:color w:val="FFFF00"/>
-        </w:rPr>
-        <w:t>elect File/New/Project/</w:t>
+        <w:t xml:space="preserve">To add </w:t>
       </w:r>
       <w:proofErr w:type="spellStart"/>
       <w:r>
@@ -3321,83 +3346,28 @@
           <w:rFonts w:asciiTheme="majorHAnsi" w:hAnsiTheme="majorHAnsi" w:cstheme="majorHAnsi"/>
           <w:color w:val="FFFF00"/>
         </w:rPr>
-        <w:t xml:space="preserve">, </w:t>
-      </w:r>
-      <w:r>
-        <w:rPr>
-          <w:rFonts w:asciiTheme="majorHAnsi" w:hAnsiTheme="majorHAnsi" w:cstheme="majorHAnsi"/>
-          <w:color w:val="FFFF00"/>
-        </w:rPr>
-        <w:t xml:space="preserve">and </w:t>
-      </w:r>
-      <w:r>
-        <w:rPr>
-          <w:rFonts w:asciiTheme="majorHAnsi" w:hAnsiTheme="majorHAnsi" w:cstheme="majorHAnsi"/>
-          <w:color w:val="FFFF00"/>
-        </w:rPr>
-        <w:t xml:space="preserve">select the type of </w:t>
-      </w:r>
-      <w:proofErr w:type="spellStart"/>
-      <w:r>
-        <w:rPr>
-          <w:rFonts w:asciiTheme="majorHAnsi" w:hAnsiTheme="majorHAnsi" w:cstheme="majorHAnsi"/>
-          <w:color w:val="FFFF00"/>
-        </w:rPr>
-        <w:t>MonoGame</w:t>
-      </w:r>
-      <w:proofErr w:type="spellEnd"/>
-      <w:r>
-        <w:rPr>
-          <w:rFonts w:asciiTheme="majorHAnsi" w:hAnsiTheme="majorHAnsi" w:cstheme="majorHAnsi"/>
-          <w:color w:val="FFFF00"/>
-        </w:rPr>
-        <w:t xml:space="preserve"> project you want</w:t>
-      </w:r>
-      <w:r>
-        <w:rPr>
-          <w:rFonts w:asciiTheme="majorHAnsi" w:hAnsiTheme="majorHAnsi" w:cstheme="majorHAnsi"/>
-          <w:color w:val="FFFF00"/>
-        </w:rPr>
-        <w:t>. Then</w:t>
-      </w:r>
-      <w:r>
-        <w:rPr>
-          <w:rFonts w:asciiTheme="majorHAnsi" w:hAnsiTheme="majorHAnsi" w:cstheme="majorHAnsi"/>
-          <w:color w:val="FFFF00"/>
-        </w:rPr>
-        <w:t xml:space="preserve"> add the source, or a reference to the source, of Blotch3D.</w:t>
-      </w:r>
-    </w:p>
-    <w:p>
-      <w:pPr>
-        <w:shd w:val="clear" w:color="auto" w:fill="000000" w:themeFill="text1"/>
-        <w:rPr>
-          <w:rFonts w:asciiTheme="majorHAnsi" w:hAnsiTheme="majorHAnsi" w:cstheme="majorHAnsi"/>
-          <w:color w:val="FFFF00"/>
-        </w:rPr>
-      </w:pPr>
-      <w:r>
-        <w:rPr>
-          <w:rFonts w:asciiTheme="majorHAnsi" w:hAnsiTheme="majorHAnsi" w:cstheme="majorHAnsi"/>
-          <w:color w:val="FFFF00"/>
-        </w:rPr>
-        <w:t>To add Blotch3D/</w:t>
-      </w:r>
-      <w:proofErr w:type="spellStart"/>
-      <w:r>
-        <w:rPr>
-          <w:rFonts w:asciiTheme="majorHAnsi" w:hAnsiTheme="majorHAnsi" w:cstheme="majorHAnsi"/>
-          <w:color w:val="FFFF00"/>
-        </w:rPr>
-        <w:t>MonoGame</w:t>
-      </w:r>
-      <w:proofErr w:type="spellEnd"/>
-      <w:r>
-        <w:rPr>
-          <w:rFonts w:asciiTheme="majorHAnsi" w:hAnsiTheme="majorHAnsi" w:cstheme="majorHAnsi"/>
-          <w:color w:val="FFFF00"/>
-        </w:rPr>
-        <w:t xml:space="preserve"> to an existing non-</w:t>
+        <w:t xml:space="preserve"> </w:t>
+      </w:r>
+      <w:r>
+        <w:rPr>
+          <w:rFonts w:asciiTheme="majorHAnsi" w:hAnsiTheme="majorHAnsi" w:cstheme="majorHAnsi"/>
+          <w:color w:val="FFFF00"/>
+        </w:rPr>
+        <w:t>plus</w:t>
+      </w:r>
+      <w:r>
+        <w:rPr>
+          <w:rFonts w:asciiTheme="majorHAnsi" w:hAnsiTheme="majorHAnsi" w:cstheme="majorHAnsi"/>
+          <w:color w:val="FFFF00"/>
+        </w:rPr>
+        <w:t xml:space="preserve"> </w:t>
+      </w:r>
+      <w:r>
+        <w:rPr>
+          <w:rFonts w:asciiTheme="majorHAnsi" w:hAnsiTheme="majorHAnsi" w:cstheme="majorHAnsi"/>
+          <w:color w:val="FFFF00"/>
+        </w:rPr>
+        <w:t>Blotch3D to an existing non-</w:t>
       </w:r>
       <w:proofErr w:type="spellStart"/>
       <w:r>
@@ -3625,7 +3595,21 @@
           <w:rFonts w:asciiTheme="majorHAnsi" w:hAnsiTheme="majorHAnsi" w:cstheme="majorHAnsi"/>
           <w:color w:val="FFFF00"/>
         </w:rPr>
-        <w:t xml:space="preserve">To create a project for another platform, generally you follow the same procedure described </w:t>
+        <w:t>To create a project for another platform</w:t>
+      </w:r>
+      <w:r>
+        <w:rPr>
+          <w:rFonts w:asciiTheme="majorHAnsi" w:hAnsiTheme="majorHAnsi" w:cstheme="majorHAnsi"/>
+          <w:color w:val="FFFF00"/>
+        </w:rPr>
+        <w:t xml:space="preserve"> besides Microsoft Windows</w:t>
+      </w:r>
+      <w:r>
+        <w:rPr>
+          <w:rFonts w:asciiTheme="majorHAnsi" w:hAnsiTheme="majorHAnsi" w:cstheme="majorHAnsi"/>
+          <w:color w:val="FFFF00"/>
+        </w:rPr>
+        <w:t xml:space="preserve">, generally you follow the same procedure described </w:t>
       </w:r>
       <w:r>
         <w:rPr>
@@ -3639,7 +3623,21 @@
           <w:rFonts w:asciiTheme="majorHAnsi" w:hAnsiTheme="majorHAnsi" w:cstheme="majorHAnsi"/>
           <w:color w:val="FFFF00"/>
         </w:rPr>
-        <w:t xml:space="preserve"> but you may need to </w:t>
+        <w:t xml:space="preserve"> but you</w:t>
+      </w:r>
+      <w:r>
+        <w:rPr>
+          <w:rFonts w:asciiTheme="majorHAnsi" w:hAnsiTheme="majorHAnsi" w:cstheme="majorHAnsi"/>
+          <w:color w:val="FFFF00"/>
+        </w:rPr>
+        <w:t xml:space="preserve"> will need to install any Visual Studio add-ons, etc. for the desired platform. For example, for Android you’d need the Xamarin for Android add-on. You also </w:t>
+      </w:r>
+      <w:r>
+        <w:rPr>
+          <w:rFonts w:asciiTheme="majorHAnsi" w:hAnsiTheme="majorHAnsi" w:cstheme="majorHAnsi"/>
+          <w:color w:val="FFFF00"/>
+        </w:rPr>
+        <w:t xml:space="preserve">may need to </w:t>
       </w:r>
       <w:r>
         <w:rPr>
@@ -3821,7 +3819,21 @@
           <w:rFonts w:asciiTheme="majorHAnsi" w:hAnsiTheme="majorHAnsi" w:cstheme="majorHAnsi"/>
           <w:color w:val="FFFF00"/>
         </w:rPr>
-        <w:t xml:space="preserve"> follows this rule, and thus you should follow the rule in your project. (There are certain platform-specific exceptions, but </w:t>
+        <w:t xml:space="preserve"> follows this rule, and thus you </w:t>
+      </w:r>
+      <w:r>
+        <w:rPr>
+          <w:rFonts w:asciiTheme="majorHAnsi" w:hAnsiTheme="majorHAnsi" w:cstheme="majorHAnsi"/>
+          <w:color w:val="FFFF00"/>
+        </w:rPr>
+        <w:t>must</w:t>
+      </w:r>
+      <w:r>
+        <w:rPr>
+          <w:rFonts w:asciiTheme="majorHAnsi" w:hAnsiTheme="majorHAnsi" w:cstheme="majorHAnsi"/>
+          <w:color w:val="FFFF00"/>
+        </w:rPr>
+        <w:t xml:space="preserve"> follow the rule in your project. (There are certain platform-specific exceptions, but </w:t>
       </w:r>
       <w:proofErr w:type="spellStart"/>
       <w:r>
@@ -3851,6 +3863,8 @@
           <w:color w:val="FFFF00"/>
         </w:rPr>
       </w:pPr>
+      <w:bookmarkStart w:id="16" w:name="_GoBack"/>
+      <w:bookmarkEnd w:id="16"/>
     </w:p>
     <w:p>
       <w:pPr>
@@ -5202,7 +5216,14 @@
           <w:rFonts w:asciiTheme="majorHAnsi" w:hAnsiTheme="majorHAnsi" w:cstheme="majorHAnsi"/>
           <w:color w:val="FFFF00"/>
         </w:rPr>
-        <w:t>as long as</w:t>
+        <w:t>assuming</w:t>
+      </w:r>
+      <w:r>
+        <w:rPr>
+          <w:rFonts w:asciiTheme="majorHAnsi" w:hAnsiTheme="majorHAnsi" w:cstheme="majorHAnsi"/>
+          <w:color w:val="FFFF00"/>
+        </w:rPr>
+        <w:t xml:space="preserve"> that</w:t>
       </w:r>
       <w:proofErr w:type="gramEnd"/>
       <w:r>
@@ -5210,7 +5231,21 @@
           <w:rFonts w:asciiTheme="majorHAnsi" w:hAnsiTheme="majorHAnsi" w:cstheme="majorHAnsi"/>
           <w:color w:val="FFFF00"/>
         </w:rPr>
-        <w:t xml:space="preserve"> that code can properly handle </w:t>
+        <w:t xml:space="preserve"> </w:t>
+      </w:r>
+      <w:r>
+        <w:rPr>
+          <w:rFonts w:asciiTheme="majorHAnsi" w:hAnsiTheme="majorHAnsi" w:cstheme="majorHAnsi"/>
+          <w:color w:val="FFFF00"/>
+        </w:rPr>
+        <w:t xml:space="preserve">application </w:t>
+      </w:r>
+      <w:r>
+        <w:rPr>
+          <w:rFonts w:asciiTheme="majorHAnsi" w:hAnsiTheme="majorHAnsi" w:cstheme="majorHAnsi"/>
+          <w:color w:val="FFFF00"/>
+        </w:rPr>
+        <w:t xml:space="preserve">code can properly handle </w:t>
       </w:r>
       <w:r>
         <w:rPr>
@@ -5528,7 +5563,21 @@
           <w:rFonts w:asciiTheme="majorHAnsi" w:hAnsiTheme="majorHAnsi" w:cstheme="majorHAnsi"/>
           <w:color w:val="FFFF00"/>
         </w:rPr>
-        <w:t>draw things with</w:t>
+        <w:t xml:space="preserve">draw things </w:t>
+      </w:r>
+      <w:r>
+        <w:rPr>
+          <w:rFonts w:asciiTheme="majorHAnsi" w:hAnsiTheme="majorHAnsi" w:cstheme="majorHAnsi"/>
+          <w:color w:val="FFFF00"/>
+        </w:rPr>
+        <w:t xml:space="preserve">directly </w:t>
+      </w:r>
+      <w:r>
+        <w:rPr>
+          <w:rFonts w:asciiTheme="majorHAnsi" w:hAnsiTheme="majorHAnsi" w:cstheme="majorHAnsi"/>
+          <w:color w:val="FFFF00"/>
+        </w:rPr>
+        <w:t>with</w:t>
       </w:r>
       <w:r>
         <w:rPr>
@@ -6374,6 +6423,13 @@
           <w:color w:val="FFFF00"/>
         </w:rPr>
         <w:t>.</w:t>
+      </w:r>
+      <w:r>
+        <w:rPr>
+          <w:rFonts w:asciiTheme="majorHAnsi" w:hAnsiTheme="majorHAnsi" w:cstheme="majorHAnsi"/>
+          <w:color w:val="FFFF00"/>
+        </w:rPr>
+        <w:t xml:space="preserve"> The BlWindow3D.WindowForm field will be useful for this (Microsoft Windows only).</w:t>
       </w:r>
     </w:p>
     <w:p>
@@ -6960,14 +7016,14 @@
       <w:pPr>
         <w:pStyle w:val="Heading1"/>
       </w:pPr>
-      <w:bookmarkStart w:id="16" w:name="_Making_3D_models"/>
-      <w:bookmarkStart w:id="17" w:name="_Making_and_using"/>
-      <w:bookmarkStart w:id="18" w:name="_Toc516117027"/>
-      <w:bookmarkStart w:id="19" w:name="_Toc517055697"/>
-      <w:bookmarkStart w:id="20" w:name="_Toc517334343"/>
-      <w:bookmarkStart w:id="21" w:name="_Toc519659706"/>
-      <w:bookmarkEnd w:id="16"/>
+      <w:bookmarkStart w:id="17" w:name="_Making_3D_models"/>
+      <w:bookmarkStart w:id="18" w:name="_Making_and_using"/>
+      <w:bookmarkStart w:id="19" w:name="_Toc516117027"/>
+      <w:bookmarkStart w:id="20" w:name="_Toc517055697"/>
+      <w:bookmarkStart w:id="21" w:name="_Toc517334343"/>
+      <w:bookmarkStart w:id="22" w:name="_Toc519659706"/>
       <w:bookmarkEnd w:id="17"/>
+      <w:bookmarkEnd w:id="18"/>
       <w:r>
         <w:t xml:space="preserve">Making </w:t>
       </w:r>
@@ -6977,10 +7033,10 @@
       <w:r>
         <w:t>3D models</w:t>
       </w:r>
-      <w:bookmarkEnd w:id="18"/>
       <w:bookmarkEnd w:id="19"/>
       <w:bookmarkEnd w:id="20"/>
       <w:bookmarkEnd w:id="21"/>
+      <w:bookmarkEnd w:id="22"/>
     </w:p>
     <w:p>
       <w:pPr>
@@ -8473,7 +8529,7 @@
           <w:rFonts w:asciiTheme="majorHAnsi" w:hAnsiTheme="majorHAnsi" w:cstheme="majorHAnsi"/>
           <w:color w:val="FFFF00"/>
         </w:rPr>
-        <w:t>Translucent pixels in text or textures drawn using the 2D Blotch3D drawing methods (</w:t>
+        <w:t xml:space="preserve">Each pixel of a texture has a red, a green, and a blue intensity value. These are denoted by “RGB”. Some textures can also have an “alpha” value to indicate how translucent the pixel should be. So, they have four values for each pixel (RGBA) rather than three (RGB). The alpha value indicates how much of any coloration behind that pixel (farther from the viewer) should show through the pixel. Alpha values of 1 indicate the texture pixel is opaque and no </w:t>
       </w:r>
       <w:proofErr w:type="spellStart"/>
       <w:r>
@@ -8481,7 +8537,7 @@
           <w:rFonts w:asciiTheme="majorHAnsi" w:hAnsiTheme="majorHAnsi" w:cstheme="majorHAnsi"/>
           <w:color w:val="FFFF00"/>
         </w:rPr>
-        <w:t>BlGraphicsDeviceManager#DrawText</w:t>
+        <w:t>colration</w:t>
       </w:r>
       <w:proofErr w:type="spellEnd"/>
       <w:r>
@@ -8489,97 +8545,7 @@
           <w:rFonts w:asciiTheme="majorHAnsi" w:hAnsiTheme="majorHAnsi" w:cstheme="majorHAnsi"/>
           <w:color w:val="FFFF00"/>
         </w:rPr>
-        <w:t xml:space="preserve"> and </w:t>
-      </w:r>
-      <w:proofErr w:type="spellStart"/>
-      <w:r>
-        <w:rPr>
-          <w:rFonts w:asciiTheme="majorHAnsi" w:hAnsiTheme="majorHAnsi" w:cstheme="majorHAnsi"/>
-          <w:color w:val="FFFF00"/>
-        </w:rPr>
-        <w:t>BlGraphicsDeviceManager#DrawTexture</w:t>
-      </w:r>
-      <w:proofErr w:type="spellEnd"/>
-      <w:r>
-        <w:rPr>
-          <w:rFonts w:asciiTheme="majorHAnsi" w:hAnsiTheme="majorHAnsi" w:cstheme="majorHAnsi"/>
-          <w:color w:val="FFFF00"/>
-        </w:rPr>
-        <w:t>)</w:t>
-      </w:r>
-      <w:r>
-        <w:rPr>
-          <w:rFonts w:asciiTheme="majorHAnsi" w:hAnsiTheme="majorHAnsi" w:cstheme="majorHAnsi"/>
-          <w:color w:val="FFFF00"/>
-        </w:rPr>
-        <w:t xml:space="preserve"> or any </w:t>
-      </w:r>
-      <w:proofErr w:type="spellStart"/>
-      <w:r>
-        <w:rPr>
-          <w:rFonts w:asciiTheme="majorHAnsi" w:hAnsiTheme="majorHAnsi" w:cstheme="majorHAnsi"/>
-          <w:color w:val="FFFF00"/>
-        </w:rPr>
-        <w:t>MonoGame</w:t>
-      </w:r>
-      <w:proofErr w:type="spellEnd"/>
-      <w:r>
-        <w:rPr>
-          <w:rFonts w:asciiTheme="majorHAnsi" w:hAnsiTheme="majorHAnsi" w:cstheme="majorHAnsi"/>
-          <w:color w:val="FFFF00"/>
-        </w:rPr>
-        <w:t xml:space="preserve"> </w:t>
-      </w:r>
-      <w:r>
-        <w:rPr>
-          <w:rFonts w:asciiTheme="majorHAnsi" w:hAnsiTheme="majorHAnsi" w:cstheme="majorHAnsi"/>
-          <w:color w:val="FFFF00"/>
-        </w:rPr>
-        <w:t xml:space="preserve">2D </w:t>
-      </w:r>
-      <w:r>
-        <w:rPr>
-          <w:rFonts w:asciiTheme="majorHAnsi" w:hAnsiTheme="majorHAnsi" w:cstheme="majorHAnsi"/>
-          <w:color w:val="FFFF00"/>
-        </w:rPr>
-        <w:t xml:space="preserve">drawing methods </w:t>
-      </w:r>
-      <w:r>
-        <w:rPr>
-          <w:rFonts w:asciiTheme="majorHAnsi" w:hAnsiTheme="majorHAnsi" w:cstheme="majorHAnsi"/>
-          <w:color w:val="FFFF00"/>
-        </w:rPr>
-        <w:t>will always correctly show the things behind them. Just be sure to ca</w:t>
-      </w:r>
-      <w:r>
-        <w:rPr>
-          <w:rFonts w:asciiTheme="majorHAnsi" w:hAnsiTheme="majorHAnsi" w:cstheme="majorHAnsi"/>
-          <w:color w:val="FFFF00"/>
-        </w:rPr>
-        <w:t>ll those methods after all other 3D things are drawn</w:t>
-      </w:r>
-      <w:r>
-        <w:rPr>
-          <w:rFonts w:asciiTheme="majorHAnsi" w:hAnsiTheme="majorHAnsi" w:cstheme="majorHAnsi"/>
-          <w:color w:val="FFFF00"/>
-        </w:rPr>
-        <w:t xml:space="preserve"> in </w:t>
-      </w:r>
-      <w:proofErr w:type="spellStart"/>
-      <w:r>
-        <w:rPr>
-          <w:rFonts w:asciiTheme="majorHAnsi" w:hAnsiTheme="majorHAnsi" w:cstheme="majorHAnsi"/>
-          <w:color w:val="FFFF00"/>
-        </w:rPr>
-        <w:t>FrameDraw</w:t>
-      </w:r>
-      <w:proofErr w:type="spellEnd"/>
-      <w:r>
-        <w:rPr>
-          <w:rFonts w:asciiTheme="majorHAnsi" w:hAnsiTheme="majorHAnsi" w:cstheme="majorHAnsi"/>
-          <w:color w:val="FFFF00"/>
-        </w:rPr>
-        <w:t>.</w:t>
+        <w:t xml:space="preserve"> from farther values should show through. Values of zero indicate the pixel is completely transparent. </w:t>
       </w:r>
     </w:p>
     <w:p>
@@ -8610,50 +8576,24 @@
           <w:rFonts w:asciiTheme="majorHAnsi" w:hAnsiTheme="majorHAnsi" w:cstheme="majorHAnsi"/>
           <w:color w:val="FFFF00"/>
         </w:rPr>
-        <w:t xml:space="preserve">However, a </w:t>
-      </w:r>
-      <w:r>
-        <w:rPr>
-          <w:rFonts w:asciiTheme="majorHAnsi" w:hAnsiTheme="majorHAnsi" w:cstheme="majorHAnsi"/>
-          <w:color w:val="FFFF00"/>
-        </w:rPr>
-        <w:t xml:space="preserve">3D </w:t>
-      </w:r>
-      <w:r>
-        <w:rPr>
-          <w:rFonts w:asciiTheme="majorHAnsi" w:hAnsiTheme="majorHAnsi" w:cstheme="majorHAnsi"/>
-          <w:color w:val="FFFF00"/>
-        </w:rPr>
-        <w:t>translucent</w:t>
-      </w:r>
-      <w:r>
-        <w:rPr>
-          <w:rFonts w:asciiTheme="majorHAnsi" w:hAnsiTheme="majorHAnsi" w:cstheme="majorHAnsi"/>
-          <w:color w:val="FFFF00"/>
-        </w:rPr>
-        <w:t xml:space="preserve"> texture, like a </w:t>
-      </w:r>
-      <w:r>
-        <w:rPr>
-          <w:rFonts w:asciiTheme="majorHAnsi" w:hAnsiTheme="majorHAnsi" w:cstheme="majorHAnsi"/>
-          <w:color w:val="FFFF00"/>
-        </w:rPr>
-        <w:t xml:space="preserve">translucent </w:t>
-      </w:r>
-      <w:r>
-        <w:rPr>
-          <w:rFonts w:asciiTheme="majorHAnsi" w:hAnsiTheme="majorHAnsi" w:cstheme="majorHAnsi"/>
-          <w:color w:val="FFFF00"/>
-        </w:rPr>
-        <w:t>texture applied to</w:t>
-      </w:r>
-      <w:r>
-        <w:rPr>
-          <w:rFonts w:asciiTheme="majorHAnsi" w:hAnsiTheme="majorHAnsi" w:cstheme="majorHAnsi"/>
-          <w:color w:val="FFFF00"/>
-        </w:rPr>
-        <w:t xml:space="preserve"> a sprite</w:t>
-      </w:r>
+        <w:t xml:space="preserve">RGBA textures </w:t>
+      </w:r>
+      <w:r>
+        <w:rPr>
+          <w:rFonts w:asciiTheme="majorHAnsi" w:hAnsiTheme="majorHAnsi" w:cstheme="majorHAnsi"/>
+          <w:color w:val="FFFF00"/>
+        </w:rPr>
+        <w:t>drawn using the 2D Blotch3D drawing methods (</w:t>
+      </w:r>
+      <w:proofErr w:type="spellStart"/>
+      <w:r>
+        <w:rPr>
+          <w:rFonts w:asciiTheme="majorHAnsi" w:hAnsiTheme="majorHAnsi" w:cstheme="majorHAnsi"/>
+          <w:color w:val="FFFF00"/>
+        </w:rPr>
+        <w:t>BlGraphicsDeviceManager#DrawText</w:t>
+      </w:r>
+      <w:proofErr w:type="spellEnd"/>
       <w:r>
         <w:rPr>
           <w:rFonts w:asciiTheme="majorHAnsi" w:hAnsiTheme="majorHAnsi" w:cstheme="majorHAnsi"/>
@@ -8666,7 +8606,166 @@
           <w:rFonts w:asciiTheme="majorHAnsi" w:hAnsiTheme="majorHAnsi" w:cstheme="majorHAnsi"/>
           <w:color w:val="FFFF00"/>
         </w:rPr>
-        <w:t xml:space="preserve"> may require special handling.</w:t>
+        <w:t xml:space="preserve"> </w:t>
+      </w:r>
+      <w:proofErr w:type="spellStart"/>
+      <w:r>
+        <w:rPr>
+          <w:rFonts w:asciiTheme="majorHAnsi" w:hAnsiTheme="majorHAnsi" w:cstheme="majorHAnsi"/>
+          <w:color w:val="FFFF00"/>
+        </w:rPr>
+        <w:t>BlGraphicsDeviceManager#DrawTexture</w:t>
+      </w:r>
+      <w:proofErr w:type="spellEnd"/>
+      <w:r>
+        <w:rPr>
+          <w:rFonts w:asciiTheme="majorHAnsi" w:hAnsiTheme="majorHAnsi" w:cstheme="majorHAnsi"/>
+          <w:color w:val="FFFF00"/>
+        </w:rPr>
+        <w:t xml:space="preserve">, and </w:t>
+      </w:r>
+      <w:proofErr w:type="spellStart"/>
+      <w:r>
+        <w:rPr>
+          <w:rFonts w:asciiTheme="majorHAnsi" w:hAnsiTheme="majorHAnsi" w:cstheme="majorHAnsi"/>
+          <w:color w:val="FFFF00"/>
+        </w:rPr>
+        <w:t>BlGuiControl</w:t>
+      </w:r>
+      <w:proofErr w:type="spellEnd"/>
+      <w:r>
+        <w:rPr>
+          <w:rFonts w:asciiTheme="majorHAnsi" w:hAnsiTheme="majorHAnsi" w:cstheme="majorHAnsi"/>
+          <w:color w:val="FFFF00"/>
+        </w:rPr>
+        <w:t>)</w:t>
+      </w:r>
+      <w:r>
+        <w:rPr>
+          <w:rFonts w:asciiTheme="majorHAnsi" w:hAnsiTheme="majorHAnsi" w:cstheme="majorHAnsi"/>
+          <w:color w:val="FFFF00"/>
+        </w:rPr>
+        <w:t xml:space="preserve"> or any </w:t>
+      </w:r>
+      <w:proofErr w:type="spellStart"/>
+      <w:r>
+        <w:rPr>
+          <w:rFonts w:asciiTheme="majorHAnsi" w:hAnsiTheme="majorHAnsi" w:cstheme="majorHAnsi"/>
+          <w:color w:val="FFFF00"/>
+        </w:rPr>
+        <w:t>MonoGame</w:t>
+      </w:r>
+      <w:proofErr w:type="spellEnd"/>
+      <w:r>
+        <w:rPr>
+          <w:rFonts w:asciiTheme="majorHAnsi" w:hAnsiTheme="majorHAnsi" w:cstheme="majorHAnsi"/>
+          <w:color w:val="FFFF00"/>
+        </w:rPr>
+        <w:t xml:space="preserve"> </w:t>
+      </w:r>
+      <w:r>
+        <w:rPr>
+          <w:rFonts w:asciiTheme="majorHAnsi" w:hAnsiTheme="majorHAnsi" w:cstheme="majorHAnsi"/>
+          <w:color w:val="FFFF00"/>
+        </w:rPr>
+        <w:t xml:space="preserve">2D </w:t>
+      </w:r>
+      <w:r>
+        <w:rPr>
+          <w:rFonts w:asciiTheme="majorHAnsi" w:hAnsiTheme="majorHAnsi" w:cstheme="majorHAnsi"/>
+          <w:color w:val="FFFF00"/>
+        </w:rPr>
+        <w:t xml:space="preserve">drawing methods </w:t>
+      </w:r>
+      <w:r>
+        <w:rPr>
+          <w:rFonts w:asciiTheme="majorHAnsi" w:hAnsiTheme="majorHAnsi" w:cstheme="majorHAnsi"/>
+          <w:color w:val="FFFF00"/>
+        </w:rPr>
+        <w:t xml:space="preserve">(by use of </w:t>
+      </w:r>
+      <w:proofErr w:type="spellStart"/>
+      <w:r>
+        <w:rPr>
+          <w:rFonts w:asciiTheme="majorHAnsi" w:hAnsiTheme="majorHAnsi" w:cstheme="majorHAnsi"/>
+          <w:color w:val="FFFF00"/>
+        </w:rPr>
+        <w:t>MonoGame’s</w:t>
+      </w:r>
+      <w:proofErr w:type="spellEnd"/>
+      <w:r>
+        <w:rPr>
+          <w:rFonts w:asciiTheme="majorHAnsi" w:hAnsiTheme="majorHAnsi" w:cstheme="majorHAnsi"/>
+          <w:color w:val="FFFF00"/>
+        </w:rPr>
+        <w:t xml:space="preserve"> </w:t>
+      </w:r>
+      <w:proofErr w:type="spellStart"/>
+      <w:r>
+        <w:rPr>
+          <w:rFonts w:asciiTheme="majorHAnsi" w:hAnsiTheme="majorHAnsi" w:cstheme="majorHAnsi"/>
+          <w:color w:val="FFFF00"/>
+        </w:rPr>
+        <w:t>SpriteBatch</w:t>
+      </w:r>
+      <w:proofErr w:type="spellEnd"/>
+      <w:r>
+        <w:rPr>
+          <w:rFonts w:asciiTheme="majorHAnsi" w:hAnsiTheme="majorHAnsi" w:cstheme="majorHAnsi"/>
+          <w:color w:val="FFFF00"/>
+        </w:rPr>
+        <w:t xml:space="preserve"> class) </w:t>
+      </w:r>
+      <w:r>
+        <w:rPr>
+          <w:rFonts w:asciiTheme="majorHAnsi" w:hAnsiTheme="majorHAnsi" w:cstheme="majorHAnsi"/>
+          <w:color w:val="FFFF00"/>
+        </w:rPr>
+        <w:t>will always correctly show the things behind them</w:t>
+      </w:r>
+      <w:r>
+        <w:rPr>
+          <w:rFonts w:asciiTheme="majorHAnsi" w:hAnsiTheme="majorHAnsi" w:cstheme="majorHAnsi"/>
+          <w:color w:val="FFFF00"/>
+        </w:rPr>
+        <w:t xml:space="preserve"> according to the pixel’s alpha channel</w:t>
+      </w:r>
+      <w:r>
+        <w:rPr>
+          <w:rFonts w:asciiTheme="majorHAnsi" w:hAnsiTheme="majorHAnsi" w:cstheme="majorHAnsi"/>
+          <w:color w:val="FFFF00"/>
+        </w:rPr>
+        <w:t>. Just be sure to ca</w:t>
+      </w:r>
+      <w:r>
+        <w:rPr>
+          <w:rFonts w:asciiTheme="majorHAnsi" w:hAnsiTheme="majorHAnsi" w:cstheme="majorHAnsi"/>
+          <w:color w:val="FFFF00"/>
+        </w:rPr>
+        <w:t>ll those methods after all other 3D things are drawn</w:t>
+      </w:r>
+      <w:r>
+        <w:rPr>
+          <w:rFonts w:asciiTheme="majorHAnsi" w:hAnsiTheme="majorHAnsi" w:cstheme="majorHAnsi"/>
+          <w:color w:val="FFFF00"/>
+        </w:rPr>
+        <w:t xml:space="preserve"> in </w:t>
+      </w:r>
+      <w:proofErr w:type="spellStart"/>
+      <w:r>
+        <w:rPr>
+          <w:rFonts w:asciiTheme="majorHAnsi" w:hAnsiTheme="majorHAnsi" w:cstheme="majorHAnsi"/>
+          <w:color w:val="FFFF00"/>
+        </w:rPr>
+        <w:t>FrameDraw</w:t>
+      </w:r>
+      <w:proofErr w:type="spellEnd"/>
+      <w:r>
+        <w:rPr>
+          <w:rFonts w:asciiTheme="majorHAnsi" w:hAnsiTheme="majorHAnsi" w:cstheme="majorHAnsi"/>
+          <w:color w:val="FFFF00"/>
+        </w:rPr>
+        <w:t>.</w:t>
       </w:r>
     </w:p>
     <w:p>
@@ -8697,235 +8796,77 @@
           <w:rFonts w:asciiTheme="majorHAnsi" w:hAnsiTheme="majorHAnsi" w:cstheme="majorHAnsi"/>
           <w:color w:val="FFFF00"/>
         </w:rPr>
-        <w:t xml:space="preserve">If you simply apply the translucent texture to a sprite as if it’s just like any other texture, </w:t>
-      </w:r>
-      <w:r>
-        <w:rPr>
-          <w:rFonts w:asciiTheme="majorHAnsi" w:hAnsiTheme="majorHAnsi" w:cstheme="majorHAnsi"/>
-          <w:color w:val="FFFF00"/>
-        </w:rPr>
-        <w:t>y</w:t>
-      </w:r>
-      <w:r>
-        <w:rPr>
-          <w:rFonts w:asciiTheme="majorHAnsi" w:hAnsiTheme="majorHAnsi" w:cstheme="majorHAnsi"/>
-          <w:color w:val="FFFF00"/>
-        </w:rPr>
-        <w:t xml:space="preserve">ou will </w:t>
-      </w:r>
-      <w:r>
-        <w:rPr>
-          <w:rFonts w:asciiTheme="majorHAnsi" w:hAnsiTheme="majorHAnsi" w:cstheme="majorHAnsi"/>
-          <w:color w:val="FFFF00"/>
-        </w:rPr>
-        <w:t>not see through the transparent texture</w:t>
-      </w:r>
-      <w:r>
-        <w:rPr>
-          <w:rFonts w:asciiTheme="majorHAnsi" w:hAnsiTheme="majorHAnsi" w:cstheme="majorHAnsi"/>
-          <w:color w:val="FFFF00"/>
-        </w:rPr>
-        <w:t xml:space="preserve"> </w:t>
-      </w:r>
-      <w:r>
-        <w:rPr>
-          <w:rFonts w:asciiTheme="majorHAnsi" w:hAnsiTheme="majorHAnsi" w:cstheme="majorHAnsi"/>
-          <w:color w:val="FFFF00"/>
-        </w:rPr>
-        <w:t xml:space="preserve">when a near </w:t>
-      </w:r>
-      <w:r>
-        <w:rPr>
-          <w:rFonts w:asciiTheme="majorHAnsi" w:hAnsiTheme="majorHAnsi" w:cstheme="majorHAnsi"/>
-          <w:color w:val="FFFF00"/>
-        </w:rPr>
-        <w:t>surface</w:t>
-      </w:r>
-      <w:r>
-        <w:rPr>
-          <w:rFonts w:asciiTheme="majorHAnsi" w:hAnsiTheme="majorHAnsi" w:cstheme="majorHAnsi"/>
-          <w:color w:val="FFFF00"/>
-        </w:rPr>
-        <w:t xml:space="preserve"> with translucency is drawn before a far </w:t>
-      </w:r>
-      <w:r>
-        <w:rPr>
-          <w:rFonts w:asciiTheme="majorHAnsi" w:hAnsiTheme="majorHAnsi" w:cstheme="majorHAnsi"/>
-          <w:color w:val="FFFF00"/>
-        </w:rPr>
-        <w:t>surface</w:t>
-      </w:r>
-      <w:r>
-        <w:rPr>
-          <w:rFonts w:asciiTheme="majorHAnsi" w:hAnsiTheme="majorHAnsi" w:cstheme="majorHAnsi"/>
-          <w:color w:val="FFFF00"/>
-        </w:rPr>
-        <w:t xml:space="preserve"> that it occludes.</w:t>
-      </w:r>
-      <w:r>
-        <w:rPr>
-          <w:rFonts w:asciiTheme="majorHAnsi" w:hAnsiTheme="majorHAnsi" w:cstheme="majorHAnsi"/>
-          <w:color w:val="FFFF00"/>
-        </w:rPr>
-        <w:t xml:space="preserve"> </w:t>
-      </w:r>
-      <w:r>
-        <w:rPr>
-          <w:rFonts w:asciiTheme="majorHAnsi" w:hAnsiTheme="majorHAnsi" w:cstheme="majorHAnsi"/>
-          <w:color w:val="FFFF00"/>
-        </w:rPr>
-        <w:t xml:space="preserve">This is because </w:t>
-      </w:r>
-      <w:r>
-        <w:rPr>
-          <w:rFonts w:asciiTheme="majorHAnsi" w:hAnsiTheme="majorHAnsi" w:cstheme="majorHAnsi"/>
-          <w:color w:val="FFFF00"/>
-        </w:rPr>
-        <w:t xml:space="preserve">drawing the near surface also updates the depth buffer, so the </w:t>
-      </w:r>
-      <w:r>
-        <w:rPr>
-          <w:rFonts w:asciiTheme="majorHAnsi" w:hAnsiTheme="majorHAnsi" w:cstheme="majorHAnsi"/>
-          <w:color w:val="FFFF00"/>
-        </w:rPr>
-        <w:t xml:space="preserve">far surface is not drawn. </w:t>
-      </w:r>
-      <w:r>
-        <w:rPr>
-          <w:rFonts w:asciiTheme="majorHAnsi" w:hAnsiTheme="majorHAnsi" w:cstheme="majorHAnsi"/>
-          <w:color w:val="FFFF00"/>
-        </w:rPr>
-        <w:t xml:space="preserve">For some translucent textures the artifacts can be </w:t>
-      </w:r>
-      <w:r>
-        <w:rPr>
-          <w:rFonts w:asciiTheme="majorHAnsi" w:hAnsiTheme="majorHAnsi" w:cstheme="majorHAnsi"/>
-          <w:color w:val="FFFF00"/>
-        </w:rPr>
-        <w:t>negligible</w:t>
-      </w:r>
-      <w:r>
-        <w:rPr>
-          <w:rFonts w:asciiTheme="majorHAnsi" w:hAnsiTheme="majorHAnsi" w:cstheme="majorHAnsi"/>
-          <w:color w:val="FFFF00"/>
-        </w:rPr>
-        <w:t xml:space="preserve">, or your </w:t>
-      </w:r>
-      <w:proofErr w:type="gramStart"/>
-      <w:r>
-        <w:rPr>
-          <w:rFonts w:asciiTheme="majorHAnsi" w:hAnsiTheme="majorHAnsi" w:cstheme="majorHAnsi"/>
-          <w:color w:val="FFFF00"/>
-        </w:rPr>
-        <w:t>particular app</w:t>
-      </w:r>
-      <w:r>
-        <w:rPr>
-          <w:rFonts w:asciiTheme="majorHAnsi" w:hAnsiTheme="majorHAnsi" w:cstheme="majorHAnsi"/>
-          <w:color w:val="FFFF00"/>
-        </w:rPr>
-        <w:t>lication</w:t>
-      </w:r>
-      <w:proofErr w:type="gramEnd"/>
-      <w:r>
-        <w:rPr>
-          <w:rFonts w:asciiTheme="majorHAnsi" w:hAnsiTheme="majorHAnsi" w:cstheme="majorHAnsi"/>
-          <w:color w:val="FFFF00"/>
-        </w:rPr>
-        <w:t xml:space="preserve"> </w:t>
-      </w:r>
-      <w:r>
-        <w:rPr>
-          <w:rFonts w:asciiTheme="majorHAnsi" w:hAnsiTheme="majorHAnsi" w:cstheme="majorHAnsi"/>
-          <w:color w:val="FFFF00"/>
-        </w:rPr>
-        <w:t xml:space="preserve">may </w:t>
-      </w:r>
-      <w:r>
-        <w:rPr>
-          <w:rFonts w:asciiTheme="majorHAnsi" w:hAnsiTheme="majorHAnsi" w:cstheme="majorHAnsi"/>
-          <w:color w:val="FFFF00"/>
-        </w:rPr>
-        <w:t>avoid the artifacts</w:t>
-      </w:r>
-      <w:r>
-        <w:rPr>
-          <w:rFonts w:asciiTheme="majorHAnsi" w:hAnsiTheme="majorHAnsi" w:cstheme="majorHAnsi"/>
-          <w:color w:val="FFFF00"/>
-        </w:rPr>
-        <w:t xml:space="preserve"> entirely because of camera constraints</w:t>
-      </w:r>
-      <w:r>
-        <w:rPr>
-          <w:rFonts w:asciiTheme="majorHAnsi" w:hAnsiTheme="majorHAnsi" w:cstheme="majorHAnsi"/>
-          <w:color w:val="FFFF00"/>
-        </w:rPr>
-        <w:t>, sprite position constraints,</w:t>
-      </w:r>
-      <w:r>
-        <w:rPr>
-          <w:rFonts w:asciiTheme="majorHAnsi" w:hAnsiTheme="majorHAnsi" w:cstheme="majorHAnsi"/>
-          <w:color w:val="FFFF00"/>
-        </w:rPr>
-        <w:t xml:space="preserve"> and drawing order</w:t>
-      </w:r>
-      <w:r>
-        <w:rPr>
-          <w:rFonts w:asciiTheme="majorHAnsi" w:hAnsiTheme="majorHAnsi" w:cstheme="majorHAnsi"/>
-          <w:color w:val="FFFF00"/>
-        </w:rPr>
-        <w:t xml:space="preserve">. </w:t>
-      </w:r>
-      <w:r>
-        <w:rPr>
-          <w:rFonts w:asciiTheme="majorHAnsi" w:hAnsiTheme="majorHAnsi" w:cstheme="majorHAnsi"/>
-          <w:color w:val="FFFF00"/>
-        </w:rPr>
-        <w:t xml:space="preserve">In those cases, you don’t need any other special code. </w:t>
-      </w:r>
-      <w:r>
-        <w:rPr>
-          <w:rFonts w:asciiTheme="majorHAnsi" w:hAnsiTheme="majorHAnsi" w:cstheme="majorHAnsi"/>
-          <w:color w:val="FFFF00"/>
-        </w:rPr>
-        <w:t xml:space="preserve">We do this in the “full” example because the draw order </w:t>
-      </w:r>
-      <w:r>
-        <w:rPr>
-          <w:rFonts w:asciiTheme="majorHAnsi" w:hAnsiTheme="majorHAnsi" w:cstheme="majorHAnsi"/>
-          <w:color w:val="FFFF00"/>
-        </w:rPr>
-        <w:t>of the translucent sprites, and their positions, are</w:t>
-      </w:r>
-      <w:r>
-        <w:rPr>
-          <w:rFonts w:asciiTheme="majorHAnsi" w:hAnsiTheme="majorHAnsi" w:cstheme="majorHAnsi"/>
-          <w:color w:val="FFFF00"/>
-        </w:rPr>
-        <w:t xml:space="preserve"> such that you won’t see the artifacts because you can’t even see the sprites when viewed from underneath, which is when you would otherwise see the artifacts in that example.</w:t>
-      </w:r>
-      <w:r>
-        <w:rPr>
-          <w:rFonts w:asciiTheme="majorHAnsi" w:hAnsiTheme="majorHAnsi" w:cstheme="majorHAnsi"/>
-          <w:color w:val="FFFF00"/>
-        </w:rPr>
-        <w:t xml:space="preserve"> (Note: </w:t>
-      </w:r>
-      <w:proofErr w:type="spellStart"/>
-      <w:r>
-        <w:rPr>
-          <w:rFonts w:asciiTheme="majorHAnsi" w:hAnsiTheme="majorHAnsi" w:cstheme="majorHAnsi"/>
-          <w:color w:val="FFFF00"/>
-        </w:rPr>
-        <w:t>subsprites</w:t>
-      </w:r>
-      <w:proofErr w:type="spellEnd"/>
-      <w:r>
-        <w:rPr>
-          <w:rFonts w:asciiTheme="majorHAnsi" w:hAnsiTheme="majorHAnsi" w:cstheme="majorHAnsi"/>
-          <w:color w:val="FFFF00"/>
-        </w:rPr>
-        <w:t xml:space="preserve"> are drawn in the order they are added.)</w:t>
+        <w:t xml:space="preserve">But </w:t>
+      </w:r>
+      <w:r>
+        <w:rPr>
+          <w:rFonts w:asciiTheme="majorHAnsi" w:hAnsiTheme="majorHAnsi" w:cstheme="majorHAnsi"/>
+          <w:color w:val="FFFF00"/>
+        </w:rPr>
+        <w:t xml:space="preserve">3D </w:t>
+      </w:r>
+      <w:r>
+        <w:rPr>
+          <w:rFonts w:asciiTheme="majorHAnsi" w:hAnsiTheme="majorHAnsi" w:cstheme="majorHAnsi"/>
+          <w:color w:val="FFFF00"/>
+        </w:rPr>
+        <w:t>translucent</w:t>
+      </w:r>
+      <w:r>
+        <w:rPr>
+          <w:rFonts w:asciiTheme="majorHAnsi" w:hAnsiTheme="majorHAnsi" w:cstheme="majorHAnsi"/>
+          <w:color w:val="FFFF00"/>
+        </w:rPr>
+        <w:t xml:space="preserve"> texture</w:t>
+      </w:r>
+      <w:r>
+        <w:rPr>
+          <w:rFonts w:asciiTheme="majorHAnsi" w:hAnsiTheme="majorHAnsi" w:cstheme="majorHAnsi"/>
+          <w:color w:val="FFFF00"/>
+        </w:rPr>
+        <w:t xml:space="preserve">s, </w:t>
+      </w:r>
+      <w:r>
+        <w:rPr>
+          <w:rFonts w:asciiTheme="majorHAnsi" w:hAnsiTheme="majorHAnsi" w:cstheme="majorHAnsi"/>
+          <w:color w:val="FFFF00"/>
+        </w:rPr>
+        <w:t xml:space="preserve">like a </w:t>
+      </w:r>
+      <w:r>
+        <w:rPr>
+          <w:rFonts w:asciiTheme="majorHAnsi" w:hAnsiTheme="majorHAnsi" w:cstheme="majorHAnsi"/>
+          <w:color w:val="FFFF00"/>
+        </w:rPr>
+        <w:t xml:space="preserve">translucent </w:t>
+      </w:r>
+      <w:r>
+        <w:rPr>
+          <w:rFonts w:asciiTheme="majorHAnsi" w:hAnsiTheme="majorHAnsi" w:cstheme="majorHAnsi"/>
+          <w:color w:val="FFFF00"/>
+        </w:rPr>
+        <w:t>texture applied to</w:t>
+      </w:r>
+      <w:r>
+        <w:rPr>
+          <w:rFonts w:asciiTheme="majorHAnsi" w:hAnsiTheme="majorHAnsi" w:cstheme="majorHAnsi"/>
+          <w:color w:val="FFFF00"/>
+        </w:rPr>
+        <w:t xml:space="preserve"> a sprite</w:t>
+      </w:r>
+      <w:r>
+        <w:rPr>
+          <w:rFonts w:asciiTheme="majorHAnsi" w:hAnsiTheme="majorHAnsi" w:cstheme="majorHAnsi"/>
+          <w:color w:val="FFFF00"/>
+        </w:rPr>
+        <w:t>,</w:t>
+      </w:r>
+      <w:r>
+        <w:rPr>
+          <w:rFonts w:asciiTheme="majorHAnsi" w:hAnsiTheme="majorHAnsi" w:cstheme="majorHAnsi"/>
+          <w:color w:val="FFFF00"/>
+        </w:rPr>
+        <w:t xml:space="preserve"> may require special handling.</w:t>
       </w:r>
     </w:p>
     <w:p>
@@ -8956,7 +8897,49 @@
           <w:rFonts w:asciiTheme="majorHAnsi" w:hAnsiTheme="majorHAnsi" w:cstheme="majorHAnsi"/>
           <w:color w:val="FFFF00"/>
         </w:rPr>
-        <w:t>One</w:t>
+        <w:t xml:space="preserve">If you simply apply the </w:t>
+      </w:r>
+      <w:r>
+        <w:rPr>
+          <w:rFonts w:asciiTheme="majorHAnsi" w:hAnsiTheme="majorHAnsi" w:cstheme="majorHAnsi"/>
+          <w:color w:val="FFFF00"/>
+        </w:rPr>
+        <w:t>RGBA</w:t>
+      </w:r>
+      <w:r>
+        <w:rPr>
+          <w:rFonts w:asciiTheme="majorHAnsi" w:hAnsiTheme="majorHAnsi" w:cstheme="majorHAnsi"/>
+          <w:color w:val="FFFF00"/>
+        </w:rPr>
+        <w:t xml:space="preserve"> texture to a sprite as if it’s just like any other texture, </w:t>
+      </w:r>
+      <w:r>
+        <w:rPr>
+          <w:rFonts w:asciiTheme="majorHAnsi" w:hAnsiTheme="majorHAnsi" w:cstheme="majorHAnsi"/>
+          <w:color w:val="FFFF00"/>
+        </w:rPr>
+        <w:t>y</w:t>
+      </w:r>
+      <w:r>
+        <w:rPr>
+          <w:rFonts w:asciiTheme="majorHAnsi" w:hAnsiTheme="majorHAnsi" w:cstheme="majorHAnsi"/>
+          <w:color w:val="FFFF00"/>
+        </w:rPr>
+        <w:t xml:space="preserve">ou will </w:t>
+      </w:r>
+      <w:r>
+        <w:rPr>
+          <w:rFonts w:asciiTheme="majorHAnsi" w:hAnsiTheme="majorHAnsi" w:cstheme="majorHAnsi"/>
+          <w:color w:val="FFFF00"/>
+        </w:rPr>
+        <w:t>not see through the trans</w:t>
+      </w:r>
+      <w:r>
+        <w:rPr>
+          <w:rFonts w:asciiTheme="majorHAnsi" w:hAnsiTheme="majorHAnsi" w:cstheme="majorHAnsi"/>
+          <w:color w:val="FFFF00"/>
+        </w:rPr>
+        <w:t>lucent pixels</w:t>
       </w:r>
       <w:r>
         <w:rPr>
@@ -8970,411 +8953,193 @@
           <w:rFonts w:asciiTheme="majorHAnsi" w:hAnsiTheme="majorHAnsi" w:cstheme="majorHAnsi"/>
           <w:color w:val="FFFF00"/>
         </w:rPr>
-        <w:t>way to mitigate most of these artifacts is by using alpha testing.</w:t>
-      </w:r>
-      <w:r>
-        <w:rPr>
-          <w:rFonts w:asciiTheme="majorHAnsi" w:hAnsiTheme="majorHAnsi" w:cstheme="majorHAnsi"/>
-          <w:color w:val="FFFF00"/>
-        </w:rPr>
-        <w:t xml:space="preserve"> Alpha testing is the process of </w:t>
-      </w:r>
-      <w:r>
-        <w:rPr>
-          <w:rFonts w:asciiTheme="majorHAnsi" w:hAnsiTheme="majorHAnsi" w:cstheme="majorHAnsi"/>
-          <w:color w:val="FFFF00"/>
-        </w:rPr>
-        <w:t xml:space="preserve">completely </w:t>
-      </w:r>
-      <w:r>
-        <w:rPr>
-          <w:rFonts w:asciiTheme="majorHAnsi" w:hAnsiTheme="majorHAnsi" w:cstheme="majorHAnsi"/>
-          <w:color w:val="FFFF00"/>
-        </w:rPr>
-        <w:t xml:space="preserve">neglecting to draw </w:t>
-      </w:r>
-      <w:r>
-        <w:rPr>
-          <w:rFonts w:asciiTheme="majorHAnsi" w:hAnsiTheme="majorHAnsi" w:cstheme="majorHAnsi"/>
-          <w:color w:val="FFFF00"/>
-        </w:rPr>
-        <w:t xml:space="preserve">transparent </w:t>
-      </w:r>
-      <w:r>
-        <w:rPr>
-          <w:rFonts w:asciiTheme="majorHAnsi" w:hAnsiTheme="majorHAnsi" w:cstheme="majorHAnsi"/>
-          <w:color w:val="FFFF00"/>
-        </w:rPr>
-        <w:t>texture pixels</w:t>
-      </w:r>
-      <w:r>
-        <w:rPr>
-          <w:rFonts w:asciiTheme="majorHAnsi" w:hAnsiTheme="majorHAnsi" w:cstheme="majorHAnsi"/>
-          <w:color w:val="FFFF00"/>
-        </w:rPr>
-        <w:t xml:space="preserve">, </w:t>
-      </w:r>
-      <w:r>
-        <w:rPr>
-          <w:rFonts w:asciiTheme="majorHAnsi" w:hAnsiTheme="majorHAnsi" w:cstheme="majorHAnsi"/>
-          <w:color w:val="FFFF00"/>
-        </w:rPr>
-        <w:t>and thus neglecting to update the depth buffer</w:t>
-      </w:r>
-      <w:r>
-        <w:rPr>
-          <w:rFonts w:asciiTheme="majorHAnsi" w:hAnsiTheme="majorHAnsi" w:cstheme="majorHAnsi"/>
-          <w:color w:val="FFFF00"/>
-        </w:rPr>
-        <w:t xml:space="preserve"> at that window </w:t>
-      </w:r>
-      <w:r>
-        <w:rPr>
-          <w:rFonts w:asciiTheme="majorHAnsi" w:hAnsiTheme="majorHAnsi" w:cstheme="majorHAnsi"/>
-          <w:color w:val="FFFF00"/>
-        </w:rPr>
-        <w:t>pixel</w:t>
-      </w:r>
-      <w:r>
-        <w:rPr>
-          <w:rFonts w:asciiTheme="majorHAnsi" w:hAnsiTheme="majorHAnsi" w:cstheme="majorHAnsi"/>
-          <w:color w:val="FFFF00"/>
-        </w:rPr>
-        <w:t>. M</w:t>
-      </w:r>
-      <w:r>
-        <w:rPr>
-          <w:rFonts w:asciiTheme="majorHAnsi" w:hAnsiTheme="majorHAnsi" w:cstheme="majorHAnsi"/>
-          <w:color w:val="FFFF00"/>
-        </w:rPr>
-        <w:t xml:space="preserve">ost typical textures with an alpha channel use an alpha value of </w:t>
-      </w:r>
-      <w:r>
-        <w:rPr>
-          <w:rFonts w:asciiTheme="majorHAnsi" w:hAnsiTheme="majorHAnsi" w:cstheme="majorHAnsi"/>
-          <w:color w:val="FFFF00"/>
-        </w:rPr>
-        <w:t xml:space="preserve">only </w:t>
-      </w:r>
-      <w:r>
-        <w:rPr>
-          <w:rFonts w:asciiTheme="majorHAnsi" w:hAnsiTheme="majorHAnsi" w:cstheme="majorHAnsi"/>
-          <w:color w:val="FFFF00"/>
-        </w:rPr>
-        <w:t>zero or one</w:t>
-      </w:r>
-      <w:r>
-        <w:rPr>
-          <w:rFonts w:asciiTheme="majorHAnsi" w:hAnsiTheme="majorHAnsi" w:cstheme="majorHAnsi"/>
-          <w:color w:val="FFFF00"/>
-        </w:rPr>
-        <w:t xml:space="preserve"> (or close to them)</w:t>
-      </w:r>
-      <w:r>
-        <w:rPr>
-          <w:rFonts w:asciiTheme="majorHAnsi" w:hAnsiTheme="majorHAnsi" w:cstheme="majorHAnsi"/>
-          <w:color w:val="FFFF00"/>
-        </w:rPr>
-        <w:t xml:space="preserve">, indicating absence or presence of </w:t>
-      </w:r>
-      <w:r>
-        <w:rPr>
-          <w:rFonts w:asciiTheme="majorHAnsi" w:hAnsiTheme="majorHAnsi" w:cstheme="majorHAnsi"/>
-          <w:color w:val="FFFF00"/>
-        </w:rPr>
-        <w:t>visible pixels</w:t>
-      </w:r>
-      <w:r>
-        <w:rPr>
-          <w:rFonts w:asciiTheme="majorHAnsi" w:hAnsiTheme="majorHAnsi" w:cstheme="majorHAnsi"/>
-          <w:color w:val="FFFF00"/>
-        </w:rPr>
-        <w:t>. Alpha testing works well with t</w:t>
-      </w:r>
-      <w:r>
-        <w:rPr>
-          <w:rFonts w:asciiTheme="majorHAnsi" w:hAnsiTheme="majorHAnsi" w:cstheme="majorHAnsi"/>
-          <w:color w:val="FFFF00"/>
-        </w:rPr>
-        <w:t>extures like that</w:t>
-      </w:r>
-      <w:r>
-        <w:rPr>
-          <w:rFonts w:asciiTheme="majorHAnsi" w:hAnsiTheme="majorHAnsi" w:cstheme="majorHAnsi"/>
-          <w:color w:val="FFFF00"/>
-        </w:rPr>
-        <w:t xml:space="preserve">. For alpha values </w:t>
-      </w:r>
-      <w:r>
-        <w:rPr>
-          <w:rFonts w:asciiTheme="majorHAnsi" w:hAnsiTheme="majorHAnsi" w:cstheme="majorHAnsi"/>
-          <w:color w:val="FFFF00"/>
-        </w:rPr>
-        <w:t xml:space="preserve">specifically </w:t>
-      </w:r>
-      <w:r>
-        <w:rPr>
-          <w:rFonts w:asciiTheme="majorHAnsi" w:hAnsiTheme="majorHAnsi" w:cstheme="majorHAnsi"/>
-          <w:color w:val="FFFF00"/>
-        </w:rPr>
-        <w:t>intended to show p</w:t>
-      </w:r>
-      <w:r>
-        <w:rPr>
-          <w:rFonts w:asciiTheme="majorHAnsi" w:hAnsiTheme="majorHAnsi" w:cstheme="majorHAnsi"/>
-          <w:color w:val="FFFF00"/>
-        </w:rPr>
-        <w:t>artial translucency</w:t>
-      </w:r>
-      <w:r>
-        <w:rPr>
-          <w:rFonts w:asciiTheme="majorHAnsi" w:hAnsiTheme="majorHAnsi" w:cstheme="majorHAnsi"/>
-          <w:color w:val="FFFF00"/>
-        </w:rPr>
-        <w:t xml:space="preserve"> (alpha values </w:t>
-      </w:r>
-      <w:r>
-        <w:rPr>
-          <w:rFonts w:asciiTheme="majorHAnsi" w:hAnsiTheme="majorHAnsi" w:cstheme="majorHAnsi"/>
-          <w:color w:val="FFFF00"/>
-        </w:rPr>
-        <w:t>near 0.5</w:t>
-      </w:r>
-      <w:r>
-        <w:rPr>
-          <w:rFonts w:asciiTheme="majorHAnsi" w:hAnsiTheme="majorHAnsi" w:cstheme="majorHAnsi"/>
-          <w:color w:val="FFFF00"/>
-        </w:rPr>
-        <w:t>)</w:t>
-      </w:r>
-      <w:r>
-        <w:rPr>
-          <w:rFonts w:asciiTheme="majorHAnsi" w:hAnsiTheme="majorHAnsi" w:cstheme="majorHAnsi"/>
-          <w:color w:val="FFFF00"/>
-        </w:rPr>
-        <w:t>, it doesn’t work well.</w:t>
-      </w:r>
-      <w:r>
-        <w:rPr>
-          <w:rFonts w:asciiTheme="majorHAnsi" w:hAnsiTheme="majorHAnsi" w:cstheme="majorHAnsi"/>
-          <w:color w:val="FFFF00"/>
-        </w:rPr>
-        <w:t xml:space="preserve"> In those cases, </w:t>
-      </w:r>
-      <w:r>
-        <w:rPr>
-          <w:rFonts w:asciiTheme="majorHAnsi" w:hAnsiTheme="majorHAnsi" w:cstheme="majorHAnsi"/>
-          <w:color w:val="FFFF00"/>
-        </w:rPr>
-        <w:t xml:space="preserve">you can live with the artifacts, or beyond that </w:t>
-      </w:r>
-      <w:r>
-        <w:rPr>
-          <w:rFonts w:asciiTheme="majorHAnsi" w:hAnsiTheme="majorHAnsi" w:cstheme="majorHAnsi"/>
-          <w:color w:val="FFFF00"/>
-        </w:rPr>
-        <w:t xml:space="preserve">at a minimum </w:t>
-      </w:r>
-      <w:r>
-        <w:rPr>
-          <w:rFonts w:asciiTheme="majorHAnsi" w:hAnsiTheme="majorHAnsi" w:cstheme="majorHAnsi"/>
-          <w:color w:val="FFFF00"/>
-        </w:rPr>
-        <w:t xml:space="preserve">you will have to </w:t>
-      </w:r>
-      <w:r>
-        <w:rPr>
-          <w:rFonts w:asciiTheme="majorHAnsi" w:hAnsiTheme="majorHAnsi" w:cstheme="majorHAnsi"/>
-          <w:color w:val="FFFF00"/>
-        </w:rPr>
-        <w:t xml:space="preserve">control </w:t>
-      </w:r>
-      <w:r>
-        <w:rPr>
-          <w:rFonts w:asciiTheme="majorHAnsi" w:hAnsiTheme="majorHAnsi" w:cstheme="majorHAnsi"/>
-          <w:color w:val="FFFF00"/>
-        </w:rPr>
-        <w:t xml:space="preserve">translucent </w:t>
-      </w:r>
-      <w:r>
-        <w:rPr>
-          <w:rFonts w:asciiTheme="majorHAnsi" w:hAnsiTheme="majorHAnsi" w:cstheme="majorHAnsi"/>
-          <w:color w:val="FFFF00"/>
-        </w:rPr>
-        <w:t>sprite</w:t>
-      </w:r>
-      <w:r>
-        <w:rPr>
-          <w:rFonts w:asciiTheme="majorHAnsi" w:hAnsiTheme="majorHAnsi" w:cstheme="majorHAnsi"/>
-          <w:color w:val="FFFF00"/>
-        </w:rPr>
-        <w:t xml:space="preserve"> drawing order</w:t>
-      </w:r>
-      <w:r>
-        <w:rPr>
-          <w:rFonts w:asciiTheme="majorHAnsi" w:hAnsiTheme="majorHAnsi" w:cstheme="majorHAnsi"/>
-          <w:color w:val="FFFF00"/>
-        </w:rPr>
-        <w:t xml:space="preserve"> (draw all opaque sprites normally, and then draw translucent sprites far to near)</w:t>
-      </w:r>
-      <w:r>
-        <w:rPr>
-          <w:rFonts w:asciiTheme="majorHAnsi" w:hAnsiTheme="majorHAnsi" w:cstheme="majorHAnsi"/>
-          <w:color w:val="FFFF00"/>
-        </w:rPr>
-        <w:t>. For some textures it might be worth it to draw without updating the depth buffer</w:t>
-      </w:r>
-      <w:r>
-        <w:rPr>
-          <w:rFonts w:asciiTheme="majorHAnsi" w:hAnsiTheme="majorHAnsi" w:cstheme="majorHAnsi"/>
-          <w:color w:val="FFFF00"/>
-        </w:rPr>
-        <w:t xml:space="preserve"> at all (</w:t>
-      </w:r>
-      <w:r>
-        <w:rPr>
-          <w:rFonts w:asciiTheme="majorHAnsi" w:hAnsiTheme="majorHAnsi" w:cstheme="majorHAnsi"/>
-          <w:color w:val="FFFF00"/>
-        </w:rPr>
-        <w:t xml:space="preserve">do a </w:t>
-      </w:r>
-      <w:r>
-        <w:rPr>
-          <w:rFonts w:asciiTheme="majorHAnsi" w:hAnsiTheme="majorHAnsi" w:cstheme="majorHAnsi"/>
-          <w:color w:val="FFFF00"/>
-        </w:rPr>
-        <w:t>"</w:t>
+        <w:t xml:space="preserve">when </w:t>
+      </w:r>
+      <w:r>
+        <w:rPr>
+          <w:rFonts w:asciiTheme="majorHAnsi" w:hAnsiTheme="majorHAnsi" w:cstheme="majorHAnsi"/>
+          <w:color w:val="FFFF00"/>
+        </w:rPr>
+        <w:t>they are drawn before anything farther away</w:t>
+      </w:r>
+      <w:r>
+        <w:rPr>
+          <w:rFonts w:asciiTheme="majorHAnsi" w:hAnsiTheme="majorHAnsi" w:cstheme="majorHAnsi"/>
+          <w:color w:val="FFFF00"/>
+        </w:rPr>
+        <w:t xml:space="preserve"> because </w:t>
+      </w:r>
+      <w:r>
+        <w:rPr>
+          <w:rFonts w:asciiTheme="majorHAnsi" w:hAnsiTheme="majorHAnsi" w:cstheme="majorHAnsi"/>
+          <w:color w:val="FFFF00"/>
+        </w:rPr>
+        <w:t>drawing the near surface also updates the depth buffer</w:t>
+      </w:r>
+      <w:r>
+        <w:rPr>
+          <w:rFonts w:asciiTheme="majorHAnsi" w:hAnsiTheme="majorHAnsi" w:cstheme="majorHAnsi"/>
+          <w:color w:val="FFFF00"/>
+        </w:rPr>
+        <w:t xml:space="preserve"> (see Depth Buffer in the glossary). Since the depth buffer records the nearer pixel, it prevents further pixels from being drawn.</w:t>
+      </w:r>
+      <w:r>
+        <w:rPr>
+          <w:rFonts w:asciiTheme="majorHAnsi" w:hAnsiTheme="majorHAnsi" w:cstheme="majorHAnsi"/>
+          <w:color w:val="FFFF00"/>
+        </w:rPr>
+        <w:t xml:space="preserve"> </w:t>
+      </w:r>
+      <w:r>
+        <w:rPr>
+          <w:rFonts w:asciiTheme="majorHAnsi" w:hAnsiTheme="majorHAnsi" w:cstheme="majorHAnsi"/>
+          <w:color w:val="FFFF00"/>
+        </w:rPr>
+        <w:t xml:space="preserve">For some translucent textures the artifacts can be </w:t>
+      </w:r>
+      <w:r>
+        <w:rPr>
+          <w:rFonts w:asciiTheme="majorHAnsi" w:hAnsiTheme="majorHAnsi" w:cstheme="majorHAnsi"/>
+          <w:color w:val="FFFF00"/>
+        </w:rPr>
+        <w:t>negligible</w:t>
+      </w:r>
+      <w:r>
+        <w:rPr>
+          <w:rFonts w:asciiTheme="majorHAnsi" w:hAnsiTheme="majorHAnsi" w:cstheme="majorHAnsi"/>
+          <w:color w:val="FFFF00"/>
+        </w:rPr>
+        <w:t xml:space="preserve">, or your </w:t>
+      </w:r>
+      <w:proofErr w:type="gramStart"/>
+      <w:r>
+        <w:rPr>
+          <w:rFonts w:asciiTheme="majorHAnsi" w:hAnsiTheme="majorHAnsi" w:cstheme="majorHAnsi"/>
+          <w:color w:val="FFFF00"/>
+        </w:rPr>
+        <w:t>particular app</w:t>
+      </w:r>
+      <w:r>
+        <w:rPr>
+          <w:rFonts w:asciiTheme="majorHAnsi" w:hAnsiTheme="majorHAnsi" w:cstheme="majorHAnsi"/>
+          <w:color w:val="FFFF00"/>
+        </w:rPr>
+        <w:t>lication</w:t>
+      </w:r>
+      <w:proofErr w:type="gramEnd"/>
+      <w:r>
+        <w:rPr>
+          <w:rFonts w:asciiTheme="majorHAnsi" w:hAnsiTheme="majorHAnsi" w:cstheme="majorHAnsi"/>
+          <w:color w:val="FFFF00"/>
+        </w:rPr>
+        <w:t xml:space="preserve"> </w:t>
+      </w:r>
+      <w:r>
+        <w:rPr>
+          <w:rFonts w:asciiTheme="majorHAnsi" w:hAnsiTheme="majorHAnsi" w:cstheme="majorHAnsi"/>
+          <w:color w:val="FFFF00"/>
+        </w:rPr>
+        <w:t xml:space="preserve">may </w:t>
+      </w:r>
+      <w:r>
+        <w:rPr>
+          <w:rFonts w:asciiTheme="majorHAnsi" w:hAnsiTheme="majorHAnsi" w:cstheme="majorHAnsi"/>
+          <w:color w:val="FFFF00"/>
+        </w:rPr>
+        <w:t>avoid the artifacts</w:t>
+      </w:r>
+      <w:r>
+        <w:rPr>
+          <w:rFonts w:asciiTheme="majorHAnsi" w:hAnsiTheme="majorHAnsi" w:cstheme="majorHAnsi"/>
+          <w:color w:val="FFFF00"/>
+        </w:rPr>
+        <w:t xml:space="preserve"> entirely because of camera constraints</w:t>
+      </w:r>
+      <w:r>
+        <w:rPr>
+          <w:rFonts w:asciiTheme="majorHAnsi" w:hAnsiTheme="majorHAnsi" w:cstheme="majorHAnsi"/>
+          <w:color w:val="FFFF00"/>
+        </w:rPr>
+        <w:t>, sprite position constraints,</w:t>
+      </w:r>
+      <w:r>
+        <w:rPr>
+          <w:rFonts w:asciiTheme="majorHAnsi" w:hAnsiTheme="majorHAnsi" w:cstheme="majorHAnsi"/>
+          <w:color w:val="FFFF00"/>
+        </w:rPr>
+        <w:t xml:space="preserve"> and drawing order</w:t>
+      </w:r>
+      <w:r>
+        <w:rPr>
+          <w:rFonts w:asciiTheme="majorHAnsi" w:hAnsiTheme="majorHAnsi" w:cstheme="majorHAnsi"/>
+          <w:color w:val="FFFF00"/>
+        </w:rPr>
+        <w:t xml:space="preserve">. </w:t>
+      </w:r>
+      <w:r>
+        <w:rPr>
+          <w:rFonts w:asciiTheme="majorHAnsi" w:hAnsiTheme="majorHAnsi" w:cstheme="majorHAnsi"/>
+          <w:color w:val="FFFF00"/>
+        </w:rPr>
+        <w:t xml:space="preserve">In those cases, you don’t need any other special code. </w:t>
+      </w:r>
+      <w:r>
+        <w:rPr>
+          <w:rFonts w:asciiTheme="majorHAnsi" w:hAnsiTheme="majorHAnsi" w:cstheme="majorHAnsi"/>
+          <w:color w:val="FFFF00"/>
+        </w:rPr>
+        <w:t xml:space="preserve">We do this in the “full” example because the draw order </w:t>
+      </w:r>
+      <w:r>
+        <w:rPr>
+          <w:rFonts w:asciiTheme="majorHAnsi" w:hAnsiTheme="majorHAnsi" w:cstheme="majorHAnsi"/>
+          <w:color w:val="FFFF00"/>
+        </w:rPr>
+        <w:t>of the translucent sprites, and their positions, are</w:t>
+      </w:r>
+      <w:r>
+        <w:rPr>
+          <w:rFonts w:asciiTheme="majorHAnsi" w:hAnsiTheme="majorHAnsi" w:cstheme="majorHAnsi"/>
+          <w:color w:val="FFFF00"/>
+        </w:rPr>
+        <w:t xml:space="preserve"> such that you won’t see the artifacts because you can’t even see the sprites when viewed from underneath, which is when you would otherwise see the artifacts in that example.</w:t>
+      </w:r>
+      <w:r>
+        <w:rPr>
+          <w:rFonts w:asciiTheme="majorHAnsi" w:hAnsiTheme="majorHAnsi" w:cstheme="majorHAnsi"/>
+          <w:color w:val="FFFF00"/>
+        </w:rPr>
+        <w:t xml:space="preserve"> (Note: </w:t>
       </w:r>
       <w:proofErr w:type="spellStart"/>
-      <w:proofErr w:type="gramStart"/>
-      <w:r>
-        <w:rPr>
-          <w:rFonts w:asciiTheme="majorHAnsi" w:hAnsiTheme="majorHAnsi" w:cstheme="majorHAnsi"/>
-          <w:color w:val="FFFF00"/>
-        </w:rPr>
-        <w:t>Graphics.GraphicsDevice.</w:t>
-      </w:r>
-      <w:r>
-        <w:rPr>
-          <w:rFonts w:asciiTheme="majorHAnsi" w:hAnsiTheme="majorHAnsi" w:cstheme="majorHAnsi"/>
-          <w:color w:val="FFFF00"/>
-        </w:rPr>
-        <w:t>DepthStencilState</w:t>
+      <w:r>
+        <w:rPr>
+          <w:rFonts w:asciiTheme="majorHAnsi" w:hAnsiTheme="majorHAnsi" w:cstheme="majorHAnsi"/>
+          <w:color w:val="FFFF00"/>
+        </w:rPr>
+        <w:t>subsprites</w:t>
       </w:r>
       <w:proofErr w:type="spellEnd"/>
-      <w:proofErr w:type="gramEnd"/>
-      <w:r>
-        <w:rPr>
-          <w:rFonts w:asciiTheme="majorHAnsi" w:hAnsiTheme="majorHAnsi" w:cstheme="majorHAnsi"/>
-          <w:color w:val="FFFF00"/>
-        </w:rPr>
-        <w:t xml:space="preserve"> = </w:t>
-      </w:r>
-      <w:proofErr w:type="spellStart"/>
-      <w:r>
-        <w:rPr>
-          <w:rFonts w:asciiTheme="majorHAnsi" w:hAnsiTheme="majorHAnsi" w:cstheme="majorHAnsi"/>
-          <w:color w:val="FFFF00"/>
-        </w:rPr>
-        <w:t>Graphics.DepthStencilStateDisabled</w:t>
-      </w:r>
-      <w:proofErr w:type="spellEnd"/>
-      <w:r>
-        <w:rPr>
-          <w:rFonts w:asciiTheme="majorHAnsi" w:hAnsiTheme="majorHAnsi" w:cstheme="majorHAnsi"/>
-          <w:color w:val="FFFF00"/>
-        </w:rPr>
-        <w:t>”</w:t>
-      </w:r>
-      <w:r>
-        <w:rPr>
-          <w:rFonts w:asciiTheme="majorHAnsi" w:hAnsiTheme="majorHAnsi" w:cstheme="majorHAnsi"/>
-          <w:color w:val="FFFF00"/>
-        </w:rPr>
-        <w:t xml:space="preserve"> in the </w:t>
-      </w:r>
-      <w:proofErr w:type="spellStart"/>
-      <w:r>
-        <w:rPr>
-          <w:rFonts w:asciiTheme="majorHAnsi" w:hAnsiTheme="majorHAnsi" w:cstheme="majorHAnsi"/>
-          <w:color w:val="FFFF00"/>
-        </w:rPr>
-        <w:t>BlSprite.PreDraw</w:t>
-      </w:r>
-      <w:proofErr w:type="spellEnd"/>
-      <w:r>
-        <w:rPr>
-          <w:rFonts w:asciiTheme="majorHAnsi" w:hAnsiTheme="majorHAnsi" w:cstheme="majorHAnsi"/>
-          <w:color w:val="FFFF00"/>
-        </w:rPr>
-        <w:t xml:space="preserve"> delegate, and set it back to </w:t>
-      </w:r>
-      <w:proofErr w:type="spellStart"/>
-      <w:r>
-        <w:rPr>
-          <w:rFonts w:asciiTheme="majorHAnsi" w:hAnsiTheme="majorHAnsi" w:cstheme="majorHAnsi"/>
-          <w:color w:val="FFFF00"/>
-        </w:rPr>
-        <w:t>DepthStencilStateEnabled</w:t>
-      </w:r>
-      <w:proofErr w:type="spellEnd"/>
-      <w:r>
-        <w:rPr>
-          <w:rFonts w:asciiTheme="majorHAnsi" w:hAnsiTheme="majorHAnsi" w:cstheme="majorHAnsi"/>
-          <w:color w:val="FFFF00"/>
-        </w:rPr>
-        <w:t xml:space="preserve"> in the </w:t>
-      </w:r>
-      <w:proofErr w:type="spellStart"/>
-      <w:r>
-        <w:rPr>
-          <w:rFonts w:asciiTheme="majorHAnsi" w:hAnsiTheme="majorHAnsi" w:cstheme="majorHAnsi"/>
-          <w:color w:val="FFFF00"/>
-        </w:rPr>
-        <w:t>BlSprite.DrawCleanup</w:t>
-      </w:r>
-      <w:proofErr w:type="spellEnd"/>
-      <w:r>
-        <w:rPr>
-          <w:rFonts w:asciiTheme="majorHAnsi" w:hAnsiTheme="majorHAnsi" w:cstheme="majorHAnsi"/>
-          <w:color w:val="FFFF00"/>
-        </w:rPr>
-        <w:t xml:space="preserve"> delegate</w:t>
-      </w:r>
-      <w:r>
-        <w:rPr>
-          <w:rFonts w:asciiTheme="majorHAnsi" w:hAnsiTheme="majorHAnsi" w:cstheme="majorHAnsi"/>
-          <w:color w:val="FFFF00"/>
-        </w:rPr>
-        <w:t>)</w:t>
-      </w:r>
-      <w:r>
-        <w:rPr>
-          <w:rFonts w:asciiTheme="majorHAnsi" w:hAnsiTheme="majorHAnsi" w:cstheme="majorHAnsi"/>
-          <w:color w:val="FFFF00"/>
-        </w:rPr>
-        <w:t>.</w:t>
-      </w:r>
-      <w:r>
-        <w:rPr>
-          <w:rFonts w:asciiTheme="majorHAnsi" w:hAnsiTheme="majorHAnsi" w:cstheme="majorHAnsi"/>
-          <w:color w:val="FFFF00"/>
-        </w:rPr>
-        <w:t xml:space="preserve"> These are only partial solutions to the alpha problem. Y</w:t>
-      </w:r>
-      <w:r>
-        <w:rPr>
-          <w:rFonts w:asciiTheme="majorHAnsi" w:hAnsiTheme="majorHAnsi" w:cstheme="majorHAnsi"/>
-          <w:color w:val="FFFF00"/>
-        </w:rPr>
-        <w:t>ou can look online for more advanced solutions</w:t>
-      </w:r>
-      <w:r>
-        <w:rPr>
-          <w:rFonts w:asciiTheme="majorHAnsi" w:hAnsiTheme="majorHAnsi" w:cstheme="majorHAnsi"/>
-          <w:color w:val="FFFF00"/>
-        </w:rPr>
-        <w:t>.</w:t>
+      <w:r>
+        <w:rPr>
+          <w:rFonts w:asciiTheme="majorHAnsi" w:hAnsiTheme="majorHAnsi" w:cstheme="majorHAnsi"/>
+          <w:color w:val="FFFF00"/>
+        </w:rPr>
+        <w:t xml:space="preserve"> are drawn in the order they are added</w:t>
+      </w:r>
+      <w:r>
+        <w:rPr>
+          <w:rFonts w:asciiTheme="majorHAnsi" w:hAnsiTheme="majorHAnsi" w:cstheme="majorHAnsi"/>
+          <w:color w:val="FFFF00"/>
+        </w:rPr>
+        <w:t xml:space="preserve"> to the parent sprite</w:t>
+      </w:r>
+      <w:r>
+        <w:rPr>
+          <w:rFonts w:asciiTheme="majorHAnsi" w:hAnsiTheme="majorHAnsi" w:cstheme="majorHAnsi"/>
+          <w:color w:val="FFFF00"/>
+        </w:rPr>
+        <w:t>.)</w:t>
       </w:r>
     </w:p>
     <w:p>
@@ -9388,13 +9153,6 @@
           <w:color w:val="FFFF00"/>
         </w:rPr>
       </w:pPr>
-      <w:r>
-        <w:rPr>
-          <w:rFonts w:asciiTheme="majorHAnsi" w:hAnsiTheme="majorHAnsi" w:cstheme="majorHAnsi"/>
-          <w:color w:val="FFFF00"/>
-        </w:rPr>
-        <w:t xml:space="preserve"> </w:t>
-      </w:r>
     </w:p>
     <w:p>
       <w:pPr>
@@ -9412,30 +9170,354 @@
           <w:rFonts w:asciiTheme="majorHAnsi" w:hAnsiTheme="majorHAnsi" w:cstheme="majorHAnsi"/>
           <w:color w:val="FFFF00"/>
         </w:rPr>
-        <w:t>T</w:t>
-      </w:r>
-      <w:r>
-        <w:rPr>
-          <w:rFonts w:asciiTheme="majorHAnsi" w:hAnsiTheme="majorHAnsi" w:cstheme="majorHAnsi"/>
-          <w:color w:val="FFFF00"/>
-        </w:rPr>
-        <w:t xml:space="preserve">he default </w:t>
+        <w:t>One</w:t>
+      </w:r>
+      <w:r>
+        <w:rPr>
+          <w:rFonts w:asciiTheme="majorHAnsi" w:hAnsiTheme="majorHAnsi" w:cstheme="majorHAnsi"/>
+          <w:color w:val="FFFF00"/>
+        </w:rPr>
+        <w:t xml:space="preserve"> </w:t>
+      </w:r>
+      <w:r>
+        <w:rPr>
+          <w:rFonts w:asciiTheme="majorHAnsi" w:hAnsiTheme="majorHAnsi" w:cstheme="majorHAnsi"/>
+          <w:color w:val="FFFF00"/>
+        </w:rPr>
+        <w:t>way to mitigate most of these artifacts is by using alpha testing.</w:t>
+      </w:r>
+      <w:r>
+        <w:rPr>
+          <w:rFonts w:asciiTheme="majorHAnsi" w:hAnsiTheme="majorHAnsi" w:cstheme="majorHAnsi"/>
+          <w:color w:val="FFFF00"/>
+        </w:rPr>
+        <w:t xml:space="preserve"> Alpha testing is the process of </w:t>
+      </w:r>
+      <w:r>
+        <w:rPr>
+          <w:rFonts w:asciiTheme="majorHAnsi" w:hAnsiTheme="majorHAnsi" w:cstheme="majorHAnsi"/>
+          <w:color w:val="FFFF00"/>
+        </w:rPr>
+        <w:t xml:space="preserve">completely </w:t>
+      </w:r>
+      <w:r>
+        <w:rPr>
+          <w:rFonts w:asciiTheme="majorHAnsi" w:hAnsiTheme="majorHAnsi" w:cstheme="majorHAnsi"/>
+          <w:color w:val="FFFF00"/>
+        </w:rPr>
+        <w:t xml:space="preserve">neglecting to draw </w:t>
+      </w:r>
+      <w:r>
+        <w:rPr>
+          <w:rFonts w:asciiTheme="majorHAnsi" w:hAnsiTheme="majorHAnsi" w:cstheme="majorHAnsi"/>
+          <w:color w:val="FFFF00"/>
+        </w:rPr>
+        <w:t xml:space="preserve">transparent </w:t>
+      </w:r>
+      <w:r>
+        <w:rPr>
+          <w:rFonts w:asciiTheme="majorHAnsi" w:hAnsiTheme="majorHAnsi" w:cstheme="majorHAnsi"/>
+          <w:color w:val="FFFF00"/>
+        </w:rPr>
+        <w:t>texture pixels</w:t>
+      </w:r>
+      <w:r>
+        <w:rPr>
+          <w:rFonts w:asciiTheme="majorHAnsi" w:hAnsiTheme="majorHAnsi" w:cstheme="majorHAnsi"/>
+          <w:color w:val="FFFF00"/>
+        </w:rPr>
+        <w:t xml:space="preserve">, </w:t>
+      </w:r>
+      <w:r>
+        <w:rPr>
+          <w:rFonts w:asciiTheme="majorHAnsi" w:hAnsiTheme="majorHAnsi" w:cstheme="majorHAnsi"/>
+          <w:color w:val="FFFF00"/>
+        </w:rPr>
+        <w:t>and thus neglecting to update the depth buffer</w:t>
+      </w:r>
+      <w:r>
+        <w:rPr>
+          <w:rFonts w:asciiTheme="majorHAnsi" w:hAnsiTheme="majorHAnsi" w:cstheme="majorHAnsi"/>
+          <w:color w:val="FFFF00"/>
+        </w:rPr>
+        <w:t xml:space="preserve"> at that window </w:t>
+      </w:r>
+      <w:r>
+        <w:rPr>
+          <w:rFonts w:asciiTheme="majorHAnsi" w:hAnsiTheme="majorHAnsi" w:cstheme="majorHAnsi"/>
+          <w:color w:val="FFFF00"/>
+        </w:rPr>
+        <w:t>pixel</w:t>
+      </w:r>
+      <w:r>
+        <w:rPr>
+          <w:rFonts w:asciiTheme="majorHAnsi" w:hAnsiTheme="majorHAnsi" w:cstheme="majorHAnsi"/>
+          <w:color w:val="FFFF00"/>
+        </w:rPr>
+        <w:t>. M</w:t>
+      </w:r>
+      <w:r>
+        <w:rPr>
+          <w:rFonts w:asciiTheme="majorHAnsi" w:hAnsiTheme="majorHAnsi" w:cstheme="majorHAnsi"/>
+          <w:color w:val="FFFF00"/>
+        </w:rPr>
+        <w:t xml:space="preserve">ost typical textures with an alpha channel use an alpha value of </w:t>
+      </w:r>
+      <w:r>
+        <w:rPr>
+          <w:rFonts w:asciiTheme="majorHAnsi" w:hAnsiTheme="majorHAnsi" w:cstheme="majorHAnsi"/>
+          <w:color w:val="FFFF00"/>
+        </w:rPr>
+        <w:t xml:space="preserve">only </w:t>
+      </w:r>
+      <w:r>
+        <w:rPr>
+          <w:rFonts w:asciiTheme="majorHAnsi" w:hAnsiTheme="majorHAnsi" w:cstheme="majorHAnsi"/>
+          <w:color w:val="FFFF00"/>
+        </w:rPr>
+        <w:t>zero or one</w:t>
+      </w:r>
+      <w:r>
+        <w:rPr>
+          <w:rFonts w:asciiTheme="majorHAnsi" w:hAnsiTheme="majorHAnsi" w:cstheme="majorHAnsi"/>
+          <w:color w:val="FFFF00"/>
+        </w:rPr>
+        <w:t xml:space="preserve"> (or close to them)</w:t>
+      </w:r>
+      <w:r>
+        <w:rPr>
+          <w:rFonts w:asciiTheme="majorHAnsi" w:hAnsiTheme="majorHAnsi" w:cstheme="majorHAnsi"/>
+          <w:color w:val="FFFF00"/>
+        </w:rPr>
+        <w:t xml:space="preserve">, indicating absence or presence of </w:t>
+      </w:r>
+      <w:r>
+        <w:rPr>
+          <w:rFonts w:asciiTheme="majorHAnsi" w:hAnsiTheme="majorHAnsi" w:cstheme="majorHAnsi"/>
+          <w:color w:val="FFFF00"/>
+        </w:rPr>
+        <w:t>visible pixels</w:t>
+      </w:r>
+      <w:r>
+        <w:rPr>
+          <w:rFonts w:asciiTheme="majorHAnsi" w:hAnsiTheme="majorHAnsi" w:cstheme="majorHAnsi"/>
+          <w:color w:val="FFFF00"/>
+        </w:rPr>
+        <w:t>. Alpha testing works well with t</w:t>
+      </w:r>
+      <w:r>
+        <w:rPr>
+          <w:rFonts w:asciiTheme="majorHAnsi" w:hAnsiTheme="majorHAnsi" w:cstheme="majorHAnsi"/>
+          <w:color w:val="FFFF00"/>
+        </w:rPr>
+        <w:t>extures like that</w:t>
+      </w:r>
+      <w:r>
+        <w:rPr>
+          <w:rFonts w:asciiTheme="majorHAnsi" w:hAnsiTheme="majorHAnsi" w:cstheme="majorHAnsi"/>
+          <w:color w:val="FFFF00"/>
+        </w:rPr>
+        <w:t xml:space="preserve">. For alpha values </w:t>
+      </w:r>
+      <w:r>
+        <w:rPr>
+          <w:rFonts w:asciiTheme="majorHAnsi" w:hAnsiTheme="majorHAnsi" w:cstheme="majorHAnsi"/>
+          <w:color w:val="FFFF00"/>
+        </w:rPr>
+        <w:t xml:space="preserve">specifically </w:t>
+      </w:r>
+      <w:r>
+        <w:rPr>
+          <w:rFonts w:asciiTheme="majorHAnsi" w:hAnsiTheme="majorHAnsi" w:cstheme="majorHAnsi"/>
+          <w:color w:val="FFFF00"/>
+        </w:rPr>
+        <w:t>intended to show p</w:t>
+      </w:r>
+      <w:r>
+        <w:rPr>
+          <w:rFonts w:asciiTheme="majorHAnsi" w:hAnsiTheme="majorHAnsi" w:cstheme="majorHAnsi"/>
+          <w:color w:val="FFFF00"/>
+        </w:rPr>
+        <w:t>artial translucency</w:t>
+      </w:r>
+      <w:r>
+        <w:rPr>
+          <w:rFonts w:asciiTheme="majorHAnsi" w:hAnsiTheme="majorHAnsi" w:cstheme="majorHAnsi"/>
+          <w:color w:val="FFFF00"/>
+        </w:rPr>
+        <w:t xml:space="preserve"> (alpha values </w:t>
+      </w:r>
+      <w:r>
+        <w:rPr>
+          <w:rFonts w:asciiTheme="majorHAnsi" w:hAnsiTheme="majorHAnsi" w:cstheme="majorHAnsi"/>
+          <w:color w:val="FFFF00"/>
+        </w:rPr>
+        <w:t>near</w:t>
+      </w:r>
+      <w:r>
+        <w:rPr>
+          <w:rFonts w:asciiTheme="majorHAnsi" w:hAnsiTheme="majorHAnsi" w:cstheme="majorHAnsi"/>
+          <w:color w:val="FFFF00"/>
+        </w:rPr>
+        <w:t>er to</w:t>
+      </w:r>
+      <w:r>
+        <w:rPr>
+          <w:rFonts w:asciiTheme="majorHAnsi" w:hAnsiTheme="majorHAnsi" w:cstheme="majorHAnsi"/>
+          <w:color w:val="FFFF00"/>
+        </w:rPr>
+        <w:t xml:space="preserve"> 0.5</w:t>
+      </w:r>
+      <w:r>
+        <w:rPr>
+          <w:rFonts w:asciiTheme="majorHAnsi" w:hAnsiTheme="majorHAnsi" w:cstheme="majorHAnsi"/>
+          <w:color w:val="FFFF00"/>
+        </w:rPr>
+        <w:t>)</w:t>
+      </w:r>
+      <w:r>
+        <w:rPr>
+          <w:rFonts w:asciiTheme="majorHAnsi" w:hAnsiTheme="majorHAnsi" w:cstheme="majorHAnsi"/>
+          <w:color w:val="FFFF00"/>
+        </w:rPr>
+        <w:t>, it doesn’t work well.</w:t>
+      </w:r>
+      <w:r>
+        <w:rPr>
+          <w:rFonts w:asciiTheme="majorHAnsi" w:hAnsiTheme="majorHAnsi" w:cstheme="majorHAnsi"/>
+          <w:color w:val="FFFF00"/>
+        </w:rPr>
+        <w:t xml:space="preserve"> In those cases, </w:t>
+      </w:r>
+      <w:r>
+        <w:rPr>
+          <w:rFonts w:asciiTheme="majorHAnsi" w:hAnsiTheme="majorHAnsi" w:cstheme="majorHAnsi"/>
+          <w:color w:val="FFFF00"/>
+        </w:rPr>
+        <w:t xml:space="preserve">you can </w:t>
+      </w:r>
+      <w:r>
+        <w:rPr>
+          <w:rFonts w:asciiTheme="majorHAnsi" w:hAnsiTheme="majorHAnsi" w:cstheme="majorHAnsi"/>
+          <w:color w:val="FFFF00"/>
+        </w:rPr>
+        <w:t xml:space="preserve">either </w:t>
+      </w:r>
+      <w:r>
+        <w:rPr>
+          <w:rFonts w:asciiTheme="majorHAnsi" w:hAnsiTheme="majorHAnsi" w:cstheme="majorHAnsi"/>
+          <w:color w:val="FFFF00"/>
+        </w:rPr>
+        <w:t xml:space="preserve">live with the artifacts, or beyond that </w:t>
+      </w:r>
+      <w:r>
+        <w:rPr>
+          <w:rFonts w:asciiTheme="majorHAnsi" w:hAnsiTheme="majorHAnsi" w:cstheme="majorHAnsi"/>
+          <w:color w:val="FFFF00"/>
+        </w:rPr>
+        <w:t xml:space="preserve">at a minimum </w:t>
+      </w:r>
+      <w:r>
+        <w:rPr>
+          <w:rFonts w:asciiTheme="majorHAnsi" w:hAnsiTheme="majorHAnsi" w:cstheme="majorHAnsi"/>
+          <w:color w:val="FFFF00"/>
+        </w:rPr>
+        <w:t xml:space="preserve">you will have to </w:t>
+      </w:r>
+      <w:r>
+        <w:rPr>
+          <w:rFonts w:asciiTheme="majorHAnsi" w:hAnsiTheme="majorHAnsi" w:cstheme="majorHAnsi"/>
+          <w:color w:val="FFFF00"/>
+        </w:rPr>
+        <w:t xml:space="preserve">control </w:t>
+      </w:r>
+      <w:r>
+        <w:rPr>
+          <w:rFonts w:asciiTheme="majorHAnsi" w:hAnsiTheme="majorHAnsi" w:cstheme="majorHAnsi"/>
+          <w:color w:val="FFFF00"/>
+        </w:rPr>
+        <w:t xml:space="preserve">translucent </w:t>
+      </w:r>
+      <w:r>
+        <w:rPr>
+          <w:rFonts w:asciiTheme="majorHAnsi" w:hAnsiTheme="majorHAnsi" w:cstheme="majorHAnsi"/>
+          <w:color w:val="FFFF00"/>
+        </w:rPr>
+        <w:t>sprite</w:t>
+      </w:r>
+      <w:r>
+        <w:rPr>
+          <w:rFonts w:asciiTheme="majorHAnsi" w:hAnsiTheme="majorHAnsi" w:cstheme="majorHAnsi"/>
+          <w:color w:val="FFFF00"/>
+        </w:rPr>
+        <w:t xml:space="preserve"> drawing order</w:t>
+      </w:r>
+      <w:r>
+        <w:rPr>
+          <w:rFonts w:asciiTheme="majorHAnsi" w:hAnsiTheme="majorHAnsi" w:cstheme="majorHAnsi"/>
+          <w:color w:val="FFFF00"/>
+        </w:rPr>
+        <w:t xml:space="preserve"> (draw all opaque sprites normally, and then draw translucent sprites far to near)</w:t>
+      </w:r>
+      <w:r>
+        <w:rPr>
+          <w:rFonts w:asciiTheme="majorHAnsi" w:hAnsiTheme="majorHAnsi" w:cstheme="majorHAnsi"/>
+          <w:color w:val="FFFF00"/>
+        </w:rPr>
+        <w:t xml:space="preserve">. For some </w:t>
+      </w:r>
+      <w:r>
+        <w:rPr>
+          <w:rFonts w:asciiTheme="majorHAnsi" w:hAnsiTheme="majorHAnsi" w:cstheme="majorHAnsi"/>
+          <w:color w:val="FFFF00"/>
+        </w:rPr>
+        <w:t>scenes</w:t>
+      </w:r>
+      <w:r>
+        <w:rPr>
+          <w:rFonts w:asciiTheme="majorHAnsi" w:hAnsiTheme="majorHAnsi" w:cstheme="majorHAnsi"/>
+          <w:color w:val="FFFF00"/>
+        </w:rPr>
+        <w:t xml:space="preserve"> it might be worth it to draw without updating the depth buffer</w:t>
+      </w:r>
+      <w:r>
+        <w:rPr>
+          <w:rFonts w:asciiTheme="majorHAnsi" w:hAnsiTheme="majorHAnsi" w:cstheme="majorHAnsi"/>
+          <w:color w:val="FFFF00"/>
+        </w:rPr>
+        <w:t xml:space="preserve"> at all (do a </w:t>
+      </w:r>
+      <w:r>
+        <w:rPr>
+          <w:rFonts w:asciiTheme="majorHAnsi" w:hAnsiTheme="majorHAnsi" w:cstheme="majorHAnsi"/>
+          <w:color w:val="FFFF00"/>
+        </w:rPr>
+        <w:t>"</w:t>
       </w:r>
       <w:proofErr w:type="spellStart"/>
-      <w:r>
-        <w:rPr>
-          <w:rFonts w:asciiTheme="majorHAnsi" w:hAnsiTheme="majorHAnsi" w:cstheme="majorHAnsi"/>
-          <w:color w:val="FFFF00"/>
-        </w:rPr>
-        <w:t>MonoGame</w:t>
+      <w:proofErr w:type="gramStart"/>
+      <w:r>
+        <w:rPr>
+          <w:rFonts w:asciiTheme="majorHAnsi" w:hAnsiTheme="majorHAnsi" w:cstheme="majorHAnsi"/>
+          <w:color w:val="FFFF00"/>
+        </w:rPr>
+        <w:t>Graphics.GraphicsDevice.</w:t>
+      </w:r>
+      <w:r>
+        <w:rPr>
+          <w:rFonts w:asciiTheme="majorHAnsi" w:hAnsiTheme="majorHAnsi" w:cstheme="majorHAnsi"/>
+          <w:color w:val="FFFF00"/>
+        </w:rPr>
+        <w:t>DepthStencilState</w:t>
       </w:r>
       <w:proofErr w:type="spellEnd"/>
-      <w:r>
-        <w:rPr>
-          <w:rFonts w:asciiTheme="majorHAnsi" w:hAnsiTheme="majorHAnsi" w:cstheme="majorHAnsi"/>
-          <w:color w:val="FFFF00"/>
-        </w:rPr>
-        <w:t xml:space="preserve"> “Effect” used to draw models (the “</w:t>
+      <w:proofErr w:type="gramEnd"/>
+      <w:r>
+        <w:rPr>
+          <w:rFonts w:asciiTheme="majorHAnsi" w:hAnsiTheme="majorHAnsi" w:cstheme="majorHAnsi"/>
+          <w:color w:val="FFFF00"/>
+        </w:rPr>
+        <w:t xml:space="preserve"> = </w:t>
       </w:r>
       <w:proofErr w:type="spellStart"/>
       <w:r>
@@ -9443,7 +9525,7 @@
           <w:rFonts w:asciiTheme="majorHAnsi" w:hAnsiTheme="majorHAnsi" w:cstheme="majorHAnsi"/>
           <w:color w:val="FFFF00"/>
         </w:rPr>
-        <w:t>BasicEffect</w:t>
+        <w:t>Graphics.DepthStencilStateDisabled</w:t>
       </w:r>
       <w:proofErr w:type="spellEnd"/>
       <w:r>
@@ -9451,28 +9533,14 @@
           <w:rFonts w:asciiTheme="majorHAnsi" w:hAnsiTheme="majorHAnsi" w:cstheme="majorHAnsi"/>
           <w:color w:val="FFFF00"/>
         </w:rPr>
-        <w:t xml:space="preserve">” effect) </w:t>
-      </w:r>
-      <w:r>
-        <w:rPr>
-          <w:rFonts w:asciiTheme="majorHAnsi" w:hAnsiTheme="majorHAnsi" w:cstheme="majorHAnsi"/>
-          <w:color w:val="FFFF00"/>
-        </w:rPr>
-        <w:t xml:space="preserve">uses </w:t>
-      </w:r>
-      <w:r>
-        <w:rPr>
-          <w:rFonts w:asciiTheme="majorHAnsi" w:hAnsiTheme="majorHAnsi" w:cstheme="majorHAnsi"/>
-          <w:color w:val="FFFF00"/>
-        </w:rPr>
-        <w:t>a pixel shader that does not do alpha testing</w:t>
-      </w:r>
-      <w:r>
-        <w:rPr>
-          <w:rFonts w:asciiTheme="majorHAnsi" w:hAnsiTheme="majorHAnsi" w:cstheme="majorHAnsi"/>
-          <w:color w:val="FFFF00"/>
-        </w:rPr>
-        <w:t xml:space="preserve">. </w:t>
+        <w:t>”</w:t>
+      </w:r>
+      <w:r>
+        <w:rPr>
+          <w:rFonts w:asciiTheme="majorHAnsi" w:hAnsiTheme="majorHAnsi" w:cstheme="majorHAnsi"/>
+          <w:color w:val="FFFF00"/>
+        </w:rPr>
+        <w:t xml:space="preserve"> in the </w:t>
       </w:r>
       <w:proofErr w:type="spellStart"/>
       <w:r>
@@ -9480,7 +9548,7 @@
           <w:rFonts w:asciiTheme="majorHAnsi" w:hAnsiTheme="majorHAnsi" w:cstheme="majorHAnsi"/>
           <w:color w:val="FFFF00"/>
         </w:rPr>
-        <w:t>MonoGame</w:t>
+        <w:t>BlSprite.PreDraw</w:t>
       </w:r>
       <w:proofErr w:type="spellEnd"/>
       <w:r>
@@ -9488,7 +9556,7 @@
           <w:rFonts w:asciiTheme="majorHAnsi" w:hAnsiTheme="majorHAnsi" w:cstheme="majorHAnsi"/>
           <w:color w:val="FFFF00"/>
         </w:rPr>
-        <w:t xml:space="preserve"> does provide a separate “</w:t>
+        <w:t xml:space="preserve"> delegate, and set it back to </w:t>
       </w:r>
       <w:proofErr w:type="spellStart"/>
       <w:r>
@@ -9496,7 +9564,7 @@
           <w:rFonts w:asciiTheme="majorHAnsi" w:hAnsiTheme="majorHAnsi" w:cstheme="majorHAnsi"/>
           <w:color w:val="FFFF00"/>
         </w:rPr>
-        <w:t>AlphaTestEffect</w:t>
+        <w:t>DepthStencilStateEnabled</w:t>
       </w:r>
       <w:proofErr w:type="spellEnd"/>
       <w:r>
@@ -9504,21 +9572,7 @@
           <w:rFonts w:asciiTheme="majorHAnsi" w:hAnsiTheme="majorHAnsi" w:cstheme="majorHAnsi"/>
           <w:color w:val="FFFF00"/>
         </w:rPr>
-        <w:t xml:space="preserve">” effect that supports </w:t>
-      </w:r>
-      <w:r>
-        <w:rPr>
-          <w:rFonts w:asciiTheme="majorHAnsi" w:hAnsiTheme="majorHAnsi" w:cstheme="majorHAnsi"/>
-          <w:color w:val="FFFF00"/>
-        </w:rPr>
-        <w:t>alpha test</w:t>
-      </w:r>
-      <w:r>
-        <w:rPr>
-          <w:rFonts w:asciiTheme="majorHAnsi" w:hAnsiTheme="majorHAnsi" w:cstheme="majorHAnsi"/>
-          <w:color w:val="FFFF00"/>
-        </w:rPr>
-        <w:t xml:space="preserve">. But </w:t>
+        <w:t xml:space="preserve"> in the </w:t>
       </w:r>
       <w:proofErr w:type="spellStart"/>
       <w:r>
@@ -9526,7 +9580,7 @@
           <w:rFonts w:asciiTheme="majorHAnsi" w:hAnsiTheme="majorHAnsi" w:cstheme="majorHAnsi"/>
           <w:color w:val="FFFF00"/>
         </w:rPr>
-        <w:t>AlphaTestEffect</w:t>
+        <w:t>BlSprite.DrawCleanup</w:t>
       </w:r>
       <w:proofErr w:type="spellEnd"/>
       <w:r>
@@ -9534,46 +9588,21 @@
           <w:rFonts w:asciiTheme="majorHAnsi" w:hAnsiTheme="majorHAnsi" w:cstheme="majorHAnsi"/>
           <w:color w:val="FFFF00"/>
         </w:rPr>
-        <w:t xml:space="preserve"> does not support directional lights, as are supported in </w:t>
-      </w:r>
-      <w:proofErr w:type="spellStart"/>
-      <w:r>
-        <w:rPr>
-          <w:rFonts w:asciiTheme="majorHAnsi" w:hAnsiTheme="majorHAnsi" w:cstheme="majorHAnsi"/>
-          <w:color w:val="FFFF00"/>
-        </w:rPr>
-        <w:t>BasicEffect</w:t>
-      </w:r>
-      <w:proofErr w:type="spellEnd"/>
-      <w:r>
-        <w:rPr>
-          <w:rFonts w:asciiTheme="majorHAnsi" w:hAnsiTheme="majorHAnsi" w:cstheme="majorHAnsi"/>
-          <w:color w:val="FFFF00"/>
-        </w:rPr>
-        <w:t xml:space="preserve">. So, don’t bother with </w:t>
-      </w:r>
-      <w:proofErr w:type="spellStart"/>
-      <w:r>
-        <w:rPr>
-          <w:rFonts w:asciiTheme="majorHAnsi" w:hAnsiTheme="majorHAnsi" w:cstheme="majorHAnsi"/>
-          <w:color w:val="FFFF00"/>
-        </w:rPr>
-        <w:t>AlphaTestEffect</w:t>
-      </w:r>
-      <w:proofErr w:type="spellEnd"/>
-      <w:r>
-        <w:rPr>
-          <w:rFonts w:asciiTheme="majorHAnsi" w:hAnsiTheme="majorHAnsi" w:cstheme="majorHAnsi"/>
-          <w:color w:val="FFFF00"/>
-        </w:rPr>
-        <w:t xml:space="preserve"> unless you don’t care about the directional lights</w:t>
-      </w:r>
-      <w:r>
-        <w:rPr>
-          <w:rFonts w:asciiTheme="majorHAnsi" w:hAnsiTheme="majorHAnsi" w:cstheme="majorHAnsi"/>
-          <w:color w:val="FFFF00"/>
-        </w:rPr>
-        <w:t xml:space="preserve"> (i.e. you are using only emission lighting)</w:t>
+        <w:t xml:space="preserve"> delegate)</w:t>
+      </w:r>
+      <w:r>
+        <w:rPr>
+          <w:rFonts w:asciiTheme="majorHAnsi" w:hAnsiTheme="majorHAnsi" w:cstheme="majorHAnsi"/>
+          <w:color w:val="FFFF00"/>
+        </w:rPr>
+        <w:t>.</w:t>
+      </w:r>
+      <w:r>
+        <w:rPr>
+          <w:rFonts w:asciiTheme="majorHAnsi" w:hAnsiTheme="majorHAnsi" w:cstheme="majorHAnsi"/>
+          <w:color w:val="FFFF00"/>
+        </w:rPr>
+        <w:t xml:space="preserve"> These are only partial solutions to the alpha problem. You can look online for more advanced solutions</w:t>
       </w:r>
       <w:r>
         <w:rPr>
@@ -9594,6 +9623,13 @@
           <w:color w:val="FFFF00"/>
         </w:rPr>
       </w:pPr>
+      <w:r>
+        <w:rPr>
+          <w:rFonts w:asciiTheme="majorHAnsi" w:hAnsiTheme="majorHAnsi" w:cstheme="majorHAnsi"/>
+          <w:color w:val="FFFF00"/>
+        </w:rPr>
+        <w:t xml:space="preserve"> </w:t>
+      </w:r>
     </w:p>
     <w:p>
       <w:pPr>
@@ -9611,6 +9647,200 @@
           <w:rFonts w:asciiTheme="majorHAnsi" w:hAnsiTheme="majorHAnsi" w:cstheme="majorHAnsi"/>
           <w:color w:val="FFFF00"/>
         </w:rPr>
+        <w:t xml:space="preserve">The default </w:t>
+      </w:r>
+      <w:proofErr w:type="spellStart"/>
+      <w:r>
+        <w:rPr>
+          <w:rFonts w:asciiTheme="majorHAnsi" w:hAnsiTheme="majorHAnsi" w:cstheme="majorHAnsi"/>
+          <w:color w:val="FFFF00"/>
+        </w:rPr>
+        <w:t>MonoGame</w:t>
+      </w:r>
+      <w:proofErr w:type="spellEnd"/>
+      <w:r>
+        <w:rPr>
+          <w:rFonts w:asciiTheme="majorHAnsi" w:hAnsiTheme="majorHAnsi" w:cstheme="majorHAnsi"/>
+          <w:color w:val="FFFF00"/>
+        </w:rPr>
+        <w:t xml:space="preserve"> “Effect” used to draw models (the “</w:t>
+      </w:r>
+      <w:proofErr w:type="spellStart"/>
+      <w:r>
+        <w:rPr>
+          <w:rFonts w:asciiTheme="majorHAnsi" w:hAnsiTheme="majorHAnsi" w:cstheme="majorHAnsi"/>
+          <w:color w:val="FFFF00"/>
+        </w:rPr>
+        <w:t>BasicEffect</w:t>
+      </w:r>
+      <w:proofErr w:type="spellEnd"/>
+      <w:r>
+        <w:rPr>
+          <w:rFonts w:asciiTheme="majorHAnsi" w:hAnsiTheme="majorHAnsi" w:cstheme="majorHAnsi"/>
+          <w:color w:val="FFFF00"/>
+        </w:rPr>
+        <w:t xml:space="preserve">” effect) uses a pixel shader that does not do alpha testing. </w:t>
+      </w:r>
+      <w:proofErr w:type="spellStart"/>
+      <w:r>
+        <w:rPr>
+          <w:rFonts w:asciiTheme="majorHAnsi" w:hAnsiTheme="majorHAnsi" w:cstheme="majorHAnsi"/>
+          <w:color w:val="FFFF00"/>
+        </w:rPr>
+        <w:t>MonoGame</w:t>
+      </w:r>
+      <w:proofErr w:type="spellEnd"/>
+      <w:r>
+        <w:rPr>
+          <w:rFonts w:asciiTheme="majorHAnsi" w:hAnsiTheme="majorHAnsi" w:cstheme="majorHAnsi"/>
+          <w:color w:val="FFFF00"/>
+        </w:rPr>
+        <w:t xml:space="preserve"> does provide a separate “</w:t>
+      </w:r>
+      <w:proofErr w:type="spellStart"/>
+      <w:r>
+        <w:rPr>
+          <w:rFonts w:asciiTheme="majorHAnsi" w:hAnsiTheme="majorHAnsi" w:cstheme="majorHAnsi"/>
+          <w:color w:val="FFFF00"/>
+        </w:rPr>
+        <w:t>AlphaTestEffect</w:t>
+      </w:r>
+      <w:proofErr w:type="spellEnd"/>
+      <w:r>
+        <w:rPr>
+          <w:rFonts w:asciiTheme="majorHAnsi" w:hAnsiTheme="majorHAnsi" w:cstheme="majorHAnsi"/>
+          <w:color w:val="FFFF00"/>
+        </w:rPr>
+        <w:t xml:space="preserve">” effect that supports </w:t>
+      </w:r>
+      <w:r>
+        <w:rPr>
+          <w:rFonts w:asciiTheme="majorHAnsi" w:hAnsiTheme="majorHAnsi" w:cstheme="majorHAnsi"/>
+          <w:color w:val="FFFF00"/>
+        </w:rPr>
+        <w:t>alpha test</w:t>
+      </w:r>
+      <w:r>
+        <w:rPr>
+          <w:rFonts w:asciiTheme="majorHAnsi" w:hAnsiTheme="majorHAnsi" w:cstheme="majorHAnsi"/>
+          <w:color w:val="FFFF00"/>
+        </w:rPr>
+        <w:t xml:space="preserve">. But </w:t>
+      </w:r>
+      <w:proofErr w:type="spellStart"/>
+      <w:r>
+        <w:rPr>
+          <w:rFonts w:asciiTheme="majorHAnsi" w:hAnsiTheme="majorHAnsi" w:cstheme="majorHAnsi"/>
+          <w:color w:val="FFFF00"/>
+        </w:rPr>
+        <w:t>AlphaTestEffect</w:t>
+      </w:r>
+      <w:proofErr w:type="spellEnd"/>
+      <w:r>
+        <w:rPr>
+          <w:rFonts w:asciiTheme="majorHAnsi" w:hAnsiTheme="majorHAnsi" w:cstheme="majorHAnsi"/>
+          <w:color w:val="FFFF00"/>
+        </w:rPr>
+        <w:t xml:space="preserve"> does not support directional lights, as are supported in </w:t>
+      </w:r>
+      <w:proofErr w:type="spellStart"/>
+      <w:r>
+        <w:rPr>
+          <w:rFonts w:asciiTheme="majorHAnsi" w:hAnsiTheme="majorHAnsi" w:cstheme="majorHAnsi"/>
+          <w:color w:val="FFFF00"/>
+        </w:rPr>
+        <w:t>BasicEffect</w:t>
+      </w:r>
+      <w:proofErr w:type="spellEnd"/>
+      <w:r>
+        <w:rPr>
+          <w:rFonts w:asciiTheme="majorHAnsi" w:hAnsiTheme="majorHAnsi" w:cstheme="majorHAnsi"/>
+          <w:color w:val="FFFF00"/>
+        </w:rPr>
+        <w:t xml:space="preserve">. So, don’t bother with </w:t>
+      </w:r>
+      <w:proofErr w:type="spellStart"/>
+      <w:r>
+        <w:rPr>
+          <w:rFonts w:asciiTheme="majorHAnsi" w:hAnsiTheme="majorHAnsi" w:cstheme="majorHAnsi"/>
+          <w:color w:val="FFFF00"/>
+        </w:rPr>
+        <w:t>AlphaTestEffect</w:t>
+      </w:r>
+      <w:proofErr w:type="spellEnd"/>
+      <w:r>
+        <w:rPr>
+          <w:rFonts w:asciiTheme="majorHAnsi" w:hAnsiTheme="majorHAnsi" w:cstheme="majorHAnsi"/>
+          <w:color w:val="FFFF00"/>
+        </w:rPr>
+        <w:t xml:space="preserve"> unless you don’t care about the directional lights</w:t>
+      </w:r>
+      <w:r>
+        <w:rPr>
+          <w:rFonts w:asciiTheme="majorHAnsi" w:hAnsiTheme="majorHAnsi" w:cstheme="majorHAnsi"/>
+          <w:color w:val="FFFF00"/>
+        </w:rPr>
+        <w:t xml:space="preserve"> (i.e. you are using only emission lighting)</w:t>
+      </w:r>
+      <w:r>
+        <w:rPr>
+          <w:rFonts w:asciiTheme="majorHAnsi" w:hAnsiTheme="majorHAnsi" w:cstheme="majorHAnsi"/>
+          <w:color w:val="FFFF00"/>
+        </w:rPr>
+        <w:t>.</w:t>
+      </w:r>
+      <w:r>
+        <w:rPr>
+          <w:rFonts w:asciiTheme="majorHAnsi" w:hAnsiTheme="majorHAnsi" w:cstheme="majorHAnsi"/>
+          <w:color w:val="FFFF00"/>
+        </w:rPr>
+        <w:t xml:space="preserve"> (If you do want to use </w:t>
+      </w:r>
+      <w:proofErr w:type="spellStart"/>
+      <w:r>
+        <w:rPr>
+          <w:rFonts w:asciiTheme="majorHAnsi" w:hAnsiTheme="majorHAnsi" w:cstheme="majorHAnsi"/>
+          <w:color w:val="FFFF00"/>
+        </w:rPr>
+        <w:t>AlphaTestEffect</w:t>
+      </w:r>
+      <w:proofErr w:type="spellEnd"/>
+      <w:r>
+        <w:rPr>
+          <w:rFonts w:asciiTheme="majorHAnsi" w:hAnsiTheme="majorHAnsi" w:cstheme="majorHAnsi"/>
+          <w:color w:val="FFFF00"/>
+        </w:rPr>
+        <w:t>, see online for details.)</w:t>
+      </w:r>
+    </w:p>
+    <w:p>
+      <w:pPr>
+        <w:autoSpaceDE w:val="0"/>
+        <w:autoSpaceDN w:val="0"/>
+        <w:adjustRightInd w:val="0"/>
+        <w:spacing w:after="0" w:line="240" w:lineRule="auto"/>
+        <w:rPr>
+          <w:rFonts w:asciiTheme="majorHAnsi" w:hAnsiTheme="majorHAnsi" w:cstheme="majorHAnsi"/>
+          <w:color w:val="FFFF00"/>
+        </w:rPr>
+      </w:pPr>
+    </w:p>
+    <w:p>
+      <w:pPr>
+        <w:autoSpaceDE w:val="0"/>
+        <w:autoSpaceDN w:val="0"/>
+        <w:adjustRightInd w:val="0"/>
+        <w:spacing w:after="0" w:line="240" w:lineRule="auto"/>
+        <w:rPr>
+          <w:rFonts w:asciiTheme="majorHAnsi" w:hAnsiTheme="majorHAnsi" w:cstheme="majorHAnsi"/>
+          <w:color w:val="FFFF00"/>
+        </w:rPr>
+      </w:pPr>
+      <w:r>
+        <w:rPr>
+          <w:rFonts w:asciiTheme="majorHAnsi" w:hAnsiTheme="majorHAnsi" w:cstheme="majorHAnsi"/>
+          <w:color w:val="FFFF00"/>
+        </w:rPr>
         <w:t xml:space="preserve">For these reasons Blotch3D includes a custom </w:t>
       </w:r>
       <w:r>
@@ -9782,7 +10012,7 @@
           <w:rFonts w:asciiTheme="majorHAnsi" w:hAnsiTheme="majorHAnsi" w:cstheme="majorHAnsi"/>
           <w:color w:val="FFFF00"/>
         </w:rPr>
-        <w:t xml:space="preserve">your program must </w:t>
+        <w:t xml:space="preserve">you must </w:t>
       </w:r>
       <w:r>
         <w:rPr>
@@ -10693,7 +10923,21 @@
           <w:rFonts w:asciiTheme="majorHAnsi" w:hAnsiTheme="majorHAnsi" w:cstheme="majorHAnsi"/>
           <w:color w:val="FFFF00"/>
         </w:rPr>
-        <w:t>color. Use it like</w:t>
+        <w:t xml:space="preserve">color. </w:t>
+      </w:r>
+      <w:r>
+        <w:rPr>
+          <w:rFonts w:asciiTheme="majorHAnsi" w:hAnsiTheme="majorHAnsi" w:cstheme="majorHAnsi"/>
+          <w:color w:val="FFFF00"/>
+        </w:rPr>
+        <w:t xml:space="preserve">Use it with RGB textures. </w:t>
+      </w:r>
+      <w:r>
+        <w:rPr>
+          <w:rFonts w:asciiTheme="majorHAnsi" w:hAnsiTheme="majorHAnsi" w:cstheme="majorHAnsi"/>
+          <w:color w:val="FFFF00"/>
+        </w:rPr>
+        <w:t>Use it like</w:t>
       </w:r>
       <w:r>
         <w:rPr>
@@ -11225,14 +11469,7 @@
           <w:rFonts w:asciiTheme="majorHAnsi" w:hAnsiTheme="majorHAnsi" w:cstheme="majorHAnsi"/>
           <w:color w:val="FFFF00"/>
         </w:rPr>
-        <w:t>T</w:t>
-      </w:r>
-      <w:r>
-        <w:rPr>
-          <w:rFonts w:asciiTheme="majorHAnsi" w:hAnsiTheme="majorHAnsi" w:cstheme="majorHAnsi"/>
-          <w:color w:val="FFFF00"/>
-        </w:rPr>
-        <w:t xml:space="preserve">he </w:t>
+        <w:t xml:space="preserve">If for some reason you want to recompile the effects, use the </w:t>
       </w:r>
       <w:r>
         <w:rPr>
@@ -11288,14 +11525,28 @@
           <w:rFonts w:asciiTheme="majorHAnsi" w:hAnsiTheme="majorHAnsi" w:cstheme="majorHAnsi"/>
           <w:color w:val="FFFF00"/>
         </w:rPr>
-        <w:t>builds them</w:t>
-      </w:r>
-      <w:r>
-        <w:rPr>
-          <w:rFonts w:asciiTheme="majorHAnsi" w:hAnsiTheme="majorHAnsi" w:cstheme="majorHAnsi"/>
-          <w:color w:val="FFFF00"/>
-        </w:rPr>
-        <w:t xml:space="preserve">, but first be sure to add the path to 2MGFX.exe to the </w:t>
+        <w:t xml:space="preserve">to </w:t>
+      </w:r>
+      <w:r>
+        <w:rPr>
+          <w:rFonts w:asciiTheme="majorHAnsi" w:hAnsiTheme="majorHAnsi" w:cstheme="majorHAnsi"/>
+          <w:color w:val="FFFF00"/>
+        </w:rPr>
+        <w:t>build them</w:t>
+      </w:r>
+      <w:r>
+        <w:rPr>
+          <w:rFonts w:asciiTheme="majorHAnsi" w:hAnsiTheme="majorHAnsi" w:cstheme="majorHAnsi"/>
+          <w:color w:val="FFFF00"/>
+        </w:rPr>
+        <w:t>. B</w:t>
+      </w:r>
+      <w:r>
+        <w:rPr>
+          <w:rFonts w:asciiTheme="majorHAnsi" w:hAnsiTheme="majorHAnsi" w:cstheme="majorHAnsi"/>
+          <w:color w:val="FFFF00"/>
+        </w:rPr>
+        <w:t xml:space="preserve">ut first be sure to add the path to 2MGFX.exe to the </w:t>
       </w:r>
       <w:r>
         <w:rPr>
@@ -11385,13 +11636,13 @@
       <w:pPr>
         <w:pStyle w:val="Heading1"/>
       </w:pPr>
-      <w:bookmarkStart w:id="22" w:name="_Introduction_to_Matrices"/>
-      <w:bookmarkStart w:id="23" w:name="_Dynamically_changing_a"/>
-      <w:bookmarkStart w:id="24" w:name="_Toc517055698"/>
-      <w:bookmarkStart w:id="25" w:name="_Toc517334344"/>
-      <w:bookmarkStart w:id="26" w:name="_Toc519659707"/>
-      <w:bookmarkEnd w:id="22"/>
+      <w:bookmarkStart w:id="23" w:name="_Introduction_to_Matrices"/>
+      <w:bookmarkStart w:id="24" w:name="_Dynamically_changing_a"/>
+      <w:bookmarkStart w:id="25" w:name="_Toc517055698"/>
+      <w:bookmarkStart w:id="26" w:name="_Toc517334344"/>
+      <w:bookmarkStart w:id="27" w:name="_Toc519659707"/>
       <w:bookmarkEnd w:id="23"/>
+      <w:bookmarkEnd w:id="24"/>
       <w:r>
         <w:t xml:space="preserve">Setting and </w:t>
       </w:r>
@@ -11413,9 +11664,9 @@
       <w:r>
         <w:t xml:space="preserve"> and position</w:t>
       </w:r>
-      <w:bookmarkEnd w:id="24"/>
       <w:bookmarkEnd w:id="25"/>
       <w:bookmarkEnd w:id="26"/>
+      <w:bookmarkEnd w:id="27"/>
     </w:p>
     <w:p>
       <w:pPr>
@@ -12028,22 +12279,22 @@
       <w:pPr>
         <w:pStyle w:val="Heading1"/>
       </w:pPr>
-      <w:bookmarkStart w:id="27" w:name="_Matrix_internals"/>
-      <w:bookmarkStart w:id="28" w:name="_Toc516117029"/>
-      <w:bookmarkStart w:id="29" w:name="_Toc517055699"/>
-      <w:bookmarkStart w:id="30" w:name="_Toc517334345"/>
-      <w:bookmarkStart w:id="31" w:name="_Toc519659708"/>
-      <w:bookmarkEnd w:id="27"/>
+      <w:bookmarkStart w:id="28" w:name="_Matrix_internals"/>
+      <w:bookmarkStart w:id="29" w:name="_Toc516117029"/>
+      <w:bookmarkStart w:id="30" w:name="_Toc517055699"/>
+      <w:bookmarkStart w:id="31" w:name="_Toc517334345"/>
+      <w:bookmarkStart w:id="32" w:name="_Toc519659708"/>
+      <w:bookmarkEnd w:id="28"/>
       <w:r>
         <w:t>Matrix i</w:t>
       </w:r>
       <w:r>
         <w:t>nternals</w:t>
       </w:r>
-      <w:bookmarkEnd w:id="28"/>
       <w:bookmarkEnd w:id="29"/>
       <w:bookmarkEnd w:id="30"/>
       <w:bookmarkEnd w:id="31"/>
+      <w:bookmarkEnd w:id="32"/>
     </w:p>
     <w:p>
       <w:pPr>
@@ -13250,8 +13501,6 @@
         </w:rPr>
         <w:t>, like this:</w:t>
       </w:r>
-      <w:bookmarkStart w:id="32" w:name="_GoBack"/>
-      <w:bookmarkEnd w:id="32"/>
     </w:p>
     <w:p>
       <w:pPr>
@@ -22742,7 +22991,7 @@
 </file>
 
 <file path=customXml/itemProps1.xml><?xml version="1.0" encoding="utf-8"?>
-<ds:datastoreItem xmlns:ds="http://schemas.openxmlformats.org/officeDocument/2006/customXml" ds:itemID="{ABB6E6CB-771D-4788-A8BF-8117BEB36AB8}">
+<ds:datastoreItem xmlns:ds="http://schemas.openxmlformats.org/officeDocument/2006/customXml" ds:itemID="{0DB743E0-A550-4A65-A275-1E37B861EFF6}">
   <ds:schemaRefs>
     <ds:schemaRef ds:uri="http://schemas.openxmlformats.org/officeDocument/2006/bibliography"/>
   </ds:schemaRefs>

</xml_diff>

<commit_message>
doc updates WIP heightfields
</commit_message>
<xml_diff>
--- a/doc/Blotch3D.docx
+++ b/doc/Blotch3D.docx
@@ -17,6 +17,76 @@
         <w:t>Blotch3D</w:t>
       </w:r>
     </w:p>
+    <w:p>
+      <w:pPr>
+        <w:autoSpaceDE w:val="0"/>
+        <w:autoSpaceDN w:val="0"/>
+        <w:adjustRightInd w:val="0"/>
+        <w:spacing w:after="0" w:line="240" w:lineRule="auto"/>
+        <w:rPr>
+          <w:rFonts w:asciiTheme="majorHAnsi" w:hAnsiTheme="majorHAnsi" w:cstheme="majorHAnsi"/>
+          <w:color w:val="FFFF00"/>
+        </w:rPr>
+      </w:pPr>
+      <w:r>
+        <w:rPr>
+          <w:rFonts w:asciiTheme="majorHAnsi" w:hAnsiTheme="majorHAnsi" w:cstheme="majorHAnsi"/>
+          <w:color w:val="FFFF00"/>
+        </w:rPr>
+        <w:t xml:space="preserve">Blotch3D </w:t>
+      </w:r>
+      <w:r>
+        <w:rPr>
+          <w:rFonts w:asciiTheme="majorHAnsi" w:hAnsiTheme="majorHAnsi" w:cstheme="majorHAnsi"/>
+          <w:color w:val="FFFF00"/>
+        </w:rPr>
+        <w:t>was written because no other C# library was found that was completely free (see license</w:t>
+      </w:r>
+      <w:r>
+        <w:rPr>
+          <w:rFonts w:asciiTheme="majorHAnsi" w:hAnsiTheme="majorHAnsi" w:cstheme="majorHAnsi"/>
+          <w:color w:val="FFFF00"/>
+        </w:rPr>
+        <w:t xml:space="preserve"> for details</w:t>
+      </w:r>
+      <w:r>
+        <w:rPr>
+          <w:rFonts w:asciiTheme="majorHAnsi" w:hAnsiTheme="majorHAnsi" w:cstheme="majorHAnsi"/>
+          <w:color w:val="FFFF00"/>
+        </w:rPr>
+        <w:t>)</w:t>
+      </w:r>
+      <w:r>
+        <w:rPr>
+          <w:rFonts w:asciiTheme="majorHAnsi" w:hAnsiTheme="majorHAnsi" w:cstheme="majorHAnsi"/>
+          <w:color w:val="FFFF00"/>
+        </w:rPr>
+        <w:t>,</w:t>
+      </w:r>
+      <w:r>
+        <w:rPr>
+          <w:rFonts w:asciiTheme="majorHAnsi" w:hAnsiTheme="majorHAnsi" w:cstheme="majorHAnsi"/>
+          <w:color w:val="FFFF00"/>
+        </w:rPr>
+        <w:t xml:space="preserve"> required only a few lines of code</w:t>
+      </w:r>
+      <w:r>
+        <w:rPr>
+          <w:rFonts w:asciiTheme="majorHAnsi" w:hAnsiTheme="majorHAnsi" w:cstheme="majorHAnsi"/>
+          <w:color w:val="FFFF00"/>
+        </w:rPr>
+        <w:t xml:space="preserve"> to use, and provided real-time performance</w:t>
+      </w:r>
+      <w:r>
+        <w:rPr>
+          <w:rFonts w:asciiTheme="majorHAnsi" w:hAnsiTheme="majorHAnsi" w:cstheme="majorHAnsi"/>
+          <w:color w:val="FFFF00"/>
+        </w:rPr>
+        <w:t>.</w:t>
+      </w:r>
+      <w:bookmarkStart w:id="5" w:name="_GoBack"/>
+    </w:p>
+    <w:bookmarkEnd w:id="5"/>
     <w:p>
       <w:pPr>
         <w:pStyle w:val="Heading1"/>
@@ -462,16 +532,16 @@
       <w:pPr>
         <w:pStyle w:val="Heading1"/>
       </w:pPr>
-      <w:bookmarkStart w:id="5" w:name="_Toc517055695"/>
-      <w:bookmarkStart w:id="6" w:name="_Toc517334341"/>
-      <w:bookmarkStart w:id="7" w:name="_Toc519659703"/>
+      <w:bookmarkStart w:id="6" w:name="_Toc517055695"/>
+      <w:bookmarkStart w:id="7" w:name="_Toc517334341"/>
+      <w:bookmarkStart w:id="8" w:name="_Toc519659703"/>
       <w:r>
         <w:t>Introduction</w:t>
       </w:r>
       <w:bookmarkEnd w:id="4"/>
-      <w:bookmarkEnd w:id="5"/>
       <w:bookmarkEnd w:id="6"/>
       <w:bookmarkEnd w:id="7"/>
+      <w:bookmarkEnd w:id="8"/>
     </w:p>
     <w:p>
       <w:pPr>
@@ -1706,6 +1776,13 @@
           <w:rFonts w:asciiTheme="majorHAnsi" w:hAnsiTheme="majorHAnsi" w:cstheme="majorHAnsi"/>
           <w:color w:val="FFFF00"/>
         </w:rPr>
+        <w:t xml:space="preserve"> (within a sprite radius)</w:t>
+      </w:r>
+      <w:r>
+        <w:rPr>
+          <w:rFonts w:asciiTheme="majorHAnsi" w:hAnsiTheme="majorHAnsi" w:cstheme="majorHAnsi"/>
+          <w:color w:val="FFFF00"/>
+        </w:rPr>
         <w:t>, to implement weapons fire, etc.</w:t>
       </w:r>
     </w:p>
@@ -1742,6 +1819,13 @@
           <w:color w:val="FFFF00"/>
         </w:rPr>
         <w:t>sprites under the mouse position</w:t>
+      </w:r>
+      <w:r>
+        <w:rPr>
+          <w:rFonts w:asciiTheme="majorHAnsi" w:hAnsiTheme="majorHAnsi" w:cstheme="majorHAnsi"/>
+          <w:color w:val="FFFF00"/>
+        </w:rPr>
+        <w:t xml:space="preserve"> (within a sprite radius)</w:t>
       </w:r>
       <w:r>
         <w:rPr>
@@ -2594,14 +2678,14 @@
           <w:color w:val="FFFF00"/>
         </w:rPr>
       </w:pPr>
-      <w:bookmarkStart w:id="8" w:name="_Creating_a_3D"/>
-      <w:bookmarkStart w:id="9" w:name="_Creating_and_using"/>
-      <w:bookmarkStart w:id="10" w:name="_Developing_with_Blotch3D"/>
-      <w:bookmarkStart w:id="11" w:name="_Toc516117026"/>
-      <w:bookmarkStart w:id="12" w:name="_Toc517055696"/>
-      <w:bookmarkEnd w:id="8"/>
+      <w:bookmarkStart w:id="9" w:name="_Creating_a_3D"/>
+      <w:bookmarkStart w:id="10" w:name="_Creating_and_using"/>
+      <w:bookmarkStart w:id="11" w:name="_Developing_with_Blotch3D"/>
+      <w:bookmarkStart w:id="12" w:name="_Toc516117026"/>
+      <w:bookmarkStart w:id="13" w:name="_Toc517055696"/>
       <w:bookmarkEnd w:id="9"/>
       <w:bookmarkEnd w:id="10"/>
+      <w:bookmarkEnd w:id="11"/>
       <w:r>
         <w:rPr>
           <w:rFonts w:asciiTheme="majorHAnsi" w:hAnsiTheme="majorHAnsi" w:cstheme="majorHAnsi"/>
@@ -2668,8 +2752,8 @@
         <w:t>. See below for details and work-arounds.</w:t>
       </w:r>
     </w:p>
-    <w:bookmarkEnd w:id="11"/>
     <w:bookmarkEnd w:id="12"/>
+    <w:bookmarkEnd w:id="13"/>
     <w:p>
       <w:pPr>
         <w:shd w:val="clear" w:color="auto" w:fill="000000" w:themeFill="text1"/>
@@ -3117,8 +3201,8 @@
       <w:pPr>
         <w:pStyle w:val="Heading1"/>
       </w:pPr>
-      <w:bookmarkStart w:id="13" w:name="_Creating_a_new"/>
-      <w:bookmarkEnd w:id="13"/>
+      <w:bookmarkStart w:id="14" w:name="_Creating_a_new"/>
+      <w:bookmarkEnd w:id="14"/>
       <w:r>
         <w:t>Creating a new project</w:t>
       </w:r>
@@ -3468,7 +3552,21 @@
           <w:rFonts w:asciiTheme="majorHAnsi" w:hAnsiTheme="majorHAnsi" w:cstheme="majorHAnsi"/>
           <w:color w:val="FFFF00"/>
         </w:rPr>
-        <w:t>...”.</w:t>
+        <w:t>...”</w:t>
+      </w:r>
+      <w:r>
+        <w:rPr>
+          <w:rFonts w:asciiTheme="majorHAnsi" w:hAnsiTheme="majorHAnsi" w:cstheme="majorHAnsi"/>
+          <w:color w:val="FFFF00"/>
+        </w:rPr>
+        <w:t>)</w:t>
+      </w:r>
+      <w:r>
+        <w:rPr>
+          <w:rFonts w:asciiTheme="majorHAnsi" w:hAnsiTheme="majorHAnsi" w:cstheme="majorHAnsi"/>
+          <w:color w:val="FFFF00"/>
+        </w:rPr>
+        <w:t>.</w:t>
       </w:r>
       <w:r>
         <w:rPr>
@@ -3734,13 +3832,13 @@
       <w:pPr>
         <w:pStyle w:val="Heading1"/>
       </w:pPr>
-      <w:bookmarkStart w:id="14" w:name="_Development"/>
-      <w:bookmarkStart w:id="15" w:name="_Toc519659705"/>
-      <w:bookmarkEnd w:id="14"/>
+      <w:bookmarkStart w:id="15" w:name="_Development"/>
+      <w:bookmarkStart w:id="16" w:name="_Toc519659705"/>
+      <w:bookmarkEnd w:id="15"/>
       <w:r>
         <w:t>Development</w:t>
       </w:r>
-      <w:bookmarkEnd w:id="15"/>
+      <w:bookmarkEnd w:id="16"/>
     </w:p>
     <w:p>
       <w:pPr>
@@ -3863,8 +3961,6 @@
           <w:color w:val="FFFF00"/>
         </w:rPr>
       </w:pPr>
-      <w:bookmarkStart w:id="16" w:name="_GoBack"/>
-      <w:bookmarkEnd w:id="16"/>
     </w:p>
     <w:p>
       <w:pPr>
@@ -22991,7 +23087,7 @@
 </file>
 
 <file path=customXml/itemProps1.xml><?xml version="1.0" encoding="utf-8"?>
-<ds:datastoreItem xmlns:ds="http://schemas.openxmlformats.org/officeDocument/2006/customXml" ds:itemID="{0DB743E0-A550-4A65-A275-1E37B861EFF6}">
+<ds:datastoreItem xmlns:ds="http://schemas.openxmlformats.org/officeDocument/2006/customXml" ds:itemID="{547DA447-DEDF-436A-94D4-2D83BCB215A7}">
   <ds:schemaRefs>
     <ds:schemaRef ds:uri="http://schemas.openxmlformats.org/officeDocument/2006/bibliography"/>
   </ds:schemaRefs>

</xml_diff>

<commit_message>
doc updates implemented heightfields and 3D graphs added examples
</commit_message>
<xml_diff>
--- a/doc/Blotch3D.docx
+++ b/doc/Blotch3D.docx
@@ -84,9 +84,7 @@
         </w:rPr>
         <w:t>.</w:t>
       </w:r>
-      <w:bookmarkStart w:id="5" w:name="_GoBack"/>
-    </w:p>
-    <w:bookmarkEnd w:id="5"/>
+    </w:p>
     <w:p>
       <w:pPr>
         <w:pStyle w:val="Heading1"/>
@@ -532,16 +530,16 @@
       <w:pPr>
         <w:pStyle w:val="Heading1"/>
       </w:pPr>
-      <w:bookmarkStart w:id="6" w:name="_Toc517055695"/>
-      <w:bookmarkStart w:id="7" w:name="_Toc517334341"/>
-      <w:bookmarkStart w:id="8" w:name="_Toc519659703"/>
+      <w:bookmarkStart w:id="5" w:name="_Toc517055695"/>
+      <w:bookmarkStart w:id="6" w:name="_Toc517334341"/>
+      <w:bookmarkStart w:id="7" w:name="_Toc519659703"/>
       <w:r>
         <w:t>Introduction</w:t>
       </w:r>
       <w:bookmarkEnd w:id="4"/>
+      <w:bookmarkEnd w:id="5"/>
       <w:bookmarkEnd w:id="6"/>
       <w:bookmarkEnd w:id="7"/>
-      <w:bookmarkEnd w:id="8"/>
     </w:p>
     <w:p>
       <w:pPr>
@@ -1911,6 +1909,50 @@
         </w:rPr>
         <w:t>.</w:t>
       </w:r>
+    </w:p>
+    <w:p>
+      <w:pPr>
+        <w:pStyle w:val="ListParagraph"/>
+        <w:numPr>
+          <w:ilvl w:val="0"/>
+          <w:numId w:val="11"/>
+        </w:numPr>
+        <w:shd w:val="clear" w:color="auto" w:fill="000000" w:themeFill="text1"/>
+        <w:rPr>
+          <w:rFonts w:asciiTheme="majorHAnsi" w:hAnsiTheme="majorHAnsi" w:cstheme="majorHAnsi"/>
+          <w:color w:val="FFFF00"/>
+        </w:rPr>
+      </w:pPr>
+      <w:r>
+        <w:rPr>
+          <w:rFonts w:asciiTheme="majorHAnsi" w:hAnsiTheme="majorHAnsi" w:cstheme="majorHAnsi"/>
+          <w:color w:val="FFFF00"/>
+        </w:rPr>
+        <w:t>Implement height fields (a surface with a height that maps from an image)</w:t>
+      </w:r>
+    </w:p>
+    <w:p>
+      <w:pPr>
+        <w:pStyle w:val="ListParagraph"/>
+        <w:numPr>
+          <w:ilvl w:val="0"/>
+          <w:numId w:val="11"/>
+        </w:numPr>
+        <w:shd w:val="clear" w:color="auto" w:fill="000000" w:themeFill="text1"/>
+        <w:rPr>
+          <w:rFonts w:asciiTheme="majorHAnsi" w:hAnsiTheme="majorHAnsi" w:cstheme="majorHAnsi"/>
+          <w:color w:val="FFFF00"/>
+        </w:rPr>
+      </w:pPr>
+      <w:r>
+        <w:rPr>
+          <w:rFonts w:asciiTheme="majorHAnsi" w:hAnsiTheme="majorHAnsi" w:cstheme="majorHAnsi"/>
+          <w:color w:val="FFFF00"/>
+        </w:rPr>
+        <w:t>Implement 3D graphs (a surface with a height that follows an equation or an array of height values)</w:t>
+      </w:r>
+      <w:bookmarkStart w:id="8" w:name="_GoBack"/>
+      <w:bookmarkEnd w:id="8"/>
     </w:p>
     <w:p>
       <w:pPr>
@@ -23087,7 +23129,7 @@
 </file>
 
 <file path=customXml/itemProps1.xml><?xml version="1.0" encoding="utf-8"?>
-<ds:datastoreItem xmlns:ds="http://schemas.openxmlformats.org/officeDocument/2006/customXml" ds:itemID="{547DA447-DEDF-436A-94D4-2D83BCB215A7}">
+<ds:datastoreItem xmlns:ds="http://schemas.openxmlformats.org/officeDocument/2006/customXml" ds:itemID="{5E5D0F6E-0220-405A-85D4-4673907E0D60}">
   <ds:schemaRefs>
     <ds:schemaRef ds:uri="http://schemas.openxmlformats.org/officeDocument/2006/bibliography"/>
   </ds:schemaRefs>

</xml_diff>

<commit_message>
centered surface mesh doc updates
</commit_message>
<xml_diff>
--- a/doc/Blotch3D.docx
+++ b/doc/Blotch3D.docx
@@ -40,7 +40,23 @@
           <w:rFonts w:asciiTheme="majorHAnsi" w:hAnsiTheme="majorHAnsi" w:cstheme="majorHAnsi"/>
           <w:color w:val="FFFF00"/>
         </w:rPr>
-        <w:t>was written because no other C# library was found that was completely free (see license</w:t>
+        <w:t xml:space="preserve">was written because no other C# library </w:t>
+      </w:r>
+      <w:r>
+        <w:rPr>
+          <w:rFonts w:asciiTheme="majorHAnsi" w:hAnsiTheme="majorHAnsi" w:cstheme="majorHAnsi"/>
+          <w:color w:val="FFFF00"/>
+        </w:rPr>
+        <w:t>could be</w:t>
+      </w:r>
+      <w:bookmarkStart w:id="5" w:name="_GoBack"/>
+      <w:bookmarkEnd w:id="5"/>
+      <w:r>
+        <w:rPr>
+          <w:rFonts w:asciiTheme="majorHAnsi" w:hAnsiTheme="majorHAnsi" w:cstheme="majorHAnsi"/>
+          <w:color w:val="FFFF00"/>
+        </w:rPr>
+        <w:t xml:space="preserve"> found that was completely free (see license</w:t>
       </w:r>
       <w:r>
         <w:rPr>
@@ -530,16 +546,16 @@
       <w:pPr>
         <w:pStyle w:val="Heading1"/>
       </w:pPr>
-      <w:bookmarkStart w:id="5" w:name="_Toc517055695"/>
-      <w:bookmarkStart w:id="6" w:name="_Toc517334341"/>
-      <w:bookmarkStart w:id="7" w:name="_Toc519659703"/>
+      <w:bookmarkStart w:id="6" w:name="_Toc517055695"/>
+      <w:bookmarkStart w:id="7" w:name="_Toc517334341"/>
+      <w:bookmarkStart w:id="8" w:name="_Toc519659703"/>
       <w:r>
         <w:t>Introduction</w:t>
       </w:r>
       <w:bookmarkEnd w:id="4"/>
-      <w:bookmarkEnd w:id="5"/>
       <w:bookmarkEnd w:id="6"/>
       <w:bookmarkEnd w:id="7"/>
+      <w:bookmarkEnd w:id="8"/>
     </w:p>
     <w:p>
       <w:pPr>
@@ -1951,8 +1967,6 @@
         </w:rPr>
         <w:t>Implement 3D graphs (a surface with a height that follows an equation or an array of height values)</w:t>
       </w:r>
-      <w:bookmarkStart w:id="8" w:name="_GoBack"/>
-      <w:bookmarkEnd w:id="8"/>
     </w:p>
     <w:p>
       <w:pPr>
@@ -23129,7 +23143,7 @@
 </file>
 
 <file path=customXml/itemProps1.xml><?xml version="1.0" encoding="utf-8"?>
-<ds:datastoreItem xmlns:ds="http://schemas.openxmlformats.org/officeDocument/2006/customXml" ds:itemID="{5E5D0F6E-0220-405A-85D4-4673907E0D60}">
+<ds:datastoreItem xmlns:ds="http://schemas.openxmlformats.org/officeDocument/2006/customXml" ds:itemID="{2C8FFB37-1B76-46D6-9915-1D7926AD9A39}">
   <ds:schemaRefs>
     <ds:schemaRef ds:uri="http://schemas.openxmlformats.org/officeDocument/2006/bibliography"/>
   </ds:schemaRefs>

</xml_diff>

<commit_message>
separated-out geometry methods into BlGeometry class doc updates
</commit_message>
<xml_diff>
--- a/doc/Blotch3D.docx
+++ b/doc/Blotch3D.docx
@@ -452,14 +452,16 @@
           <w:rFonts w:asciiTheme="majorHAnsi" w:hAnsiTheme="majorHAnsi" w:cstheme="majorHAnsi"/>
           <w:color w:val="FFFF00"/>
         </w:rPr>
-        <w:t xml:space="preserve"> or</w:t>
-      </w:r>
-      <w:r>
-        <w:rPr>
-          <w:rFonts w:asciiTheme="majorHAnsi" w:hAnsiTheme="majorHAnsi" w:cstheme="majorHAnsi"/>
-          <w:color w:val="FFFF00"/>
-        </w:rPr>
-        <w:t xml:space="preserve"> add </w:t>
+        <w:t xml:space="preserve"> </w:t>
+      </w:r>
+      <w:bookmarkStart w:id="5" w:name="_GoBack"/>
+      <w:bookmarkEnd w:id="5"/>
+      <w:r>
+        <w:rPr>
+          <w:rFonts w:asciiTheme="majorHAnsi" w:hAnsiTheme="majorHAnsi" w:cstheme="majorHAnsi"/>
+          <w:color w:val="FFFF00"/>
+        </w:rPr>
+        <w:t xml:space="preserve">add </w:t>
       </w:r>
       <w:r>
         <w:rPr>
@@ -2670,14 +2672,14 @@
           <w:color w:val="FFFF00"/>
         </w:rPr>
       </w:pPr>
-      <w:bookmarkStart w:id="5" w:name="_Creating_a_3D"/>
-      <w:bookmarkStart w:id="6" w:name="_Creating_and_using"/>
-      <w:bookmarkStart w:id="7" w:name="_Developing_with_Blotch3D"/>
-      <w:bookmarkStart w:id="8" w:name="_Toc516117026"/>
-      <w:bookmarkStart w:id="9" w:name="_Toc517055696"/>
-      <w:bookmarkEnd w:id="5"/>
+      <w:bookmarkStart w:id="6" w:name="_Creating_a_3D"/>
+      <w:bookmarkStart w:id="7" w:name="_Creating_and_using"/>
+      <w:bookmarkStart w:id="8" w:name="_Developing_with_Blotch3D"/>
+      <w:bookmarkStart w:id="9" w:name="_Toc516117026"/>
+      <w:bookmarkStart w:id="10" w:name="_Toc517055696"/>
       <w:bookmarkEnd w:id="6"/>
       <w:bookmarkEnd w:id="7"/>
+      <w:bookmarkEnd w:id="8"/>
       <w:r>
         <w:rPr>
           <w:rFonts w:asciiTheme="majorHAnsi" w:hAnsiTheme="majorHAnsi" w:cstheme="majorHAnsi"/>
@@ -2728,8 +2730,8 @@
         <w:t>. See below for details and work-arounds.</w:t>
       </w:r>
     </w:p>
-    <w:bookmarkEnd w:id="8"/>
     <w:bookmarkEnd w:id="9"/>
+    <w:bookmarkEnd w:id="10"/>
     <w:p>
       <w:pPr>
         <w:shd w:val="clear" w:color="auto" w:fill="000000" w:themeFill="text1"/>
@@ -3153,8 +3155,8 @@
       <w:pPr>
         <w:pStyle w:val="Heading1"/>
       </w:pPr>
-      <w:bookmarkStart w:id="10" w:name="_Creating_a_new"/>
-      <w:bookmarkEnd w:id="10"/>
+      <w:bookmarkStart w:id="11" w:name="_Creating_a_new"/>
+      <w:bookmarkEnd w:id="11"/>
       <w:r>
         <w:t>Creating a new project</w:t>
       </w:r>
@@ -3567,13 +3569,13 @@
       <w:pPr>
         <w:pStyle w:val="Heading1"/>
       </w:pPr>
-      <w:bookmarkStart w:id="11" w:name="_Development"/>
-      <w:bookmarkStart w:id="12" w:name="_Toc519659705"/>
-      <w:bookmarkEnd w:id="11"/>
+      <w:bookmarkStart w:id="12" w:name="_Development"/>
+      <w:bookmarkStart w:id="13" w:name="_Toc519659705"/>
+      <w:bookmarkEnd w:id="12"/>
       <w:r>
         <w:t>Development</w:t>
       </w:r>
-      <w:bookmarkEnd w:id="12"/>
+      <w:bookmarkEnd w:id="13"/>
     </w:p>
     <w:p>
       <w:pPr>
@@ -5538,14 +5540,14 @@
       <w:pPr>
         <w:pStyle w:val="Heading1"/>
       </w:pPr>
-      <w:bookmarkStart w:id="13" w:name="_Making_3D_models"/>
-      <w:bookmarkStart w:id="14" w:name="_Making_and_using"/>
-      <w:bookmarkStart w:id="15" w:name="_Toc516117027"/>
-      <w:bookmarkStart w:id="16" w:name="_Toc517055697"/>
-      <w:bookmarkStart w:id="17" w:name="_Toc517334343"/>
-      <w:bookmarkStart w:id="18" w:name="_Toc519659706"/>
-      <w:bookmarkEnd w:id="13"/>
+      <w:bookmarkStart w:id="14" w:name="_Making_3D_models"/>
+      <w:bookmarkStart w:id="15" w:name="_Making_and_using"/>
+      <w:bookmarkStart w:id="16" w:name="_Toc516117027"/>
+      <w:bookmarkStart w:id="17" w:name="_Toc517055697"/>
+      <w:bookmarkStart w:id="18" w:name="_Toc517334343"/>
+      <w:bookmarkStart w:id="19" w:name="_Toc519659706"/>
       <w:bookmarkEnd w:id="14"/>
+      <w:bookmarkEnd w:id="15"/>
       <w:r>
         <w:t xml:space="preserve">Making </w:t>
       </w:r>
@@ -5555,10 +5557,10 @@
       <w:r>
         <w:t xml:space="preserve">3D </w:t>
       </w:r>
-      <w:bookmarkEnd w:id="15"/>
       <w:bookmarkEnd w:id="16"/>
       <w:bookmarkEnd w:id="17"/>
       <w:bookmarkEnd w:id="18"/>
+      <w:bookmarkEnd w:id="19"/>
       <w:r>
         <w:t>resources</w:t>
       </w:r>
@@ -7018,8 +7020,8 @@
       <w:pPr>
         <w:pStyle w:val="Heading1"/>
       </w:pPr>
-      <w:bookmarkStart w:id="19" w:name="_Custom_effects"/>
-      <w:bookmarkEnd w:id="19"/>
+      <w:bookmarkStart w:id="20" w:name="_Custom_effects"/>
+      <w:bookmarkEnd w:id="20"/>
       <w:r>
         <w:t>Custom effects</w:t>
       </w:r>
@@ -10079,13 +10081,13 @@
       <w:pPr>
         <w:pStyle w:val="Heading1"/>
       </w:pPr>
-      <w:bookmarkStart w:id="20" w:name="_Introduction_to_Matrices"/>
-      <w:bookmarkStart w:id="21" w:name="_Dynamically_changing_a"/>
-      <w:bookmarkStart w:id="22" w:name="_Toc517055698"/>
-      <w:bookmarkStart w:id="23" w:name="_Toc517334344"/>
-      <w:bookmarkStart w:id="24" w:name="_Toc519659707"/>
-      <w:bookmarkEnd w:id="20"/>
+      <w:bookmarkStart w:id="21" w:name="_Introduction_to_Matrices"/>
+      <w:bookmarkStart w:id="22" w:name="_Dynamically_changing_a"/>
+      <w:bookmarkStart w:id="23" w:name="_Toc517055698"/>
+      <w:bookmarkStart w:id="24" w:name="_Toc517334344"/>
+      <w:bookmarkStart w:id="25" w:name="_Toc519659707"/>
       <w:bookmarkEnd w:id="21"/>
+      <w:bookmarkEnd w:id="22"/>
       <w:r>
         <w:t xml:space="preserve">Setting and </w:t>
       </w:r>
@@ -10107,9 +10109,9 @@
       <w:r>
         <w:t xml:space="preserve"> and position</w:t>
       </w:r>
-      <w:bookmarkEnd w:id="22"/>
       <w:bookmarkEnd w:id="23"/>
       <w:bookmarkEnd w:id="24"/>
+      <w:bookmarkEnd w:id="25"/>
     </w:p>
     <w:p>
       <w:pPr>
@@ -10697,22 +10699,22 @@
       <w:pPr>
         <w:pStyle w:val="Heading1"/>
       </w:pPr>
-      <w:bookmarkStart w:id="25" w:name="_Matrix_internals"/>
-      <w:bookmarkStart w:id="26" w:name="_Toc516117029"/>
-      <w:bookmarkStart w:id="27" w:name="_Toc517055699"/>
-      <w:bookmarkStart w:id="28" w:name="_Toc517334345"/>
-      <w:bookmarkStart w:id="29" w:name="_Toc519659708"/>
-      <w:bookmarkEnd w:id="25"/>
+      <w:bookmarkStart w:id="26" w:name="_Matrix_internals"/>
+      <w:bookmarkStart w:id="27" w:name="_Toc516117029"/>
+      <w:bookmarkStart w:id="28" w:name="_Toc517055699"/>
+      <w:bookmarkStart w:id="29" w:name="_Toc517334345"/>
+      <w:bookmarkStart w:id="30" w:name="_Toc519659708"/>
+      <w:bookmarkEnd w:id="26"/>
       <w:r>
         <w:t>Matrix i</w:t>
       </w:r>
       <w:r>
         <w:t>nternals</w:t>
       </w:r>
-      <w:bookmarkEnd w:id="26"/>
       <w:bookmarkEnd w:id="27"/>
       <w:bookmarkEnd w:id="28"/>
       <w:bookmarkEnd w:id="29"/>
+      <w:bookmarkEnd w:id="30"/>
     </w:p>
     <w:p>
       <w:pPr>
@@ -11637,8 +11639,6 @@
         </w:rPr>
         <w:t>X’ is the final value)</w:t>
       </w:r>
-      <w:bookmarkStart w:id="30" w:name="_GoBack"/>
-      <w:bookmarkEnd w:id="30"/>
     </w:p>
     <w:p>
       <w:pPr>
@@ -16878,7 +16878,23 @@
           <w:rFonts w:asciiTheme="majorHAnsi" w:hAnsiTheme="majorHAnsi" w:cstheme="majorHAnsi"/>
           <w:color w:val="FFFF00"/>
         </w:rPr>
-        <w:t xml:space="preserve"> in the BlSprite.DrawCleanup delegate</w:t>
+        <w:t xml:space="preserve"> in the </w:t>
+      </w:r>
+      <w:proofErr w:type="spellStart"/>
+      <w:r>
+        <w:rPr>
+          <w:rFonts w:asciiTheme="majorHAnsi" w:hAnsiTheme="majorHAnsi" w:cstheme="majorHAnsi"/>
+          <w:color w:val="FFFF00"/>
+        </w:rPr>
+        <w:t>BlSprite.DrawCleanup</w:t>
+      </w:r>
+      <w:proofErr w:type="spellEnd"/>
+      <w:r>
+        <w:rPr>
+          <w:rFonts w:asciiTheme="majorHAnsi" w:hAnsiTheme="majorHAnsi" w:cstheme="majorHAnsi"/>
+          <w:color w:val="FFFF00"/>
+        </w:rPr>
+        <w:t xml:space="preserve"> delegate</w:t>
       </w:r>
       <w:r>
         <w:rPr>
@@ -21190,7 +21206,7 @@
 </file>
 
 <file path=customXml/itemProps1.xml><?xml version="1.0" encoding="utf-8"?>
-<ds:datastoreItem xmlns:ds="http://schemas.openxmlformats.org/officeDocument/2006/customXml" ds:itemID="{943E1774-672C-4990-BAED-9F36820CD6B0}">
+<ds:datastoreItem xmlns:ds="http://schemas.openxmlformats.org/officeDocument/2006/customXml" ds:itemID="{00E052AD-EECF-4331-B34F-7E7C96034804}">
   <ds:schemaRefs>
     <ds:schemaRef ds:uri="http://schemas.openxmlformats.org/officeDocument/2006/bibliography"/>
   </ds:schemaRefs>

</xml_diff>

<commit_message>
Added programmatic creation of models add example 09 Added support for drawing vertex buffers (and removed support of arrays) doc updates
</commit_message>
<xml_diff>
--- a/doc/Blotch3D.docx
+++ b/doc/Blotch3D.docx
@@ -454,8 +454,6 @@
         </w:rPr>
         <w:t xml:space="preserve"> </w:t>
       </w:r>
-      <w:bookmarkStart w:id="5" w:name="_GoBack"/>
-      <w:bookmarkEnd w:id="5"/>
       <w:r>
         <w:rPr>
           <w:rFonts w:asciiTheme="majorHAnsi" w:hAnsiTheme="majorHAnsi" w:cstheme="majorHAnsi"/>
@@ -901,28 +899,7 @@
           <w:rFonts w:asciiTheme="majorHAnsi" w:hAnsiTheme="majorHAnsi" w:cstheme="majorHAnsi"/>
           <w:color w:val="FFFF00"/>
         </w:rPr>
-        <w:t xml:space="preserve">Set a </w:t>
-      </w:r>
-      <w:r>
-        <w:rPr>
-          <w:rFonts w:asciiTheme="majorHAnsi" w:hAnsiTheme="majorHAnsi" w:cstheme="majorHAnsi"/>
-          <w:color w:val="FFFF00"/>
-        </w:rPr>
-        <w:t>sprite’s</w:t>
-      </w:r>
-      <w:r>
-        <w:rPr>
-          <w:rFonts w:asciiTheme="majorHAnsi" w:hAnsiTheme="majorHAnsi" w:cstheme="majorHAnsi"/>
-          <w:color w:val="FFFF00"/>
-        </w:rPr>
-        <w:t xml:space="preserve"> material, texture, and lighting</w:t>
-      </w:r>
-      <w:r>
-        <w:rPr>
-          <w:rFonts w:asciiTheme="majorHAnsi" w:hAnsiTheme="majorHAnsi" w:cstheme="majorHAnsi"/>
-          <w:color w:val="FFFF00"/>
-        </w:rPr>
-        <w:t xml:space="preserve"> response</w:t>
+        <w:t>Programmatically create a variety of models</w:t>
       </w:r>
       <w:r>
         <w:rPr>
@@ -950,42 +927,28 @@
           <w:rFonts w:asciiTheme="majorHAnsi" w:hAnsiTheme="majorHAnsi" w:cstheme="majorHAnsi"/>
           <w:color w:val="FFFF00"/>
         </w:rPr>
-        <w:t>Show 2D and in-world (</w:t>
-      </w:r>
-      <w:r>
-        <w:rPr>
-          <w:rFonts w:asciiTheme="majorHAnsi" w:hAnsiTheme="majorHAnsi" w:cstheme="majorHAnsi"/>
-          <w:color w:val="FFFF00"/>
-        </w:rPr>
-        <w:t>as a</w:t>
-      </w:r>
-      <w:r>
-        <w:rPr>
-          <w:rFonts w:asciiTheme="majorHAnsi" w:hAnsiTheme="majorHAnsi" w:cstheme="majorHAnsi"/>
-          <w:color w:val="FFFF00"/>
-        </w:rPr>
-        <w:t xml:space="preserve"> texture) text in any font, size, color, etc. at any 2D or 3D position, </w:t>
-      </w:r>
-      <w:r>
-        <w:rPr>
-          <w:rFonts w:asciiTheme="majorHAnsi" w:hAnsiTheme="majorHAnsi" w:cstheme="majorHAnsi"/>
-          <w:color w:val="FFFF00"/>
-        </w:rPr>
-        <w:t>and</w:t>
-      </w:r>
-      <w:r>
-        <w:rPr>
-          <w:rFonts w:asciiTheme="majorHAnsi" w:hAnsiTheme="majorHAnsi" w:cstheme="majorHAnsi"/>
-          <w:color w:val="FFFF00"/>
-        </w:rPr>
-        <w:t xml:space="preserve"> make text follow a sprite</w:t>
-      </w:r>
-      <w:r>
-        <w:rPr>
-          <w:rFonts w:asciiTheme="majorHAnsi" w:hAnsiTheme="majorHAnsi" w:cstheme="majorHAnsi"/>
-          <w:color w:val="FFFF00"/>
-        </w:rPr>
-        <w:t xml:space="preserve"> in 2D or 3D</w:t>
+        <w:t xml:space="preserve">Set a </w:t>
+      </w:r>
+      <w:r>
+        <w:rPr>
+          <w:rFonts w:asciiTheme="majorHAnsi" w:hAnsiTheme="majorHAnsi" w:cstheme="majorHAnsi"/>
+          <w:color w:val="FFFF00"/>
+        </w:rPr>
+        <w:t>sprite’s</w:t>
+      </w:r>
+      <w:r>
+        <w:rPr>
+          <w:rFonts w:asciiTheme="majorHAnsi" w:hAnsiTheme="majorHAnsi" w:cstheme="majorHAnsi"/>
+          <w:color w:val="FFFF00"/>
+        </w:rPr>
+        <w:t xml:space="preserve"> material, texture, and lighting</w:t>
+      </w:r>
+      <w:r>
+        <w:rPr>
+          <w:rFonts w:asciiTheme="majorHAnsi" w:hAnsiTheme="majorHAnsi" w:cstheme="majorHAnsi"/>
+          <w:color w:val="FFFF00"/>
+        </w:rPr>
+        <w:t xml:space="preserve"> response</w:t>
       </w:r>
       <w:r>
         <w:rPr>
@@ -1013,6 +976,69 @@
           <w:rFonts w:asciiTheme="majorHAnsi" w:hAnsiTheme="majorHAnsi" w:cstheme="majorHAnsi"/>
           <w:color w:val="FFFF00"/>
         </w:rPr>
+        <w:t>Show 2D and in-world (</w:t>
+      </w:r>
+      <w:r>
+        <w:rPr>
+          <w:rFonts w:asciiTheme="majorHAnsi" w:hAnsiTheme="majorHAnsi" w:cstheme="majorHAnsi"/>
+          <w:color w:val="FFFF00"/>
+        </w:rPr>
+        <w:t>as a</w:t>
+      </w:r>
+      <w:r>
+        <w:rPr>
+          <w:rFonts w:asciiTheme="majorHAnsi" w:hAnsiTheme="majorHAnsi" w:cstheme="majorHAnsi"/>
+          <w:color w:val="FFFF00"/>
+        </w:rPr>
+        <w:t xml:space="preserve"> texture) text in any font, size, color, etc. at any 2D or 3D position, </w:t>
+      </w:r>
+      <w:r>
+        <w:rPr>
+          <w:rFonts w:asciiTheme="majorHAnsi" w:hAnsiTheme="majorHAnsi" w:cstheme="majorHAnsi"/>
+          <w:color w:val="FFFF00"/>
+        </w:rPr>
+        <w:t>and</w:t>
+      </w:r>
+      <w:r>
+        <w:rPr>
+          <w:rFonts w:asciiTheme="majorHAnsi" w:hAnsiTheme="majorHAnsi" w:cstheme="majorHAnsi"/>
+          <w:color w:val="FFFF00"/>
+        </w:rPr>
+        <w:t xml:space="preserve"> make text follow a sprite</w:t>
+      </w:r>
+      <w:r>
+        <w:rPr>
+          <w:rFonts w:asciiTheme="majorHAnsi" w:hAnsiTheme="majorHAnsi" w:cstheme="majorHAnsi"/>
+          <w:color w:val="FFFF00"/>
+        </w:rPr>
+        <w:t xml:space="preserve"> in 2D or 3D</w:t>
+      </w:r>
+      <w:r>
+        <w:rPr>
+          <w:rFonts w:asciiTheme="majorHAnsi" w:hAnsiTheme="majorHAnsi" w:cstheme="majorHAnsi"/>
+          <w:color w:val="FFFF00"/>
+        </w:rPr>
+        <w:t>.</w:t>
+      </w:r>
+    </w:p>
+    <w:p>
+      <w:pPr>
+        <w:pStyle w:val="ListParagraph"/>
+        <w:numPr>
+          <w:ilvl w:val="0"/>
+          <w:numId w:val="11"/>
+        </w:numPr>
+        <w:shd w:val="clear" w:color="auto" w:fill="000000" w:themeFill="text1"/>
+        <w:rPr>
+          <w:rFonts w:asciiTheme="majorHAnsi" w:hAnsiTheme="majorHAnsi" w:cstheme="majorHAnsi"/>
+          <w:color w:val="FFFF00"/>
+        </w:rPr>
+      </w:pPr>
+      <w:r>
+        <w:rPr>
+          <w:rFonts w:asciiTheme="majorHAnsi" w:hAnsiTheme="majorHAnsi" w:cstheme="majorHAnsi"/>
+          <w:color w:val="FFFF00"/>
+        </w:rPr>
         <w:t xml:space="preserve">Attach sprites to other sprites </w:t>
       </w:r>
       <w:r>
@@ -1216,7 +1242,16 @@
           <w:rFonts w:asciiTheme="majorHAnsi" w:hAnsiTheme="majorHAnsi" w:cstheme="majorHAnsi"/>
           <w:color w:val="FFFF00"/>
         </w:rPr>
-        <w:t xml:space="preserve"> (i.e. the sprite trees are </w:t>
+        <w:t xml:space="preserve"> (i.e. </w:t>
+      </w:r>
+      <w:bookmarkStart w:id="5" w:name="_GoBack"/>
+      <w:bookmarkEnd w:id="5"/>
+      <w:r>
+        <w:rPr>
+          <w:rFonts w:asciiTheme="majorHAnsi" w:hAnsiTheme="majorHAnsi" w:cstheme="majorHAnsi"/>
+          <w:color w:val="FFFF00"/>
+        </w:rPr>
+        <w:t xml:space="preserve">the sprite trees are </w:t>
       </w:r>
       <w:r>
         <w:rPr>
@@ -21206,7 +21241,7 @@
 </file>
 
 <file path=customXml/itemProps1.xml><?xml version="1.0" encoding="utf-8"?>
-<ds:datastoreItem xmlns:ds="http://schemas.openxmlformats.org/officeDocument/2006/customXml" ds:itemID="{00E052AD-EECF-4331-B34F-7E7C96034804}">
+<ds:datastoreItem xmlns:ds="http://schemas.openxmlformats.org/officeDocument/2006/customXml" ds:itemID="{95D46531-05C3-49EE-84A8-459932B8F317}">
   <ds:schemaRefs>
     <ds:schemaRef ds:uri="http://schemas.openxmlformats.org/officeDocument/2006/bibliography"/>
   </ds:schemaRefs>

</xml_diff>

<commit_message>
added matrix for creating cylindroids doc updates
</commit_message>
<xml_diff>
--- a/doc/Blotch3D.docx
+++ b/doc/Blotch3D.docx
@@ -2210,7 +2210,21 @@
           <w:rFonts w:asciiTheme="majorHAnsi" w:hAnsiTheme="majorHAnsi" w:cstheme="majorHAnsi"/>
           <w:color w:val="FFFF00"/>
         </w:rPr>
-        <w:t xml:space="preserve"> only)</w:t>
+        <w:t xml:space="preserve"> only</w:t>
+      </w:r>
+      <w:r>
+        <w:rPr>
+          <w:rFonts w:asciiTheme="majorHAnsi" w:hAnsiTheme="majorHAnsi" w:cstheme="majorHAnsi"/>
+          <w:color w:val="FFFF00"/>
+        </w:rPr>
+        <w:t>, and see the description before using</w:t>
+      </w:r>
+      <w:r>
+        <w:rPr>
+          <w:rFonts w:asciiTheme="majorHAnsi" w:hAnsiTheme="majorHAnsi" w:cstheme="majorHAnsi"/>
+          <w:color w:val="FFFF00"/>
+        </w:rPr>
+        <w:t>)</w:t>
       </w:r>
       <w:r>
         <w:rPr>
@@ -2307,7 +2321,7 @@
           <w:rFonts w:asciiTheme="majorHAnsi" w:hAnsiTheme="majorHAnsi" w:cstheme="majorHAnsi"/>
           <w:color w:val="FFFF00"/>
         </w:rPr>
-        <w:t>Define ambient lighting, and up to three point</w:t>
+        <w:t>Define ambient lighting and up to three point</w:t>
       </w:r>
       <w:r>
         <w:rPr>
@@ -2328,7 +2342,78 @@
           <w:rFonts w:asciiTheme="majorHAnsi" w:hAnsiTheme="majorHAnsi" w:cstheme="majorHAnsi"/>
           <w:color w:val="FFFF00"/>
         </w:rPr>
-        <w:t>. (More lights can be defined if a custom shader is used.)</w:t>
+        <w:t>.</w:t>
+      </w:r>
+    </w:p>
+    <w:p>
+      <w:pPr>
+        <w:pStyle w:val="ListParagraph"/>
+        <w:numPr>
+          <w:ilvl w:val="0"/>
+          <w:numId w:val="11"/>
+        </w:numPr>
+        <w:autoSpaceDE w:val="0"/>
+        <w:autoSpaceDN w:val="0"/>
+        <w:adjustRightInd w:val="0"/>
+        <w:spacing w:after="0" w:line="240" w:lineRule="auto"/>
+        <w:rPr>
+          <w:rFonts w:asciiTheme="majorHAnsi" w:hAnsiTheme="majorHAnsi" w:cstheme="majorHAnsi"/>
+          <w:color w:val="FFFF00"/>
+        </w:rPr>
+      </w:pPr>
+      <w:r>
+        <w:rPr>
+          <w:rFonts w:asciiTheme="majorHAnsi" w:hAnsiTheme="majorHAnsi" w:cstheme="majorHAnsi"/>
+          <w:color w:val="FFFF00"/>
+        </w:rPr>
+        <w:t>Several s</w:t>
+      </w:r>
+      <w:r>
+        <w:rPr>
+          <w:rFonts w:asciiTheme="majorHAnsi" w:hAnsiTheme="majorHAnsi" w:cstheme="majorHAnsi"/>
+          <w:color w:val="FFFF00"/>
+        </w:rPr>
+        <w:t>hader</w:t>
+      </w:r>
+      <w:r>
+        <w:rPr>
+          <w:rFonts w:asciiTheme="majorHAnsi" w:hAnsiTheme="majorHAnsi" w:cstheme="majorHAnsi"/>
+          <w:color w:val="FFFF00"/>
+        </w:rPr>
+        <w:t>s are provided to support texture transforms, alpha textures with lighting, etc.</w:t>
+      </w:r>
+    </w:p>
+    <w:p>
+      <w:pPr>
+        <w:pStyle w:val="ListParagraph"/>
+        <w:numPr>
+          <w:ilvl w:val="0"/>
+          <w:numId w:val="11"/>
+        </w:numPr>
+        <w:autoSpaceDE w:val="0"/>
+        <w:autoSpaceDN w:val="0"/>
+        <w:adjustRightInd w:val="0"/>
+        <w:spacing w:after="0" w:line="240" w:lineRule="auto"/>
+        <w:rPr>
+          <w:rFonts w:asciiTheme="majorHAnsi" w:hAnsiTheme="majorHAnsi" w:cstheme="majorHAnsi"/>
+          <w:color w:val="FFFF00"/>
+        </w:rPr>
+      </w:pPr>
+      <w:r>
+        <w:rPr>
+          <w:rFonts w:asciiTheme="majorHAnsi" w:hAnsiTheme="majorHAnsi" w:cstheme="majorHAnsi"/>
+          <w:color w:val="FFFF00"/>
+        </w:rPr>
+        <w:t xml:space="preserve">Easily </w:t>
+      </w:r>
+      <w:bookmarkStart w:id="6" w:name="_GoBack"/>
+      <w:bookmarkEnd w:id="6"/>
+      <w:r>
+        <w:rPr>
+          <w:rFonts w:asciiTheme="majorHAnsi" w:hAnsiTheme="majorHAnsi" w:cstheme="majorHAnsi"/>
+          <w:color w:val="FFFF00"/>
+        </w:rPr>
+        <w:t>write your own custom shaders using the provided shader code as a template.</w:t>
       </w:r>
     </w:p>
     <w:p>
@@ -2837,14 +2922,14 @@
           <w:color w:val="FFFF00"/>
         </w:rPr>
       </w:pPr>
-      <w:bookmarkStart w:id="6" w:name="_Creating_a_3D"/>
-      <w:bookmarkStart w:id="7" w:name="_Creating_and_using"/>
-      <w:bookmarkStart w:id="8" w:name="_Developing_with_Blotch3D"/>
-      <w:bookmarkStart w:id="9" w:name="_Toc516117026"/>
-      <w:bookmarkStart w:id="10" w:name="_Toc517055696"/>
-      <w:bookmarkEnd w:id="6"/>
+      <w:bookmarkStart w:id="7" w:name="_Creating_a_3D"/>
+      <w:bookmarkStart w:id="8" w:name="_Creating_and_using"/>
+      <w:bookmarkStart w:id="9" w:name="_Developing_with_Blotch3D"/>
+      <w:bookmarkStart w:id="10" w:name="_Toc516117026"/>
+      <w:bookmarkStart w:id="11" w:name="_Toc517055696"/>
       <w:bookmarkEnd w:id="7"/>
       <w:bookmarkEnd w:id="8"/>
+      <w:bookmarkEnd w:id="9"/>
       <w:r>
         <w:rPr>
           <w:rFonts w:asciiTheme="majorHAnsi" w:hAnsiTheme="majorHAnsi" w:cstheme="majorHAnsi"/>
@@ -2895,8 +2980,8 @@
         <w:t>. See below for details and work-arounds.</w:t>
       </w:r>
     </w:p>
-    <w:bookmarkEnd w:id="9"/>
     <w:bookmarkEnd w:id="10"/>
+    <w:bookmarkEnd w:id="11"/>
     <w:p>
       <w:pPr>
         <w:shd w:val="clear" w:color="auto" w:fill="000000" w:themeFill="text1"/>
@@ -3207,8 +3292,8 @@
       <w:pPr>
         <w:pStyle w:val="Heading1"/>
       </w:pPr>
-      <w:bookmarkStart w:id="11" w:name="_Creating_a_new"/>
-      <w:bookmarkEnd w:id="11"/>
+      <w:bookmarkStart w:id="12" w:name="_Creating_a_new"/>
+      <w:bookmarkEnd w:id="12"/>
       <w:r>
         <w:t>Creating a new project</w:t>
       </w:r>
@@ -3814,13 +3899,13 @@
       <w:pPr>
         <w:pStyle w:val="Heading1"/>
       </w:pPr>
-      <w:bookmarkStart w:id="12" w:name="_Development"/>
-      <w:bookmarkStart w:id="13" w:name="_Toc519659705"/>
-      <w:bookmarkEnd w:id="12"/>
+      <w:bookmarkStart w:id="13" w:name="_Development"/>
+      <w:bookmarkStart w:id="14" w:name="_Toc519659705"/>
+      <w:bookmarkEnd w:id="13"/>
       <w:r>
         <w:t>Development</w:t>
       </w:r>
-      <w:bookmarkEnd w:id="13"/>
+      <w:bookmarkEnd w:id="14"/>
       <w:r>
         <w:t xml:space="preserve"> overview</w:t>
       </w:r>
@@ -6162,14 +6247,14 @@
       <w:pPr>
         <w:pStyle w:val="Heading1"/>
       </w:pPr>
-      <w:bookmarkStart w:id="14" w:name="_Making_3D_models"/>
-      <w:bookmarkStart w:id="15" w:name="_Making_and_using"/>
-      <w:bookmarkStart w:id="16" w:name="_Toc516117027"/>
-      <w:bookmarkStart w:id="17" w:name="_Toc517055697"/>
-      <w:bookmarkStart w:id="18" w:name="_Toc517334343"/>
-      <w:bookmarkStart w:id="19" w:name="_Toc519659706"/>
-      <w:bookmarkEnd w:id="14"/>
+      <w:bookmarkStart w:id="15" w:name="_Making_3D_models"/>
+      <w:bookmarkStart w:id="16" w:name="_Making_and_using"/>
+      <w:bookmarkStart w:id="17" w:name="_Toc516117027"/>
+      <w:bookmarkStart w:id="18" w:name="_Toc517055697"/>
+      <w:bookmarkStart w:id="19" w:name="_Toc517334343"/>
+      <w:bookmarkStart w:id="20" w:name="_Toc519659706"/>
       <w:bookmarkEnd w:id="15"/>
+      <w:bookmarkEnd w:id="16"/>
       <w:r>
         <w:t xml:space="preserve">Making </w:t>
       </w:r>
@@ -6179,10 +6264,10 @@
       <w:r>
         <w:t xml:space="preserve">3D </w:t>
       </w:r>
-      <w:bookmarkEnd w:id="16"/>
       <w:bookmarkEnd w:id="17"/>
       <w:bookmarkEnd w:id="18"/>
       <w:bookmarkEnd w:id="19"/>
+      <w:bookmarkEnd w:id="20"/>
       <w:r>
         <w:t>models</w:t>
       </w:r>
@@ -6916,8 +7001,8 @@
       <w:pPr>
         <w:pStyle w:val="Heading1"/>
       </w:pPr>
-      <w:bookmarkStart w:id="20" w:name="_Custom_effects"/>
-      <w:bookmarkEnd w:id="20"/>
+      <w:bookmarkStart w:id="21" w:name="_Custom_effects"/>
+      <w:bookmarkEnd w:id="21"/>
       <w:r>
         <w:t>Custom effects</w:t>
       </w:r>
@@ -10997,13 +11082,13 @@
       <w:pPr>
         <w:pStyle w:val="Heading1"/>
       </w:pPr>
-      <w:bookmarkStart w:id="21" w:name="_Introduction_to_Matrices"/>
-      <w:bookmarkStart w:id="22" w:name="_Dynamically_changing_a"/>
-      <w:bookmarkStart w:id="23" w:name="_Toc517055698"/>
-      <w:bookmarkStart w:id="24" w:name="_Toc517334344"/>
-      <w:bookmarkStart w:id="25" w:name="_Toc519659707"/>
-      <w:bookmarkEnd w:id="21"/>
+      <w:bookmarkStart w:id="22" w:name="_Introduction_to_Matrices"/>
+      <w:bookmarkStart w:id="23" w:name="_Dynamically_changing_a"/>
+      <w:bookmarkStart w:id="24" w:name="_Toc517055698"/>
+      <w:bookmarkStart w:id="25" w:name="_Toc517334344"/>
+      <w:bookmarkStart w:id="26" w:name="_Toc519659707"/>
       <w:bookmarkEnd w:id="22"/>
+      <w:bookmarkEnd w:id="23"/>
       <w:r>
         <w:t xml:space="preserve">Setting and </w:t>
       </w:r>
@@ -11025,9 +11110,9 @@
       <w:r>
         <w:t xml:space="preserve"> and position</w:t>
       </w:r>
-      <w:bookmarkEnd w:id="23"/>
       <w:bookmarkEnd w:id="24"/>
       <w:bookmarkEnd w:id="25"/>
+      <w:bookmarkEnd w:id="26"/>
     </w:p>
     <w:p>
       <w:pPr>
@@ -11631,22 +11716,22 @@
       <w:pPr>
         <w:pStyle w:val="Heading1"/>
       </w:pPr>
-      <w:bookmarkStart w:id="26" w:name="_Matrix_internals"/>
-      <w:bookmarkStart w:id="27" w:name="_Toc516117029"/>
-      <w:bookmarkStart w:id="28" w:name="_Toc517055699"/>
-      <w:bookmarkStart w:id="29" w:name="_Toc517334345"/>
-      <w:bookmarkStart w:id="30" w:name="_Toc519659708"/>
-      <w:bookmarkEnd w:id="26"/>
+      <w:bookmarkStart w:id="27" w:name="_Matrix_internals"/>
+      <w:bookmarkStart w:id="28" w:name="_Toc516117029"/>
+      <w:bookmarkStart w:id="29" w:name="_Toc517055699"/>
+      <w:bookmarkStart w:id="30" w:name="_Toc517334345"/>
+      <w:bookmarkStart w:id="31" w:name="_Toc519659708"/>
+      <w:bookmarkEnd w:id="27"/>
       <w:r>
         <w:t>Matrix i</w:t>
       </w:r>
       <w:r>
         <w:t>nternals</w:t>
       </w:r>
-      <w:bookmarkEnd w:id="27"/>
       <w:bookmarkEnd w:id="28"/>
       <w:bookmarkEnd w:id="29"/>
       <w:bookmarkEnd w:id="30"/>
+      <w:bookmarkEnd w:id="31"/>
     </w:p>
     <w:p>
       <w:pPr>
@@ -15590,17 +15675,17 @@
           <w:szCs w:val="22"/>
         </w:rPr>
       </w:pPr>
-      <w:bookmarkStart w:id="31" w:name="_Toc516117030"/>
-      <w:bookmarkStart w:id="32" w:name="_Toc517055700"/>
-      <w:bookmarkStart w:id="33" w:name="_Toc517334346"/>
-      <w:bookmarkStart w:id="34" w:name="_Toc519659709"/>
+      <w:bookmarkStart w:id="32" w:name="_Toc516117030"/>
+      <w:bookmarkStart w:id="33" w:name="_Toc517055700"/>
+      <w:bookmarkStart w:id="34" w:name="_Toc517334346"/>
+      <w:bookmarkStart w:id="35" w:name="_Toc519659709"/>
       <w:r>
         <w:t>A Short Glossary of 3D Graphics Terms</w:t>
       </w:r>
-      <w:bookmarkEnd w:id="31"/>
       <w:bookmarkEnd w:id="32"/>
       <w:bookmarkEnd w:id="33"/>
       <w:bookmarkEnd w:id="34"/>
+      <w:bookmarkEnd w:id="35"/>
     </w:p>
     <w:p>
       <w:pPr>
@@ -16210,21 +16295,7 @@
           <w:rFonts w:asciiTheme="majorHAnsi" w:hAnsiTheme="majorHAnsi" w:cstheme="majorHAnsi"/>
           <w:color w:val="FFFF00"/>
         </w:rPr>
-        <w:t>xtends forward from the origin</w:t>
-      </w:r>
-      <w:r>
-        <w:rPr>
-          <w:rFonts w:asciiTheme="majorHAnsi" w:hAnsiTheme="majorHAnsi" w:cstheme="majorHAnsi"/>
-          <w:color w:val="FFFF00"/>
-        </w:rPr>
-        <w:t xml:space="preserve"> in an untransformed coordinate system</w:t>
-      </w:r>
-      <w:r>
-        <w:rPr>
-          <w:rFonts w:asciiTheme="majorHAnsi" w:hAnsiTheme="majorHAnsi" w:cstheme="majorHAnsi"/>
-          <w:color w:val="FFFF00"/>
-        </w:rPr>
-        <w:t>.</w:t>
+        <w:t>xtends forward from the origin in an untransformed coordinate system.</w:t>
       </w:r>
     </w:p>
     <w:p>
@@ -16281,21 +16352,7 @@
           <w:rFonts w:asciiTheme="majorHAnsi" w:hAnsiTheme="majorHAnsi" w:cstheme="majorHAnsi"/>
           <w:color w:val="FFFF00"/>
         </w:rPr>
-        <w:t>hat extends up from the origin</w:t>
-      </w:r>
-      <w:r>
-        <w:rPr>
-          <w:rFonts w:asciiTheme="majorHAnsi" w:hAnsiTheme="majorHAnsi" w:cstheme="majorHAnsi"/>
-          <w:color w:val="FFFF00"/>
-        </w:rPr>
-        <w:t xml:space="preserve"> in an untransformed coordinate system</w:t>
-      </w:r>
-      <w:r>
-        <w:rPr>
-          <w:rFonts w:asciiTheme="majorHAnsi" w:hAnsiTheme="majorHAnsi" w:cstheme="majorHAnsi"/>
-          <w:color w:val="FFFF00"/>
-        </w:rPr>
-        <w:t>.</w:t>
+        <w:t>hat extends up from the origin in an untransformed coordinate system.</w:t>
       </w:r>
     </w:p>
     <w:p>
@@ -17855,11 +17912,11 @@
       <w:pPr>
         <w:pStyle w:val="Heading1"/>
       </w:pPr>
-      <w:bookmarkStart w:id="35" w:name="_Toc519659710"/>
+      <w:bookmarkStart w:id="36" w:name="_Toc519659710"/>
       <w:r>
         <w:t>Troubleshooting</w:t>
       </w:r>
-      <w:bookmarkEnd w:id="35"/>
+      <w:bookmarkEnd w:id="36"/>
     </w:p>
     <w:p>
       <w:pPr>
@@ -18315,16 +18372,7 @@
           <w:rFonts w:asciiTheme="majorHAnsi" w:hAnsiTheme="majorHAnsi" w:cstheme="majorHAnsi"/>
           <w:color w:val="FFFF00"/>
         </w:rPr>
-        <w:t xml:space="preserve"> Try setting the scale to a very small number, rather than zero</w:t>
-      </w:r>
-      <w:bookmarkStart w:id="36" w:name="_GoBack"/>
-      <w:bookmarkEnd w:id="36"/>
-      <w:r>
-        <w:rPr>
-          <w:rFonts w:asciiTheme="majorHAnsi" w:hAnsiTheme="majorHAnsi" w:cstheme="majorHAnsi"/>
-          <w:color w:val="FFFF00"/>
-        </w:rPr>
-        <w:t>.</w:t>
+        <w:t xml:space="preserve"> Try setting the scale to a very small number, rather than zero.</w:t>
       </w:r>
     </w:p>
     <w:p>
@@ -22581,7 +22629,7 @@
 </file>
 
 <file path=customXml/itemProps1.xml><?xml version="1.0" encoding="utf-8"?>
-<ds:datastoreItem xmlns:ds="http://schemas.openxmlformats.org/officeDocument/2006/customXml" ds:itemID="{44FD0BBB-CBC2-4EDC-AD48-04E795B407B3}">
+<ds:datastoreItem xmlns:ds="http://schemas.openxmlformats.org/officeDocument/2006/customXml" ds:itemID="{5B48063C-7CB4-46AA-8D2B-E06E4A9AAE5F}">
   <ds:schemaRefs>
     <ds:schemaRef ds:uri="http://schemas.openxmlformats.org/officeDocument/2006/bibliography"/>
   </ds:schemaRefs>

</xml_diff>

<commit_message>
bugfix: altering the list of subsprites from within a BlSprite FrameProc delegate, caused a crash refactored BlBasicEffectCliColor shader
</commit_message>
<xml_diff>
--- a/doc/Blotch3D.docx
+++ b/doc/Blotch3D.docx
@@ -7131,7 +7131,28 @@
           <w:rFonts w:asciiTheme="majorHAnsi" w:hAnsiTheme="majorHAnsi" w:cstheme="majorHAnsi"/>
           <w:color w:val="FFFF00"/>
         </w:rPr>
-        <w:t xml:space="preserve">shader source and the compiled shader files are in the Blotch3D Content/Effects folder. </w:t>
+        <w:t xml:space="preserve">shader source and the compiled shader files </w:t>
+      </w:r>
+      <w:r>
+        <w:rPr>
+          <w:rFonts w:asciiTheme="majorHAnsi" w:hAnsiTheme="majorHAnsi" w:cstheme="majorHAnsi"/>
+          <w:color w:val="FFFF00"/>
+        </w:rPr>
+        <w:t xml:space="preserve">for DirectX and OpenGL </w:t>
+      </w:r>
+      <w:r>
+        <w:rPr>
+          <w:rFonts w:asciiTheme="majorHAnsi" w:hAnsiTheme="majorHAnsi" w:cstheme="majorHAnsi"/>
+          <w:color w:val="FFFF00"/>
+        </w:rPr>
+        <w:t xml:space="preserve">are in the Blotch3D Content/Effects folder. </w:t>
+      </w:r>
+      <w:r>
+        <w:rPr>
+          <w:rFonts w:asciiTheme="majorHAnsi" w:hAnsiTheme="majorHAnsi" w:cstheme="majorHAnsi"/>
+          <w:color w:val="FFFF00"/>
+        </w:rPr>
+        <w:t xml:space="preserve">See below for compiling for different platforms. </w:t>
       </w:r>
       <w:r>
         <w:rPr>
@@ -8275,7 +8296,21 @@
           <w:rFonts w:asciiTheme="majorHAnsi" w:hAnsiTheme="majorHAnsi" w:cstheme="majorHAnsi"/>
           <w:color w:val="FFFF00"/>
         </w:rPr>
-        <w:t xml:space="preserve"> with a few lines added. If for some reason you want to recompile the </w:t>
+        <w:t xml:space="preserve"> with a few lines added. </w:t>
+      </w:r>
+      <w:r>
+        <w:rPr>
+          <w:rFonts w:asciiTheme="majorHAnsi" w:hAnsiTheme="majorHAnsi" w:cstheme="majorHAnsi"/>
+          <w:color w:val="FFFF00"/>
+        </w:rPr>
+        <w:t>To</w:t>
+      </w:r>
+      <w:r>
+        <w:rPr>
+          <w:rFonts w:asciiTheme="majorHAnsi" w:hAnsiTheme="majorHAnsi" w:cstheme="majorHAnsi"/>
+          <w:color w:val="FFFF00"/>
+        </w:rPr>
+        <w:t xml:space="preserve"> compile the </w:t>
       </w:r>
       <w:r>
         <w:rPr>
@@ -8289,276 +8324,42 @@
           <w:rFonts w:asciiTheme="majorHAnsi" w:hAnsiTheme="majorHAnsi" w:cstheme="majorHAnsi"/>
           <w:color w:val="FFFF00"/>
         </w:rPr>
-        <w:t xml:space="preserve">s, use the “make_effects.bat” file in the Blotch3D source folder to build them. But first be sure to add the path to 2MGFX.exe to the ‘path’ environment variable. </w:t>
-      </w:r>
-      <w:r>
-        <w:rPr>
-          <w:rFonts w:asciiTheme="majorHAnsi" w:hAnsiTheme="majorHAnsi" w:cstheme="majorHAnsi"/>
-          <w:color w:val="FFFF00"/>
-        </w:rPr>
-        <w:t>Typically,</w:t>
-      </w:r>
-      <w:r>
-        <w:rPr>
-          <w:rFonts w:asciiTheme="majorHAnsi" w:hAnsiTheme="majorHAnsi" w:cstheme="majorHAnsi"/>
-          <w:color w:val="FFFF00"/>
-        </w:rPr>
-        <w:t xml:space="preserve"> the path is something like “</w:t>
-      </w:r>
-      <w:r>
-        <w:rPr>
-          <w:rFonts w:asciiTheme="majorHAnsi" w:hAnsiTheme="majorHAnsi" w:cstheme="majorHAnsi"/>
-          <w:color w:val="FFFF00"/>
-        </w:rPr>
-        <w:t>\Program Files (x</w:t>
-      </w:r>
-      <w:proofErr w:type="gramStart"/>
-      <w:r>
-        <w:rPr>
-          <w:rFonts w:asciiTheme="majorHAnsi" w:hAnsiTheme="majorHAnsi" w:cstheme="majorHAnsi"/>
-          <w:color w:val="FFFF00"/>
-        </w:rPr>
-        <w:t>86)\</w:t>
-      </w:r>
-      <w:proofErr w:type="spellStart"/>
-      <w:r>
-        <w:rPr>
-          <w:rFonts w:asciiTheme="majorHAnsi" w:hAnsiTheme="majorHAnsi" w:cstheme="majorHAnsi"/>
-          <w:color w:val="FFFF00"/>
-        </w:rPr>
-        <w:t>MSBuild</w:t>
-      </w:r>
-      <w:proofErr w:type="spellEnd"/>
-      <w:r>
-        <w:rPr>
-          <w:rFonts w:asciiTheme="majorHAnsi" w:hAnsiTheme="majorHAnsi" w:cstheme="majorHAnsi"/>
-          <w:color w:val="FFFF00"/>
-        </w:rPr>
-        <w:t>\MonoGame\v3.0\Tools</w:t>
-      </w:r>
-      <w:proofErr w:type="gramEnd"/>
-      <w:r>
-        <w:rPr>
-          <w:rFonts w:asciiTheme="majorHAnsi" w:hAnsiTheme="majorHAnsi" w:cstheme="majorHAnsi"/>
-          <w:color w:val="FFFF00"/>
-        </w:rPr>
-        <w:t>”.</w:t>
-      </w:r>
-    </w:p>
-    <w:p>
-      <w:pPr>
-        <w:autoSpaceDE w:val="0"/>
-        <w:autoSpaceDN w:val="0"/>
-        <w:adjustRightInd w:val="0"/>
-        <w:spacing w:after="0" w:line="240" w:lineRule="auto"/>
-        <w:rPr>
-          <w:rFonts w:asciiTheme="majorHAnsi" w:hAnsiTheme="majorHAnsi" w:cstheme="majorHAnsi"/>
-          <w:color w:val="FFFF00"/>
-        </w:rPr>
-      </w:pPr>
-    </w:p>
-    <w:p>
-      <w:pPr>
-        <w:autoSpaceDE w:val="0"/>
-        <w:autoSpaceDN w:val="0"/>
-        <w:adjustRightInd w:val="0"/>
-        <w:spacing w:after="0" w:line="240" w:lineRule="auto"/>
-        <w:rPr>
-          <w:rFonts w:asciiTheme="majorHAnsi" w:hAnsiTheme="majorHAnsi" w:cstheme="majorHAnsi"/>
-          <w:color w:val="FFFF00"/>
-        </w:rPr>
-      </w:pPr>
-      <w:r>
-        <w:rPr>
-          <w:rFonts w:asciiTheme="majorHAnsi" w:hAnsiTheme="majorHAnsi" w:cstheme="majorHAnsi"/>
-          <w:color w:val="FFFF00"/>
-        </w:rPr>
-        <w:t xml:space="preserve">You can create your own shader files that are based on </w:t>
-      </w:r>
-      <w:proofErr w:type="spellStart"/>
-      <w:r>
-        <w:rPr>
-          <w:rFonts w:asciiTheme="majorHAnsi" w:hAnsiTheme="majorHAnsi" w:cstheme="majorHAnsi"/>
-          <w:color w:val="FFFF00"/>
-        </w:rPr>
-        <w:t>BlBasicEffect</w:t>
-      </w:r>
-      <w:proofErr w:type="spellEnd"/>
-      <w:r>
-        <w:rPr>
-          <w:rFonts w:asciiTheme="majorHAnsi" w:hAnsiTheme="majorHAnsi" w:cstheme="majorHAnsi"/>
-          <w:color w:val="FFFF00"/>
-        </w:rPr>
-        <w:t xml:space="preserve"> and </w:t>
-      </w:r>
-      <w:r>
-        <w:rPr>
-          <w:rFonts w:asciiTheme="majorHAnsi" w:hAnsiTheme="majorHAnsi" w:cstheme="majorHAnsi"/>
-          <w:color w:val="FFFF00"/>
-        </w:rPr>
-        <w:t xml:space="preserve">compile and </w:t>
-      </w:r>
-      <w:r>
-        <w:rPr>
-          <w:rFonts w:asciiTheme="majorHAnsi" w:hAnsiTheme="majorHAnsi" w:cstheme="majorHAnsi"/>
-          <w:color w:val="FFFF00"/>
-        </w:rPr>
-        <w:t xml:space="preserve">load it as shown </w:t>
-      </w:r>
-      <w:r>
-        <w:rPr>
-          <w:rFonts w:asciiTheme="majorHAnsi" w:hAnsiTheme="majorHAnsi" w:cstheme="majorHAnsi"/>
-          <w:color w:val="FFFF00"/>
-        </w:rPr>
-        <w:t>above</w:t>
-      </w:r>
-      <w:r>
-        <w:rPr>
-          <w:rFonts w:asciiTheme="majorHAnsi" w:hAnsiTheme="majorHAnsi" w:cstheme="majorHAnsi"/>
-          <w:color w:val="FFFF00"/>
-        </w:rPr>
-        <w:t xml:space="preserve">. Just be sure it is based on the original HLSL code for </w:t>
-      </w:r>
-      <w:proofErr w:type="spellStart"/>
-      <w:r>
-        <w:rPr>
-          <w:rFonts w:asciiTheme="majorHAnsi" w:hAnsiTheme="majorHAnsi" w:cstheme="majorHAnsi"/>
-          <w:color w:val="FFFF00"/>
-        </w:rPr>
-        <w:t>BasicEffect</w:t>
-      </w:r>
-      <w:proofErr w:type="spellEnd"/>
-      <w:r>
-        <w:rPr>
-          <w:rFonts w:asciiTheme="majorHAnsi" w:hAnsiTheme="majorHAnsi" w:cstheme="majorHAnsi"/>
-          <w:color w:val="FFFF00"/>
-        </w:rPr>
-        <w:t xml:space="preserve"> or one of the provided custom shaders</w:t>
-      </w:r>
-      <w:r>
-        <w:rPr>
-          <w:rFonts w:asciiTheme="majorHAnsi" w:hAnsiTheme="majorHAnsi" w:cstheme="majorHAnsi"/>
-          <w:color w:val="FFFF00"/>
-        </w:rPr>
-        <w:t>.</w:t>
-      </w:r>
-    </w:p>
-    <w:p>
-      <w:pPr>
-        <w:autoSpaceDE w:val="0"/>
-        <w:autoSpaceDN w:val="0"/>
-        <w:adjustRightInd w:val="0"/>
-        <w:spacing w:after="0" w:line="240" w:lineRule="auto"/>
-        <w:rPr>
-          <w:rFonts w:asciiTheme="majorHAnsi" w:hAnsiTheme="majorHAnsi" w:cstheme="majorHAnsi"/>
-          <w:color w:val="FFFF00"/>
-        </w:rPr>
-      </w:pPr>
-    </w:p>
-    <w:p>
-      <w:pPr>
-        <w:autoSpaceDE w:val="0"/>
-        <w:autoSpaceDN w:val="0"/>
-        <w:adjustRightInd w:val="0"/>
-        <w:spacing w:after="0" w:line="240" w:lineRule="auto"/>
-        <w:rPr>
-          <w:rFonts w:asciiTheme="majorHAnsi" w:hAnsiTheme="majorHAnsi" w:cstheme="majorHAnsi"/>
-          <w:color w:val="FFFF00"/>
-        </w:rPr>
-      </w:pPr>
-      <w:r>
-        <w:rPr>
-          <w:rFonts w:asciiTheme="majorHAnsi" w:hAnsiTheme="majorHAnsi" w:cstheme="majorHAnsi"/>
-          <w:color w:val="FFFF00"/>
-        </w:rPr>
-        <w:t>Documentation for individua</w:t>
-      </w:r>
-      <w:r>
-        <w:rPr>
-          <w:rFonts w:asciiTheme="majorHAnsi" w:hAnsiTheme="majorHAnsi" w:cstheme="majorHAnsi"/>
-          <w:color w:val="FFFF00"/>
-        </w:rPr>
-        <w:t>l</w:t>
-      </w:r>
-      <w:r>
-        <w:rPr>
-          <w:rFonts w:asciiTheme="majorHAnsi" w:hAnsiTheme="majorHAnsi" w:cstheme="majorHAnsi"/>
-          <w:color w:val="FFFF00"/>
-        </w:rPr>
-        <w:t xml:space="preserve"> custom shaders follow.</w:t>
-      </w:r>
-    </w:p>
-    <w:p>
-      <w:pPr>
-        <w:pStyle w:val="Heading1"/>
-      </w:pPr>
-      <w:r>
-        <w:t>Translucency</w:t>
-      </w:r>
-      <w:r>
-        <w:t xml:space="preserve"> with the </w:t>
-      </w:r>
-      <w:proofErr w:type="spellStart"/>
-      <w:r>
-        <w:t>BlBasicEffectAlphaTest</w:t>
-      </w:r>
-      <w:proofErr w:type="spellEnd"/>
-      <w:r>
-        <w:t xml:space="preserve"> shader</w:t>
-      </w:r>
-    </w:p>
-    <w:p>
-      <w:pPr>
-        <w:autoSpaceDE w:val="0"/>
-        <w:autoSpaceDN w:val="0"/>
-        <w:adjustRightInd w:val="0"/>
-        <w:spacing w:after="0" w:line="240" w:lineRule="auto"/>
-        <w:rPr>
-          <w:rFonts w:asciiTheme="majorHAnsi" w:hAnsiTheme="majorHAnsi" w:cstheme="majorHAnsi"/>
-          <w:color w:val="FFFF00"/>
-        </w:rPr>
-      </w:pPr>
-      <w:r>
-        <w:rPr>
-          <w:rFonts w:asciiTheme="majorHAnsi" w:hAnsiTheme="majorHAnsi" w:cstheme="majorHAnsi"/>
-          <w:color w:val="FFFF00"/>
-        </w:rPr>
-        <w:t>Each pixel of a texture has a red, a green, a blue intensity value</w:t>
-      </w:r>
-      <w:r>
-        <w:rPr>
-          <w:rFonts w:asciiTheme="majorHAnsi" w:hAnsiTheme="majorHAnsi" w:cstheme="majorHAnsi"/>
-          <w:color w:val="FFFF00"/>
-        </w:rPr>
-        <w:t xml:space="preserve">. Some textures also have </w:t>
-      </w:r>
-      <w:r>
-        <w:rPr>
-          <w:rFonts w:asciiTheme="majorHAnsi" w:hAnsiTheme="majorHAnsi" w:cstheme="majorHAnsi"/>
-          <w:color w:val="FFFF00"/>
-        </w:rPr>
-        <w:t xml:space="preserve">an </w:t>
-      </w:r>
-      <w:r>
-        <w:rPr>
-          <w:rFonts w:asciiTheme="majorHAnsi" w:hAnsiTheme="majorHAnsi" w:cstheme="majorHAnsi"/>
-          <w:color w:val="FFFF00"/>
-        </w:rPr>
-        <w:t xml:space="preserve">“alpha” value </w:t>
-      </w:r>
-      <w:r>
-        <w:rPr>
-          <w:rFonts w:asciiTheme="majorHAnsi" w:hAnsiTheme="majorHAnsi" w:cstheme="majorHAnsi"/>
-          <w:color w:val="FFFF00"/>
-        </w:rPr>
-        <w:t>for each pixel</w:t>
-      </w:r>
-      <w:r>
-        <w:rPr>
-          <w:rFonts w:asciiTheme="majorHAnsi" w:hAnsiTheme="majorHAnsi" w:cstheme="majorHAnsi"/>
-          <w:color w:val="FFFF00"/>
-        </w:rPr>
-        <w:t>,</w:t>
+        <w:t>s</w:t>
+      </w:r>
+      <w:r>
+        <w:rPr>
+          <w:rFonts w:asciiTheme="majorHAnsi" w:hAnsiTheme="majorHAnsi" w:cstheme="majorHAnsi"/>
+          <w:color w:val="FFFF00"/>
+        </w:rPr>
+        <w:t xml:space="preserve"> (for example, because the target platform uses something other than DirectX or OpenGL)</w:t>
+      </w:r>
+      <w:r>
+        <w:rPr>
+          <w:rFonts w:asciiTheme="majorHAnsi" w:hAnsiTheme="majorHAnsi" w:cstheme="majorHAnsi"/>
+          <w:color w:val="FFFF00"/>
+        </w:rPr>
+        <w:t xml:space="preserve">, </w:t>
+      </w:r>
+      <w:r>
+        <w:rPr>
+          <w:rFonts w:asciiTheme="majorHAnsi" w:hAnsiTheme="majorHAnsi" w:cstheme="majorHAnsi"/>
+          <w:color w:val="FFFF00"/>
+        </w:rPr>
+        <w:t>edit</w:t>
+      </w:r>
+      <w:r>
+        <w:rPr>
+          <w:rFonts w:asciiTheme="majorHAnsi" w:hAnsiTheme="majorHAnsi" w:cstheme="majorHAnsi"/>
+          <w:color w:val="FFFF00"/>
+        </w:rPr>
+        <w:t xml:space="preserve"> the “make_effects.bat” file in the Blotch3D source folder to </w:t>
+      </w:r>
+      <w:r>
+        <w:rPr>
+          <w:rFonts w:asciiTheme="majorHAnsi" w:hAnsiTheme="majorHAnsi" w:cstheme="majorHAnsi"/>
+          <w:color w:val="FFFF00"/>
+        </w:rPr>
+        <w:t>change the Profile arguments to each call of 2MGFX in that file.</w:t>
       </w:r>
       <w:r>
         <w:rPr>
@@ -8572,117 +8373,7 @@
           <w:rFonts w:asciiTheme="majorHAnsi" w:hAnsiTheme="majorHAnsi" w:cstheme="majorHAnsi"/>
           <w:color w:val="FFFF00"/>
         </w:rPr>
-        <w:t xml:space="preserve">to indicate how translucent the pixel should be. </w:t>
-      </w:r>
-      <w:r>
-        <w:rPr>
-          <w:rFonts w:asciiTheme="majorHAnsi" w:hAnsiTheme="majorHAnsi" w:cstheme="majorHAnsi"/>
-          <w:color w:val="FFFF00"/>
-        </w:rPr>
-        <w:t>Specifically, t</w:t>
-      </w:r>
-      <w:r>
-        <w:rPr>
-          <w:rFonts w:asciiTheme="majorHAnsi" w:hAnsiTheme="majorHAnsi" w:cstheme="majorHAnsi"/>
-          <w:color w:val="FFFF00"/>
-        </w:rPr>
-        <w:t>he alpha value indicates how much of any coloration behind that pixel (farther from the viewer) should show through the pixel. Alpha values of 1 indicate the texture pixel is opaque and no col</w:t>
-      </w:r>
-      <w:r>
-        <w:rPr>
-          <w:rFonts w:asciiTheme="majorHAnsi" w:hAnsiTheme="majorHAnsi" w:cstheme="majorHAnsi"/>
-          <w:color w:val="FFFF00"/>
-        </w:rPr>
-        <w:t>o</w:t>
-      </w:r>
-      <w:r>
-        <w:rPr>
-          <w:rFonts w:asciiTheme="majorHAnsi" w:hAnsiTheme="majorHAnsi" w:cstheme="majorHAnsi"/>
-          <w:color w:val="FFFF00"/>
-        </w:rPr>
-        <w:t>ration from farther values should show through. Values of zero indicate the p</w:t>
-      </w:r>
-      <w:r>
-        <w:rPr>
-          <w:rFonts w:asciiTheme="majorHAnsi" w:hAnsiTheme="majorHAnsi" w:cstheme="majorHAnsi"/>
-          <w:color w:val="FFFF00"/>
-        </w:rPr>
-        <w:t>ixel is completely transparent.</w:t>
-      </w:r>
-    </w:p>
-    <w:p>
-      <w:pPr>
-        <w:autoSpaceDE w:val="0"/>
-        <w:autoSpaceDN w:val="0"/>
-        <w:adjustRightInd w:val="0"/>
-        <w:spacing w:after="0" w:line="240" w:lineRule="auto"/>
-        <w:rPr>
-          <w:rFonts w:asciiTheme="majorHAnsi" w:hAnsiTheme="majorHAnsi" w:cstheme="majorHAnsi"/>
-          <w:color w:val="FFFF00"/>
-        </w:rPr>
-      </w:pPr>
-    </w:p>
-    <w:p>
-      <w:pPr>
-        <w:autoSpaceDE w:val="0"/>
-        <w:autoSpaceDN w:val="0"/>
-        <w:adjustRightInd w:val="0"/>
-        <w:spacing w:after="0" w:line="240" w:lineRule="auto"/>
-        <w:rPr>
-          <w:rFonts w:asciiTheme="majorHAnsi" w:hAnsiTheme="majorHAnsi" w:cstheme="majorHAnsi"/>
-          <w:color w:val="FFFF00"/>
-        </w:rPr>
-      </w:pPr>
-      <w:r>
-        <w:rPr>
-          <w:rFonts w:asciiTheme="majorHAnsi" w:hAnsiTheme="majorHAnsi" w:cstheme="majorHAnsi"/>
-          <w:color w:val="FFFF00"/>
-        </w:rPr>
-        <w:t>T</w:t>
-      </w:r>
-      <w:r>
-        <w:rPr>
-          <w:rFonts w:asciiTheme="majorHAnsi" w:hAnsiTheme="majorHAnsi" w:cstheme="majorHAnsi"/>
-          <w:color w:val="FFFF00"/>
-        </w:rPr>
-        <w:t>ranslucent</w:t>
-      </w:r>
-      <w:r>
-        <w:rPr>
-          <w:rFonts w:asciiTheme="majorHAnsi" w:hAnsiTheme="majorHAnsi" w:cstheme="majorHAnsi"/>
-          <w:color w:val="FFFF00"/>
-        </w:rPr>
-        <w:t xml:space="preserve"> t</w:t>
-      </w:r>
-      <w:r>
-        <w:rPr>
-          <w:rFonts w:asciiTheme="majorHAnsi" w:hAnsiTheme="majorHAnsi" w:cstheme="majorHAnsi"/>
-          <w:color w:val="FFFF00"/>
-        </w:rPr>
-        <w:t xml:space="preserve">extures </w:t>
-      </w:r>
-      <w:r>
-        <w:rPr>
-          <w:rFonts w:asciiTheme="majorHAnsi" w:hAnsiTheme="majorHAnsi" w:cstheme="majorHAnsi"/>
-          <w:color w:val="FFFF00"/>
-        </w:rPr>
-        <w:t>drawn using the 2D Blotch3D drawing methods (</w:t>
-      </w:r>
-      <w:proofErr w:type="spellStart"/>
-      <w:r>
-        <w:rPr>
-          <w:rFonts w:asciiTheme="majorHAnsi" w:hAnsiTheme="majorHAnsi" w:cstheme="majorHAnsi"/>
-          <w:color w:val="FFFF00"/>
-        </w:rPr>
-        <w:t>BlGraphicsDeviceManager#DrawText</w:t>
-      </w:r>
-      <w:proofErr w:type="spellEnd"/>
-      <w:r>
-        <w:rPr>
-          <w:rFonts w:asciiTheme="majorHAnsi" w:hAnsiTheme="majorHAnsi" w:cstheme="majorHAnsi"/>
-          <w:color w:val="FFFF00"/>
-        </w:rPr>
-        <w:t>,</w:t>
+        <w:t>Then</w:t>
       </w:r>
       <w:r>
         <w:rPr>
@@ -8691,584 +8382,12 @@
         </w:rPr>
         <w:t xml:space="preserve"> </w:t>
       </w:r>
-      <w:proofErr w:type="spellStart"/>
-      <w:r>
-        <w:rPr>
-          <w:rFonts w:asciiTheme="majorHAnsi" w:hAnsiTheme="majorHAnsi" w:cstheme="majorHAnsi"/>
-          <w:color w:val="FFFF00"/>
-        </w:rPr>
-        <w:t>BlGraphicsDeviceManager#DrawTexture</w:t>
-      </w:r>
-      <w:proofErr w:type="spellEnd"/>
-      <w:r>
-        <w:rPr>
-          <w:rFonts w:asciiTheme="majorHAnsi" w:hAnsiTheme="majorHAnsi" w:cstheme="majorHAnsi"/>
-          <w:color w:val="FFFF00"/>
-        </w:rPr>
-        <w:t xml:space="preserve">, and </w:t>
-      </w:r>
-      <w:proofErr w:type="spellStart"/>
-      <w:r>
-        <w:rPr>
-          <w:rFonts w:asciiTheme="majorHAnsi" w:hAnsiTheme="majorHAnsi" w:cstheme="majorHAnsi"/>
-          <w:color w:val="FFFF00"/>
-        </w:rPr>
-        <w:t>BlGuiControl</w:t>
-      </w:r>
-      <w:proofErr w:type="spellEnd"/>
-      <w:r>
-        <w:rPr>
-          <w:rFonts w:asciiTheme="majorHAnsi" w:hAnsiTheme="majorHAnsi" w:cstheme="majorHAnsi"/>
-          <w:color w:val="FFFF00"/>
-        </w:rPr>
-        <w:t>)</w:t>
-      </w:r>
-      <w:r>
-        <w:rPr>
-          <w:rFonts w:asciiTheme="majorHAnsi" w:hAnsiTheme="majorHAnsi" w:cstheme="majorHAnsi"/>
-          <w:color w:val="FFFF00"/>
-        </w:rPr>
-        <w:t xml:space="preserve"> or any MonoGame </w:t>
-      </w:r>
-      <w:r>
-        <w:rPr>
-          <w:rFonts w:asciiTheme="majorHAnsi" w:hAnsiTheme="majorHAnsi" w:cstheme="majorHAnsi"/>
-          <w:color w:val="FFFF00"/>
-        </w:rPr>
-        <w:t xml:space="preserve">2D </w:t>
-      </w:r>
-      <w:r>
-        <w:rPr>
-          <w:rFonts w:asciiTheme="majorHAnsi" w:hAnsiTheme="majorHAnsi" w:cstheme="majorHAnsi"/>
-          <w:color w:val="FFFF00"/>
-        </w:rPr>
-        <w:t xml:space="preserve">drawing methods </w:t>
-      </w:r>
-      <w:r>
-        <w:rPr>
-          <w:rFonts w:asciiTheme="majorHAnsi" w:hAnsiTheme="majorHAnsi" w:cstheme="majorHAnsi"/>
-          <w:color w:val="FFFF00"/>
-        </w:rPr>
-        <w:t>(</w:t>
-      </w:r>
-      <w:r>
-        <w:rPr>
-          <w:rFonts w:asciiTheme="majorHAnsi" w:hAnsiTheme="majorHAnsi" w:cstheme="majorHAnsi"/>
-          <w:color w:val="FFFF00"/>
-        </w:rPr>
-        <w:t xml:space="preserve">for example, </w:t>
-      </w:r>
-      <w:r>
-        <w:rPr>
-          <w:rFonts w:asciiTheme="majorHAnsi" w:hAnsiTheme="majorHAnsi" w:cstheme="majorHAnsi"/>
-          <w:color w:val="FFFF00"/>
-        </w:rPr>
-        <w:t xml:space="preserve">by use of </w:t>
-      </w:r>
-      <w:proofErr w:type="spellStart"/>
-      <w:r>
-        <w:rPr>
-          <w:rFonts w:asciiTheme="majorHAnsi" w:hAnsiTheme="majorHAnsi" w:cstheme="majorHAnsi"/>
-          <w:color w:val="FFFF00"/>
-        </w:rPr>
-        <w:t>MonoGame’s</w:t>
-      </w:r>
-      <w:proofErr w:type="spellEnd"/>
-      <w:r>
-        <w:rPr>
-          <w:rFonts w:asciiTheme="majorHAnsi" w:hAnsiTheme="majorHAnsi" w:cstheme="majorHAnsi"/>
-          <w:color w:val="FFFF00"/>
-        </w:rPr>
-        <w:t xml:space="preserve"> </w:t>
-      </w:r>
-      <w:proofErr w:type="spellStart"/>
-      <w:r>
-        <w:rPr>
-          <w:rFonts w:asciiTheme="majorHAnsi" w:hAnsiTheme="majorHAnsi" w:cstheme="majorHAnsi"/>
-          <w:color w:val="FFFF00"/>
-        </w:rPr>
-        <w:t>SpriteBatch</w:t>
-      </w:r>
-      <w:proofErr w:type="spellEnd"/>
-      <w:r>
-        <w:rPr>
-          <w:rFonts w:asciiTheme="majorHAnsi" w:hAnsiTheme="majorHAnsi" w:cstheme="majorHAnsi"/>
-          <w:color w:val="FFFF00"/>
-        </w:rPr>
-        <w:t xml:space="preserve"> class) </w:t>
-      </w:r>
-      <w:r>
-        <w:rPr>
-          <w:rFonts w:asciiTheme="majorHAnsi" w:hAnsiTheme="majorHAnsi" w:cstheme="majorHAnsi"/>
-          <w:color w:val="FFFF00"/>
-        </w:rPr>
-        <w:t>will always correctly show the things behind them</w:t>
-      </w:r>
-      <w:r>
-        <w:rPr>
-          <w:rFonts w:asciiTheme="majorHAnsi" w:hAnsiTheme="majorHAnsi" w:cstheme="majorHAnsi"/>
-          <w:color w:val="FFFF00"/>
-        </w:rPr>
-        <w:t xml:space="preserve"> according to the pixel’s alpha channel</w:t>
-      </w:r>
-      <w:r>
-        <w:rPr>
-          <w:rFonts w:asciiTheme="majorHAnsi" w:hAnsiTheme="majorHAnsi" w:cstheme="majorHAnsi"/>
-          <w:color w:val="FFFF00"/>
-        </w:rPr>
-        <w:t xml:space="preserve"> </w:t>
-      </w:r>
-      <w:proofErr w:type="gramStart"/>
-      <w:r>
-        <w:rPr>
-          <w:rFonts w:asciiTheme="majorHAnsi" w:hAnsiTheme="majorHAnsi" w:cstheme="majorHAnsi"/>
-          <w:color w:val="FFFF00"/>
-        </w:rPr>
-        <w:t>as long as</w:t>
-      </w:r>
-      <w:proofErr w:type="gramEnd"/>
-      <w:r>
-        <w:rPr>
-          <w:rFonts w:asciiTheme="majorHAnsi" w:hAnsiTheme="majorHAnsi" w:cstheme="majorHAnsi"/>
-          <w:color w:val="FFFF00"/>
-        </w:rPr>
-        <w:t xml:space="preserve"> they are called </w:t>
-      </w:r>
-      <w:r>
-        <w:rPr>
-          <w:rFonts w:asciiTheme="majorHAnsi" w:hAnsiTheme="majorHAnsi" w:cstheme="majorHAnsi"/>
-          <w:color w:val="FFFF00"/>
-        </w:rPr>
-        <w:t>after all other 3D things are drawn.</w:t>
-      </w:r>
-    </w:p>
-    <w:p>
-      <w:pPr>
-        <w:autoSpaceDE w:val="0"/>
-        <w:autoSpaceDN w:val="0"/>
-        <w:adjustRightInd w:val="0"/>
-        <w:spacing w:after="0" w:line="240" w:lineRule="auto"/>
-        <w:rPr>
-          <w:rFonts w:asciiTheme="majorHAnsi" w:hAnsiTheme="majorHAnsi" w:cstheme="majorHAnsi"/>
-          <w:color w:val="FFFF00"/>
-        </w:rPr>
-      </w:pPr>
-    </w:p>
-    <w:p>
-      <w:pPr>
-        <w:autoSpaceDE w:val="0"/>
-        <w:autoSpaceDN w:val="0"/>
-        <w:adjustRightInd w:val="0"/>
-        <w:spacing w:after="0" w:line="240" w:lineRule="auto"/>
-        <w:rPr>
-          <w:rFonts w:asciiTheme="majorHAnsi" w:hAnsiTheme="majorHAnsi" w:cstheme="majorHAnsi"/>
-          <w:color w:val="FFFF00"/>
-        </w:rPr>
-      </w:pPr>
-      <w:r>
-        <w:rPr>
-          <w:rFonts w:asciiTheme="majorHAnsi" w:hAnsiTheme="majorHAnsi" w:cstheme="majorHAnsi"/>
-          <w:color w:val="FFFF00"/>
-        </w:rPr>
-        <w:t xml:space="preserve">But </w:t>
-      </w:r>
-      <w:r>
-        <w:rPr>
-          <w:rFonts w:asciiTheme="majorHAnsi" w:hAnsiTheme="majorHAnsi" w:cstheme="majorHAnsi"/>
-          <w:color w:val="FFFF00"/>
-        </w:rPr>
-        <w:t>translucent</w:t>
-      </w:r>
-      <w:r>
-        <w:rPr>
-          <w:rFonts w:asciiTheme="majorHAnsi" w:hAnsiTheme="majorHAnsi" w:cstheme="majorHAnsi"/>
-          <w:color w:val="FFFF00"/>
-        </w:rPr>
-        <w:t xml:space="preserve"> texture</w:t>
-      </w:r>
-      <w:r>
-        <w:rPr>
-          <w:rFonts w:asciiTheme="majorHAnsi" w:hAnsiTheme="majorHAnsi" w:cstheme="majorHAnsi"/>
-          <w:color w:val="FFFF00"/>
-        </w:rPr>
-        <w:t>s</w:t>
-      </w:r>
-      <w:r>
-        <w:rPr>
-          <w:rFonts w:asciiTheme="majorHAnsi" w:hAnsiTheme="majorHAnsi" w:cstheme="majorHAnsi"/>
-          <w:color w:val="FFFF00"/>
-        </w:rPr>
-        <w:t xml:space="preserve"> applied to a 3D</w:t>
-      </w:r>
-      <w:r>
-        <w:rPr>
-          <w:rFonts w:asciiTheme="majorHAnsi" w:hAnsiTheme="majorHAnsi" w:cstheme="majorHAnsi"/>
-          <w:color w:val="FFFF00"/>
-        </w:rPr>
-        <w:t xml:space="preserve"> sprite may require special handling.</w:t>
-      </w:r>
-    </w:p>
-    <w:p>
-      <w:pPr>
-        <w:autoSpaceDE w:val="0"/>
-        <w:autoSpaceDN w:val="0"/>
-        <w:adjustRightInd w:val="0"/>
-        <w:spacing w:after="0" w:line="240" w:lineRule="auto"/>
-        <w:rPr>
-          <w:rFonts w:asciiTheme="majorHAnsi" w:hAnsiTheme="majorHAnsi" w:cstheme="majorHAnsi"/>
-          <w:color w:val="FFFF00"/>
-        </w:rPr>
-      </w:pPr>
-    </w:p>
-    <w:p>
-      <w:pPr>
-        <w:autoSpaceDE w:val="0"/>
-        <w:autoSpaceDN w:val="0"/>
-        <w:adjustRightInd w:val="0"/>
-        <w:spacing w:after="0" w:line="240" w:lineRule="auto"/>
-        <w:rPr>
-          <w:rFonts w:asciiTheme="majorHAnsi" w:hAnsiTheme="majorHAnsi" w:cstheme="majorHAnsi"/>
-          <w:color w:val="FFFF00"/>
-        </w:rPr>
-      </w:pPr>
-      <w:r>
-        <w:rPr>
-          <w:rFonts w:asciiTheme="majorHAnsi" w:hAnsiTheme="majorHAnsi" w:cstheme="majorHAnsi"/>
-          <w:color w:val="FFFF00"/>
-        </w:rPr>
-        <w:t xml:space="preserve">If you simply apply the </w:t>
-      </w:r>
-      <w:r>
-        <w:rPr>
-          <w:rFonts w:asciiTheme="majorHAnsi" w:hAnsiTheme="majorHAnsi" w:cstheme="majorHAnsi"/>
-          <w:color w:val="FFFF00"/>
-        </w:rPr>
-        <w:t>translucent</w:t>
-      </w:r>
-      <w:r>
-        <w:rPr>
-          <w:rFonts w:asciiTheme="majorHAnsi" w:hAnsiTheme="majorHAnsi" w:cstheme="majorHAnsi"/>
-          <w:color w:val="FFFF00"/>
-        </w:rPr>
-        <w:t xml:space="preserve"> </w:t>
-      </w:r>
-      <w:r>
-        <w:rPr>
-          <w:rFonts w:asciiTheme="majorHAnsi" w:hAnsiTheme="majorHAnsi" w:cstheme="majorHAnsi"/>
-          <w:color w:val="FFFF00"/>
-        </w:rPr>
-        <w:t xml:space="preserve">texture to a sprite as if it’s just like any other texture, </w:t>
-      </w:r>
-      <w:r>
-        <w:rPr>
-          <w:rFonts w:asciiTheme="majorHAnsi" w:hAnsiTheme="majorHAnsi" w:cstheme="majorHAnsi"/>
-          <w:color w:val="FFFF00"/>
-        </w:rPr>
-        <w:t>y</w:t>
-      </w:r>
-      <w:r>
-        <w:rPr>
-          <w:rFonts w:asciiTheme="majorHAnsi" w:hAnsiTheme="majorHAnsi" w:cstheme="majorHAnsi"/>
-          <w:color w:val="FFFF00"/>
-        </w:rPr>
-        <w:t xml:space="preserve">ou will </w:t>
-      </w:r>
-      <w:r>
-        <w:rPr>
-          <w:rFonts w:asciiTheme="majorHAnsi" w:hAnsiTheme="majorHAnsi" w:cstheme="majorHAnsi"/>
-          <w:color w:val="FFFF00"/>
-        </w:rPr>
-        <w:t>not see through the trans</w:t>
-      </w:r>
-      <w:r>
-        <w:rPr>
-          <w:rFonts w:asciiTheme="majorHAnsi" w:hAnsiTheme="majorHAnsi" w:cstheme="majorHAnsi"/>
-          <w:color w:val="FFFF00"/>
-        </w:rPr>
-        <w:t>lucent pixels</w:t>
-      </w:r>
-      <w:r>
-        <w:rPr>
-          <w:rFonts w:asciiTheme="majorHAnsi" w:hAnsiTheme="majorHAnsi" w:cstheme="majorHAnsi"/>
-          <w:color w:val="FFFF00"/>
-        </w:rPr>
-        <w:t xml:space="preserve"> </w:t>
-      </w:r>
-      <w:r>
-        <w:rPr>
-          <w:rFonts w:asciiTheme="majorHAnsi" w:hAnsiTheme="majorHAnsi" w:cstheme="majorHAnsi"/>
-          <w:color w:val="FFFF00"/>
-        </w:rPr>
-        <w:t xml:space="preserve">when </w:t>
-      </w:r>
-      <w:r>
-        <w:rPr>
-          <w:rFonts w:asciiTheme="majorHAnsi" w:hAnsiTheme="majorHAnsi" w:cstheme="majorHAnsi"/>
-          <w:color w:val="FFFF00"/>
-        </w:rPr>
-        <w:t xml:space="preserve">they </w:t>
-      </w:r>
-      <w:r>
-        <w:rPr>
-          <w:rFonts w:asciiTheme="majorHAnsi" w:hAnsiTheme="majorHAnsi" w:cstheme="majorHAnsi"/>
-          <w:color w:val="FFFF00"/>
-        </w:rPr>
-        <w:t xml:space="preserve">happen to be </w:t>
-      </w:r>
-      <w:r>
-        <w:rPr>
-          <w:rFonts w:asciiTheme="majorHAnsi" w:hAnsiTheme="majorHAnsi" w:cstheme="majorHAnsi"/>
-          <w:color w:val="FFFF00"/>
-        </w:rPr>
-        <w:t xml:space="preserve">chronologically </w:t>
-      </w:r>
-      <w:r>
-        <w:rPr>
-          <w:rFonts w:asciiTheme="majorHAnsi" w:hAnsiTheme="majorHAnsi" w:cstheme="majorHAnsi"/>
-          <w:color w:val="FFFF00"/>
-        </w:rPr>
-        <w:t>drawn</w:t>
-      </w:r>
-      <w:r>
-        <w:rPr>
-          <w:rFonts w:asciiTheme="majorHAnsi" w:hAnsiTheme="majorHAnsi" w:cstheme="majorHAnsi"/>
-          <w:color w:val="FFFF00"/>
-        </w:rPr>
-        <w:t xml:space="preserve"> </w:t>
-      </w:r>
-      <w:r>
-        <w:rPr>
-          <w:rFonts w:asciiTheme="majorHAnsi" w:hAnsiTheme="majorHAnsi" w:cstheme="majorHAnsi"/>
-          <w:i/>
-          <w:color w:val="FFFF00"/>
-        </w:rPr>
-        <w:t>before</w:t>
-      </w:r>
-      <w:r>
-        <w:rPr>
-          <w:rFonts w:asciiTheme="majorHAnsi" w:hAnsiTheme="majorHAnsi" w:cstheme="majorHAnsi"/>
-          <w:color w:val="FFFF00"/>
-        </w:rPr>
-        <w:t xml:space="preserve"> anything farther away</w:t>
-      </w:r>
-      <w:r>
-        <w:rPr>
-          <w:rFonts w:asciiTheme="majorHAnsi" w:hAnsiTheme="majorHAnsi" w:cstheme="majorHAnsi"/>
-          <w:color w:val="FFFF00"/>
-        </w:rPr>
-        <w:t>,</w:t>
-      </w:r>
-      <w:r>
-        <w:rPr>
-          <w:rFonts w:asciiTheme="majorHAnsi" w:hAnsiTheme="majorHAnsi" w:cstheme="majorHAnsi"/>
-          <w:color w:val="FFFF00"/>
-        </w:rPr>
-        <w:t xml:space="preserve"> because </w:t>
-      </w:r>
-      <w:r>
-        <w:rPr>
-          <w:rFonts w:asciiTheme="majorHAnsi" w:hAnsiTheme="majorHAnsi" w:cstheme="majorHAnsi"/>
-          <w:color w:val="FFFF00"/>
-        </w:rPr>
-        <w:t xml:space="preserve">drawing </w:t>
-      </w:r>
-      <w:r>
-        <w:rPr>
-          <w:rFonts w:asciiTheme="majorHAnsi" w:hAnsiTheme="majorHAnsi" w:cstheme="majorHAnsi"/>
-          <w:color w:val="FFFF00"/>
-        </w:rPr>
-        <w:t>a</w:t>
-      </w:r>
-      <w:r>
-        <w:rPr>
-          <w:rFonts w:asciiTheme="majorHAnsi" w:hAnsiTheme="majorHAnsi" w:cstheme="majorHAnsi"/>
-          <w:color w:val="FFFF00"/>
-        </w:rPr>
-        <w:t xml:space="preserve"> surface also updates the depth buffer</w:t>
-      </w:r>
-      <w:r>
-        <w:rPr>
-          <w:rFonts w:asciiTheme="majorHAnsi" w:hAnsiTheme="majorHAnsi" w:cstheme="majorHAnsi"/>
-          <w:color w:val="FFFF00"/>
-        </w:rPr>
-        <w:t xml:space="preserve"> (see Depth Buffer in the glossary). Since the depth buffer records the nearer pixel, it prevents further pixels from being drawn</w:t>
-      </w:r>
-      <w:r>
-        <w:rPr>
-          <w:rFonts w:asciiTheme="majorHAnsi" w:hAnsiTheme="majorHAnsi" w:cstheme="majorHAnsi"/>
-          <w:color w:val="FFFF00"/>
-        </w:rPr>
-        <w:t xml:space="preserve"> afterward</w:t>
-      </w:r>
-      <w:r>
-        <w:rPr>
-          <w:rFonts w:asciiTheme="majorHAnsi" w:hAnsiTheme="majorHAnsi" w:cstheme="majorHAnsi"/>
-          <w:color w:val="FFFF00"/>
-        </w:rPr>
-        <w:t>.</w:t>
-      </w:r>
-      <w:r>
-        <w:rPr>
-          <w:rFonts w:asciiTheme="majorHAnsi" w:hAnsiTheme="majorHAnsi" w:cstheme="majorHAnsi"/>
-          <w:color w:val="FFFF00"/>
-        </w:rPr>
-        <w:t xml:space="preserve"> </w:t>
-      </w:r>
-      <w:r>
-        <w:rPr>
-          <w:rFonts w:asciiTheme="majorHAnsi" w:hAnsiTheme="majorHAnsi" w:cstheme="majorHAnsi"/>
-          <w:color w:val="FFFF00"/>
-        </w:rPr>
-        <w:t xml:space="preserve">For some translucent textures the artifacts can be </w:t>
-      </w:r>
-      <w:r>
-        <w:rPr>
-          <w:rFonts w:asciiTheme="majorHAnsi" w:hAnsiTheme="majorHAnsi" w:cstheme="majorHAnsi"/>
-          <w:color w:val="FFFF00"/>
-        </w:rPr>
-        <w:t>negligible</w:t>
-      </w:r>
-      <w:r>
-        <w:rPr>
-          <w:rFonts w:asciiTheme="majorHAnsi" w:hAnsiTheme="majorHAnsi" w:cstheme="majorHAnsi"/>
-          <w:color w:val="FFFF00"/>
-        </w:rPr>
-        <w:t xml:space="preserve">, or your </w:t>
-      </w:r>
-      <w:proofErr w:type="gramStart"/>
-      <w:r>
-        <w:rPr>
-          <w:rFonts w:asciiTheme="majorHAnsi" w:hAnsiTheme="majorHAnsi" w:cstheme="majorHAnsi"/>
-          <w:color w:val="FFFF00"/>
-        </w:rPr>
-        <w:t>particular app</w:t>
-      </w:r>
-      <w:r>
-        <w:rPr>
-          <w:rFonts w:asciiTheme="majorHAnsi" w:hAnsiTheme="majorHAnsi" w:cstheme="majorHAnsi"/>
-          <w:color w:val="FFFF00"/>
-        </w:rPr>
-        <w:t>lication</w:t>
-      </w:r>
-      <w:proofErr w:type="gramEnd"/>
-      <w:r>
-        <w:rPr>
-          <w:rFonts w:asciiTheme="majorHAnsi" w:hAnsiTheme="majorHAnsi" w:cstheme="majorHAnsi"/>
-          <w:color w:val="FFFF00"/>
-        </w:rPr>
-        <w:t xml:space="preserve"> </w:t>
-      </w:r>
-      <w:r>
-        <w:rPr>
-          <w:rFonts w:asciiTheme="majorHAnsi" w:hAnsiTheme="majorHAnsi" w:cstheme="majorHAnsi"/>
-          <w:color w:val="FFFF00"/>
-        </w:rPr>
-        <w:t xml:space="preserve">may </w:t>
-      </w:r>
-      <w:r>
-        <w:rPr>
-          <w:rFonts w:asciiTheme="majorHAnsi" w:hAnsiTheme="majorHAnsi" w:cstheme="majorHAnsi"/>
-          <w:color w:val="FFFF00"/>
-        </w:rPr>
-        <w:t>avoid the artifacts</w:t>
-      </w:r>
-      <w:r>
-        <w:rPr>
-          <w:rFonts w:asciiTheme="majorHAnsi" w:hAnsiTheme="majorHAnsi" w:cstheme="majorHAnsi"/>
-          <w:color w:val="FFFF00"/>
-        </w:rPr>
-        <w:t xml:space="preserve"> entirely because of camera constraints</w:t>
-      </w:r>
-      <w:r>
-        <w:rPr>
-          <w:rFonts w:asciiTheme="majorHAnsi" w:hAnsiTheme="majorHAnsi" w:cstheme="majorHAnsi"/>
-          <w:color w:val="FFFF00"/>
-        </w:rPr>
-        <w:t>, sprite position constraints,</w:t>
-      </w:r>
-      <w:r>
-        <w:rPr>
-          <w:rFonts w:asciiTheme="majorHAnsi" w:hAnsiTheme="majorHAnsi" w:cstheme="majorHAnsi"/>
-          <w:color w:val="FFFF00"/>
-        </w:rPr>
-        <w:t xml:space="preserve"> and drawing order</w:t>
-      </w:r>
-      <w:r>
-        <w:rPr>
-          <w:rFonts w:asciiTheme="majorHAnsi" w:hAnsiTheme="majorHAnsi" w:cstheme="majorHAnsi"/>
-          <w:color w:val="FFFF00"/>
-        </w:rPr>
-        <w:t xml:space="preserve">. </w:t>
-      </w:r>
-      <w:r>
-        <w:rPr>
-          <w:rFonts w:asciiTheme="majorHAnsi" w:hAnsiTheme="majorHAnsi" w:cstheme="majorHAnsi"/>
-          <w:color w:val="FFFF00"/>
-        </w:rPr>
-        <w:t xml:space="preserve">In those cases, you don’t need any other special code. </w:t>
-      </w:r>
-      <w:r>
-        <w:rPr>
-          <w:rFonts w:asciiTheme="majorHAnsi" w:hAnsiTheme="majorHAnsi" w:cstheme="majorHAnsi"/>
-          <w:color w:val="FFFF00"/>
-        </w:rPr>
-        <w:t xml:space="preserve">We do this in the “full” example because the draw order </w:t>
-      </w:r>
-      <w:r>
-        <w:rPr>
-          <w:rFonts w:asciiTheme="majorHAnsi" w:hAnsiTheme="majorHAnsi" w:cstheme="majorHAnsi"/>
-          <w:color w:val="FFFF00"/>
-        </w:rPr>
-        <w:t>of the translucent sprites and their positions are</w:t>
-      </w:r>
-      <w:r>
-        <w:rPr>
-          <w:rFonts w:asciiTheme="majorHAnsi" w:hAnsiTheme="majorHAnsi" w:cstheme="majorHAnsi"/>
-          <w:color w:val="FFFF00"/>
-        </w:rPr>
-        <w:t xml:space="preserve"> such that </w:t>
-      </w:r>
-      <w:r>
-        <w:rPr>
-          <w:rFonts w:asciiTheme="majorHAnsi" w:hAnsiTheme="majorHAnsi" w:cstheme="majorHAnsi"/>
-          <w:color w:val="FFFF00"/>
-        </w:rPr>
-        <w:t xml:space="preserve">the </w:t>
-      </w:r>
-      <w:r>
-        <w:rPr>
-          <w:rFonts w:asciiTheme="majorHAnsi" w:hAnsiTheme="majorHAnsi" w:cstheme="majorHAnsi"/>
-          <w:color w:val="FFFF00"/>
-        </w:rPr>
-        <w:t xml:space="preserve">artifacts </w:t>
-      </w:r>
-      <w:r>
-        <w:rPr>
-          <w:rFonts w:asciiTheme="majorHAnsi" w:hAnsiTheme="majorHAnsi" w:cstheme="majorHAnsi"/>
-          <w:color w:val="FFFF00"/>
-        </w:rPr>
-        <w:t>aren’t visible</w:t>
-      </w:r>
-      <w:r>
-        <w:rPr>
-          <w:rFonts w:asciiTheme="majorHAnsi" w:hAnsiTheme="majorHAnsi" w:cstheme="majorHAnsi"/>
-          <w:color w:val="FFFF00"/>
-        </w:rPr>
-        <w:t>.</w:t>
-      </w:r>
-      <w:r>
-        <w:rPr>
-          <w:rFonts w:asciiTheme="majorHAnsi" w:hAnsiTheme="majorHAnsi" w:cstheme="majorHAnsi"/>
-          <w:color w:val="FFFF00"/>
-        </w:rPr>
-        <w:t xml:space="preserve"> (Note: subsprites are drawn in the order </w:t>
-      </w:r>
-      <w:r>
-        <w:rPr>
-          <w:rFonts w:asciiTheme="majorHAnsi" w:hAnsiTheme="majorHAnsi" w:cstheme="majorHAnsi"/>
-          <w:color w:val="FFFF00"/>
-        </w:rPr>
-        <w:t>of</w:t>
+      <w:r>
+        <w:rPr>
+          <w:rFonts w:asciiTheme="majorHAnsi" w:hAnsiTheme="majorHAnsi" w:cstheme="majorHAnsi"/>
+          <w:color w:val="FFFF00"/>
+        </w:rPr>
+        <w:t xml:space="preserve">be sure to </w:t>
       </w:r>
       <w:bookmarkStart w:id="21" w:name="_GoBack"/>
       <w:bookmarkEnd w:id="21"/>
@@ -9277,7 +8396,993 @@
           <w:rFonts w:asciiTheme="majorHAnsi" w:hAnsiTheme="majorHAnsi" w:cstheme="majorHAnsi"/>
           <w:color w:val="FFFF00"/>
         </w:rPr>
+        <w:t xml:space="preserve">add the path to 2MGFX.exe to the ‘path’ environment variable. </w:t>
+      </w:r>
+      <w:r>
+        <w:rPr>
+          <w:rFonts w:asciiTheme="majorHAnsi" w:hAnsiTheme="majorHAnsi" w:cstheme="majorHAnsi"/>
+          <w:color w:val="FFFF00"/>
+        </w:rPr>
+        <w:t>Typically,</w:t>
+      </w:r>
+      <w:r>
+        <w:rPr>
+          <w:rFonts w:asciiTheme="majorHAnsi" w:hAnsiTheme="majorHAnsi" w:cstheme="majorHAnsi"/>
+          <w:color w:val="FFFF00"/>
+        </w:rPr>
+        <w:t xml:space="preserve"> the path is something like “</w:t>
+      </w:r>
+      <w:r>
+        <w:rPr>
+          <w:rFonts w:asciiTheme="majorHAnsi" w:hAnsiTheme="majorHAnsi" w:cstheme="majorHAnsi"/>
+          <w:color w:val="FFFF00"/>
+        </w:rPr>
+        <w:t>\Program Files (x</w:t>
+      </w:r>
+      <w:proofErr w:type="gramStart"/>
+      <w:r>
+        <w:rPr>
+          <w:rFonts w:asciiTheme="majorHAnsi" w:hAnsiTheme="majorHAnsi" w:cstheme="majorHAnsi"/>
+          <w:color w:val="FFFF00"/>
+        </w:rPr>
+        <w:t>86)\</w:t>
+      </w:r>
+      <w:proofErr w:type="spellStart"/>
+      <w:r>
+        <w:rPr>
+          <w:rFonts w:asciiTheme="majorHAnsi" w:hAnsiTheme="majorHAnsi" w:cstheme="majorHAnsi"/>
+          <w:color w:val="FFFF00"/>
+        </w:rPr>
+        <w:t>MSBuild</w:t>
+      </w:r>
+      <w:proofErr w:type="spellEnd"/>
+      <w:r>
+        <w:rPr>
+          <w:rFonts w:asciiTheme="majorHAnsi" w:hAnsiTheme="majorHAnsi" w:cstheme="majorHAnsi"/>
+          <w:color w:val="FFFF00"/>
+        </w:rPr>
+        <w:t>\MonoGame\v3.0\Tools</w:t>
+      </w:r>
+      <w:proofErr w:type="gramEnd"/>
+      <w:r>
+        <w:rPr>
+          <w:rFonts w:asciiTheme="majorHAnsi" w:hAnsiTheme="majorHAnsi" w:cstheme="majorHAnsi"/>
+          <w:color w:val="FFFF00"/>
+        </w:rPr>
+        <w:t>”.</w:t>
+      </w:r>
+      <w:r>
+        <w:rPr>
+          <w:rFonts w:asciiTheme="majorHAnsi" w:hAnsiTheme="majorHAnsi" w:cstheme="majorHAnsi"/>
+          <w:color w:val="FFFF00"/>
+        </w:rPr>
+        <w:t xml:space="preserve"> Then run the make_effects.bat file.</w:t>
+      </w:r>
+    </w:p>
+    <w:p>
+      <w:pPr>
+        <w:autoSpaceDE w:val="0"/>
+        <w:autoSpaceDN w:val="0"/>
+        <w:adjustRightInd w:val="0"/>
+        <w:spacing w:after="0" w:line="240" w:lineRule="auto"/>
+        <w:rPr>
+          <w:rFonts w:asciiTheme="majorHAnsi" w:hAnsiTheme="majorHAnsi" w:cstheme="majorHAnsi"/>
+          <w:color w:val="FFFF00"/>
+        </w:rPr>
+      </w:pPr>
+    </w:p>
+    <w:p>
+      <w:pPr>
+        <w:autoSpaceDE w:val="0"/>
+        <w:autoSpaceDN w:val="0"/>
+        <w:adjustRightInd w:val="0"/>
+        <w:spacing w:after="0" w:line="240" w:lineRule="auto"/>
+        <w:rPr>
+          <w:rFonts w:asciiTheme="majorHAnsi" w:hAnsiTheme="majorHAnsi" w:cstheme="majorHAnsi"/>
+          <w:color w:val="FFFF00"/>
+        </w:rPr>
+      </w:pPr>
+      <w:r>
+        <w:rPr>
+          <w:rFonts w:asciiTheme="majorHAnsi" w:hAnsiTheme="majorHAnsi" w:cstheme="majorHAnsi"/>
+          <w:color w:val="FFFF00"/>
+        </w:rPr>
+        <w:t xml:space="preserve">You can create your own shader files that are based on </w:t>
+      </w:r>
+      <w:proofErr w:type="spellStart"/>
+      <w:r>
+        <w:rPr>
+          <w:rFonts w:asciiTheme="majorHAnsi" w:hAnsiTheme="majorHAnsi" w:cstheme="majorHAnsi"/>
+          <w:color w:val="FFFF00"/>
+        </w:rPr>
+        <w:t>BlBasicEffect</w:t>
+      </w:r>
+      <w:proofErr w:type="spellEnd"/>
+      <w:r>
+        <w:rPr>
+          <w:rFonts w:asciiTheme="majorHAnsi" w:hAnsiTheme="majorHAnsi" w:cstheme="majorHAnsi"/>
+          <w:color w:val="FFFF00"/>
+        </w:rPr>
+        <w:t xml:space="preserve"> and </w:t>
+      </w:r>
+      <w:r>
+        <w:rPr>
+          <w:rFonts w:asciiTheme="majorHAnsi" w:hAnsiTheme="majorHAnsi" w:cstheme="majorHAnsi"/>
+          <w:color w:val="FFFF00"/>
+        </w:rPr>
+        <w:t xml:space="preserve">compile and </w:t>
+      </w:r>
+      <w:r>
+        <w:rPr>
+          <w:rFonts w:asciiTheme="majorHAnsi" w:hAnsiTheme="majorHAnsi" w:cstheme="majorHAnsi"/>
+          <w:color w:val="FFFF00"/>
+        </w:rPr>
+        <w:t xml:space="preserve">load it as shown </w:t>
+      </w:r>
+      <w:r>
+        <w:rPr>
+          <w:rFonts w:asciiTheme="majorHAnsi" w:hAnsiTheme="majorHAnsi" w:cstheme="majorHAnsi"/>
+          <w:color w:val="FFFF00"/>
+        </w:rPr>
+        <w:t>above</w:t>
+      </w:r>
+      <w:r>
+        <w:rPr>
+          <w:rFonts w:asciiTheme="majorHAnsi" w:hAnsiTheme="majorHAnsi" w:cstheme="majorHAnsi"/>
+          <w:color w:val="FFFF00"/>
+        </w:rPr>
+        <w:t xml:space="preserve">. Just be sure it is based on the original HLSL code for </w:t>
+      </w:r>
+      <w:proofErr w:type="spellStart"/>
+      <w:r>
+        <w:rPr>
+          <w:rFonts w:asciiTheme="majorHAnsi" w:hAnsiTheme="majorHAnsi" w:cstheme="majorHAnsi"/>
+          <w:color w:val="FFFF00"/>
+        </w:rPr>
+        <w:t>BasicEffect</w:t>
+      </w:r>
+      <w:proofErr w:type="spellEnd"/>
+      <w:r>
+        <w:rPr>
+          <w:rFonts w:asciiTheme="majorHAnsi" w:hAnsiTheme="majorHAnsi" w:cstheme="majorHAnsi"/>
+          <w:color w:val="FFFF00"/>
+        </w:rPr>
+        <w:t xml:space="preserve"> or one of the provided custom shaders</w:t>
+      </w:r>
+      <w:r>
+        <w:rPr>
+          <w:rFonts w:asciiTheme="majorHAnsi" w:hAnsiTheme="majorHAnsi" w:cstheme="majorHAnsi"/>
+          <w:color w:val="FFFF00"/>
+        </w:rPr>
+        <w:t>.</w:t>
+      </w:r>
+    </w:p>
+    <w:p>
+      <w:pPr>
+        <w:autoSpaceDE w:val="0"/>
+        <w:autoSpaceDN w:val="0"/>
+        <w:adjustRightInd w:val="0"/>
+        <w:spacing w:after="0" w:line="240" w:lineRule="auto"/>
+        <w:rPr>
+          <w:rFonts w:asciiTheme="majorHAnsi" w:hAnsiTheme="majorHAnsi" w:cstheme="majorHAnsi"/>
+          <w:color w:val="FFFF00"/>
+        </w:rPr>
+      </w:pPr>
+    </w:p>
+    <w:p>
+      <w:pPr>
+        <w:autoSpaceDE w:val="0"/>
+        <w:autoSpaceDN w:val="0"/>
+        <w:adjustRightInd w:val="0"/>
+        <w:spacing w:after="0" w:line="240" w:lineRule="auto"/>
+        <w:rPr>
+          <w:rFonts w:asciiTheme="majorHAnsi" w:hAnsiTheme="majorHAnsi" w:cstheme="majorHAnsi"/>
+          <w:color w:val="FFFF00"/>
+        </w:rPr>
+      </w:pPr>
+      <w:r>
+        <w:rPr>
+          <w:rFonts w:asciiTheme="majorHAnsi" w:hAnsiTheme="majorHAnsi" w:cstheme="majorHAnsi"/>
+          <w:color w:val="FFFF00"/>
+        </w:rPr>
+        <w:t>Documentation for individua</w:t>
+      </w:r>
+      <w:r>
+        <w:rPr>
+          <w:rFonts w:asciiTheme="majorHAnsi" w:hAnsiTheme="majorHAnsi" w:cstheme="majorHAnsi"/>
+          <w:color w:val="FFFF00"/>
+        </w:rPr>
+        <w:t>l</w:t>
+      </w:r>
+      <w:r>
+        <w:rPr>
+          <w:rFonts w:asciiTheme="majorHAnsi" w:hAnsiTheme="majorHAnsi" w:cstheme="majorHAnsi"/>
+          <w:color w:val="FFFF00"/>
+        </w:rPr>
+        <w:t xml:space="preserve"> custom shaders follow.</w:t>
+      </w:r>
+    </w:p>
+    <w:p>
+      <w:pPr>
+        <w:pStyle w:val="Heading1"/>
+      </w:pPr>
+      <w:r>
+        <w:t>Translucency</w:t>
+      </w:r>
+      <w:r>
+        <w:t xml:space="preserve"> with the </w:t>
+      </w:r>
+      <w:proofErr w:type="spellStart"/>
+      <w:r>
+        <w:t>BlBasicEffectAlphaTest</w:t>
+      </w:r>
+      <w:proofErr w:type="spellEnd"/>
+      <w:r>
+        <w:t xml:space="preserve"> shader</w:t>
+      </w:r>
+    </w:p>
+    <w:p>
+      <w:pPr>
+        <w:autoSpaceDE w:val="0"/>
+        <w:autoSpaceDN w:val="0"/>
+        <w:adjustRightInd w:val="0"/>
+        <w:spacing w:after="0" w:line="240" w:lineRule="auto"/>
+        <w:rPr>
+          <w:rFonts w:asciiTheme="majorHAnsi" w:hAnsiTheme="majorHAnsi" w:cstheme="majorHAnsi"/>
+          <w:color w:val="FFFF00"/>
+        </w:rPr>
+      </w:pPr>
+      <w:r>
+        <w:rPr>
+          <w:rFonts w:asciiTheme="majorHAnsi" w:hAnsiTheme="majorHAnsi" w:cstheme="majorHAnsi"/>
+          <w:color w:val="FFFF00"/>
+        </w:rPr>
+        <w:t>Each pixel of a texture has a red, a green, a blue intensity value</w:t>
+      </w:r>
+      <w:r>
+        <w:rPr>
+          <w:rFonts w:asciiTheme="majorHAnsi" w:hAnsiTheme="majorHAnsi" w:cstheme="majorHAnsi"/>
+          <w:color w:val="FFFF00"/>
+        </w:rPr>
+        <w:t xml:space="preserve">. Some textures also have </w:t>
+      </w:r>
+      <w:r>
+        <w:rPr>
+          <w:rFonts w:asciiTheme="majorHAnsi" w:hAnsiTheme="majorHAnsi" w:cstheme="majorHAnsi"/>
+          <w:color w:val="FFFF00"/>
+        </w:rPr>
+        <w:t xml:space="preserve">an </w:t>
+      </w:r>
+      <w:r>
+        <w:rPr>
+          <w:rFonts w:asciiTheme="majorHAnsi" w:hAnsiTheme="majorHAnsi" w:cstheme="majorHAnsi"/>
+          <w:color w:val="FFFF00"/>
+        </w:rPr>
+        <w:t xml:space="preserve">“alpha” value </w:t>
+      </w:r>
+      <w:r>
+        <w:rPr>
+          <w:rFonts w:asciiTheme="majorHAnsi" w:hAnsiTheme="majorHAnsi" w:cstheme="majorHAnsi"/>
+          <w:color w:val="FFFF00"/>
+        </w:rPr>
+        <w:t>for each pixel</w:t>
+      </w:r>
+      <w:r>
+        <w:rPr>
+          <w:rFonts w:asciiTheme="majorHAnsi" w:hAnsiTheme="majorHAnsi" w:cstheme="majorHAnsi"/>
+          <w:color w:val="FFFF00"/>
+        </w:rPr>
+        <w:t>,</w:t>
+      </w:r>
+      <w:r>
+        <w:rPr>
+          <w:rFonts w:asciiTheme="majorHAnsi" w:hAnsiTheme="majorHAnsi" w:cstheme="majorHAnsi"/>
+          <w:color w:val="FFFF00"/>
+        </w:rPr>
         <w:t xml:space="preserve"> </w:t>
+      </w:r>
+      <w:r>
+        <w:rPr>
+          <w:rFonts w:asciiTheme="majorHAnsi" w:hAnsiTheme="majorHAnsi" w:cstheme="majorHAnsi"/>
+          <w:color w:val="FFFF00"/>
+        </w:rPr>
+        <w:t xml:space="preserve">to indicate how translucent the pixel should be. </w:t>
+      </w:r>
+      <w:r>
+        <w:rPr>
+          <w:rFonts w:asciiTheme="majorHAnsi" w:hAnsiTheme="majorHAnsi" w:cstheme="majorHAnsi"/>
+          <w:color w:val="FFFF00"/>
+        </w:rPr>
+        <w:t>Specifically, t</w:t>
+      </w:r>
+      <w:r>
+        <w:rPr>
+          <w:rFonts w:asciiTheme="majorHAnsi" w:hAnsiTheme="majorHAnsi" w:cstheme="majorHAnsi"/>
+          <w:color w:val="FFFF00"/>
+        </w:rPr>
+        <w:t>he alpha value indicates how much of any coloration behind that pixel (farther from the viewer) should show through the pixel. Alpha values of 1 indicate the texture pixel is opaque and no col</w:t>
+      </w:r>
+      <w:r>
+        <w:rPr>
+          <w:rFonts w:asciiTheme="majorHAnsi" w:hAnsiTheme="majorHAnsi" w:cstheme="majorHAnsi"/>
+          <w:color w:val="FFFF00"/>
+        </w:rPr>
+        <w:t>o</w:t>
+      </w:r>
+      <w:r>
+        <w:rPr>
+          <w:rFonts w:asciiTheme="majorHAnsi" w:hAnsiTheme="majorHAnsi" w:cstheme="majorHAnsi"/>
+          <w:color w:val="FFFF00"/>
+        </w:rPr>
+        <w:t>ration from farther values should show through. Values of zero indicate the p</w:t>
+      </w:r>
+      <w:r>
+        <w:rPr>
+          <w:rFonts w:asciiTheme="majorHAnsi" w:hAnsiTheme="majorHAnsi" w:cstheme="majorHAnsi"/>
+          <w:color w:val="FFFF00"/>
+        </w:rPr>
+        <w:t>ixel is completely transparent.</w:t>
+      </w:r>
+    </w:p>
+    <w:p>
+      <w:pPr>
+        <w:autoSpaceDE w:val="0"/>
+        <w:autoSpaceDN w:val="0"/>
+        <w:adjustRightInd w:val="0"/>
+        <w:spacing w:after="0" w:line="240" w:lineRule="auto"/>
+        <w:rPr>
+          <w:rFonts w:asciiTheme="majorHAnsi" w:hAnsiTheme="majorHAnsi" w:cstheme="majorHAnsi"/>
+          <w:color w:val="FFFF00"/>
+        </w:rPr>
+      </w:pPr>
+    </w:p>
+    <w:p>
+      <w:pPr>
+        <w:autoSpaceDE w:val="0"/>
+        <w:autoSpaceDN w:val="0"/>
+        <w:adjustRightInd w:val="0"/>
+        <w:spacing w:after="0" w:line="240" w:lineRule="auto"/>
+        <w:rPr>
+          <w:rFonts w:asciiTheme="majorHAnsi" w:hAnsiTheme="majorHAnsi" w:cstheme="majorHAnsi"/>
+          <w:color w:val="FFFF00"/>
+        </w:rPr>
+      </w:pPr>
+      <w:r>
+        <w:rPr>
+          <w:rFonts w:asciiTheme="majorHAnsi" w:hAnsiTheme="majorHAnsi" w:cstheme="majorHAnsi"/>
+          <w:color w:val="FFFF00"/>
+        </w:rPr>
+        <w:t>T</w:t>
+      </w:r>
+      <w:r>
+        <w:rPr>
+          <w:rFonts w:asciiTheme="majorHAnsi" w:hAnsiTheme="majorHAnsi" w:cstheme="majorHAnsi"/>
+          <w:color w:val="FFFF00"/>
+        </w:rPr>
+        <w:t>ranslucent</w:t>
+      </w:r>
+      <w:r>
+        <w:rPr>
+          <w:rFonts w:asciiTheme="majorHAnsi" w:hAnsiTheme="majorHAnsi" w:cstheme="majorHAnsi"/>
+          <w:color w:val="FFFF00"/>
+        </w:rPr>
+        <w:t xml:space="preserve"> t</w:t>
+      </w:r>
+      <w:r>
+        <w:rPr>
+          <w:rFonts w:asciiTheme="majorHAnsi" w:hAnsiTheme="majorHAnsi" w:cstheme="majorHAnsi"/>
+          <w:color w:val="FFFF00"/>
+        </w:rPr>
+        <w:t xml:space="preserve">extures </w:t>
+      </w:r>
+      <w:r>
+        <w:rPr>
+          <w:rFonts w:asciiTheme="majorHAnsi" w:hAnsiTheme="majorHAnsi" w:cstheme="majorHAnsi"/>
+          <w:color w:val="FFFF00"/>
+        </w:rPr>
+        <w:t>drawn using the 2D Blotch3D drawing methods (</w:t>
+      </w:r>
+      <w:proofErr w:type="spellStart"/>
+      <w:r>
+        <w:rPr>
+          <w:rFonts w:asciiTheme="majorHAnsi" w:hAnsiTheme="majorHAnsi" w:cstheme="majorHAnsi"/>
+          <w:color w:val="FFFF00"/>
+        </w:rPr>
+        <w:t>BlGraphicsDeviceManager#DrawText</w:t>
+      </w:r>
+      <w:proofErr w:type="spellEnd"/>
+      <w:r>
+        <w:rPr>
+          <w:rFonts w:asciiTheme="majorHAnsi" w:hAnsiTheme="majorHAnsi" w:cstheme="majorHAnsi"/>
+          <w:color w:val="FFFF00"/>
+        </w:rPr>
+        <w:t>,</w:t>
+      </w:r>
+      <w:r>
+        <w:rPr>
+          <w:rFonts w:asciiTheme="majorHAnsi" w:hAnsiTheme="majorHAnsi" w:cstheme="majorHAnsi"/>
+          <w:color w:val="FFFF00"/>
+        </w:rPr>
+        <w:t xml:space="preserve"> </w:t>
+      </w:r>
+      <w:proofErr w:type="spellStart"/>
+      <w:r>
+        <w:rPr>
+          <w:rFonts w:asciiTheme="majorHAnsi" w:hAnsiTheme="majorHAnsi" w:cstheme="majorHAnsi"/>
+          <w:color w:val="FFFF00"/>
+        </w:rPr>
+        <w:t>BlGraphicsDeviceManager#DrawTexture</w:t>
+      </w:r>
+      <w:proofErr w:type="spellEnd"/>
+      <w:r>
+        <w:rPr>
+          <w:rFonts w:asciiTheme="majorHAnsi" w:hAnsiTheme="majorHAnsi" w:cstheme="majorHAnsi"/>
+          <w:color w:val="FFFF00"/>
+        </w:rPr>
+        <w:t xml:space="preserve">, and </w:t>
+      </w:r>
+      <w:proofErr w:type="spellStart"/>
+      <w:r>
+        <w:rPr>
+          <w:rFonts w:asciiTheme="majorHAnsi" w:hAnsiTheme="majorHAnsi" w:cstheme="majorHAnsi"/>
+          <w:color w:val="FFFF00"/>
+        </w:rPr>
+        <w:t>BlGuiControl</w:t>
+      </w:r>
+      <w:proofErr w:type="spellEnd"/>
+      <w:r>
+        <w:rPr>
+          <w:rFonts w:asciiTheme="majorHAnsi" w:hAnsiTheme="majorHAnsi" w:cstheme="majorHAnsi"/>
+          <w:color w:val="FFFF00"/>
+        </w:rPr>
+        <w:t>)</w:t>
+      </w:r>
+      <w:r>
+        <w:rPr>
+          <w:rFonts w:asciiTheme="majorHAnsi" w:hAnsiTheme="majorHAnsi" w:cstheme="majorHAnsi"/>
+          <w:color w:val="FFFF00"/>
+        </w:rPr>
+        <w:t xml:space="preserve"> or any MonoGame </w:t>
+      </w:r>
+      <w:r>
+        <w:rPr>
+          <w:rFonts w:asciiTheme="majorHAnsi" w:hAnsiTheme="majorHAnsi" w:cstheme="majorHAnsi"/>
+          <w:color w:val="FFFF00"/>
+        </w:rPr>
+        <w:t xml:space="preserve">2D </w:t>
+      </w:r>
+      <w:r>
+        <w:rPr>
+          <w:rFonts w:asciiTheme="majorHAnsi" w:hAnsiTheme="majorHAnsi" w:cstheme="majorHAnsi"/>
+          <w:color w:val="FFFF00"/>
+        </w:rPr>
+        <w:t xml:space="preserve">drawing methods </w:t>
+      </w:r>
+      <w:r>
+        <w:rPr>
+          <w:rFonts w:asciiTheme="majorHAnsi" w:hAnsiTheme="majorHAnsi" w:cstheme="majorHAnsi"/>
+          <w:color w:val="FFFF00"/>
+        </w:rPr>
+        <w:t>(</w:t>
+      </w:r>
+      <w:r>
+        <w:rPr>
+          <w:rFonts w:asciiTheme="majorHAnsi" w:hAnsiTheme="majorHAnsi" w:cstheme="majorHAnsi"/>
+          <w:color w:val="FFFF00"/>
+        </w:rPr>
+        <w:t xml:space="preserve">for example, </w:t>
+      </w:r>
+      <w:r>
+        <w:rPr>
+          <w:rFonts w:asciiTheme="majorHAnsi" w:hAnsiTheme="majorHAnsi" w:cstheme="majorHAnsi"/>
+          <w:color w:val="FFFF00"/>
+        </w:rPr>
+        <w:t xml:space="preserve">by use of </w:t>
+      </w:r>
+      <w:proofErr w:type="spellStart"/>
+      <w:r>
+        <w:rPr>
+          <w:rFonts w:asciiTheme="majorHAnsi" w:hAnsiTheme="majorHAnsi" w:cstheme="majorHAnsi"/>
+          <w:color w:val="FFFF00"/>
+        </w:rPr>
+        <w:t>MonoGame’s</w:t>
+      </w:r>
+      <w:proofErr w:type="spellEnd"/>
+      <w:r>
+        <w:rPr>
+          <w:rFonts w:asciiTheme="majorHAnsi" w:hAnsiTheme="majorHAnsi" w:cstheme="majorHAnsi"/>
+          <w:color w:val="FFFF00"/>
+        </w:rPr>
+        <w:t xml:space="preserve"> </w:t>
+      </w:r>
+      <w:proofErr w:type="spellStart"/>
+      <w:r>
+        <w:rPr>
+          <w:rFonts w:asciiTheme="majorHAnsi" w:hAnsiTheme="majorHAnsi" w:cstheme="majorHAnsi"/>
+          <w:color w:val="FFFF00"/>
+        </w:rPr>
+        <w:t>SpriteBatch</w:t>
+      </w:r>
+      <w:proofErr w:type="spellEnd"/>
+      <w:r>
+        <w:rPr>
+          <w:rFonts w:asciiTheme="majorHAnsi" w:hAnsiTheme="majorHAnsi" w:cstheme="majorHAnsi"/>
+          <w:color w:val="FFFF00"/>
+        </w:rPr>
+        <w:t xml:space="preserve"> class) </w:t>
+      </w:r>
+      <w:r>
+        <w:rPr>
+          <w:rFonts w:asciiTheme="majorHAnsi" w:hAnsiTheme="majorHAnsi" w:cstheme="majorHAnsi"/>
+          <w:color w:val="FFFF00"/>
+        </w:rPr>
+        <w:t>will always correctly show the things behind them</w:t>
+      </w:r>
+      <w:r>
+        <w:rPr>
+          <w:rFonts w:asciiTheme="majorHAnsi" w:hAnsiTheme="majorHAnsi" w:cstheme="majorHAnsi"/>
+          <w:color w:val="FFFF00"/>
+        </w:rPr>
+        <w:t xml:space="preserve"> according to the pixel’s alpha channel</w:t>
+      </w:r>
+      <w:r>
+        <w:rPr>
+          <w:rFonts w:asciiTheme="majorHAnsi" w:hAnsiTheme="majorHAnsi" w:cstheme="majorHAnsi"/>
+          <w:color w:val="FFFF00"/>
+        </w:rPr>
+        <w:t xml:space="preserve"> </w:t>
+      </w:r>
+      <w:proofErr w:type="gramStart"/>
+      <w:r>
+        <w:rPr>
+          <w:rFonts w:asciiTheme="majorHAnsi" w:hAnsiTheme="majorHAnsi" w:cstheme="majorHAnsi"/>
+          <w:color w:val="FFFF00"/>
+        </w:rPr>
+        <w:t>as long as</w:t>
+      </w:r>
+      <w:proofErr w:type="gramEnd"/>
+      <w:r>
+        <w:rPr>
+          <w:rFonts w:asciiTheme="majorHAnsi" w:hAnsiTheme="majorHAnsi" w:cstheme="majorHAnsi"/>
+          <w:color w:val="FFFF00"/>
+        </w:rPr>
+        <w:t xml:space="preserve"> they are called </w:t>
+      </w:r>
+      <w:r>
+        <w:rPr>
+          <w:rFonts w:asciiTheme="majorHAnsi" w:hAnsiTheme="majorHAnsi" w:cstheme="majorHAnsi"/>
+          <w:color w:val="FFFF00"/>
+        </w:rPr>
+        <w:t>after all other 3D things are drawn.</w:t>
+      </w:r>
+    </w:p>
+    <w:p>
+      <w:pPr>
+        <w:autoSpaceDE w:val="0"/>
+        <w:autoSpaceDN w:val="0"/>
+        <w:adjustRightInd w:val="0"/>
+        <w:spacing w:after="0" w:line="240" w:lineRule="auto"/>
+        <w:rPr>
+          <w:rFonts w:asciiTheme="majorHAnsi" w:hAnsiTheme="majorHAnsi" w:cstheme="majorHAnsi"/>
+          <w:color w:val="FFFF00"/>
+        </w:rPr>
+      </w:pPr>
+    </w:p>
+    <w:p>
+      <w:pPr>
+        <w:autoSpaceDE w:val="0"/>
+        <w:autoSpaceDN w:val="0"/>
+        <w:adjustRightInd w:val="0"/>
+        <w:spacing w:after="0" w:line="240" w:lineRule="auto"/>
+        <w:rPr>
+          <w:rFonts w:asciiTheme="majorHAnsi" w:hAnsiTheme="majorHAnsi" w:cstheme="majorHAnsi"/>
+          <w:color w:val="FFFF00"/>
+        </w:rPr>
+      </w:pPr>
+      <w:r>
+        <w:rPr>
+          <w:rFonts w:asciiTheme="majorHAnsi" w:hAnsiTheme="majorHAnsi" w:cstheme="majorHAnsi"/>
+          <w:color w:val="FFFF00"/>
+        </w:rPr>
+        <w:t xml:space="preserve">But </w:t>
+      </w:r>
+      <w:r>
+        <w:rPr>
+          <w:rFonts w:asciiTheme="majorHAnsi" w:hAnsiTheme="majorHAnsi" w:cstheme="majorHAnsi"/>
+          <w:color w:val="FFFF00"/>
+        </w:rPr>
+        <w:t>translucent</w:t>
+      </w:r>
+      <w:r>
+        <w:rPr>
+          <w:rFonts w:asciiTheme="majorHAnsi" w:hAnsiTheme="majorHAnsi" w:cstheme="majorHAnsi"/>
+          <w:color w:val="FFFF00"/>
+        </w:rPr>
+        <w:t xml:space="preserve"> texture</w:t>
+      </w:r>
+      <w:r>
+        <w:rPr>
+          <w:rFonts w:asciiTheme="majorHAnsi" w:hAnsiTheme="majorHAnsi" w:cstheme="majorHAnsi"/>
+          <w:color w:val="FFFF00"/>
+        </w:rPr>
+        <w:t>s</w:t>
+      </w:r>
+      <w:r>
+        <w:rPr>
+          <w:rFonts w:asciiTheme="majorHAnsi" w:hAnsiTheme="majorHAnsi" w:cstheme="majorHAnsi"/>
+          <w:color w:val="FFFF00"/>
+        </w:rPr>
+        <w:t xml:space="preserve"> applied to a 3D</w:t>
+      </w:r>
+      <w:r>
+        <w:rPr>
+          <w:rFonts w:asciiTheme="majorHAnsi" w:hAnsiTheme="majorHAnsi" w:cstheme="majorHAnsi"/>
+          <w:color w:val="FFFF00"/>
+        </w:rPr>
+        <w:t xml:space="preserve"> sprite may require special handling.</w:t>
+      </w:r>
+    </w:p>
+    <w:p>
+      <w:pPr>
+        <w:autoSpaceDE w:val="0"/>
+        <w:autoSpaceDN w:val="0"/>
+        <w:adjustRightInd w:val="0"/>
+        <w:spacing w:after="0" w:line="240" w:lineRule="auto"/>
+        <w:rPr>
+          <w:rFonts w:asciiTheme="majorHAnsi" w:hAnsiTheme="majorHAnsi" w:cstheme="majorHAnsi"/>
+          <w:color w:val="FFFF00"/>
+        </w:rPr>
+      </w:pPr>
+    </w:p>
+    <w:p>
+      <w:pPr>
+        <w:autoSpaceDE w:val="0"/>
+        <w:autoSpaceDN w:val="0"/>
+        <w:adjustRightInd w:val="0"/>
+        <w:spacing w:after="0" w:line="240" w:lineRule="auto"/>
+        <w:rPr>
+          <w:rFonts w:asciiTheme="majorHAnsi" w:hAnsiTheme="majorHAnsi" w:cstheme="majorHAnsi"/>
+          <w:color w:val="FFFF00"/>
+        </w:rPr>
+      </w:pPr>
+      <w:r>
+        <w:rPr>
+          <w:rFonts w:asciiTheme="majorHAnsi" w:hAnsiTheme="majorHAnsi" w:cstheme="majorHAnsi"/>
+          <w:color w:val="FFFF00"/>
+        </w:rPr>
+        <w:t xml:space="preserve">If you simply apply the </w:t>
+      </w:r>
+      <w:r>
+        <w:rPr>
+          <w:rFonts w:asciiTheme="majorHAnsi" w:hAnsiTheme="majorHAnsi" w:cstheme="majorHAnsi"/>
+          <w:color w:val="FFFF00"/>
+        </w:rPr>
+        <w:t>translucent</w:t>
+      </w:r>
+      <w:r>
+        <w:rPr>
+          <w:rFonts w:asciiTheme="majorHAnsi" w:hAnsiTheme="majorHAnsi" w:cstheme="majorHAnsi"/>
+          <w:color w:val="FFFF00"/>
+        </w:rPr>
+        <w:t xml:space="preserve"> </w:t>
+      </w:r>
+      <w:r>
+        <w:rPr>
+          <w:rFonts w:asciiTheme="majorHAnsi" w:hAnsiTheme="majorHAnsi" w:cstheme="majorHAnsi"/>
+          <w:color w:val="FFFF00"/>
+        </w:rPr>
+        <w:t xml:space="preserve">texture to a sprite as if it’s just like any other texture, </w:t>
+      </w:r>
+      <w:r>
+        <w:rPr>
+          <w:rFonts w:asciiTheme="majorHAnsi" w:hAnsiTheme="majorHAnsi" w:cstheme="majorHAnsi"/>
+          <w:color w:val="FFFF00"/>
+        </w:rPr>
+        <w:t>y</w:t>
+      </w:r>
+      <w:r>
+        <w:rPr>
+          <w:rFonts w:asciiTheme="majorHAnsi" w:hAnsiTheme="majorHAnsi" w:cstheme="majorHAnsi"/>
+          <w:color w:val="FFFF00"/>
+        </w:rPr>
+        <w:t xml:space="preserve">ou will </w:t>
+      </w:r>
+      <w:r>
+        <w:rPr>
+          <w:rFonts w:asciiTheme="majorHAnsi" w:hAnsiTheme="majorHAnsi" w:cstheme="majorHAnsi"/>
+          <w:color w:val="FFFF00"/>
+        </w:rPr>
+        <w:t>not see through the trans</w:t>
+      </w:r>
+      <w:r>
+        <w:rPr>
+          <w:rFonts w:asciiTheme="majorHAnsi" w:hAnsiTheme="majorHAnsi" w:cstheme="majorHAnsi"/>
+          <w:color w:val="FFFF00"/>
+        </w:rPr>
+        <w:t>lucent pixels</w:t>
+      </w:r>
+      <w:r>
+        <w:rPr>
+          <w:rFonts w:asciiTheme="majorHAnsi" w:hAnsiTheme="majorHAnsi" w:cstheme="majorHAnsi"/>
+          <w:color w:val="FFFF00"/>
+        </w:rPr>
+        <w:t xml:space="preserve"> </w:t>
+      </w:r>
+      <w:r>
+        <w:rPr>
+          <w:rFonts w:asciiTheme="majorHAnsi" w:hAnsiTheme="majorHAnsi" w:cstheme="majorHAnsi"/>
+          <w:color w:val="FFFF00"/>
+        </w:rPr>
+        <w:t xml:space="preserve">when </w:t>
+      </w:r>
+      <w:r>
+        <w:rPr>
+          <w:rFonts w:asciiTheme="majorHAnsi" w:hAnsiTheme="majorHAnsi" w:cstheme="majorHAnsi"/>
+          <w:color w:val="FFFF00"/>
+        </w:rPr>
+        <w:t xml:space="preserve">they </w:t>
+      </w:r>
+      <w:r>
+        <w:rPr>
+          <w:rFonts w:asciiTheme="majorHAnsi" w:hAnsiTheme="majorHAnsi" w:cstheme="majorHAnsi"/>
+          <w:color w:val="FFFF00"/>
+        </w:rPr>
+        <w:t xml:space="preserve">happen to be </w:t>
+      </w:r>
+      <w:r>
+        <w:rPr>
+          <w:rFonts w:asciiTheme="majorHAnsi" w:hAnsiTheme="majorHAnsi" w:cstheme="majorHAnsi"/>
+          <w:color w:val="FFFF00"/>
+        </w:rPr>
+        <w:t xml:space="preserve">chronologically </w:t>
+      </w:r>
+      <w:r>
+        <w:rPr>
+          <w:rFonts w:asciiTheme="majorHAnsi" w:hAnsiTheme="majorHAnsi" w:cstheme="majorHAnsi"/>
+          <w:color w:val="FFFF00"/>
+        </w:rPr>
+        <w:t>drawn</w:t>
+      </w:r>
+      <w:r>
+        <w:rPr>
+          <w:rFonts w:asciiTheme="majorHAnsi" w:hAnsiTheme="majorHAnsi" w:cstheme="majorHAnsi"/>
+          <w:color w:val="FFFF00"/>
+        </w:rPr>
+        <w:t xml:space="preserve"> </w:t>
+      </w:r>
+      <w:r>
+        <w:rPr>
+          <w:rFonts w:asciiTheme="majorHAnsi" w:hAnsiTheme="majorHAnsi" w:cstheme="majorHAnsi"/>
+          <w:i/>
+          <w:color w:val="FFFF00"/>
+        </w:rPr>
+        <w:t>before</w:t>
+      </w:r>
+      <w:r>
+        <w:rPr>
+          <w:rFonts w:asciiTheme="majorHAnsi" w:hAnsiTheme="majorHAnsi" w:cstheme="majorHAnsi"/>
+          <w:color w:val="FFFF00"/>
+        </w:rPr>
+        <w:t xml:space="preserve"> anything farther away</w:t>
+      </w:r>
+      <w:r>
+        <w:rPr>
+          <w:rFonts w:asciiTheme="majorHAnsi" w:hAnsiTheme="majorHAnsi" w:cstheme="majorHAnsi"/>
+          <w:color w:val="FFFF00"/>
+        </w:rPr>
+        <w:t>,</w:t>
+      </w:r>
+      <w:r>
+        <w:rPr>
+          <w:rFonts w:asciiTheme="majorHAnsi" w:hAnsiTheme="majorHAnsi" w:cstheme="majorHAnsi"/>
+          <w:color w:val="FFFF00"/>
+        </w:rPr>
+        <w:t xml:space="preserve"> because </w:t>
+      </w:r>
+      <w:r>
+        <w:rPr>
+          <w:rFonts w:asciiTheme="majorHAnsi" w:hAnsiTheme="majorHAnsi" w:cstheme="majorHAnsi"/>
+          <w:color w:val="FFFF00"/>
+        </w:rPr>
+        <w:t xml:space="preserve">drawing </w:t>
+      </w:r>
+      <w:r>
+        <w:rPr>
+          <w:rFonts w:asciiTheme="majorHAnsi" w:hAnsiTheme="majorHAnsi" w:cstheme="majorHAnsi"/>
+          <w:color w:val="FFFF00"/>
+        </w:rPr>
+        <w:t>a</w:t>
+      </w:r>
+      <w:r>
+        <w:rPr>
+          <w:rFonts w:asciiTheme="majorHAnsi" w:hAnsiTheme="majorHAnsi" w:cstheme="majorHAnsi"/>
+          <w:color w:val="FFFF00"/>
+        </w:rPr>
+        <w:t xml:space="preserve"> surface also updates the depth buffer</w:t>
+      </w:r>
+      <w:r>
+        <w:rPr>
+          <w:rFonts w:asciiTheme="majorHAnsi" w:hAnsiTheme="majorHAnsi" w:cstheme="majorHAnsi"/>
+          <w:color w:val="FFFF00"/>
+        </w:rPr>
+        <w:t xml:space="preserve"> (see Depth Buffer in the glossary). Since the depth buffer records the nearer pixel, it prevents further pixels from being drawn</w:t>
+      </w:r>
+      <w:r>
+        <w:rPr>
+          <w:rFonts w:asciiTheme="majorHAnsi" w:hAnsiTheme="majorHAnsi" w:cstheme="majorHAnsi"/>
+          <w:color w:val="FFFF00"/>
+        </w:rPr>
+        <w:t xml:space="preserve"> afterward</w:t>
+      </w:r>
+      <w:r>
+        <w:rPr>
+          <w:rFonts w:asciiTheme="majorHAnsi" w:hAnsiTheme="majorHAnsi" w:cstheme="majorHAnsi"/>
+          <w:color w:val="FFFF00"/>
+        </w:rPr>
+        <w:t>.</w:t>
+      </w:r>
+      <w:r>
+        <w:rPr>
+          <w:rFonts w:asciiTheme="majorHAnsi" w:hAnsiTheme="majorHAnsi" w:cstheme="majorHAnsi"/>
+          <w:color w:val="FFFF00"/>
+        </w:rPr>
+        <w:t xml:space="preserve"> </w:t>
+      </w:r>
+      <w:r>
+        <w:rPr>
+          <w:rFonts w:asciiTheme="majorHAnsi" w:hAnsiTheme="majorHAnsi" w:cstheme="majorHAnsi"/>
+          <w:color w:val="FFFF00"/>
+        </w:rPr>
+        <w:t xml:space="preserve">For some translucent textures the artifacts can be </w:t>
+      </w:r>
+      <w:r>
+        <w:rPr>
+          <w:rFonts w:asciiTheme="majorHAnsi" w:hAnsiTheme="majorHAnsi" w:cstheme="majorHAnsi"/>
+          <w:color w:val="FFFF00"/>
+        </w:rPr>
+        <w:t>negligible</w:t>
+      </w:r>
+      <w:r>
+        <w:rPr>
+          <w:rFonts w:asciiTheme="majorHAnsi" w:hAnsiTheme="majorHAnsi" w:cstheme="majorHAnsi"/>
+          <w:color w:val="FFFF00"/>
+        </w:rPr>
+        <w:t xml:space="preserve">, or your </w:t>
+      </w:r>
+      <w:proofErr w:type="gramStart"/>
+      <w:r>
+        <w:rPr>
+          <w:rFonts w:asciiTheme="majorHAnsi" w:hAnsiTheme="majorHAnsi" w:cstheme="majorHAnsi"/>
+          <w:color w:val="FFFF00"/>
+        </w:rPr>
+        <w:t>particular app</w:t>
+      </w:r>
+      <w:r>
+        <w:rPr>
+          <w:rFonts w:asciiTheme="majorHAnsi" w:hAnsiTheme="majorHAnsi" w:cstheme="majorHAnsi"/>
+          <w:color w:val="FFFF00"/>
+        </w:rPr>
+        <w:t>lication</w:t>
+      </w:r>
+      <w:proofErr w:type="gramEnd"/>
+      <w:r>
+        <w:rPr>
+          <w:rFonts w:asciiTheme="majorHAnsi" w:hAnsiTheme="majorHAnsi" w:cstheme="majorHAnsi"/>
+          <w:color w:val="FFFF00"/>
+        </w:rPr>
+        <w:t xml:space="preserve"> </w:t>
+      </w:r>
+      <w:r>
+        <w:rPr>
+          <w:rFonts w:asciiTheme="majorHAnsi" w:hAnsiTheme="majorHAnsi" w:cstheme="majorHAnsi"/>
+          <w:color w:val="FFFF00"/>
+        </w:rPr>
+        <w:t xml:space="preserve">may </w:t>
+      </w:r>
+      <w:r>
+        <w:rPr>
+          <w:rFonts w:asciiTheme="majorHAnsi" w:hAnsiTheme="majorHAnsi" w:cstheme="majorHAnsi"/>
+          <w:color w:val="FFFF00"/>
+        </w:rPr>
+        <w:t>avoid the artifacts</w:t>
+      </w:r>
+      <w:r>
+        <w:rPr>
+          <w:rFonts w:asciiTheme="majorHAnsi" w:hAnsiTheme="majorHAnsi" w:cstheme="majorHAnsi"/>
+          <w:color w:val="FFFF00"/>
+        </w:rPr>
+        <w:t xml:space="preserve"> entirely because of camera constraints</w:t>
+      </w:r>
+      <w:r>
+        <w:rPr>
+          <w:rFonts w:asciiTheme="majorHAnsi" w:hAnsiTheme="majorHAnsi" w:cstheme="majorHAnsi"/>
+          <w:color w:val="FFFF00"/>
+        </w:rPr>
+        <w:t>, sprite position constraints,</w:t>
+      </w:r>
+      <w:r>
+        <w:rPr>
+          <w:rFonts w:asciiTheme="majorHAnsi" w:hAnsiTheme="majorHAnsi" w:cstheme="majorHAnsi"/>
+          <w:color w:val="FFFF00"/>
+        </w:rPr>
+        <w:t xml:space="preserve"> and drawing order</w:t>
+      </w:r>
+      <w:r>
+        <w:rPr>
+          <w:rFonts w:asciiTheme="majorHAnsi" w:hAnsiTheme="majorHAnsi" w:cstheme="majorHAnsi"/>
+          <w:color w:val="FFFF00"/>
+        </w:rPr>
+        <w:t xml:space="preserve">. </w:t>
+      </w:r>
+      <w:r>
+        <w:rPr>
+          <w:rFonts w:asciiTheme="majorHAnsi" w:hAnsiTheme="majorHAnsi" w:cstheme="majorHAnsi"/>
+          <w:color w:val="FFFF00"/>
+        </w:rPr>
+        <w:t xml:space="preserve">In those cases, you don’t need any other special code. </w:t>
+      </w:r>
+      <w:r>
+        <w:rPr>
+          <w:rFonts w:asciiTheme="majorHAnsi" w:hAnsiTheme="majorHAnsi" w:cstheme="majorHAnsi"/>
+          <w:color w:val="FFFF00"/>
+        </w:rPr>
+        <w:t xml:space="preserve">We do this in the “full” example because the draw order </w:t>
+      </w:r>
+      <w:r>
+        <w:rPr>
+          <w:rFonts w:asciiTheme="majorHAnsi" w:hAnsiTheme="majorHAnsi" w:cstheme="majorHAnsi"/>
+          <w:color w:val="FFFF00"/>
+        </w:rPr>
+        <w:t>of the translucent sprites and their positions are</w:t>
+      </w:r>
+      <w:r>
+        <w:rPr>
+          <w:rFonts w:asciiTheme="majorHAnsi" w:hAnsiTheme="majorHAnsi" w:cstheme="majorHAnsi"/>
+          <w:color w:val="FFFF00"/>
+        </w:rPr>
+        <w:t xml:space="preserve"> such that </w:t>
+      </w:r>
+      <w:r>
+        <w:rPr>
+          <w:rFonts w:asciiTheme="majorHAnsi" w:hAnsiTheme="majorHAnsi" w:cstheme="majorHAnsi"/>
+          <w:color w:val="FFFF00"/>
+        </w:rPr>
+        <w:t xml:space="preserve">the </w:t>
+      </w:r>
+      <w:r>
+        <w:rPr>
+          <w:rFonts w:asciiTheme="majorHAnsi" w:hAnsiTheme="majorHAnsi" w:cstheme="majorHAnsi"/>
+          <w:color w:val="FFFF00"/>
+        </w:rPr>
+        <w:t xml:space="preserve">artifacts </w:t>
+      </w:r>
+      <w:r>
+        <w:rPr>
+          <w:rFonts w:asciiTheme="majorHAnsi" w:hAnsiTheme="majorHAnsi" w:cstheme="majorHAnsi"/>
+          <w:color w:val="FFFF00"/>
+        </w:rPr>
+        <w:t>aren’t visible</w:t>
+      </w:r>
+      <w:r>
+        <w:rPr>
+          <w:rFonts w:asciiTheme="majorHAnsi" w:hAnsiTheme="majorHAnsi" w:cstheme="majorHAnsi"/>
+          <w:color w:val="FFFF00"/>
+        </w:rPr>
+        <w:t>.</w:t>
+      </w:r>
+      <w:r>
+        <w:rPr>
+          <w:rFonts w:asciiTheme="majorHAnsi" w:hAnsiTheme="majorHAnsi" w:cstheme="majorHAnsi"/>
+          <w:color w:val="FFFF00"/>
+        </w:rPr>
+        <w:t xml:space="preserve"> (Note: subsprites are drawn in the order </w:t>
+      </w:r>
+      <w:r>
+        <w:rPr>
+          <w:rFonts w:asciiTheme="majorHAnsi" w:hAnsiTheme="majorHAnsi" w:cstheme="majorHAnsi"/>
+          <w:color w:val="FFFF00"/>
+        </w:rPr>
+        <w:t xml:space="preserve">of </w:t>
       </w:r>
       <w:r>
         <w:rPr>
@@ -22636,7 +22741,7 @@
 </file>
 
 <file path=customXml/itemProps1.xml><?xml version="1.0" encoding="utf-8"?>
-<ds:datastoreItem xmlns:ds="http://schemas.openxmlformats.org/officeDocument/2006/customXml" ds:itemID="{AD6CA121-4493-462C-9F79-F057F4FDD6A5}">
+<ds:datastoreItem xmlns:ds="http://schemas.openxmlformats.org/officeDocument/2006/customXml" ds:itemID="{6715DA8A-69E9-454A-819D-66B5C7A84C2A}">
   <ds:schemaRefs>
     <ds:schemaRef ds:uri="http://schemas.openxmlformats.org/officeDocument/2006/bibliography"/>
   </ds:schemaRefs>

</xml_diff>

<commit_message>
throws an exception if Disposes aren't called, and if they aren't called by same thread that created them doc updates
</commit_message>
<xml_diff>
--- a/doc/Blotch3D.docx
+++ b/doc/Blotch3D.docx
@@ -272,21 +272,21 @@
           <w:rFonts w:asciiTheme="majorHAnsi" w:hAnsiTheme="majorHAnsi" w:cstheme="majorHAnsi"/>
           <w:color w:val="FFFF00"/>
         </w:rPr>
-        <w:t>the Blotch3D repository zip from</w:t>
-      </w:r>
-      <w:r>
-        <w:rPr>
-          <w:rFonts w:asciiTheme="majorHAnsi" w:hAnsiTheme="majorHAnsi" w:cstheme="majorHAnsi"/>
-          <w:color w:val="FFFF00"/>
-        </w:rPr>
-        <w:t xml:space="preserve"> the GitHub page</w:t>
-      </w:r>
-      <w:r>
-        <w:rPr>
-          <w:rFonts w:asciiTheme="majorHAnsi" w:hAnsiTheme="majorHAnsi" w:cstheme="majorHAnsi"/>
-          <w:color w:val="FFFF00"/>
-        </w:rPr>
-        <w:t xml:space="preserve"> and unzip it.</w:t>
+        <w:t>the Blotch3D repository</w:t>
+      </w:r>
+      <w:r>
+        <w:rPr>
+          <w:rFonts w:asciiTheme="majorHAnsi" w:hAnsiTheme="majorHAnsi" w:cstheme="majorHAnsi"/>
+          <w:color w:val="FFFF00"/>
+        </w:rPr>
+        <w:t>, or clone it</w:t>
+      </w:r>
+      <w:r>
+        <w:rPr>
+          <w:rFonts w:asciiTheme="majorHAnsi" w:hAnsiTheme="majorHAnsi" w:cstheme="majorHAnsi"/>
+          <w:color w:val="FFFF00"/>
+        </w:rPr>
+        <w:t>.</w:t>
       </w:r>
     </w:p>
     <w:p>
@@ -3276,111 +3276,102 @@
           <w:rFonts w:asciiTheme="majorHAnsi" w:hAnsiTheme="majorHAnsi" w:cstheme="majorHAnsi"/>
           <w:color w:val="FFFF00"/>
         </w:rPr>
-        <w:t>sim</w:t>
-      </w:r>
-      <w:bookmarkStart w:id="11" w:name="_GoBack"/>
+        <w:t>similar to</w:t>
+      </w:r>
+      <w:proofErr w:type="gramEnd"/>
+      <w:r>
+        <w:rPr>
+          <w:rFonts w:asciiTheme="majorHAnsi" w:hAnsiTheme="majorHAnsi" w:cstheme="majorHAnsi"/>
+          <w:color w:val="FFFF00"/>
+        </w:rPr>
+        <w:t xml:space="preserve"> the one </w:t>
+      </w:r>
+      <w:r>
+        <w:rPr>
+          <w:rFonts w:asciiTheme="majorHAnsi" w:hAnsiTheme="majorHAnsi" w:cstheme="majorHAnsi"/>
+          <w:color w:val="FFFF00"/>
+        </w:rPr>
+        <w:t xml:space="preserve">from </w:t>
+      </w:r>
+      <w:r>
+        <w:rPr>
+          <w:rFonts w:asciiTheme="majorHAnsi" w:hAnsiTheme="majorHAnsi" w:cstheme="majorHAnsi"/>
+          <w:color w:val="FFFF00"/>
+        </w:rPr>
+        <w:t>the basic example</w:t>
+      </w:r>
+      <w:r>
+        <w:rPr>
+          <w:rFonts w:asciiTheme="majorHAnsi" w:hAnsiTheme="majorHAnsi" w:cstheme="majorHAnsi"/>
+          <w:color w:val="FFFF00"/>
+        </w:rPr>
+        <w:t xml:space="preserve"> but with a few additions to it to demonstrate </w:t>
+      </w:r>
+      <w:r>
+        <w:rPr>
+          <w:rFonts w:asciiTheme="majorHAnsi" w:hAnsiTheme="majorHAnsi" w:cstheme="majorHAnsi"/>
+          <w:color w:val="FFFF00"/>
+        </w:rPr>
+        <w:t xml:space="preserve">a certain </w:t>
+      </w:r>
+      <w:r>
+        <w:rPr>
+          <w:rFonts w:asciiTheme="majorHAnsi" w:hAnsiTheme="majorHAnsi" w:cstheme="majorHAnsi"/>
+          <w:color w:val="FFFF00"/>
+        </w:rPr>
+        <w:t xml:space="preserve">feature. In fact, you can do a diff between the </w:t>
+      </w:r>
+      <w:r>
+        <w:rPr>
+          <w:rFonts w:asciiTheme="majorHAnsi" w:hAnsiTheme="majorHAnsi" w:cstheme="majorHAnsi"/>
+          <w:color w:val="FFFF00"/>
+        </w:rPr>
+        <w:t xml:space="preserve">basic </w:t>
+      </w:r>
+      <w:proofErr w:type="spellStart"/>
+      <w:r>
+        <w:rPr>
+          <w:rFonts w:asciiTheme="majorHAnsi" w:hAnsiTheme="majorHAnsi" w:cstheme="majorHAnsi"/>
+          <w:color w:val="FFFF00"/>
+        </w:rPr>
+        <w:t>Example.cs</w:t>
+      </w:r>
+      <w:proofErr w:type="spellEnd"/>
+      <w:r>
+        <w:rPr>
+          <w:rFonts w:asciiTheme="majorHAnsi" w:hAnsiTheme="majorHAnsi" w:cstheme="majorHAnsi"/>
+          <w:color w:val="FFFF00"/>
+        </w:rPr>
+        <w:t xml:space="preserve"> </w:t>
+      </w:r>
+      <w:r>
+        <w:rPr>
+          <w:rFonts w:asciiTheme="majorHAnsi" w:hAnsiTheme="majorHAnsi" w:cstheme="majorHAnsi"/>
+          <w:color w:val="FFFF00"/>
+        </w:rPr>
+        <w:t>file</w:t>
+      </w:r>
+      <w:r>
+        <w:rPr>
+          <w:rFonts w:asciiTheme="majorHAnsi" w:hAnsiTheme="majorHAnsi" w:cstheme="majorHAnsi"/>
+          <w:color w:val="FFFF00"/>
+        </w:rPr>
+        <w:t>s</w:t>
+      </w:r>
+      <w:r>
+        <w:rPr>
+          <w:rFonts w:asciiTheme="majorHAnsi" w:hAnsiTheme="majorHAnsi" w:cstheme="majorHAnsi"/>
+          <w:color w:val="FFFF00"/>
+        </w:rPr>
+        <w:t xml:space="preserve"> and another example’s source file to see what extra code must be added to implement the features it demonstrates.</w:t>
+      </w:r>
+    </w:p>
+    <w:p>
+      <w:pPr>
+        <w:pStyle w:val="Heading1"/>
+      </w:pPr>
+      <w:bookmarkStart w:id="11" w:name="_Creating_a_new"/>
       <w:bookmarkEnd w:id="11"/>
-      <w:r>
-        <w:rPr>
-          <w:rFonts w:asciiTheme="majorHAnsi" w:hAnsiTheme="majorHAnsi" w:cstheme="majorHAnsi"/>
-          <w:color w:val="FFFF00"/>
-        </w:rPr>
-        <w:t>ilar to</w:t>
-      </w:r>
-      <w:proofErr w:type="gramEnd"/>
-      <w:r>
-        <w:rPr>
-          <w:rFonts w:asciiTheme="majorHAnsi" w:hAnsiTheme="majorHAnsi" w:cstheme="majorHAnsi"/>
-          <w:color w:val="FFFF00"/>
-        </w:rPr>
-        <w:t xml:space="preserve"> the one </w:t>
-      </w:r>
-      <w:r>
-        <w:rPr>
-          <w:rFonts w:asciiTheme="majorHAnsi" w:hAnsiTheme="majorHAnsi" w:cstheme="majorHAnsi"/>
-          <w:color w:val="FFFF00"/>
-        </w:rPr>
-        <w:t xml:space="preserve">from </w:t>
-      </w:r>
-      <w:r>
-        <w:rPr>
-          <w:rFonts w:asciiTheme="majorHAnsi" w:hAnsiTheme="majorHAnsi" w:cstheme="majorHAnsi"/>
-          <w:color w:val="FFFF00"/>
-        </w:rPr>
-        <w:t>the basic example</w:t>
-      </w:r>
-      <w:r>
-        <w:rPr>
-          <w:rFonts w:asciiTheme="majorHAnsi" w:hAnsiTheme="majorHAnsi" w:cstheme="majorHAnsi"/>
-          <w:color w:val="FFFF00"/>
-        </w:rPr>
-        <w:t xml:space="preserve"> but with a few additions to it to demonstrate </w:t>
-      </w:r>
-      <w:r>
-        <w:rPr>
-          <w:rFonts w:asciiTheme="majorHAnsi" w:hAnsiTheme="majorHAnsi" w:cstheme="majorHAnsi"/>
-          <w:color w:val="FFFF00"/>
-        </w:rPr>
-        <w:t xml:space="preserve">a certain </w:t>
-      </w:r>
-      <w:r>
-        <w:rPr>
-          <w:rFonts w:asciiTheme="majorHAnsi" w:hAnsiTheme="majorHAnsi" w:cstheme="majorHAnsi"/>
-          <w:color w:val="FFFF00"/>
-        </w:rPr>
-        <w:t xml:space="preserve">feature. In fact, you can do a diff between the </w:t>
-      </w:r>
-      <w:r>
-        <w:rPr>
-          <w:rFonts w:asciiTheme="majorHAnsi" w:hAnsiTheme="majorHAnsi" w:cstheme="majorHAnsi"/>
-          <w:color w:val="FFFF00"/>
-        </w:rPr>
-        <w:t xml:space="preserve">basic </w:t>
-      </w:r>
-      <w:proofErr w:type="spellStart"/>
-      <w:r>
-        <w:rPr>
-          <w:rFonts w:asciiTheme="majorHAnsi" w:hAnsiTheme="majorHAnsi" w:cstheme="majorHAnsi"/>
-          <w:color w:val="FFFF00"/>
-        </w:rPr>
-        <w:t>Example.cs</w:t>
-      </w:r>
-      <w:proofErr w:type="spellEnd"/>
-      <w:r>
-        <w:rPr>
-          <w:rFonts w:asciiTheme="majorHAnsi" w:hAnsiTheme="majorHAnsi" w:cstheme="majorHAnsi"/>
-          <w:color w:val="FFFF00"/>
-        </w:rPr>
-        <w:t xml:space="preserve"> </w:t>
-      </w:r>
-      <w:r>
-        <w:rPr>
-          <w:rFonts w:asciiTheme="majorHAnsi" w:hAnsiTheme="majorHAnsi" w:cstheme="majorHAnsi"/>
-          <w:color w:val="FFFF00"/>
-        </w:rPr>
-        <w:t>file</w:t>
-      </w:r>
-      <w:r>
-        <w:rPr>
-          <w:rFonts w:asciiTheme="majorHAnsi" w:hAnsiTheme="majorHAnsi" w:cstheme="majorHAnsi"/>
-          <w:color w:val="FFFF00"/>
-        </w:rPr>
-        <w:t>s</w:t>
-      </w:r>
-      <w:r>
-        <w:rPr>
-          <w:rFonts w:asciiTheme="majorHAnsi" w:hAnsiTheme="majorHAnsi" w:cstheme="majorHAnsi"/>
-          <w:color w:val="FFFF00"/>
-        </w:rPr>
-        <w:t xml:space="preserve"> and another example’s source file to see what extra code must be added to implement the features it demonstrates.</w:t>
-      </w:r>
-    </w:p>
-    <w:p>
-      <w:pPr>
-        <w:pStyle w:val="Heading1"/>
-      </w:pPr>
-      <w:bookmarkStart w:id="12" w:name="_Creating_a_new"/>
-      <w:bookmarkEnd w:id="12"/>
       <w:r>
         <w:t>Creating a new project</w:t>
       </w:r>
@@ -4247,14 +4238,14 @@
       <w:pPr>
         <w:pStyle w:val="Heading1"/>
       </w:pPr>
-      <w:bookmarkStart w:id="13" w:name="_Development"/>
-      <w:bookmarkStart w:id="14" w:name="_Toc519659705"/>
+      <w:bookmarkStart w:id="12" w:name="_Development"/>
+      <w:bookmarkStart w:id="13" w:name="_Toc519659705"/>
+      <w:bookmarkEnd w:id="12"/>
+      <w:r>
+        <w:t>Development</w:t>
+      </w:r>
       <w:bookmarkEnd w:id="13"/>
       <w:r>
-        <w:t>Development</w:t>
-      </w:r>
-      <w:bookmarkEnd w:id="14"/>
-      <w:r>
         <w:t xml:space="preserve"> overview</w:t>
       </w:r>
     </w:p>
@@ -5515,7 +5506,7 @@
           <w:rFonts w:asciiTheme="majorHAnsi" w:hAnsiTheme="majorHAnsi" w:cstheme="majorHAnsi"/>
           <w:color w:val="FFFF00"/>
         </w:rPr>
-        <w:t xml:space="preserve">The easiest way to set the camera position and orientation is to periodically call to </w:t>
+        <w:t xml:space="preserve">The easiest way to set the camera position and orientation is to periodically call </w:t>
       </w:r>
       <w:proofErr w:type="spellStart"/>
       <w:r>
@@ -6115,7 +6106,21 @@
           <w:rFonts w:asciiTheme="majorHAnsi" w:hAnsiTheme="majorHAnsi" w:cstheme="majorHAnsi"/>
           <w:color w:val="FFFF00"/>
         </w:rPr>
-        <w:t>By default, lighting, background color, and sprite coloring are set so that it is most probable you will see them. These may need to be changed after you’ve verified sprites are properly created and positioned.</w:t>
+        <w:t>By default, lighting, background color, and sprite coloring are set so that it is most probable you will see the</w:t>
+      </w:r>
+      <w:r>
+        <w:rPr>
+          <w:rFonts w:asciiTheme="majorHAnsi" w:hAnsiTheme="majorHAnsi" w:cstheme="majorHAnsi"/>
+          <w:color w:val="FFFF00"/>
+        </w:rPr>
+        <w:t xml:space="preserve"> sprite</w:t>
+      </w:r>
+      <w:r>
+        <w:rPr>
+          <w:rFonts w:asciiTheme="majorHAnsi" w:hAnsiTheme="majorHAnsi" w:cstheme="majorHAnsi"/>
+          <w:color w:val="FFFF00"/>
+        </w:rPr>
+        <w:t>. These may need to be changed after you’ve verified sprites are properly created and positioned.</w:t>
       </w:r>
     </w:p>
     <w:p>
@@ -6466,14 +6471,14 @@
           <w:rFonts w:asciiTheme="majorHAnsi" w:hAnsiTheme="majorHAnsi" w:cstheme="majorHAnsi"/>
           <w:color w:val="FFFF00"/>
         </w:rPr>
-        <w:t>Remember that m</w:t>
-      </w:r>
-      <w:r>
-        <w:rPr>
-          <w:rFonts w:asciiTheme="majorHAnsi" w:hAnsiTheme="majorHAnsi" w:cstheme="majorHAnsi"/>
-          <w:color w:val="FFFF00"/>
-        </w:rPr>
-        <w:t xml:space="preserve">ost Blotch3D </w:t>
+        <w:t>Most</w:t>
+      </w:r>
+      <w:r>
+        <w:rPr>
+          <w:rFonts w:asciiTheme="majorHAnsi" w:hAnsiTheme="majorHAnsi" w:cstheme="majorHAnsi"/>
+          <w:color w:val="FFFF00"/>
+        </w:rPr>
+        <w:t xml:space="preserve"> Blotch3D </w:t>
       </w:r>
       <w:r>
         <w:rPr>
@@ -6517,6 +6522,13 @@
         </w:rPr>
         <w:t>.</w:t>
       </w:r>
+      <w:r>
+        <w:rPr>
+          <w:rFonts w:asciiTheme="majorHAnsi" w:hAnsiTheme="majorHAnsi" w:cstheme="majorHAnsi"/>
+          <w:color w:val="FFFF00"/>
+        </w:rPr>
+        <w:t xml:space="preserve"> And they must be disposed by the same thread that created them. You’ll get an informative exception if this isn’t done.</w:t>
+      </w:r>
     </w:p>
     <w:p>
       <w:pPr>
@@ -6595,27 +6607,27 @@
       <w:pPr>
         <w:pStyle w:val="Heading1"/>
       </w:pPr>
-      <w:bookmarkStart w:id="15" w:name="_Making_3D_models"/>
-      <w:bookmarkStart w:id="16" w:name="_Making_and_using"/>
-      <w:bookmarkStart w:id="17" w:name="_Toc516117027"/>
-      <w:bookmarkStart w:id="18" w:name="_Toc517055697"/>
-      <w:bookmarkStart w:id="19" w:name="_Toc517334343"/>
-      <w:bookmarkStart w:id="20" w:name="_Toc519659706"/>
+      <w:bookmarkStart w:id="14" w:name="_Making_3D_models"/>
+      <w:bookmarkStart w:id="15" w:name="_Making_and_using"/>
+      <w:bookmarkStart w:id="16" w:name="_Toc516117027"/>
+      <w:bookmarkStart w:id="17" w:name="_Toc517055697"/>
+      <w:bookmarkStart w:id="18" w:name="_Toc517334343"/>
+      <w:bookmarkStart w:id="19" w:name="_Toc519659706"/>
+      <w:bookmarkEnd w:id="14"/>
       <w:bookmarkEnd w:id="15"/>
+      <w:r>
+        <w:t xml:space="preserve">Making </w:t>
+      </w:r>
+      <w:r>
+        <w:t xml:space="preserve">and using </w:t>
+      </w:r>
+      <w:r>
+        <w:t xml:space="preserve">3D </w:t>
+      </w:r>
       <w:bookmarkEnd w:id="16"/>
-      <w:r>
-        <w:t xml:space="preserve">Making </w:t>
-      </w:r>
-      <w:r>
-        <w:t xml:space="preserve">and using </w:t>
-      </w:r>
-      <w:r>
-        <w:t xml:space="preserve">3D </w:t>
-      </w:r>
       <w:bookmarkEnd w:id="17"/>
       <w:bookmarkEnd w:id="18"/>
       <w:bookmarkEnd w:id="19"/>
-      <w:bookmarkEnd w:id="20"/>
       <w:r>
         <w:t>models</w:t>
       </w:r>
@@ -6673,7 +6685,21 @@
           <w:rFonts w:asciiTheme="majorHAnsi" w:hAnsiTheme="majorHAnsi" w:cstheme="majorHAnsi"/>
           <w:color w:val="FFFF00"/>
         </w:rPr>
-        <w:t xml:space="preserve"> A few primitive models are also included with Blotch3D. They can be used as is done in the examples if the Blotch3D project is included in your solution. </w:t>
+        <w:t xml:space="preserve"> A few primitive models are also included with Blotch3D. They can be used as is done in the examples </w:t>
+      </w:r>
+      <w:r>
+        <w:rPr>
+          <w:rFonts w:asciiTheme="majorHAnsi" w:hAnsiTheme="majorHAnsi" w:cstheme="majorHAnsi"/>
+          <w:color w:val="FFFF00"/>
+        </w:rPr>
+        <w:t xml:space="preserve">that use them </w:t>
+      </w:r>
+      <w:r>
+        <w:rPr>
+          <w:rFonts w:asciiTheme="majorHAnsi" w:hAnsiTheme="majorHAnsi" w:cstheme="majorHAnsi"/>
+          <w:color w:val="FFFF00"/>
+        </w:rPr>
+        <w:t xml:space="preserve">if the Blotch3D project is included in your solution. </w:t>
       </w:r>
     </w:p>
     <w:p>
@@ -7511,8 +7537,8 @@
       <w:pPr>
         <w:pStyle w:val="Heading1"/>
       </w:pPr>
-      <w:bookmarkStart w:id="21" w:name="_Custom_effects"/>
-      <w:bookmarkEnd w:id="21"/>
+      <w:bookmarkStart w:id="20" w:name="_Custom_effects"/>
+      <w:bookmarkEnd w:id="20"/>
       <w:r>
         <w:t>Custom effects</w:t>
       </w:r>
@@ -9488,6 +9514,8 @@
       <w:pPr>
         <w:pStyle w:val="Heading1"/>
       </w:pPr>
+      <w:bookmarkStart w:id="21" w:name="_Translucency_with_the"/>
+      <w:bookmarkEnd w:id="21"/>
       <w:r>
         <w:t>Translucency</w:t>
       </w:r>
@@ -11093,21 +11121,21 @@
           <w:rFonts w:asciiTheme="majorHAnsi" w:hAnsiTheme="majorHAnsi" w:cstheme="majorHAnsi"/>
           <w:color w:val="FFFF00"/>
         </w:rPr>
-        <w:t xml:space="preserve">(to be held </w:t>
-      </w:r>
-      <w:r>
-        <w:rPr>
-          <w:rFonts w:asciiTheme="majorHAnsi" w:hAnsiTheme="majorHAnsi" w:cstheme="majorHAnsi"/>
-          <w:color w:val="FFFF00"/>
-        </w:rPr>
-        <w:t xml:space="preserve">in code </w:t>
-      </w:r>
-      <w:r>
-        <w:rPr>
-          <w:rFonts w:asciiTheme="majorHAnsi" w:hAnsiTheme="majorHAnsi" w:cstheme="majorHAnsi"/>
-          <w:color w:val="FFFF00"/>
-        </w:rPr>
-        <w:t xml:space="preserve">as a </w:t>
+        <w:t xml:space="preserve">(to be </w:t>
+      </w:r>
+      <w:r>
+        <w:rPr>
+          <w:rFonts w:asciiTheme="majorHAnsi" w:hAnsiTheme="majorHAnsi" w:cstheme="majorHAnsi"/>
+          <w:color w:val="FFFF00"/>
+        </w:rPr>
+        <w:t xml:space="preserve">managed with </w:t>
+      </w:r>
+      <w:r>
+        <w:rPr>
+          <w:rFonts w:asciiTheme="majorHAnsi" w:hAnsiTheme="majorHAnsi" w:cstheme="majorHAnsi"/>
+          <w:color w:val="FFFF00"/>
+        </w:rPr>
+        <w:t xml:space="preserve">a </w:t>
       </w:r>
       <w:proofErr w:type="spellStart"/>
       <w:r>
@@ -11702,7 +11730,53 @@
           <w:rFonts w:asciiTheme="majorHAnsi" w:hAnsiTheme="majorHAnsi" w:cstheme="majorHAnsi"/>
           <w:color w:val="FFFF00"/>
         </w:rPr>
-        <w:t xml:space="preserve">See the </w:t>
+        <w:t xml:space="preserve">See </w:t>
+      </w:r>
+      <w:r>
+        <w:rPr>
+          <w:rFonts w:asciiTheme="majorHAnsi" w:hAnsiTheme="majorHAnsi" w:cstheme="majorHAnsi"/>
+          <w:color w:val="FFFF00"/>
+        </w:rPr>
+        <w:t xml:space="preserve">the </w:t>
+      </w:r>
+      <w:hyperlink w:anchor="_Translucency_with_the" w:history="1">
+        <w:r>
+          <w:rPr>
+            <w:rStyle w:val="Hyperlink"/>
+            <w:rFonts w:asciiTheme="majorHAnsi" w:hAnsiTheme="majorHAnsi" w:cstheme="majorHAnsi"/>
+          </w:rPr>
+          <w:t xml:space="preserve">Translucency with the </w:t>
+        </w:r>
+        <w:proofErr w:type="spellStart"/>
+        <w:r>
+          <w:rPr>
+            <w:rStyle w:val="Hyperlink"/>
+            <w:rFonts w:asciiTheme="majorHAnsi" w:hAnsiTheme="majorHAnsi" w:cstheme="majorHAnsi"/>
+          </w:rPr>
+          <w:t>BlBasicEffectAlphaTest</w:t>
+        </w:r>
+        <w:proofErr w:type="spellEnd"/>
+        <w:r>
+          <w:rPr>
+            <w:rStyle w:val="Hyperlink"/>
+            <w:rFonts w:asciiTheme="majorHAnsi" w:hAnsiTheme="majorHAnsi" w:cstheme="majorHAnsi"/>
+          </w:rPr>
+          <w:t xml:space="preserve"> shader</w:t>
+        </w:r>
+      </w:hyperlink>
+      <w:r>
+        <w:rPr>
+          <w:rFonts w:asciiTheme="majorHAnsi" w:hAnsiTheme="majorHAnsi" w:cstheme="majorHAnsi"/>
+          <w:color w:val="FFFF00"/>
+        </w:rPr>
+        <w:t xml:space="preserve"> section for an introduction to alpha and alpha testing, and see </w:t>
+      </w:r>
+      <w:r>
+        <w:rPr>
+          <w:rFonts w:asciiTheme="majorHAnsi" w:hAnsiTheme="majorHAnsi" w:cstheme="majorHAnsi"/>
+          <w:color w:val="FFFF00"/>
+        </w:rPr>
+        <w:t xml:space="preserve">the </w:t>
       </w:r>
       <w:hyperlink w:anchor="_Custom_effects" w:history="1">
         <w:r>
@@ -18421,7 +18495,21 @@
           <w:rFonts w:asciiTheme="majorHAnsi" w:hAnsiTheme="majorHAnsi" w:cstheme="majorHAnsi"/>
           <w:color w:val="FFFF00"/>
         </w:rPr>
-        <w:t xml:space="preserve"> defines the farthest (objects outside that range are not drawn). If the range is too great, then limited floating point resolution in the 32-bit distance value will cause artifacts. See the troubleshooting question about depth. </w:t>
+        <w:t xml:space="preserve"> defines the farthest (objects outside that range are not drawn). If the range is too </w:t>
+      </w:r>
+      <w:r>
+        <w:rPr>
+          <w:rFonts w:asciiTheme="majorHAnsi" w:hAnsiTheme="majorHAnsi" w:cstheme="majorHAnsi"/>
+          <w:color w:val="FFFF00"/>
+        </w:rPr>
+        <w:t>large</w:t>
+      </w:r>
+      <w:r>
+        <w:rPr>
+          <w:rFonts w:asciiTheme="majorHAnsi" w:hAnsiTheme="majorHAnsi" w:cstheme="majorHAnsi"/>
+          <w:color w:val="FFFF00"/>
+        </w:rPr>
+        <w:t xml:space="preserve">, then limited floating point resolution in the 32-bit distance value will cause artifacts. See the troubleshooting question about depth. </w:t>
       </w:r>
       <w:r>
         <w:rPr>
@@ -18451,6 +18539,13 @@
           <w:rFonts w:asciiTheme="majorHAnsi" w:hAnsiTheme="majorHAnsi" w:cstheme="majorHAnsi"/>
           <w:color w:val="FFFF00"/>
         </w:rPr>
+        <w:t xml:space="preserve"> (see the troubleshooting question about disabling the depth buffer)</w:t>
+      </w:r>
+      <w:r>
+        <w:rPr>
+          <w:rFonts w:asciiTheme="majorHAnsi" w:hAnsiTheme="majorHAnsi" w:cstheme="majorHAnsi"/>
+          <w:color w:val="FFFF00"/>
+        </w:rPr>
         <w:t xml:space="preserve">. </w:t>
       </w:r>
       <w:r>
@@ -18557,6 +18652,13 @@
           <w:rFonts w:asciiTheme="majorHAnsi" w:hAnsiTheme="majorHAnsi" w:cstheme="majorHAnsi"/>
           <w:color w:val="FFFF00"/>
         </w:rPr>
+        <w:t>BlGraphicsDeviceManager.</w:t>
+      </w:r>
+      <w:r>
+        <w:rPr>
+          <w:rFonts w:asciiTheme="majorHAnsi" w:hAnsiTheme="majorHAnsi" w:cstheme="majorHAnsi"/>
+          <w:color w:val="FFFF00"/>
+        </w:rPr>
         <w:t>NearClip</w:t>
       </w:r>
       <w:proofErr w:type="spellEnd"/>
@@ -18665,6 +18767,13 @@
           <w:rFonts w:asciiTheme="majorHAnsi" w:hAnsiTheme="majorHAnsi" w:cstheme="majorHAnsi"/>
           <w:color w:val="FFFF00"/>
         </w:rPr>
+        <w:t>BlGraphicsDeviceManager.</w:t>
+      </w:r>
+      <w:r>
+        <w:rPr>
+          <w:rFonts w:asciiTheme="majorHAnsi" w:hAnsiTheme="majorHAnsi" w:cstheme="majorHAnsi"/>
+          <w:color w:val="FFFF00"/>
+        </w:rPr>
         <w:t>FarC</w:t>
       </w:r>
       <w:r>
@@ -18883,14 +18992,28 @@
           <w:rFonts w:asciiTheme="majorHAnsi" w:hAnsiTheme="majorHAnsi" w:cstheme="majorHAnsi"/>
           <w:color w:val="FFFF00"/>
         </w:rPr>
-        <w:t xml:space="preserve">The three-dimensional space that you see through the two-dimensional view of the </w:t>
-      </w:r>
-      <w:r>
-        <w:rPr>
-          <w:rFonts w:asciiTheme="majorHAnsi" w:hAnsiTheme="majorHAnsi" w:cstheme="majorHAnsi"/>
-          <w:color w:val="FFFF00"/>
-        </w:rPr>
-        <w:t>screen</w:t>
+        <w:t>The three-dimensional space that you see through the two-dimensional</w:t>
+      </w:r>
+      <w:r>
+        <w:rPr>
+          <w:rFonts w:asciiTheme="majorHAnsi" w:hAnsiTheme="majorHAnsi" w:cstheme="majorHAnsi"/>
+          <w:color w:val="FFFF00"/>
+        </w:rPr>
+        <w:t xml:space="preserve"> screen</w:t>
+      </w:r>
+      <w:r>
+        <w:rPr>
+          <w:rFonts w:asciiTheme="majorHAnsi" w:hAnsiTheme="majorHAnsi" w:cstheme="majorHAnsi"/>
+          <w:color w:val="FFFF00"/>
+        </w:rPr>
+        <w:t xml:space="preserve"> </w:t>
+      </w:r>
+      <w:r>
+        <w:rPr>
+          <w:rFonts w:asciiTheme="majorHAnsi" w:hAnsiTheme="majorHAnsi" w:cstheme="majorHAnsi"/>
+          <w:color w:val="FFFF00"/>
+        </w:rPr>
+        <w:t>window</w:t>
       </w:r>
       <w:r>
         <w:rPr>
@@ -19488,7 +19611,21 @@
           <w:rFonts w:asciiTheme="majorHAnsi" w:hAnsiTheme="majorHAnsi" w:cstheme="majorHAnsi"/>
           <w:color w:val="FFFF00"/>
         </w:rPr>
-        <w:t xml:space="preserve">Q: When I am zoomed-in a large amount, sprite and camera movement </w:t>
+        <w:t xml:space="preserve">Q: When I am zoomed-in a </w:t>
+      </w:r>
+      <w:r>
+        <w:rPr>
+          <w:rFonts w:asciiTheme="majorHAnsi" w:hAnsiTheme="majorHAnsi" w:cstheme="majorHAnsi"/>
+          <w:color w:val="FFFF00"/>
+        </w:rPr>
+        <w:t xml:space="preserve">very </w:t>
+      </w:r>
+      <w:r>
+        <w:rPr>
+          <w:rFonts w:asciiTheme="majorHAnsi" w:hAnsiTheme="majorHAnsi" w:cstheme="majorHAnsi"/>
+          <w:color w:val="FFFF00"/>
+        </w:rPr>
+        <w:t xml:space="preserve">large amount, sprite and camera movement </w:t>
       </w:r>
       <w:r>
         <w:rPr>
@@ -20302,23 +20439,21 @@
           <w:rFonts w:asciiTheme="majorHAnsi" w:hAnsiTheme="majorHAnsi" w:cstheme="majorHAnsi"/>
           <w:color w:val="FFFF00"/>
         </w:rPr>
-        <w:t xml:space="preserve">because creating a rotation matrix from a floating-point angle value requires that transcendental functions be </w:t>
-      </w:r>
-      <w:proofErr w:type="gramStart"/>
-      <w:r>
-        <w:rPr>
-          <w:rFonts w:asciiTheme="majorHAnsi" w:hAnsiTheme="majorHAnsi" w:cstheme="majorHAnsi"/>
-          <w:color w:val="FFFF00"/>
-        </w:rPr>
-        <w:t>called, but</w:t>
-      </w:r>
-      <w:proofErr w:type="gramEnd"/>
-      <w:r>
-        <w:rPr>
-          <w:rFonts w:asciiTheme="majorHAnsi" w:hAnsiTheme="majorHAnsi" w:cstheme="majorHAnsi"/>
-          <w:color w:val="FFFF00"/>
-        </w:rPr>
-        <w:t xml:space="preserve"> multiplying matrices does not.</w:t>
+        <w:t xml:space="preserve">because creating a rotation matrix requires that transcendental functions be called, but multiplying </w:t>
+      </w:r>
+      <w:r>
+        <w:rPr>
+          <w:rFonts w:asciiTheme="majorHAnsi" w:hAnsiTheme="majorHAnsi" w:cstheme="majorHAnsi"/>
+          <w:color w:val="FFFF00"/>
+        </w:rPr>
+        <w:t xml:space="preserve">existing </w:t>
+      </w:r>
+      <w:r>
+        <w:rPr>
+          <w:rFonts w:asciiTheme="majorHAnsi" w:hAnsiTheme="majorHAnsi" w:cstheme="majorHAnsi"/>
+          <w:color w:val="FFFF00"/>
+        </w:rPr>
+        <w:t>matrices does not.</w:t>
       </w:r>
       <w:r>
         <w:rPr>
@@ -20697,7 +20832,23 @@
           <w:rFonts w:asciiTheme="majorHAnsi" w:hAnsiTheme="majorHAnsi" w:cstheme="majorHAnsi"/>
           <w:color w:val="FFFF00"/>
         </w:rPr>
-        <w:t>(B) Patent Grant- Subject to the terms of this license, including the license conditions and limitations in section 3, each contributor grants you a non-exclusive, worldwide, royalty-free license under its licensed patents to make, have made, use, sell, offer for sale, import, and/or otherwise dispose of its contribution in the software or derivative works of the contribution in the software.</w:t>
+        <w:t xml:space="preserve">(B) Patent Grant- Subject to the terms of this license, including the license conditions and limitations in section 3, each contributor grants you a non-exclusive, worldwide, royalty-free license under its licensed patents to make, have made, use, sell, offer for sale, import, and/or otherwise </w:t>
+      </w:r>
+      <w:bookmarkStart w:id="40" w:name="_GoBack"/>
+      <w:r>
+        <w:rPr>
+          <w:rFonts w:asciiTheme="majorHAnsi" w:hAnsiTheme="majorHAnsi" w:cstheme="majorHAnsi"/>
+          <w:color w:val="FFFF00"/>
+        </w:rPr>
+        <w:t>dispose</w:t>
+      </w:r>
+      <w:bookmarkEnd w:id="40"/>
+      <w:r>
+        <w:rPr>
+          <w:rFonts w:asciiTheme="majorHAnsi" w:hAnsiTheme="majorHAnsi" w:cstheme="majorHAnsi"/>
+          <w:color w:val="FFFF00"/>
+        </w:rPr>
+        <w:t xml:space="preserve"> of its contribution in the software or derivative works of the contribution in the software.</w:t>
       </w:r>
     </w:p>
     <w:p>
@@ -23714,7 +23865,7 @@
 </file>
 
 <file path=customXml/itemProps1.xml><?xml version="1.0" encoding="utf-8"?>
-<ds:datastoreItem xmlns:ds="http://schemas.openxmlformats.org/officeDocument/2006/customXml" ds:itemID="{A9630A5C-58BA-4DA7-AD92-DFBF08418BBC}">
+<ds:datastoreItem xmlns:ds="http://schemas.openxmlformats.org/officeDocument/2006/customXml" ds:itemID="{3179ACEC-01AB-4736-8322-8A04ADCFD94E}">
   <ds:schemaRefs>
     <ds:schemaRef ds:uri="http://schemas.openxmlformats.org/officeDocument/2006/bibliography"/>
   </ds:schemaRefs>

</xml_diff>

<commit_message>
made BlGeometry static doc updates
</commit_message>
<xml_diff>
--- a/doc/Blotch3D.docx
+++ b/doc/Blotch3D.docx
@@ -7,22 +7,22 @@
       <w:pPr>
         <w:pStyle w:val="Heading1"/>
       </w:pPr>
-      <w:bookmarkStart w:id="0" w:name="_Toc516117023"/>
-      <w:bookmarkStart w:id="1" w:name="_Quick_start"/>
+      <w:bookmarkStart w:id="0" w:name="_Quick_start"/>
+      <w:bookmarkStart w:id="1" w:name="_Toc516117023"/>
       <w:bookmarkStart w:id="2" w:name="_Toc517055694"/>
       <w:bookmarkStart w:id="3" w:name="_Toc517334340"/>
       <w:bookmarkStart w:id="4" w:name="_Toc519659702"/>
+      <w:bookmarkEnd w:id="0"/>
+      <w:r>
+        <w:t>Blotch3D</w:t>
+      </w:r>
+    </w:p>
+    <w:p>
+      <w:pPr>
+        <w:pStyle w:val="Heading1"/>
+      </w:pPr>
+      <w:bookmarkStart w:id="5" w:name="_Quick_start_for"/>
       <w:bookmarkEnd w:id="1"/>
-      <w:r>
-        <w:t>Blotch3D</w:t>
-      </w:r>
-    </w:p>
-    <w:p>
-      <w:pPr>
-        <w:pStyle w:val="Heading1"/>
-      </w:pPr>
-      <w:bookmarkStart w:id="5" w:name="_Quick_start_for"/>
-      <w:bookmarkEnd w:id="0"/>
       <w:bookmarkEnd w:id="2"/>
       <w:bookmarkEnd w:id="3"/>
       <w:bookmarkEnd w:id="4"/>
@@ -137,8 +137,6 @@
           <w:color w:val="FFFF00"/>
         </w:rPr>
       </w:pPr>
-      <w:bookmarkStart w:id="6" w:name="_GoBack"/>
-      <w:bookmarkEnd w:id="6"/>
       <w:r>
         <w:rPr>
           <w:rFonts w:asciiTheme="majorHAnsi" w:hAnsiTheme="majorHAnsi" w:cstheme="majorHAnsi"/>
@@ -2399,14 +2397,14 @@
           <w:color w:val="FFFF00"/>
         </w:rPr>
       </w:pPr>
-      <w:bookmarkStart w:id="7" w:name="_Creating_a_3D"/>
-      <w:bookmarkStart w:id="8" w:name="_Creating_and_using"/>
-      <w:bookmarkStart w:id="9" w:name="_Developing_with_Blotch3D"/>
-      <w:bookmarkStart w:id="10" w:name="_Toc516117026"/>
-      <w:bookmarkStart w:id="11" w:name="_Toc517055696"/>
+      <w:bookmarkStart w:id="6" w:name="_Creating_a_3D"/>
+      <w:bookmarkStart w:id="7" w:name="_Creating_and_using"/>
+      <w:bookmarkStart w:id="8" w:name="_Developing_with_Blotch3D"/>
+      <w:bookmarkStart w:id="9" w:name="_Toc516117026"/>
+      <w:bookmarkStart w:id="10" w:name="_Toc517055696"/>
+      <w:bookmarkEnd w:id="6"/>
       <w:bookmarkEnd w:id="7"/>
       <w:bookmarkEnd w:id="8"/>
-      <w:bookmarkEnd w:id="9"/>
       <w:r>
         <w:rPr>
           <w:rFonts w:asciiTheme="majorHAnsi" w:hAnsiTheme="majorHAnsi" w:cstheme="majorHAnsi"/>
@@ -2513,8 +2511,8 @@
         <w:t>. See below for details and work-arounds.</w:t>
       </w:r>
     </w:p>
+    <w:bookmarkEnd w:id="9"/>
     <w:bookmarkEnd w:id="10"/>
-    <w:bookmarkEnd w:id="11"/>
     <w:p>
       <w:pPr>
         <w:shd w:val="clear" w:color="auto" w:fill="000000" w:themeFill="text1"/>
@@ -2592,6 +2590,87 @@
           <w:rFonts w:asciiTheme="majorHAnsi" w:hAnsiTheme="majorHAnsi" w:cstheme="majorHAnsi"/>
           <w:color w:val="FFFF00"/>
         </w:rPr>
+        <w:t xml:space="preserve"> with just a few lines of code</w:t>
+      </w:r>
+      <w:r>
+        <w:rPr>
+          <w:rFonts w:asciiTheme="majorHAnsi" w:hAnsiTheme="majorHAnsi" w:cstheme="majorHAnsi"/>
+          <w:color w:val="FFFF00"/>
+        </w:rPr>
+        <w:t>. The source file name for each</w:t>
+      </w:r>
+      <w:r>
+        <w:rPr>
+          <w:rFonts w:asciiTheme="majorHAnsi" w:hAnsiTheme="majorHAnsi" w:cstheme="majorHAnsi"/>
+          <w:color w:val="FFFF00"/>
+        </w:rPr>
+        <w:t xml:space="preserve"> example project </w:t>
+      </w:r>
+      <w:r>
+        <w:rPr>
+          <w:rFonts w:asciiTheme="majorHAnsi" w:hAnsiTheme="majorHAnsi" w:cstheme="majorHAnsi"/>
+          <w:color w:val="FFFF00"/>
+        </w:rPr>
+        <w:t xml:space="preserve">is </w:t>
+      </w:r>
+      <w:proofErr w:type="spellStart"/>
+      <w:r>
+        <w:rPr>
+          <w:rFonts w:asciiTheme="majorHAnsi" w:hAnsiTheme="majorHAnsi" w:cstheme="majorHAnsi"/>
+          <w:color w:val="FFFF00"/>
+        </w:rPr>
+        <w:t>Example.cs</w:t>
+      </w:r>
+      <w:proofErr w:type="spellEnd"/>
+      <w:r>
+        <w:rPr>
+          <w:rFonts w:asciiTheme="majorHAnsi" w:hAnsiTheme="majorHAnsi" w:cstheme="majorHAnsi"/>
+          <w:color w:val="FFFF00"/>
+        </w:rPr>
+        <w:t xml:space="preserve">. </w:t>
+      </w:r>
+      <w:r>
+        <w:rPr>
+          <w:rFonts w:asciiTheme="majorHAnsi" w:hAnsiTheme="majorHAnsi" w:cstheme="majorHAnsi"/>
+          <w:color w:val="FFFF00"/>
+        </w:rPr>
+        <w:t>Yo</w:t>
+      </w:r>
+      <w:r>
+        <w:rPr>
+          <w:rFonts w:asciiTheme="majorHAnsi" w:hAnsiTheme="majorHAnsi" w:cstheme="majorHAnsi"/>
+          <w:color w:val="FFFF00"/>
+        </w:rPr>
+        <w:t xml:space="preserve">u can do a diff between the </w:t>
+      </w:r>
+      <w:r>
+        <w:rPr>
+          <w:rFonts w:asciiTheme="majorHAnsi" w:hAnsiTheme="majorHAnsi" w:cstheme="majorHAnsi"/>
+          <w:color w:val="FFFF00"/>
+        </w:rPr>
+        <w:t xml:space="preserve">basic </w:t>
+      </w:r>
+      <w:r>
+        <w:rPr>
+          <w:rFonts w:asciiTheme="majorHAnsi" w:hAnsiTheme="majorHAnsi" w:cstheme="majorHAnsi"/>
+          <w:color w:val="FFFF00"/>
+        </w:rPr>
+        <w:t xml:space="preserve">example’s </w:t>
+      </w:r>
+      <w:proofErr w:type="spellStart"/>
+      <w:r>
+        <w:rPr>
+          <w:rFonts w:asciiTheme="majorHAnsi" w:hAnsiTheme="majorHAnsi" w:cstheme="majorHAnsi"/>
+          <w:color w:val="FFFF00"/>
+        </w:rPr>
+        <w:t>Example.cs</w:t>
+      </w:r>
+      <w:proofErr w:type="spellEnd"/>
+      <w:r>
+        <w:rPr>
+          <w:rFonts w:asciiTheme="majorHAnsi" w:hAnsiTheme="majorHAnsi" w:cstheme="majorHAnsi"/>
+          <w:color w:val="FFFF00"/>
+        </w:rPr>
         <w:t xml:space="preserve"> </w:t>
       </w:r>
       <w:r>
@@ -2599,35 +2678,14 @@
           <w:rFonts w:asciiTheme="majorHAnsi" w:hAnsiTheme="majorHAnsi" w:cstheme="majorHAnsi"/>
           <w:color w:val="FFFF00"/>
         </w:rPr>
-        <w:t>with just a few lines of code</w:t>
-      </w:r>
-      <w:r>
-        <w:rPr>
-          <w:rFonts w:asciiTheme="majorHAnsi" w:hAnsiTheme="majorHAnsi" w:cstheme="majorHAnsi"/>
-          <w:color w:val="FFFF00"/>
-        </w:rPr>
-        <w:t>.</w:t>
-      </w:r>
-      <w:r>
-        <w:rPr>
-          <w:rFonts w:asciiTheme="majorHAnsi" w:hAnsiTheme="majorHAnsi" w:cstheme="majorHAnsi"/>
-          <w:color w:val="FFFF00"/>
-        </w:rPr>
-        <w:t xml:space="preserve"> The source file name for each</w:t>
-      </w:r>
-      <w:r>
-        <w:rPr>
-          <w:rFonts w:asciiTheme="majorHAnsi" w:hAnsiTheme="majorHAnsi" w:cstheme="majorHAnsi"/>
-          <w:color w:val="FFFF00"/>
-        </w:rPr>
-        <w:t xml:space="preserve"> example project </w:t>
-      </w:r>
-      <w:r>
-        <w:rPr>
-          <w:rFonts w:asciiTheme="majorHAnsi" w:hAnsiTheme="majorHAnsi" w:cstheme="majorHAnsi"/>
-          <w:color w:val="FFFF00"/>
-        </w:rPr>
-        <w:t xml:space="preserve">is </w:t>
+        <w:t xml:space="preserve">and </w:t>
+      </w:r>
+      <w:r>
+        <w:rPr>
+          <w:rFonts w:asciiTheme="majorHAnsi" w:hAnsiTheme="majorHAnsi" w:cstheme="majorHAnsi"/>
+          <w:color w:val="FFFF00"/>
+        </w:rPr>
+        <w:t xml:space="preserve">another example’s </w:t>
       </w:r>
       <w:proofErr w:type="spellStart"/>
       <w:r>
@@ -2643,73 +2701,6 @@
           <w:rFonts w:asciiTheme="majorHAnsi" w:hAnsiTheme="majorHAnsi" w:cstheme="majorHAnsi"/>
           <w:color w:val="FFFF00"/>
         </w:rPr>
-        <w:t xml:space="preserve">. </w:t>
-      </w:r>
-      <w:r>
-        <w:rPr>
-          <w:rFonts w:asciiTheme="majorHAnsi" w:hAnsiTheme="majorHAnsi" w:cstheme="majorHAnsi"/>
-          <w:color w:val="FFFF00"/>
-        </w:rPr>
-        <w:t>Yo</w:t>
-      </w:r>
-      <w:r>
-        <w:rPr>
-          <w:rFonts w:asciiTheme="majorHAnsi" w:hAnsiTheme="majorHAnsi" w:cstheme="majorHAnsi"/>
-          <w:color w:val="FFFF00"/>
-        </w:rPr>
-        <w:t xml:space="preserve">u can do a diff between the </w:t>
-      </w:r>
-      <w:r>
-        <w:rPr>
-          <w:rFonts w:asciiTheme="majorHAnsi" w:hAnsiTheme="majorHAnsi" w:cstheme="majorHAnsi"/>
-          <w:color w:val="FFFF00"/>
-        </w:rPr>
-        <w:t xml:space="preserve">basic </w:t>
-      </w:r>
-      <w:r>
-        <w:rPr>
-          <w:rFonts w:asciiTheme="majorHAnsi" w:hAnsiTheme="majorHAnsi" w:cstheme="majorHAnsi"/>
-          <w:color w:val="FFFF00"/>
-        </w:rPr>
-        <w:t xml:space="preserve">example’s </w:t>
-      </w:r>
-      <w:proofErr w:type="spellStart"/>
-      <w:r>
-        <w:rPr>
-          <w:rFonts w:asciiTheme="majorHAnsi" w:hAnsiTheme="majorHAnsi" w:cstheme="majorHAnsi"/>
-          <w:color w:val="FFFF00"/>
-        </w:rPr>
-        <w:t>Example.cs</w:t>
-      </w:r>
-      <w:proofErr w:type="spellEnd"/>
-      <w:r>
-        <w:rPr>
-          <w:rFonts w:asciiTheme="majorHAnsi" w:hAnsiTheme="majorHAnsi" w:cstheme="majorHAnsi"/>
-          <w:color w:val="FFFF00"/>
-        </w:rPr>
-        <w:t xml:space="preserve"> </w:t>
-      </w:r>
-      <w:r>
-        <w:rPr>
-          <w:rFonts w:asciiTheme="majorHAnsi" w:hAnsiTheme="majorHAnsi" w:cstheme="majorHAnsi"/>
-          <w:color w:val="FFFF00"/>
-        </w:rPr>
-        <w:t xml:space="preserve">another example’s </w:t>
-      </w:r>
-      <w:proofErr w:type="spellStart"/>
-      <w:r>
-        <w:rPr>
-          <w:rFonts w:asciiTheme="majorHAnsi" w:hAnsiTheme="majorHAnsi" w:cstheme="majorHAnsi"/>
-          <w:color w:val="FFFF00"/>
-        </w:rPr>
-        <w:t>Example.cs</w:t>
-      </w:r>
-      <w:proofErr w:type="spellEnd"/>
-      <w:r>
-        <w:rPr>
-          <w:rFonts w:asciiTheme="majorHAnsi" w:hAnsiTheme="majorHAnsi" w:cstheme="majorHAnsi"/>
-          <w:color w:val="FFFF00"/>
-        </w:rPr>
         <w:t xml:space="preserve"> to see what extra code must be added to implement the features it demonstrates.</w:t>
       </w:r>
     </w:p>
@@ -2717,12 +2708,12 @@
       <w:pPr>
         <w:pStyle w:val="Heading1"/>
       </w:pPr>
-      <w:bookmarkStart w:id="12" w:name="_Deficiencies"/>
-      <w:bookmarkStart w:id="13" w:name="_Notable_Deficiencies"/>
-      <w:bookmarkStart w:id="14" w:name="_Deficiencies_and_Alternatives"/>
+      <w:bookmarkStart w:id="11" w:name="_Deficiencies"/>
+      <w:bookmarkStart w:id="12" w:name="_Notable_Deficiencies"/>
+      <w:bookmarkStart w:id="13" w:name="_Deficiencies_and_Alternatives"/>
+      <w:bookmarkEnd w:id="11"/>
       <w:bookmarkEnd w:id="12"/>
       <w:bookmarkEnd w:id="13"/>
-      <w:bookmarkEnd w:id="14"/>
       <w:r>
         <w:t>Quick start</w:t>
       </w:r>
@@ -3636,6 +3627,66 @@
     </w:p>
     <w:p>
       <w:pPr>
+        <w:shd w:val="clear" w:color="auto" w:fill="000000" w:themeFill="text1"/>
+        <w:rPr>
+          <w:rFonts w:asciiTheme="majorHAnsi" w:hAnsiTheme="majorHAnsi" w:cstheme="majorHAnsi"/>
+          <w:color w:val="FFFF00"/>
+        </w:rPr>
+      </w:pPr>
+      <w:r>
+        <w:rPr>
+          <w:rFonts w:asciiTheme="majorHAnsi" w:hAnsiTheme="majorHAnsi" w:cstheme="majorHAnsi"/>
+          <w:color w:val="FFFF00"/>
+        </w:rPr>
+        <w:t xml:space="preserve">A few </w:t>
+      </w:r>
+      <w:proofErr w:type="spellStart"/>
+      <w:r>
+        <w:rPr>
+          <w:rFonts w:asciiTheme="majorHAnsi" w:hAnsiTheme="majorHAnsi" w:cstheme="majorHAnsi"/>
+          <w:color w:val="FFFF00"/>
+        </w:rPr>
+        <w:t>UrhoSharp</w:t>
+      </w:r>
+      <w:proofErr w:type="spellEnd"/>
+      <w:r>
+        <w:rPr>
+          <w:rFonts w:asciiTheme="majorHAnsi" w:hAnsiTheme="majorHAnsi" w:cstheme="majorHAnsi"/>
+          <w:color w:val="FFFF00"/>
+        </w:rPr>
+        <w:t xml:space="preserve"> disadvantages </w:t>
+      </w:r>
+      <w:r>
+        <w:rPr>
+          <w:rFonts w:asciiTheme="majorHAnsi" w:hAnsiTheme="majorHAnsi" w:cstheme="majorHAnsi"/>
+          <w:color w:val="FFFF00"/>
+        </w:rPr>
+        <w:t xml:space="preserve">(compared to Blotch3D) I happened to </w:t>
+      </w:r>
+      <w:r>
+        <w:rPr>
+          <w:rFonts w:asciiTheme="majorHAnsi" w:hAnsiTheme="majorHAnsi" w:cstheme="majorHAnsi"/>
+          <w:color w:val="FFFF00"/>
+        </w:rPr>
+        <w:t>notice</w:t>
+      </w:r>
+      <w:r>
+        <w:rPr>
+          <w:rFonts w:asciiTheme="majorHAnsi" w:hAnsiTheme="majorHAnsi" w:cstheme="majorHAnsi"/>
+          <w:color w:val="FFFF00"/>
+        </w:rPr>
+        <w:t xml:space="preserve"> are</w:t>
+      </w:r>
+      <w:r>
+        <w:rPr>
+          <w:rFonts w:asciiTheme="majorHAnsi" w:hAnsiTheme="majorHAnsi" w:cstheme="majorHAnsi"/>
+          <w:color w:val="FFFF00"/>
+        </w:rPr>
+        <w:t>:</w:t>
+      </w:r>
+    </w:p>
+    <w:p>
+      <w:pPr>
         <w:pStyle w:val="ListParagraph"/>
         <w:numPr>
           <w:ilvl w:val="0"/>
@@ -3661,67 +3712,21 @@
           <w:rFonts w:asciiTheme="majorHAnsi" w:hAnsiTheme="majorHAnsi" w:cstheme="majorHAnsi"/>
           <w:color w:val="FFFF00"/>
         </w:rPr>
-        <w:t xml:space="preserve"> supports Xamarin Forms (maybe Blotch3D does, also? —I just haven’t tried it)</w:t>
-      </w:r>
-    </w:p>
-    <w:p>
-      <w:pPr>
-        <w:shd w:val="clear" w:color="auto" w:fill="000000" w:themeFill="text1"/>
-        <w:rPr>
-          <w:rFonts w:asciiTheme="majorHAnsi" w:hAnsiTheme="majorHAnsi" w:cstheme="majorHAnsi"/>
-          <w:color w:val="FFFF00"/>
-        </w:rPr>
-      </w:pPr>
-      <w:r>
-        <w:rPr>
-          <w:rFonts w:asciiTheme="majorHAnsi" w:hAnsiTheme="majorHAnsi" w:cstheme="majorHAnsi"/>
-          <w:color w:val="FFFF00"/>
-        </w:rPr>
-        <w:t xml:space="preserve">A few </w:t>
-      </w:r>
-      <w:proofErr w:type="spellStart"/>
-      <w:r>
-        <w:rPr>
-          <w:rFonts w:asciiTheme="majorHAnsi" w:hAnsiTheme="majorHAnsi" w:cstheme="majorHAnsi"/>
-          <w:color w:val="FFFF00"/>
-        </w:rPr>
-        <w:t>UrhoSharp</w:t>
-      </w:r>
-      <w:proofErr w:type="spellEnd"/>
-      <w:r>
-        <w:rPr>
-          <w:rFonts w:asciiTheme="majorHAnsi" w:hAnsiTheme="majorHAnsi" w:cstheme="majorHAnsi"/>
-          <w:color w:val="FFFF00"/>
-        </w:rPr>
-        <w:t xml:space="preserve"> disadvantages </w:t>
-      </w:r>
-      <w:r>
-        <w:rPr>
-          <w:rFonts w:asciiTheme="majorHAnsi" w:hAnsiTheme="majorHAnsi" w:cstheme="majorHAnsi"/>
-          <w:color w:val="FFFF00"/>
-        </w:rPr>
-        <w:t xml:space="preserve">(compared to Blotch3D) I happened to </w:t>
-      </w:r>
-      <w:r>
-        <w:rPr>
-          <w:rFonts w:asciiTheme="majorHAnsi" w:hAnsiTheme="majorHAnsi" w:cstheme="majorHAnsi"/>
-          <w:color w:val="FFFF00"/>
-        </w:rPr>
-        <w:t>notice</w:t>
-      </w:r>
-      <w:r>
-        <w:rPr>
-          <w:rFonts w:asciiTheme="majorHAnsi" w:hAnsiTheme="majorHAnsi" w:cstheme="majorHAnsi"/>
-          <w:color w:val="FFFF00"/>
-        </w:rPr>
-        <w:t xml:space="preserve"> are</w:t>
-      </w:r>
-      <w:r>
-        <w:rPr>
-          <w:rFonts w:asciiTheme="majorHAnsi" w:hAnsiTheme="majorHAnsi" w:cstheme="majorHAnsi"/>
-          <w:color w:val="FFFF00"/>
-        </w:rPr>
-        <w:t>:</w:t>
+        <w:t xml:space="preserve"> bare bones code is a bit more complicated</w:t>
+      </w:r>
+      <w:r>
+        <w:rPr>
+          <w:rFonts w:asciiTheme="majorHAnsi" w:hAnsiTheme="majorHAnsi" w:cstheme="majorHAnsi"/>
+          <w:color w:val="FFFF00"/>
+        </w:rPr>
+        <w:t xml:space="preserve"> than Blotch3D</w:t>
+      </w:r>
+      <w:r>
+        <w:rPr>
+          <w:rFonts w:asciiTheme="majorHAnsi" w:hAnsiTheme="majorHAnsi" w:cstheme="majorHAnsi"/>
+          <w:color w:val="FFFF00"/>
+        </w:rPr>
+        <w:t>’s</w:t>
       </w:r>
     </w:p>
     <w:p>
@@ -3737,6 +3742,13 @@
           <w:color w:val="FFFF00"/>
         </w:rPr>
       </w:pPr>
+      <w:r>
+        <w:rPr>
+          <w:rFonts w:asciiTheme="majorHAnsi" w:hAnsiTheme="majorHAnsi" w:cstheme="majorHAnsi"/>
+          <w:color w:val="FFFF00"/>
+        </w:rPr>
+        <w:t xml:space="preserve">The official </w:t>
+      </w:r>
       <w:proofErr w:type="spellStart"/>
       <w:r>
         <w:rPr>
@@ -3751,21 +3763,21 @@
           <w:rFonts w:asciiTheme="majorHAnsi" w:hAnsiTheme="majorHAnsi" w:cstheme="majorHAnsi"/>
           <w:color w:val="FFFF00"/>
         </w:rPr>
-        <w:t xml:space="preserve"> bare bones code is a bit more complicated</w:t>
-      </w:r>
-      <w:r>
-        <w:rPr>
-          <w:rFonts w:asciiTheme="majorHAnsi" w:hAnsiTheme="majorHAnsi" w:cstheme="majorHAnsi"/>
-          <w:color w:val="FFFF00"/>
-        </w:rPr>
-        <w:t xml:space="preserve"> than Blotch3D</w:t>
-      </w:r>
-      <w:r>
-        <w:rPr>
-          <w:rFonts w:asciiTheme="majorHAnsi" w:hAnsiTheme="majorHAnsi" w:cstheme="majorHAnsi"/>
-          <w:color w:val="FFFF00"/>
-        </w:rPr>
-        <w:t>’s</w:t>
+        <w:t xml:space="preserve"> </w:t>
+      </w:r>
+      <w:r>
+        <w:rPr>
+          <w:rFonts w:asciiTheme="majorHAnsi" w:hAnsiTheme="majorHAnsi" w:cstheme="majorHAnsi"/>
+          <w:color w:val="FFFF00"/>
+        </w:rPr>
+        <w:t xml:space="preserve">reference </w:t>
+      </w:r>
+      <w:r>
+        <w:rPr>
+          <w:rFonts w:asciiTheme="majorHAnsi" w:hAnsiTheme="majorHAnsi" w:cstheme="majorHAnsi"/>
+          <w:color w:val="FFFF00"/>
+        </w:rPr>
+        <w:t>documentation is sparse or non-existent</w:t>
       </w:r>
     </w:p>
     <w:p>
@@ -3786,7 +3798,7 @@
           <w:rFonts w:asciiTheme="majorHAnsi" w:hAnsiTheme="majorHAnsi" w:cstheme="majorHAnsi"/>
           <w:color w:val="FFFF00"/>
         </w:rPr>
-        <w:t xml:space="preserve">The official </w:t>
+        <w:t xml:space="preserve">Although there are third party help and discussions for </w:t>
       </w:r>
       <w:proofErr w:type="spellStart"/>
       <w:r>
@@ -3802,21 +3814,28 @@
           <w:rFonts w:asciiTheme="majorHAnsi" w:hAnsiTheme="majorHAnsi" w:cstheme="majorHAnsi"/>
           <w:color w:val="FFFF00"/>
         </w:rPr>
-        <w:t xml:space="preserve"> </w:t>
-      </w:r>
-      <w:r>
-        <w:rPr>
-          <w:rFonts w:asciiTheme="majorHAnsi" w:hAnsiTheme="majorHAnsi" w:cstheme="majorHAnsi"/>
-          <w:color w:val="FFFF00"/>
-        </w:rPr>
-        <w:t xml:space="preserve">reference </w:t>
-      </w:r>
-      <w:r>
-        <w:rPr>
-          <w:rFonts w:asciiTheme="majorHAnsi" w:hAnsiTheme="majorHAnsi" w:cstheme="majorHAnsi"/>
-          <w:color w:val="FFFF00"/>
-        </w:rPr>
-        <w:t>documentation is sparse or non-existent</w:t>
+        <w:t>, t</w:t>
+      </w:r>
+      <w:r>
+        <w:rPr>
+          <w:rFonts w:asciiTheme="majorHAnsi" w:hAnsiTheme="majorHAnsi" w:cstheme="majorHAnsi"/>
+          <w:color w:val="FFFF00"/>
+        </w:rPr>
+        <w:t xml:space="preserve">here is notably more </w:t>
+      </w:r>
+      <w:r>
+        <w:rPr>
+          <w:rFonts w:asciiTheme="majorHAnsi" w:hAnsiTheme="majorHAnsi" w:cstheme="majorHAnsi"/>
+          <w:color w:val="FFFF00"/>
+        </w:rPr>
+        <w:t xml:space="preserve">for </w:t>
+      </w:r>
+      <w:r>
+        <w:rPr>
+          <w:rFonts w:asciiTheme="majorHAnsi" w:hAnsiTheme="majorHAnsi" w:cstheme="majorHAnsi"/>
+          <w:color w:val="FFFF00"/>
+        </w:rPr>
+        <w:t>MonoGame (Blotch3D’s underlying 3D engine)</w:t>
       </w:r>
     </w:p>
     <w:p>
@@ -3832,13 +3851,6 @@
           <w:color w:val="FFFF00"/>
         </w:rPr>
       </w:pPr>
-      <w:r>
-        <w:rPr>
-          <w:rFonts w:asciiTheme="majorHAnsi" w:hAnsiTheme="majorHAnsi" w:cstheme="majorHAnsi"/>
-          <w:color w:val="FFFF00"/>
-        </w:rPr>
-        <w:t xml:space="preserve">Although there are third party help and discussions for </w:t>
-      </w:r>
       <w:proofErr w:type="spellStart"/>
       <w:r>
         <w:rPr>
@@ -3853,28 +3865,14 @@
           <w:rFonts w:asciiTheme="majorHAnsi" w:hAnsiTheme="majorHAnsi" w:cstheme="majorHAnsi"/>
           <w:color w:val="FFFF00"/>
         </w:rPr>
-        <w:t>, t</w:t>
-      </w:r>
-      <w:r>
-        <w:rPr>
-          <w:rFonts w:asciiTheme="majorHAnsi" w:hAnsiTheme="majorHAnsi" w:cstheme="majorHAnsi"/>
-          <w:color w:val="FFFF00"/>
-        </w:rPr>
-        <w:t xml:space="preserve">here is notably more </w:t>
-      </w:r>
-      <w:r>
-        <w:rPr>
-          <w:rFonts w:asciiTheme="majorHAnsi" w:hAnsiTheme="majorHAnsi" w:cstheme="majorHAnsi"/>
-          <w:color w:val="FFFF00"/>
-        </w:rPr>
-        <w:t xml:space="preserve">for </w:t>
-      </w:r>
-      <w:r>
-        <w:rPr>
-          <w:rFonts w:asciiTheme="majorHAnsi" w:hAnsiTheme="majorHAnsi" w:cstheme="majorHAnsi"/>
-          <w:color w:val="FFFF00"/>
-        </w:rPr>
-        <w:t>MonoGame (Blotch3D’s underlying 3D engine)</w:t>
+        <w:t xml:space="preserve"> is notably younger than MonoGame</w:t>
+      </w:r>
+      <w:r>
+        <w:rPr>
+          <w:rFonts w:asciiTheme="majorHAnsi" w:hAnsiTheme="majorHAnsi" w:cstheme="majorHAnsi"/>
+          <w:color w:val="FFFF00"/>
+        </w:rPr>
+        <w:t>. There seemed to be more recent bug reports.</w:t>
       </w:r>
     </w:p>
     <w:p>
@@ -3904,14 +3902,21 @@
           <w:rFonts w:asciiTheme="majorHAnsi" w:hAnsiTheme="majorHAnsi" w:cstheme="majorHAnsi"/>
           <w:color w:val="FFFF00"/>
         </w:rPr>
-        <w:t xml:space="preserve"> is notably younger than MonoGame</w:t>
-      </w:r>
-      <w:r>
-        <w:rPr>
-          <w:rFonts w:asciiTheme="majorHAnsi" w:hAnsiTheme="majorHAnsi" w:cstheme="majorHAnsi"/>
-          <w:color w:val="FFFF00"/>
-        </w:rPr>
-        <w:t>. There seemed to be more recent bug reports.</w:t>
+        <w:t xml:space="preserve"> </w:t>
+      </w:r>
+      <w:r>
+        <w:rPr>
+          <w:rFonts w:asciiTheme="majorHAnsi" w:hAnsiTheme="majorHAnsi" w:cstheme="majorHAnsi"/>
+          <w:color w:val="FFFF00"/>
+        </w:rPr>
+        <w:t xml:space="preserve">supports </w:t>
+      </w:r>
+      <w:r>
+        <w:rPr>
+          <w:rFonts w:asciiTheme="majorHAnsi" w:hAnsiTheme="majorHAnsi" w:cstheme="majorHAnsi"/>
+          <w:color w:val="FFFF00"/>
+        </w:rPr>
+        <w:t>less or no programmatic object creation</w:t>
       </w:r>
     </w:p>
     <w:p>
@@ -3927,35 +3932,12 @@
           <w:color w:val="FFFF00"/>
         </w:rPr>
       </w:pPr>
-      <w:proofErr w:type="spellStart"/>
-      <w:r>
-        <w:rPr>
-          <w:rFonts w:asciiTheme="majorHAnsi" w:hAnsiTheme="majorHAnsi" w:cstheme="majorHAnsi"/>
-          <w:color w:val="FFFF00"/>
-        </w:rPr>
-        <w:t>UrhoSharp</w:t>
-      </w:r>
-      <w:proofErr w:type="spellEnd"/>
-      <w:r>
-        <w:rPr>
-          <w:rFonts w:asciiTheme="majorHAnsi" w:hAnsiTheme="majorHAnsi" w:cstheme="majorHAnsi"/>
-          <w:color w:val="FFFF00"/>
-        </w:rPr>
-        <w:t xml:space="preserve"> </w:t>
-      </w:r>
-      <w:r>
-        <w:rPr>
-          <w:rFonts w:asciiTheme="majorHAnsi" w:hAnsiTheme="majorHAnsi" w:cstheme="majorHAnsi"/>
-          <w:color w:val="FFFF00"/>
-        </w:rPr>
-        <w:t xml:space="preserve">supports </w:t>
-      </w:r>
-      <w:r>
-        <w:rPr>
-          <w:rFonts w:asciiTheme="majorHAnsi" w:hAnsiTheme="majorHAnsi" w:cstheme="majorHAnsi"/>
-          <w:color w:val="FFFF00"/>
-        </w:rPr>
-        <w:t>less or no programmatic object creation</w:t>
+      <w:r>
+        <w:rPr>
+          <w:rFonts w:asciiTheme="majorHAnsi" w:hAnsiTheme="majorHAnsi" w:cstheme="majorHAnsi"/>
+          <w:color w:val="FFFF00"/>
+        </w:rPr>
+        <w:t>There doesn’t appear to be an intrinsic texture transform shader</w:t>
       </w:r>
     </w:p>
     <w:p>
@@ -3976,27 +3958,6 @@
           <w:rFonts w:asciiTheme="majorHAnsi" w:hAnsiTheme="majorHAnsi" w:cstheme="majorHAnsi"/>
           <w:color w:val="FFFF00"/>
         </w:rPr>
-        <w:t>There doesn’t appear to be an intrinsic texture transform shader</w:t>
-      </w:r>
-    </w:p>
-    <w:p>
-      <w:pPr>
-        <w:pStyle w:val="ListParagraph"/>
-        <w:numPr>
-          <w:ilvl w:val="0"/>
-          <w:numId w:val="21"/>
-        </w:numPr>
-        <w:shd w:val="clear" w:color="auto" w:fill="000000" w:themeFill="text1"/>
-        <w:rPr>
-          <w:rFonts w:asciiTheme="majorHAnsi" w:hAnsiTheme="majorHAnsi" w:cstheme="majorHAnsi"/>
-          <w:color w:val="FFFF00"/>
-        </w:rPr>
-      </w:pPr>
-      <w:r>
-        <w:rPr>
-          <w:rFonts w:asciiTheme="majorHAnsi" w:hAnsiTheme="majorHAnsi" w:cstheme="majorHAnsi"/>
-          <w:color w:val="FFFF00"/>
-        </w:rPr>
         <w:t>Particle systems are not as versatile</w:t>
       </w:r>
     </w:p>
@@ -4020,13 +3981,7 @@
           <w:rPr>
             <w:rStyle w:val="Hyperlink"/>
           </w:rPr>
-          <w:t>https://</w:t>
-        </w:r>
-        <w:r>
-          <w:rPr>
-            <w:rStyle w:val="Hyperlink"/>
-          </w:rPr>
-          <w:t>docs.microsoft.com/en-us/windows/uwp/get-started/get-started-tutorial-game-js3d</w:t>
+          <w:t>https://docs.microsoft.com/en-us/windows/uwp/get-started/get-started-tutorial-game-js3d</w:t>
         </w:r>
       </w:hyperlink>
       <w:r>
@@ -4041,8 +3996,8 @@
       <w:pPr>
         <w:pStyle w:val="Heading1"/>
       </w:pPr>
-      <w:bookmarkStart w:id="15" w:name="_Creating_a_new"/>
-      <w:bookmarkEnd w:id="15"/>
+      <w:bookmarkStart w:id="14" w:name="_Creating_a_new"/>
+      <w:bookmarkEnd w:id="14"/>
       <w:r>
         <w:t>Creating a new project</w:t>
       </w:r>
@@ -4338,28 +4293,14 @@
           <w:rFonts w:asciiTheme="majorHAnsi" w:hAnsiTheme="majorHAnsi" w:cstheme="majorHAnsi"/>
           <w:color w:val="FFFF00"/>
         </w:rPr>
-        <w:t xml:space="preserve">In Visual Studio, when one assembly references another </w:t>
-      </w:r>
-      <w:r>
-        <w:rPr>
-          <w:rFonts w:asciiTheme="majorHAnsi" w:hAnsiTheme="majorHAnsi" w:cstheme="majorHAnsi"/>
-          <w:color w:val="FFFF00"/>
-        </w:rPr>
-        <w:t xml:space="preserve">lower-level </w:t>
-      </w:r>
-      <w:r>
-        <w:rPr>
-          <w:rFonts w:asciiTheme="majorHAnsi" w:hAnsiTheme="majorHAnsi" w:cstheme="majorHAnsi"/>
-          <w:color w:val="FFFF00"/>
-        </w:rPr>
-        <w:t xml:space="preserve">assembly, by default Visual Studio only copies the DLLs of the </w:t>
-      </w:r>
-      <w:r>
-        <w:rPr>
-          <w:rFonts w:asciiTheme="majorHAnsi" w:hAnsiTheme="majorHAnsi" w:cstheme="majorHAnsi"/>
-          <w:color w:val="FFFF00"/>
-        </w:rPr>
-        <w:t>lower-level</w:t>
+        <w:t xml:space="preserve">In Visual Studio, when one assembly references another assembly, by default Visual Studio only copies the DLLs of the </w:t>
+      </w:r>
+      <w:r>
+        <w:rPr>
+          <w:rFonts w:asciiTheme="majorHAnsi" w:hAnsiTheme="majorHAnsi" w:cstheme="majorHAnsi"/>
+          <w:color w:val="FFFF00"/>
+        </w:rPr>
+        <w:t>referenced</w:t>
       </w:r>
       <w:r>
         <w:rPr>
@@ -4373,7 +4314,14 @@
           <w:rFonts w:asciiTheme="majorHAnsi" w:hAnsiTheme="majorHAnsi" w:cstheme="majorHAnsi"/>
           <w:color w:val="FFFF00"/>
         </w:rPr>
-        <w:t xml:space="preserve">higher-level </w:t>
+        <w:t>referring</w:t>
+      </w:r>
+      <w:r>
+        <w:rPr>
+          <w:rFonts w:asciiTheme="majorHAnsi" w:hAnsiTheme="majorHAnsi" w:cstheme="majorHAnsi"/>
+          <w:color w:val="FFFF00"/>
+        </w:rPr>
+        <w:t xml:space="preserve"> </w:t>
       </w:r>
       <w:r>
         <w:rPr>
@@ -4387,7 +4335,21 @@
           <w:rFonts w:asciiTheme="majorHAnsi" w:hAnsiTheme="majorHAnsi" w:cstheme="majorHAnsi"/>
           <w:color w:val="FFFF00"/>
         </w:rPr>
-        <w:t xml:space="preserve">When a lower-level library has other files, like content files, then not only will you </w:t>
+        <w:t xml:space="preserve">When a </w:t>
+      </w:r>
+      <w:r>
+        <w:rPr>
+          <w:rFonts w:asciiTheme="majorHAnsi" w:hAnsiTheme="majorHAnsi" w:cstheme="majorHAnsi"/>
+          <w:color w:val="FFFF00"/>
+        </w:rPr>
+        <w:t xml:space="preserve">referenced </w:t>
+      </w:r>
+      <w:r>
+        <w:rPr>
+          <w:rFonts w:asciiTheme="majorHAnsi" w:hAnsiTheme="majorHAnsi" w:cstheme="majorHAnsi"/>
+          <w:color w:val="FFFF00"/>
+        </w:rPr>
+        <w:t xml:space="preserve">library has other files, like content files, then not only will you </w:t>
       </w:r>
       <w:r>
         <w:rPr>
@@ -4429,7 +4391,14 @@
           <w:rFonts w:asciiTheme="majorHAnsi" w:hAnsiTheme="majorHAnsi" w:cstheme="majorHAnsi"/>
           <w:color w:val="FFFF00"/>
         </w:rPr>
-        <w:t xml:space="preserve">higher-level libraries </w:t>
+        <w:t>referring</w:t>
+      </w:r>
+      <w:r>
+        <w:rPr>
+          <w:rFonts w:asciiTheme="majorHAnsi" w:hAnsiTheme="majorHAnsi" w:cstheme="majorHAnsi"/>
+          <w:color w:val="FFFF00"/>
+        </w:rPr>
+        <w:t xml:space="preserve"> libraries </w:t>
       </w:r>
       <w:r>
         <w:rPr>
@@ -4443,7 +4412,35 @@
           <w:rFonts w:asciiTheme="majorHAnsi" w:hAnsiTheme="majorHAnsi" w:cstheme="majorHAnsi"/>
           <w:color w:val="FFFF00"/>
         </w:rPr>
-        <w:t>the highest level app project references that low-level assembly (even if it doesn’t directly use it), and</w:t>
+        <w:t>the highest level app project</w:t>
+      </w:r>
+      <w:r>
+        <w:rPr>
+          <w:rFonts w:asciiTheme="majorHAnsi" w:hAnsiTheme="majorHAnsi" w:cstheme="majorHAnsi"/>
+          <w:color w:val="FFFF00"/>
+        </w:rPr>
+        <w:t xml:space="preserve"> still</w:t>
+      </w:r>
+      <w:r>
+        <w:rPr>
+          <w:rFonts w:asciiTheme="majorHAnsi" w:hAnsiTheme="majorHAnsi" w:cstheme="majorHAnsi"/>
+          <w:color w:val="FFFF00"/>
+        </w:rPr>
+        <w:t xml:space="preserve"> references </w:t>
+      </w:r>
+      <w:r>
+        <w:rPr>
+          <w:rFonts w:asciiTheme="majorHAnsi" w:hAnsiTheme="majorHAnsi" w:cstheme="majorHAnsi"/>
+          <w:color w:val="FFFF00"/>
+        </w:rPr>
+        <w:t xml:space="preserve">it </w:t>
+      </w:r>
+      <w:r>
+        <w:rPr>
+          <w:rFonts w:asciiTheme="majorHAnsi" w:hAnsiTheme="majorHAnsi" w:cstheme="majorHAnsi"/>
+          <w:color w:val="FFFF00"/>
+        </w:rPr>
+        <w:t>even if it doesn’t directly use it, and</w:t>
       </w:r>
       <w:r>
         <w:rPr>
@@ -4520,7 +4517,35 @@
           <w:rFonts w:asciiTheme="majorHAnsi" w:hAnsiTheme="majorHAnsi" w:cstheme="majorHAnsi"/>
           <w:color w:val="FFFF00"/>
         </w:rPr>
-        <w:t xml:space="preserve"> in the lower-level project are included in the output folder of that highest-level project.</w:t>
+        <w:t xml:space="preserve"> in the </w:t>
+      </w:r>
+      <w:r>
+        <w:rPr>
+          <w:rFonts w:asciiTheme="majorHAnsi" w:hAnsiTheme="majorHAnsi" w:cstheme="majorHAnsi"/>
+          <w:color w:val="FFFF00"/>
+        </w:rPr>
+        <w:t xml:space="preserve">referenced </w:t>
+      </w:r>
+      <w:r>
+        <w:rPr>
+          <w:rFonts w:asciiTheme="majorHAnsi" w:hAnsiTheme="majorHAnsi" w:cstheme="majorHAnsi"/>
+          <w:color w:val="FFFF00"/>
+        </w:rPr>
+        <w:t xml:space="preserve">project are included in the output folder of that </w:t>
+      </w:r>
+      <w:r>
+        <w:rPr>
+          <w:rFonts w:asciiTheme="majorHAnsi" w:hAnsiTheme="majorHAnsi" w:cstheme="majorHAnsi"/>
+          <w:color w:val="FFFF00"/>
+        </w:rPr>
+        <w:t>referring</w:t>
+      </w:r>
+      <w:r>
+        <w:rPr>
+          <w:rFonts w:asciiTheme="majorHAnsi" w:hAnsiTheme="majorHAnsi" w:cstheme="majorHAnsi"/>
+          <w:color w:val="FFFF00"/>
+        </w:rPr>
+        <w:t xml:space="preserve"> project.</w:t>
       </w:r>
     </w:p>
     <w:p>
@@ -4942,13 +4967,13 @@
       <w:pPr>
         <w:pStyle w:val="Heading1"/>
       </w:pPr>
-      <w:bookmarkStart w:id="16" w:name="_Development"/>
-      <w:bookmarkStart w:id="17" w:name="_Toc519659705"/>
+      <w:bookmarkStart w:id="15" w:name="_Development"/>
+      <w:bookmarkStart w:id="16" w:name="_Toc519659705"/>
+      <w:bookmarkEnd w:id="15"/>
+      <w:r>
+        <w:t>Development</w:t>
+      </w:r>
       <w:bookmarkEnd w:id="16"/>
-      <w:r>
-        <w:t>Development</w:t>
-      </w:r>
-      <w:bookmarkEnd w:id="17"/>
       <w:r>
         <w:t xml:space="preserve"> overview</w:t>
       </w:r>
@@ -5862,7 +5887,21 @@
           <w:rFonts w:asciiTheme="majorHAnsi" w:hAnsiTheme="majorHAnsi" w:cstheme="majorHAnsi"/>
           <w:color w:val="FFFF00"/>
         </w:rPr>
-        <w:t xml:space="preserve"> (the overrides) </w:t>
+        <w:t xml:space="preserve"> (the </w:t>
+      </w:r>
+      <w:r>
+        <w:rPr>
+          <w:rFonts w:asciiTheme="majorHAnsi" w:hAnsiTheme="majorHAnsi" w:cstheme="majorHAnsi"/>
+          <w:color w:val="FFFF00"/>
+        </w:rPr>
+        <w:t xml:space="preserve">call to the BlWindow3D’s ‘Run’ method and its </w:t>
+      </w:r>
+      <w:r>
+        <w:rPr>
+          <w:rFonts w:asciiTheme="majorHAnsi" w:hAnsiTheme="majorHAnsi" w:cstheme="majorHAnsi"/>
+          <w:color w:val="FFFF00"/>
+        </w:rPr>
+        <w:t xml:space="preserve">overrides) </w:t>
       </w:r>
       <w:r>
         <w:rPr>
@@ -5968,6 +6007,89 @@
           <w:color w:val="FFFF00"/>
         </w:rPr>
         <w:t>.</w:t>
+      </w:r>
+    </w:p>
+    <w:p>
+      <w:pPr>
+        <w:shd w:val="clear" w:color="auto" w:fill="000000" w:themeFill="text1"/>
+        <w:rPr>
+          <w:rFonts w:asciiTheme="majorHAnsi" w:hAnsiTheme="majorHAnsi" w:cstheme="majorHAnsi"/>
+          <w:color w:val="FFFF00"/>
+        </w:rPr>
+      </w:pPr>
+      <w:r>
+        <w:rPr>
+          <w:rFonts w:asciiTheme="majorHAnsi" w:hAnsiTheme="majorHAnsi" w:cstheme="majorHAnsi"/>
+          <w:color w:val="FFFF00"/>
+        </w:rPr>
+        <w:t>M</w:t>
+      </w:r>
+      <w:r>
+        <w:rPr>
+          <w:rFonts w:asciiTheme="majorHAnsi" w:hAnsiTheme="majorHAnsi" w:cstheme="majorHAnsi"/>
+          <w:color w:val="FFFF00"/>
+        </w:rPr>
+        <w:t xml:space="preserve">odels </w:t>
+      </w:r>
+      <w:r>
+        <w:rPr>
+          <w:rFonts w:asciiTheme="majorHAnsi" w:hAnsiTheme="majorHAnsi" w:cstheme="majorHAnsi"/>
+          <w:color w:val="FFFF00"/>
+        </w:rPr>
+        <w:t>or</w:t>
+      </w:r>
+      <w:r>
+        <w:rPr>
+          <w:rFonts w:asciiTheme="majorHAnsi" w:hAnsiTheme="majorHAnsi" w:cstheme="majorHAnsi"/>
+          <w:color w:val="FFFF00"/>
+        </w:rPr>
+        <w:t xml:space="preserve"> </w:t>
+      </w:r>
+      <w:proofErr w:type="spellStart"/>
+      <w:r>
+        <w:rPr>
+          <w:rFonts w:asciiTheme="majorHAnsi" w:hAnsiTheme="majorHAnsi" w:cstheme="majorHAnsi"/>
+          <w:color w:val="FFFF00"/>
+        </w:rPr>
+        <w:t>VertexBuffers</w:t>
+      </w:r>
+      <w:proofErr w:type="spellEnd"/>
+      <w:r>
+        <w:rPr>
+          <w:rFonts w:asciiTheme="majorHAnsi" w:hAnsiTheme="majorHAnsi" w:cstheme="majorHAnsi"/>
+          <w:color w:val="FFFF00"/>
+        </w:rPr>
+        <w:t xml:space="preserve"> must be added to the </w:t>
+      </w:r>
+      <w:proofErr w:type="spellStart"/>
+      <w:r>
+        <w:rPr>
+          <w:rFonts w:asciiTheme="majorHAnsi" w:hAnsiTheme="majorHAnsi" w:cstheme="majorHAnsi"/>
+          <w:color w:val="FFFF00"/>
+        </w:rPr>
+        <w:t>BlSprite.LODs</w:t>
+      </w:r>
+      <w:proofErr w:type="spellEnd"/>
+      <w:r>
+        <w:rPr>
+          <w:rFonts w:asciiTheme="majorHAnsi" w:hAnsiTheme="majorHAnsi" w:cstheme="majorHAnsi"/>
+          <w:color w:val="FFFF00"/>
+        </w:rPr>
+        <w:t xml:space="preserve"> container for them to appear when you draw that sprite. </w:t>
+      </w:r>
+      <w:r>
+        <w:rPr>
+          <w:rFonts w:asciiTheme="majorHAnsi" w:hAnsiTheme="majorHAnsi" w:cstheme="majorHAnsi"/>
+          <w:color w:val="FFFF00"/>
+        </w:rPr>
+        <w:t xml:space="preserve">Otherwise nothing is drawn. See how the examples create a model or vertex buffer and add it to that collection. </w:t>
+      </w:r>
+      <w:r>
+        <w:rPr>
+          <w:rFonts w:asciiTheme="majorHAnsi" w:hAnsiTheme="majorHAnsi" w:cstheme="majorHAnsi"/>
+          <w:color w:val="FFFF00"/>
+        </w:rPr>
+        <w:t>When a sprite is disposed, it does not dispose the models in its LODs container. This is so you can add the same model to multiple sprites.</w:t>
       </w:r>
     </w:p>
     <w:p>
@@ -6265,38 +6387,6 @@
     </w:p>
     <w:p>
       <w:pPr>
-        <w:shd w:val="clear" w:color="auto" w:fill="000000" w:themeFill="text1"/>
-        <w:rPr>
-          <w:rFonts w:asciiTheme="majorHAnsi" w:hAnsiTheme="majorHAnsi" w:cstheme="majorHAnsi"/>
-          <w:color w:val="FFFF00"/>
-        </w:rPr>
-      </w:pPr>
-      <w:r>
-        <w:rPr>
-          <w:rFonts w:asciiTheme="majorHAnsi" w:hAnsiTheme="majorHAnsi" w:cstheme="majorHAnsi"/>
-          <w:color w:val="FFFF00"/>
-        </w:rPr>
-        <w:t xml:space="preserve">3D models must be added to the </w:t>
-      </w:r>
-      <w:proofErr w:type="spellStart"/>
-      <w:r>
-        <w:rPr>
-          <w:rFonts w:asciiTheme="majorHAnsi" w:hAnsiTheme="majorHAnsi" w:cstheme="majorHAnsi"/>
-          <w:color w:val="FFFF00"/>
-        </w:rPr>
-        <w:t>BlSprite.LODs</w:t>
-      </w:r>
-      <w:proofErr w:type="spellEnd"/>
-      <w:r>
-        <w:rPr>
-          <w:rFonts w:asciiTheme="majorHAnsi" w:hAnsiTheme="majorHAnsi" w:cstheme="majorHAnsi"/>
-          <w:color w:val="FFFF00"/>
-        </w:rPr>
-        <w:t xml:space="preserve"> container for them to appear when you draw that sprite. When a sprite is disposed, it does not dispose the models in its LODs container. This is so you can add the same model to multiple sprites.</w:t>
-      </w:r>
-    </w:p>
-    <w:p>
-      <w:pPr>
         <w:autoSpaceDE w:val="0"/>
         <w:autoSpaceDN w:val="0"/>
         <w:adjustRightInd w:val="0"/>
@@ -6443,70 +6533,7 @@
           <w:rFonts w:asciiTheme="majorHAnsi" w:hAnsiTheme="majorHAnsi" w:cstheme="majorHAnsi"/>
           <w:color w:val="FFFF00"/>
         </w:rPr>
-        <w:t xml:space="preserve"> “Game” class, so you can also override other Game class overridable methods. Just be sure to call the base method from within a Game class overridden method. On Microsoft Windows</w:t>
-      </w:r>
-      <w:r>
-        <w:rPr>
-          <w:rFonts w:asciiTheme="majorHAnsi" w:hAnsiTheme="majorHAnsi" w:cstheme="majorHAnsi"/>
-          <w:color w:val="FFFF00"/>
-        </w:rPr>
-        <w:t xml:space="preserve">, you can also </w:t>
-      </w:r>
-      <w:r>
-        <w:rPr>
-          <w:rFonts w:asciiTheme="majorHAnsi" w:hAnsiTheme="majorHAnsi" w:cstheme="majorHAnsi"/>
-          <w:color w:val="FFFF00"/>
-        </w:rPr>
-        <w:t xml:space="preserve">control </w:t>
-      </w:r>
-      <w:r>
-        <w:rPr>
-          <w:rFonts w:asciiTheme="majorHAnsi" w:hAnsiTheme="majorHAnsi" w:cstheme="majorHAnsi"/>
-          <w:color w:val="FFFF00"/>
-        </w:rPr>
-        <w:t xml:space="preserve">certain window features </w:t>
-      </w:r>
-      <w:r>
-        <w:rPr>
-          <w:rFonts w:asciiTheme="majorHAnsi" w:hAnsiTheme="majorHAnsi" w:cstheme="majorHAnsi"/>
-          <w:color w:val="FFFF00"/>
-        </w:rPr>
-        <w:t xml:space="preserve">and </w:t>
-      </w:r>
-      <w:r>
-        <w:rPr>
-          <w:rFonts w:asciiTheme="majorHAnsi" w:hAnsiTheme="majorHAnsi" w:cstheme="majorHAnsi"/>
-          <w:color w:val="FFFF00"/>
-        </w:rPr>
-        <w:t xml:space="preserve">add window event handlers </w:t>
-      </w:r>
-      <w:r>
-        <w:rPr>
-          <w:rFonts w:asciiTheme="majorHAnsi" w:hAnsiTheme="majorHAnsi" w:cstheme="majorHAnsi"/>
-          <w:color w:val="FFFF00"/>
-        </w:rPr>
-        <w:t>with</w:t>
-      </w:r>
-      <w:r>
-        <w:rPr>
-          <w:rFonts w:asciiTheme="majorHAnsi" w:hAnsiTheme="majorHAnsi" w:cstheme="majorHAnsi"/>
-          <w:color w:val="FFFF00"/>
-        </w:rPr>
-        <w:t xml:space="preserve"> </w:t>
-      </w:r>
-      <w:r>
-        <w:rPr>
-          <w:rFonts w:asciiTheme="majorHAnsi" w:hAnsiTheme="majorHAnsi" w:cstheme="majorHAnsi"/>
-          <w:color w:val="FFFF00"/>
-        </w:rPr>
-        <w:t xml:space="preserve">the associated Windows ‘Forms’ object, </w:t>
-      </w:r>
-      <w:r>
-        <w:rPr>
-          <w:rFonts w:asciiTheme="majorHAnsi" w:hAnsiTheme="majorHAnsi" w:cstheme="majorHAnsi"/>
-          <w:color w:val="FFFF00"/>
-        </w:rPr>
-        <w:t>BlWindow3D.WindowForm.</w:t>
+        <w:t xml:space="preserve"> “Game” class, so you can also override other Game class overridable methods. Just be sure to call the base method from within a Game class overridden method.</w:t>
       </w:r>
     </w:p>
     <w:p>
@@ -6821,7 +6848,41 @@
     </w:p>
     <w:p>
       <w:pPr>
-        <w:shd w:val="clear" w:color="auto" w:fill="000000" w:themeFill="text1"/>
+        <w:autoSpaceDE w:val="0"/>
+        <w:autoSpaceDN w:val="0"/>
+        <w:adjustRightInd w:val="0"/>
+        <w:spacing w:after="0" w:line="240" w:lineRule="auto"/>
+        <w:rPr>
+          <w:rFonts w:asciiTheme="majorHAnsi" w:hAnsiTheme="majorHAnsi" w:cstheme="majorHAnsi"/>
+          <w:color w:val="FFFF00"/>
+        </w:rPr>
+      </w:pPr>
+      <w:r>
+        <w:rPr>
+          <w:rFonts w:asciiTheme="majorHAnsi" w:hAnsiTheme="majorHAnsi" w:cstheme="majorHAnsi"/>
+          <w:color w:val="FFFF00"/>
+        </w:rPr>
+        <w:t>On Microsoft Windows, you can also control certain window features and add window event handlers with the associated Windows ‘Forms’ object, BlWindow3D.WindowForm.</w:t>
+      </w:r>
+    </w:p>
+    <w:p>
+      <w:pPr>
+        <w:autoSpaceDE w:val="0"/>
+        <w:autoSpaceDN w:val="0"/>
+        <w:adjustRightInd w:val="0"/>
+        <w:spacing w:after="0" w:line="240" w:lineRule="auto"/>
+        <w:rPr>
+          <w:rFonts w:asciiTheme="majorHAnsi" w:hAnsiTheme="majorHAnsi" w:cstheme="majorHAnsi"/>
+          <w:color w:val="FFFF00"/>
+        </w:rPr>
+      </w:pPr>
+    </w:p>
+    <w:p>
+      <w:pPr>
+        <w:autoSpaceDE w:val="0"/>
+        <w:autoSpaceDN w:val="0"/>
+        <w:adjustRightInd w:val="0"/>
+        <w:spacing w:after="0" w:line="240" w:lineRule="auto"/>
         <w:rPr>
           <w:rFonts w:asciiTheme="majorHAnsi" w:hAnsiTheme="majorHAnsi" w:cstheme="majorHAnsi"/>
           <w:color w:val="FFFF00"/>
@@ -6890,6 +6951,18 @@
         </w:rPr>
         <w:t>but note that they may not work in later MonoGame releases.</w:t>
       </w:r>
+    </w:p>
+    <w:p>
+      <w:pPr>
+        <w:autoSpaceDE w:val="0"/>
+        <w:autoSpaceDN w:val="0"/>
+        <w:adjustRightInd w:val="0"/>
+        <w:spacing w:after="0" w:line="240" w:lineRule="auto"/>
+        <w:rPr>
+          <w:rFonts w:asciiTheme="majorHAnsi" w:hAnsiTheme="majorHAnsi" w:cstheme="majorHAnsi"/>
+          <w:color w:val="FFFF00"/>
+        </w:rPr>
+      </w:pPr>
     </w:p>
     <w:p>
       <w:pPr>
@@ -7432,7 +7505,21 @@
           <w:rFonts w:asciiTheme="majorHAnsi" w:hAnsiTheme="majorHAnsi" w:cstheme="majorHAnsi"/>
           <w:color w:val="FFFF00"/>
         </w:rPr>
-        <w:t>All other MonoGame features are available, like audio, etc.</w:t>
+        <w:t xml:space="preserve">All other MonoGame features are available, like audio, </w:t>
+      </w:r>
+      <w:r>
+        <w:rPr>
+          <w:rFonts w:asciiTheme="majorHAnsi" w:hAnsiTheme="majorHAnsi" w:cstheme="majorHAnsi"/>
+          <w:color w:val="FFFF00"/>
+        </w:rPr>
+        <w:t xml:space="preserve">joysticks, </w:t>
+      </w:r>
+      <w:r>
+        <w:rPr>
+          <w:rFonts w:asciiTheme="majorHAnsi" w:hAnsiTheme="majorHAnsi" w:cstheme="majorHAnsi"/>
+          <w:color w:val="FFFF00"/>
+        </w:rPr>
+        <w:t>etc.</w:t>
       </w:r>
     </w:p>
     <w:p>
@@ -7613,27 +7700,27 @@
       <w:pPr>
         <w:pStyle w:val="Heading1"/>
       </w:pPr>
-      <w:bookmarkStart w:id="18" w:name="_Making_3D_models"/>
-      <w:bookmarkStart w:id="19" w:name="_Making_and_using"/>
-      <w:bookmarkStart w:id="20" w:name="_Toc516117027"/>
-      <w:bookmarkStart w:id="21" w:name="_Toc517055697"/>
-      <w:bookmarkStart w:id="22" w:name="_Toc517334343"/>
-      <w:bookmarkStart w:id="23" w:name="_Toc519659706"/>
+      <w:bookmarkStart w:id="17" w:name="_Making_3D_models"/>
+      <w:bookmarkStart w:id="18" w:name="_Making_and_using"/>
+      <w:bookmarkStart w:id="19" w:name="_Toc516117027"/>
+      <w:bookmarkStart w:id="20" w:name="_Toc517055697"/>
+      <w:bookmarkStart w:id="21" w:name="_Toc517334343"/>
+      <w:bookmarkStart w:id="22" w:name="_Toc519659706"/>
+      <w:bookmarkEnd w:id="17"/>
       <w:bookmarkEnd w:id="18"/>
+      <w:r>
+        <w:t xml:space="preserve">Making </w:t>
+      </w:r>
+      <w:r>
+        <w:t xml:space="preserve">and using </w:t>
+      </w:r>
+      <w:r>
+        <w:t xml:space="preserve">3D </w:t>
+      </w:r>
       <w:bookmarkEnd w:id="19"/>
-      <w:r>
-        <w:t xml:space="preserve">Making </w:t>
-      </w:r>
-      <w:r>
-        <w:t xml:space="preserve">and using </w:t>
-      </w:r>
-      <w:r>
-        <w:t xml:space="preserve">3D </w:t>
-      </w:r>
       <w:bookmarkEnd w:id="20"/>
       <w:bookmarkEnd w:id="21"/>
       <w:bookmarkEnd w:id="22"/>
-      <w:bookmarkEnd w:id="23"/>
       <w:r>
         <w:t>models</w:t>
       </w:r>
@@ -7670,7 +7757,21 @@
           <w:rFonts w:asciiTheme="majorHAnsi" w:hAnsiTheme="majorHAnsi" w:cstheme="majorHAnsi"/>
           <w:color w:val="FFFF00"/>
         </w:rPr>
-        <w:t xml:space="preserve"> class to make a variety of objects programmatically. See the </w:t>
+        <w:t xml:space="preserve"> </w:t>
+      </w:r>
+      <w:r>
+        <w:rPr>
+          <w:rFonts w:asciiTheme="majorHAnsi" w:hAnsiTheme="majorHAnsi" w:cstheme="majorHAnsi"/>
+          <w:color w:val="FFFF00"/>
+        </w:rPr>
+        <w:t xml:space="preserve">static </w:t>
+      </w:r>
+      <w:r>
+        <w:rPr>
+          <w:rFonts w:asciiTheme="majorHAnsi" w:hAnsiTheme="majorHAnsi" w:cstheme="majorHAnsi"/>
+          <w:color w:val="FFFF00"/>
+        </w:rPr>
+        <w:t xml:space="preserve">class to make a variety of objects programmatically. See the </w:t>
       </w:r>
       <w:r>
         <w:rPr>
@@ -7911,7 +8012,23 @@
           <w:rFonts w:asciiTheme="majorHAnsi" w:hAnsiTheme="majorHAnsi" w:cstheme="majorHAnsi"/>
           <w:color w:val="FFFF00"/>
         </w:rPr>
-        <w:t>to add more standard files and resource</w:t>
+        <w:t xml:space="preserve">to </w:t>
+      </w:r>
+      <w:r>
+        <w:rPr>
+          <w:rFonts w:asciiTheme="majorHAnsi" w:hAnsiTheme="majorHAnsi" w:cstheme="majorHAnsi"/>
+          <w:color w:val="FFFF00"/>
+        </w:rPr>
+        <w:t xml:space="preserve">run the pipeline manager and </w:t>
+      </w:r>
+      <w:bookmarkStart w:id="23" w:name="_GoBack"/>
+      <w:bookmarkEnd w:id="23"/>
+      <w:r>
+        <w:rPr>
+          <w:rFonts w:asciiTheme="majorHAnsi" w:hAnsiTheme="majorHAnsi" w:cstheme="majorHAnsi"/>
+          <w:color w:val="FFFF00"/>
+        </w:rPr>
+        <w:t>add more standard files and resource</w:t>
       </w:r>
       <w:r>
         <w:rPr>
@@ -25326,7 +25443,7 @@
 </file>
 
 <file path=customXml/itemProps1.xml><?xml version="1.0" encoding="utf-8"?>
-<ds:datastoreItem xmlns:ds="http://schemas.openxmlformats.org/officeDocument/2006/customXml" ds:itemID="{262ED7EA-392D-47A1-8B21-71187A5844B1}">
+<ds:datastoreItem xmlns:ds="http://schemas.openxmlformats.org/officeDocument/2006/customXml" ds:itemID="{D636900C-141D-4CA3-B854-6CD40B40D7E1}">
   <ds:schemaRefs>
     <ds:schemaRef ds:uri="http://schemas.openxmlformats.org/officeDocument/2006/bibliography"/>
   </ds:schemaRefs>

</xml_diff>

<commit_message>
Added GetRayPlaneIntersectionPoint Made DoDefaultGui much more versatile Added to BlSprite.Add the ability to overwrite an existing subsprite doc updates
</commit_message>
<xml_diff>
--- a/doc/Blotch3D.docx
+++ b/doc/Blotch3D.docx
@@ -1588,75 +1588,23 @@
         </w:rPr>
         <w:t>.</w:t>
       </w:r>
-    </w:p>
-    <w:p>
-      <w:pPr>
-        <w:pStyle w:val="ListParagraph"/>
-        <w:numPr>
-          <w:ilvl w:val="0"/>
-          <w:numId w:val="11"/>
-        </w:numPr>
-        <w:shd w:val="clear" w:color="auto" w:fill="000000" w:themeFill="text1"/>
-        <w:rPr>
-          <w:rFonts w:asciiTheme="majorHAnsi" w:hAnsiTheme="majorHAnsi" w:cstheme="majorHAnsi"/>
-          <w:color w:val="FFFF00"/>
-        </w:rPr>
-      </w:pPr>
-      <w:r>
-        <w:rPr>
-          <w:rFonts w:asciiTheme="majorHAnsi" w:hAnsiTheme="majorHAnsi" w:cstheme="majorHAnsi"/>
-          <w:color w:val="FFFF00"/>
-        </w:rPr>
-        <w:t>A</w:t>
-      </w:r>
-      <w:r>
-        <w:rPr>
-          <w:rFonts w:asciiTheme="majorHAnsi" w:hAnsiTheme="majorHAnsi" w:cstheme="majorHAnsi"/>
-          <w:color w:val="FFFF00"/>
-        </w:rPr>
-        <w:t>ccess and override many window features and functions using the provided WinForms Form object of the window</w:t>
-      </w:r>
-      <w:r>
-        <w:rPr>
-          <w:rFonts w:asciiTheme="majorHAnsi" w:hAnsiTheme="majorHAnsi" w:cstheme="majorHAnsi"/>
-          <w:color w:val="FFFF00"/>
-        </w:rPr>
-        <w:t xml:space="preserve"> (</w:t>
-      </w:r>
-      <w:r>
-        <w:rPr>
-          <w:rFonts w:asciiTheme="majorHAnsi" w:hAnsiTheme="majorHAnsi" w:cstheme="majorHAnsi"/>
-          <w:color w:val="FFFF00"/>
-        </w:rPr>
-        <w:t>Microsoft Windows</w:t>
-      </w:r>
-      <w:r>
-        <w:rPr>
-          <w:rFonts w:asciiTheme="majorHAnsi" w:hAnsiTheme="majorHAnsi" w:cstheme="majorHAnsi"/>
-          <w:color w:val="FFFF00"/>
-        </w:rPr>
-        <w:t xml:space="preserve"> only</w:t>
-      </w:r>
-      <w:r>
-        <w:rPr>
-          <w:rFonts w:asciiTheme="majorHAnsi" w:hAnsiTheme="majorHAnsi" w:cstheme="majorHAnsi"/>
-          <w:color w:val="FFFF00"/>
-        </w:rPr>
-        <w:t>, and see the description before using</w:t>
-      </w:r>
-      <w:r>
-        <w:rPr>
-          <w:rFonts w:asciiTheme="majorHAnsi" w:hAnsiTheme="majorHAnsi" w:cstheme="majorHAnsi"/>
-          <w:color w:val="FFFF00"/>
-        </w:rPr>
+      <w:r>
+        <w:rPr>
+          <w:rFonts w:asciiTheme="majorHAnsi" w:hAnsiTheme="majorHAnsi" w:cstheme="majorHAnsi"/>
+          <w:color w:val="FFFF00"/>
+        </w:rPr>
+        <w:t xml:space="preserve"> (Also see </w:t>
+      </w:r>
+      <w:hyperlink r:id="rId7" w:history="1">
+        <w:r>
+          <w:rPr>
+            <w:rStyle w:val="Hyperlink"/>
+          </w:rPr>
+          <w:t>https://github.com/sqrMin1/MonoGame.Forms</w:t>
+        </w:r>
+      </w:hyperlink>
+      <w:r>
         <w:t>)</w:t>
-      </w:r>
-      <w:r>
-        <w:rPr>
-          <w:rFonts w:asciiTheme="majorHAnsi" w:hAnsiTheme="majorHAnsi" w:cstheme="majorHAnsi"/>
-          <w:color w:val="FFFF00"/>
-        </w:rPr>
-        <w:t>.</w:t>
       </w:r>
     </w:p>
     <w:p>
@@ -2378,7 +2326,7 @@
         </w:rPr>
         <w:t xml:space="preserve">4 see </w:t>
       </w:r>
-      <w:hyperlink r:id="rId7" w:history="1">
+      <w:hyperlink r:id="rId8" w:history="1">
         <w:r>
           <w:rPr>
             <w:rStyle w:val="Hyperlink"/>
@@ -2459,7 +2407,21 @@
           <w:rFonts w:asciiTheme="majorHAnsi" w:hAnsiTheme="majorHAnsi" w:cstheme="majorHAnsi"/>
           <w:color w:val="FFFF00"/>
         </w:rPr>
-        <w:t xml:space="preserve">(Creating multiple 3D windows is buggy—unless you do it from separate processes.) </w:t>
+        <w:t xml:space="preserve">(Creating multiple 3D windows </w:t>
+      </w:r>
+      <w:r>
+        <w:rPr>
+          <w:rFonts w:asciiTheme="majorHAnsi" w:hAnsiTheme="majorHAnsi" w:cstheme="majorHAnsi"/>
+          <w:color w:val="FFFF00"/>
+        </w:rPr>
+        <w:t>can be</w:t>
+      </w:r>
+      <w:r>
+        <w:rPr>
+          <w:rFonts w:asciiTheme="majorHAnsi" w:hAnsiTheme="majorHAnsi" w:cstheme="majorHAnsi"/>
+          <w:color w:val="FFFF00"/>
+        </w:rPr>
+        <w:t xml:space="preserve"> buggy—unless you do it from separate processes.) </w:t>
       </w:r>
       <w:r>
         <w:rPr>
@@ -2853,7 +2815,7 @@
         </w:rPr>
         <w:t xml:space="preserve">Get the installer for “Visual C++ Redistributable for Visual Studio 2012” for your platform from </w:t>
       </w:r>
-      <w:hyperlink r:id="rId8" w:history="1">
+      <w:hyperlink r:id="rId9" w:history="1">
         <w:r>
           <w:rPr>
             <w:rStyle w:val="Hyperlink"/>
@@ -2869,6 +2831,26 @@
           <w:color w:val="FFFF00"/>
         </w:rPr>
         <w:t>and run it with the default settings.</w:t>
+      </w:r>
+      <w:r>
+        <w:rPr>
+          <w:color w:val="FFFF00"/>
+        </w:rPr>
+        <w:t xml:space="preserve"> (The </w:t>
+      </w:r>
+      <w:proofErr w:type="spellStart"/>
+      <w:r>
+        <w:rPr>
+          <w:color w:val="FFFF00"/>
+        </w:rPr>
+        <w:t>Monogame</w:t>
+      </w:r>
+      <w:proofErr w:type="spellEnd"/>
+      <w:r>
+        <w:rPr>
+          <w:color w:val="FFFF00"/>
+        </w:rPr>
+        <w:t xml:space="preserve"> content manager needs this).</w:t>
       </w:r>
     </w:p>
     <w:p>
@@ -2922,7 +2904,7 @@
         </w:rPr>
         <w:t xml:space="preserve">from </w:t>
       </w:r>
-      <w:hyperlink r:id="rId9" w:history="1">
+      <w:hyperlink r:id="rId10" w:history="1">
         <w:r>
           <w:rPr>
             <w:rStyle w:val="Hyperlink"/>
@@ -2979,6 +2961,13 @@
           <w:color w:val="FFFF00"/>
         </w:rPr>
         <w:t xml:space="preserve"> NuGet package.</w:t>
+      </w:r>
+      <w:r>
+        <w:rPr>
+          <w:rFonts w:asciiTheme="majorHAnsi" w:hAnsiTheme="majorHAnsi" w:cstheme="majorHAnsi"/>
+          <w:color w:val="FFFF00"/>
+        </w:rPr>
+        <w:t xml:space="preserve"> This is so you have a copy of the MonoGame content manager.</w:t>
       </w:r>
       <w:r>
         <w:rPr>
@@ -3976,7 +3965,7 @@
         </w:rPr>
         <w:t xml:space="preserve">Finally, a mention of three.js is in order, even though it is JavaScript rather than C#, because it’s so full featured yet easy to learn. See </w:t>
       </w:r>
-      <w:hyperlink r:id="rId10" w:history="1">
+      <w:hyperlink r:id="rId11" w:history="1">
         <w:r>
           <w:rPr>
             <w:rStyle w:val="Hyperlink"/>
@@ -6036,14 +6025,7 @@
           <w:rFonts w:asciiTheme="majorHAnsi" w:hAnsiTheme="majorHAnsi" w:cstheme="majorHAnsi"/>
           <w:color w:val="FFFF00"/>
         </w:rPr>
-        <w:t>or</w:t>
-      </w:r>
-      <w:r>
-        <w:rPr>
-          <w:rFonts w:asciiTheme="majorHAnsi" w:hAnsiTheme="majorHAnsi" w:cstheme="majorHAnsi"/>
-          <w:color w:val="FFFF00"/>
-        </w:rPr>
-        <w:t xml:space="preserve"> </w:t>
+        <w:t xml:space="preserve">or </w:t>
       </w:r>
       <w:proofErr w:type="spellStart"/>
       <w:r>
@@ -6775,7 +6757,28 @@
           <w:rFonts w:asciiTheme="majorHAnsi" w:hAnsiTheme="majorHAnsi" w:cstheme="majorHAnsi"/>
           <w:color w:val="FFFF00"/>
         </w:rPr>
-        <w:t xml:space="preserve">(input </w:t>
+        <w:t>(</w:t>
+      </w:r>
+      <w:r>
+        <w:rPr>
+          <w:rFonts w:asciiTheme="majorHAnsi" w:hAnsiTheme="majorHAnsi" w:cstheme="majorHAnsi"/>
+          <w:color w:val="FFFF00"/>
+        </w:rPr>
+        <w:t xml:space="preserve">certain window </w:t>
+      </w:r>
+      <w:r>
+        <w:rPr>
+          <w:rFonts w:asciiTheme="majorHAnsi" w:hAnsiTheme="majorHAnsi" w:cstheme="majorHAnsi"/>
+          <w:color w:val="FFFF00"/>
+        </w:rPr>
+        <w:t xml:space="preserve">input </w:t>
+      </w:r>
+      <w:r>
+        <w:rPr>
+          <w:rFonts w:asciiTheme="majorHAnsi" w:hAnsiTheme="majorHAnsi" w:cstheme="majorHAnsi"/>
+          <w:color w:val="FFFF00"/>
+        </w:rPr>
+        <w:t xml:space="preserve">is </w:t>
       </w:r>
       <w:r>
         <w:rPr>
@@ -6789,14 +6792,42 @@
           <w:rFonts w:asciiTheme="majorHAnsi" w:hAnsiTheme="majorHAnsi" w:cstheme="majorHAnsi"/>
           <w:color w:val="FFFF00"/>
         </w:rPr>
-        <w:t xml:space="preserve">goes to the wrong window </w:t>
-      </w:r>
-      <w:r>
-        <w:rPr>
-          <w:rFonts w:asciiTheme="majorHAnsi" w:hAnsiTheme="majorHAnsi" w:cstheme="majorHAnsi"/>
-          <w:color w:val="FFFF00"/>
-        </w:rPr>
-        <w:t>and in certain situations will crash</w:t>
+        <w:t xml:space="preserve">ignored or </w:t>
+      </w:r>
+      <w:r>
+        <w:rPr>
+          <w:rFonts w:asciiTheme="majorHAnsi" w:hAnsiTheme="majorHAnsi" w:cstheme="majorHAnsi"/>
+          <w:color w:val="FFFF00"/>
+        </w:rPr>
+        <w:t>goes to the wrong window</w:t>
+      </w:r>
+      <w:r>
+        <w:rPr>
+          <w:rFonts w:asciiTheme="majorHAnsi" w:hAnsiTheme="majorHAnsi" w:cstheme="majorHAnsi"/>
+          <w:color w:val="FFFF00"/>
+        </w:rPr>
+        <w:t>,</w:t>
+      </w:r>
+      <w:r>
+        <w:rPr>
+          <w:rFonts w:asciiTheme="majorHAnsi" w:hAnsiTheme="majorHAnsi" w:cstheme="majorHAnsi"/>
+          <w:color w:val="FFFF00"/>
+        </w:rPr>
+        <w:t xml:space="preserve"> </w:t>
+      </w:r>
+      <w:r>
+        <w:rPr>
+          <w:rFonts w:asciiTheme="majorHAnsi" w:hAnsiTheme="majorHAnsi" w:cstheme="majorHAnsi"/>
+          <w:color w:val="FFFF00"/>
+        </w:rPr>
+        <w:t xml:space="preserve">and in certain situations will </w:t>
+      </w:r>
+      <w:r>
+        <w:rPr>
+          <w:rFonts w:asciiTheme="majorHAnsi" w:hAnsiTheme="majorHAnsi" w:cstheme="majorHAnsi"/>
+          <w:color w:val="FFFF00"/>
+        </w:rPr>
+        <w:t>cause an exception</w:t>
       </w:r>
       <w:r>
         <w:rPr>
@@ -6817,7 +6848,21 @@
           <w:rFonts w:asciiTheme="majorHAnsi" w:hAnsiTheme="majorHAnsi" w:cstheme="majorHAnsi"/>
           <w:color w:val="FFFF00"/>
         </w:rPr>
-        <w:t xml:space="preserve"> You can, of course, create any number of non-3D windows you like</w:t>
+        <w:t xml:space="preserve"> </w:t>
+      </w:r>
+      <w:r>
+        <w:rPr>
+          <w:rFonts w:asciiTheme="majorHAnsi" w:hAnsiTheme="majorHAnsi" w:cstheme="majorHAnsi"/>
+          <w:color w:val="FFFF00"/>
+        </w:rPr>
+        <w:t xml:space="preserve">This can be tested with the WPF example. </w:t>
+      </w:r>
+      <w:r>
+        <w:rPr>
+          <w:rFonts w:asciiTheme="majorHAnsi" w:hAnsiTheme="majorHAnsi" w:cstheme="majorHAnsi"/>
+          <w:color w:val="FFFF00"/>
+        </w:rPr>
+        <w:t>You can, of course, create any number of non-3D windows you like</w:t>
       </w:r>
       <w:r>
         <w:rPr>
@@ -6862,7 +6907,63 @@
           <w:rFonts w:asciiTheme="majorHAnsi" w:hAnsiTheme="majorHAnsi" w:cstheme="majorHAnsi"/>
           <w:color w:val="FFFF00"/>
         </w:rPr>
-        <w:t>On Microsoft Windows, you can also control certain window features and add window event handlers with the associated Windows ‘Forms’ object, BlWindow3D.WindowForm.</w:t>
+        <w:t xml:space="preserve">Officially, </w:t>
+      </w:r>
+      <w:r>
+        <w:rPr>
+          <w:rFonts w:asciiTheme="majorHAnsi" w:hAnsiTheme="majorHAnsi" w:cstheme="majorHAnsi"/>
+          <w:color w:val="FFFF00"/>
+        </w:rPr>
+        <w:t>Blotch3D+</w:t>
+      </w:r>
+      <w:r>
+        <w:rPr>
+          <w:rFonts w:asciiTheme="majorHAnsi" w:hAnsiTheme="majorHAnsi" w:cstheme="majorHAnsi"/>
+          <w:color w:val="FFFF00"/>
+        </w:rPr>
+        <w:t xml:space="preserve">MonoGame </w:t>
+      </w:r>
+      <w:r>
+        <w:rPr>
+          <w:rFonts w:asciiTheme="majorHAnsi" w:hAnsiTheme="majorHAnsi" w:cstheme="majorHAnsi"/>
+          <w:color w:val="FFFF00"/>
+        </w:rPr>
+        <w:t xml:space="preserve">must create the </w:t>
+      </w:r>
+      <w:r>
+        <w:rPr>
+          <w:rFonts w:asciiTheme="majorHAnsi" w:hAnsiTheme="majorHAnsi" w:cstheme="majorHAnsi"/>
+          <w:color w:val="FFFF00"/>
+        </w:rPr>
+        <w:t xml:space="preserve">system window used for the </w:t>
+      </w:r>
+      <w:r>
+        <w:rPr>
+          <w:rFonts w:asciiTheme="majorHAnsi" w:hAnsiTheme="majorHAnsi" w:cstheme="majorHAnsi"/>
+          <w:color w:val="FFFF00"/>
+        </w:rPr>
+        <w:t xml:space="preserve">3D window and </w:t>
+      </w:r>
+      <w:r>
+        <w:rPr>
+          <w:rFonts w:asciiTheme="majorHAnsi" w:hAnsiTheme="majorHAnsi" w:cstheme="majorHAnsi"/>
+          <w:color w:val="FFFF00"/>
+        </w:rPr>
+        <w:t>does not allow you to specify an existing window to use as the 3D window. There are some platform-specific ways to do it described online</w:t>
+      </w:r>
+      <w:r>
+        <w:rPr>
+          <w:rFonts w:asciiTheme="majorHAnsi" w:hAnsiTheme="majorHAnsi" w:cstheme="majorHAnsi"/>
+          <w:color w:val="FFFF00"/>
+        </w:rPr>
+        <w:t xml:space="preserve"> </w:t>
+      </w:r>
+      <w:r>
+        <w:rPr>
+          <w:rFonts w:asciiTheme="majorHAnsi" w:hAnsiTheme="majorHAnsi" w:cstheme="majorHAnsi"/>
+          <w:color w:val="FFFF00"/>
+        </w:rPr>
+        <w:t>but note that they may not work in later MonoGame releases.</w:t>
       </w:r>
     </w:p>
     <w:p>
@@ -6879,63 +6980,53 @@
     </w:p>
     <w:p>
       <w:pPr>
-        <w:autoSpaceDE w:val="0"/>
-        <w:autoSpaceDN w:val="0"/>
-        <w:adjustRightInd w:val="0"/>
-        <w:spacing w:after="0" w:line="240" w:lineRule="auto"/>
-        <w:rPr>
-          <w:rFonts w:asciiTheme="majorHAnsi" w:hAnsiTheme="majorHAnsi" w:cstheme="majorHAnsi"/>
-          <w:color w:val="FFFF00"/>
-        </w:rPr>
-      </w:pPr>
-      <w:r>
-        <w:rPr>
-          <w:rFonts w:asciiTheme="majorHAnsi" w:hAnsiTheme="majorHAnsi" w:cstheme="majorHAnsi"/>
-          <w:color w:val="FFFF00"/>
-        </w:rPr>
-        <w:t xml:space="preserve">Officially, </w:t>
-      </w:r>
-      <w:r>
-        <w:rPr>
-          <w:rFonts w:asciiTheme="majorHAnsi" w:hAnsiTheme="majorHAnsi" w:cstheme="majorHAnsi"/>
-          <w:color w:val="FFFF00"/>
-        </w:rPr>
-        <w:t>Blotch3D+</w:t>
-      </w:r>
-      <w:r>
-        <w:rPr>
-          <w:rFonts w:asciiTheme="majorHAnsi" w:hAnsiTheme="majorHAnsi" w:cstheme="majorHAnsi"/>
-          <w:color w:val="FFFF00"/>
-        </w:rPr>
-        <w:t xml:space="preserve">MonoGame </w:t>
-      </w:r>
-      <w:r>
-        <w:rPr>
-          <w:rFonts w:asciiTheme="majorHAnsi" w:hAnsiTheme="majorHAnsi" w:cstheme="majorHAnsi"/>
-          <w:color w:val="FFFF00"/>
-        </w:rPr>
-        <w:t xml:space="preserve">must create the </w:t>
-      </w:r>
-      <w:r>
-        <w:rPr>
-          <w:rFonts w:asciiTheme="majorHAnsi" w:hAnsiTheme="majorHAnsi" w:cstheme="majorHAnsi"/>
-          <w:color w:val="FFFF00"/>
-        </w:rPr>
-        <w:t xml:space="preserve">system window used for the </w:t>
-      </w:r>
-      <w:r>
-        <w:rPr>
-          <w:rFonts w:asciiTheme="majorHAnsi" w:hAnsiTheme="majorHAnsi" w:cstheme="majorHAnsi"/>
-          <w:color w:val="FFFF00"/>
-        </w:rPr>
-        <w:t xml:space="preserve">3D window and </w:t>
-      </w:r>
-      <w:r>
-        <w:rPr>
-          <w:rFonts w:asciiTheme="majorHAnsi" w:hAnsiTheme="majorHAnsi" w:cstheme="majorHAnsi"/>
-          <w:color w:val="FFFF00"/>
-        </w:rPr>
-        <w:t>does not allow you to specify an existing window to use as the 3D window. There are some platform-specific ways to do it described online</w:t>
+        <w:shd w:val="clear" w:color="auto" w:fill="000000" w:themeFill="text1"/>
+        <w:rPr>
+          <w:rFonts w:asciiTheme="majorHAnsi" w:hAnsiTheme="majorHAnsi" w:cstheme="majorHAnsi"/>
+          <w:color w:val="FFFF00"/>
+        </w:rPr>
+      </w:pPr>
+      <w:r>
+        <w:rPr>
+          <w:rFonts w:asciiTheme="majorHAnsi" w:hAnsiTheme="majorHAnsi" w:cstheme="majorHAnsi"/>
+          <w:color w:val="FFFF00"/>
+        </w:rPr>
+        <w:t xml:space="preserve">To </w:t>
+      </w:r>
+      <w:r>
+        <w:rPr>
+          <w:rFonts w:asciiTheme="majorHAnsi" w:hAnsiTheme="majorHAnsi" w:cstheme="majorHAnsi"/>
+          <w:color w:val="FFFF00"/>
+        </w:rPr>
+        <w:t xml:space="preserve">properly </w:t>
+      </w:r>
+      <w:r>
+        <w:rPr>
+          <w:rFonts w:asciiTheme="majorHAnsi" w:hAnsiTheme="majorHAnsi" w:cstheme="majorHAnsi"/>
+          <w:color w:val="FFFF00"/>
+        </w:rPr>
+        <w:t xml:space="preserve">make the </w:t>
+      </w:r>
+      <w:r>
+        <w:rPr>
+          <w:rFonts w:asciiTheme="majorHAnsi" w:hAnsiTheme="majorHAnsi" w:cstheme="majorHAnsi"/>
+          <w:color w:val="FFFF00"/>
+        </w:rPr>
+        <w:t>BlW</w:t>
+      </w:r>
+      <w:r>
+        <w:rPr>
+          <w:rFonts w:asciiTheme="majorHAnsi" w:hAnsiTheme="majorHAnsi" w:cstheme="majorHAnsi"/>
+          <w:color w:val="FFFF00"/>
+        </w:rPr>
+        <w:t>indow</w:t>
+      </w:r>
+      <w:r>
+        <w:rPr>
+          <w:rFonts w:asciiTheme="majorHAnsi" w:hAnsiTheme="majorHAnsi" w:cstheme="majorHAnsi"/>
+          <w:color w:val="FFFF00"/>
+        </w:rPr>
+        <w:t>3D</w:t>
       </w:r>
       <w:r>
         <w:rPr>
@@ -6949,63 +7040,56 @@
           <w:rFonts w:asciiTheme="majorHAnsi" w:hAnsiTheme="majorHAnsi" w:cstheme="majorHAnsi"/>
           <w:color w:val="FFFF00"/>
         </w:rPr>
-        <w:t>but note that they may not work in later MonoGame releases.</w:t>
-      </w:r>
-    </w:p>
-    <w:p>
-      <w:pPr>
-        <w:autoSpaceDE w:val="0"/>
-        <w:autoSpaceDN w:val="0"/>
-        <w:adjustRightInd w:val="0"/>
-        <w:spacing w:after="0" w:line="240" w:lineRule="auto"/>
-        <w:rPr>
-          <w:rFonts w:asciiTheme="majorHAnsi" w:hAnsiTheme="majorHAnsi" w:cstheme="majorHAnsi"/>
-          <w:color w:val="FFFF00"/>
-        </w:rPr>
-      </w:pPr>
-    </w:p>
-    <w:p>
-      <w:pPr>
-        <w:shd w:val="clear" w:color="auto" w:fill="000000" w:themeFill="text1"/>
-        <w:rPr>
-          <w:rFonts w:asciiTheme="majorHAnsi" w:hAnsiTheme="majorHAnsi" w:cstheme="majorHAnsi"/>
-          <w:color w:val="FFFF00"/>
-        </w:rPr>
-      </w:pPr>
-      <w:r>
-        <w:rPr>
-          <w:rFonts w:asciiTheme="majorHAnsi" w:hAnsiTheme="majorHAnsi" w:cstheme="majorHAnsi"/>
-          <w:color w:val="FFFF00"/>
-        </w:rPr>
-        <w:t xml:space="preserve">To </w:t>
-      </w:r>
-      <w:r>
-        <w:rPr>
-          <w:rFonts w:asciiTheme="majorHAnsi" w:hAnsiTheme="majorHAnsi" w:cstheme="majorHAnsi"/>
-          <w:color w:val="FFFF00"/>
-        </w:rPr>
-        <w:t xml:space="preserve">properly </w:t>
-      </w:r>
-      <w:r>
-        <w:rPr>
-          <w:rFonts w:asciiTheme="majorHAnsi" w:hAnsiTheme="majorHAnsi" w:cstheme="majorHAnsi"/>
-          <w:color w:val="FFFF00"/>
-        </w:rPr>
-        <w:t xml:space="preserve">make the </w:t>
-      </w:r>
-      <w:r>
-        <w:rPr>
-          <w:rFonts w:asciiTheme="majorHAnsi" w:hAnsiTheme="majorHAnsi" w:cstheme="majorHAnsi"/>
-          <w:color w:val="FFFF00"/>
-        </w:rPr>
-        <w:t>BlW</w:t>
-      </w:r>
-      <w:r>
-        <w:rPr>
-          <w:rFonts w:asciiTheme="majorHAnsi" w:hAnsiTheme="majorHAnsi" w:cstheme="majorHAnsi"/>
-          <w:color w:val="FFFF00"/>
-        </w:rPr>
-        <w:t>indow</w:t>
+        <w:t xml:space="preserve">window </w:t>
+      </w:r>
+      <w:r>
+        <w:rPr>
+          <w:rFonts w:asciiTheme="majorHAnsi" w:hAnsiTheme="majorHAnsi" w:cstheme="majorHAnsi"/>
+          <w:color w:val="FFFF00"/>
+        </w:rPr>
+        <w:t xml:space="preserve">be a child window of an existing GUI, you need to </w:t>
+      </w:r>
+      <w:r>
+        <w:rPr>
+          <w:rFonts w:asciiTheme="majorHAnsi" w:hAnsiTheme="majorHAnsi" w:cstheme="majorHAnsi"/>
+          <w:color w:val="FFFF00"/>
+        </w:rPr>
+        <w:t xml:space="preserve">either </w:t>
+      </w:r>
+      <w:r>
+        <w:rPr>
+          <w:rFonts w:asciiTheme="majorHAnsi" w:hAnsiTheme="majorHAnsi" w:cstheme="majorHAnsi"/>
+          <w:color w:val="FFFF00"/>
+        </w:rPr>
+        <w:t>explicitly size, position, and convey Z order</w:t>
+      </w:r>
+      <w:r>
+        <w:rPr>
+          <w:rFonts w:asciiTheme="majorHAnsi" w:hAnsiTheme="majorHAnsi" w:cstheme="majorHAnsi"/>
+          <w:color w:val="FFFF00"/>
+        </w:rPr>
+        <w:t xml:space="preserve"> </w:t>
+      </w:r>
+      <w:r>
+        <w:rPr>
+          <w:rFonts w:asciiTheme="majorHAnsi" w:hAnsiTheme="majorHAnsi" w:cstheme="majorHAnsi"/>
+          <w:color w:val="FFFF00"/>
+        </w:rPr>
+        <w:t>to th</w:t>
+      </w:r>
+      <w:r>
+        <w:rPr>
+          <w:rFonts w:asciiTheme="majorHAnsi" w:hAnsiTheme="majorHAnsi" w:cstheme="majorHAnsi"/>
+          <w:color w:val="FFFF00"/>
+        </w:rPr>
+        <w:t>at</w:t>
+      </w:r>
+      <w:r>
+        <w:rPr>
+          <w:rFonts w:asciiTheme="majorHAnsi" w:hAnsiTheme="majorHAnsi" w:cstheme="majorHAnsi"/>
+          <w:color w:val="FFFF00"/>
+        </w:rPr>
+        <w:t xml:space="preserve"> </w:t>
       </w:r>
       <w:r>
         <w:rPr>
@@ -7019,62 +7103,6 @@
           <w:rFonts w:asciiTheme="majorHAnsi" w:hAnsiTheme="majorHAnsi" w:cstheme="majorHAnsi"/>
           <w:color w:val="FFFF00"/>
         </w:rPr>
-        <w:t xml:space="preserve"> </w:t>
-      </w:r>
-      <w:r>
-        <w:rPr>
-          <w:rFonts w:asciiTheme="majorHAnsi" w:hAnsiTheme="majorHAnsi" w:cstheme="majorHAnsi"/>
-          <w:color w:val="FFFF00"/>
-        </w:rPr>
-        <w:t xml:space="preserve">window </w:t>
-      </w:r>
-      <w:r>
-        <w:rPr>
-          <w:rFonts w:asciiTheme="majorHAnsi" w:hAnsiTheme="majorHAnsi" w:cstheme="majorHAnsi"/>
-          <w:color w:val="FFFF00"/>
-        </w:rPr>
-        <w:t>be a child window of an existing GUI, you need to explicitly size, position, and convey Z order</w:t>
-      </w:r>
-      <w:r>
-        <w:rPr>
-          <w:rFonts w:asciiTheme="majorHAnsi" w:hAnsiTheme="majorHAnsi" w:cstheme="majorHAnsi"/>
-          <w:color w:val="FFFF00"/>
-        </w:rPr>
-        <w:t xml:space="preserve"> </w:t>
-      </w:r>
-      <w:r>
-        <w:rPr>
-          <w:rFonts w:asciiTheme="majorHAnsi" w:hAnsiTheme="majorHAnsi" w:cstheme="majorHAnsi"/>
-          <w:color w:val="FFFF00"/>
-        </w:rPr>
-        <w:t>to th</w:t>
-      </w:r>
-      <w:r>
-        <w:rPr>
-          <w:rFonts w:asciiTheme="majorHAnsi" w:hAnsiTheme="majorHAnsi" w:cstheme="majorHAnsi"/>
-          <w:color w:val="FFFF00"/>
-        </w:rPr>
-        <w:t>at</w:t>
-      </w:r>
-      <w:r>
-        <w:rPr>
-          <w:rFonts w:asciiTheme="majorHAnsi" w:hAnsiTheme="majorHAnsi" w:cstheme="majorHAnsi"/>
-          <w:color w:val="FFFF00"/>
-        </w:rPr>
-        <w:t xml:space="preserve"> </w:t>
-      </w:r>
-      <w:r>
-        <w:rPr>
-          <w:rFonts w:asciiTheme="majorHAnsi" w:hAnsiTheme="majorHAnsi" w:cstheme="majorHAnsi"/>
-          <w:color w:val="FFFF00"/>
-        </w:rPr>
-        <w:t>3D</w:t>
-      </w:r>
-      <w:r>
-        <w:rPr>
-          <w:rFonts w:asciiTheme="majorHAnsi" w:hAnsiTheme="majorHAnsi" w:cstheme="majorHAnsi"/>
-          <w:color w:val="FFFF00"/>
-        </w:rPr>
         <w:t xml:space="preserve"> window </w:t>
       </w:r>
       <w:r>
@@ -7096,6 +7124,21 @@
           <w:rFonts w:asciiTheme="majorHAnsi" w:hAnsiTheme="majorHAnsi" w:cstheme="majorHAnsi"/>
           <w:color w:val="FFFF00"/>
         </w:rPr>
+        <w:t xml:space="preserve">, or use </w:t>
+      </w:r>
+      <w:hyperlink r:id="rId12" w:history="1">
+        <w:r>
+          <w:rPr>
+            <w:rStyle w:val="Hyperlink"/>
+          </w:rPr>
+          <w:t>https://github.com/sqrMin1/MonoGame.Forms</w:t>
+        </w:r>
+      </w:hyperlink>
+      <w:r>
+        <w:rPr>
+          <w:rFonts w:asciiTheme="majorHAnsi" w:hAnsiTheme="majorHAnsi" w:cstheme="majorHAnsi"/>
+          <w:color w:val="FFFF00"/>
+        </w:rPr>
         <w:t>.</w:t>
       </w:r>
       <w:r>
@@ -7103,7 +7146,21 @@
           <w:rFonts w:asciiTheme="majorHAnsi" w:hAnsiTheme="majorHAnsi" w:cstheme="majorHAnsi"/>
           <w:color w:val="FFFF00"/>
         </w:rPr>
-        <w:t xml:space="preserve"> The BlWindow3D.WindowForm field will be useful for this (Microsoft Windows only).</w:t>
+        <w:t xml:space="preserve"> The BlWindow3D.WindowForm field </w:t>
+      </w:r>
+      <w:r>
+        <w:rPr>
+          <w:rFonts w:asciiTheme="majorHAnsi" w:hAnsiTheme="majorHAnsi" w:cstheme="majorHAnsi"/>
+          <w:color w:val="FFFF00"/>
+        </w:rPr>
+        <w:t xml:space="preserve">can also provide some WinForms functionality </w:t>
+      </w:r>
+      <w:r>
+        <w:rPr>
+          <w:rFonts w:asciiTheme="majorHAnsi" w:hAnsiTheme="majorHAnsi" w:cstheme="majorHAnsi"/>
+          <w:color w:val="FFFF00"/>
+        </w:rPr>
+        <w:t>(Microsoft Windows only).</w:t>
       </w:r>
     </w:p>
     <w:p>
@@ -7712,7 +7769,12 @@
         <w:t xml:space="preserve">Making </w:t>
       </w:r>
       <w:r>
-        <w:t xml:space="preserve">and using </w:t>
+        <w:t>and usin</w:t>
+      </w:r>
+      <w:bookmarkStart w:id="23" w:name="_GoBack"/>
+      <w:bookmarkEnd w:id="23"/>
+      <w:r>
+        <w:t xml:space="preserve">g </w:t>
       </w:r>
       <w:r>
         <w:t xml:space="preserve">3D </w:t>
@@ -8021,8 +8083,6 @@
         </w:rPr>
         <w:t xml:space="preserve">run the pipeline manager and </w:t>
       </w:r>
-      <w:bookmarkStart w:id="23" w:name="_GoBack"/>
-      <w:bookmarkEnd w:id="23"/>
       <w:r>
         <w:rPr>
           <w:rFonts w:asciiTheme="majorHAnsi" w:hAnsiTheme="majorHAnsi" w:cstheme="majorHAnsi"/>
@@ -8397,7 +8457,7 @@
         </w:rPr>
         <w:t xml:space="preserve"> See </w:t>
       </w:r>
-      <w:hyperlink r:id="rId11" w:history="1">
+      <w:hyperlink r:id="rId13" w:history="1">
         <w:r>
           <w:rPr>
             <w:rStyle w:val="Hyperlink"/>
@@ -8521,7 +8581,7 @@
         </w:rPr>
         <w:t xml:space="preserve"> one of the countless tutorials online, like </w:t>
       </w:r>
-      <w:hyperlink r:id="rId12" w:history="1">
+      <w:hyperlink r:id="rId14" w:history="1">
         <w:r>
           <w:rPr>
             <w:rStyle w:val="Hyperlink"/>
@@ -8538,7 +8598,7 @@
         </w:rPr>
         <w:t xml:space="preserve"> or </w:t>
       </w:r>
-      <w:hyperlink r:id="rId13" w:history="1">
+      <w:hyperlink r:id="rId15" w:history="1">
         <w:r>
           <w:rPr>
             <w:rStyle w:val="Hyperlink"/>
@@ -13452,7 +13512,28 @@
           <w:rFonts w:asciiTheme="majorHAnsi" w:hAnsiTheme="majorHAnsi" w:cstheme="majorHAnsi"/>
           <w:color w:val="FFFF00"/>
         </w:rPr>
-        <w:t xml:space="preserve"> that defines its orientation</w:t>
+        <w:t>. The Matrix member</w:t>
+      </w:r>
+      <w:r>
+        <w:rPr>
+          <w:rFonts w:asciiTheme="majorHAnsi" w:hAnsiTheme="majorHAnsi" w:cstheme="majorHAnsi"/>
+          <w:color w:val="FFFF00"/>
+        </w:rPr>
+        <w:t xml:space="preserve"> defines </w:t>
+      </w:r>
+      <w:r>
+        <w:rPr>
+          <w:rFonts w:asciiTheme="majorHAnsi" w:hAnsiTheme="majorHAnsi" w:cstheme="majorHAnsi"/>
+          <w:color w:val="FFFF00"/>
+        </w:rPr>
+        <w:t>the sprite’s</w:t>
+      </w:r>
+      <w:r>
+        <w:rPr>
+          <w:rFonts w:asciiTheme="majorHAnsi" w:hAnsiTheme="majorHAnsi" w:cstheme="majorHAnsi"/>
+          <w:color w:val="FFFF00"/>
+        </w:rPr>
+        <w:t xml:space="preserve"> orientation</w:t>
       </w:r>
       <w:r>
         <w:rPr>
@@ -13559,6 +13640,29 @@
         </w:rPr>
         <w:t xml:space="preserve"> of a matrix.</w:t>
       </w:r>
+      <w:r>
+        <w:rPr>
+          <w:rFonts w:asciiTheme="majorHAnsi" w:hAnsiTheme="majorHAnsi" w:cstheme="majorHAnsi"/>
+          <w:color w:val="FFFF00"/>
+        </w:rPr>
+        <w:t xml:space="preserve"> For example, to set the scale, assign the sprite’s Matrix to </w:t>
+      </w:r>
+      <w:proofErr w:type="spellStart"/>
+      <w:r>
+        <w:rPr>
+          <w:rFonts w:asciiTheme="majorHAnsi" w:hAnsiTheme="majorHAnsi" w:cstheme="majorHAnsi"/>
+          <w:color w:val="FFFF00"/>
+        </w:rPr>
+        <w:t>Matrix.CreateScale</w:t>
+      </w:r>
+      <w:proofErr w:type="spellEnd"/>
+      <w:r>
+        <w:rPr>
+          <w:rFonts w:asciiTheme="majorHAnsi" w:hAnsiTheme="majorHAnsi" w:cstheme="majorHAnsi"/>
+          <w:color w:val="FFFF00"/>
+        </w:rPr>
+        <w:t>(). You can also create matrices by multiplying existing matrices or create them piecemeal.</w:t>
+      </w:r>
     </w:p>
     <w:p>
       <w:pPr>
@@ -13945,7 +14049,7 @@
         </w:rPr>
         <w:t xml:space="preserve">, see </w:t>
       </w:r>
-      <w:hyperlink r:id="rId14" w:history="1">
+      <w:hyperlink r:id="rId16" w:history="1">
         <w:r>
           <w:rPr>
             <w:rStyle w:val="Hyperlink"/>
@@ -14867,7 +14971,21 @@
           <w:rFonts w:asciiTheme="majorHAnsi" w:hAnsiTheme="majorHAnsi" w:cstheme="majorHAnsi"/>
           <w:color w:val="FFFF00"/>
         </w:rPr>
-        <w:t xml:space="preserve"> (And since matrixes can be combined by multiplying them, we can, for example, rotate a matrix in the model coordinate system, and then translate it to a world coordinate system so that it rotates around its own model origin.)</w:t>
+        <w:t xml:space="preserve"> (And since matrixes can be combined by multiplying them, we can, for example, rotate a </w:t>
+      </w:r>
+      <w:r>
+        <w:rPr>
+          <w:rFonts w:asciiTheme="majorHAnsi" w:hAnsiTheme="majorHAnsi" w:cstheme="majorHAnsi"/>
+          <w:color w:val="FFFF00"/>
+        </w:rPr>
+        <w:t>model</w:t>
+      </w:r>
+      <w:r>
+        <w:rPr>
+          <w:rFonts w:asciiTheme="majorHAnsi" w:hAnsiTheme="majorHAnsi" w:cstheme="majorHAnsi"/>
+          <w:color w:val="FFFF00"/>
+        </w:rPr>
+        <w:t xml:space="preserve"> in the model coordinate system, and then translate it to a world coordinate system so that it rotates around its own model origin.)</w:t>
       </w:r>
     </w:p>
     <w:p>
@@ -25443,7 +25561,7 @@
 </file>
 
 <file path=customXml/itemProps1.xml><?xml version="1.0" encoding="utf-8"?>
-<ds:datastoreItem xmlns:ds="http://schemas.openxmlformats.org/officeDocument/2006/customXml" ds:itemID="{D636900C-141D-4CA3-B854-6CD40B40D7E1}">
+<ds:datastoreItem xmlns:ds="http://schemas.openxmlformats.org/officeDocument/2006/customXml" ds:itemID="{8E6C7C59-90B1-4155-A368-CB3FA1B7E09D}">
   <ds:schemaRefs>
     <ds:schemaRef ds:uri="http://schemas.openxmlformats.org/officeDocument/2006/bibliography"/>
   </ds:schemaRefs>

</xml_diff>

<commit_message>
Added no derivation mode
</commit_message>
<xml_diff>
--- a/doc/Blotch3D.docx
+++ b/doc/Blotch3D.docx
@@ -1587,96 +1587,6 @@
       </w:pPr>
       <w:r>
         <w:rPr>
-          <w:rFonts w:cs="Calibri Light" w:ascii="Calibri Light" w:hAnsi="Calibri Light"/>
-          <w:color w:val="auto"/>
-        </w:rPr>
-        <w:t>See the examples, starting with the basic example.</w:t>
-      </w:r>
-    </w:p>
-    <w:p>
-      <w:pPr>
-        <w:pStyle w:val="Normal"/>
-        <w:shd w:val="clear" w:color="FFFFFF" w:fill="FFFFFF" w:themeFill="background1"/>
-        <w:spacing w:lineRule="auto" w:line="240" w:before="0" w:after="0"/>
-        <w:rPr>
-          <w:rFonts w:ascii="Calibri Light" w:hAnsi="Calibri Light" w:cs="Calibri Light"/>
-          <w:color w:val="auto"/>
-        </w:rPr>
-      </w:pPr>
-      <w:r>
-        <w:rPr>
-          <w:rFonts w:cs="Calibri Light" w:ascii="Calibri Light" w:hAnsi="Calibri Light"/>
-          <w:color w:val="auto"/>
-        </w:rPr>
-      </w:r>
-    </w:p>
-    <w:p>
-      <w:pPr>
-        <w:pStyle w:val="Normal"/>
-        <w:shd w:val="clear" w:color="FFFFFF" w:fill="FFFFFF" w:themeFill="background1"/>
-        <w:spacing w:lineRule="auto" w:line="240" w:before="0" w:after="0"/>
-        <w:rPr>
-          <w:color w:val="auto"/>
-        </w:rPr>
-      </w:pPr>
-      <w:r>
-        <w:rPr>
-          <w:rFonts w:cs="Calibri Light" w:ascii="Calibri Light" w:hAnsi="Calibri Light"/>
-          <w:color w:val="auto"/>
-        </w:rPr>
-        <w:t xml:space="preserve">You define a 3D window by deriving a class from BlWindow3D and overriding at least the FrameDraw method. Open the window by instantiating that class and calling its “Run” method </w:t>
-      </w:r>
-      <w:r>
-        <w:rPr>
-          <w:rFonts w:cs="Calibri Light" w:ascii="Calibri Light" w:hAnsi="Calibri Light"/>
-          <w:i/>
-          <w:color w:val="auto"/>
-        </w:rPr>
-        <w:t>from the same thread</w:t>
-      </w:r>
-      <w:r>
-        <w:rPr>
-          <w:rFonts w:cs="Calibri Light" w:ascii="Calibri Light" w:hAnsi="Calibri Light"/>
-          <w:color w:val="auto"/>
-        </w:rPr>
-        <w:t>. The Run method then calls the methods you’ve overridden, when appropriate, and does not return until the window has closed.</w:t>
-      </w:r>
-    </w:p>
-    <w:p>
-      <w:pPr>
-        <w:pStyle w:val="Normal"/>
-        <w:shd w:val="clear" w:color="FFFFFF" w:fill="FFFFFF" w:themeFill="background1"/>
-        <w:spacing w:lineRule="auto" w:line="240" w:before="0" w:after="0"/>
-        <w:rPr>
-          <w:rFonts w:ascii="Calibri Light" w:hAnsi="Calibri Light" w:cs="Calibri Light"/>
-          <w:color w:val="auto"/>
-        </w:rPr>
-      </w:pPr>
-      <w:r>
-        <w:rPr>
-          <w:rFonts w:cs="Calibri Light" w:ascii="Calibri Light" w:hAnsi="Calibri Light"/>
-          <w:color w:val="auto"/>
-        </w:rPr>
-      </w:r>
-    </w:p>
-    <w:p>
-      <w:pPr>
-        <w:pStyle w:val="Normal"/>
-        <w:shd w:val="clear" w:color="FFFFFF" w:fill="FFFFFF" w:themeFill="background1"/>
-        <w:spacing w:lineRule="auto" w:line="240" w:before="0" w:after="0"/>
-        <w:rPr>
-          <w:color w:val="auto"/>
-        </w:rPr>
-      </w:pPr>
-      <w:r>
-        <w:rPr>
-          <w:rFonts w:cs="Calibri Light" w:ascii="Calibri Light" w:hAnsi="Calibri Light"/>
-          <w:color w:val="auto"/>
-        </w:rPr>
-        <w:t xml:space="preserve">All code that accesses the 3D hardware must be in BlWindow3D overridden methods or passed as a lambda to them (see BlWindow3D.EnqueueCommand or BlWindow3D.EnqueueCommandBlocking). This is because 3D subsystems (OpenGL, DirectX, etc.) generally require that a single thread access all 3D hardware resources for a given 3D window. There are certain platform-specific exceptions to this rule, but </w:t>
-      </w:r>
-      <w:r>
-        <w:rPr>
           <w:rFonts w:eastAsia="Calibri" w:cs="Calibri Light" w:ascii="Calibri Light" w:hAnsi="Calibri Light"/>
           <w:color w:val="auto"/>
           <w:kern w:val="0"/>
@@ -1684,115 +1594,587 @@
           <w:szCs w:val="22"/>
           <w:lang w:val="en-US" w:eastAsia="en-US" w:bidi="ar-SA"/>
         </w:rPr>
-        <w:t>they are not used</w:t>
-      </w:r>
-      <w:r>
-        <w:rPr>
-          <w:rFonts w:cs="Calibri Light" w:ascii="Calibri Light" w:hAnsi="Calibri Light"/>
-          <w:color w:val="auto"/>
-        </w:rPr>
-        <w:t>. This rule also applies to any code structure (like Parallel, etc.) that may internally use other threads, as well. Also, since sometimes it’s hard to know exactly what 3D operations really do hit the 3D hardware, it’s best to assume all of them do, like creation and use of all Blotch3D and MonoGame objects.</w:t>
-      </w:r>
-    </w:p>
-    <w:p>
-      <w:pPr>
-        <w:pStyle w:val="Normal"/>
-        <w:shd w:val="clear" w:color="FFFFFF" w:fill="FFFFFF" w:themeFill="background1"/>
-        <w:spacing w:lineRule="auto" w:line="240" w:before="0" w:after="0"/>
-        <w:rPr>
-          <w:rFonts w:ascii="Calibri Light" w:hAnsi="Calibri Light" w:cs="Calibri Light"/>
-          <w:color w:val="auto"/>
-        </w:rPr>
-      </w:pPr>
-      <w:r>
-        <w:rPr>
-          <w:rFonts w:cs="Calibri Light" w:ascii="Calibri Light" w:hAnsi="Calibri Light"/>
-          <w:color w:val="auto"/>
-        </w:rPr>
-      </w:r>
-    </w:p>
-    <w:p>
-      <w:pPr>
-        <w:pStyle w:val="Normal"/>
-        <w:shd w:val="clear" w:color="FFFFFF" w:fill="FFFFFF" w:themeFill="background1"/>
-        <w:spacing w:lineRule="auto" w:line="240" w:before="0" w:after="0"/>
-        <w:rPr>
-          <w:color w:val="auto"/>
-        </w:rPr>
-      </w:pPr>
-      <w:r>
-        <w:rPr>
-          <w:rFonts w:cs="Calibri Light" w:ascii="Calibri Light" w:hAnsi="Calibri Light"/>
-          <w:color w:val="auto"/>
-        </w:rPr>
-        <w:t>You can put all your 3D code in the one overridden method called “FrameDraw”, if you like, but there are a couple of other overridable methods provided for your convenience. There is a Setup method that is called once when the 3D window is first opened and a FrameProc method that is called every frame. The FrameDraw method is also called each frame, but only when there is enough CPU available. You are welcome to put whatever you like in any of those three methods.</w:t>
-      </w:r>
-    </w:p>
-    <w:p>
-      <w:pPr>
-        <w:pStyle w:val="Normal"/>
-        <w:shd w:val="clear" w:color="FFFFFF" w:fill="FFFFFF" w:themeFill="background1"/>
-        <w:spacing w:lineRule="auto" w:line="240" w:before="0" w:after="0"/>
-        <w:rPr>
-          <w:rFonts w:ascii="Calibri Light" w:hAnsi="Calibri Light" w:cs="Calibri Light"/>
-          <w:color w:val="auto"/>
-        </w:rPr>
-      </w:pPr>
-      <w:r>
-        <w:rPr>
-          <w:rFonts w:cs="Calibri Light" w:ascii="Calibri Light" w:hAnsi="Calibri Light"/>
-          <w:color w:val="auto"/>
-        </w:rPr>
-      </w:r>
-    </w:p>
-    <w:p>
-      <w:pPr>
-        <w:pStyle w:val="Normal"/>
-        <w:shd w:val="clear" w:color="FFFFFF" w:fill="FFFFFF" w:themeFill="background1"/>
-        <w:spacing w:lineRule="auto" w:line="240" w:before="0" w:after="0"/>
-        <w:rPr>
-          <w:color w:val="auto"/>
-        </w:rPr>
-      </w:pPr>
-      <w:r>
-        <w:rPr>
-          <w:rFonts w:cs="Calibri Light" w:ascii="Calibri Light" w:hAnsi="Calibri Light"/>
-          <w:color w:val="auto"/>
-        </w:rPr>
-        <w:t>For apps that may suffer from severe CPU exhaustion (at least for the 3D thread), it might be best to put all your periodic 3D code in FrameDraw and not bother with FrameProc. In this way your code will be called less often under high-CPU loads. Of course, then your periodic code should handle being called at a variable rate.</w:t>
-      </w:r>
-    </w:p>
-    <w:p>
-      <w:pPr>
-        <w:pStyle w:val="Normal"/>
-        <w:shd w:val="clear" w:color="FFFFFF" w:fill="FFFFFF" w:themeFill="background1"/>
-        <w:spacing w:lineRule="auto" w:line="240" w:before="0" w:after="0"/>
-        <w:rPr>
-          <w:rFonts w:ascii="Calibri Light" w:hAnsi="Calibri Light" w:cs="Calibri Light"/>
-          <w:color w:val="auto"/>
-        </w:rPr>
-      </w:pPr>
-      <w:r>
-        <w:rPr>
-          <w:rFonts w:cs="Calibri Light" w:ascii="Calibri Light" w:hAnsi="Calibri Light"/>
-          <w:color w:val="auto"/>
-        </w:rPr>
-      </w:r>
-    </w:p>
-    <w:p>
-      <w:pPr>
-        <w:pStyle w:val="Normal"/>
-        <w:shd w:val="clear" w:color="FFFFFF" w:fill="FFFFFF" w:themeFill="background1"/>
-        <w:rPr>
-          <w:color w:val="auto"/>
-        </w:rPr>
-      </w:pPr>
-      <w:r>
-        <w:rPr>
-          <w:rFonts w:cs="Calibri Light" w:ascii="Calibri Light" w:hAnsi="Calibri Light"/>
-          <w:color w:val="auto"/>
-        </w:rPr>
-        <w:t>A single-threaded application would have all its code in the overridden methods or delegates. If you are developing a multithreaded program, then you would probably want to reserve the 3D thread (the call to the BlWindow3D’s ‘Run’ method and its overrides) only for tasks that access 3D hardware resources. When other threads do need to create, change, or destroy 3D hardware resources or otherwise do something in a thread-safe way with the 3D thread, they can pass a lambda to the 3D thread with BlWindow3D.EnqueueCommand or BlWindow3D.EnqueueCommandBlocking, which will be executed within one frame time by the 3D thread.</w:t>
+        <w:t xml:space="preserve">To create a 3D window, </w:t>
+      </w:r>
+      <w:r>
+        <w:rPr>
+          <w:rFonts w:eastAsia="Calibri" w:cs="Calibri Light" w:ascii="Calibri Light" w:hAnsi="Calibri Light"/>
+          <w:color w:val="auto"/>
+          <w:kern w:val="0"/>
+          <w:sz w:val="22"/>
+          <w:szCs w:val="22"/>
+          <w:lang w:val="en-US" w:eastAsia="en-US" w:bidi="ar-SA"/>
+        </w:rPr>
+        <w:t xml:space="preserve">do </w:t>
+      </w:r>
+      <w:r>
+        <w:rPr>
+          <w:rFonts w:eastAsia="Calibri" w:cs="Calibri Light" w:ascii="Calibri Light" w:hAnsi="Calibri Light"/>
+          <w:color w:val="auto"/>
+          <w:kern w:val="0"/>
+          <w:sz w:val="22"/>
+          <w:szCs w:val="22"/>
+          <w:lang w:val="en-US" w:eastAsia="en-US" w:bidi="ar-SA"/>
+        </w:rPr>
+        <w:t>either</w:t>
+      </w:r>
+      <w:r>
+        <w:rPr>
+          <w:rFonts w:eastAsia="Calibri" w:cs="Calibri Light" w:ascii="Calibri Light" w:hAnsi="Calibri Light"/>
+          <w:color w:val="auto"/>
+          <w:kern w:val="0"/>
+          <w:sz w:val="22"/>
+          <w:szCs w:val="22"/>
+          <w:lang w:val="en-US" w:eastAsia="en-US" w:bidi="ar-SA"/>
+        </w:rPr>
+        <w:t xml:space="preserve"> of the following:</w:t>
+      </w:r>
+    </w:p>
+    <w:p>
+      <w:pPr>
+        <w:pStyle w:val="Normal"/>
+        <w:shd w:val="clear" w:color="FFFFFF" w:fill="FFFFFF" w:themeFill="background1"/>
+        <w:spacing w:lineRule="auto" w:line="240" w:before="0" w:after="0"/>
+        <w:rPr>
+          <w:color w:val="auto"/>
+        </w:rPr>
+      </w:pPr>
+      <w:r>
+        <w:rPr/>
+      </w:r>
+    </w:p>
+    <w:p>
+      <w:pPr>
+        <w:pStyle w:val="Normal"/>
+        <w:numPr>
+          <w:ilvl w:val="0"/>
+          <w:numId w:val="8"/>
+        </w:numPr>
+        <w:shd w:val="clear" w:color="FFFFFF" w:fill="FFFFFF" w:themeFill="background1"/>
+        <w:spacing w:lineRule="auto" w:line="240" w:before="0" w:after="0"/>
+        <w:rPr/>
+      </w:pPr>
+      <w:r>
+        <w:rPr>
+          <w:rFonts w:eastAsia="Calibri" w:cs="Calibri Light" w:ascii="Calibri Light" w:hAnsi="Calibri Light"/>
+          <w:color w:val="auto"/>
+          <w:kern w:val="0"/>
+          <w:sz w:val="22"/>
+          <w:szCs w:val="22"/>
+          <w:lang w:val="en-US" w:eastAsia="en-US" w:bidi="ar-SA"/>
+        </w:rPr>
+        <w:t xml:space="preserve">Use </w:t>
+      </w:r>
+      <w:r>
+        <w:rPr>
+          <w:rFonts w:eastAsia="Calibri" w:cs="Calibri Light" w:ascii="Calibri Light" w:hAnsi="Calibri Light"/>
+          <w:color w:val="auto"/>
+          <w:kern w:val="0"/>
+          <w:sz w:val="22"/>
+          <w:szCs w:val="22"/>
+          <w:lang w:val="en-US" w:eastAsia="en-US" w:bidi="ar-SA"/>
+        </w:rPr>
+        <w:t>BlWindow3d</w:t>
+      </w:r>
+      <w:r>
+        <w:rPr>
+          <w:rFonts w:eastAsia="Calibri" w:cs="Calibri Light" w:ascii="Calibri Light" w:hAnsi="Calibri Light"/>
+          <w:color w:val="auto"/>
+          <w:kern w:val="0"/>
+          <w:sz w:val="22"/>
+          <w:szCs w:val="22"/>
+          <w:lang w:val="en-US" w:eastAsia="en-US" w:bidi="ar-SA"/>
+        </w:rPr>
+        <w:t>.Factory to create a BlWindow3d</w:t>
+      </w:r>
+      <w:r>
+        <w:rPr>
+          <w:rFonts w:eastAsia="Calibri" w:cs="Calibri Light" w:ascii="Calibri Light" w:hAnsi="Calibri Light"/>
+          <w:color w:val="auto"/>
+          <w:kern w:val="0"/>
+          <w:sz w:val="22"/>
+          <w:szCs w:val="22"/>
+          <w:lang w:val="en-US" w:eastAsia="en-US" w:bidi="ar-SA"/>
+        </w:rPr>
+        <w:t xml:space="preserve"> and then pass all pertinent code to it via delegates/lambdas</w:t>
+      </w:r>
+      <w:r>
+        <w:rPr>
+          <w:rFonts w:eastAsia="Calibri" w:cs="Calibri Light" w:ascii="Calibri Light" w:hAnsi="Calibri Light"/>
+          <w:color w:val="auto"/>
+          <w:kern w:val="0"/>
+          <w:sz w:val="22"/>
+          <w:szCs w:val="22"/>
+          <w:lang w:val="en-US" w:eastAsia="en-US" w:bidi="ar-SA"/>
+        </w:rPr>
+        <w:t xml:space="preserve">. </w:t>
+      </w:r>
+      <w:r>
+        <w:rPr>
+          <w:rFonts w:eastAsia="Calibri" w:cs="Calibri Light" w:ascii="Calibri Light" w:hAnsi="Calibri Light"/>
+          <w:color w:val="auto"/>
+          <w:kern w:val="0"/>
+          <w:sz w:val="22"/>
+          <w:szCs w:val="22"/>
+          <w:lang w:val="en-US" w:eastAsia="en-US" w:bidi="ar-SA"/>
+        </w:rPr>
+        <w:t>See BlotchExample13_NoDerivation for an example.</w:t>
+      </w:r>
+      <w:r>
+        <w:rPr>
+          <w:rFonts w:eastAsia="Calibri" w:cs="Calibri Light" w:ascii="Calibri Light" w:hAnsi="Calibri Light"/>
+          <w:color w:val="auto"/>
+          <w:kern w:val="0"/>
+          <w:sz w:val="22"/>
+          <w:szCs w:val="22"/>
+          <w:lang w:val="en-US" w:eastAsia="en-US" w:bidi="ar-SA"/>
+        </w:rPr>
+        <w:t xml:space="preserve"> (As you can see in the example, instance objects can be held in the BlWindow3d.Objects dictionary.)</w:t>
+      </w:r>
+    </w:p>
+    <w:p>
+      <w:pPr>
+        <w:pStyle w:val="Normal"/>
+        <w:numPr>
+          <w:ilvl w:val="0"/>
+          <w:numId w:val="8"/>
+        </w:numPr>
+        <w:shd w:val="clear" w:color="FFFFFF" w:fill="FFFFFF" w:themeFill="background1"/>
+        <w:spacing w:lineRule="auto" w:line="240" w:before="0" w:after="0"/>
+        <w:rPr>
+          <w:color w:val="auto"/>
+        </w:rPr>
+      </w:pPr>
+      <w:r>
+        <w:rPr>
+          <w:rFonts w:eastAsia="Calibri" w:cs="Calibri Light" w:ascii="Calibri Light" w:hAnsi="Calibri Light"/>
+          <w:color w:val="auto"/>
+          <w:kern w:val="0"/>
+          <w:sz w:val="22"/>
+          <w:szCs w:val="22"/>
+          <w:lang w:val="en-US" w:eastAsia="en-US" w:bidi="ar-SA"/>
+        </w:rPr>
+        <w:t>D</w:t>
+      </w:r>
+      <w:r>
+        <w:rPr>
+          <w:rFonts w:cs="Calibri Light" w:ascii="Calibri Light" w:hAnsi="Calibri Light"/>
+          <w:color w:val="auto"/>
+        </w:rPr>
+        <w:t xml:space="preserve">erive a class from BlWindow3d and </w:t>
+      </w:r>
+      <w:r>
+        <w:rPr>
+          <w:rFonts w:cs="Calibri Light" w:ascii="Calibri Light" w:hAnsi="Calibri Light"/>
+          <w:color w:val="auto"/>
+        </w:rPr>
+        <w:t xml:space="preserve">put your pertinent code in </w:t>
+      </w:r>
+      <w:r>
+        <w:rPr>
+          <w:rFonts w:eastAsia="Calibri" w:cs="Calibri Light" w:ascii="Calibri Light" w:hAnsi="Calibri Light"/>
+          <w:color w:val="auto"/>
+          <w:kern w:val="0"/>
+          <w:sz w:val="22"/>
+          <w:szCs w:val="22"/>
+          <w:lang w:val="en-US" w:eastAsia="en-US" w:bidi="ar-SA"/>
+        </w:rPr>
+        <w:t>certain</w:t>
+      </w:r>
+      <w:r>
+        <w:rPr>
+          <w:rFonts w:cs="Calibri Light" w:ascii="Calibri Light" w:hAnsi="Calibri Light"/>
+          <w:color w:val="auto"/>
+        </w:rPr>
+        <w:t xml:space="preserve"> of its </w:t>
+      </w:r>
+      <w:r>
+        <w:rPr>
+          <w:rFonts w:cs="Calibri Light" w:ascii="Calibri Light" w:hAnsi="Calibri Light"/>
+          <w:color w:val="auto"/>
+        </w:rPr>
+        <w:t xml:space="preserve">overloaded </w:t>
+      </w:r>
+      <w:r>
+        <w:rPr>
+          <w:rFonts w:cs="Calibri Light" w:ascii="Calibri Light" w:hAnsi="Calibri Light"/>
+          <w:color w:val="auto"/>
+        </w:rPr>
+        <w:t>methods.</w:t>
+      </w:r>
+      <w:r>
+        <w:rPr>
+          <w:rFonts w:cs="Calibri Light" w:ascii="Calibri Light" w:hAnsi="Calibri Light"/>
+          <w:color w:val="auto"/>
+        </w:rPr>
+        <w:t xml:space="preserve"> Then instantiate </w:t>
+      </w:r>
+      <w:r>
+        <w:rPr>
+          <w:rFonts w:eastAsia="Calibri" w:cs="Calibri Light" w:ascii="Calibri Light" w:hAnsi="Calibri Light"/>
+          <w:color w:val="auto"/>
+          <w:kern w:val="0"/>
+          <w:sz w:val="22"/>
+          <w:szCs w:val="22"/>
+          <w:lang w:val="en-US" w:eastAsia="en-US" w:bidi="ar-SA"/>
+        </w:rPr>
+        <w:t>an</w:t>
+      </w:r>
+      <w:r>
+        <w:rPr>
+          <w:rFonts w:cs="Calibri Light" w:ascii="Calibri Light" w:hAnsi="Calibri Light"/>
+          <w:color w:val="auto"/>
+        </w:rPr>
+        <w:t xml:space="preserve"> object of that class and call its Run method</w:t>
+      </w:r>
+      <w:r>
+        <w:rPr>
+          <w:rFonts w:cs="Calibri Light" w:ascii="Calibri Light" w:hAnsi="Calibri Light"/>
+          <w:color w:val="auto"/>
+        </w:rPr>
+        <w:t xml:space="preserve"> from the same thread</w:t>
+      </w:r>
+      <w:r>
+        <w:rPr>
+          <w:rFonts w:cs="Calibri Light" w:ascii="Calibri Light" w:hAnsi="Calibri Light"/>
+          <w:color w:val="auto"/>
+        </w:rPr>
+        <w:t>.</w:t>
+      </w:r>
+      <w:r>
+        <w:rPr>
+          <w:rFonts w:cs="Calibri Light" w:ascii="Calibri Light" w:hAnsi="Calibri Light"/>
+          <w:color w:val="auto"/>
+        </w:rPr>
+        <w:t xml:space="preserve"> See all other examples </w:t>
+      </w:r>
+      <w:r>
+        <w:rPr>
+          <w:rFonts w:cs="Calibri Light" w:ascii="Calibri Light" w:hAnsi="Calibri Light"/>
+          <w:i/>
+          <w:iCs/>
+          <w:color w:val="auto"/>
+        </w:rPr>
+        <w:t>except</w:t>
+      </w:r>
+      <w:r>
+        <w:rPr>
+          <w:rFonts w:cs="Calibri Light" w:ascii="Calibri Light" w:hAnsi="Calibri Light"/>
+          <w:color w:val="auto"/>
+        </w:rPr>
+        <w:t xml:space="preserve"> </w:t>
+      </w:r>
+      <w:r>
+        <w:rPr>
+          <w:rFonts w:eastAsia="Calibri" w:cs="Calibri Light" w:ascii="Calibri Light" w:hAnsi="Calibri Light"/>
+          <w:color w:val="auto"/>
+          <w:kern w:val="0"/>
+          <w:sz w:val="22"/>
+          <w:szCs w:val="22"/>
+          <w:lang w:val="en-US" w:eastAsia="en-US" w:bidi="ar-SA"/>
+        </w:rPr>
+        <w:t>BlotchExample13_NoDerivation.</w:t>
+      </w:r>
+    </w:p>
+    <w:p>
+      <w:pPr>
+        <w:pStyle w:val="Normal"/>
+        <w:shd w:val="clear" w:color="FFFFFF" w:fill="FFFFFF" w:themeFill="background1"/>
+        <w:spacing w:lineRule="auto" w:line="240" w:before="0" w:after="0"/>
+        <w:rPr>
+          <w:color w:val="auto"/>
+        </w:rPr>
+      </w:pPr>
+      <w:r>
+        <w:rPr/>
+      </w:r>
+    </w:p>
+    <w:p>
+      <w:pPr>
+        <w:pStyle w:val="Normal"/>
+        <w:shd w:val="clear" w:color="FFFFFF" w:fill="FFFFFF" w:themeFill="background1"/>
+        <w:spacing w:lineRule="auto" w:line="240" w:before="0" w:after="0"/>
+        <w:rPr>
+          <w:color w:val="auto"/>
+        </w:rPr>
+      </w:pPr>
+      <w:r>
+        <w:rPr>
+          <w:rFonts w:eastAsia="Calibri" w:cs="Calibri Light" w:ascii="Calibri Light" w:hAnsi="Calibri Light"/>
+          <w:color w:val="auto"/>
+          <w:kern w:val="0"/>
+          <w:sz w:val="22"/>
+          <w:szCs w:val="22"/>
+          <w:lang w:val="en-US" w:eastAsia="en-US" w:bidi="ar-SA"/>
+        </w:rPr>
+        <w:t>T</w:t>
+      </w:r>
+      <w:r>
+        <w:rPr>
+          <w:rFonts w:eastAsia="Calibri" w:cs="Calibri Light" w:ascii="Calibri Light" w:hAnsi="Calibri Light"/>
+          <w:color w:val="auto"/>
+          <w:kern w:val="0"/>
+          <w:sz w:val="22"/>
+          <w:szCs w:val="22"/>
+          <w:lang w:val="en-US" w:eastAsia="en-US" w:bidi="ar-SA"/>
+        </w:rPr>
+        <w:t>he first method above is recommended for several reasons. The majority of examples use the second method only because its slightly less busy and therefore good for in</w:t>
+      </w:r>
+      <w:r>
+        <w:rPr>
+          <w:rFonts w:eastAsia="Calibri" w:cs="Calibri Light" w:ascii="Calibri Light" w:hAnsi="Calibri Light"/>
+          <w:color w:val="auto"/>
+          <w:kern w:val="0"/>
+          <w:sz w:val="22"/>
+          <w:szCs w:val="22"/>
+          <w:lang w:val="en-US" w:eastAsia="en-US" w:bidi="ar-SA"/>
+        </w:rPr>
+        <w:t>struction</w:t>
+      </w:r>
+      <w:r>
+        <w:rPr>
+          <w:rFonts w:eastAsia="Calibri" w:cs="Calibri Light" w:ascii="Calibri Light" w:hAnsi="Calibri Light"/>
+          <w:color w:val="auto"/>
+          <w:kern w:val="0"/>
+          <w:sz w:val="22"/>
+          <w:szCs w:val="22"/>
+          <w:lang w:val="en-US" w:eastAsia="en-US" w:bidi="ar-SA"/>
+        </w:rPr>
+        <w:t>.</w:t>
+      </w:r>
+    </w:p>
+    <w:p>
+      <w:pPr>
+        <w:pStyle w:val="Normal"/>
+        <w:shd w:val="clear" w:color="FFFFFF" w:fill="FFFFFF" w:themeFill="background1"/>
+        <w:spacing w:lineRule="auto" w:line="240" w:before="0" w:after="0"/>
+        <w:rPr>
+          <w:color w:val="auto"/>
+        </w:rPr>
+      </w:pPr>
+      <w:r>
+        <w:rPr/>
+      </w:r>
+    </w:p>
+    <w:p>
+      <w:pPr>
+        <w:pStyle w:val="Normal"/>
+        <w:shd w:val="clear" w:color="FFFFFF" w:fill="FFFFFF" w:themeFill="background1"/>
+        <w:spacing w:lineRule="auto" w:line="240" w:before="0" w:after="0"/>
+        <w:rPr>
+          <w:color w:val="auto"/>
+        </w:rPr>
+      </w:pPr>
+      <w:r>
+        <w:rPr>
+          <w:rFonts w:cs="Calibri Light" w:ascii="Calibri Light" w:hAnsi="Calibri Light"/>
+          <w:color w:val="auto"/>
+        </w:rPr>
+        <w:t>These rather peculiar requirements arise because a</w:t>
+      </w:r>
+      <w:r>
+        <w:rPr>
+          <w:rFonts w:cs="Calibri Light" w:ascii="Calibri Light" w:hAnsi="Calibri Light"/>
+          <w:color w:val="auto"/>
+        </w:rPr>
+        <w:t xml:space="preserve">ll </w:t>
+      </w:r>
+      <w:r>
+        <w:rPr>
+          <w:rFonts w:cs="Calibri Light" w:ascii="Calibri Light" w:hAnsi="Calibri Light"/>
+          <w:color w:val="auto"/>
+        </w:rPr>
+        <w:t xml:space="preserve">3D subsystems (like OpenGL and Direct3D) require that </w:t>
+      </w:r>
+      <w:r>
+        <w:rPr>
+          <w:rFonts w:cs="Calibri Light" w:ascii="Calibri Light" w:hAnsi="Calibri Light"/>
+          <w:color w:val="auto"/>
+        </w:rPr>
+        <w:t xml:space="preserve">accesses </w:t>
+      </w:r>
+      <w:r>
+        <w:rPr>
+          <w:rFonts w:cs="Calibri Light" w:ascii="Calibri Light" w:hAnsi="Calibri Light"/>
+          <w:color w:val="auto"/>
+        </w:rPr>
+        <w:t xml:space="preserve">of </w:t>
+      </w:r>
+      <w:r>
+        <w:rPr>
+          <w:rFonts w:cs="Calibri Light" w:ascii="Calibri Light" w:hAnsi="Calibri Light"/>
+          <w:color w:val="auto"/>
+        </w:rPr>
+        <w:t>all</w:t>
+      </w:r>
+      <w:r>
+        <w:rPr>
+          <w:rFonts w:cs="Calibri Light" w:ascii="Calibri Light" w:hAnsi="Calibri Light"/>
+          <w:color w:val="auto"/>
+        </w:rPr>
+        <w:t xml:space="preserve"> </w:t>
+      </w:r>
+      <w:r>
+        <w:rPr>
+          <w:rFonts w:cs="Calibri Light" w:ascii="Calibri Light" w:hAnsi="Calibri Light"/>
+          <w:color w:val="auto"/>
+        </w:rPr>
+        <w:t xml:space="preserve">3D </w:t>
+      </w:r>
+      <w:r>
+        <w:rPr>
+          <w:rFonts w:cs="Calibri Light" w:ascii="Calibri Light" w:hAnsi="Calibri Light"/>
+          <w:color w:val="auto"/>
+        </w:rPr>
+        <w:t xml:space="preserve">things concerning a </w:t>
+      </w:r>
+      <w:r>
+        <w:rPr>
+          <w:rFonts w:cs="Calibri Light" w:ascii="Calibri Light" w:hAnsi="Calibri Light"/>
+          <w:color w:val="auto"/>
+        </w:rPr>
+        <w:t xml:space="preserve">window all </w:t>
+      </w:r>
+      <w:r>
+        <w:rPr>
+          <w:rFonts w:cs="Calibri Light" w:ascii="Calibri Light" w:hAnsi="Calibri Light"/>
+          <w:color w:val="auto"/>
+        </w:rPr>
+        <w:t xml:space="preserve">be </w:t>
+      </w:r>
+      <w:r>
+        <w:rPr>
+          <w:rFonts w:cs="Calibri Light" w:ascii="Calibri Light" w:hAnsi="Calibri Light"/>
+          <w:color w:val="auto"/>
+        </w:rPr>
+        <w:t>done from the same thread. So, this means do not try to make calls to 3D</w:t>
+      </w:r>
+      <w:r>
+        <w:rPr>
+          <w:rFonts w:cs="Calibri Light" w:ascii="Calibri Light" w:hAnsi="Calibri Light"/>
+          <w:color w:val="auto"/>
+        </w:rPr>
+        <w:t>-related</w:t>
+      </w:r>
+      <w:r>
+        <w:rPr>
+          <w:rFonts w:cs="Calibri Light" w:ascii="Calibri Light" w:hAnsi="Calibri Light"/>
+          <w:color w:val="auto"/>
+        </w:rPr>
+        <w:t xml:space="preserve"> methods outside those overloaded BlWindow3d methods or the delegates/lambdas</w:t>
+      </w:r>
+      <w:r>
+        <w:rPr>
+          <w:rFonts w:eastAsia="Calibri" w:cs="Calibri Light" w:ascii="Calibri Light" w:hAnsi="Calibri Light"/>
+          <w:color w:val="auto"/>
+          <w:kern w:val="0"/>
+          <w:sz w:val="22"/>
+          <w:szCs w:val="22"/>
+          <w:lang w:val="en-US" w:eastAsia="en-US" w:bidi="ar-SA"/>
+        </w:rPr>
+        <w:t>!</w:t>
+      </w:r>
+    </w:p>
+    <w:p>
+      <w:pPr>
+        <w:pStyle w:val="Normal"/>
+        <w:shd w:val="clear" w:color="FFFFFF" w:fill="FFFFFF" w:themeFill="background1"/>
+        <w:spacing w:lineRule="auto" w:line="240" w:before="0" w:after="0"/>
+        <w:rPr>
+          <w:color w:val="auto"/>
+        </w:rPr>
+      </w:pPr>
+      <w:r>
+        <w:rPr/>
+      </w:r>
+    </w:p>
+    <w:p>
+      <w:pPr>
+        <w:pStyle w:val="Normal"/>
+        <w:shd w:val="clear" w:color="FFFFFF" w:fill="FFFFFF" w:themeFill="background1"/>
+        <w:spacing w:lineRule="auto" w:line="240" w:before="0" w:after="0"/>
+        <w:rPr>
+          <w:color w:val="auto"/>
+        </w:rPr>
+      </w:pPr>
+      <w:r>
+        <w:rPr>
+          <w:rFonts w:eastAsia="Calibri" w:cs="Calibri Light" w:ascii="Calibri Light" w:hAnsi="Calibri Light"/>
+          <w:color w:val="auto"/>
+          <w:kern w:val="0"/>
+          <w:sz w:val="22"/>
+          <w:szCs w:val="22"/>
+          <w:lang w:val="en-US" w:eastAsia="en-US" w:bidi="ar-SA"/>
+        </w:rPr>
+        <w:t xml:space="preserve">You'll have </w:t>
+      </w:r>
+      <w:r>
+        <w:rPr>
+          <w:rFonts w:eastAsia="Calibri" w:cs="Calibri Light" w:ascii="Calibri Light" w:hAnsi="Calibri Light"/>
+          <w:color w:val="auto"/>
+          <w:kern w:val="0"/>
+          <w:sz w:val="22"/>
+          <w:szCs w:val="22"/>
+          <w:lang w:val="en-US" w:eastAsia="en-US" w:bidi="ar-SA"/>
+        </w:rPr>
+        <w:t xml:space="preserve">3D </w:t>
+      </w:r>
+      <w:r>
+        <w:rPr>
+          <w:rFonts w:eastAsia="Calibri" w:cs="Calibri Light" w:ascii="Calibri Light" w:hAnsi="Calibri Light"/>
+          <w:color w:val="auto"/>
+          <w:kern w:val="0"/>
+          <w:sz w:val="22"/>
+          <w:szCs w:val="22"/>
+          <w:lang w:val="en-US" w:eastAsia="en-US" w:bidi="ar-SA"/>
+        </w:rPr>
+        <w:t>setup code for initializing a few things, and periodic code for drawing each frame. The setup code can go in the Setup overloaded method or it can be passed via a call to BlWindow3d.EnqueueCommandBlocking. The periodic code can go in the FrameDraw overloaded method or it can be specified in the BlWindow3d.FrameDrawDelegate. To make sure the frame code is not executed before the setup code, don't assign the FrameDrawDelegate until after the EnqueueCommandBlocking call to set things up!</w:t>
+      </w:r>
+    </w:p>
+    <w:p>
+      <w:pPr>
+        <w:pStyle w:val="Normal"/>
+        <w:shd w:val="clear" w:color="FFFFFF" w:fill="FFFFFF" w:themeFill="background1"/>
+        <w:spacing w:lineRule="auto" w:line="240" w:before="0" w:after="0"/>
+        <w:rPr>
+          <w:color w:val="auto"/>
+        </w:rPr>
+      </w:pPr>
+      <w:r>
+        <w:rPr>
+          <w:rFonts w:cs="Calibri Light" w:ascii="Calibri Light" w:hAnsi="Calibri Light"/>
+          <w:color w:val="auto"/>
+        </w:rPr>
+      </w:r>
+    </w:p>
+    <w:p>
+      <w:pPr>
+        <w:pStyle w:val="Normal"/>
+        <w:shd w:val="clear" w:color="FFFFFF" w:fill="FFFFFF" w:themeFill="background1"/>
+        <w:rPr>
+          <w:color w:val="auto"/>
+        </w:rPr>
+      </w:pPr>
+      <w:r>
+        <w:rPr>
+          <w:rFonts w:cs="Calibri Light" w:ascii="Calibri Light" w:hAnsi="Calibri Light"/>
+          <w:color w:val="auto"/>
+        </w:rPr>
+        <w:t>A single-threaded application would have all its code in the overridden methods or delegates. If you are developing a multithreaded program, then you would probably want to reserve the 3D thread (the call to the BlWindow3D’s ‘Run’ method and its overrides) only for tasks that access 3D hardware resources.</w:t>
+      </w:r>
+      <w:r>
+        <w:rPr>
+          <w:rFonts w:cs="Calibri Light" w:ascii="Calibri Light" w:hAnsi="Calibri Light"/>
+          <w:color w:val="auto"/>
+        </w:rPr>
+        <w:t xml:space="preserve"> (If you use BlWindow3d factory to create the window, a separate thread is already used.)</w:t>
+      </w:r>
+      <w:r>
+        <w:rPr>
+          <w:rFonts w:cs="Calibri Light" w:ascii="Calibri Light" w:hAnsi="Calibri Light"/>
+          <w:color w:val="auto"/>
+        </w:rPr>
+        <w:t xml:space="preserve"> When other threads do need to create, change, or destroy 3D hardware resources or otherwise do something in a thread-safe way with the 3D thread, they can pass a lambda to the 3D thread with BlWindow3D.EnqueueCommand or BlWindow3D.EnqueueCommandBlocking, which will be executed within one frame time by the 3D thread.</w:t>
       </w:r>
     </w:p>
     <w:p>
@@ -4624,18 +5006,7 @@
           <w:szCs w:val="22"/>
           <w:lang w:val="en-US" w:eastAsia="en-US" w:bidi="ar-SA"/>
         </w:rPr>
-        <w:t>(Essentials are available in</w:t>
-      </w:r>
-      <w:r>
-        <w:rPr>
-          <w:rFonts w:eastAsia="Calibri" w:cs="Calibri Light" w:ascii="Calibri Light" w:hAnsi="Calibri Light"/>
-          <w:color w:val="auto"/>
-          <w:kern w:val="0"/>
-          <w:sz w:val="22"/>
-          <w:szCs w:val="22"/>
-          <w:lang w:val="en-US" w:eastAsia="en-US" w:bidi="ar-SA"/>
-        </w:rPr>
-        <w:t xml:space="preserve"> </w:t>
+        <w:t xml:space="preserve">(Essentials are available in </w:t>
       </w:r>
       <w:hyperlink r:id="rId12">
         <w:r>
@@ -9310,6 +9681,116 @@
     </w:lvl>
   </w:abstractNum>
   <w:abstractNum w:abstractNumId="8">
+    <w:lvl w:ilvl="0">
+      <w:start w:val="1"/>
+      <w:numFmt w:val="decimal"/>
+      <w:lvlText w:val="%1."/>
+      <w:lvlJc w:val="left"/>
+      <w:pPr>
+        <w:tabs>
+          <w:tab w:val="num" w:pos="720"/>
+        </w:tabs>
+        <w:ind w:left="720" w:hanging="360"/>
+      </w:pPr>
+    </w:lvl>
+    <w:lvl w:ilvl="1">
+      <w:start w:val="1"/>
+      <w:numFmt w:val="decimal"/>
+      <w:lvlText w:val="%2."/>
+      <w:lvlJc w:val="left"/>
+      <w:pPr>
+        <w:tabs>
+          <w:tab w:val="num" w:pos="1080"/>
+        </w:tabs>
+        <w:ind w:left="1080" w:hanging="360"/>
+      </w:pPr>
+    </w:lvl>
+    <w:lvl w:ilvl="2">
+      <w:start w:val="1"/>
+      <w:numFmt w:val="decimal"/>
+      <w:lvlText w:val="%3."/>
+      <w:lvlJc w:val="left"/>
+      <w:pPr>
+        <w:tabs>
+          <w:tab w:val="num" w:pos="1440"/>
+        </w:tabs>
+        <w:ind w:left="1440" w:hanging="360"/>
+      </w:pPr>
+    </w:lvl>
+    <w:lvl w:ilvl="3">
+      <w:start w:val="1"/>
+      <w:numFmt w:val="decimal"/>
+      <w:lvlText w:val="%4."/>
+      <w:lvlJc w:val="left"/>
+      <w:pPr>
+        <w:tabs>
+          <w:tab w:val="num" w:pos="1800"/>
+        </w:tabs>
+        <w:ind w:left="1800" w:hanging="360"/>
+      </w:pPr>
+    </w:lvl>
+    <w:lvl w:ilvl="4">
+      <w:start w:val="1"/>
+      <w:numFmt w:val="decimal"/>
+      <w:lvlText w:val="%5."/>
+      <w:lvlJc w:val="left"/>
+      <w:pPr>
+        <w:tabs>
+          <w:tab w:val="num" w:pos="2160"/>
+        </w:tabs>
+        <w:ind w:left="2160" w:hanging="360"/>
+      </w:pPr>
+    </w:lvl>
+    <w:lvl w:ilvl="5">
+      <w:start w:val="1"/>
+      <w:numFmt w:val="decimal"/>
+      <w:lvlText w:val="%6."/>
+      <w:lvlJc w:val="left"/>
+      <w:pPr>
+        <w:tabs>
+          <w:tab w:val="num" w:pos="2520"/>
+        </w:tabs>
+        <w:ind w:left="2520" w:hanging="360"/>
+      </w:pPr>
+    </w:lvl>
+    <w:lvl w:ilvl="6">
+      <w:start w:val="1"/>
+      <w:numFmt w:val="decimal"/>
+      <w:lvlText w:val="%7."/>
+      <w:lvlJc w:val="left"/>
+      <w:pPr>
+        <w:tabs>
+          <w:tab w:val="num" w:pos="2880"/>
+        </w:tabs>
+        <w:ind w:left="2880" w:hanging="360"/>
+      </w:pPr>
+    </w:lvl>
+    <w:lvl w:ilvl="7">
+      <w:start w:val="1"/>
+      <w:numFmt w:val="decimal"/>
+      <w:lvlText w:val="%8."/>
+      <w:lvlJc w:val="left"/>
+      <w:pPr>
+        <w:tabs>
+          <w:tab w:val="num" w:pos="3240"/>
+        </w:tabs>
+        <w:ind w:left="3240" w:hanging="360"/>
+      </w:pPr>
+    </w:lvl>
+    <w:lvl w:ilvl="8">
+      <w:start w:val="1"/>
+      <w:numFmt w:val="decimal"/>
+      <w:lvlText w:val="%9."/>
+      <w:lvlJc w:val="left"/>
+      <w:pPr>
+        <w:tabs>
+          <w:tab w:val="num" w:pos="3600"/>
+        </w:tabs>
+        <w:ind w:left="3600" w:hanging="360"/>
+      </w:pPr>
+    </w:lvl>
+  </w:abstractNum>
+  <w:abstractNum w:abstractNumId="9">
     <w:lvl w:ilvl="0">
       <w:start w:val="1"/>
       <w:numFmt w:val="none"/>
@@ -9451,6 +9932,9 @@
   </w:num>
   <w:num w:numId="8">
     <w:abstractNumId w:val="8"/>
+  </w:num>
+  <w:num w:numId="9">
+    <w:abstractNumId w:val="9"/>
   </w:num>
 </w:numbering>
 </file>

</xml_diff>

<commit_message>
Changed how DeviceManager initializes
</commit_message>
<xml_diff>
--- a/doc/Blotch3D.docx
+++ b/doc/Blotch3D.docx
@@ -1,6 +1,6 @@
 
 <file path=word/document.xml><?xml version="1.0" encoding="utf-8"?>
-<w:document xmlns:o="urn:schemas-microsoft-com:office:office" xmlns:r="http://schemas.openxmlformats.org/officeDocument/2006/relationships" xmlns:v="urn:schemas-microsoft-com:vml" xmlns:w="http://schemas.openxmlformats.org/wordprocessingml/2006/main" xmlns:w10="urn:schemas-microsoft-com:office:word" xmlns:wp="http://schemas.openxmlformats.org/drawingml/2006/wordprocessingDrawing" xmlns:wps="http://schemas.microsoft.com/office/word/2010/wordprocessingShape" xmlns:wpg="http://schemas.microsoft.com/office/word/2010/wordprocessingGroup" xmlns:mc="http://schemas.openxmlformats.org/markup-compatibility/2006" xmlns:wp14="http://schemas.microsoft.com/office/word/2010/wordprocessingDrawing" xmlns:w14="http://schemas.microsoft.com/office/word/2010/wordml" mc:Ignorable="w14 wp14">
+<w:document xmlns:o="urn:schemas-microsoft-com:office:office" xmlns:r="http://schemas.openxmlformats.org/officeDocument/2006/relationships" xmlns:v="urn:schemas-microsoft-com:vml" xmlns:w="http://schemas.openxmlformats.org/wordprocessingml/2006/main" xmlns:w10="urn:schemas-microsoft-com:office:word" xmlns:wp="http://schemas.openxmlformats.org/drawingml/2006/wordprocessingDrawing" xmlns:wps="http://schemas.microsoft.com/office/word/2010/wordprocessingShape" xmlns:wpg="http://schemas.microsoft.com/office/word/2010/wordprocessingGroup" xmlns:mc="http://schemas.openxmlformats.org/markup-compatibility/2006" xmlns:wp14="http://schemas.microsoft.com/office/word/2010/wordprocessingDrawing" xmlns:w14="http://schemas.microsoft.com/office/word/2010/wordml" xmlns:w15="http://schemas.microsoft.com/office/word/2012/wordml" mc:Ignorable="w14 wp14 w15">
   <w:body>
     <w:p>
       <w:pPr>
@@ -11,18 +11,9 @@
           <w:color w:val="auto"/>
         </w:rPr>
       </w:pPr>
-      <w:bookmarkStart w:id="0" w:name="_Toc519659702"/>
-      <w:bookmarkStart w:id="1" w:name="_Toc517334340"/>
-      <w:bookmarkStart w:id="2" w:name="_Toc517055694"/>
-      <w:bookmarkStart w:id="3" w:name="_Toc516117023"/>
-      <w:bookmarkStart w:id="4" w:name="_Quick_start"/>
-      <w:bookmarkEnd w:id="0"/>
-      <w:bookmarkEnd w:id="1"/>
-      <w:bookmarkEnd w:id="2"/>
-      <w:bookmarkEnd w:id="3"/>
-      <w:bookmarkEnd w:id="4"/>
-      <w:r>
-        <w:rPr>
+      <w:r>
+        <w:rPr>
+          <w:rFonts w:cs="Calibri Light"/>
           <w:color w:val="auto"/>
         </w:rPr>
         <w:t>Blotch3D</w:t>
@@ -30,16 +21,15 @@
     </w:p>
     <w:p>
       <w:pPr>
-        <w:pStyle w:val="Normal"/>
-        <w:shd w:val="clear" w:color="FFFFFF" w:fill="FFFFFF" w:themeFill="background1"/>
-        <w:rPr>
-          <w:rFonts w:ascii="Calibri Light" w:hAnsi="Calibri Light" w:cs="Calibri Light"/>
-          <w:color w:val="auto"/>
-        </w:rPr>
-      </w:pPr>
-      <w:r>
-        <w:rPr>
-          <w:rFonts w:cs="Calibri Light" w:ascii="Calibri Light" w:hAnsi="Calibri Light"/>
+        <w:pStyle w:val="Heading1"/>
+        <w:shd w:val="clear" w:color="FFFFFF" w:fill="FFFFFF" w:themeFill="background1"/>
+        <w:spacing w:before="240" w:after="0"/>
+        <w:rPr>
+          <w:color w:val="auto"/>
+        </w:rPr>
+      </w:pPr>
+      <w:r>
+        <w:rPr>
           <w:color w:val="auto"/>
         </w:rPr>
       </w:r>
@@ -52,14 +42,6 @@
           <w:color w:val="auto"/>
         </w:rPr>
       </w:pPr>
-      <w:bookmarkStart w:id="5" w:name="_Deficiencies_and_Alternatives"/>
-      <w:bookmarkStart w:id="6" w:name="_Notable_Deficiencies"/>
-      <w:bookmarkStart w:id="7" w:name="_Deficiencies"/>
-      <w:bookmarkStart w:id="8" w:name="_Quick_star"/>
-      <w:bookmarkEnd w:id="5"/>
-      <w:bookmarkEnd w:id="6"/>
-      <w:bookmarkEnd w:id="7"/>
-      <w:bookmarkEnd w:id="8"/>
       <w:r>
         <w:rPr>
           <w:color w:val="auto"/>
@@ -342,7 +324,6 @@
         <w:rPr>
           <w:rFonts w:ascii="Calibri Light" w:hAnsi="Calibri Light" w:cs="Calibri Light"/>
           <w:b w:val="false"/>
-          <w:b w:val="false"/>
           <w:bCs w:val="false"/>
           <w:color w:val="auto"/>
         </w:rPr>
@@ -520,16 +501,16 @@
           <w:color w:val="auto"/>
         </w:rPr>
       </w:pPr>
-      <w:bookmarkStart w:id="9" w:name="_Toc5196597021"/>
-      <w:bookmarkStart w:id="10" w:name="_Toc5173343401"/>
-      <w:bookmarkStart w:id="11" w:name="_Toc5170556941"/>
-      <w:bookmarkStart w:id="12" w:name="_Toc5161170231"/>
-      <w:bookmarkStart w:id="13" w:name="_Quick_start_for"/>
-      <w:bookmarkEnd w:id="9"/>
-      <w:bookmarkEnd w:id="10"/>
-      <w:bookmarkEnd w:id="11"/>
-      <w:bookmarkEnd w:id="12"/>
-      <w:bookmarkEnd w:id="13"/>
+      <w:bookmarkStart w:id="0" w:name="_Quick_start_for"/>
+      <w:bookmarkStart w:id="1" w:name="_Toc5161170231"/>
+      <w:bookmarkStart w:id="2" w:name="_Toc5170556941"/>
+      <w:bookmarkStart w:id="3" w:name="_Toc5173343401"/>
+      <w:bookmarkStart w:id="4" w:name="_Toc5196597021"/>
+      <w:bookmarkEnd w:id="0"/>
+      <w:bookmarkEnd w:id="1"/>
+      <w:bookmarkEnd w:id="2"/>
+      <w:bookmarkEnd w:id="3"/>
+      <w:bookmarkEnd w:id="4"/>
       <w:r>
         <w:rPr>
           <w:color w:val="auto"/>
@@ -1175,7 +1156,21 @@
           <w:rFonts w:cs="Calibri Light" w:ascii="Calibri Light" w:hAnsi="Calibri Light"/>
           <w:color w:val="auto"/>
         </w:rPr>
-        <w:t>Blotch3D is a .NET Standard Library that works with .NET 6, .NET 5, .NET Framework, .NET Core 3, and other .NET Standard code.</w:t>
+        <w:t xml:space="preserve">Blotch3D is a .NET Standard Library that works with </w:t>
+      </w:r>
+      <w:r>
+        <w:rPr>
+          <w:rFonts w:cs="Calibri Light" w:ascii="Calibri Light" w:hAnsi="Calibri Light"/>
+          <w:color w:val="auto"/>
+        </w:rPr>
+        <w:t>all versions of .NET</w:t>
+      </w:r>
+      <w:r>
+        <w:rPr>
+          <w:rFonts w:cs="Calibri Light" w:ascii="Calibri Light" w:hAnsi="Calibri Light"/>
+          <w:color w:val="auto"/>
+        </w:rPr>
+        <w:t>.</w:t>
       </w:r>
     </w:p>
     <w:p>
@@ -1367,12 +1362,12 @@
           <w:color w:val="auto"/>
         </w:rPr>
       </w:pPr>
-      <w:bookmarkStart w:id="14" w:name="_Developing_with_Blotch3D"/>
-      <w:bookmarkStart w:id="15" w:name="_Creating_and_using"/>
-      <w:bookmarkStart w:id="16" w:name="_Creating_a_3D"/>
-      <w:bookmarkEnd w:id="14"/>
-      <w:bookmarkEnd w:id="15"/>
-      <w:bookmarkEnd w:id="16"/>
+      <w:bookmarkStart w:id="5" w:name="_Creating_a_3D"/>
+      <w:bookmarkStart w:id="6" w:name="_Creating_and_using"/>
+      <w:bookmarkStart w:id="7" w:name="_Developing_with_Blotch3D"/>
+      <w:bookmarkEnd w:id="5"/>
+      <w:bookmarkEnd w:id="6"/>
+      <w:bookmarkEnd w:id="7"/>
       <w:r>
         <w:rPr>
           <w:rFonts w:cs="Calibri Light" w:ascii="Calibri Light" w:hAnsi="Calibri Light"/>
@@ -1421,8 +1416,8 @@
           <w:color w:val="auto"/>
         </w:rPr>
       </w:pPr>
-      <w:bookmarkStart w:id="17" w:name="_Creating_a_new"/>
-      <w:bookmarkEnd w:id="17"/>
+      <w:bookmarkStart w:id="8" w:name="_Creating_a_new"/>
+      <w:bookmarkEnd w:id="8"/>
       <w:r>
         <w:rPr>
           <w:color w:val="auto"/>
@@ -1557,18 +1552,18 @@
           <w:color w:val="auto"/>
         </w:rPr>
       </w:pPr>
-      <w:bookmarkStart w:id="18" w:name="_Toc519659705"/>
-      <w:bookmarkStart w:id="19" w:name="_Development"/>
-      <w:bookmarkStart w:id="20" w:name="_Developmen"/>
-      <w:bookmarkEnd w:id="19"/>
-      <w:bookmarkEnd w:id="20"/>
+      <w:bookmarkStart w:id="9" w:name="_Toc519659705"/>
+      <w:bookmarkStart w:id="10" w:name="_Developmen"/>
+      <w:bookmarkStart w:id="11" w:name="_Development"/>
+      <w:bookmarkEnd w:id="10"/>
+      <w:bookmarkEnd w:id="11"/>
       <w:r>
         <w:rPr>
           <w:color w:val="auto"/>
         </w:rPr>
         <w:t>Development</w:t>
       </w:r>
-      <w:bookmarkEnd w:id="18"/>
+      <w:bookmarkEnd w:id="9"/>
       <w:r>
         <w:rPr>
           <w:color w:val="auto"/>
@@ -1632,8 +1627,22 @@
           <w:szCs w:val="22"/>
           <w:lang w:val="en-US" w:eastAsia="en-US" w:bidi="ar-SA"/>
         </w:rPr>
-        <w:t>Use BlWindow3d.Factory to create a BlWindow3d and then pass all pertinent code to it via delegates/lambdas. See BlotchExample1</w:t>
-      </w:r>
+        <w:t>Use BlWindow3d.Factory to create a BlWindow3d and then pass all pertinent code to it via delegates/lambdas. See BlotchExample15_NoDerivation for an example.</w:t>
+      </w:r>
+    </w:p>
+    <w:p>
+      <w:pPr>
+        <w:pStyle w:val="Normal"/>
+        <w:numPr>
+          <w:ilvl w:val="0"/>
+          <w:numId w:val="8"/>
+        </w:numPr>
+        <w:shd w:val="clear" w:color="FFFFFF" w:fill="FFFFFF" w:themeFill="background1"/>
+        <w:spacing w:lineRule="auto" w:line="240" w:before="0" w:after="0"/>
+        <w:rPr>
+          <w:color w:val="auto"/>
+        </w:rPr>
+      </w:pPr>
       <w:r>
         <w:rPr>
           <w:rFonts w:eastAsia="Calibri" w:cs="Calibri Light" w:ascii="Calibri Light" w:hAnsi="Calibri Light"/>
@@ -1643,7 +1652,14 @@
           <w:szCs w:val="22"/>
           <w:lang w:val="en-US" w:eastAsia="en-US" w:bidi="ar-SA"/>
         </w:rPr>
-        <w:t>5</w:t>
+        <w:t>D</w:t>
+      </w:r>
+      <w:r>
+        <w:rPr>
+          <w:rFonts w:cs="Calibri Light" w:ascii="Calibri Light" w:hAnsi="Calibri Light"/>
+          <w:color w:val="auto"/>
+        </w:rPr>
+        <w:t xml:space="preserve">erive a class from BlWindow3d and put your pertinent code in </w:t>
       </w:r>
       <w:r>
         <w:rPr>
@@ -1654,22 +1670,15 @@
           <w:szCs w:val="22"/>
           <w:lang w:val="en-US" w:eastAsia="en-US" w:bidi="ar-SA"/>
         </w:rPr>
-        <w:t>_NoDerivation for an example.</w:t>
-      </w:r>
-    </w:p>
-    <w:p>
-      <w:pPr>
-        <w:pStyle w:val="Normal"/>
-        <w:numPr>
-          <w:ilvl w:val="0"/>
-          <w:numId w:val="8"/>
-        </w:numPr>
-        <w:shd w:val="clear" w:color="FFFFFF" w:fill="FFFFFF" w:themeFill="background1"/>
-        <w:spacing w:lineRule="auto" w:line="240" w:before="0" w:after="0"/>
-        <w:rPr>
-          <w:color w:val="auto"/>
-        </w:rPr>
-      </w:pPr>
+        <w:t>certain</w:t>
+      </w:r>
+      <w:r>
+        <w:rPr>
+          <w:rFonts w:cs="Calibri Light" w:ascii="Calibri Light" w:hAnsi="Calibri Light"/>
+          <w:color w:val="auto"/>
+        </w:rPr>
+        <w:t xml:space="preserve"> of its overloaded methods. Then instantiate </w:t>
+      </w:r>
       <w:r>
         <w:rPr>
           <w:rFonts w:eastAsia="Calibri" w:cs="Calibri Light" w:ascii="Calibri Light" w:hAnsi="Calibri Light"/>
@@ -1679,14 +1688,30 @@
           <w:szCs w:val="22"/>
           <w:lang w:val="en-US" w:eastAsia="en-US" w:bidi="ar-SA"/>
         </w:rPr>
-        <w:t>D</w:t>
-      </w:r>
-      <w:r>
-        <w:rPr>
-          <w:rFonts w:cs="Calibri Light" w:ascii="Calibri Light" w:hAnsi="Calibri Light"/>
-          <w:color w:val="auto"/>
-        </w:rPr>
-        <w:t xml:space="preserve">erive a class from BlWindow3d and put your pertinent code in </w:t>
+        <w:t>an</w:t>
+      </w:r>
+      <w:r>
+        <w:rPr>
+          <w:rFonts w:cs="Calibri Light" w:ascii="Calibri Light" w:hAnsi="Calibri Light"/>
+          <w:color w:val="auto"/>
+        </w:rPr>
+        <w:t xml:space="preserve"> object of that class and call its Run method from the same thread. See all other examples </w:t>
+      </w:r>
+      <w:r>
+        <w:rPr>
+          <w:rFonts w:cs="Calibri Light" w:ascii="Calibri Light" w:hAnsi="Calibri Light"/>
+          <w:i/>
+          <w:iCs/>
+          <w:color w:val="auto"/>
+        </w:rPr>
+        <w:t>except</w:t>
+      </w:r>
+      <w:r>
+        <w:rPr>
+          <w:rFonts w:cs="Calibri Light" w:ascii="Calibri Light" w:hAnsi="Calibri Light"/>
+          <w:color w:val="auto"/>
+        </w:rPr>
+        <w:t xml:space="preserve"> </w:t>
       </w:r>
       <w:r>
         <w:rPr>
@@ -1697,15 +1722,33 @@
           <w:szCs w:val="22"/>
           <w:lang w:val="en-US" w:eastAsia="en-US" w:bidi="ar-SA"/>
         </w:rPr>
-        <w:t>certain</w:t>
-      </w:r>
-      <w:r>
-        <w:rPr>
-          <w:rFonts w:cs="Calibri Light" w:ascii="Calibri Light" w:hAnsi="Calibri Light"/>
-          <w:color w:val="auto"/>
-        </w:rPr>
-        <w:t xml:space="preserve"> of its overloaded methods. Then instantiate </w:t>
-      </w:r>
+        <w:t>BlotchExample15_NoDerivation.</w:t>
+      </w:r>
+    </w:p>
+    <w:p>
+      <w:pPr>
+        <w:pStyle w:val="Normal"/>
+        <w:shd w:val="clear" w:color="FFFFFF" w:fill="FFFFFF" w:themeFill="background1"/>
+        <w:spacing w:lineRule="auto" w:line="240" w:before="0" w:after="0"/>
+        <w:rPr>
+          <w:color w:val="auto"/>
+        </w:rPr>
+      </w:pPr>
+      <w:r>
+        <w:rPr>
+          <w:color w:val="auto"/>
+        </w:rPr>
+      </w:r>
+    </w:p>
+    <w:p>
+      <w:pPr>
+        <w:pStyle w:val="Normal"/>
+        <w:shd w:val="clear" w:color="FFFFFF" w:fill="FFFFFF" w:themeFill="background1"/>
+        <w:spacing w:lineRule="auto" w:line="240" w:before="0" w:after="0"/>
+        <w:rPr>
+          <w:color w:val="auto"/>
+        </w:rPr>
+      </w:pPr>
       <w:r>
         <w:rPr>
           <w:rFonts w:eastAsia="Calibri" w:cs="Calibri Light" w:ascii="Calibri Light" w:hAnsi="Calibri Light"/>
@@ -1715,30 +1758,39 @@
           <w:szCs w:val="22"/>
           <w:lang w:val="en-US" w:eastAsia="en-US" w:bidi="ar-SA"/>
         </w:rPr>
-        <w:t>an</w:t>
-      </w:r>
-      <w:r>
-        <w:rPr>
-          <w:rFonts w:cs="Calibri Light" w:ascii="Calibri Light" w:hAnsi="Calibri Light"/>
-          <w:color w:val="auto"/>
-        </w:rPr>
-        <w:t xml:space="preserve"> object of that class and call its Run method from the same thread. See all other examples </w:t>
-      </w:r>
-      <w:r>
-        <w:rPr>
-          <w:rFonts w:cs="Calibri Light" w:ascii="Calibri Light" w:hAnsi="Calibri Light"/>
-          <w:i/>
-          <w:iCs/>
-          <w:color w:val="auto"/>
-        </w:rPr>
-        <w:t>except</w:t>
-      </w:r>
-      <w:r>
-        <w:rPr>
-          <w:rFonts w:cs="Calibri Light" w:ascii="Calibri Light" w:hAnsi="Calibri Light"/>
-          <w:color w:val="auto"/>
-        </w:rPr>
-        <w:t xml:space="preserve"> </w:t>
+        <w:t>The first method above is recommended for several reasons. The majority of examples use the second method only because its slightly less busy and therefore good for instruction.</w:t>
+      </w:r>
+    </w:p>
+    <w:p>
+      <w:pPr>
+        <w:pStyle w:val="Normal"/>
+        <w:shd w:val="clear" w:color="FFFFFF" w:fill="FFFFFF" w:themeFill="background1"/>
+        <w:spacing w:lineRule="auto" w:line="240" w:before="0" w:after="0"/>
+        <w:rPr>
+          <w:color w:val="auto"/>
+        </w:rPr>
+      </w:pPr>
+      <w:r>
+        <w:rPr>
+          <w:color w:val="auto"/>
+        </w:rPr>
+      </w:r>
+    </w:p>
+    <w:p>
+      <w:pPr>
+        <w:pStyle w:val="Normal"/>
+        <w:shd w:val="clear" w:color="FFFFFF" w:fill="FFFFFF" w:themeFill="background1"/>
+        <w:spacing w:lineRule="auto" w:line="240" w:before="0" w:after="0"/>
+        <w:rPr>
+          <w:color w:val="auto"/>
+        </w:rPr>
+      </w:pPr>
+      <w:r>
+        <w:rPr>
+          <w:rFonts w:cs="Calibri Light" w:ascii="Calibri Light" w:hAnsi="Calibri Light"/>
+          <w:color w:val="auto"/>
+        </w:rPr>
+        <w:t>These rather peculiar requirements arise because all 3D subsystems (like OpenGL and Direct3D) require that accesses of all 3D things concerning a window all be done from the same thread. So, this means do not try to make calls to 3D-related methods outside those overloaded BlWindow3d methods or the delegates/lambdas</w:t>
       </w:r>
       <w:r>
         <w:rPr>
@@ -1749,8 +1801,33 @@
           <w:szCs w:val="22"/>
           <w:lang w:val="en-US" w:eastAsia="en-US" w:bidi="ar-SA"/>
         </w:rPr>
-        <w:t>BlotchExample1</w:t>
-      </w:r>
+        <w:t>!</w:t>
+      </w:r>
+    </w:p>
+    <w:p>
+      <w:pPr>
+        <w:pStyle w:val="Normal"/>
+        <w:shd w:val="clear" w:color="FFFFFF" w:fill="FFFFFF" w:themeFill="background1"/>
+        <w:spacing w:lineRule="auto" w:line="240" w:before="0" w:after="0"/>
+        <w:rPr>
+          <w:color w:val="auto"/>
+        </w:rPr>
+      </w:pPr>
+      <w:r>
+        <w:rPr>
+          <w:color w:val="auto"/>
+        </w:rPr>
+      </w:r>
+    </w:p>
+    <w:p>
+      <w:pPr>
+        <w:pStyle w:val="Normal"/>
+        <w:shd w:val="clear" w:color="FFFFFF" w:fill="FFFFFF" w:themeFill="background1"/>
+        <w:spacing w:lineRule="auto" w:line="240" w:before="0" w:after="0"/>
+        <w:rPr>
+          <w:color w:val="auto"/>
+        </w:rPr>
+      </w:pPr>
       <w:r>
         <w:rPr>
           <w:rFonts w:eastAsia="Calibri" w:cs="Calibri Light" w:ascii="Calibri Light" w:hAnsi="Calibri Light"/>
@@ -1760,132 +1837,6 @@
           <w:szCs w:val="22"/>
           <w:lang w:val="en-US" w:eastAsia="en-US" w:bidi="ar-SA"/>
         </w:rPr>
-        <w:t>5</w:t>
-      </w:r>
-      <w:r>
-        <w:rPr>
-          <w:rFonts w:eastAsia="Calibri" w:cs="Calibri Light" w:ascii="Calibri Light" w:hAnsi="Calibri Light"/>
-          <w:color w:val="auto"/>
-          <w:kern w:val="0"/>
-          <w:sz w:val="22"/>
-          <w:szCs w:val="22"/>
-          <w:lang w:val="en-US" w:eastAsia="en-US" w:bidi="ar-SA"/>
-        </w:rPr>
-        <w:t>_NoDerivation.</w:t>
-      </w:r>
-    </w:p>
-    <w:p>
-      <w:pPr>
-        <w:pStyle w:val="Normal"/>
-        <w:shd w:val="clear" w:color="FFFFFF" w:fill="FFFFFF" w:themeFill="background1"/>
-        <w:spacing w:lineRule="auto" w:line="240" w:before="0" w:after="0"/>
-        <w:rPr>
-          <w:color w:val="auto"/>
-        </w:rPr>
-      </w:pPr>
-      <w:r>
-        <w:rPr>
-          <w:color w:val="auto"/>
-        </w:rPr>
-      </w:r>
-    </w:p>
-    <w:p>
-      <w:pPr>
-        <w:pStyle w:val="Normal"/>
-        <w:shd w:val="clear" w:color="FFFFFF" w:fill="FFFFFF" w:themeFill="background1"/>
-        <w:spacing w:lineRule="auto" w:line="240" w:before="0" w:after="0"/>
-        <w:rPr>
-          <w:color w:val="auto"/>
-        </w:rPr>
-      </w:pPr>
-      <w:r>
-        <w:rPr>
-          <w:rFonts w:eastAsia="Calibri" w:cs="Calibri Light" w:ascii="Calibri Light" w:hAnsi="Calibri Light"/>
-          <w:color w:val="auto"/>
-          <w:kern w:val="0"/>
-          <w:sz w:val="22"/>
-          <w:szCs w:val="22"/>
-          <w:lang w:val="en-US" w:eastAsia="en-US" w:bidi="ar-SA"/>
-        </w:rPr>
-        <w:t>The first method above is recommended for several reasons. The majority of examples use the second method only because its slightly less busy and therefore good for instruction.</w:t>
-      </w:r>
-    </w:p>
-    <w:p>
-      <w:pPr>
-        <w:pStyle w:val="Normal"/>
-        <w:shd w:val="clear" w:color="FFFFFF" w:fill="FFFFFF" w:themeFill="background1"/>
-        <w:spacing w:lineRule="auto" w:line="240" w:before="0" w:after="0"/>
-        <w:rPr>
-          <w:color w:val="auto"/>
-        </w:rPr>
-      </w:pPr>
-      <w:r>
-        <w:rPr>
-          <w:color w:val="auto"/>
-        </w:rPr>
-      </w:r>
-    </w:p>
-    <w:p>
-      <w:pPr>
-        <w:pStyle w:val="Normal"/>
-        <w:shd w:val="clear" w:color="FFFFFF" w:fill="FFFFFF" w:themeFill="background1"/>
-        <w:spacing w:lineRule="auto" w:line="240" w:before="0" w:after="0"/>
-        <w:rPr>
-          <w:color w:val="auto"/>
-        </w:rPr>
-      </w:pPr>
-      <w:r>
-        <w:rPr>
-          <w:rFonts w:cs="Calibri Light" w:ascii="Calibri Light" w:hAnsi="Calibri Light"/>
-          <w:color w:val="auto"/>
-        </w:rPr>
-        <w:t>These rather peculiar requirements arise because all 3D subsystems (like OpenGL and Direct3D) require that accesses of all 3D things concerning a window all be done from the same thread. So, this means do not try to make calls to 3D-related methods outside those overloaded BlWindow3d methods or the delegates/lambdas</w:t>
-      </w:r>
-      <w:r>
-        <w:rPr>
-          <w:rFonts w:eastAsia="Calibri" w:cs="Calibri Light" w:ascii="Calibri Light" w:hAnsi="Calibri Light"/>
-          <w:color w:val="auto"/>
-          <w:kern w:val="0"/>
-          <w:sz w:val="22"/>
-          <w:szCs w:val="22"/>
-          <w:lang w:val="en-US" w:eastAsia="en-US" w:bidi="ar-SA"/>
-        </w:rPr>
-        <w:t>!</w:t>
-      </w:r>
-    </w:p>
-    <w:p>
-      <w:pPr>
-        <w:pStyle w:val="Normal"/>
-        <w:shd w:val="clear" w:color="FFFFFF" w:fill="FFFFFF" w:themeFill="background1"/>
-        <w:spacing w:lineRule="auto" w:line="240" w:before="0" w:after="0"/>
-        <w:rPr>
-          <w:color w:val="auto"/>
-        </w:rPr>
-      </w:pPr>
-      <w:r>
-        <w:rPr>
-          <w:color w:val="auto"/>
-        </w:rPr>
-      </w:r>
-    </w:p>
-    <w:p>
-      <w:pPr>
-        <w:pStyle w:val="Normal"/>
-        <w:shd w:val="clear" w:color="FFFFFF" w:fill="FFFFFF" w:themeFill="background1"/>
-        <w:spacing w:lineRule="auto" w:line="240" w:before="0" w:after="0"/>
-        <w:rPr>
-          <w:color w:val="auto"/>
-        </w:rPr>
-      </w:pPr>
-      <w:r>
-        <w:rPr>
-          <w:rFonts w:eastAsia="Calibri" w:cs="Calibri Light" w:ascii="Calibri Light" w:hAnsi="Calibri Light"/>
-          <w:color w:val="auto"/>
-          <w:kern w:val="0"/>
-          <w:sz w:val="22"/>
-          <w:szCs w:val="22"/>
-          <w:lang w:val="en-US" w:eastAsia="en-US" w:bidi="ar-SA"/>
-        </w:rPr>
         <w:t>You'll have 3D setup code for initializing a few things, and periodic code for drawing each frame. The setup code can go in the Setup overloaded method or it can be passed via a call to BlWindow3d.EnqueueCommandBlocking. The periodic code can go in the FrameDraw overloaded method or it can be specified in the BlWindow3d.FrameDrawDelegate. To make sure the frame code is not executed before the setup code, don't assign the FrameDrawDelegate until after the EnqueueCommandBlocking call to set things up!</w:t>
       </w:r>
     </w:p>
@@ -2104,8 +2055,8 @@
         </w:rPr>
         <w:t xml:space="preserve"> multiple 3D windows in the same process, but MonoGame does not handle them correctly (certain window input is sometimes ignored or goes to the wrong window, and in certain situations will cause an exception). This can be tested with the WPF example. You can, of course, crea</w:t>
       </w:r>
-      <w:bookmarkStart w:id="21" w:name="_GoBack"/>
-      <w:bookmarkEnd w:id="21"/>
+      <w:bookmarkStart w:id="12" w:name="_GoBack"/>
+      <w:bookmarkEnd w:id="12"/>
       <w:r>
         <w:rPr>
           <w:rFonts w:cs="Calibri Light" w:ascii="Calibri Light" w:hAnsi="Calibri Light"/>
@@ -2466,26 +2417,26 @@
           <w:color w:val="auto"/>
         </w:rPr>
       </w:pPr>
-      <w:bookmarkStart w:id="22" w:name="_Toc519659706"/>
-      <w:bookmarkStart w:id="23" w:name="_Toc517334343"/>
-      <w:bookmarkStart w:id="24" w:name="_Toc517055697"/>
-      <w:bookmarkStart w:id="25" w:name="_Toc516117027"/>
-      <w:bookmarkStart w:id="26" w:name="_Making_and_using"/>
-      <w:bookmarkStart w:id="27" w:name="_Making_3D_models"/>
-      <w:bookmarkStart w:id="28" w:name="_Making_and"/>
-      <w:bookmarkEnd w:id="26"/>
-      <w:bookmarkEnd w:id="27"/>
-      <w:bookmarkEnd w:id="28"/>
+      <w:bookmarkStart w:id="13" w:name="_Toc516117027"/>
+      <w:bookmarkStart w:id="14" w:name="_Toc517055697"/>
+      <w:bookmarkStart w:id="15" w:name="_Toc517334343"/>
+      <w:bookmarkStart w:id="16" w:name="_Toc519659706"/>
+      <w:bookmarkStart w:id="17" w:name="_Making_and"/>
+      <w:bookmarkStart w:id="18" w:name="_Making_3D_models"/>
+      <w:bookmarkStart w:id="19" w:name="_Making_and_using"/>
+      <w:bookmarkEnd w:id="17"/>
+      <w:bookmarkEnd w:id="18"/>
+      <w:bookmarkEnd w:id="19"/>
       <w:r>
         <w:rPr>
           <w:color w:val="auto"/>
         </w:rPr>
         <w:t xml:space="preserve">Making and using </w:t>
       </w:r>
-      <w:bookmarkEnd w:id="22"/>
-      <w:bookmarkEnd w:id="23"/>
-      <w:bookmarkEnd w:id="24"/>
-      <w:bookmarkEnd w:id="25"/>
+      <w:bookmarkEnd w:id="13"/>
+      <w:bookmarkEnd w:id="14"/>
+      <w:bookmarkEnd w:id="15"/>
+      <w:bookmarkEnd w:id="16"/>
       <w:r>
         <w:rPr>
           <w:color w:val="auto"/>
@@ -3289,8 +3240,8 @@
           <w:color w:val="auto"/>
         </w:rPr>
       </w:pPr>
-      <w:bookmarkStart w:id="29" w:name="_Custom_effects"/>
-      <w:bookmarkEnd w:id="29"/>
+      <w:bookmarkStart w:id="20" w:name="_Custom_effects"/>
+      <w:bookmarkEnd w:id="20"/>
       <w:r>
         <w:rPr>
           <w:color w:val="auto"/>
@@ -3999,8 +3950,8 @@
           <w:color w:val="auto"/>
         </w:rPr>
       </w:pPr>
-      <w:bookmarkStart w:id="30" w:name="_Translucency_with_the"/>
-      <w:bookmarkEnd w:id="30"/>
+      <w:bookmarkStart w:id="21" w:name="_Translucency_with_the"/>
+      <w:bookmarkEnd w:id="21"/>
       <w:r>
         <w:rPr>
           <w:color w:val="auto"/>
@@ -4580,22 +4531,22 @@
           <w:color w:val="auto"/>
         </w:rPr>
       </w:pPr>
-      <w:bookmarkStart w:id="31" w:name="_Toc519659707"/>
-      <w:bookmarkStart w:id="32" w:name="_Toc517334344"/>
-      <w:bookmarkStart w:id="33" w:name="_Toc517055698"/>
-      <w:bookmarkStart w:id="34" w:name="_Dynamically_changing_a"/>
-      <w:bookmarkStart w:id="35" w:name="_Introduction_to_Matrices"/>
-      <w:bookmarkEnd w:id="34"/>
-      <w:bookmarkEnd w:id="35"/>
+      <w:bookmarkStart w:id="22" w:name="_Toc517055698"/>
+      <w:bookmarkStart w:id="23" w:name="_Toc517334344"/>
+      <w:bookmarkStart w:id="24" w:name="_Toc519659707"/>
+      <w:bookmarkStart w:id="25" w:name="_Introduction_to_Matrices"/>
+      <w:bookmarkStart w:id="26" w:name="_Dynamically_changing_a"/>
+      <w:bookmarkEnd w:id="25"/>
+      <w:bookmarkEnd w:id="26"/>
       <w:r>
         <w:rPr>
           <w:color w:val="auto"/>
         </w:rPr>
         <w:t>Setting and dynamically changing a sprite’s scale, orientation, and position</w:t>
       </w:r>
-      <w:bookmarkEnd w:id="31"/>
-      <w:bookmarkEnd w:id="32"/>
-      <w:bookmarkEnd w:id="33"/>
+      <w:bookmarkEnd w:id="22"/>
+      <w:bookmarkEnd w:id="23"/>
+      <w:bookmarkEnd w:id="24"/>
     </w:p>
     <w:p>
       <w:pPr>
@@ -4715,22 +4666,22 @@
           <w:color w:val="auto"/>
         </w:rPr>
       </w:pPr>
-      <w:bookmarkStart w:id="36" w:name="_Toc519659708"/>
-      <w:bookmarkStart w:id="37" w:name="_Toc517334345"/>
-      <w:bookmarkStart w:id="38" w:name="_Toc517055699"/>
-      <w:bookmarkStart w:id="39" w:name="_Toc516117029"/>
-      <w:bookmarkStart w:id="40" w:name="_Matrix_internals"/>
-      <w:bookmarkEnd w:id="40"/>
+      <w:bookmarkStart w:id="27" w:name="_Toc516117029"/>
+      <w:bookmarkStart w:id="28" w:name="_Toc517055699"/>
+      <w:bookmarkStart w:id="29" w:name="_Toc517334345"/>
+      <w:bookmarkStart w:id="30" w:name="_Toc519659708"/>
+      <w:bookmarkStart w:id="31" w:name="_Matrix_internals"/>
+      <w:bookmarkEnd w:id="31"/>
       <w:r>
         <w:rPr>
           <w:color w:val="auto"/>
         </w:rPr>
         <w:t>Matrix internals</w:t>
       </w:r>
-      <w:bookmarkEnd w:id="36"/>
-      <w:bookmarkEnd w:id="37"/>
-      <w:bookmarkEnd w:id="38"/>
-      <w:bookmarkEnd w:id="39"/>
+      <w:bookmarkEnd w:id="27"/>
+      <w:bookmarkEnd w:id="28"/>
+      <w:bookmarkEnd w:id="29"/>
+      <w:bookmarkEnd w:id="30"/>
     </w:p>
     <w:p>
       <w:pPr>
@@ -5915,20 +5866,20 @@
           <w:color w:val="auto"/>
         </w:rPr>
       </w:pPr>
-      <w:bookmarkStart w:id="41" w:name="_Toc519659709"/>
-      <w:bookmarkStart w:id="42" w:name="_Toc517334346"/>
-      <w:bookmarkStart w:id="43" w:name="_Toc517055700"/>
-      <w:bookmarkStart w:id="44" w:name="_Toc516117030"/>
+      <w:bookmarkStart w:id="32" w:name="_Toc516117030"/>
+      <w:bookmarkStart w:id="33" w:name="_Toc517055700"/>
+      <w:bookmarkStart w:id="34" w:name="_Toc517334346"/>
+      <w:bookmarkStart w:id="35" w:name="_Toc519659709"/>
       <w:r>
         <w:rPr>
           <w:color w:val="auto"/>
         </w:rPr>
         <w:t>A Short Glossary of 3D Graphics Terms</w:t>
       </w:r>
-      <w:bookmarkEnd w:id="41"/>
-      <w:bookmarkEnd w:id="42"/>
-      <w:bookmarkEnd w:id="43"/>
-      <w:bookmarkEnd w:id="44"/>
+      <w:bookmarkEnd w:id="32"/>
+      <w:bookmarkEnd w:id="33"/>
+      <w:bookmarkEnd w:id="34"/>
+      <w:bookmarkEnd w:id="35"/>
     </w:p>
     <w:p>
       <w:pPr>
@@ -7306,7 +7257,7 @@
           <w:rFonts w:cs="Calibri Light" w:ascii="Calibri Light" w:hAnsi="Calibri Light"/>
           <w:color w:val="auto"/>
         </w:rPr>
-        <w:t>Shadows (although they might be added in the future)</w:t>
+        <w:t>Shadows</w:t>
       </w:r>
     </w:p>
     <w:p>
@@ -7403,6 +7354,22 @@
           <w:color w:val="auto"/>
         </w:rPr>
         <w:t>Unity3D is a Cadillac 3D library that does virtually anything. See the Unity3D site for details, but generally, if your profits or funding is less than $100K per year on your Unity3D product, then Unity3D is free. If you make more per year, then you pay Unity3D less than 1% of profits that year. So, that’s probably worth every penny when you think about it, especially since it is Unity3D that would probably be what sells your product. The binaries are larger, and learning curve is certainly steeper, though.</w:t>
+      </w:r>
+    </w:p>
+    <w:p>
+      <w:pPr>
+        <w:pStyle w:val="Normal"/>
+        <w:shd w:val="clear" w:color="FFFFFF" w:fill="FFFFFF" w:themeFill="background1"/>
+        <w:rPr>
+          <w:color w:val="auto"/>
+        </w:rPr>
+      </w:pPr>
+      <w:r>
+        <w:rPr>
+          <w:rFonts w:cs="Calibri Light" w:ascii="Calibri Light" w:hAnsi="Calibri Light"/>
+          <w:color w:val="auto"/>
+        </w:rPr>
+        <w:t>Godot game engine. Not as feature-rich as Unity3D but still fairly rich. This seems to be pretty much open source and requires no royalties or other fees, but check the details. Supports C#, among other languages. Don’t know how a bare-bones example compares to Blotch3D.</w:t>
       </w:r>
     </w:p>
     <w:p>
@@ -7449,7 +7416,7 @@
           <w:rFonts w:cs="Calibri Light" w:ascii="Calibri Light" w:hAnsi="Calibri Light"/>
           <w:color w:val="auto"/>
         </w:rPr>
-        <w:t>Another alternative is UrhoSharp. I haven’t looked at it in detail, but below are listed some of its advantages.</w:t>
+        <w:t>Another alternative is UrhoSharp. I haven’t looked at it in detail, but below are listed some of its advantages. It has not been updated in a while.</w:t>
       </w:r>
     </w:p>
     <w:p>
@@ -7723,14 +7690,14 @@
           <w:color w:val="auto"/>
         </w:rPr>
       </w:pPr>
-      <w:bookmarkStart w:id="45" w:name="_Toc519659710"/>
+      <w:bookmarkStart w:id="36" w:name="_Toc519659710"/>
       <w:r>
         <w:rPr>
           <w:color w:val="auto"/>
         </w:rPr>
         <w:t>Troubleshooting</w:t>
       </w:r>
-      <w:bookmarkEnd w:id="45"/>
+      <w:bookmarkEnd w:id="36"/>
     </w:p>
     <w:p>
       <w:pPr>
@@ -8161,18 +8128,18 @@
           <w:color w:val="auto"/>
         </w:rPr>
       </w:pPr>
-      <w:bookmarkStart w:id="46" w:name="_Toc519659711"/>
-      <w:bookmarkStart w:id="47" w:name="_Toc517334347"/>
-      <w:bookmarkStart w:id="48" w:name="_Toc517055701"/>
+      <w:bookmarkStart w:id="37" w:name="_Toc517055701"/>
+      <w:bookmarkStart w:id="38" w:name="_Toc517334347"/>
+      <w:bookmarkStart w:id="39" w:name="_Toc519659711"/>
       <w:r>
         <w:rPr>
           <w:color w:val="auto"/>
         </w:rPr>
         <w:t>Rights</w:t>
       </w:r>
-      <w:bookmarkEnd w:id="46"/>
-      <w:bookmarkEnd w:id="47"/>
-      <w:bookmarkEnd w:id="48"/>
+      <w:bookmarkEnd w:id="37"/>
+      <w:bookmarkEnd w:id="38"/>
+      <w:bookmarkEnd w:id="39"/>
     </w:p>
     <w:p>
       <w:pPr>
@@ -8581,7 +8548,7 @@
     <w:sectPr>
       <w:type w:val="nextPage"/>
       <w:pgSz w:w="12240" w:h="15840"/>
-      <w:pgMar w:left="1440" w:right="1440" w:header="0" w:top="1440" w:footer="0" w:bottom="1440" w:gutter="0"/>
+      <w:pgMar w:left="1440" w:right="1440" w:gutter="0" w:header="0" w:top="1440" w:footer="0" w:bottom="1440"/>
       <w:pgNumType w:fmt="decimal"/>
       <w:formProt w:val="false"/>
       <w:textDirection w:val="lrTb"/>
@@ -8620,6 +8587,7 @@
         </w:tabs>
         <w:ind w:left="1440" w:hanging="360"/>
       </w:pPr>
+      <w:rPr/>
     </w:lvl>
     <w:lvl w:ilvl="2">
       <w:start w:val="1"/>
@@ -8632,6 +8600,7 @@
         </w:tabs>
         <w:ind w:left="2160" w:hanging="180"/>
       </w:pPr>
+      <w:rPr/>
     </w:lvl>
     <w:lvl w:ilvl="3">
       <w:start w:val="1"/>
@@ -8644,6 +8613,7 @@
         </w:tabs>
         <w:ind w:left="2880" w:hanging="360"/>
       </w:pPr>
+      <w:rPr/>
     </w:lvl>
     <w:lvl w:ilvl="4">
       <w:start w:val="1"/>
@@ -8656,6 +8626,7 @@
         </w:tabs>
         <w:ind w:left="3600" w:hanging="360"/>
       </w:pPr>
+      <w:rPr/>
     </w:lvl>
     <w:lvl w:ilvl="5">
       <w:start w:val="1"/>
@@ -8668,6 +8639,7 @@
         </w:tabs>
         <w:ind w:left="4320" w:hanging="180"/>
       </w:pPr>
+      <w:rPr/>
     </w:lvl>
     <w:lvl w:ilvl="6">
       <w:start w:val="1"/>
@@ -8680,6 +8652,7 @@
         </w:tabs>
         <w:ind w:left="5040" w:hanging="360"/>
       </w:pPr>
+      <w:rPr/>
     </w:lvl>
     <w:lvl w:ilvl="7">
       <w:start w:val="1"/>
@@ -8692,6 +8665,7 @@
         </w:tabs>
         <w:ind w:left="5760" w:hanging="360"/>
       </w:pPr>
+      <w:rPr/>
     </w:lvl>
     <w:lvl w:ilvl="8">
       <w:start w:val="1"/>
@@ -8704,6 +8678,7 @@
         </w:tabs>
         <w:ind w:left="6480" w:hanging="180"/>
       </w:pPr>
+      <w:rPr/>
     </w:lvl>
   </w:abstractNum>
   <w:abstractNum w:abstractNumId="2">
@@ -8733,6 +8708,7 @@
         </w:tabs>
         <w:ind w:left="1440" w:hanging="360"/>
       </w:pPr>
+      <w:rPr/>
     </w:lvl>
     <w:lvl w:ilvl="2">
       <w:start w:val="1"/>
@@ -8745,6 +8721,7 @@
         </w:tabs>
         <w:ind w:left="2160" w:hanging="180"/>
       </w:pPr>
+      <w:rPr/>
     </w:lvl>
     <w:lvl w:ilvl="3">
       <w:start w:val="1"/>
@@ -8757,6 +8734,7 @@
         </w:tabs>
         <w:ind w:left="2880" w:hanging="360"/>
       </w:pPr>
+      <w:rPr/>
     </w:lvl>
     <w:lvl w:ilvl="4">
       <w:start w:val="1"/>
@@ -8769,6 +8747,7 @@
         </w:tabs>
         <w:ind w:left="3600" w:hanging="360"/>
       </w:pPr>
+      <w:rPr/>
     </w:lvl>
     <w:lvl w:ilvl="5">
       <w:start w:val="1"/>
@@ -8781,6 +8760,7 @@
         </w:tabs>
         <w:ind w:left="4320" w:hanging="180"/>
       </w:pPr>
+      <w:rPr/>
     </w:lvl>
     <w:lvl w:ilvl="6">
       <w:start w:val="1"/>
@@ -8793,6 +8773,7 @@
         </w:tabs>
         <w:ind w:left="5040" w:hanging="360"/>
       </w:pPr>
+      <w:rPr/>
     </w:lvl>
     <w:lvl w:ilvl="7">
       <w:start w:val="1"/>
@@ -8805,6 +8786,7 @@
         </w:tabs>
         <w:ind w:left="5760" w:hanging="360"/>
       </w:pPr>
+      <w:rPr/>
     </w:lvl>
     <w:lvl w:ilvl="8">
       <w:start w:val="1"/>
@@ -8817,6 +8799,7 @@
         </w:tabs>
         <w:ind w:left="6480" w:hanging="180"/>
       </w:pPr>
+      <w:rPr/>
     </w:lvl>
   </w:abstractNum>
   <w:abstractNum w:abstractNumId="3">
@@ -9105,6 +9088,7 @@
         </w:tabs>
         <w:ind w:left="709" w:hanging="360"/>
       </w:pPr>
+      <w:rPr/>
     </w:lvl>
     <w:lvl w:ilvl="1">
       <w:start w:val="1"/>
@@ -9117,6 +9101,7 @@
         </w:tabs>
         <w:ind w:left="1429" w:hanging="360"/>
       </w:pPr>
+      <w:rPr/>
     </w:lvl>
     <w:lvl w:ilvl="2">
       <w:start w:val="1"/>
@@ -9129,6 +9114,7 @@
         </w:tabs>
         <w:ind w:left="2149" w:hanging="180"/>
       </w:pPr>
+      <w:rPr/>
     </w:lvl>
     <w:lvl w:ilvl="3">
       <w:start w:val="1"/>
@@ -9141,6 +9127,7 @@
         </w:tabs>
         <w:ind w:left="2869" w:hanging="360"/>
       </w:pPr>
+      <w:rPr/>
     </w:lvl>
     <w:lvl w:ilvl="4">
       <w:start w:val="1"/>
@@ -9153,6 +9140,7 @@
         </w:tabs>
         <w:ind w:left="3589" w:hanging="360"/>
       </w:pPr>
+      <w:rPr/>
     </w:lvl>
     <w:lvl w:ilvl="5">
       <w:start w:val="1"/>
@@ -9165,6 +9153,7 @@
         </w:tabs>
         <w:ind w:left="4309" w:hanging="180"/>
       </w:pPr>
+      <w:rPr/>
     </w:lvl>
     <w:lvl w:ilvl="6">
       <w:start w:val="1"/>
@@ -9177,6 +9166,7 @@
         </w:tabs>
         <w:ind w:left="5029" w:hanging="360"/>
       </w:pPr>
+      <w:rPr/>
     </w:lvl>
     <w:lvl w:ilvl="7">
       <w:start w:val="1"/>
@@ -9189,6 +9179,7 @@
         </w:tabs>
         <w:ind w:left="5749" w:hanging="360"/>
       </w:pPr>
+      <w:rPr/>
     </w:lvl>
     <w:lvl w:ilvl="8">
       <w:start w:val="1"/>
@@ -9201,6 +9192,7 @@
         </w:tabs>
         <w:ind w:left="6469" w:hanging="180"/>
       </w:pPr>
+      <w:rPr/>
     </w:lvl>
   </w:abstractNum>
   <w:abstractNum w:abstractNumId="6">
@@ -9215,6 +9207,7 @@
         </w:tabs>
         <w:ind w:left="720" w:hanging="360"/>
       </w:pPr>
+      <w:rPr/>
     </w:lvl>
     <w:lvl w:ilvl="1">
       <w:start w:val="1"/>
@@ -9227,6 +9220,7 @@
         </w:tabs>
         <w:ind w:left="1440" w:hanging="360"/>
       </w:pPr>
+      <w:rPr/>
     </w:lvl>
     <w:lvl w:ilvl="2">
       <w:start w:val="1"/>
@@ -9239,6 +9233,7 @@
         </w:tabs>
         <w:ind w:left="2160" w:hanging="180"/>
       </w:pPr>
+      <w:rPr/>
     </w:lvl>
     <w:lvl w:ilvl="3">
       <w:start w:val="1"/>
@@ -9251,6 +9246,7 @@
         </w:tabs>
         <w:ind w:left="2880" w:hanging="360"/>
       </w:pPr>
+      <w:rPr/>
     </w:lvl>
     <w:lvl w:ilvl="4">
       <w:start w:val="1"/>
@@ -9263,6 +9259,7 @@
         </w:tabs>
         <w:ind w:left="3600" w:hanging="360"/>
       </w:pPr>
+      <w:rPr/>
     </w:lvl>
     <w:lvl w:ilvl="5">
       <w:start w:val="1"/>
@@ -9275,6 +9272,7 @@
         </w:tabs>
         <w:ind w:left="4320" w:hanging="180"/>
       </w:pPr>
+      <w:rPr/>
     </w:lvl>
     <w:lvl w:ilvl="6">
       <w:start w:val="1"/>
@@ -9287,6 +9285,7 @@
         </w:tabs>
         <w:ind w:left="5040" w:hanging="360"/>
       </w:pPr>
+      <w:rPr/>
     </w:lvl>
     <w:lvl w:ilvl="7">
       <w:start w:val="1"/>
@@ -9299,6 +9298,7 @@
         </w:tabs>
         <w:ind w:left="5760" w:hanging="360"/>
       </w:pPr>
+      <w:rPr/>
     </w:lvl>
     <w:lvl w:ilvl="8">
       <w:start w:val="1"/>
@@ -9311,6 +9311,7 @@
         </w:tabs>
         <w:ind w:left="6480" w:hanging="180"/>
       </w:pPr>
+      <w:rPr/>
     </w:lvl>
   </w:abstractNum>
   <w:abstractNum w:abstractNumId="7">
@@ -9325,6 +9326,7 @@
         </w:tabs>
         <w:ind w:left="720" w:hanging="360"/>
       </w:pPr>
+      <w:rPr/>
     </w:lvl>
     <w:lvl w:ilvl="1">
       <w:start w:val="1"/>
@@ -9337,6 +9339,7 @@
         </w:tabs>
         <w:ind w:left="1080" w:hanging="360"/>
       </w:pPr>
+      <w:rPr/>
     </w:lvl>
     <w:lvl w:ilvl="2">
       <w:start w:val="1"/>
@@ -9349,6 +9352,7 @@
         </w:tabs>
         <w:ind w:left="1440" w:hanging="360"/>
       </w:pPr>
+      <w:rPr/>
     </w:lvl>
     <w:lvl w:ilvl="3">
       <w:start w:val="1"/>
@@ -9361,6 +9365,7 @@
         </w:tabs>
         <w:ind w:left="1800" w:hanging="360"/>
       </w:pPr>
+      <w:rPr/>
     </w:lvl>
     <w:lvl w:ilvl="4">
       <w:start w:val="1"/>
@@ -9373,6 +9378,7 @@
         </w:tabs>
         <w:ind w:left="2160" w:hanging="360"/>
       </w:pPr>
+      <w:rPr/>
     </w:lvl>
     <w:lvl w:ilvl="5">
       <w:start w:val="1"/>
@@ -9385,6 +9391,7 @@
         </w:tabs>
         <w:ind w:left="2520" w:hanging="360"/>
       </w:pPr>
+      <w:rPr/>
     </w:lvl>
     <w:lvl w:ilvl="6">
       <w:start w:val="1"/>
@@ -9397,6 +9404,7 @@
         </w:tabs>
         <w:ind w:left="2880" w:hanging="360"/>
       </w:pPr>
+      <w:rPr/>
     </w:lvl>
     <w:lvl w:ilvl="7">
       <w:start w:val="1"/>
@@ -9409,6 +9417,7 @@
         </w:tabs>
         <w:ind w:left="3240" w:hanging="360"/>
       </w:pPr>
+      <w:rPr/>
     </w:lvl>
     <w:lvl w:ilvl="8">
       <w:start w:val="1"/>
@@ -9421,6 +9430,7 @@
         </w:tabs>
         <w:ind w:left="3600" w:hanging="360"/>
       </w:pPr>
+      <w:rPr/>
     </w:lvl>
   </w:abstractNum>
   <w:abstractNum w:abstractNumId="8">
@@ -9435,6 +9445,7 @@
         </w:tabs>
         <w:ind w:left="720" w:hanging="360"/>
       </w:pPr>
+      <w:rPr/>
     </w:lvl>
     <w:lvl w:ilvl="1">
       <w:start w:val="1"/>
@@ -9447,6 +9458,7 @@
         </w:tabs>
         <w:ind w:left="1080" w:hanging="360"/>
       </w:pPr>
+      <w:rPr/>
     </w:lvl>
     <w:lvl w:ilvl="2">
       <w:start w:val="1"/>
@@ -9459,6 +9471,7 @@
         </w:tabs>
         <w:ind w:left="1440" w:hanging="360"/>
       </w:pPr>
+      <w:rPr/>
     </w:lvl>
     <w:lvl w:ilvl="3">
       <w:start w:val="1"/>
@@ -9471,6 +9484,7 @@
         </w:tabs>
         <w:ind w:left="1800" w:hanging="360"/>
       </w:pPr>
+      <w:rPr/>
     </w:lvl>
     <w:lvl w:ilvl="4">
       <w:start w:val="1"/>
@@ -9483,6 +9497,7 @@
         </w:tabs>
         <w:ind w:left="2160" w:hanging="360"/>
       </w:pPr>
+      <w:rPr/>
     </w:lvl>
     <w:lvl w:ilvl="5">
       <w:start w:val="1"/>
@@ -9495,6 +9510,7 @@
         </w:tabs>
         <w:ind w:left="2520" w:hanging="360"/>
       </w:pPr>
+      <w:rPr/>
     </w:lvl>
     <w:lvl w:ilvl="6">
       <w:start w:val="1"/>
@@ -9507,6 +9523,7 @@
         </w:tabs>
         <w:ind w:left="2880" w:hanging="360"/>
       </w:pPr>
+      <w:rPr/>
     </w:lvl>
     <w:lvl w:ilvl="7">
       <w:start w:val="1"/>
@@ -9519,6 +9536,7 @@
         </w:tabs>
         <w:ind w:left="3240" w:hanging="360"/>
       </w:pPr>
+      <w:rPr/>
     </w:lvl>
     <w:lvl w:ilvl="8">
       <w:start w:val="1"/>
@@ -9531,6 +9549,7 @@
         </w:tabs>
         <w:ind w:left="3600" w:hanging="360"/>
       </w:pPr>
+      <w:rPr/>
     </w:lvl>
   </w:abstractNum>
   <w:abstractNum w:abstractNumId="9">
@@ -9860,7 +9879,6 @@
   <w:style w:type="paragraph" w:styleId="Heading1">
     <w:name w:val="Heading 1"/>
     <w:basedOn w:val="Normal"/>
-    <w:link w:val="695"/>
     <w:uiPriority w:val="9"/>
     <w:qFormat/>
     <w:pPr>
@@ -9879,7 +9897,6 @@
   <w:style w:type="paragraph" w:styleId="Heading2">
     <w:name w:val="Heading 2"/>
     <w:basedOn w:val="Normal"/>
-    <w:link w:val="696"/>
     <w:uiPriority w:val="9"/>
     <w:unhideWhenUsed/>
     <w:qFormat/>
@@ -9899,7 +9916,6 @@
   <w:style w:type="paragraph" w:styleId="Heading3">
     <w:name w:val="Heading 3"/>
     <w:basedOn w:val="Normal"/>
-    <w:link w:val="699"/>
     <w:uiPriority w:val="9"/>
     <w:unhideWhenUsed/>
     <w:qFormat/>
@@ -9919,7 +9935,6 @@
   <w:style w:type="paragraph" w:styleId="Heading4">
     <w:name w:val="Heading 4"/>
     <w:basedOn w:val="Normal"/>
-    <w:link w:val="711"/>
     <w:uiPriority w:val="9"/>
     <w:semiHidden/>
     <w:unhideWhenUsed/>
@@ -9940,7 +9955,6 @@
   <w:style w:type="paragraph" w:styleId="Heading5">
     <w:name w:val="Heading 5"/>
     <w:basedOn w:val="Normal"/>
-    <w:link w:val="712"/>
     <w:uiPriority w:val="9"/>
     <w:semiHidden/>
     <w:unhideWhenUsed/>
@@ -9959,7 +9973,6 @@
   <w:style w:type="paragraph" w:styleId="Heading6">
     <w:name w:val="Heading 6"/>
     <w:basedOn w:val="Normal"/>
-    <w:link w:val="534"/>
     <w:uiPriority w:val="9"/>
     <w:unhideWhenUsed/>
     <w:qFormat/>
@@ -9980,7 +9993,6 @@
   <w:style w:type="paragraph" w:styleId="Heading7">
     <w:name w:val="Heading 7"/>
     <w:basedOn w:val="Normal"/>
-    <w:link w:val="536"/>
     <w:uiPriority w:val="9"/>
     <w:unhideWhenUsed/>
     <w:qFormat/>
@@ -10003,7 +10015,6 @@
   <w:style w:type="paragraph" w:styleId="Heading8">
     <w:name w:val="Heading 8"/>
     <w:basedOn w:val="Normal"/>
-    <w:link w:val="538"/>
     <w:uiPriority w:val="9"/>
     <w:unhideWhenUsed/>
     <w:qFormat/>
@@ -10024,7 +10035,6 @@
   <w:style w:type="paragraph" w:styleId="Heading9">
     <w:name w:val="Heading 9"/>
     <w:basedOn w:val="Normal"/>
-    <w:link w:val="540"/>
     <w:uiPriority w:val="9"/>
     <w:unhideWhenUsed/>
     <w:qFormat/>
@@ -10044,7 +10054,6 @@
   </w:style>
   <w:style w:type="character" w:styleId="EndnoteTextChar">
     <w:name w:val="Endnote Text Char"/>
-    <w:link w:val="530"/>
     <w:uiPriority w:val="99"/>
     <w:qFormat/>
     <w:rPr>
@@ -10063,7 +10072,7 @@
     </w:rPr>
   </w:style>
   <w:style w:type="character" w:styleId="EndnoteAnchor">
-    <w:name w:val="Endnote Anchor"/>
+    <w:name w:val="Endnote Reference"/>
     <w:rPr>
       <w:vertAlign w:val="superscript"/>
     </w:rPr>
@@ -10071,7 +10080,6 @@
   <w:style w:type="character" w:styleId="Heading6Char">
     <w:name w:val="Heading 6 Char"/>
     <w:basedOn w:val="DefaultParagraphFont"/>
-    <w:link w:val="533"/>
     <w:uiPriority w:val="9"/>
     <w:qFormat/>
     <w:rPr>
@@ -10085,7 +10093,6 @@
   <w:style w:type="character" w:styleId="Heading7Char">
     <w:name w:val="Heading 7 Char"/>
     <w:basedOn w:val="DefaultParagraphFont"/>
-    <w:link w:val="535"/>
     <w:uiPriority w:val="9"/>
     <w:qFormat/>
     <w:rPr>
@@ -10101,7 +10108,6 @@
   <w:style w:type="character" w:styleId="Heading8Char">
     <w:name w:val="Heading 8 Char"/>
     <w:basedOn w:val="DefaultParagraphFont"/>
-    <w:link w:val="537"/>
     <w:uiPriority w:val="9"/>
     <w:qFormat/>
     <w:rPr>
@@ -10115,7 +10121,6 @@
   <w:style w:type="character" w:styleId="Heading9Char">
     <w:name w:val="Heading 9 Char"/>
     <w:basedOn w:val="DefaultParagraphFont"/>
-    <w:link w:val="539"/>
     <w:uiPriority w:val="9"/>
     <w:qFormat/>
     <w:rPr>
@@ -10129,7 +10134,6 @@
   <w:style w:type="character" w:styleId="TitleChar">
     <w:name w:val="Title Char"/>
     <w:basedOn w:val="DefaultParagraphFont"/>
-    <w:link w:val="542"/>
     <w:uiPriority w:val="10"/>
     <w:qFormat/>
     <w:rPr>
@@ -10140,7 +10144,6 @@
   <w:style w:type="character" w:styleId="SubtitleChar">
     <w:name w:val="Subtitle Char"/>
     <w:basedOn w:val="DefaultParagraphFont"/>
-    <w:link w:val="544"/>
     <w:uiPriority w:val="11"/>
     <w:qFormat/>
     <w:rPr>
@@ -10150,7 +10153,6 @@
   </w:style>
   <w:style w:type="character" w:styleId="QuoteChar">
     <w:name w:val="Quote Char"/>
-    <w:link w:val="546"/>
     <w:uiPriority w:val="29"/>
     <w:qFormat/>
     <w:rPr>
@@ -10159,7 +10161,6 @@
   </w:style>
   <w:style w:type="character" w:styleId="IntenseQuoteChar">
     <w:name w:val="Intense Quote Char"/>
-    <w:link w:val="548"/>
     <w:uiPriority w:val="30"/>
     <w:qFormat/>
     <w:rPr>
@@ -10169,7 +10170,6 @@
   <w:style w:type="character" w:styleId="HeaderChar">
     <w:name w:val="Header Char"/>
     <w:basedOn w:val="DefaultParagraphFont"/>
-    <w:link w:val="550"/>
     <w:uiPriority w:val="99"/>
     <w:qFormat/>
     <w:rPr/>
@@ -10177,21 +10177,18 @@
   <w:style w:type="character" w:styleId="FooterChar">
     <w:name w:val="Footer Char"/>
     <w:basedOn w:val="DefaultParagraphFont"/>
-    <w:link w:val="552"/>
     <w:uiPriority w:val="99"/>
     <w:qFormat/>
     <w:rPr/>
   </w:style>
   <w:style w:type="character" w:styleId="CaptionChar">
     <w:name w:val="Caption Char"/>
-    <w:link w:val="552"/>
     <w:uiPriority w:val="99"/>
     <w:qFormat/>
     <w:rPr/>
   </w:style>
   <w:style w:type="character" w:styleId="FootnoteTextChar">
     <w:name w:val="Footnote Text Char"/>
-    <w:link w:val="682"/>
     <w:uiPriority w:val="99"/>
     <w:qFormat/>
     <w:rPr>
@@ -10208,7 +10205,7 @@
     </w:rPr>
   </w:style>
   <w:style w:type="character" w:styleId="FootnoteAnchor">
-    <w:name w:val="Footnote Anchor"/>
+    <w:name w:val="Footnote Reference"/>
     <w:rPr>
       <w:vertAlign w:val="superscript"/>
     </w:rPr>
@@ -10224,7 +10221,6 @@
   <w:style w:type="character" w:styleId="Heading1Char" w:customStyle="1">
     <w:name w:val="Heading 1 Char"/>
     <w:basedOn w:val="DefaultParagraphFont"/>
-    <w:link w:val="686"/>
     <w:uiPriority w:val="9"/>
     <w:qFormat/>
     <w:rPr>
@@ -10237,7 +10233,6 @@
   <w:style w:type="character" w:styleId="Heading2Char" w:customStyle="1">
     <w:name w:val="Heading 2 Char"/>
     <w:basedOn w:val="DefaultParagraphFont"/>
-    <w:link w:val="687"/>
     <w:uiPriority w:val="9"/>
     <w:qFormat/>
     <w:rPr>
@@ -10272,7 +10267,6 @@
   <w:style w:type="character" w:styleId="Heading3Char" w:customStyle="1">
     <w:name w:val="Heading 3 Char"/>
     <w:basedOn w:val="DefaultParagraphFont"/>
-    <w:link w:val="688"/>
     <w:uiPriority w:val="9"/>
     <w:qFormat/>
     <w:rPr>
@@ -10296,7 +10290,6 @@
   <w:style w:type="character" w:styleId="Heading4Char" w:customStyle="1">
     <w:name w:val="Heading 4 Char"/>
     <w:basedOn w:val="DefaultParagraphFont"/>
-    <w:link w:val="689"/>
     <w:uiPriority w:val="9"/>
     <w:semiHidden/>
     <w:qFormat/>
@@ -10310,7 +10303,6 @@
   <w:style w:type="character" w:styleId="Heading5Char" w:customStyle="1">
     <w:name w:val="Heading 5 Char"/>
     <w:basedOn w:val="DefaultParagraphFont"/>
-    <w:link w:val="690"/>
     <w:uiPriority w:val="9"/>
     <w:semiHidden/>
     <w:qFormat/>
@@ -10389,7 +10381,6 @@
   <w:style w:type="paragraph" w:styleId="Endnote">
     <w:name w:val="Endnote Text"/>
     <w:basedOn w:val="Normal"/>
-    <w:link w:val="531"/>
     <w:uiPriority w:val="99"/>
     <w:semiHidden/>
     <w:unhideWhenUsed/>
@@ -10423,7 +10414,6 @@
   <w:style w:type="paragraph" w:styleId="Title">
     <w:name w:val="Title"/>
     <w:basedOn w:val="Normal"/>
-    <w:link w:val="543"/>
     <w:uiPriority w:val="10"/>
     <w:qFormat/>
     <w:pPr>
@@ -10438,7 +10428,6 @@
   <w:style w:type="paragraph" w:styleId="Subtitle">
     <w:name w:val="Subtitle"/>
     <w:basedOn w:val="Normal"/>
-    <w:link w:val="545"/>
     <w:uiPriority w:val="11"/>
     <w:qFormat/>
     <w:pPr>
@@ -10452,7 +10441,6 @@
   <w:style w:type="paragraph" w:styleId="Quote">
     <w:name w:val="Quote"/>
     <w:basedOn w:val="Normal"/>
-    <w:link w:val="547"/>
     <w:uiPriority w:val="29"/>
     <w:qFormat/>
     <w:pPr>
@@ -10465,7 +10453,6 @@
   <w:style w:type="paragraph" w:styleId="IntenseQuote">
     <w:name w:val="Intense Quote"/>
     <w:basedOn w:val="Normal"/>
-    <w:link w:val="549"/>
     <w:uiPriority w:val="30"/>
     <w:qFormat/>
     <w:pPr>
@@ -10493,7 +10480,6 @@
   <w:style w:type="paragraph" w:styleId="Header">
     <w:name w:val="Header"/>
     <w:basedOn w:val="Normal"/>
-    <w:link w:val="551"/>
     <w:uiPriority w:val="99"/>
     <w:unhideWhenUsed/>
     <w:pPr>
@@ -10509,7 +10495,6 @@
   <w:style w:type="paragraph" w:styleId="Footer">
     <w:name w:val="Footer"/>
     <w:basedOn w:val="Normal"/>
-    <w:link w:val="555"/>
     <w:uiPriority w:val="99"/>
     <w:unhideWhenUsed/>
     <w:pPr>
@@ -10525,7 +10510,6 @@
   <w:style w:type="paragraph" w:styleId="Footnote">
     <w:name w:val="Footnote Text"/>
     <w:basedOn w:val="Normal"/>
-    <w:link w:val="683"/>
     <w:uiPriority w:val="99"/>
     <w:semiHidden/>
     <w:unhideWhenUsed/>
@@ -10548,7 +10532,13 @@
     </w:pPr>
     <w:rPr/>
   </w:style>
-  <w:style w:type="paragraph" w:styleId="TOCHeading">
+  <w:style w:type="paragraph" w:styleId="IndexHeading">
+    <w:name w:val="Index Heading"/>
+    <w:basedOn w:val="Heading"/>
+    <w:pPr/>
+    <w:rPr/>
+  </w:style>
+  <w:style w:type="paragraph" w:styleId="ContentsHeading">
     <w:name w:val="TOC Heading"/>
     <w:basedOn w:val="Heading1"/>
     <w:uiPriority w:val="39"/>

</xml_diff>